<commit_message>
work done towards phase II
</commit_message>
<xml_diff>
--- a/portfolio/SystemArchitectureDesign.docx
+++ b/portfolio/SystemArchitectureDesign.docx
@@ -70,6 +70,12 @@
           <w:b/>
         </w:rPr>
         <w:t>System Architecture</w:t>
+      </w:r>
+      <w:r>
+        <w:rPr>
+          <w:b/>
+        </w:rPr>
+        <w:t xml:space="preserve"> Design</w:t>
       </w:r>
     </w:p>
     <w:p>
@@ -305,7 +311,7 @@
             </w:rPr>
             <w:fldChar w:fldCharType="separate"/>
           </w:r>
-          <w:hyperlink w:anchor="_Toc319444556" w:history="1">
+          <w:hyperlink w:anchor="_Toc319484836" w:history="1">
             <w:r>
               <w:rPr>
                 <w:rStyle w:val="Hyperlink"/>
@@ -348,7 +354,7 @@
                 <w:noProof/>
                 <w:webHidden/>
               </w:rPr>
-              <w:instrText xml:space="preserve"> PAGEREF _Toc319444556 \h </w:instrText>
+              <w:instrText xml:space="preserve"> PAGEREF _Toc319484836 \h </w:instrText>
             </w:r>
             <w:r>
               <w:rPr>
@@ -393,7 +399,7 @@
               <w:szCs w:val="22"/>
             </w:rPr>
           </w:pPr>
-          <w:hyperlink w:anchor="_Toc319444557" w:history="1">
+          <w:hyperlink w:anchor="_Toc319484837" w:history="1">
             <w:r>
               <w:rPr>
                 <w:rStyle w:val="Hyperlink"/>
@@ -415,6 +421,182 @@
                 <w:rStyle w:val="Hyperlink"/>
                 <w:noProof/>
               </w:rPr>
+              <w:t>References</w:t>
+            </w:r>
+            <w:r>
+              <w:rPr>
+                <w:noProof/>
+                <w:webHidden/>
+              </w:rPr>
+              <w:tab/>
+            </w:r>
+            <w:r>
+              <w:rPr>
+                <w:noProof/>
+                <w:webHidden/>
+              </w:rPr>
+              <w:fldChar w:fldCharType="begin"/>
+            </w:r>
+            <w:r>
+              <w:rPr>
+                <w:noProof/>
+                <w:webHidden/>
+              </w:rPr>
+              <w:instrText xml:space="preserve"> PAGEREF _Toc319484837 \h </w:instrText>
+            </w:r>
+            <w:r>
+              <w:rPr>
+                <w:noProof/>
+                <w:webHidden/>
+              </w:rPr>
+            </w:r>
+            <w:r>
+              <w:rPr>
+                <w:noProof/>
+                <w:webHidden/>
+              </w:rPr>
+              <w:fldChar w:fldCharType="separate"/>
+            </w:r>
+            <w:r>
+              <w:rPr>
+                <w:noProof/>
+                <w:webHidden/>
+              </w:rPr>
+              <w:t>3</w:t>
+            </w:r>
+            <w:r>
+              <w:rPr>
+                <w:noProof/>
+                <w:webHidden/>
+              </w:rPr>
+              <w:fldChar w:fldCharType="end"/>
+            </w:r>
+          </w:hyperlink>
+        </w:p>
+        <w:p>
+          <w:pPr>
+            <w:pStyle w:val="TOC1"/>
+            <w:tabs>
+              <w:tab w:val="left" w:pos="480"/>
+              <w:tab w:val="right" w:leader="dot" w:pos="9350"/>
+            </w:tabs>
+            <w:rPr>
+              <w:rFonts w:asciiTheme="minorHAnsi" w:eastAsiaTheme="minorEastAsia" w:hAnsiTheme="minorHAnsi" w:cstheme="minorBidi"/>
+              <w:noProof/>
+              <w:sz w:val="22"/>
+              <w:szCs w:val="22"/>
+            </w:rPr>
+          </w:pPr>
+          <w:hyperlink w:anchor="_Toc319484838" w:history="1">
+            <w:r>
+              <w:rPr>
+                <w:rStyle w:val="Hyperlink"/>
+                <w:noProof/>
+              </w:rPr>
+              <w:t>3</w:t>
+            </w:r>
+            <w:r>
+              <w:rPr>
+                <w:rFonts w:asciiTheme="minorHAnsi" w:eastAsiaTheme="minorEastAsia" w:hAnsiTheme="minorHAnsi" w:cstheme="minorBidi"/>
+                <w:noProof/>
+                <w:sz w:val="22"/>
+                <w:szCs w:val="22"/>
+              </w:rPr>
+              <w:tab/>
+            </w:r>
+            <w:r>
+              <w:rPr>
+                <w:rStyle w:val="Hyperlink"/>
+                <w:noProof/>
+              </w:rPr>
+              <w:t>System Context</w:t>
+            </w:r>
+            <w:r>
+              <w:rPr>
+                <w:noProof/>
+                <w:webHidden/>
+              </w:rPr>
+              <w:tab/>
+            </w:r>
+            <w:r>
+              <w:rPr>
+                <w:noProof/>
+                <w:webHidden/>
+              </w:rPr>
+              <w:fldChar w:fldCharType="begin"/>
+            </w:r>
+            <w:r>
+              <w:rPr>
+                <w:noProof/>
+                <w:webHidden/>
+              </w:rPr>
+              <w:instrText xml:space="preserve"> PAGEREF _Toc319484838 \h </w:instrText>
+            </w:r>
+            <w:r>
+              <w:rPr>
+                <w:noProof/>
+                <w:webHidden/>
+              </w:rPr>
+            </w:r>
+            <w:r>
+              <w:rPr>
+                <w:noProof/>
+                <w:webHidden/>
+              </w:rPr>
+              <w:fldChar w:fldCharType="separate"/>
+            </w:r>
+            <w:r>
+              <w:rPr>
+                <w:noProof/>
+                <w:webHidden/>
+              </w:rPr>
+              <w:t>3</w:t>
+            </w:r>
+            <w:r>
+              <w:rPr>
+                <w:noProof/>
+                <w:webHidden/>
+              </w:rPr>
+              <w:fldChar w:fldCharType="end"/>
+            </w:r>
+          </w:hyperlink>
+        </w:p>
+        <w:p>
+          <w:pPr>
+            <w:pStyle w:val="TOC1"/>
+            <w:tabs>
+              <w:tab w:val="left" w:pos="480"/>
+              <w:tab w:val="right" w:leader="dot" w:pos="9350"/>
+            </w:tabs>
+            <w:rPr>
+              <w:rFonts w:asciiTheme="minorHAnsi" w:eastAsiaTheme="minorEastAsia" w:hAnsiTheme="minorHAnsi" w:cstheme="minorBidi"/>
+              <w:noProof/>
+              <w:sz w:val="22"/>
+              <w:szCs w:val="22"/>
+            </w:rPr>
+          </w:pPr>
+          <w:hyperlink w:anchor="_Toc319484839" w:history="1">
+            <w:r>
+              <w:rPr>
+                <w:rStyle w:val="Hyperlink"/>
+                <w:noProof/>
+              </w:rPr>
+              <w:t>4</w:t>
+            </w:r>
+            <w:r>
+              <w:rPr>
+                <w:rFonts w:asciiTheme="minorHAnsi" w:eastAsiaTheme="minorEastAsia" w:hAnsiTheme="minorHAnsi" w:cstheme="minorBidi"/>
+                <w:noProof/>
+                <w:sz w:val="22"/>
+                <w:szCs w:val="22"/>
+              </w:rPr>
+              <w:tab/>
+            </w:r>
+            <w:r>
+              <w:rPr>
+                <w:rStyle w:val="Hyperlink"/>
+                <w:noProof/>
+              </w:rPr>
               <w:t>Architecture</w:t>
             </w:r>
             <w:r>
@@ -436,7 +618,7 @@
                 <w:noProof/>
                 <w:webHidden/>
               </w:rPr>
-              <w:instrText xml:space="preserve"> PAGEREF _Toc319444557 \h </w:instrText>
+              <w:instrText xml:space="preserve"> PAGEREF _Toc319484839 \h </w:instrText>
             </w:r>
             <w:r>
               <w:rPr>
@@ -456,7 +638,7 @@
                 <w:noProof/>
                 <w:webHidden/>
               </w:rPr>
-              <w:t>3</w:t>
+              <w:t>4</w:t>
             </w:r>
             <w:r>
               <w:rPr>
@@ -481,13 +663,13 @@
               <w:szCs w:val="22"/>
             </w:rPr>
           </w:pPr>
-          <w:hyperlink w:anchor="_Toc319444558" w:history="1">
+          <w:hyperlink w:anchor="_Toc319484840" w:history="1">
             <w:r>
               <w:rPr>
                 <w:rStyle w:val="Hyperlink"/>
                 <w:noProof/>
               </w:rPr>
-              <w:t>2.1</w:t>
+              <w:t>4.1</w:t>
             </w:r>
             <w:r>
               <w:rPr>
@@ -524,7 +706,7 @@
                 <w:noProof/>
                 <w:webHidden/>
               </w:rPr>
-              <w:instrText xml:space="preserve"> PAGEREF _Toc319444558 \h </w:instrText>
+              <w:instrText xml:space="preserve"> PAGEREF _Toc319484840 \h </w:instrText>
             </w:r>
             <w:r>
               <w:rPr>
@@ -544,7 +726,7 @@
                 <w:noProof/>
                 <w:webHidden/>
               </w:rPr>
-              <w:t>3</w:t>
+              <w:t>4</w:t>
             </w:r>
             <w:r>
               <w:rPr>
@@ -569,13 +751,13 @@
               <w:szCs w:val="22"/>
             </w:rPr>
           </w:pPr>
-          <w:hyperlink w:anchor="_Toc319444559" w:history="1">
+          <w:hyperlink w:anchor="_Toc319484841" w:history="1">
             <w:r>
               <w:rPr>
                 <w:rStyle w:val="Hyperlink"/>
                 <w:noProof/>
               </w:rPr>
-              <w:t>2.2</w:t>
+              <w:t>4.2</w:t>
             </w:r>
             <w:r>
               <w:rPr>
@@ -612,7 +794,7 @@
                 <w:noProof/>
                 <w:webHidden/>
               </w:rPr>
-              <w:instrText xml:space="preserve"> PAGEREF _Toc319444559 \h </w:instrText>
+              <w:instrText xml:space="preserve"> PAGEREF _Toc319484841 \h </w:instrText>
             </w:r>
             <w:r>
               <w:rPr>
@@ -632,7 +814,7 @@
                 <w:noProof/>
                 <w:webHidden/>
               </w:rPr>
-              <w:t>3</w:t>
+              <w:t>6</w:t>
             </w:r>
             <w:r>
               <w:rPr>
@@ -657,13 +839,13 @@
               <w:szCs w:val="22"/>
             </w:rPr>
           </w:pPr>
-          <w:hyperlink w:anchor="_Toc319444560" w:history="1">
+          <w:hyperlink w:anchor="_Toc319484842" w:history="1">
             <w:r>
               <w:rPr>
                 <w:rStyle w:val="Hyperlink"/>
                 <w:noProof/>
               </w:rPr>
-              <w:t>2.3</w:t>
+              <w:t>4.3</w:t>
             </w:r>
             <w:r>
               <w:rPr>
@@ -700,7 +882,7 @@
                 <w:noProof/>
                 <w:webHidden/>
               </w:rPr>
-              <w:instrText xml:space="preserve"> PAGEREF _Toc319444560 \h </w:instrText>
+              <w:instrText xml:space="preserve"> PAGEREF _Toc319484842 \h </w:instrText>
             </w:r>
             <w:r>
               <w:rPr>
@@ -720,7 +902,7 @@
                 <w:noProof/>
                 <w:webHidden/>
               </w:rPr>
-              <w:t>3</w:t>
+              <w:t>7</w:t>
             </w:r>
             <w:r>
               <w:rPr>
@@ -745,13 +927,13 @@
               <w:szCs w:val="22"/>
             </w:rPr>
           </w:pPr>
-          <w:hyperlink w:anchor="_Toc319444561" w:history="1">
+          <w:hyperlink w:anchor="_Toc319484843" w:history="1">
             <w:r>
               <w:rPr>
                 <w:rStyle w:val="Hyperlink"/>
                 <w:noProof/>
               </w:rPr>
-              <w:t>2.4</w:t>
+              <w:t>4.4</w:t>
             </w:r>
             <w:r>
               <w:rPr>
@@ -788,7 +970,7 @@
                 <w:noProof/>
                 <w:webHidden/>
               </w:rPr>
-              <w:instrText xml:space="preserve"> PAGEREF _Toc319444561 \h </w:instrText>
+              <w:instrText xml:space="preserve"> PAGEREF _Toc319484843 \h </w:instrText>
             </w:r>
             <w:r>
               <w:rPr>
@@ -808,7 +990,7 @@
                 <w:noProof/>
                 <w:webHidden/>
               </w:rPr>
-              <w:t>3</w:t>
+              <w:t>8</w:t>
             </w:r>
             <w:r>
               <w:rPr>
@@ -833,13 +1015,13 @@
               <w:szCs w:val="22"/>
             </w:rPr>
           </w:pPr>
-          <w:hyperlink w:anchor="_Toc319444562" w:history="1">
+          <w:hyperlink w:anchor="_Toc319484844" w:history="1">
             <w:r>
               <w:rPr>
                 <w:rStyle w:val="Hyperlink"/>
                 <w:noProof/>
               </w:rPr>
-              <w:t>3</w:t>
+              <w:t>5</w:t>
             </w:r>
             <w:r>
               <w:rPr>
@@ -876,7 +1058,7 @@
                 <w:noProof/>
                 <w:webHidden/>
               </w:rPr>
-              <w:instrText xml:space="preserve"> PAGEREF _Toc319444562 \h </w:instrText>
+              <w:instrText xml:space="preserve"> PAGEREF _Toc319484844 \h </w:instrText>
             </w:r>
             <w:r>
               <w:rPr>
@@ -896,7 +1078,7 @@
                 <w:noProof/>
                 <w:webHidden/>
               </w:rPr>
-              <w:t>3</w:t>
+              <w:t>10</w:t>
             </w:r>
             <w:r>
               <w:rPr>
@@ -921,13 +1103,13 @@
               <w:szCs w:val="22"/>
             </w:rPr>
           </w:pPr>
-          <w:hyperlink w:anchor="_Toc319444563" w:history="1">
+          <w:hyperlink w:anchor="_Toc319484845" w:history="1">
             <w:r>
               <w:rPr>
                 <w:rStyle w:val="Hyperlink"/>
                 <w:noProof/>
               </w:rPr>
-              <w:t>4</w:t>
+              <w:t>6</w:t>
             </w:r>
             <w:r>
               <w:rPr>
@@ -964,7 +1146,7 @@
                 <w:noProof/>
                 <w:webHidden/>
               </w:rPr>
-              <w:instrText xml:space="preserve"> PAGEREF _Toc319444563 \h </w:instrText>
+              <w:instrText xml:space="preserve"> PAGEREF _Toc319484845 \h </w:instrText>
             </w:r>
             <w:r>
               <w:rPr>
@@ -984,7 +1166,7 @@
                 <w:noProof/>
                 <w:webHidden/>
               </w:rPr>
-              <w:t>3</w:t>
+              <w:t>11</w:t>
             </w:r>
             <w:r>
               <w:rPr>
@@ -1009,13 +1191,13 @@
               <w:szCs w:val="22"/>
             </w:rPr>
           </w:pPr>
-          <w:hyperlink w:anchor="_Toc319444564" w:history="1">
+          <w:hyperlink w:anchor="_Toc319484846" w:history="1">
             <w:r>
               <w:rPr>
                 <w:rStyle w:val="Hyperlink"/>
                 <w:noProof/>
               </w:rPr>
-              <w:t>5</w:t>
+              <w:t>7</w:t>
             </w:r>
             <w:r>
               <w:rPr>
@@ -1052,7 +1234,7 @@
                 <w:noProof/>
                 <w:webHidden/>
               </w:rPr>
-              <w:instrText xml:space="preserve"> PAGEREF _Toc319444564 \h </w:instrText>
+              <w:instrText xml:space="preserve"> PAGEREF _Toc319484846 \h </w:instrText>
             </w:r>
             <w:r>
               <w:rPr>
@@ -1072,7 +1254,7 @@
                 <w:noProof/>
                 <w:webHidden/>
               </w:rPr>
-              <w:t>3</w:t>
+              <w:t>12</w:t>
             </w:r>
             <w:r>
               <w:rPr>
@@ -1097,13 +1279,13 @@
               <w:szCs w:val="22"/>
             </w:rPr>
           </w:pPr>
-          <w:hyperlink w:anchor="_Toc319444565" w:history="1">
+          <w:hyperlink w:anchor="_Toc319484847" w:history="1">
             <w:r>
               <w:rPr>
                 <w:rStyle w:val="Hyperlink"/>
                 <w:noProof/>
               </w:rPr>
-              <w:t>6</w:t>
+              <w:t>8</w:t>
             </w:r>
             <w:r>
               <w:rPr>
@@ -1140,7 +1322,7 @@
                 <w:noProof/>
                 <w:webHidden/>
               </w:rPr>
-              <w:instrText xml:space="preserve"> PAGEREF _Toc319444565 \h </w:instrText>
+              <w:instrText xml:space="preserve"> PAGEREF _Toc319484847 \h </w:instrText>
             </w:r>
             <w:r>
               <w:rPr>
@@ -1160,7 +1342,7 @@
                 <w:noProof/>
                 <w:webHidden/>
               </w:rPr>
-              <w:t>3</w:t>
+              <w:t>13</w:t>
             </w:r>
             <w:r>
               <w:rPr>
@@ -1190,7 +1372,9 @@
       <w:r>
         <w:br w:type="page"/>
       </w:r>
-      <w:bookmarkStart w:id="0" w:name="_Toc319444556"/>
+      <w:bookmarkStart w:id="0" w:name="_Toc319484836"/>
+      <w:bookmarkStart w:id="1" w:name="_GoBack"/>
+      <w:bookmarkEnd w:id="1"/>
       <w:r>
         <w:lastRenderedPageBreak/>
         <w:t>Introduction</w:t>
@@ -1217,9 +1401,11 @@
       <w:pPr>
         <w:pStyle w:val="Heading1"/>
       </w:pPr>
+      <w:bookmarkStart w:id="2" w:name="_Toc319484837"/>
       <w:r>
         <w:t>References</w:t>
       </w:r>
+      <w:bookmarkEnd w:id="2"/>
     </w:p>
     <w:p>
       <w:proofErr w:type="spellStart"/>
@@ -1241,9 +1427,11 @@
       <w:pPr>
         <w:pStyle w:val="Heading1"/>
       </w:pPr>
+      <w:bookmarkStart w:id="3" w:name="_Toc319484838"/>
       <w:r>
         <w:t>System Context</w:t>
       </w:r>
+      <w:bookmarkEnd w:id="3"/>
     </w:p>
     <w:p>
       <w:proofErr w:type="spellStart"/>
@@ -1260,16 +1448,72 @@
       </w:r>
       <w:proofErr w:type="spellEnd"/>
     </w:p>
-    <w:p/>
     <w:p>
+      <w:r>
+        <w:rPr>
+          <w:noProof/>
+        </w:rPr>
+        <w:drawing>
+          <wp:inline distT="0" distB="0" distL="0" distR="0" wp14:anchorId="2B772C5D" wp14:editId="15EDBE5C">
+            <wp:extent cx="6502115" cy="990600"/>
+            <wp:effectExtent l="0" t="0" r="0" b="0"/>
+            <wp:docPr id="3" name="Picture 3"/>
+            <wp:cNvGraphicFramePr>
+              <a:graphicFrameLocks xmlns:a="http://schemas.openxmlformats.org/drawingml/2006/main" noChangeAspect="1"/>
+            </wp:cNvGraphicFramePr>
+            <a:graphic xmlns:a="http://schemas.openxmlformats.org/drawingml/2006/main">
+              <a:graphicData uri="http://schemas.openxmlformats.org/drawingml/2006/picture">
+                <pic:pic xmlns:pic="http://schemas.openxmlformats.org/drawingml/2006/picture">
+                  <pic:nvPicPr>
+                    <pic:cNvPr id="0" name=""/>
+                    <pic:cNvPicPr/>
+                  </pic:nvPicPr>
+                  <pic:blipFill>
+                    <a:blip r:embed="rId11"/>
+                    <a:stretch>
+                      <a:fillRect/>
+                    </a:stretch>
+                  </pic:blipFill>
+                  <pic:spPr>
+                    <a:xfrm>
+                      <a:off x="0" y="0"/>
+                      <a:ext cx="6529589" cy="994786"/>
+                    </a:xfrm>
+                    <a:prstGeom prst="rect">
+                      <a:avLst/>
+                    </a:prstGeom>
+                  </pic:spPr>
+                </pic:pic>
+              </a:graphicData>
+            </a:graphic>
+          </wp:inline>
+        </w:drawing>
+      </w:r>
+    </w:p>
+    <w:p>
+      <w:pPr>
+        <w:rPr>
+          <w:rFonts w:eastAsiaTheme="majorEastAsia" w:cstheme="majorBidi"/>
+          <w:b/>
+          <w:bCs/>
+          <w:sz w:val="32"/>
+          <w:szCs w:val="28"/>
+        </w:rPr>
+      </w:pPr>
+      <w:r>
+        <w:br w:type="page"/>
+      </w:r>
+    </w:p>
+    <w:p>
       <w:pPr>
         <w:pStyle w:val="Heading1"/>
       </w:pPr>
-      <w:bookmarkStart w:id="1" w:name="_Toc319444557"/>
+      <w:bookmarkStart w:id="4" w:name="_Toc319484839"/>
       <w:r>
+        <w:lastRenderedPageBreak/>
         <w:t>Architecture</w:t>
       </w:r>
-      <w:bookmarkEnd w:id="1"/>
+      <w:bookmarkEnd w:id="4"/>
     </w:p>
     <w:p>
       <w:proofErr w:type="spellStart"/>
@@ -1293,64 +1537,9 @@
       <w:pPr>
         <w:pStyle w:val="Heading2"/>
       </w:pPr>
-      <w:bookmarkStart w:id="2" w:name="_Toc319444558"/>
+      <w:bookmarkStart w:id="5" w:name="_Toc319484840"/>
       <w:r>
         <w:t>Component Design</w:t>
-      </w:r>
-      <w:bookmarkStart w:id="3" w:name="_GoBack"/>
-      <w:bookmarkEnd w:id="2"/>
-      <w:bookmarkEnd w:id="3"/>
-    </w:p>
-    <w:p>
-      <w:proofErr w:type="spellStart"/>
-      <w:r>
-        <w:t>Lorem</w:t>
-      </w:r>
-      <w:proofErr w:type="spellEnd"/>
-      <w:r>
-        <w:t xml:space="preserve"> </w:t>
-      </w:r>
-      <w:proofErr w:type="spellStart"/>
-      <w:r>
-        <w:t>ipsum</w:t>
-      </w:r>
-      <w:proofErr w:type="spellEnd"/>
-    </w:p>
-    <w:p>
-      <w:pPr>
-        <w:pStyle w:val="Heading2"/>
-      </w:pPr>
-      <w:bookmarkStart w:id="4" w:name="_Toc319444559"/>
-      <w:r>
-        <w:t>Component Interface Specification</w:t>
-      </w:r>
-      <w:bookmarkEnd w:id="4"/>
-      <w:r>
-        <w:t xml:space="preserve"> </w:t>
-      </w:r>
-    </w:p>
-    <w:p>
-      <w:proofErr w:type="spellStart"/>
-      <w:r>
-        <w:t>Lorem</w:t>
-      </w:r>
-      <w:proofErr w:type="spellEnd"/>
-      <w:r>
-        <w:t xml:space="preserve"> </w:t>
-      </w:r>
-      <w:proofErr w:type="spellStart"/>
-      <w:r>
-        <w:t>ipsum</w:t>
-      </w:r>
-      <w:proofErr w:type="spellEnd"/>
-    </w:p>
-    <w:p>
-      <w:pPr>
-        <w:pStyle w:val="Heading2"/>
-      </w:pPr>
-      <w:bookmarkStart w:id="5" w:name="_Toc319444560"/>
-      <w:r>
-        <w:t>System Analysis</w:t>
       </w:r>
       <w:bookmarkEnd w:id="5"/>
     </w:p>
@@ -1370,172 +1559,12 @@
       <w:proofErr w:type="spellEnd"/>
     </w:p>
     <w:p>
-      <w:pPr>
-        <w:pStyle w:val="Heading2"/>
-      </w:pPr>
-      <w:bookmarkStart w:id="6" w:name="_Toc319444561"/>
-      <w:r>
-        <w:t>High-Level Design</w:t>
-      </w:r>
-      <w:bookmarkEnd w:id="6"/>
-    </w:p>
-    <w:p>
-      <w:proofErr w:type="spellStart"/>
-      <w:r>
-        <w:t>Lorem</w:t>
-      </w:r>
-      <w:proofErr w:type="spellEnd"/>
-      <w:r>
-        <w:t xml:space="preserve"> </w:t>
-      </w:r>
-      <w:proofErr w:type="spellStart"/>
-      <w:r>
-        <w:t>ipsum</w:t>
-      </w:r>
-      <w:proofErr w:type="spellEnd"/>
-    </w:p>
-    <w:p/>
-    <w:p>
-      <w:pPr>
-        <w:pStyle w:val="Heading1"/>
-      </w:pPr>
-      <w:bookmarkStart w:id="7" w:name="_Toc319444562"/>
-      <w:r>
-        <w:t>Mid-Level Design</w:t>
-      </w:r>
-      <w:bookmarkEnd w:id="7"/>
-    </w:p>
-    <w:p>
-      <w:proofErr w:type="spellStart"/>
-      <w:r>
-        <w:t>Lorem</w:t>
-      </w:r>
-      <w:proofErr w:type="spellEnd"/>
-      <w:r>
-        <w:t xml:space="preserve"> </w:t>
-      </w:r>
-      <w:proofErr w:type="spellStart"/>
-      <w:r>
-        <w:t>ipsum</w:t>
-      </w:r>
-      <w:proofErr w:type="spellEnd"/>
-      <w:r>
-        <w:t xml:space="preserve"> </w:t>
-      </w:r>
-    </w:p>
-    <w:p/>
-    <w:p>
-      <w:pPr>
-        <w:pStyle w:val="Heading1"/>
-      </w:pPr>
-      <w:bookmarkStart w:id="8" w:name="_Toc319444563"/>
-      <w:r>
-        <w:t>Component Interaction</w:t>
-      </w:r>
-      <w:bookmarkEnd w:id="8"/>
-    </w:p>
-    <w:p>
-      <w:proofErr w:type="spellStart"/>
-      <w:r>
-        <w:t>Lorem</w:t>
-      </w:r>
-      <w:proofErr w:type="spellEnd"/>
-      <w:r>
-        <w:t xml:space="preserve"> </w:t>
-      </w:r>
-      <w:proofErr w:type="spellStart"/>
-      <w:r>
-        <w:t>ipsum</w:t>
-      </w:r>
-      <w:proofErr w:type="spellEnd"/>
-      <w:r>
-        <w:t xml:space="preserve"> </w:t>
-      </w:r>
-    </w:p>
-    <w:p/>
-    <w:p>
-      <w:pPr>
-        <w:pStyle w:val="Heading1"/>
-      </w:pPr>
-      <w:bookmarkStart w:id="9" w:name="_Toc319444564"/>
-      <w:r>
-        <w:t>Models</w:t>
-      </w:r>
-      <w:bookmarkEnd w:id="9"/>
-    </w:p>
-    <w:p>
-      <w:proofErr w:type="spellStart"/>
-      <w:r>
-        <w:t>Lorem</w:t>
-      </w:r>
-      <w:proofErr w:type="spellEnd"/>
-      <w:r>
-        <w:t xml:space="preserve"> </w:t>
-      </w:r>
-      <w:proofErr w:type="spellStart"/>
-      <w:r>
-        <w:t>ipsum</w:t>
-      </w:r>
-      <w:proofErr w:type="spellEnd"/>
-      <w:r>
-        <w:t xml:space="preserve"> </w:t>
-      </w:r>
-    </w:p>
-    <w:p/>
-    <w:p>
-      <w:pPr>
-        <w:pStyle w:val="Heading1"/>
-      </w:pPr>
-      <w:bookmarkStart w:id="10" w:name="_Toc319444565"/>
-      <w:r>
-        <w:t>USE/OCL Model</w:t>
-      </w:r>
-      <w:bookmarkEnd w:id="10"/>
-    </w:p>
-    <w:p>
-      <w:pPr>
-        <w:rPr>
-          <w:rFonts w:eastAsiaTheme="majorEastAsia" w:cstheme="majorBidi"/>
-          <w:b/>
-          <w:bCs/>
-          <w:sz w:val="32"/>
-          <w:szCs w:val="28"/>
-        </w:rPr>
-      </w:pPr>
-      <w:proofErr w:type="spellStart"/>
-      <w:r>
-        <w:t>Lorem</w:t>
-      </w:r>
-      <w:proofErr w:type="spellEnd"/>
-      <w:r>
-        <w:t xml:space="preserve"> </w:t>
-      </w:r>
-      <w:proofErr w:type="spellStart"/>
-      <w:r>
-        <w:t>ipsum</w:t>
-      </w:r>
-      <w:proofErr w:type="spellEnd"/>
-      <w:r>
-        <w:t xml:space="preserve"> </w:t>
-      </w:r>
-      <w:r>
-        <w:br w:type="page"/>
-      </w:r>
-    </w:p>
-    <w:p>
-      <w:r>
-        <w:lastRenderedPageBreak/>
-        <w:br w:type="page"/>
-      </w:r>
-    </w:p>
-    <w:p>
       <w:r>
         <w:rPr>
           <w:noProof/>
         </w:rPr>
-        <w:lastRenderedPageBreak/>
         <w:drawing>
-          <wp:inline distT="0" distB="0" distL="0" distR="0" wp14:anchorId="72444EDA" wp14:editId="50E9CA85">
+          <wp:inline distT="0" distB="0" distL="0" distR="0" wp14:anchorId="7C7F924B" wp14:editId="451C334B">
             <wp:extent cx="5943600" cy="3122930"/>
             <wp:effectExtent l="0" t="0" r="0" b="1270"/>
             <wp:docPr id="5" name="Picture 5"/>
@@ -1550,7 +1579,7 @@
                     <pic:cNvPicPr/>
                   </pic:nvPicPr>
                   <pic:blipFill>
-                    <a:blip r:embed="rId11"/>
+                    <a:blip r:embed="rId12"/>
                     <a:stretch>
                       <a:fillRect/>
                     </a:stretch>
@@ -1582,8 +1611,9 @@
         <w:rPr>
           <w:noProof/>
         </w:rPr>
+        <w:lastRenderedPageBreak/>
         <w:drawing>
-          <wp:inline distT="0" distB="0" distL="0" distR="0" wp14:anchorId="5229A001" wp14:editId="7BCA0EFB">
+          <wp:inline distT="0" distB="0" distL="0" distR="0" wp14:anchorId="65E89B63" wp14:editId="279E0852">
             <wp:extent cx="5943600" cy="4249420"/>
             <wp:effectExtent l="0" t="0" r="0" b="0"/>
             <wp:docPr id="6" name="Picture 6"/>
@@ -1598,7 +1628,7 @@
                     <pic:cNvPicPr/>
                   </pic:nvPicPr>
                   <pic:blipFill>
-                    <a:blip r:embed="rId12"/>
+                    <a:blip r:embed="rId13"/>
                     <a:stretch>
                       <a:fillRect/>
                     </a:stretch>
@@ -1623,94 +1653,148 @@
       <w:r>
         <w:t>Multi</w:t>
       </w:r>
+    </w:p>
+    <w:p>
+      <w:pPr>
+        <w:rPr>
+          <w:rFonts w:eastAsiaTheme="majorEastAsia" w:cstheme="majorBidi"/>
+          <w:b/>
+          <w:bCs/>
+          <w:sz w:val="28"/>
+          <w:szCs w:val="26"/>
+        </w:rPr>
+      </w:pPr>
       <w:r>
         <w:br w:type="page"/>
       </w:r>
     </w:p>
     <w:p>
+      <w:pPr>
+        <w:pStyle w:val="Heading2"/>
+      </w:pPr>
+      <w:bookmarkStart w:id="6" w:name="_Toc319484841"/>
       <w:r>
+        <w:lastRenderedPageBreak/>
+        <w:t>Component Interface Specification</w:t>
+      </w:r>
+      <w:bookmarkEnd w:id="6"/>
+      <w:r>
+        <w:t xml:space="preserve"> </w:t>
+      </w:r>
+    </w:p>
+    <w:p>
+      <w:proofErr w:type="spellStart"/>
+      <w:r>
+        <w:t>Lorem</w:t>
+      </w:r>
+      <w:proofErr w:type="spellEnd"/>
+      <w:r>
+        <w:t xml:space="preserve"> </w:t>
+      </w:r>
+      <w:proofErr w:type="spellStart"/>
+      <w:r>
+        <w:t>ipsum</w:t>
+      </w:r>
+      <w:proofErr w:type="spellEnd"/>
+    </w:p>
+    <w:p>
+      <w:pPr>
         <w:rPr>
-          <w:noProof/>
+          <w:rFonts w:eastAsiaTheme="majorEastAsia" w:cstheme="majorBidi"/>
+          <w:b/>
+          <w:bCs/>
+          <w:sz w:val="28"/>
+          <w:szCs w:val="26"/>
         </w:rPr>
+      </w:pPr>
+      <w:r>
+        <w:br w:type="page"/>
+      </w:r>
+    </w:p>
+    <w:p>
+      <w:pPr>
+        <w:pStyle w:val="Heading2"/>
+      </w:pPr>
+      <w:bookmarkStart w:id="7" w:name="_Toc319484842"/>
+      <w:r>
         <w:lastRenderedPageBreak/>
-        <w:drawing>
-          <wp:inline distT="0" distB="0" distL="0" distR="0" wp14:anchorId="655E7DEA" wp14:editId="5E3D960C">
-            <wp:extent cx="5943600" cy="905510"/>
-            <wp:effectExtent l="0" t="0" r="0" b="8890"/>
-            <wp:docPr id="3" name="Picture 3"/>
-            <wp:cNvGraphicFramePr>
-              <a:graphicFrameLocks xmlns:a="http://schemas.openxmlformats.org/drawingml/2006/main" noChangeAspect="1"/>
-            </wp:cNvGraphicFramePr>
-            <a:graphic xmlns:a="http://schemas.openxmlformats.org/drawingml/2006/main">
-              <a:graphicData uri="http://schemas.openxmlformats.org/drawingml/2006/picture">
-                <pic:pic xmlns:pic="http://schemas.openxmlformats.org/drawingml/2006/picture">
-                  <pic:nvPicPr>
-                    <pic:cNvPr id="0" name=""/>
-                    <pic:cNvPicPr/>
-                  </pic:nvPicPr>
-                  <pic:blipFill>
-                    <a:blip r:embed="rId13"/>
-                    <a:stretch>
-                      <a:fillRect/>
-                    </a:stretch>
-                  </pic:blipFill>
-                  <pic:spPr>
-                    <a:xfrm>
-                      <a:off x="0" y="0"/>
-                      <a:ext cx="5943600" cy="905510"/>
-                    </a:xfrm>
-                    <a:prstGeom prst="rect">
-                      <a:avLst/>
-                    </a:prstGeom>
-                  </pic:spPr>
-                </pic:pic>
-              </a:graphicData>
-            </a:graphic>
-          </wp:inline>
-        </w:drawing>
+        <w:t>System Analysis</w:t>
       </w:r>
+      <w:bookmarkEnd w:id="7"/>
+    </w:p>
+    <w:p>
+      <w:proofErr w:type="spellStart"/>
+      <w:r>
+        <w:t>Lorem</w:t>
+      </w:r>
+      <w:proofErr w:type="spellEnd"/>
+      <w:r>
+        <w:t xml:space="preserve"> </w:t>
+      </w:r>
+      <w:proofErr w:type="spellStart"/>
+      <w:r>
+        <w:t>ipsum</w:t>
+      </w:r>
+      <w:proofErr w:type="spellEnd"/>
+    </w:p>
+    <w:p>
+      <w:r>
+        <w:t>Clearly describe the high level relationship between model elements</w:t>
+      </w:r>
+    </w:p>
+    <w:p>
+      <w:pPr>
+        <w:rPr>
+          <w:rFonts w:eastAsiaTheme="majorEastAsia" w:cstheme="majorBidi"/>
+          <w:b/>
+          <w:bCs/>
+          <w:sz w:val="28"/>
+          <w:szCs w:val="26"/>
+        </w:rPr>
+      </w:pPr>
+      <w:r>
+        <w:br w:type="page"/>
+      </w:r>
+    </w:p>
+    <w:p>
+      <w:pPr>
+        <w:pStyle w:val="Heading2"/>
+      </w:pPr>
+      <w:bookmarkStart w:id="8" w:name="_Toc319484843"/>
+      <w:r>
+        <w:lastRenderedPageBreak/>
+        <w:t>High-Level Design</w:t>
+      </w:r>
+      <w:bookmarkEnd w:id="8"/>
+    </w:p>
+    <w:p>
+      <w:proofErr w:type="spellStart"/>
+      <w:r>
+        <w:t>Lorem</w:t>
+      </w:r>
+      <w:proofErr w:type="spellEnd"/>
+      <w:r>
+        <w:t xml:space="preserve"> </w:t>
+      </w:r>
+      <w:proofErr w:type="spellStart"/>
+      <w:r>
+        <w:t>ipsum</w:t>
+      </w:r>
+      <w:proofErr w:type="spellEnd"/>
     </w:p>
     <w:p/>
     <w:p>
+      <w:pPr>
+        <w:rPr>
+          <w:rFonts w:eastAsiaTheme="majorEastAsia" w:cstheme="majorBidi"/>
+          <w:b/>
+          <w:bCs/>
+          <w:sz w:val="32"/>
+          <w:szCs w:val="28"/>
+        </w:rPr>
+      </w:pPr>
       <w:r>
-        <w:rPr>
-          <w:noProof/>
-        </w:rPr>
-        <w:drawing>
-          <wp:inline distT="0" distB="0" distL="0" distR="0" wp14:anchorId="297D23AD" wp14:editId="47E77217">
-            <wp:extent cx="5943600" cy="4747895"/>
-            <wp:effectExtent l="0" t="0" r="0" b="0"/>
-            <wp:docPr id="1" name="Picture 1"/>
-            <wp:cNvGraphicFramePr>
-              <a:graphicFrameLocks xmlns:a="http://schemas.openxmlformats.org/drawingml/2006/main" noChangeAspect="1"/>
-            </wp:cNvGraphicFramePr>
-            <a:graphic xmlns:a="http://schemas.openxmlformats.org/drawingml/2006/main">
-              <a:graphicData uri="http://schemas.openxmlformats.org/drawingml/2006/picture">
-                <pic:pic xmlns:pic="http://schemas.openxmlformats.org/drawingml/2006/picture">
-                  <pic:nvPicPr>
-                    <pic:cNvPr id="0" name=""/>
-                    <pic:cNvPicPr/>
-                  </pic:nvPicPr>
-                  <pic:blipFill>
-                    <a:blip r:embed="rId14"/>
-                    <a:stretch>
-                      <a:fillRect/>
-                    </a:stretch>
-                  </pic:blipFill>
-                  <pic:spPr>
-                    <a:xfrm>
-                      <a:off x="0" y="0"/>
-                      <a:ext cx="5943600" cy="4747895"/>
-                    </a:xfrm>
-                    <a:prstGeom prst="rect">
-                      <a:avLst/>
-                    </a:prstGeom>
-                  </pic:spPr>
-                </pic:pic>
-              </a:graphicData>
-            </a:graphic>
-          </wp:inline>
-        </w:drawing>
+        <w:t>Correctly shows how the system interfaces with SUMO</w:t>
       </w:r>
       <w:r>
         <w:br w:type="page"/>
@@ -1721,7 +1805,7 @@
         </w:rPr>
         <w:lastRenderedPageBreak/>
         <w:drawing>
-          <wp:inline distT="0" distB="0" distL="0" distR="0" wp14:anchorId="3D176836" wp14:editId="64D3AD3C">
+          <wp:inline distT="0" distB="0" distL="0" distR="0" wp14:anchorId="04F4C1DE" wp14:editId="3CBE03AB">
             <wp:extent cx="3248025" cy="5172075"/>
             <wp:effectExtent l="0" t="0" r="9525" b="9525"/>
             <wp:docPr id="2" name="Picture 2"/>
@@ -1736,7 +1820,7 @@
                     <pic:cNvPicPr/>
                   </pic:nvPicPr>
                   <pic:blipFill>
-                    <a:blip r:embed="rId15"/>
+                    <a:blip r:embed="rId14"/>
                     <a:stretch>
                       <a:fillRect/>
                     </a:stretch>
@@ -1757,6 +1841,238 @@
         </w:drawing>
       </w:r>
     </w:p>
+    <w:p>
+      <w:pPr>
+        <w:rPr>
+          <w:rFonts w:eastAsiaTheme="majorEastAsia" w:cstheme="majorBidi"/>
+          <w:b/>
+          <w:bCs/>
+          <w:sz w:val="32"/>
+          <w:szCs w:val="28"/>
+        </w:rPr>
+      </w:pPr>
+      <w:r>
+        <w:br w:type="page"/>
+      </w:r>
+    </w:p>
+    <w:p>
+      <w:pPr>
+        <w:pStyle w:val="Heading1"/>
+      </w:pPr>
+      <w:bookmarkStart w:id="9" w:name="_Toc319484844"/>
+      <w:r>
+        <w:lastRenderedPageBreak/>
+        <w:t>Mid-Level Design</w:t>
+      </w:r>
+      <w:bookmarkEnd w:id="9"/>
+    </w:p>
+    <w:p>
+      <w:proofErr w:type="spellStart"/>
+      <w:r>
+        <w:t>Lorem</w:t>
+      </w:r>
+      <w:proofErr w:type="spellEnd"/>
+      <w:r>
+        <w:t xml:space="preserve"> </w:t>
+      </w:r>
+      <w:proofErr w:type="spellStart"/>
+      <w:r>
+        <w:t>ipsum</w:t>
+      </w:r>
+      <w:proofErr w:type="spellEnd"/>
+      <w:r>
+        <w:t xml:space="preserve"> </w:t>
+      </w:r>
+    </w:p>
+    <w:p/>
+    <w:p>
+      <w:pPr>
+        <w:rPr>
+          <w:rFonts w:eastAsiaTheme="majorEastAsia" w:cstheme="majorBidi"/>
+          <w:b/>
+          <w:bCs/>
+          <w:sz w:val="32"/>
+          <w:szCs w:val="28"/>
+        </w:rPr>
+      </w:pPr>
+      <w:r>
+        <w:br w:type="page"/>
+      </w:r>
+    </w:p>
+    <w:p>
+      <w:pPr>
+        <w:pStyle w:val="Heading1"/>
+      </w:pPr>
+      <w:bookmarkStart w:id="10" w:name="_Toc319484845"/>
+      <w:r>
+        <w:lastRenderedPageBreak/>
+        <w:t>Component Interaction</w:t>
+      </w:r>
+      <w:bookmarkEnd w:id="10"/>
+    </w:p>
+    <w:p>
+      <w:proofErr w:type="spellStart"/>
+      <w:r>
+        <w:t>Lorem</w:t>
+      </w:r>
+      <w:proofErr w:type="spellEnd"/>
+      <w:r>
+        <w:t xml:space="preserve"> </w:t>
+      </w:r>
+      <w:proofErr w:type="spellStart"/>
+      <w:r>
+        <w:t>ipsum</w:t>
+      </w:r>
+      <w:proofErr w:type="spellEnd"/>
+      <w:r>
+        <w:t xml:space="preserve"> </w:t>
+      </w:r>
+    </w:p>
+    <w:p/>
+    <w:p>
+      <w:r>
+        <w:rPr>
+          <w:noProof/>
+        </w:rPr>
+        <w:drawing>
+          <wp:inline distT="0" distB="0" distL="0" distR="0" wp14:anchorId="41A20C4F" wp14:editId="00BF04D3">
+            <wp:extent cx="6597817" cy="5270500"/>
+            <wp:effectExtent l="0" t="0" r="0" b="6350"/>
+            <wp:docPr id="1" name="Picture 1"/>
+            <wp:cNvGraphicFramePr>
+              <a:graphicFrameLocks xmlns:a="http://schemas.openxmlformats.org/drawingml/2006/main" noChangeAspect="1"/>
+            </wp:cNvGraphicFramePr>
+            <a:graphic xmlns:a="http://schemas.openxmlformats.org/drawingml/2006/main">
+              <a:graphicData uri="http://schemas.openxmlformats.org/drawingml/2006/picture">
+                <pic:pic xmlns:pic="http://schemas.openxmlformats.org/drawingml/2006/picture">
+                  <pic:nvPicPr>
+                    <pic:cNvPr id="0" name=""/>
+                    <pic:cNvPicPr/>
+                  </pic:nvPicPr>
+                  <pic:blipFill>
+                    <a:blip r:embed="rId15"/>
+                    <a:stretch>
+                      <a:fillRect/>
+                    </a:stretch>
+                  </pic:blipFill>
+                  <pic:spPr>
+                    <a:xfrm>
+                      <a:off x="0" y="0"/>
+                      <a:ext cx="6604246" cy="5275636"/>
+                    </a:xfrm>
+                    <a:prstGeom prst="rect">
+                      <a:avLst/>
+                    </a:prstGeom>
+                  </pic:spPr>
+                </pic:pic>
+              </a:graphicData>
+            </a:graphic>
+          </wp:inline>
+        </w:drawing>
+      </w:r>
+    </w:p>
+    <w:p>
+      <w:pPr>
+        <w:rPr>
+          <w:rFonts w:eastAsiaTheme="majorEastAsia" w:cstheme="majorBidi"/>
+          <w:b/>
+          <w:bCs/>
+          <w:sz w:val="32"/>
+          <w:szCs w:val="28"/>
+        </w:rPr>
+      </w:pPr>
+      <w:r>
+        <w:br w:type="page"/>
+      </w:r>
+    </w:p>
+    <w:p>
+      <w:pPr>
+        <w:pStyle w:val="Heading1"/>
+      </w:pPr>
+      <w:bookmarkStart w:id="11" w:name="_Toc319484846"/>
+      <w:r>
+        <w:lastRenderedPageBreak/>
+        <w:t>Models</w:t>
+      </w:r>
+      <w:bookmarkEnd w:id="11"/>
+    </w:p>
+    <w:p>
+      <w:proofErr w:type="spellStart"/>
+      <w:r>
+        <w:t>Lorem</w:t>
+      </w:r>
+      <w:proofErr w:type="spellEnd"/>
+      <w:r>
+        <w:t xml:space="preserve"> </w:t>
+      </w:r>
+      <w:proofErr w:type="spellStart"/>
+      <w:r>
+        <w:t>ipsum</w:t>
+      </w:r>
+      <w:proofErr w:type="spellEnd"/>
+      <w:r>
+        <w:t xml:space="preserve"> </w:t>
+      </w:r>
+    </w:p>
+    <w:p/>
+    <w:p>
+      <w:pPr>
+        <w:rPr>
+          <w:rFonts w:eastAsiaTheme="majorEastAsia" w:cstheme="majorBidi"/>
+          <w:b/>
+          <w:bCs/>
+          <w:sz w:val="32"/>
+          <w:szCs w:val="28"/>
+        </w:rPr>
+      </w:pPr>
+      <w:r>
+        <w:br w:type="page"/>
+      </w:r>
+    </w:p>
+    <w:p>
+      <w:pPr>
+        <w:pStyle w:val="Heading1"/>
+      </w:pPr>
+      <w:bookmarkStart w:id="12" w:name="_Toc319484847"/>
+      <w:r>
+        <w:lastRenderedPageBreak/>
+        <w:t>USE/OCL Model</w:t>
+      </w:r>
+      <w:bookmarkEnd w:id="12"/>
+    </w:p>
+    <w:p>
+      <w:pPr>
+        <w:rPr>
+          <w:rFonts w:eastAsiaTheme="majorEastAsia" w:cstheme="majorBidi"/>
+          <w:b/>
+          <w:bCs/>
+          <w:sz w:val="32"/>
+          <w:szCs w:val="28"/>
+        </w:rPr>
+      </w:pPr>
+      <w:proofErr w:type="spellStart"/>
+      <w:r>
+        <w:t>Lorem</w:t>
+      </w:r>
+      <w:proofErr w:type="spellEnd"/>
+      <w:r>
+        <w:t xml:space="preserve"> </w:t>
+      </w:r>
+      <w:proofErr w:type="spellStart"/>
+      <w:r>
+        <w:t>ipsum</w:t>
+      </w:r>
+      <w:proofErr w:type="spellEnd"/>
+      <w:r>
+        <w:t xml:space="preserve"> </w:t>
+      </w:r>
+      <w:r>
+        <w:br w:type="page"/>
+      </w:r>
+    </w:p>
+    <w:p/>
+    <w:p/>
+    <w:p/>
     <w:p>
       <w:pPr>
         <w:spacing w:after="200"/>
@@ -1860,7 +2176,7 @@
                 <w:bCs/>
                 <w:noProof/>
               </w:rPr>
-              <w:t>3</w:t>
+              <w:t>4</w:t>
             </w:r>
             <w:r>
               <w:rPr>
@@ -1894,7 +2210,7 @@
                 <w:bCs/>
                 <w:noProof/>
               </w:rPr>
-              <w:t>7</w:t>
+              <w:t>14</w:t>
             </w:r>
             <w:r>
               <w:rPr>
@@ -2112,7 +2428,7 @@
       <w:rPr>
         <w:noProof/>
       </w:rPr>
-      <w:t>2012-03-13 23:20</w:t>
+      <w:t>2012-03-14 10:27</w:t>
     </w:r>
     <w:r>
       <w:fldChar w:fldCharType="end"/>
@@ -10165,7 +10481,7 @@
 </file>
 
 <file path=customXml/itemProps3.xml><?xml version="1.0" encoding="utf-8"?>
-<ds:datastoreItem xmlns:ds="http://schemas.openxmlformats.org/officeDocument/2006/customXml" ds:itemID="{15E99EA3-66A0-4538-983E-6B086645D7E0}">
+<ds:datastoreItem xmlns:ds="http://schemas.openxmlformats.org/officeDocument/2006/customXml" ds:itemID="{7984DA3D-6EDE-49FB-ABD9-C5D2AF8BECAF}">
   <ds:schemaRefs>
     <ds:schemaRef ds:uri="http://schemas.openxmlformats.org/officeDocument/2006/bibliography"/>
   </ds:schemaRefs>

</xml_diff>

<commit_message>
added system analysis diagram
</commit_message>
<xml_diff>
--- a/portfolio/SystemArchitectureDesign.docx
+++ b/portfolio/SystemArchitectureDesign.docx
@@ -98,11 +98,16 @@
       <w:r>
         <w:t xml:space="preserve">For </w:t>
       </w:r>
+      <w:proofErr w:type="spellStart"/>
       <w:r>
         <w:t>Multia</w:t>
       </w:r>
       <w:r>
-        <w:t>gent Control of</w:t>
+        <w:t>gent</w:t>
+      </w:r>
+      <w:proofErr w:type="spellEnd"/>
+      <w:r>
+        <w:t xml:space="preserve"> Control of</w:t>
       </w:r>
       <w:r>
         <w:t xml:space="preserve"> </w:t>
@@ -311,126 +316,79 @@
             </w:rPr>
             <w:fldChar w:fldCharType="separate"/>
           </w:r>
-          <w:bookmarkStart w:id="0" w:name="_GoBack"/>
-          <w:bookmarkEnd w:id="0"/>
-          <w:r>
-            <w:rPr>
-              <w:rStyle w:val="Hyperlink"/>
-              <w:noProof/>
-            </w:rPr>
-            <w:fldChar w:fldCharType="begin"/>
-          </w:r>
-          <w:r>
-            <w:rPr>
-              <w:rStyle w:val="Hyperlink"/>
-              <w:noProof/>
-            </w:rPr>
-            <w:instrText xml:space="preserve"> </w:instrText>
-          </w:r>
-          <w:r>
-            <w:rPr>
-              <w:noProof/>
-            </w:rPr>
-            <w:instrText>HYPERLINK \l "_Toc319500625"</w:instrText>
-          </w:r>
-          <w:r>
-            <w:rPr>
-              <w:rStyle w:val="Hyperlink"/>
-              <w:noProof/>
-            </w:rPr>
-            <w:instrText xml:space="preserve"> </w:instrText>
-          </w:r>
-          <w:r>
-            <w:rPr>
-              <w:rStyle w:val="Hyperlink"/>
-              <w:noProof/>
-            </w:rPr>
-          </w:r>
-          <w:r>
-            <w:rPr>
-              <w:rStyle w:val="Hyperlink"/>
-              <w:noProof/>
-            </w:rPr>
-            <w:fldChar w:fldCharType="separate"/>
-          </w:r>
-          <w:r>
-            <w:rPr>
-              <w:rStyle w:val="Hyperlink"/>
-              <w:noProof/>
-            </w:rPr>
-            <w:t>1</w:t>
-          </w:r>
-          <w:r>
-            <w:rPr>
-              <w:rFonts w:asciiTheme="minorHAnsi" w:eastAsiaTheme="minorEastAsia" w:hAnsiTheme="minorHAnsi" w:cstheme="minorBidi"/>
-              <w:noProof/>
-              <w:sz w:val="22"/>
-              <w:szCs w:val="22"/>
-            </w:rPr>
-            <w:tab/>
-          </w:r>
-          <w:r>
-            <w:rPr>
-              <w:rStyle w:val="Hyperlink"/>
-              <w:noProof/>
-            </w:rPr>
-            <w:t>Introduction</w:t>
-          </w:r>
-          <w:r>
-            <w:rPr>
-              <w:noProof/>
-              <w:webHidden/>
-            </w:rPr>
-            <w:tab/>
-          </w:r>
-          <w:r>
-            <w:rPr>
-              <w:noProof/>
-              <w:webHidden/>
-            </w:rPr>
-            <w:fldChar w:fldCharType="begin"/>
-          </w:r>
-          <w:r>
-            <w:rPr>
-              <w:noProof/>
-              <w:webHidden/>
-            </w:rPr>
-            <w:instrText xml:space="preserve"> PAGEREF _Toc319500625 \h </w:instrText>
-          </w:r>
-          <w:r>
-            <w:rPr>
-              <w:noProof/>
-              <w:webHidden/>
-            </w:rPr>
-          </w:r>
-          <w:r>
-            <w:rPr>
-              <w:noProof/>
-              <w:webHidden/>
-            </w:rPr>
-            <w:fldChar w:fldCharType="separate"/>
-          </w:r>
-          <w:r>
-            <w:rPr>
-              <w:noProof/>
-              <w:webHidden/>
-            </w:rPr>
-            <w:t>3</w:t>
-          </w:r>
-          <w:r>
-            <w:rPr>
-              <w:noProof/>
-              <w:webHidden/>
-            </w:rPr>
-            <w:fldChar w:fldCharType="end"/>
-          </w:r>
-          <w:r>
-            <w:rPr>
-              <w:rStyle w:val="Hyperlink"/>
-              <w:noProof/>
-            </w:rPr>
-            <w:fldChar w:fldCharType="end"/>
-          </w:r>
+          <w:hyperlink w:anchor="_Toc319500625" w:history="1">
+            <w:r>
+              <w:rPr>
+                <w:rStyle w:val="Hyperlink"/>
+                <w:noProof/>
+              </w:rPr>
+              <w:t>1</w:t>
+            </w:r>
+            <w:r>
+              <w:rPr>
+                <w:rFonts w:asciiTheme="minorHAnsi" w:eastAsiaTheme="minorEastAsia" w:hAnsiTheme="minorHAnsi" w:cstheme="minorBidi"/>
+                <w:noProof/>
+                <w:sz w:val="22"/>
+                <w:szCs w:val="22"/>
+              </w:rPr>
+              <w:tab/>
+            </w:r>
+            <w:r>
+              <w:rPr>
+                <w:rStyle w:val="Hyperlink"/>
+                <w:noProof/>
+              </w:rPr>
+              <w:t>Introduction</w:t>
+            </w:r>
+            <w:r>
+              <w:rPr>
+                <w:noProof/>
+                <w:webHidden/>
+              </w:rPr>
+              <w:tab/>
+            </w:r>
+            <w:r>
+              <w:rPr>
+                <w:noProof/>
+                <w:webHidden/>
+              </w:rPr>
+              <w:fldChar w:fldCharType="begin"/>
+            </w:r>
+            <w:r>
+              <w:rPr>
+                <w:noProof/>
+                <w:webHidden/>
+              </w:rPr>
+              <w:instrText xml:space="preserve"> PAGEREF _Toc319500625 \h </w:instrText>
+            </w:r>
+            <w:r>
+              <w:rPr>
+                <w:noProof/>
+                <w:webHidden/>
+              </w:rPr>
+            </w:r>
+            <w:r>
+              <w:rPr>
+                <w:noProof/>
+                <w:webHidden/>
+              </w:rPr>
+              <w:fldChar w:fldCharType="separate"/>
+            </w:r>
+            <w:r>
+              <w:rPr>
+                <w:noProof/>
+                <w:webHidden/>
+              </w:rPr>
+              <w:t>3</w:t>
+            </w:r>
+            <w:r>
+              <w:rPr>
+                <w:noProof/>
+                <w:webHidden/>
+              </w:rPr>
+              <w:fldChar w:fldCharType="end"/>
+            </w:r>
+          </w:hyperlink>
         </w:p>
         <w:p>
           <w:pPr>
@@ -1243,46 +1201,46 @@
       <w:r>
         <w:br w:type="page"/>
       </w:r>
-      <w:bookmarkStart w:id="1" w:name="_Toc319500625"/>
+      <w:bookmarkStart w:id="0" w:name="_Toc319500625"/>
       <w:r>
         <w:lastRenderedPageBreak/>
         <w:t>Introduction</w:t>
       </w:r>
+      <w:bookmarkEnd w:id="0"/>
+    </w:p>
+    <w:p>
+      <w:r>
+        <w:t xml:space="preserve">This document provides system design information for the </w:t>
+      </w:r>
+      <w:proofErr w:type="spellStart"/>
+      <w:r>
+        <w:t>MultiAgent</w:t>
+      </w:r>
+      <w:proofErr w:type="spellEnd"/>
+      <w:r>
+        <w:t xml:space="preserve"> Control of Traffic Signals (MACTS) system.  This system is used to simulate agent based control of traffic light signals.  This document covers the system components and component interfaces.  However, it does not cover all of the interfaces methods in detail.</w:t>
+      </w:r>
+      <w:r>
+        <w:t xml:space="preserve">  </w:t>
+      </w:r>
+      <w:proofErr w:type="gramStart"/>
+      <w:r>
+        <w:t>A system analysis diagram as well as a high-level overview of the whole system are</w:t>
+      </w:r>
+      <w:proofErr w:type="gramEnd"/>
+      <w:r>
+        <w:t xml:space="preserve"> included.  Mid-Level design is also included for all of the components.  A sequence diagram is included which shows how the system components interact during run time.</w:t>
+      </w:r>
+    </w:p>
+    <w:p>
+      <w:pPr>
+        <w:pStyle w:val="Heading1"/>
+      </w:pPr>
+      <w:bookmarkStart w:id="1" w:name="_Toc319500626"/>
+      <w:r>
+        <w:t>References</w:t>
+      </w:r>
       <w:bookmarkEnd w:id="1"/>
-    </w:p>
-    <w:p>
-      <w:r>
-        <w:t xml:space="preserve">This document provides system design information for the </w:t>
-      </w:r>
-      <w:proofErr w:type="spellStart"/>
-      <w:r>
-        <w:t>MultiAgent</w:t>
-      </w:r>
-      <w:proofErr w:type="spellEnd"/>
-      <w:r>
-        <w:t xml:space="preserve"> Control of Traffic Signals (MACTS) system.  This system is used to simulate agent based control of traffic light signals.  This document covers the system components and component interfaces.  However, it does not cover all of the interfaces methods in detail.</w:t>
-      </w:r>
-      <w:r>
-        <w:t xml:space="preserve">  </w:t>
-      </w:r>
-      <w:proofErr w:type="gramStart"/>
-      <w:r>
-        <w:t>A system analysis diagram as well as a high-level overview of the whole system are</w:t>
-      </w:r>
-      <w:proofErr w:type="gramEnd"/>
-      <w:r>
-        <w:t xml:space="preserve"> included.  Mid-Level design is also included for all of the components.  A sequence diagram is included which shows how the system components interact during run time.</w:t>
-      </w:r>
-    </w:p>
-    <w:p>
-      <w:pPr>
-        <w:pStyle w:val="Heading1"/>
-      </w:pPr>
-      <w:bookmarkStart w:id="2" w:name="_Toc319500626"/>
-      <w:r>
-        <w:t>References</w:t>
-      </w:r>
-      <w:bookmarkEnd w:id="2"/>
     </w:p>
     <w:p>
       <w:pPr>
@@ -1311,11 +1269,33 @@
       <w:pPr>
         <w:pStyle w:val="Heading1"/>
       </w:pPr>
-      <w:bookmarkStart w:id="3" w:name="_Toc319500627"/>
+      <w:bookmarkStart w:id="2" w:name="_Toc319500627"/>
+      <w:commentRangeStart w:id="3"/>
+      <w:commentRangeStart w:id="4"/>
       <w:r>
         <w:t>Architecture</w:t>
       </w:r>
-      <w:bookmarkEnd w:id="3"/>
+      <w:bookmarkEnd w:id="2"/>
+      <w:commentRangeEnd w:id="3"/>
+      <w:r>
+        <w:rPr>
+          <w:rStyle w:val="CommentReference"/>
+          <w:rFonts w:eastAsiaTheme="minorHAnsi" w:cs="Times New Roman"/>
+          <w:b w:val="0"/>
+          <w:bCs w:val="0"/>
+        </w:rPr>
+        <w:commentReference w:id="3"/>
+      </w:r>
+      <w:commentRangeEnd w:id="4"/>
+      <w:r>
+        <w:rPr>
+          <w:rStyle w:val="CommentReference"/>
+          <w:rFonts w:eastAsiaTheme="minorHAnsi" w:cs="Times New Roman"/>
+          <w:b w:val="0"/>
+          <w:bCs w:val="0"/>
+        </w:rPr>
+        <w:commentReference w:id="4"/>
+      </w:r>
     </w:p>
     <w:p>
       <w:r>
@@ -1329,116 +1309,39 @@
       <w:pPr>
         <w:pStyle w:val="Heading2"/>
       </w:pPr>
-      <w:bookmarkStart w:id="4" w:name="_Toc319500628"/>
+      <w:bookmarkStart w:id="5" w:name="_Toc319500628"/>
+      <w:commentRangeStart w:id="6"/>
       <w:r>
         <w:t>System Analysis</w:t>
       </w:r>
-      <w:bookmarkEnd w:id="4"/>
+      <w:bookmarkEnd w:id="5"/>
+      <w:commentRangeEnd w:id="6"/>
+      <w:r>
+        <w:rPr>
+          <w:rStyle w:val="CommentReference"/>
+          <w:rFonts w:eastAsiaTheme="minorHAnsi" w:cs="Times New Roman"/>
+          <w:b w:val="0"/>
+          <w:bCs w:val="0"/>
+        </w:rPr>
+        <w:commentReference w:id="6"/>
+      </w:r>
     </w:p>
     <w:p>
       <w:r>
         <w:t>Clearly describe the high level relationship between model elements</w:t>
       </w:r>
     </w:p>
-    <w:p/>
-    <w:p>
-      <w:r>
-        <w:t>This system context diagram shows how the components of the MACTS system interact with each other and with the external systems.</w:t>
-      </w:r>
-    </w:p>
-    <w:p/>
-    <w:p>
-      <w:pPr>
-        <w:keepNext/>
-      </w:pPr>
+    <w:p>
+      <w:bookmarkStart w:id="7" w:name="_GoBack"/>
       <w:r>
         <w:rPr>
           <w:noProof/>
         </w:rPr>
         <w:drawing>
-          <wp:inline distT="0" distB="0" distL="0" distR="0" wp14:anchorId="41A9B17C" wp14:editId="260AC148">
-            <wp:extent cx="5943600" cy="905559"/>
-            <wp:effectExtent l="0" t="0" r="0" b="8890"/>
-            <wp:docPr id="3" name="Picture 3"/>
-            <wp:cNvGraphicFramePr>
-              <a:graphicFrameLocks xmlns:a="http://schemas.openxmlformats.org/drawingml/2006/main" noChangeAspect="1"/>
-            </wp:cNvGraphicFramePr>
-            <a:graphic xmlns:a="http://schemas.openxmlformats.org/drawingml/2006/main">
-              <a:graphicData uri="http://schemas.openxmlformats.org/drawingml/2006/picture">
-                <pic:pic xmlns:pic="http://schemas.openxmlformats.org/drawingml/2006/picture">
-                  <pic:nvPicPr>
-                    <pic:cNvPr id="0" name=""/>
-                    <pic:cNvPicPr/>
-                  </pic:nvPicPr>
-                  <pic:blipFill>
-                    <a:blip r:embed="rId12"/>
-                    <a:stretch>
-                      <a:fillRect/>
-                    </a:stretch>
-                  </pic:blipFill>
-                  <pic:spPr>
-                    <a:xfrm>
-                      <a:off x="0" y="0"/>
-                      <a:ext cx="5943600" cy="905559"/>
-                    </a:xfrm>
-                    <a:prstGeom prst="rect">
-                      <a:avLst/>
-                    </a:prstGeom>
-                  </pic:spPr>
-                </pic:pic>
-              </a:graphicData>
-            </a:graphic>
-          </wp:inline>
-        </w:drawing>
-      </w:r>
-    </w:p>
-    <w:p>
-      <w:pPr>
-        <w:pStyle w:val="Caption"/>
-      </w:pPr>
-      <w:r>
-        <w:t xml:space="preserve">Figure </w:t>
-      </w:r>
-      <w:r>
-        <w:fldChar w:fldCharType="begin"/>
-      </w:r>
-      <w:r>
-        <w:instrText xml:space="preserve"> SEQ Figure \* ARABIC </w:instrText>
-      </w:r>
-      <w:r>
-        <w:fldChar w:fldCharType="separate"/>
-      </w:r>
-      <w:r>
-        <w:rPr>
-          <w:noProof/>
-        </w:rPr>
-        <w:t>1</w:t>
-      </w:r>
-      <w:r>
-        <w:rPr>
-          <w:noProof/>
-        </w:rPr>
-        <w:fldChar w:fldCharType="end"/>
-      </w:r>
-      <w:r>
-        <w:t>System Context Diagram</w:t>
-      </w:r>
-    </w:p>
-    <w:p/>
-    <w:p>
-      <w:pPr>
-        <w:keepNext/>
-      </w:pPr>
-      <w:r>
-        <w:rPr>
-          <w:noProof/>
-        </w:rPr>
-        <w:lastRenderedPageBreak/>
-        <w:drawing>
-          <wp:inline distT="0" distB="0" distL="0" distR="0" wp14:anchorId="05A5BBD4" wp14:editId="4223713B">
-            <wp:extent cx="3248025" cy="5172075"/>
-            <wp:effectExtent l="0" t="0" r="9525" b="9525"/>
-            <wp:docPr id="2" name="Picture 2"/>
+          <wp:inline distT="0" distB="0" distL="0" distR="0" wp14:anchorId="2DC027C4" wp14:editId="1E205BB5">
+            <wp:extent cx="3935896" cy="1770329"/>
+            <wp:effectExtent l="0" t="0" r="7620" b="1905"/>
+            <wp:docPr id="4" name="Picture 4"/>
             <wp:cNvGraphicFramePr>
               <a:graphicFrameLocks xmlns:a="http://schemas.openxmlformats.org/drawingml/2006/main" noChangeAspect="1"/>
             </wp:cNvGraphicFramePr>
@@ -1458,7 +1361,7 @@
                   <pic:spPr>
                     <a:xfrm>
                       <a:off x="0" y="0"/>
-                      <a:ext cx="3248025" cy="5172075"/>
+                      <a:ext cx="3933177" cy="1769106"/>
                     </a:xfrm>
                     <a:prstGeom prst="rect">
                       <a:avLst/>
@@ -1470,88 +1373,36 @@
           </wp:inline>
         </w:drawing>
       </w:r>
-    </w:p>
-    <w:p>
-      <w:pPr>
-        <w:pStyle w:val="Caption"/>
-      </w:pPr>
-      <w:r>
-        <w:t xml:space="preserve">Figure </w:t>
-      </w:r>
-      <w:r>
-        <w:fldChar w:fldCharType="begin"/>
-      </w:r>
-      <w:r>
-        <w:instrText xml:space="preserve"> SEQ Fi</w:instrText>
-      </w:r>
-      <w:r>
-        <w:instrText xml:space="preserve">gure \* ARABIC </w:instrText>
-      </w:r>
-      <w:r>
-        <w:fldChar w:fldCharType="separate"/>
-      </w:r>
+      <w:bookmarkEnd w:id="7"/>
+    </w:p>
+    <w:p/>
+    <w:p>
+      <w:pPr>
+        <w:pStyle w:val="Heading2"/>
+      </w:pPr>
+      <w:r>
+        <w:t>System Context Diagram</w:t>
+      </w:r>
+    </w:p>
+    <w:p>
+      <w:r>
+        <w:t>This system context diagram shows how the components of the MACTS system interact with each other and with the external systems.</w:t>
+      </w:r>
+    </w:p>
+    <w:p/>
+    <w:p>
+      <w:pPr>
+        <w:keepNext/>
+      </w:pPr>
       <w:r>
         <w:rPr>
           <w:noProof/>
         </w:rPr>
-        <w:t>2</w:t>
-      </w:r>
-      <w:r>
-        <w:rPr>
-          <w:noProof/>
-        </w:rPr>
-        <w:fldChar w:fldCharType="end"/>
-      </w:r>
-      <w:r>
-        <w:t xml:space="preserve">Basic </w:t>
-      </w:r>
-      <w:proofErr w:type="spellStart"/>
-      <w:r>
-        <w:t>Procesing</w:t>
-      </w:r>
-      <w:proofErr w:type="spellEnd"/>
-      <w:r>
-        <w:t xml:space="preserve"> for single simulation step</w:t>
-      </w:r>
-    </w:p>
-    <w:p>
-      <w:pPr>
-        <w:rPr>
-          <w:rFonts w:eastAsiaTheme="majorEastAsia" w:cstheme="majorBidi"/>
-          <w:b/>
-          <w:bCs/>
-          <w:sz w:val="28"/>
-          <w:szCs w:val="26"/>
-        </w:rPr>
-      </w:pPr>
-      <w:r>
-        <w:br w:type="page"/>
-      </w:r>
-    </w:p>
-    <w:p>
-      <w:pPr>
-        <w:pStyle w:val="Heading2"/>
-      </w:pPr>
-      <w:bookmarkStart w:id="5" w:name="_Toc319500629"/>
-      <w:r>
-        <w:lastRenderedPageBreak/>
-        <w:t>Component Design</w:t>
-      </w:r>
-      <w:bookmarkEnd w:id="5"/>
-    </w:p>
-    <w:p>
-      <w:pPr>
-        <w:keepNext/>
-      </w:pPr>
-      <w:r>
-        <w:rPr>
-          <w:noProof/>
-        </w:rPr>
         <w:drawing>
-          <wp:inline distT="0" distB="0" distL="0" distR="0" wp14:anchorId="64BBCDA2" wp14:editId="13CC9A98">
-            <wp:extent cx="5943600" cy="3122930"/>
-            <wp:effectExtent l="0" t="0" r="0" b="1270"/>
-            <wp:docPr id="5" name="Picture 5"/>
+          <wp:inline distT="0" distB="0" distL="0" distR="0" wp14:anchorId="41A9B17C" wp14:editId="260AC148">
+            <wp:extent cx="5943600" cy="905559"/>
+            <wp:effectExtent l="0" t="0" r="0" b="8890"/>
+            <wp:docPr id="3" name="Picture 3"/>
             <wp:cNvGraphicFramePr>
               <a:graphicFrameLocks xmlns:a="http://schemas.openxmlformats.org/drawingml/2006/main" noChangeAspect="1"/>
             </wp:cNvGraphicFramePr>
@@ -1571,7 +1422,7 @@
                   <pic:spPr>
                     <a:xfrm>
                       <a:off x="0" y="0"/>
-                      <a:ext cx="5943600" cy="3122930"/>
+                      <a:ext cx="5943600" cy="905559"/>
                     </a:xfrm>
                     <a:prstGeom prst="rect">
                       <a:avLst/>
@@ -1604,7 +1455,7 @@
         <w:rPr>
           <w:noProof/>
         </w:rPr>
-        <w:t>3</w:t>
+        <w:t>1</w:t>
       </w:r>
       <w:r>
         <w:rPr>
@@ -1613,57 +1464,10 @@
         <w:fldChar w:fldCharType="end"/>
       </w:r>
       <w:r>
-        <w:t>MACTS with single MAS Node</w:t>
-      </w:r>
-    </w:p>
-    <w:p>
-      <w:pPr>
-        <w:rPr>
-          <w:i/>
-        </w:rPr>
-      </w:pPr>
-      <w:proofErr w:type="gramStart"/>
-      <w:r>
-        <w:rPr>
-          <w:i/>
-        </w:rPr>
-        <w:t xml:space="preserve">Description </w:t>
-      </w:r>
-      <w:r>
-        <w:rPr>
-          <w:i/>
-        </w:rPr>
-        <w:t xml:space="preserve">of system component </w:t>
-      </w:r>
-      <w:proofErr w:type="spellStart"/>
-      <w:r>
-        <w:rPr>
-          <w:i/>
-        </w:rPr>
-        <w:t>responsibilities</w:t>
-      </w:r>
-      <w:r>
-        <w:rPr>
-          <w:i/>
-        </w:rPr>
-        <w:t>here</w:t>
-      </w:r>
-      <w:proofErr w:type="spellEnd"/>
-      <w:r>
-        <w:rPr>
-          <w:i/>
-        </w:rPr>
-        <w:t>.</w:t>
-      </w:r>
-      <w:proofErr w:type="gramEnd"/>
-    </w:p>
-    <w:p>
-      <w:pPr>
-        <w:rPr>
-          <w:i/>
-        </w:rPr>
-      </w:pPr>
-    </w:p>
+        <w:t>System Context Diagram</w:t>
+      </w:r>
+    </w:p>
+    <w:p/>
     <w:p>
       <w:pPr>
         <w:keepNext/>
@@ -1674,10 +1478,10 @@
         </w:rPr>
         <w:lastRenderedPageBreak/>
         <w:drawing>
-          <wp:inline distT="0" distB="0" distL="0" distR="0" wp14:anchorId="2B536B6C" wp14:editId="3A4CDC89">
-            <wp:extent cx="5943600" cy="4249420"/>
-            <wp:effectExtent l="0" t="0" r="0" b="0"/>
-            <wp:docPr id="6" name="Picture 6"/>
+          <wp:inline distT="0" distB="0" distL="0" distR="0" wp14:anchorId="05A5BBD4" wp14:editId="4223713B">
+            <wp:extent cx="3248025" cy="5172075"/>
+            <wp:effectExtent l="0" t="0" r="9525" b="9525"/>
+            <wp:docPr id="2" name="Picture 2"/>
             <wp:cNvGraphicFramePr>
               <a:graphicFrameLocks xmlns:a="http://schemas.openxmlformats.org/drawingml/2006/main" noChangeAspect="1"/>
             </wp:cNvGraphicFramePr>
@@ -1697,7 +1501,7 @@
                   <pic:spPr>
                     <a:xfrm>
                       <a:off x="0" y="0"/>
-                      <a:ext cx="5943600" cy="4249420"/>
+                      <a:ext cx="3248025" cy="5172075"/>
                     </a:xfrm>
                     <a:prstGeom prst="rect">
                       <a:avLst/>
@@ -1730,7 +1534,7 @@
         <w:rPr>
           <w:noProof/>
         </w:rPr>
-        <w:t>4</w:t>
+        <w:t>2</w:t>
       </w:r>
       <w:r>
         <w:rPr>
@@ -1739,79 +1543,16 @@
         <w:fldChar w:fldCharType="end"/>
       </w:r>
       <w:r>
-        <w:t xml:space="preserve">MACTS with </w:t>
-      </w:r>
-      <w:r>
-        <w:t>collaborating</w:t>
-      </w:r>
-      <w:r>
-        <w:t xml:space="preserve"> MAS Node</w:t>
-      </w:r>
-    </w:p>
-    <w:p>
-      <w:pPr>
-        <w:rPr>
-          <w:rFonts w:eastAsiaTheme="majorEastAsia" w:cstheme="majorBidi"/>
-          <w:b/>
-          <w:bCs/>
-          <w:i/>
-          <w:sz w:val="28"/>
-          <w:szCs w:val="26"/>
-        </w:rPr>
-      </w:pPr>
-      <w:r>
-        <w:rPr>
-          <w:i/>
-        </w:rPr>
-        <w:t>Description of how additional MAS Node interacts</w:t>
-      </w:r>
-      <w:r>
-        <w:rPr>
-          <w:i/>
-        </w:rPr>
-        <w:t xml:space="preserve"> </w:t>
-      </w:r>
-      <w:r>
-        <w:rPr>
-          <w:i/>
-        </w:rPr>
-        <w:t>here.</w:t>
-      </w:r>
-      <w:r>
-        <w:rPr>
-          <w:i/>
-        </w:rPr>
-        <w:br w:type="page"/>
-      </w:r>
-    </w:p>
-    <w:p>
-      <w:pPr>
-        <w:pStyle w:val="Heading2"/>
-      </w:pPr>
-      <w:bookmarkStart w:id="6" w:name="_Toc319500630"/>
-      <w:r>
-        <w:lastRenderedPageBreak/>
-        <w:t>Component Interface Specification</w:t>
-      </w:r>
-      <w:bookmarkEnd w:id="6"/>
-      <w:r>
-        <w:t xml:space="preserve"> </w:t>
-      </w:r>
-    </w:p>
-    <w:p>
-      <w:pPr>
-        <w:rPr>
-          <w:i/>
-        </w:rPr>
-      </w:pPr>
-      <w:proofErr w:type="gramStart"/>
-      <w:r>
-        <w:rPr>
-          <w:i/>
-        </w:rPr>
-        <w:t>Documentation of key interface members for system components here.</w:t>
-      </w:r>
-      <w:proofErr w:type="gramEnd"/>
+        <w:t xml:space="preserve">Basic </w:t>
+      </w:r>
+      <w:proofErr w:type="spellStart"/>
+      <w:r>
+        <w:t>Procesing</w:t>
+      </w:r>
+      <w:proofErr w:type="spellEnd"/>
+      <w:r>
+        <w:t xml:space="preserve"> for single simulation step</w:t>
+      </w:r>
     </w:p>
     <w:p>
       <w:pPr>
@@ -1823,84 +1564,23 @@
           <w:szCs w:val="26"/>
         </w:rPr>
       </w:pPr>
+      <w:r>
+        <w:br w:type="page"/>
+      </w:r>
     </w:p>
     <w:p>
       <w:pPr>
         <w:pStyle w:val="Heading2"/>
       </w:pPr>
-      <w:bookmarkStart w:id="7" w:name="_Toc319500631"/>
-      <w:r>
-        <w:t>System Design Rationale</w:t>
-      </w:r>
-      <w:bookmarkEnd w:id="7"/>
-    </w:p>
-    <w:p>
-      <w:pPr>
-        <w:rPr>
-          <w:i/>
-        </w:rPr>
-      </w:pPr>
-      <w:proofErr w:type="gramStart"/>
-      <w:r>
-        <w:rPr>
-          <w:i/>
-        </w:rPr>
-        <w:t>Description of rationale behind design here.</w:t>
-      </w:r>
-      <w:proofErr w:type="gramEnd"/>
-    </w:p>
-    <w:p>
-      <w:pPr>
-        <w:pStyle w:val="Heading1"/>
-      </w:pPr>
-      <w:bookmarkStart w:id="8" w:name="_Toc319500632"/>
-      <w:r>
-        <w:t>Mid-Level Design</w:t>
+      <w:bookmarkStart w:id="8" w:name="_Toc319500629"/>
+      <w:r>
+        <w:lastRenderedPageBreak/>
+        <w:t>Component Design</w:t>
       </w:r>
       <w:bookmarkEnd w:id="8"/>
     </w:p>
     <w:p>
       <w:pPr>
-        <w:rPr>
-          <w:i/>
-        </w:rPr>
-      </w:pPr>
-      <w:r>
-        <w:rPr>
-          <w:i/>
-        </w:rPr>
-        <w:t>Class Diagrams here</w:t>
-      </w:r>
-    </w:p>
-    <w:p/>
-    <w:p>
-      <w:pPr>
-        <w:rPr>
-          <w:rFonts w:eastAsiaTheme="majorEastAsia" w:cstheme="majorBidi"/>
-          <w:b/>
-          <w:bCs/>
-          <w:sz w:val="32"/>
-          <w:szCs w:val="28"/>
-        </w:rPr>
-      </w:pPr>
-      <w:r>
-        <w:br w:type="page"/>
-      </w:r>
-    </w:p>
-    <w:p>
-      <w:pPr>
-        <w:pStyle w:val="Heading1"/>
-      </w:pPr>
-      <w:bookmarkStart w:id="9" w:name="_Toc319500633"/>
-      <w:r>
-        <w:lastRenderedPageBreak/>
-        <w:t>Component Interaction</w:t>
-      </w:r>
-      <w:bookmarkEnd w:id="9"/>
-    </w:p>
-    <w:p/>
-    <w:p>
-      <w:pPr>
         <w:keepNext/>
       </w:pPr>
       <w:r>
@@ -1908,10 +1588,10 @@
           <w:noProof/>
         </w:rPr>
         <w:drawing>
-          <wp:inline distT="0" distB="0" distL="0" distR="0" wp14:anchorId="4AAD5C94" wp14:editId="77C58330">
-            <wp:extent cx="6597817" cy="5270500"/>
-            <wp:effectExtent l="0" t="0" r="0" b="6350"/>
-            <wp:docPr id="1" name="Picture 1"/>
+          <wp:inline distT="0" distB="0" distL="0" distR="0" wp14:anchorId="64BBCDA2" wp14:editId="13CC9A98">
+            <wp:extent cx="5943600" cy="3122930"/>
+            <wp:effectExtent l="0" t="0" r="0" b="1270"/>
+            <wp:docPr id="5" name="Picture 5"/>
             <wp:cNvGraphicFramePr>
               <a:graphicFrameLocks xmlns:a="http://schemas.openxmlformats.org/drawingml/2006/main" noChangeAspect="1"/>
             </wp:cNvGraphicFramePr>
@@ -1931,6 +1611,586 @@
                   <pic:spPr>
                     <a:xfrm>
                       <a:off x="0" y="0"/>
+                      <a:ext cx="5943600" cy="3122930"/>
+                    </a:xfrm>
+                    <a:prstGeom prst="rect">
+                      <a:avLst/>
+                    </a:prstGeom>
+                  </pic:spPr>
+                </pic:pic>
+              </a:graphicData>
+            </a:graphic>
+          </wp:inline>
+        </w:drawing>
+      </w:r>
+    </w:p>
+    <w:p>
+      <w:pPr>
+        <w:pStyle w:val="Caption"/>
+      </w:pPr>
+      <w:r>
+        <w:t xml:space="preserve">Figure </w:t>
+      </w:r>
+      <w:r>
+        <w:fldChar w:fldCharType="begin"/>
+      </w:r>
+      <w:r>
+        <w:instrText xml:space="preserve"> SEQ Figure \* ARABIC </w:instrText>
+      </w:r>
+      <w:r>
+        <w:fldChar w:fldCharType="separate"/>
+      </w:r>
+      <w:r>
+        <w:rPr>
+          <w:noProof/>
+        </w:rPr>
+        <w:t>3</w:t>
+      </w:r>
+      <w:r>
+        <w:rPr>
+          <w:noProof/>
+        </w:rPr>
+        <w:fldChar w:fldCharType="end"/>
+      </w:r>
+      <w:r>
+        <w:t>MACTS with single MAS Node</w:t>
+      </w:r>
+    </w:p>
+    <w:p>
+      <w:pPr>
+        <w:rPr>
+          <w:i/>
+        </w:rPr>
+      </w:pPr>
+      <w:proofErr w:type="gramStart"/>
+      <w:r>
+        <w:rPr>
+          <w:i/>
+        </w:rPr>
+        <w:t xml:space="preserve">Description </w:t>
+      </w:r>
+      <w:r>
+        <w:rPr>
+          <w:i/>
+        </w:rPr>
+        <w:t xml:space="preserve">of system component </w:t>
+      </w:r>
+      <w:proofErr w:type="spellStart"/>
+      <w:r>
+        <w:rPr>
+          <w:i/>
+        </w:rPr>
+        <w:t>responsibilities</w:t>
+      </w:r>
+      <w:r>
+        <w:rPr>
+          <w:i/>
+        </w:rPr>
+        <w:t>here</w:t>
+      </w:r>
+      <w:proofErr w:type="spellEnd"/>
+      <w:r>
+        <w:rPr>
+          <w:i/>
+        </w:rPr>
+        <w:t>.</w:t>
+      </w:r>
+      <w:proofErr w:type="gramEnd"/>
+    </w:p>
+    <w:p>
+      <w:pPr>
+        <w:rPr>
+          <w:i/>
+        </w:rPr>
+      </w:pPr>
+    </w:p>
+    <w:p>
+      <w:pPr>
+        <w:keepNext/>
+      </w:pPr>
+      <w:r>
+        <w:rPr>
+          <w:noProof/>
+        </w:rPr>
+        <w:lastRenderedPageBreak/>
+        <w:drawing>
+          <wp:inline distT="0" distB="0" distL="0" distR="0" wp14:anchorId="2B536B6C" wp14:editId="3A4CDC89">
+            <wp:extent cx="5943600" cy="4249420"/>
+            <wp:effectExtent l="0" t="0" r="0" b="0"/>
+            <wp:docPr id="6" name="Picture 6"/>
+            <wp:cNvGraphicFramePr>
+              <a:graphicFrameLocks xmlns:a="http://schemas.openxmlformats.org/drawingml/2006/main" noChangeAspect="1"/>
+            </wp:cNvGraphicFramePr>
+            <a:graphic xmlns:a="http://schemas.openxmlformats.org/drawingml/2006/main">
+              <a:graphicData uri="http://schemas.openxmlformats.org/drawingml/2006/picture">
+                <pic:pic xmlns:pic="http://schemas.openxmlformats.org/drawingml/2006/picture">
+                  <pic:nvPicPr>
+                    <pic:cNvPr id="0" name=""/>
+                    <pic:cNvPicPr/>
+                  </pic:nvPicPr>
+                  <pic:blipFill>
+                    <a:blip r:embed="rId17"/>
+                    <a:stretch>
+                      <a:fillRect/>
+                    </a:stretch>
+                  </pic:blipFill>
+                  <pic:spPr>
+                    <a:xfrm>
+                      <a:off x="0" y="0"/>
+                      <a:ext cx="5943600" cy="4249420"/>
+                    </a:xfrm>
+                    <a:prstGeom prst="rect">
+                      <a:avLst/>
+                    </a:prstGeom>
+                  </pic:spPr>
+                </pic:pic>
+              </a:graphicData>
+            </a:graphic>
+          </wp:inline>
+        </w:drawing>
+      </w:r>
+    </w:p>
+    <w:p>
+      <w:pPr>
+        <w:pStyle w:val="Caption"/>
+      </w:pPr>
+      <w:r>
+        <w:t xml:space="preserve">Figure </w:t>
+      </w:r>
+      <w:r>
+        <w:fldChar w:fldCharType="begin"/>
+      </w:r>
+      <w:r>
+        <w:instrText xml:space="preserve"> SEQ Figure \* ARABIC </w:instrText>
+      </w:r>
+      <w:r>
+        <w:fldChar w:fldCharType="separate"/>
+      </w:r>
+      <w:r>
+        <w:rPr>
+          <w:noProof/>
+        </w:rPr>
+        <w:t>4</w:t>
+      </w:r>
+      <w:r>
+        <w:rPr>
+          <w:noProof/>
+        </w:rPr>
+        <w:fldChar w:fldCharType="end"/>
+      </w:r>
+      <w:r>
+        <w:t xml:space="preserve">MACTS with </w:t>
+      </w:r>
+      <w:r>
+        <w:t>collaborating</w:t>
+      </w:r>
+      <w:r>
+        <w:t xml:space="preserve"> MAS Node</w:t>
+      </w:r>
+    </w:p>
+    <w:p>
+      <w:pPr>
+        <w:rPr>
+          <w:rFonts w:eastAsiaTheme="majorEastAsia" w:cstheme="majorBidi"/>
+          <w:b/>
+          <w:bCs/>
+          <w:i/>
+          <w:sz w:val="28"/>
+          <w:szCs w:val="26"/>
+        </w:rPr>
+      </w:pPr>
+      <w:r>
+        <w:rPr>
+          <w:i/>
+        </w:rPr>
+        <w:t>Description of how additional MAS Node interacts</w:t>
+      </w:r>
+      <w:r>
+        <w:rPr>
+          <w:i/>
+        </w:rPr>
+        <w:t xml:space="preserve"> </w:t>
+      </w:r>
+      <w:r>
+        <w:rPr>
+          <w:i/>
+        </w:rPr>
+        <w:t>here.</w:t>
+      </w:r>
+      <w:r>
+        <w:rPr>
+          <w:i/>
+        </w:rPr>
+        <w:br w:type="page"/>
+      </w:r>
+    </w:p>
+    <w:p>
+      <w:pPr>
+        <w:pStyle w:val="Heading2"/>
+      </w:pPr>
+      <w:bookmarkStart w:id="9" w:name="_Toc319500630"/>
+      <w:r>
+        <w:lastRenderedPageBreak/>
+        <w:t>Component Interface Specification</w:t>
+      </w:r>
+      <w:bookmarkEnd w:id="9"/>
+      <w:r>
+        <w:t xml:space="preserve"> </w:t>
+      </w:r>
+    </w:p>
+    <w:p>
+      <w:pPr>
+        <w:rPr>
+          <w:i/>
+        </w:rPr>
+      </w:pPr>
+      <w:proofErr w:type="gramStart"/>
+      <w:r>
+        <w:rPr>
+          <w:i/>
+        </w:rPr>
+        <w:t>Documentation of key interface members for system components here.</w:t>
+      </w:r>
+      <w:proofErr w:type="gramEnd"/>
+    </w:p>
+    <w:p>
+      <w:pPr>
+        <w:rPr>
+          <w:rFonts w:eastAsiaTheme="majorEastAsia" w:cstheme="majorBidi"/>
+          <w:b/>
+          <w:bCs/>
+          <w:sz w:val="28"/>
+          <w:szCs w:val="26"/>
+        </w:rPr>
+      </w:pPr>
+    </w:p>
+    <w:tbl>
+      <w:tblPr>
+        <w:tblStyle w:val="TableGrid"/>
+        <w:tblW w:w="0" w:type="auto"/>
+        <w:tblLook w:val="04A0" w:firstRow="1" w:lastRow="0" w:firstColumn="1" w:lastColumn="0" w:noHBand="0" w:noVBand="1"/>
+      </w:tblPr>
+      <w:tblGrid>
+        <w:gridCol w:w="2518"/>
+        <w:gridCol w:w="7058"/>
+      </w:tblGrid>
+      <w:tr>
+        <w:tc>
+          <w:tcPr>
+            <w:tcW w:w="2518" w:type="dxa"/>
+          </w:tcPr>
+          <w:p>
+            <w:pPr>
+              <w:rPr>
+                <w:rFonts w:eastAsiaTheme="majorEastAsia" w:cstheme="majorBidi"/>
+                <w:b/>
+                <w:bCs/>
+              </w:rPr>
+            </w:pPr>
+            <w:r>
+              <w:rPr>
+                <w:rFonts w:eastAsiaTheme="majorEastAsia" w:cstheme="majorBidi"/>
+                <w:b/>
+                <w:bCs/>
+              </w:rPr>
+              <w:t>Signature</w:t>
+            </w:r>
+          </w:p>
+        </w:tc>
+        <w:tc>
+          <w:tcPr>
+            <w:tcW w:w="7058" w:type="dxa"/>
+          </w:tcPr>
+          <w:p>
+            <w:pPr>
+              <w:rPr>
+                <w:rFonts w:eastAsiaTheme="majorEastAsia" w:cstheme="majorBidi"/>
+                <w:bCs/>
+                <w:sz w:val="28"/>
+                <w:szCs w:val="26"/>
+              </w:rPr>
+            </w:pPr>
+          </w:p>
+        </w:tc>
+      </w:tr>
+      <w:tr>
+        <w:tc>
+          <w:tcPr>
+            <w:tcW w:w="2518" w:type="dxa"/>
+          </w:tcPr>
+          <w:p>
+            <w:pPr>
+              <w:rPr>
+                <w:rFonts w:eastAsiaTheme="majorEastAsia" w:cstheme="majorBidi"/>
+                <w:b/>
+                <w:bCs/>
+              </w:rPr>
+            </w:pPr>
+            <w:r>
+              <w:rPr>
+                <w:rFonts w:eastAsiaTheme="majorEastAsia" w:cstheme="majorBidi"/>
+                <w:b/>
+                <w:bCs/>
+              </w:rPr>
+              <w:t>Purpose</w:t>
+            </w:r>
+          </w:p>
+        </w:tc>
+        <w:tc>
+          <w:tcPr>
+            <w:tcW w:w="7058" w:type="dxa"/>
+          </w:tcPr>
+          <w:p>
+            <w:pPr>
+              <w:rPr>
+                <w:rFonts w:eastAsiaTheme="majorEastAsia" w:cstheme="majorBidi"/>
+                <w:bCs/>
+                <w:sz w:val="28"/>
+                <w:szCs w:val="26"/>
+              </w:rPr>
+            </w:pPr>
+          </w:p>
+        </w:tc>
+      </w:tr>
+      <w:tr>
+        <w:tc>
+          <w:tcPr>
+            <w:tcW w:w="2518" w:type="dxa"/>
+          </w:tcPr>
+          <w:p>
+            <w:pPr>
+              <w:rPr>
+                <w:rFonts w:eastAsiaTheme="majorEastAsia" w:cstheme="majorBidi"/>
+                <w:b/>
+                <w:bCs/>
+              </w:rPr>
+            </w:pPr>
+            <w:r>
+              <w:rPr>
+                <w:rFonts w:eastAsiaTheme="majorEastAsia" w:cstheme="majorBidi"/>
+                <w:b/>
+                <w:bCs/>
+              </w:rPr>
+              <w:t>Pre-Conditions</w:t>
+            </w:r>
+          </w:p>
+        </w:tc>
+        <w:tc>
+          <w:tcPr>
+            <w:tcW w:w="7058" w:type="dxa"/>
+          </w:tcPr>
+          <w:p>
+            <w:pPr>
+              <w:rPr>
+                <w:rFonts w:eastAsiaTheme="majorEastAsia" w:cstheme="majorBidi"/>
+                <w:bCs/>
+                <w:sz w:val="28"/>
+                <w:szCs w:val="26"/>
+              </w:rPr>
+            </w:pPr>
+          </w:p>
+        </w:tc>
+      </w:tr>
+      <w:tr>
+        <w:tc>
+          <w:tcPr>
+            <w:tcW w:w="2518" w:type="dxa"/>
+          </w:tcPr>
+          <w:p>
+            <w:pPr>
+              <w:rPr>
+                <w:rFonts w:eastAsiaTheme="majorEastAsia" w:cstheme="majorBidi"/>
+                <w:b/>
+                <w:bCs/>
+              </w:rPr>
+            </w:pPr>
+            <w:r>
+              <w:rPr>
+                <w:rFonts w:eastAsiaTheme="majorEastAsia" w:cstheme="majorBidi"/>
+                <w:b/>
+                <w:bCs/>
+              </w:rPr>
+              <w:t>Post-Conditions</w:t>
+            </w:r>
+          </w:p>
+        </w:tc>
+        <w:tc>
+          <w:tcPr>
+            <w:tcW w:w="7058" w:type="dxa"/>
+          </w:tcPr>
+          <w:p>
+            <w:pPr>
+              <w:rPr>
+                <w:rFonts w:eastAsiaTheme="majorEastAsia" w:cstheme="majorBidi"/>
+                <w:bCs/>
+                <w:sz w:val="28"/>
+                <w:szCs w:val="26"/>
+              </w:rPr>
+            </w:pPr>
+          </w:p>
+        </w:tc>
+      </w:tr>
+    </w:tbl>
+    <w:p>
+      <w:pPr>
+        <w:rPr>
+          <w:rFonts w:eastAsiaTheme="majorEastAsia" w:cstheme="majorBidi"/>
+          <w:b/>
+          <w:bCs/>
+          <w:sz w:val="28"/>
+          <w:szCs w:val="26"/>
+        </w:rPr>
+      </w:pPr>
+    </w:p>
+    <w:p>
+      <w:pPr>
+        <w:pStyle w:val="Heading2"/>
+      </w:pPr>
+      <w:commentRangeStart w:id="10"/>
+      <w:r>
+        <w:t>High-Level Design</w:t>
+      </w:r>
+      <w:commentRangeEnd w:id="10"/>
+      <w:r>
+        <w:rPr>
+          <w:rStyle w:val="CommentReference"/>
+          <w:rFonts w:eastAsiaTheme="minorHAnsi" w:cs="Times New Roman"/>
+          <w:b w:val="0"/>
+          <w:bCs w:val="0"/>
+        </w:rPr>
+        <w:commentReference w:id="10"/>
+      </w:r>
+    </w:p>
+    <w:p/>
+    <w:p>
+      <w:pPr>
+        <w:pStyle w:val="Heading2"/>
+      </w:pPr>
+      <w:bookmarkStart w:id="11" w:name="_Toc319500631"/>
+      <w:r>
+        <w:t>System Design Rationale</w:t>
+      </w:r>
+      <w:bookmarkEnd w:id="11"/>
+    </w:p>
+    <w:p>
+      <w:pPr>
+        <w:rPr>
+          <w:i/>
+        </w:rPr>
+      </w:pPr>
+      <w:proofErr w:type="gramStart"/>
+      <w:r>
+        <w:rPr>
+          <w:i/>
+        </w:rPr>
+        <w:t>Description of rationale behind design here.</w:t>
+      </w:r>
+      <w:proofErr w:type="gramEnd"/>
+    </w:p>
+    <w:p>
+      <w:pPr>
+        <w:pStyle w:val="Heading1"/>
+      </w:pPr>
+      <w:bookmarkStart w:id="12" w:name="_Toc319500632"/>
+      <w:commentRangeStart w:id="13"/>
+      <w:r>
+        <w:t>Mid-Level Design</w:t>
+      </w:r>
+      <w:bookmarkEnd w:id="12"/>
+      <w:commentRangeEnd w:id="13"/>
+      <w:r>
+        <w:rPr>
+          <w:rStyle w:val="CommentReference"/>
+          <w:rFonts w:eastAsiaTheme="minorHAnsi" w:cs="Times New Roman"/>
+          <w:b w:val="0"/>
+          <w:bCs w:val="0"/>
+        </w:rPr>
+        <w:commentReference w:id="13"/>
+      </w:r>
+    </w:p>
+    <w:p>
+      <w:pPr>
+        <w:rPr>
+          <w:i/>
+        </w:rPr>
+      </w:pPr>
+      <w:r>
+        <w:rPr>
+          <w:i/>
+        </w:rPr>
+        <w:t>Class Diagrams here</w:t>
+      </w:r>
+    </w:p>
+    <w:p/>
+    <w:p>
+      <w:pPr>
+        <w:rPr>
+          <w:rFonts w:eastAsiaTheme="majorEastAsia" w:cstheme="majorBidi"/>
+          <w:b/>
+          <w:bCs/>
+          <w:sz w:val="32"/>
+          <w:szCs w:val="28"/>
+        </w:rPr>
+      </w:pPr>
+      <w:r>
+        <w:br w:type="page"/>
+      </w:r>
+    </w:p>
+    <w:p>
+      <w:pPr>
+        <w:pStyle w:val="Heading1"/>
+      </w:pPr>
+      <w:bookmarkStart w:id="14" w:name="_Toc319500633"/>
+      <w:commentRangeStart w:id="15"/>
+      <w:r>
+        <w:lastRenderedPageBreak/>
+        <w:t>Component Interaction</w:t>
+      </w:r>
+      <w:bookmarkEnd w:id="14"/>
+      <w:commentRangeEnd w:id="15"/>
+      <w:r>
+        <w:rPr>
+          <w:rStyle w:val="CommentReference"/>
+          <w:rFonts w:eastAsiaTheme="minorHAnsi" w:cs="Times New Roman"/>
+          <w:b w:val="0"/>
+          <w:bCs w:val="0"/>
+        </w:rPr>
+        <w:commentReference w:id="15"/>
+      </w:r>
+    </w:p>
+    <w:p/>
+    <w:p>
+      <w:pPr>
+        <w:keepNext/>
+      </w:pPr>
+      <w:r>
+        <w:rPr>
+          <w:noProof/>
+        </w:rPr>
+        <w:drawing>
+          <wp:inline distT="0" distB="0" distL="0" distR="0" wp14:anchorId="4AAD5C94" wp14:editId="77C58330">
+            <wp:extent cx="6597817" cy="5270500"/>
+            <wp:effectExtent l="0" t="0" r="0" b="6350"/>
+            <wp:docPr id="1" name="Picture 1"/>
+            <wp:cNvGraphicFramePr>
+              <a:graphicFrameLocks xmlns:a="http://schemas.openxmlformats.org/drawingml/2006/main" noChangeAspect="1"/>
+            </wp:cNvGraphicFramePr>
+            <a:graphic xmlns:a="http://schemas.openxmlformats.org/drawingml/2006/main">
+              <a:graphicData uri="http://schemas.openxmlformats.org/drawingml/2006/picture">
+                <pic:pic xmlns:pic="http://schemas.openxmlformats.org/drawingml/2006/picture">
+                  <pic:nvPicPr>
+                    <pic:cNvPr id="0" name=""/>
+                    <pic:cNvPicPr/>
+                  </pic:nvPicPr>
+                  <pic:blipFill>
+                    <a:blip r:embed="rId18"/>
+                    <a:stretch>
+                      <a:fillRect/>
+                    </a:stretch>
+                  </pic:blipFill>
+                  <pic:spPr>
+                    <a:xfrm>
+                      <a:off x="0" y="0"/>
                       <a:ext cx="6604246" cy="5275636"/>
                     </a:xfrm>
                     <a:prstGeom prst="rect">
@@ -1994,12 +2254,12 @@
       <w:pPr>
         <w:pStyle w:val="Heading1"/>
       </w:pPr>
-      <w:bookmarkStart w:id="10" w:name="_Toc319500634"/>
+      <w:bookmarkStart w:id="16" w:name="_Toc319500634"/>
       <w:r>
         <w:lastRenderedPageBreak/>
         <w:t>USE/OCL Model</w:t>
       </w:r>
-      <w:bookmarkEnd w:id="10"/>
+      <w:bookmarkEnd w:id="16"/>
     </w:p>
     <w:p>
       <w:pPr>
@@ -2237,8 +2497,16 @@
         <w:rPr>
           <w:rFonts w:ascii="Consolas" w:hAnsi="Consolas" w:cs="Consolas"/>
         </w:rPr>
-        <w:t xml:space="preserve"> TraCI</w:t>
-      </w:r>
+        <w:t xml:space="preserve"> </w:t>
+      </w:r>
+      <w:proofErr w:type="spellStart"/>
+      <w:r>
+        <w:rPr>
+          <w:rFonts w:ascii="Consolas" w:hAnsi="Consolas" w:cs="Consolas"/>
+        </w:rPr>
+        <w:t>TraCI</w:t>
+      </w:r>
+      <w:proofErr w:type="spellEnd"/>
     </w:p>
     <w:p>
       <w:pPr>
@@ -3440,12 +3708,20 @@
         </w:rPr>
         <w:t xml:space="preserve">  </w:t>
       </w:r>
+      <w:proofErr w:type="spellStart"/>
       <w:proofErr w:type="gramStart"/>
       <w:r>
         <w:rPr>
           <w:rFonts w:ascii="Consolas" w:hAnsi="Consolas" w:cs="Consolas"/>
         </w:rPr>
-        <w:t>TraCI[</w:t>
+        <w:t>TraCI</w:t>
+      </w:r>
+      <w:proofErr w:type="spellEnd"/>
+      <w:r>
+        <w:rPr>
+          <w:rFonts w:ascii="Consolas" w:hAnsi="Consolas" w:cs="Consolas"/>
+        </w:rPr>
+        <w:t>[</w:t>
       </w:r>
       <w:proofErr w:type="gramEnd"/>
       <w:r>
@@ -3702,12 +3978,12 @@
       </w:pPr>
     </w:p>
     <w:sectPr>
-      <w:headerReference w:type="even" r:id="rId17"/>
-      <w:headerReference w:type="default" r:id="rId18"/>
-      <w:footerReference w:type="even" r:id="rId19"/>
-      <w:footerReference w:type="default" r:id="rId20"/>
-      <w:headerReference w:type="first" r:id="rId21"/>
-      <w:footerReference w:type="first" r:id="rId22"/>
+      <w:headerReference w:type="even" r:id="rId19"/>
+      <w:headerReference w:type="default" r:id="rId20"/>
+      <w:footerReference w:type="even" r:id="rId21"/>
+      <w:footerReference w:type="default" r:id="rId22"/>
+      <w:headerReference w:type="first" r:id="rId23"/>
+      <w:footerReference w:type="first" r:id="rId24"/>
       <w:pgSz w:w="12240" w:h="15840"/>
       <w:pgMar w:top="1440" w:right="1440" w:bottom="1440" w:left="1440" w:header="720" w:footer="720" w:gutter="0"/>
       <w:cols w:space="720"/>
@@ -3715,6 +3991,257 @@
     </w:sectPr>
   </w:body>
 </w:document>
+</file>
+
+<file path=word/comments.xml><?xml version="1.0" encoding="utf-8"?>
+<w:comments xmlns:wpc="http://schemas.microsoft.com/office/word/2010/wordprocessingCanvas" xmlns:mc="http://schemas.openxmlformats.org/markup-compatibility/2006" xmlns:o="urn:schemas-microsoft-com:office:office" xmlns:r="http://schemas.openxmlformats.org/officeDocument/2006/relationships" xmlns:m="http://schemas.openxmlformats.org/officeDocument/2006/math" xmlns:v="urn:schemas-microsoft-com:vml" xmlns:wp14="http://schemas.microsoft.com/office/word/2010/wordprocessingDrawing" xmlns:wp="http://schemas.openxmlformats.org/drawingml/2006/wordprocessingDrawing" xmlns:w10="urn:schemas-microsoft-com:office:word" xmlns:w="http://schemas.openxmlformats.org/wordprocessingml/2006/main" xmlns:w14="http://schemas.microsoft.com/office/word/2010/wordml" xmlns:wpg="http://schemas.microsoft.com/office/word/2010/wordprocessingGroup" xmlns:wpi="http://schemas.microsoft.com/office/word/2010/wordprocessingInk" xmlns:wne="http://schemas.microsoft.com/office/word/2006/wordml" xmlns:wps="http://schemas.microsoft.com/office/word/2010/wordprocessingShape" mc:Ignorable="w14 wp14">
+  <w:comment w:id="3" w:author="Bryan Nehl" w:date="2012-03-14T22:31:00Z" w:initials="bdn">
+    <w:p>
+      <w:pPr>
+        <w:pStyle w:val="CommentText"/>
+      </w:pPr>
+      <w:r>
+        <w:rPr>
+          <w:rStyle w:val="CommentReference"/>
+        </w:rPr>
+        <w:annotationRef/>
+      </w:r>
+    </w:p>
+    <w:p>
+      <w:pPr>
+        <w:pStyle w:val="CommentText"/>
+      </w:pPr>
+      <w:r>
+        <w:rPr>
+          <w:rFonts w:eastAsiaTheme="majorEastAsia" w:cstheme="majorBidi"/>
+          <w:b/>
+          <w:bCs/>
+          <w:sz w:val="32"/>
+          <w:szCs w:val="28"/>
+        </w:rPr>
+        <w:pict>
+          <v:shapetype id="_x0000_t75" coordsize="21600,21600" o:spt="75" o:preferrelative="t" path="m@4@5l@4@11@9@11@9@5xe" filled="f" stroked="f">
+            <v:stroke joinstyle="miter"/>
+            <v:formulas>
+              <v:f eqn="if lineDrawn pixelLineWidth 0"/>
+              <v:f eqn="sum @0 1 0"/>
+              <v:f eqn="sum 0 0 @1"/>
+              <v:f eqn="prod @2 1 2"/>
+              <v:f eqn="prod @3 21600 pixelWidth"/>
+              <v:f eqn="prod @3 21600 pixelHeight"/>
+              <v:f eqn="sum @0 0 1"/>
+              <v:f eqn="prod @6 1 2"/>
+              <v:f eqn="prod @7 21600 pixelWidth"/>
+              <v:f eqn="sum @8 21600 0"/>
+              <v:f eqn="prod @7 21600 pixelHeight"/>
+              <v:f eqn="sum @10 21600 0"/>
+            </v:formulas>
+            <v:path o:extrusionok="f" gradientshapeok="t" o:connecttype="rect"/>
+            <o:lock v:ext="edit" aspectratio="t"/>
+          </v:shapetype>
+          <v:shape id="_x0000_i1025" type="#_x0000_t75" style="width:2in;height:30.05pt" strokeweight="1pt">
+            <v:stroke endcap="round"/>
+            <v:imagedata r:id="rId1" o:title="" croptop="7951f" cropbottom="-12921f" cropleft="-1242f" cropright="-2663f"/>
+            <v:path shadowok="f" fillok="f" insetpenok="f"/>
+            <o:lock v:ext="edit" rotation="t" verticies="t" text="t" shapetype="t"/>
+            <o:ink i="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" annotation="t"/>
+          </v:shape>
+        </w:pict>
+      </w:r>
+    </w:p>
+  </w:comment>
+  <w:comment w:id="4" w:author="Bryan Nehl" w:date="2012-03-14T22:35:00Z" w:initials="bdn">
+    <w:p>
+      <w:pPr>
+        <w:pStyle w:val="CommentText"/>
+        <w:rPr>
+          <w:sz w:val="24"/>
+          <w:szCs w:val="24"/>
+        </w:rPr>
+      </w:pPr>
+      <w:r>
+        <w:rPr>
+          <w:rStyle w:val="CommentReference"/>
+        </w:rPr>
+        <w:annotationRef/>
+      </w:r>
+      <w:hyperlink r:id="rId2" w:anchor="Arch%20Design&amp;section-id={37215EFF-B769-4A75-8EF0-7FEEA9F997B1}&amp;page-id={8F6A7403-06A4-42EF-8566-CF63EFC9773A}&amp;end" w:history="1">
+        <w:r>
+          <w:rPr>
+            <w:color w:val="0000FF"/>
+            <w:sz w:val="24"/>
+            <w:szCs w:val="24"/>
+            <w:u w:val="single"/>
+          </w:rPr>
+          <w:t>Arch Design</w:t>
+        </w:r>
+      </w:hyperlink>
+    </w:p>
+    <w:p>
+      <w:pPr>
+        <w:pStyle w:val="CommentText"/>
+      </w:pPr>
+      <w:hyperlink r:id="rId3" w:anchor="Ch%209%20Arch%20Design&amp;section-id={37215EFF-B769-4A75-8EF0-7FEEA9F997B1}&amp;page-id={2FB101FC-B32E-4ED8-84A7-A7A33D514CA9}&amp;end" w:history="1">
+        <w:proofErr w:type="spellStart"/>
+        <w:r>
+          <w:rPr>
+            <w:color w:val="0000FF"/>
+            <w:sz w:val="24"/>
+            <w:szCs w:val="24"/>
+            <w:u w:val="single"/>
+          </w:rPr>
+          <w:t>Ch</w:t>
+        </w:r>
+        <w:proofErr w:type="spellEnd"/>
+        <w:r>
+          <w:rPr>
+            <w:color w:val="0000FF"/>
+            <w:sz w:val="24"/>
+            <w:szCs w:val="24"/>
+            <w:u w:val="single"/>
+          </w:rPr>
+          <w:t xml:space="preserve"> 9 Arch Design</w:t>
+        </w:r>
+      </w:hyperlink>
+    </w:p>
+  </w:comment>
+  <w:comment w:id="6" w:author="Bryan Nehl" w:date="2012-03-14T22:25:00Z" w:initials="bdn">
+    <w:p>
+      <w:pPr>
+        <w:pStyle w:val="CommentText"/>
+        <w:rPr>
+          <w:sz w:val="24"/>
+          <w:szCs w:val="24"/>
+        </w:rPr>
+      </w:pPr>
+      <w:r>
+        <w:rPr>
+          <w:rStyle w:val="CommentReference"/>
+        </w:rPr>
+        <w:annotationRef/>
+      </w:r>
+      <w:hyperlink r:id="rId4" w:anchor="Finding%20Objects&amp;section-id={37215EFF-B769-4A75-8EF0-7FEEA9F997B1}&amp;page-id={450BFC36-718D-4F17-90E4-04FC5C603133}&amp;end" w:history="1">
+        <w:r>
+          <w:rPr>
+            <w:color w:val="0000FF"/>
+            <w:sz w:val="24"/>
+            <w:szCs w:val="24"/>
+            <w:u w:val="single"/>
+          </w:rPr>
+          <w:t>Finding Objects</w:t>
+        </w:r>
+      </w:hyperlink>
+    </w:p>
+    <w:p>
+      <w:pPr>
+        <w:pStyle w:val="CommentText"/>
+      </w:pPr>
+      <w:r>
+        <w:rPr>
+          <w:sz w:val="24"/>
+          <w:szCs w:val="24"/>
+        </w:rPr>
+        <w:t>System Analysis is about describing the Problem.</w:t>
+      </w:r>
+    </w:p>
+  </w:comment>
+  <w:comment w:id="10" w:author="Bryan Nehl" w:date="2012-03-14T22:06:00Z" w:initials="bdn">
+    <w:p>
+      <w:pPr>
+        <w:pStyle w:val="CommentText"/>
+      </w:pPr>
+      <w:r>
+        <w:rPr>
+          <w:rStyle w:val="CommentReference"/>
+        </w:rPr>
+        <w:annotationRef/>
+      </w:r>
+    </w:p>
+    <w:p>
+      <w:pPr>
+        <w:pStyle w:val="CommentText"/>
+      </w:pPr>
+      <w:r>
+        <w:rPr>
+          <w:rFonts w:eastAsiaTheme="majorEastAsia" w:cstheme="majorBidi"/>
+          <w:b/>
+          <w:bCs/>
+          <w:sz w:val="28"/>
+          <w:szCs w:val="26"/>
+        </w:rPr>
+        <w:pict>
+          <v:shape id="_x0000_i1026" type="#_x0000_t75" style="width:142.75pt;height:99.55pt" strokeweight="1pt">
+            <v:stroke endcap="round"/>
+            <v:imagedata r:id="rId5" o:title="" croptop="645f" cropbottom="-3811f" cropleft="-2570f" cropright="-2754f"/>
+            <v:path shadowok="f" fillok="f" insetpenok="f"/>
+            <o:lock v:ext="edit" rotation="t" verticies="t" text="t" shapetype="t"/>
+            <o:ink i="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" annotation="t"/>
+          </v:shape>
+        </w:pict>
+      </w:r>
+    </w:p>
+  </w:comment>
+  <w:comment w:id="13" w:author="Bryan Nehl" w:date="2012-03-14T22:36:00Z" w:initials="bdn">
+    <w:p>
+      <w:pPr>
+        <w:pStyle w:val="CommentText"/>
+      </w:pPr>
+      <w:r>
+        <w:rPr>
+          <w:rStyle w:val="CommentReference"/>
+        </w:rPr>
+        <w:annotationRef/>
+      </w:r>
+      <w:hyperlink r:id="rId6" w:anchor="Week%207&amp;section-id={37215EFF-B769-4A75-8EF0-7FEEA9F997B1}&amp;page-id={192BC52A-A787-4F9A-9408-F2B10D53EC14}&amp;end" w:history="1">
+        <w:r>
+          <w:rPr>
+            <w:color w:val="0000FF"/>
+            <w:sz w:val="24"/>
+            <w:szCs w:val="24"/>
+            <w:u w:val="single"/>
+          </w:rPr>
+          <w:t>Week 7</w:t>
+        </w:r>
+      </w:hyperlink>
+    </w:p>
+  </w:comment>
+  <w:comment w:id="15" w:author="Bryan Nehl" w:date="2012-03-14T22:44:00Z" w:initials="bdn">
+    <w:p>
+      <w:pPr>
+        <w:pStyle w:val="CommentText"/>
+      </w:pPr>
+      <w:r>
+        <w:rPr>
+          <w:rStyle w:val="CommentReference"/>
+        </w:rPr>
+        <w:annotationRef/>
+      </w:r>
+    </w:p>
+    <w:p>
+      <w:pPr>
+        <w:pStyle w:val="CommentText"/>
+      </w:pPr>
+      <w:r>
+        <w:rPr>
+          <w:rFonts w:eastAsiaTheme="majorEastAsia" w:cstheme="majorBidi"/>
+          <w:b/>
+          <w:bCs/>
+          <w:sz w:val="32"/>
+          <w:szCs w:val="28"/>
+        </w:rPr>
+        <w:pict>
+          <v:shape id="_x0000_i1027" type="#_x0000_t75" style="width:140.85pt;height:47.6pt" strokeweight="1pt">
+            <v:stroke endcap="round"/>
+            <v:imagedata r:id="rId7" o:title="" croptop="2961f" cropbottom="-8250f" cropleft="314f" cropright="-2669f"/>
+            <v:path shadowok="f" fillok="f" insetpenok="f"/>
+            <o:lock v:ext="edit" rotation="t" verticies="t" text="t" shapetype="t"/>
+            <o:ink i="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" annotation="t"/>
+          </v:shape>
+        </w:pict>
+      </w:r>
+    </w:p>
+  </w:comment>
+</w:comments>
 </file>
 
 <file path=word/endnotes.xml><?xml version="1.0" encoding="utf-8"?>
@@ -3799,7 +4326,7 @@
                 <w:bCs/>
                 <w:noProof/>
               </w:rPr>
-              <w:t>2</w:t>
+              <w:t>3</w:t>
             </w:r>
             <w:r>
               <w:rPr>
@@ -3997,8 +4524,13 @@
     <w:pPr>
       <w:pStyle w:val="Header"/>
     </w:pPr>
+    <w:proofErr w:type="spellStart"/>
     <w:r>
-      <w:t>Multiagent Control of Traffic Signals</w:t>
+      <w:t>Multiagent</w:t>
+    </w:r>
+    <w:proofErr w:type="spellEnd"/>
+    <w:r>
+      <w:t xml:space="preserve"> Control of Traffic Signals</w:t>
     </w:r>
     <w:r>
       <w:tab/>
@@ -4051,7 +4583,7 @@
       <w:rPr>
         <w:noProof/>
       </w:rPr>
-      <w:t>2012-03-14 14:48</w:t>
+      <w:t>2012-03-20 13:04</w:t>
     </w:r>
     <w:r>
       <w:fldChar w:fldCharType="end"/>
@@ -5150,6 +5682,29 @@
       <w:color w:val="808080"/>
     </w:rPr>
   </w:style>
+  <w:style w:type="table" w:styleId="TableGrid">
+    <w:name w:val="Table Grid"/>
+    <w:basedOn w:val="TableNormal"/>
+    <w:uiPriority w:val="59"/>
+    <w:rsid w:val="009945DF"/>
+    <w:tblPr>
+      <w:tblInd w:w="0" w:type="dxa"/>
+      <w:tblBorders>
+        <w:top w:val="single" w:sz="4" w:space="0" w:color="auto"/>
+        <w:left w:val="single" w:sz="4" w:space="0" w:color="auto"/>
+        <w:bottom w:val="single" w:sz="4" w:space="0" w:color="auto"/>
+        <w:right w:val="single" w:sz="4" w:space="0" w:color="auto"/>
+        <w:insideH w:val="single" w:sz="4" w:space="0" w:color="auto"/>
+        <w:insideV w:val="single" w:sz="4" w:space="0" w:color="auto"/>
+      </w:tblBorders>
+      <w:tblCellMar>
+        <w:top w:w="0" w:type="dxa"/>
+        <w:left w:w="108" w:type="dxa"/>
+        <w:bottom w:w="0" w:type="dxa"/>
+        <w:right w:w="108" w:type="dxa"/>
+      </w:tblCellMar>
+    </w:tblPr>
+  </w:style>
 </w:styles>
 </file>
 
@@ -6047,6 +6602,29 @@
       <w:color w:val="808080"/>
     </w:rPr>
   </w:style>
+  <w:style w:type="table" w:styleId="TableGrid">
+    <w:name w:val="Table Grid"/>
+    <w:basedOn w:val="TableNormal"/>
+    <w:uiPriority w:val="59"/>
+    <w:rsid w:val="009945DF"/>
+    <w:tblPr>
+      <w:tblInd w:w="0" w:type="dxa"/>
+      <w:tblBorders>
+        <w:top w:val="single" w:sz="4" w:space="0" w:color="auto"/>
+        <w:left w:val="single" w:sz="4" w:space="0" w:color="auto"/>
+        <w:bottom w:val="single" w:sz="4" w:space="0" w:color="auto"/>
+        <w:right w:val="single" w:sz="4" w:space="0" w:color="auto"/>
+        <w:insideH w:val="single" w:sz="4" w:space="0" w:color="auto"/>
+        <w:insideV w:val="single" w:sz="4" w:space="0" w:color="auto"/>
+      </w:tblBorders>
+      <w:tblCellMar>
+        <w:top w:w="0" w:type="dxa"/>
+        <w:left w:w="108" w:type="dxa"/>
+        <w:bottom w:w="0" w:type="dxa"/>
+        <w:right w:w="108" w:type="dxa"/>
+      </w:tblCellMar>
+    </w:tblPr>
+  </w:style>
 </w:styles>
 </file>
 
@@ -6058,7 +6636,7 @@
         <a:sysClr val="windowText" lastClr="000000"/>
       </a:dk1>
       <a:lt1>
-        <a:sysClr val="window" lastClr="FFFFFF"/>
+        <a:sysClr val="window" lastClr="E0FEED"/>
       </a:lt1>
       <a:dk2>
         <a:srgbClr val="1F497D"/>
@@ -6733,7 +7311,7 @@
 </file>
 
 <file path=customXml/itemProps3.xml><?xml version="1.0" encoding="utf-8"?>
-<ds:datastoreItem xmlns:ds="http://schemas.openxmlformats.org/officeDocument/2006/customXml" ds:itemID="{5D1266B8-C6D8-4A9E-8C37-8FEC8EE2CBCE}">
+<ds:datastoreItem xmlns:ds="http://schemas.openxmlformats.org/officeDocument/2006/customXml" ds:itemID="{7BCA67A7-2527-4A0A-A1E1-FB8F6853FAD2}">
   <ds:schemaRefs>
     <ds:schemaRef ds:uri="http://schemas.openxmlformats.org/officeDocument/2006/bibliography"/>
   </ds:schemaRefs>

</xml_diff>

<commit_message>
updated system analysis diagram
</commit_message>
<xml_diff>
--- a/portfolio/SystemArchitectureDesign.docx
+++ b/portfolio/SystemArchitectureDesign.docx
@@ -1332,16 +1332,18 @@
       </w:r>
     </w:p>
     <w:p>
-      <w:bookmarkStart w:id="7" w:name="_GoBack"/>
+      <w:pPr>
+        <w:keepNext/>
+      </w:pPr>
       <w:r>
         <w:rPr>
           <w:noProof/>
         </w:rPr>
         <w:drawing>
-          <wp:inline distT="0" distB="0" distL="0" distR="0" wp14:anchorId="2DC027C4" wp14:editId="1E205BB5">
-            <wp:extent cx="3935896" cy="1770329"/>
-            <wp:effectExtent l="0" t="0" r="7620" b="1905"/>
-            <wp:docPr id="4" name="Picture 4"/>
+          <wp:inline distT="0" distB="0" distL="0" distR="0" wp14:anchorId="30F5D95D" wp14:editId="4548C4F0">
+            <wp:extent cx="4714875" cy="2190750"/>
+            <wp:effectExtent l="0" t="0" r="9525" b="0"/>
+            <wp:docPr id="8" name="Picture 8"/>
             <wp:cNvGraphicFramePr>
               <a:graphicFrameLocks xmlns:a="http://schemas.openxmlformats.org/drawingml/2006/main" noChangeAspect="1"/>
             </wp:cNvGraphicFramePr>
@@ -1361,7 +1363,7 @@
                   <pic:spPr>
                     <a:xfrm>
                       <a:off x="0" y="0"/>
-                      <a:ext cx="3933177" cy="1769106"/>
+                      <a:ext cx="4714875" cy="2190750"/>
                     </a:xfrm>
                     <a:prstGeom prst="rect">
                       <a:avLst/>
@@ -1373,8 +1375,28 @@
           </wp:inline>
         </w:drawing>
       </w:r>
+      <w:bookmarkStart w:id="7" w:name="_GoBack"/>
       <w:bookmarkEnd w:id="7"/>
     </w:p>
+    <w:p>
+      <w:pPr>
+        <w:pStyle w:val="Caption"/>
+      </w:pPr>
+      <w:r>
+        <w:t xml:space="preserve">Figure </w:t>
+      </w:r>
+      <w:fldSimple w:instr=" SEQ Figure \* ARABIC ">
+        <w:r>
+          <w:rPr>
+            <w:noProof/>
+          </w:rPr>
+          <w:t>1</w:t>
+        </w:r>
+      </w:fldSimple>
+      <w:r>
+        <w:t>System Analysis Diagram</w:t>
+      </w:r>
+    </w:p>
     <w:p/>
     <w:p>
       <w:pPr>
@@ -1399,7 +1421,7 @@
           <w:noProof/>
         </w:rPr>
         <w:drawing>
-          <wp:inline distT="0" distB="0" distL="0" distR="0" wp14:anchorId="41A9B17C" wp14:editId="260AC148">
+          <wp:inline distT="0" distB="0" distL="0" distR="0" wp14:anchorId="152D9C4C" wp14:editId="11D1CE67">
             <wp:extent cx="5943600" cy="905559"/>
             <wp:effectExtent l="0" t="0" r="0" b="8890"/>
             <wp:docPr id="3" name="Picture 3"/>
@@ -1442,27 +1464,14 @@
       <w:r>
         <w:t xml:space="preserve">Figure </w:t>
       </w:r>
-      <w:r>
-        <w:fldChar w:fldCharType="begin"/>
-      </w:r>
-      <w:r>
-        <w:instrText xml:space="preserve"> SEQ Figure \* ARABIC </w:instrText>
-      </w:r>
-      <w:r>
-        <w:fldChar w:fldCharType="separate"/>
-      </w:r>
-      <w:r>
-        <w:rPr>
-          <w:noProof/>
-        </w:rPr>
-        <w:t>1</w:t>
-      </w:r>
-      <w:r>
-        <w:rPr>
-          <w:noProof/>
-        </w:rPr>
-        <w:fldChar w:fldCharType="end"/>
-      </w:r>
+      <w:fldSimple w:instr=" SEQ Figure \* ARABIC ">
+        <w:r>
+          <w:rPr>
+            <w:noProof/>
+          </w:rPr>
+          <w:t>2</w:t>
+        </w:r>
+      </w:fldSimple>
       <w:r>
         <w:t>System Context Diagram</w:t>
       </w:r>
@@ -1478,7 +1487,7 @@
         </w:rPr>
         <w:lastRenderedPageBreak/>
         <w:drawing>
-          <wp:inline distT="0" distB="0" distL="0" distR="0" wp14:anchorId="05A5BBD4" wp14:editId="4223713B">
+          <wp:inline distT="0" distB="0" distL="0" distR="0" wp14:anchorId="38E80123" wp14:editId="37806CA3">
             <wp:extent cx="3248025" cy="5172075"/>
             <wp:effectExtent l="0" t="0" r="9525" b="9525"/>
             <wp:docPr id="2" name="Picture 2"/>
@@ -1521,27 +1530,14 @@
       <w:r>
         <w:t xml:space="preserve">Figure </w:t>
       </w:r>
-      <w:r>
-        <w:fldChar w:fldCharType="begin"/>
-      </w:r>
-      <w:r>
-        <w:instrText xml:space="preserve"> SEQ Figure \* ARABIC </w:instrText>
-      </w:r>
-      <w:r>
-        <w:fldChar w:fldCharType="separate"/>
-      </w:r>
-      <w:r>
-        <w:rPr>
-          <w:noProof/>
-        </w:rPr>
-        <w:t>2</w:t>
-      </w:r>
-      <w:r>
-        <w:rPr>
-          <w:noProof/>
-        </w:rPr>
-        <w:fldChar w:fldCharType="end"/>
-      </w:r>
+      <w:fldSimple w:instr=" SEQ Figure \* ARABIC ">
+        <w:r>
+          <w:rPr>
+            <w:noProof/>
+          </w:rPr>
+          <w:t>3</w:t>
+        </w:r>
+      </w:fldSimple>
       <w:r>
         <w:t xml:space="preserve">Basic </w:t>
       </w:r>
@@ -1588,7 +1584,7 @@
           <w:noProof/>
         </w:rPr>
         <w:drawing>
-          <wp:inline distT="0" distB="0" distL="0" distR="0" wp14:anchorId="64BBCDA2" wp14:editId="13CC9A98">
+          <wp:inline distT="0" distB="0" distL="0" distR="0" wp14:anchorId="54D489A6" wp14:editId="78B17660">
             <wp:extent cx="5943600" cy="3122930"/>
             <wp:effectExtent l="0" t="0" r="0" b="1270"/>
             <wp:docPr id="5" name="Picture 5"/>
@@ -1631,27 +1627,14 @@
       <w:r>
         <w:t xml:space="preserve">Figure </w:t>
       </w:r>
-      <w:r>
-        <w:fldChar w:fldCharType="begin"/>
-      </w:r>
-      <w:r>
-        <w:instrText xml:space="preserve"> SEQ Figure \* ARABIC </w:instrText>
-      </w:r>
-      <w:r>
-        <w:fldChar w:fldCharType="separate"/>
-      </w:r>
-      <w:r>
-        <w:rPr>
-          <w:noProof/>
-        </w:rPr>
-        <w:t>3</w:t>
-      </w:r>
-      <w:r>
-        <w:rPr>
-          <w:noProof/>
-        </w:rPr>
-        <w:fldChar w:fldCharType="end"/>
-      </w:r>
+      <w:fldSimple w:instr=" SEQ Figure \* ARABIC ">
+        <w:r>
+          <w:rPr>
+            <w:noProof/>
+          </w:rPr>
+          <w:t>4</w:t>
+        </w:r>
+      </w:fldSimple>
       <w:r>
         <w:t>MACTS with single MAS Node</w:t>
       </w:r>
@@ -1714,7 +1697,7 @@
         </w:rPr>
         <w:lastRenderedPageBreak/>
         <w:drawing>
-          <wp:inline distT="0" distB="0" distL="0" distR="0" wp14:anchorId="2B536B6C" wp14:editId="3A4CDC89">
+          <wp:inline distT="0" distB="0" distL="0" distR="0" wp14:anchorId="4B172F3E" wp14:editId="537C4CCB">
             <wp:extent cx="5943600" cy="4249420"/>
             <wp:effectExtent l="0" t="0" r="0" b="0"/>
             <wp:docPr id="6" name="Picture 6"/>
@@ -1757,27 +1740,14 @@
       <w:r>
         <w:t xml:space="preserve">Figure </w:t>
       </w:r>
-      <w:r>
-        <w:fldChar w:fldCharType="begin"/>
-      </w:r>
-      <w:r>
-        <w:instrText xml:space="preserve"> SEQ Figure \* ARABIC </w:instrText>
-      </w:r>
-      <w:r>
-        <w:fldChar w:fldCharType="separate"/>
-      </w:r>
-      <w:r>
-        <w:rPr>
-          <w:noProof/>
-        </w:rPr>
-        <w:t>4</w:t>
-      </w:r>
-      <w:r>
-        <w:rPr>
-          <w:noProof/>
-        </w:rPr>
-        <w:fldChar w:fldCharType="end"/>
-      </w:r>
+      <w:fldSimple w:instr=" SEQ Figure \* ARABIC ">
+        <w:r>
+          <w:rPr>
+            <w:noProof/>
+          </w:rPr>
+          <w:t>5</w:t>
+        </w:r>
+      </w:fldSimple>
       <w:r>
         <w:t xml:space="preserve">MACTS with </w:t>
       </w:r>
@@ -2168,7 +2138,7 @@
           <w:noProof/>
         </w:rPr>
         <w:drawing>
-          <wp:inline distT="0" distB="0" distL="0" distR="0" wp14:anchorId="4AAD5C94" wp14:editId="77C58330">
+          <wp:inline distT="0" distB="0" distL="0" distR="0" wp14:anchorId="629AD778" wp14:editId="6948FA9F">
             <wp:extent cx="6597817" cy="5270500"/>
             <wp:effectExtent l="0" t="0" r="0" b="6350"/>
             <wp:docPr id="1" name="Picture 1"/>
@@ -2211,27 +2181,14 @@
       <w:r>
         <w:t xml:space="preserve">Figure </w:t>
       </w:r>
-      <w:r>
-        <w:fldChar w:fldCharType="begin"/>
-      </w:r>
-      <w:r>
-        <w:instrText xml:space="preserve"> SEQ Figure \* ARABIC </w:instrText>
-      </w:r>
-      <w:r>
-        <w:fldChar w:fldCharType="separate"/>
-      </w:r>
-      <w:r>
-        <w:rPr>
-          <w:noProof/>
-        </w:rPr>
-        <w:t>5</w:t>
-      </w:r>
-      <w:r>
-        <w:rPr>
-          <w:noProof/>
-        </w:rPr>
-        <w:fldChar w:fldCharType="end"/>
-      </w:r>
+      <w:fldSimple w:instr=" SEQ Figure \* ARABIC ">
+        <w:r>
+          <w:rPr>
+            <w:noProof/>
+          </w:rPr>
+          <w:t>6</w:t>
+        </w:r>
+      </w:fldSimple>
       <w:r>
         <w:t>Sequence diagram for process interactions</w:t>
       </w:r>
@@ -4326,7 +4283,7 @@
                 <w:bCs/>
                 <w:noProof/>
               </w:rPr>
-              <w:t>3</w:t>
+              <w:t>4</w:t>
             </w:r>
             <w:r>
               <w:rPr>
@@ -4583,7 +4540,7 @@
       <w:rPr>
         <w:noProof/>
       </w:rPr>
-      <w:t>2012-03-20 13:04</w:t>
+      <w:t>2012-03-20 22:47</w:t>
     </w:r>
     <w:r>
       <w:fldChar w:fldCharType="end"/>
@@ -6912,6 +6869,21 @@
 </file>
 
 <file path=customXml/item1.xml><?xml version="1.0" encoding="utf-8"?>
+<p:properties xmlns:p="http://schemas.microsoft.com/office/2006/metadata/properties" xmlns:xsi="http://www.w3.org/2001/XMLSchema-instance">
+  <documentManagement>
+    <ContentTypeId xmlns="http://schemas.microsoft.com/sharepoint/v3">0x0056BD8EAE6FAF36488DB4D7E32B557BC9</ContentTypeId>
+    <_SourceUrl xmlns="http://schemas.microsoft.com/sharepoint/v3" xsi:nil="true"/>
+    <AutoVersionDisabled xmlns="http://schemas.microsoft.com/sharepoint/v3">false</AutoVersionDisabled>
+    <ItemType xmlns="http://schemas.microsoft.com/sharepoint/v3">1</ItemType>
+    <Order xmlns="http://schemas.microsoft.com/sharepoint/v3" xsi:nil="true"/>
+    <_SharedFileIndex xmlns="http://schemas.microsoft.com/sharepoint/v3" xsi:nil="true"/>
+    <MetaInfo xmlns="http://schemas.microsoft.com/sharepoint/v3" xsi:nil="true"/>
+    <Description xmlns="http://schemas.microsoft.com/sharepoint/v3" xsi:nil="true"/>
+  </documentManagement>
+</p:properties>
+</file>
+
+<file path=customXml/item2.xml><?xml version="1.0" encoding="utf-8"?>
 <ct:contentTypeSchema xmlns:ct="http://schemas.microsoft.com/office/2006/metadata/contentType" xmlns:ma="http://schemas.microsoft.com/office/2006/metadata/properties/metaAttributes" ct:_="" ma:_="" ma:contentTypeName="_Docs_" ma:contentTypeID="0x0056BD8EAE6FAF36488DB4D7E32B557BC9" ma:contentTypeVersion="" ma:contentTypeDescription="" ma:contentTypeScope="" ma:versionID="b24a59f726d28f46a69a0a8240ee44ed">
   <xsd:schema xmlns:xsd="http://www.w3.org/2001/XMLSchema" xmlns:p="http://schemas.microsoft.com/office/2006/metadata/properties" xmlns:ns1="http://schemas.microsoft.com/sharepoint/v3" targetNamespace="http://schemas.microsoft.com/office/2006/metadata/properties" ma:root="true" ma:fieldsID="3e5d9eca856144ce6ca1da655f95619c" ns1:_="">
     <xsd:import namespace="http://schemas.microsoft.com/sharepoint/v3"/>
@@ -7265,26 +7237,20 @@
 </ct:contentTypeSchema>
 </file>
 
-<file path=customXml/item2.xml><?xml version="1.0" encoding="utf-8"?>
-<p:properties xmlns:p="http://schemas.microsoft.com/office/2006/metadata/properties" xmlns:xsi="http://www.w3.org/2001/XMLSchema-instance">
-  <documentManagement>
-    <ContentTypeId xmlns="http://schemas.microsoft.com/sharepoint/v3">0x0056BD8EAE6FAF36488DB4D7E32B557BC9</ContentTypeId>
-    <_SourceUrl xmlns="http://schemas.microsoft.com/sharepoint/v3" xsi:nil="true"/>
-    <AutoVersionDisabled xmlns="http://schemas.microsoft.com/sharepoint/v3">false</AutoVersionDisabled>
-    <ItemType xmlns="http://schemas.microsoft.com/sharepoint/v3">1</ItemType>
-    <Order xmlns="http://schemas.microsoft.com/sharepoint/v3" xsi:nil="true"/>
-    <_SharedFileIndex xmlns="http://schemas.microsoft.com/sharepoint/v3" xsi:nil="true"/>
-    <MetaInfo xmlns="http://schemas.microsoft.com/sharepoint/v3" xsi:nil="true"/>
-    <Description xmlns="http://schemas.microsoft.com/sharepoint/v3" xsi:nil="true"/>
-  </documentManagement>
-</p:properties>
-</file>
-
 <file path=customXml/item3.xml><?xml version="1.0" encoding="utf-8"?>
 <b:Sources xmlns:b="http://schemas.openxmlformats.org/officeDocument/2006/bibliography" xmlns="http://schemas.openxmlformats.org/officeDocument/2006/bibliography" SelectedStyle="\APA.XSL" StyleName="APA"/>
 </file>
 
 <file path=customXml/itemProps1.xml><?xml version="1.0" encoding="utf-8"?>
+<ds:datastoreItem xmlns:ds="http://schemas.openxmlformats.org/officeDocument/2006/customXml" ds:itemID="{42C760F5-DE4A-4ED6-8CB0-B54FEE6DCDF2}">
+  <ds:schemaRefs>
+    <ds:schemaRef ds:uri="http://schemas.microsoft.com/office/2006/metadata/properties"/>
+    <ds:schemaRef ds:uri="http://schemas.microsoft.com/sharepoint/v3"/>
+  </ds:schemaRefs>
+</ds:datastoreItem>
+</file>
+
+<file path=customXml/itemProps2.xml><?xml version="1.0" encoding="utf-8"?>
 <ds:datastoreItem xmlns:ds="http://schemas.openxmlformats.org/officeDocument/2006/customXml" ds:itemID="{C12AA6FC-2577-4BCB-865C-6D2F38D89CB3}">
   <ds:schemaRefs>
     <ds:schemaRef ds:uri="http://schemas.microsoft.com/office/2006/metadata/contentType"/>
@@ -7301,17 +7267,8 @@
 </ds:datastoreItem>
 </file>
 
-<file path=customXml/itemProps2.xml><?xml version="1.0" encoding="utf-8"?>
-<ds:datastoreItem xmlns:ds="http://schemas.openxmlformats.org/officeDocument/2006/customXml" ds:itemID="{42C760F5-DE4A-4ED6-8CB0-B54FEE6DCDF2}">
-  <ds:schemaRefs>
-    <ds:schemaRef ds:uri="http://schemas.microsoft.com/office/2006/metadata/properties"/>
-    <ds:schemaRef ds:uri="http://schemas.microsoft.com/sharepoint/v3"/>
-  </ds:schemaRefs>
-</ds:datastoreItem>
-</file>
-
 <file path=customXml/itemProps3.xml><?xml version="1.0" encoding="utf-8"?>
-<ds:datastoreItem xmlns:ds="http://schemas.openxmlformats.org/officeDocument/2006/customXml" ds:itemID="{7BCA67A7-2527-4A0A-A1E1-FB8F6853FAD2}">
+<ds:datastoreItem xmlns:ds="http://schemas.openxmlformats.org/officeDocument/2006/customXml" ds:itemID="{33625B90-A0CF-4E67-B1EC-134DA524CCD9}">
   <ds:schemaRefs>
     <ds:schemaRef ds:uri="http://schemas.openxmlformats.org/officeDocument/2006/bibliography"/>
   </ds:schemaRefs>

</xml_diff>

<commit_message>
documenting system analysis and system context diagrams
</commit_message>
<xml_diff>
--- a/portfolio/SystemArchitectureDesign.docx
+++ b/portfolio/SystemArchitectureDesign.docx
@@ -1310,21 +1310,10 @@
         <w:pStyle w:val="Heading2"/>
       </w:pPr>
       <w:bookmarkStart w:id="5" w:name="_Toc319500628"/>
-      <w:commentRangeStart w:id="6"/>
       <w:r>
         <w:t>System Analysis</w:t>
       </w:r>
       <w:bookmarkEnd w:id="5"/>
-      <w:commentRangeEnd w:id="6"/>
-      <w:r>
-        <w:rPr>
-          <w:rStyle w:val="CommentReference"/>
-          <w:rFonts w:eastAsiaTheme="minorHAnsi" w:cs="Times New Roman"/>
-          <w:b w:val="0"/>
-          <w:bCs w:val="0"/>
-        </w:rPr>
-        <w:commentReference w:id="6"/>
-      </w:r>
     </w:p>
     <w:p>
       <w:r>
@@ -1340,7 +1329,7 @@
           <w:noProof/>
         </w:rPr>
         <w:drawing>
-          <wp:inline distT="0" distB="0" distL="0" distR="0" wp14:anchorId="30F5D95D" wp14:editId="4548C4F0">
+          <wp:inline distT="0" distB="0" distL="0" distR="0" wp14:anchorId="4A077785" wp14:editId="1B80F8D1">
             <wp:extent cx="4714875" cy="2190750"/>
             <wp:effectExtent l="0" t="0" r="9525" b="0"/>
             <wp:docPr id="8" name="Picture 8"/>
@@ -1375,8 +1364,6 @@
           </wp:inline>
         </w:drawing>
       </w:r>
-      <w:bookmarkStart w:id="7" w:name="_GoBack"/>
-      <w:bookmarkEnd w:id="7"/>
     </w:p>
     <w:p>
       <w:pPr>
@@ -1385,35 +1372,75 @@
       <w:r>
         <w:t xml:space="preserve">Figure </w:t>
       </w:r>
-      <w:fldSimple w:instr=" SEQ Figure \* ARABIC ">
-        <w:r>
-          <w:rPr>
-            <w:noProof/>
-          </w:rPr>
-          <w:t>1</w:t>
-        </w:r>
-      </w:fldSimple>
+      <w:r>
+        <w:fldChar w:fldCharType="begin"/>
+      </w:r>
+      <w:r>
+        <w:instrText xml:space="preserve"> SEQ Figure \* ARABIC </w:instrText>
+      </w:r>
+      <w:r>
+        <w:fldChar w:fldCharType="separate"/>
+      </w:r>
+      <w:r>
+        <w:rPr>
+          <w:noProof/>
+        </w:rPr>
+        <w:t>1</w:t>
+      </w:r>
+      <w:r>
+        <w:rPr>
+          <w:noProof/>
+        </w:rPr>
+        <w:fldChar w:fldCharType="end"/>
+      </w:r>
       <w:r>
         <w:t>System Analysis Diagram</w:t>
       </w:r>
     </w:p>
+    <w:p>
+      <w:r>
+        <w:t xml:space="preserve">Referring to Figure 1, the Simulation Engine takes care of the work of simulating the movement of the vehicles in the system.  </w:t>
+      </w:r>
+      <w:r>
+        <w:t xml:space="preserve">The SUMO-GUI is the front-end graphical user interface that displays the state of the simulation.  </w:t>
+      </w:r>
+      <w:proofErr w:type="spellStart"/>
+      <w:r>
+        <w:t>TraCI</w:t>
+      </w:r>
+      <w:proofErr w:type="spellEnd"/>
+      <w:r>
+        <w:t xml:space="preserve"> is the TCP/IP interface to the simulation engine.  </w:t>
+      </w:r>
+      <w:proofErr w:type="spellStart"/>
+      <w:r>
+        <w:t>TraCI</w:t>
+      </w:r>
+      <w:proofErr w:type="spellEnd"/>
+      <w:r>
+        <w:t xml:space="preserve"> is how external entities can interact with the simulation.  The Simulation Engine relies on a SUMO Configuration file.  The SUMO Configuration file includes specific settings information for the GUI as well as references or pointers to three other configuration files.  The Traffic Sensor Configuration file contains information about sensors like the e1 inductor that are on the road network.  The Route Configuration includes information about the routes that cars take.  Details regarding the types of vehicles, vehicle distribution are specified.  For the routes, the flow rates and probabilities are specified.  The Network Configuration file is the result of running three files: Nodes, Edges and Connectors through the NETCONVERT utility.  NETCONVERT is a SUMO utility.  The Nodes, Edges and Connectors files detail where </w:t>
+      </w:r>
+      <w:r>
+        <w:lastRenderedPageBreak/>
+        <w:t>connections happen (nodes), streets are described by the edges and connectors handle the mapping from one edge to another at a junction node.</w:t>
+      </w:r>
+    </w:p>
+    <w:p>
+      <w:pPr>
+        <w:pStyle w:val="Heading2"/>
+      </w:pPr>
+      <w:r>
+        <w:t>System Context Diagram</w:t>
+      </w:r>
+    </w:p>
+    <w:p>
+      <w:r>
+        <w:t>This system context diagram shows how the components of the MACTS system interact with each other and with the external systems.</w:t>
+      </w:r>
+    </w:p>
     <w:p/>
     <w:p>
       <w:pPr>
-        <w:pStyle w:val="Heading2"/>
-      </w:pPr>
-      <w:r>
-        <w:t>System Context Diagram</w:t>
-      </w:r>
-    </w:p>
-    <w:p>
-      <w:r>
-        <w:t>This system context diagram shows how the components of the MACTS system interact with each other and with the external systems.</w:t>
-      </w:r>
-    </w:p>
-    <w:p/>
-    <w:p>
-      <w:pPr>
         <w:keepNext/>
       </w:pPr>
       <w:r>
@@ -1421,7 +1448,7 @@
           <w:noProof/>
         </w:rPr>
         <w:drawing>
-          <wp:inline distT="0" distB="0" distL="0" distR="0" wp14:anchorId="152D9C4C" wp14:editId="11D1CE67">
+          <wp:inline distT="0" distB="0" distL="0" distR="0" wp14:anchorId="62F9E941" wp14:editId="28764898">
             <wp:extent cx="5943600" cy="905559"/>
             <wp:effectExtent l="0" t="0" r="0" b="8890"/>
             <wp:docPr id="3" name="Picture 3"/>
@@ -1464,16 +1491,37 @@
       <w:r>
         <w:t xml:space="preserve">Figure </w:t>
       </w:r>
-      <w:fldSimple w:instr=" SEQ Figure \* ARABIC ">
-        <w:r>
-          <w:rPr>
-            <w:noProof/>
-          </w:rPr>
-          <w:t>2</w:t>
-        </w:r>
-      </w:fldSimple>
+      <w:r>
+        <w:fldChar w:fldCharType="begin"/>
+      </w:r>
+      <w:r>
+        <w:instrText xml:space="preserve"> SEQ Figure \* ARABIC </w:instrText>
+      </w:r>
+      <w:r>
+        <w:fldChar w:fldCharType="separate"/>
+      </w:r>
+      <w:r>
+        <w:rPr>
+          <w:noProof/>
+        </w:rPr>
+        <w:t>2</w:t>
+      </w:r>
+      <w:r>
+        <w:rPr>
+          <w:noProof/>
+        </w:rPr>
+        <w:fldChar w:fldCharType="end"/>
+      </w:r>
       <w:r>
         <w:t>System Context Diagram</w:t>
+      </w:r>
+    </w:p>
+    <w:p>
+      <w:r>
+        <w:t>In Figure 2, the System Context Diagram, grey components are SUMO components, the ivory components are SUMO configuration files created by me.  The green components represent third party infrastructure servers.  The yellow components (Communications Agent, Agent Network (MAS) and Metrics Agent) are the aspects that I will be creating.</w:t>
+      </w:r>
+      <w:r>
+        <w:t xml:space="preserve">  What we don’t see at this level is the possibility for multiple Agent Networks.  That would come in to play when we have a MAS working at every intersection.</w:t>
       </w:r>
     </w:p>
     <w:p/>
@@ -1522,6 +1570,8 @@
           </wp:inline>
         </w:drawing>
       </w:r>
+      <w:bookmarkStart w:id="6" w:name="_GoBack"/>
+      <w:bookmarkEnd w:id="6"/>
     </w:p>
     <w:p>
       <w:pPr>
@@ -1530,24 +1580,35 @@
       <w:r>
         <w:t xml:space="preserve">Figure </w:t>
       </w:r>
-      <w:fldSimple w:instr=" SEQ Figure \* ARABIC ">
-        <w:r>
-          <w:rPr>
-            <w:noProof/>
-          </w:rPr>
-          <w:t>3</w:t>
-        </w:r>
-      </w:fldSimple>
-      <w:r>
-        <w:t xml:space="preserve">Basic </w:t>
-      </w:r>
-      <w:proofErr w:type="spellStart"/>
-      <w:r>
-        <w:t>Procesing</w:t>
-      </w:r>
-      <w:proofErr w:type="spellEnd"/>
-      <w:r>
-        <w:t xml:space="preserve"> for single simulation step</w:t>
+      <w:r>
+        <w:fldChar w:fldCharType="begin"/>
+      </w:r>
+      <w:r>
+        <w:instrText xml:space="preserve"> SEQ Figure \* ARABIC </w:instrText>
+      </w:r>
+      <w:r>
+        <w:fldChar w:fldCharType="separate"/>
+      </w:r>
+      <w:r>
+        <w:rPr>
+          <w:noProof/>
+        </w:rPr>
+        <w:t>3</w:t>
+      </w:r>
+      <w:r>
+        <w:rPr>
+          <w:noProof/>
+        </w:rPr>
+        <w:fldChar w:fldCharType="end"/>
+      </w:r>
+      <w:r>
+        <w:t>Basic Proces</w:t>
+      </w:r>
+      <w:r>
+        <w:t>s</w:t>
+      </w:r>
+      <w:r>
+        <w:t>ing for single simulation step</w:t>
       </w:r>
     </w:p>
     <w:p>
@@ -1568,12 +1629,12 @@
       <w:pPr>
         <w:pStyle w:val="Heading2"/>
       </w:pPr>
-      <w:bookmarkStart w:id="8" w:name="_Toc319500629"/>
+      <w:bookmarkStart w:id="7" w:name="_Toc319500629"/>
       <w:r>
         <w:lastRenderedPageBreak/>
         <w:t>Component Design</w:t>
       </w:r>
-      <w:bookmarkEnd w:id="8"/>
+      <w:bookmarkEnd w:id="7"/>
     </w:p>
     <w:p>
       <w:pPr>
@@ -1584,7 +1645,7 @@
           <w:noProof/>
         </w:rPr>
         <w:drawing>
-          <wp:inline distT="0" distB="0" distL="0" distR="0" wp14:anchorId="54D489A6" wp14:editId="78B17660">
+          <wp:inline distT="0" distB="0" distL="0" distR="0" wp14:anchorId="02C5733E" wp14:editId="6BE2C898">
             <wp:extent cx="5943600" cy="3122930"/>
             <wp:effectExtent l="0" t="0" r="0" b="1270"/>
             <wp:docPr id="5" name="Picture 5"/>
@@ -1627,14 +1688,27 @@
       <w:r>
         <w:t xml:space="preserve">Figure </w:t>
       </w:r>
-      <w:fldSimple w:instr=" SEQ Figure \* ARABIC ">
-        <w:r>
-          <w:rPr>
-            <w:noProof/>
-          </w:rPr>
-          <w:t>4</w:t>
-        </w:r>
-      </w:fldSimple>
+      <w:r>
+        <w:fldChar w:fldCharType="begin"/>
+      </w:r>
+      <w:r>
+        <w:instrText xml:space="preserve"> SEQ Figure \* ARABIC </w:instrText>
+      </w:r>
+      <w:r>
+        <w:fldChar w:fldCharType="separate"/>
+      </w:r>
+      <w:r>
+        <w:rPr>
+          <w:noProof/>
+        </w:rPr>
+        <w:t>4</w:t>
+      </w:r>
+      <w:r>
+        <w:rPr>
+          <w:noProof/>
+        </w:rPr>
+        <w:fldChar w:fldCharType="end"/>
+      </w:r>
       <w:r>
         <w:t>MACTS with single MAS Node</w:t>
       </w:r>
@@ -1697,7 +1771,7 @@
         </w:rPr>
         <w:lastRenderedPageBreak/>
         <w:drawing>
-          <wp:inline distT="0" distB="0" distL="0" distR="0" wp14:anchorId="4B172F3E" wp14:editId="537C4CCB">
+          <wp:inline distT="0" distB="0" distL="0" distR="0" wp14:anchorId="76365C77" wp14:editId="1E862BB5">
             <wp:extent cx="5943600" cy="4249420"/>
             <wp:effectExtent l="0" t="0" r="0" b="0"/>
             <wp:docPr id="6" name="Picture 6"/>
@@ -1740,14 +1814,27 @@
       <w:r>
         <w:t xml:space="preserve">Figure </w:t>
       </w:r>
-      <w:fldSimple w:instr=" SEQ Figure \* ARABIC ">
-        <w:r>
-          <w:rPr>
-            <w:noProof/>
-          </w:rPr>
-          <w:t>5</w:t>
-        </w:r>
-      </w:fldSimple>
+      <w:r>
+        <w:fldChar w:fldCharType="begin"/>
+      </w:r>
+      <w:r>
+        <w:instrText xml:space="preserve"> SEQ Figure \* ARABIC </w:instrText>
+      </w:r>
+      <w:r>
+        <w:fldChar w:fldCharType="separate"/>
+      </w:r>
+      <w:r>
+        <w:rPr>
+          <w:noProof/>
+        </w:rPr>
+        <w:t>5</w:t>
+      </w:r>
+      <w:r>
+        <w:rPr>
+          <w:noProof/>
+        </w:rPr>
+        <w:fldChar w:fldCharType="end"/>
+      </w:r>
       <w:r>
         <w:t xml:space="preserve">MACTS with </w:t>
       </w:r>
@@ -1798,12 +1885,12 @@
       <w:pPr>
         <w:pStyle w:val="Heading2"/>
       </w:pPr>
-      <w:bookmarkStart w:id="9" w:name="_Toc319500630"/>
+      <w:bookmarkStart w:id="8" w:name="_Toc319500630"/>
       <w:r>
         <w:lastRenderedPageBreak/>
         <w:t>Component Interface Specification</w:t>
       </w:r>
-      <w:bookmarkEnd w:id="9"/>
+      <w:bookmarkEnd w:id="8"/>
       <w:r>
         <w:t xml:space="preserve"> </w:t>
       </w:r>
@@ -2016,11 +2103,11 @@
       <w:pPr>
         <w:pStyle w:val="Heading2"/>
       </w:pPr>
-      <w:commentRangeStart w:id="10"/>
+      <w:commentRangeStart w:id="9"/>
       <w:r>
         <w:t>High-Level Design</w:t>
       </w:r>
-      <w:commentRangeEnd w:id="10"/>
+      <w:commentRangeEnd w:id="9"/>
       <w:r>
         <w:rPr>
           <w:rStyle w:val="CommentReference"/>
@@ -2028,7 +2115,7 @@
           <w:b w:val="0"/>
           <w:bCs w:val="0"/>
         </w:rPr>
-        <w:commentReference w:id="10"/>
+        <w:commentReference w:id="9"/>
       </w:r>
     </w:p>
     <w:p/>
@@ -2036,38 +2123,38 @@
       <w:pPr>
         <w:pStyle w:val="Heading2"/>
       </w:pPr>
-      <w:bookmarkStart w:id="11" w:name="_Toc319500631"/>
+      <w:bookmarkStart w:id="10" w:name="_Toc319500631"/>
       <w:r>
         <w:t>System Design Rationale</w:t>
       </w:r>
+      <w:bookmarkEnd w:id="10"/>
+    </w:p>
+    <w:p>
+      <w:pPr>
+        <w:rPr>
+          <w:i/>
+        </w:rPr>
+      </w:pPr>
+      <w:proofErr w:type="gramStart"/>
+      <w:r>
+        <w:rPr>
+          <w:i/>
+        </w:rPr>
+        <w:t>Description of rationale behind design here.</w:t>
+      </w:r>
+      <w:proofErr w:type="gramEnd"/>
+    </w:p>
+    <w:p>
+      <w:pPr>
+        <w:pStyle w:val="Heading1"/>
+      </w:pPr>
+      <w:bookmarkStart w:id="11" w:name="_Toc319500632"/>
+      <w:commentRangeStart w:id="12"/>
+      <w:r>
+        <w:t>Mid-Level Design</w:t>
+      </w:r>
       <w:bookmarkEnd w:id="11"/>
-    </w:p>
-    <w:p>
-      <w:pPr>
-        <w:rPr>
-          <w:i/>
-        </w:rPr>
-      </w:pPr>
-      <w:proofErr w:type="gramStart"/>
-      <w:r>
-        <w:rPr>
-          <w:i/>
-        </w:rPr>
-        <w:t>Description of rationale behind design here.</w:t>
-      </w:r>
-      <w:proofErr w:type="gramEnd"/>
-    </w:p>
-    <w:p>
-      <w:pPr>
-        <w:pStyle w:val="Heading1"/>
-      </w:pPr>
-      <w:bookmarkStart w:id="12" w:name="_Toc319500632"/>
-      <w:commentRangeStart w:id="13"/>
-      <w:r>
-        <w:t>Mid-Level Design</w:t>
-      </w:r>
-      <w:bookmarkEnd w:id="12"/>
-      <w:commentRangeEnd w:id="13"/>
+      <w:commentRangeEnd w:id="12"/>
       <w:r>
         <w:rPr>
           <w:rStyle w:val="CommentReference"/>
@@ -2075,7 +2162,7 @@
           <w:b w:val="0"/>
           <w:bCs w:val="0"/>
         </w:rPr>
-        <w:commentReference w:id="13"/>
+        <w:commentReference w:id="12"/>
       </w:r>
     </w:p>
     <w:p>
@@ -2110,14 +2197,14 @@
       <w:pPr>
         <w:pStyle w:val="Heading1"/>
       </w:pPr>
-      <w:bookmarkStart w:id="14" w:name="_Toc319500633"/>
-      <w:commentRangeStart w:id="15"/>
+      <w:bookmarkStart w:id="13" w:name="_Toc319500633"/>
+      <w:commentRangeStart w:id="14"/>
       <w:r>
         <w:lastRenderedPageBreak/>
         <w:t>Component Interaction</w:t>
       </w:r>
-      <w:bookmarkEnd w:id="14"/>
-      <w:commentRangeEnd w:id="15"/>
+      <w:bookmarkEnd w:id="13"/>
+      <w:commentRangeEnd w:id="14"/>
       <w:r>
         <w:rPr>
           <w:rStyle w:val="CommentReference"/>
@@ -2125,7 +2212,7 @@
           <w:b w:val="0"/>
           <w:bCs w:val="0"/>
         </w:rPr>
-        <w:commentReference w:id="15"/>
+        <w:commentReference w:id="14"/>
       </w:r>
     </w:p>
     <w:p/>
@@ -2138,7 +2225,7 @@
           <w:noProof/>
         </w:rPr>
         <w:drawing>
-          <wp:inline distT="0" distB="0" distL="0" distR="0" wp14:anchorId="629AD778" wp14:editId="6948FA9F">
+          <wp:inline distT="0" distB="0" distL="0" distR="0" wp14:anchorId="1C477694" wp14:editId="7C9CCB9A">
             <wp:extent cx="6597817" cy="5270500"/>
             <wp:effectExtent l="0" t="0" r="0" b="6350"/>
             <wp:docPr id="1" name="Picture 1"/>
@@ -2181,14 +2268,27 @@
       <w:r>
         <w:t xml:space="preserve">Figure </w:t>
       </w:r>
-      <w:fldSimple w:instr=" SEQ Figure \* ARABIC ">
-        <w:r>
-          <w:rPr>
-            <w:noProof/>
-          </w:rPr>
-          <w:t>6</w:t>
-        </w:r>
-      </w:fldSimple>
+      <w:r>
+        <w:fldChar w:fldCharType="begin"/>
+      </w:r>
+      <w:r>
+        <w:instrText xml:space="preserve"> SEQ Figure \* ARABIC </w:instrText>
+      </w:r>
+      <w:r>
+        <w:fldChar w:fldCharType="separate"/>
+      </w:r>
+      <w:r>
+        <w:rPr>
+          <w:noProof/>
+        </w:rPr>
+        <w:t>6</w:t>
+      </w:r>
+      <w:r>
+        <w:rPr>
+          <w:noProof/>
+        </w:rPr>
+        <w:fldChar w:fldCharType="end"/>
+      </w:r>
       <w:r>
         <w:t>Sequence diagram for process interactions</w:t>
       </w:r>
@@ -2211,12 +2311,12 @@
       <w:pPr>
         <w:pStyle w:val="Heading1"/>
       </w:pPr>
-      <w:bookmarkStart w:id="16" w:name="_Toc319500634"/>
+      <w:bookmarkStart w:id="15" w:name="_Toc319500634"/>
       <w:r>
         <w:lastRenderedPageBreak/>
         <w:t>USE/OCL Model</w:t>
       </w:r>
-      <w:bookmarkEnd w:id="16"/>
+      <w:bookmarkEnd w:id="15"/>
     </w:p>
     <w:p>
       <w:pPr>
@@ -3996,7 +4096,7 @@
             <v:path o:extrusionok="f" gradientshapeok="t" o:connecttype="rect"/>
             <o:lock v:ext="edit" aspectratio="t"/>
           </v:shapetype>
-          <v:shape id="_x0000_i1025" type="#_x0000_t75" style="width:2in;height:30.05pt" strokeweight="1pt">
+          <v:shape id="_x0000_i1025" type="#_x0000_t75" style="width:2in;height:30pt" strokeweight="1pt">
             <v:stroke endcap="round"/>
             <v:imagedata r:id="rId1" o:title="" croptop="7951f" cropbottom="-12921f" cropleft="-1242f" cropright="-2663f"/>
             <v:path shadowok="f" fillok="f" insetpenok="f"/>
@@ -4062,47 +4162,7 @@
       </w:hyperlink>
     </w:p>
   </w:comment>
-  <w:comment w:id="6" w:author="Bryan Nehl" w:date="2012-03-14T22:25:00Z" w:initials="bdn">
-    <w:p>
-      <w:pPr>
-        <w:pStyle w:val="CommentText"/>
-        <w:rPr>
-          <w:sz w:val="24"/>
-          <w:szCs w:val="24"/>
-        </w:rPr>
-      </w:pPr>
-      <w:r>
-        <w:rPr>
-          <w:rStyle w:val="CommentReference"/>
-        </w:rPr>
-        <w:annotationRef/>
-      </w:r>
-      <w:hyperlink r:id="rId4" w:anchor="Finding%20Objects&amp;section-id={37215EFF-B769-4A75-8EF0-7FEEA9F997B1}&amp;page-id={450BFC36-718D-4F17-90E4-04FC5C603133}&amp;end" w:history="1">
-        <w:r>
-          <w:rPr>
-            <w:color w:val="0000FF"/>
-            <w:sz w:val="24"/>
-            <w:szCs w:val="24"/>
-            <w:u w:val="single"/>
-          </w:rPr>
-          <w:t>Finding Objects</w:t>
-        </w:r>
-      </w:hyperlink>
-    </w:p>
-    <w:p>
-      <w:pPr>
-        <w:pStyle w:val="CommentText"/>
-      </w:pPr>
-      <w:r>
-        <w:rPr>
-          <w:sz w:val="24"/>
-          <w:szCs w:val="24"/>
-        </w:rPr>
-        <w:t>System Analysis is about describing the Problem.</w:t>
-      </w:r>
-    </w:p>
-  </w:comment>
-  <w:comment w:id="10" w:author="Bryan Nehl" w:date="2012-03-14T22:06:00Z" w:initials="bdn">
+  <w:comment w:id="9" w:author="Bryan Nehl" w:date="2012-03-14T22:06:00Z" w:initials="bdn">
     <w:p>
       <w:pPr>
         <w:pStyle w:val="CommentText"/>
@@ -4127,9 +4187,9 @@
           <w:szCs w:val="26"/>
         </w:rPr>
         <w:pict>
-          <v:shape id="_x0000_i1026" type="#_x0000_t75" style="width:142.75pt;height:99.55pt" strokeweight="1pt">
+          <v:shape id="_x0000_i1026" type="#_x0000_t75" style="width:142.5pt;height:99.75pt" strokeweight="1pt">
             <v:stroke endcap="round"/>
-            <v:imagedata r:id="rId5" o:title="" croptop="645f" cropbottom="-3811f" cropleft="-2570f" cropright="-2754f"/>
+            <v:imagedata r:id="rId4" o:title="" croptop="645f" cropbottom="-3811f" cropleft="-2570f" cropright="-2754f"/>
             <v:path shadowok="f" fillok="f" insetpenok="f"/>
             <o:lock v:ext="edit" rotation="t" verticies="t" text="t" shapetype="t"/>
             <o:ink i="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" annotation="t"/>
@@ -4138,7 +4198,7 @@
       </w:r>
     </w:p>
   </w:comment>
-  <w:comment w:id="13" w:author="Bryan Nehl" w:date="2012-03-14T22:36:00Z" w:initials="bdn">
+  <w:comment w:id="12" w:author="Bryan Nehl" w:date="2012-03-14T22:36:00Z" w:initials="bdn">
     <w:p>
       <w:pPr>
         <w:pStyle w:val="CommentText"/>
@@ -4149,7 +4209,7 @@
         </w:rPr>
         <w:annotationRef/>
       </w:r>
-      <w:hyperlink r:id="rId6" w:anchor="Week%207&amp;section-id={37215EFF-B769-4A75-8EF0-7FEEA9F997B1}&amp;page-id={192BC52A-A787-4F9A-9408-F2B10D53EC14}&amp;end" w:history="1">
+      <w:hyperlink r:id="rId5" w:anchor="Week%207&amp;section-id={37215EFF-B769-4A75-8EF0-7FEEA9F997B1}&amp;page-id={192BC52A-A787-4F9A-9408-F2B10D53EC14}&amp;end" w:history="1">
         <w:r>
           <w:rPr>
             <w:color w:val="0000FF"/>
@@ -4162,7 +4222,7 @@
       </w:hyperlink>
     </w:p>
   </w:comment>
-  <w:comment w:id="15" w:author="Bryan Nehl" w:date="2012-03-14T22:44:00Z" w:initials="bdn">
+  <w:comment w:id="14" w:author="Bryan Nehl" w:date="2012-03-14T22:44:00Z" w:initials="bdn">
     <w:p>
       <w:pPr>
         <w:pStyle w:val="CommentText"/>
@@ -4187,9 +4247,9 @@
           <w:szCs w:val="28"/>
         </w:rPr>
         <w:pict>
-          <v:shape id="_x0000_i1027" type="#_x0000_t75" style="width:140.85pt;height:47.6pt" strokeweight="1pt">
+          <v:shape id="_x0000_i1027" type="#_x0000_t75" style="width:141pt;height:47.25pt" strokeweight="1pt">
             <v:stroke endcap="round"/>
-            <v:imagedata r:id="rId7" o:title="" croptop="2961f" cropbottom="-8250f" cropleft="314f" cropright="-2669f"/>
+            <v:imagedata r:id="rId6" o:title="" croptop="2961f" cropbottom="-8250f" cropleft="314f" cropright="-2669f"/>
             <v:path shadowok="f" fillok="f" insetpenok="f"/>
             <o:lock v:ext="edit" rotation="t" verticies="t" text="t" shapetype="t"/>
             <o:ink i="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" annotation="t"/>
@@ -4283,7 +4343,7 @@
                 <w:bCs/>
                 <w:noProof/>
               </w:rPr>
-              <w:t>4</w:t>
+              <w:t>1</w:t>
             </w:r>
             <w:r>
               <w:rPr>
@@ -4317,7 +4377,7 @@
                 <w:bCs/>
                 <w:noProof/>
               </w:rPr>
-              <w:t>11</w:t>
+              <w:t>12</w:t>
             </w:r>
             <w:r>
               <w:rPr>
@@ -4540,7 +4600,7 @@
       <w:rPr>
         <w:noProof/>
       </w:rPr>
-      <w:t>2012-03-20 22:47</w:t>
+      <w:t>2012-03-22 12:37</w:t>
     </w:r>
     <w:r>
       <w:fldChar w:fldCharType="end"/>
@@ -6869,21 +6929,6 @@
 </file>
 
 <file path=customXml/item1.xml><?xml version="1.0" encoding="utf-8"?>
-<p:properties xmlns:p="http://schemas.microsoft.com/office/2006/metadata/properties" xmlns:xsi="http://www.w3.org/2001/XMLSchema-instance">
-  <documentManagement>
-    <ContentTypeId xmlns="http://schemas.microsoft.com/sharepoint/v3">0x0056BD8EAE6FAF36488DB4D7E32B557BC9</ContentTypeId>
-    <_SourceUrl xmlns="http://schemas.microsoft.com/sharepoint/v3" xsi:nil="true"/>
-    <AutoVersionDisabled xmlns="http://schemas.microsoft.com/sharepoint/v3">false</AutoVersionDisabled>
-    <ItemType xmlns="http://schemas.microsoft.com/sharepoint/v3">1</ItemType>
-    <Order xmlns="http://schemas.microsoft.com/sharepoint/v3" xsi:nil="true"/>
-    <_SharedFileIndex xmlns="http://schemas.microsoft.com/sharepoint/v3" xsi:nil="true"/>
-    <MetaInfo xmlns="http://schemas.microsoft.com/sharepoint/v3" xsi:nil="true"/>
-    <Description xmlns="http://schemas.microsoft.com/sharepoint/v3" xsi:nil="true"/>
-  </documentManagement>
-</p:properties>
-</file>
-
-<file path=customXml/item2.xml><?xml version="1.0" encoding="utf-8"?>
 <ct:contentTypeSchema xmlns:ct="http://schemas.microsoft.com/office/2006/metadata/contentType" xmlns:ma="http://schemas.microsoft.com/office/2006/metadata/properties/metaAttributes" ct:_="" ma:_="" ma:contentTypeName="_Docs_" ma:contentTypeID="0x0056BD8EAE6FAF36488DB4D7E32B557BC9" ma:contentTypeVersion="" ma:contentTypeDescription="" ma:contentTypeScope="" ma:versionID="b24a59f726d28f46a69a0a8240ee44ed">
   <xsd:schema xmlns:xsd="http://www.w3.org/2001/XMLSchema" xmlns:p="http://schemas.microsoft.com/office/2006/metadata/properties" xmlns:ns1="http://schemas.microsoft.com/sharepoint/v3" targetNamespace="http://schemas.microsoft.com/office/2006/metadata/properties" ma:root="true" ma:fieldsID="3e5d9eca856144ce6ca1da655f95619c" ns1:_="">
     <xsd:import namespace="http://schemas.microsoft.com/sharepoint/v3"/>
@@ -7237,20 +7282,26 @@
 </ct:contentTypeSchema>
 </file>
 
+<file path=customXml/item2.xml><?xml version="1.0" encoding="utf-8"?>
+<p:properties xmlns:p="http://schemas.microsoft.com/office/2006/metadata/properties" xmlns:xsi="http://www.w3.org/2001/XMLSchema-instance">
+  <documentManagement>
+    <ContentTypeId xmlns="http://schemas.microsoft.com/sharepoint/v3">0x0056BD8EAE6FAF36488DB4D7E32B557BC9</ContentTypeId>
+    <_SourceUrl xmlns="http://schemas.microsoft.com/sharepoint/v3" xsi:nil="true"/>
+    <AutoVersionDisabled xmlns="http://schemas.microsoft.com/sharepoint/v3">false</AutoVersionDisabled>
+    <ItemType xmlns="http://schemas.microsoft.com/sharepoint/v3">1</ItemType>
+    <Order xmlns="http://schemas.microsoft.com/sharepoint/v3" xsi:nil="true"/>
+    <_SharedFileIndex xmlns="http://schemas.microsoft.com/sharepoint/v3" xsi:nil="true"/>
+    <MetaInfo xmlns="http://schemas.microsoft.com/sharepoint/v3" xsi:nil="true"/>
+    <Description xmlns="http://schemas.microsoft.com/sharepoint/v3" xsi:nil="true"/>
+  </documentManagement>
+</p:properties>
+</file>
+
 <file path=customXml/item3.xml><?xml version="1.0" encoding="utf-8"?>
 <b:Sources xmlns:b="http://schemas.openxmlformats.org/officeDocument/2006/bibliography" xmlns="http://schemas.openxmlformats.org/officeDocument/2006/bibliography" SelectedStyle="\APA.XSL" StyleName="APA"/>
 </file>
 
 <file path=customXml/itemProps1.xml><?xml version="1.0" encoding="utf-8"?>
-<ds:datastoreItem xmlns:ds="http://schemas.openxmlformats.org/officeDocument/2006/customXml" ds:itemID="{42C760F5-DE4A-4ED6-8CB0-B54FEE6DCDF2}">
-  <ds:schemaRefs>
-    <ds:schemaRef ds:uri="http://schemas.microsoft.com/office/2006/metadata/properties"/>
-    <ds:schemaRef ds:uri="http://schemas.microsoft.com/sharepoint/v3"/>
-  </ds:schemaRefs>
-</ds:datastoreItem>
-</file>
-
-<file path=customXml/itemProps2.xml><?xml version="1.0" encoding="utf-8"?>
 <ds:datastoreItem xmlns:ds="http://schemas.openxmlformats.org/officeDocument/2006/customXml" ds:itemID="{C12AA6FC-2577-4BCB-865C-6D2F38D89CB3}">
   <ds:schemaRefs>
     <ds:schemaRef ds:uri="http://schemas.microsoft.com/office/2006/metadata/contentType"/>
@@ -7267,8 +7318,17 @@
 </ds:datastoreItem>
 </file>
 
+<file path=customXml/itemProps2.xml><?xml version="1.0" encoding="utf-8"?>
+<ds:datastoreItem xmlns:ds="http://schemas.openxmlformats.org/officeDocument/2006/customXml" ds:itemID="{42C760F5-DE4A-4ED6-8CB0-B54FEE6DCDF2}">
+  <ds:schemaRefs>
+    <ds:schemaRef ds:uri="http://schemas.microsoft.com/office/2006/metadata/properties"/>
+    <ds:schemaRef ds:uri="http://schemas.microsoft.com/sharepoint/v3"/>
+  </ds:schemaRefs>
+</ds:datastoreItem>
+</file>
+
 <file path=customXml/itemProps3.xml><?xml version="1.0" encoding="utf-8"?>
-<ds:datastoreItem xmlns:ds="http://schemas.openxmlformats.org/officeDocument/2006/customXml" ds:itemID="{33625B90-A0CF-4E67-B1EC-134DA524CCD9}">
+<ds:datastoreItem xmlns:ds="http://schemas.openxmlformats.org/officeDocument/2006/customXml" ds:itemID="{B33894F3-3C76-45B2-95EF-102978E12A03}">
   <ds:schemaRefs>
     <ds:schemaRef ds:uri="http://schemas.openxmlformats.org/officeDocument/2006/bibliography"/>
   </ds:schemaRefs>

</xml_diff>

<commit_message>
updated Sequence Diagram, added discovery protocol
</commit_message>
<xml_diff>
--- a/portfolio/SystemArchitectureDesign.docx
+++ b/portfolio/SystemArchitectureDesign.docx
@@ -4,6 +4,16 @@
   <w:body>
     <w:p>
       <w:pPr>
+        <w:pStyle w:val="Heading5"/>
+        <w:numPr>
+          <w:ilvl w:val="0"/>
+          <w:numId w:val="0"/>
+        </w:numPr>
+        <w:ind w:left="1008"/>
+      </w:pPr>
+    </w:p>
+    <w:p>
+      <w:pPr>
         <w:jc w:val="center"/>
         <w:rPr>
           <w:b/>
@@ -57,6 +67,18 @@
           <w:b/>
         </w:rPr>
       </w:pPr>
+      <w:r>
+        <w:rPr>
+          <w:b/>
+        </w:rPr>
+        <w:t>System Architecture</w:t>
+      </w:r>
+      <w:r>
+        <w:rPr>
+          <w:b/>
+        </w:rPr>
+        <w:t xml:space="preserve"> Design</w:t>
+      </w:r>
     </w:p>
     <w:p>
       <w:pPr>
@@ -65,49 +87,24 @@
           <w:b/>
         </w:rPr>
       </w:pPr>
-      <w:r>
-        <w:rPr>
-          <w:b/>
-        </w:rPr>
-        <w:t>System Architecture</w:t>
-      </w:r>
-      <w:r>
-        <w:rPr>
-          <w:b/>
-        </w:rPr>
-        <w:t xml:space="preserve"> Design</w:t>
-      </w:r>
     </w:p>
     <w:p>
       <w:pPr>
         <w:jc w:val="center"/>
-        <w:rPr>
-          <w:b/>
-        </w:rPr>
       </w:pPr>
     </w:p>
     <w:p>
       <w:pPr>
         <w:jc w:val="center"/>
       </w:pPr>
-    </w:p>
-    <w:p>
-      <w:pPr>
-        <w:jc w:val="center"/>
-      </w:pPr>
       <w:r>
         <w:t xml:space="preserve">For </w:t>
       </w:r>
-      <w:proofErr w:type="spellStart"/>
       <w:r>
         <w:t>Multia</w:t>
       </w:r>
       <w:r>
-        <w:t>gent</w:t>
-      </w:r>
-      <w:proofErr w:type="spellEnd"/>
-      <w:r>
-        <w:t xml:space="preserve"> Control of</w:t>
+        <w:t>gent Control of</w:t>
       </w:r>
       <w:r>
         <w:t xml:space="preserve"> </w:t>
@@ -1223,13 +1220,17 @@
       <w:r>
         <w:t xml:space="preserve">  </w:t>
       </w:r>
-      <w:proofErr w:type="gramStart"/>
-      <w:r>
-        <w:t>A system analysis diagram as well as a high-level overview of the whole system are</w:t>
-      </w:r>
-      <w:proofErr w:type="gramEnd"/>
-      <w:r>
-        <w:t xml:space="preserve"> included.  Mid-Level design is also included for all of the components.  A sequence diagram is included which shows how the system components interact during run time.</w:t>
+      <w:r>
+        <w:t>A system analysis diagram as well as a high-level overview of the whole system is</w:t>
+      </w:r>
+      <w:r>
+        <w:t xml:space="preserve"> included</w:t>
+      </w:r>
+      <w:r>
+        <w:t xml:space="preserve"> in this document</w:t>
+      </w:r>
+      <w:r>
+        <w:t>.  Mid-Level design is also included for all of the components.  A sequence diagram is included which shows how the system components interact during run time.</w:t>
       </w:r>
     </w:p>
     <w:p>
@@ -1402,23 +1403,7 @@
         <w:t xml:space="preserve">Referring to Figure 1, the Simulation Engine takes care of the work of simulating the movement of the vehicles in the system.  </w:t>
       </w:r>
       <w:r>
-        <w:t xml:space="preserve">The SUMO-GUI is the front-end graphical user interface that displays the state of the simulation.  </w:t>
-      </w:r>
-      <w:proofErr w:type="spellStart"/>
-      <w:r>
-        <w:t>TraCI</w:t>
-      </w:r>
-      <w:proofErr w:type="spellEnd"/>
-      <w:r>
-        <w:t xml:space="preserve"> is the TCP/IP interface to the simulation engine.  </w:t>
-      </w:r>
-      <w:proofErr w:type="spellStart"/>
-      <w:r>
-        <w:t>TraCI</w:t>
-      </w:r>
-      <w:proofErr w:type="spellEnd"/>
-      <w:r>
-        <w:t xml:space="preserve"> is how external entities can interact with the simulation.  The Simulation Engine relies on a SUMO Configuration file.  The SUMO Configuration file includes specific settings information for the GUI as well as references or pointers to three other configuration files.  The Traffic Sensor Configuration file contains information about sensors like the e1 inductor that are on the road network.  The Route Configuration includes information about the routes that cars take.  Details regarding the types of vehicles, vehicle distribution are specified.  For the routes, the flow rates and probabilities are specified.  The Network Configuration file is the result of running three files: Nodes, Edges and Connectors through the NETCONVERT utility.  NETCONVERT is a SUMO utility.  The Nodes, Edges and Connectors files detail where </w:t>
+        <w:t xml:space="preserve">The SUMO-GUI is the front-end graphical user interface that displays the state of the simulation.  TraCI is the TCP/IP interface to the simulation engine.  TraCI is how external entities can interact with the simulation.  The Simulation Engine relies on a SUMO Configuration file.  The SUMO Configuration file includes specific settings information for the GUI as well as references or pointers to three other configuration files.  The Traffic Sensor Configuration file contains information about sensors like the e1 inductor that are on the road network.  The Route Configuration includes information about the routes that cars take.  Details regarding the types of vehicles, vehicle distribution are specified.  For the routes, the flow rates and probabilities are specified.  The Network Configuration file is the result of running three files: Nodes, Edges and Connectors through the NETCONVERT utility.  NETCONVERT is a SUMO utility.  The Nodes, Edges and Connectors files detail where </w:t>
       </w:r>
       <w:r>
         <w:lastRenderedPageBreak/>
@@ -1517,7 +1502,24 @@
       </w:r>
     </w:p>
     <w:p>
-      <w:r>
+      <w:pPr>
+        <w:sectPr>
+          <w:headerReference w:type="even" r:id="rId15"/>
+          <w:headerReference w:type="default" r:id="rId16"/>
+          <w:footerReference w:type="even" r:id="rId17"/>
+          <w:footerReference w:type="default" r:id="rId18"/>
+          <w:headerReference w:type="first" r:id="rId19"/>
+          <w:footerReference w:type="first" r:id="rId20"/>
+          <w:pgSz w:w="12240" w:h="15840"/>
+          <w:pgMar w:top="1440" w:right="1440" w:bottom="1440" w:left="1440" w:header="720" w:footer="720" w:gutter="0"/>
+          <w:cols w:space="720"/>
+          <w:docGrid w:linePitch="326"/>
+        </w:sectPr>
+      </w:pPr>
+    </w:p>
+    <w:p>
+      <w:r>
+        <w:lastRenderedPageBreak/>
         <w:t>In Figure 2, the System Context Diagram, grey components are SUMO components, the ivory components are SUMO configuration files created by me.  The green components represent third party infrastructure servers.  The yellow components (Communications Agent, Agent Network (MAS) and Metrics Agent) are the aspects that I will be creating.</w:t>
       </w:r>
       <w:r>
@@ -1526,8 +1528,17 @@
     </w:p>
     <w:p/>
     <w:p>
+      <w:r>
+        <w:t>In Figure 3, the basic processing for a single simulation step is shown.  Data is received from the simulator and sent to RabbitMQ.  From there, there the Metrics Processing pulls data from it</w:t>
+      </w:r>
+      <w:r>
+        <w:t>s queue and does its own parallel operations.  In the Analyze Data step, the MAS node planning agent uses sensor information that it received from specific queues.  The planning agent then creates a suggested plan and sends it to the safety officer for checking that the command is safe.  At that point, if the plan is safe, operation continues on the happy path sending the commands to the communications agent.  Otherwise, the planning agent is informed that the plan isn’t safe.</w:t>
+      </w:r>
+    </w:p>
+    <w:p>
       <w:pPr>
         <w:keepNext/>
+        <w:ind w:left="-450"/>
       </w:pPr>
       <w:r>
         <w:rPr>
@@ -1535,7 +1546,7 @@
         </w:rPr>
         <w:lastRenderedPageBreak/>
         <w:drawing>
-          <wp:inline distT="0" distB="0" distL="0" distR="0" wp14:anchorId="38E80123" wp14:editId="37806CA3">
+          <wp:inline distT="0" distB="0" distL="0" distR="0" wp14:anchorId="2DCF160A" wp14:editId="7C8D40D7">
             <wp:extent cx="3248025" cy="5172075"/>
             <wp:effectExtent l="0" t="0" r="9525" b="9525"/>
             <wp:docPr id="2" name="Picture 2"/>
@@ -1550,7 +1561,7 @@
                     <pic:cNvPicPr/>
                   </pic:nvPicPr>
                   <pic:blipFill>
-                    <a:blip r:embed="rId15"/>
+                    <a:blip r:embed="rId21"/>
                     <a:stretch>
                       <a:fillRect/>
                     </a:stretch>
@@ -1570,8 +1581,6 @@
           </wp:inline>
         </w:drawing>
       </w:r>
-      <w:bookmarkStart w:id="6" w:name="_GoBack"/>
-      <w:bookmarkEnd w:id="6"/>
     </w:p>
     <w:p>
       <w:pPr>
@@ -1596,32 +1605,27 @@
         <w:t>3</w:t>
       </w:r>
       <w:r>
-        <w:rPr>
-          <w:noProof/>
-        </w:rPr>
         <w:fldChar w:fldCharType="end"/>
       </w:r>
       <w:r>
-        <w:t>Basic Proces</w:t>
-      </w:r>
-      <w:r>
-        <w:t>s</w:t>
-      </w:r>
-      <w:r>
-        <w:t>ing for single simulation step</w:t>
-      </w:r>
-    </w:p>
-    <w:p>
-      <w:pPr>
-        <w:rPr>
-          <w:rFonts w:eastAsiaTheme="majorEastAsia" w:cstheme="majorBidi"/>
-          <w:b/>
-          <w:bCs/>
-          <w:sz w:val="28"/>
-          <w:szCs w:val="26"/>
-        </w:rPr>
-      </w:pPr>
-      <w:r>
+        <w:t>Basic Processing for single simulation step</w:t>
+      </w:r>
+    </w:p>
+    <w:p>
+      <w:pPr>
+        <w:pStyle w:val="Caption"/>
+        <w:sectPr>
+          <w:type w:val="continuous"/>
+          <w:pgSz w:w="12240" w:h="15840"/>
+          <w:pgMar w:top="1440" w:right="1440" w:bottom="1440" w:left="1440" w:header="720" w:footer="720" w:gutter="0"/>
+          <w:cols w:num="2" w:space="900"/>
+          <w:docGrid w:linePitch="326"/>
+        </w:sectPr>
+      </w:pPr>
+    </w:p>
+    <w:p>
+      <w:r>
+        <w:lastRenderedPageBreak/>
         <w:br w:type="page"/>
       </w:r>
     </w:p>
@@ -1629,12 +1633,12 @@
       <w:pPr>
         <w:pStyle w:val="Heading2"/>
       </w:pPr>
-      <w:bookmarkStart w:id="7" w:name="_Toc319500629"/>
+      <w:bookmarkStart w:id="6" w:name="_Toc319500629"/>
       <w:r>
         <w:lastRenderedPageBreak/>
         <w:t>Component Design</w:t>
       </w:r>
-      <w:bookmarkEnd w:id="7"/>
+      <w:bookmarkEnd w:id="6"/>
     </w:p>
     <w:p>
       <w:pPr>
@@ -1645,7 +1649,7 @@
           <w:noProof/>
         </w:rPr>
         <w:drawing>
-          <wp:inline distT="0" distB="0" distL="0" distR="0" wp14:anchorId="02C5733E" wp14:editId="6BE2C898">
+          <wp:inline distT="0" distB="0" distL="0" distR="0" wp14:anchorId="63036A84" wp14:editId="151A27B1">
             <wp:extent cx="5943600" cy="3122930"/>
             <wp:effectExtent l="0" t="0" r="0" b="1270"/>
             <wp:docPr id="5" name="Picture 5"/>
@@ -1660,7 +1664,7 @@
                     <pic:cNvPicPr/>
                   </pic:nvPicPr>
                   <pic:blipFill>
-                    <a:blip r:embed="rId16"/>
+                    <a:blip r:embed="rId22"/>
                     <a:stretch>
                       <a:fillRect/>
                     </a:stretch>
@@ -1730,27 +1734,19 @@
         <w:rPr>
           <w:i/>
         </w:rPr>
-        <w:t xml:space="preserve">of system component </w:t>
-      </w:r>
-      <w:proofErr w:type="spellStart"/>
+        <w:t>of system component responsibilities</w:t>
+      </w:r>
       <w:r>
         <w:rPr>
           <w:i/>
         </w:rPr>
-        <w:t>responsibilities</w:t>
+        <w:t xml:space="preserve"> </w:t>
       </w:r>
       <w:r>
         <w:rPr>
           <w:i/>
         </w:rPr>
-        <w:t>here</w:t>
-      </w:r>
-      <w:proofErr w:type="spellEnd"/>
-      <w:r>
-        <w:rPr>
-          <w:i/>
-        </w:rPr>
-        <w:t>.</w:t>
+        <w:t>here.</w:t>
       </w:r>
       <w:proofErr w:type="gramEnd"/>
     </w:p>
@@ -1771,7 +1767,7 @@
         </w:rPr>
         <w:lastRenderedPageBreak/>
         <w:drawing>
-          <wp:inline distT="0" distB="0" distL="0" distR="0" wp14:anchorId="76365C77" wp14:editId="1E862BB5">
+          <wp:inline distT="0" distB="0" distL="0" distR="0" wp14:anchorId="27716DB2" wp14:editId="458A0893">
             <wp:extent cx="5943600" cy="4249420"/>
             <wp:effectExtent l="0" t="0" r="0" b="0"/>
             <wp:docPr id="6" name="Picture 6"/>
@@ -1786,7 +1782,7 @@
                     <pic:cNvPicPr/>
                   </pic:nvPicPr>
                   <pic:blipFill>
-                    <a:blip r:embed="rId17"/>
+                    <a:blip r:embed="rId23"/>
                     <a:stretch>
                       <a:fillRect/>
                     </a:stretch>
@@ -1885,12 +1881,12 @@
       <w:pPr>
         <w:pStyle w:val="Heading2"/>
       </w:pPr>
-      <w:bookmarkStart w:id="8" w:name="_Toc319500630"/>
+      <w:bookmarkStart w:id="7" w:name="_Toc319500630"/>
       <w:r>
         <w:lastRenderedPageBreak/>
         <w:t>Component Interface Specification</w:t>
       </w:r>
-      <w:bookmarkEnd w:id="8"/>
+      <w:bookmarkEnd w:id="7"/>
       <w:r>
         <w:t xml:space="preserve"> </w:t>
       </w:r>
@@ -2103,11 +2099,11 @@
       <w:pPr>
         <w:pStyle w:val="Heading2"/>
       </w:pPr>
-      <w:commentRangeStart w:id="9"/>
+      <w:commentRangeStart w:id="8"/>
       <w:r>
         <w:t>High-Level Design</w:t>
       </w:r>
-      <w:commentRangeEnd w:id="9"/>
+      <w:commentRangeEnd w:id="8"/>
       <w:r>
         <w:rPr>
           <w:rStyle w:val="CommentReference"/>
@@ -2115,7 +2111,7 @@
           <w:b w:val="0"/>
           <w:bCs w:val="0"/>
         </w:rPr>
-        <w:commentReference w:id="9"/>
+        <w:commentReference w:id="8"/>
       </w:r>
     </w:p>
     <w:p/>
@@ -2123,38 +2119,38 @@
       <w:pPr>
         <w:pStyle w:val="Heading2"/>
       </w:pPr>
-      <w:bookmarkStart w:id="10" w:name="_Toc319500631"/>
+      <w:bookmarkStart w:id="9" w:name="_Toc319500631"/>
       <w:r>
         <w:t>System Design Rationale</w:t>
       </w:r>
+      <w:bookmarkEnd w:id="9"/>
+    </w:p>
+    <w:p>
+      <w:pPr>
+        <w:rPr>
+          <w:i/>
+        </w:rPr>
+      </w:pPr>
+      <w:proofErr w:type="gramStart"/>
+      <w:r>
+        <w:rPr>
+          <w:i/>
+        </w:rPr>
+        <w:t>Description of rationale behind design here.</w:t>
+      </w:r>
+      <w:proofErr w:type="gramEnd"/>
+    </w:p>
+    <w:p>
+      <w:pPr>
+        <w:pStyle w:val="Heading1"/>
+      </w:pPr>
+      <w:bookmarkStart w:id="10" w:name="_Toc319500632"/>
+      <w:commentRangeStart w:id="11"/>
+      <w:r>
+        <w:t>Mid-Level Design</w:t>
+      </w:r>
       <w:bookmarkEnd w:id="10"/>
-    </w:p>
-    <w:p>
-      <w:pPr>
-        <w:rPr>
-          <w:i/>
-        </w:rPr>
-      </w:pPr>
-      <w:proofErr w:type="gramStart"/>
-      <w:r>
-        <w:rPr>
-          <w:i/>
-        </w:rPr>
-        <w:t>Description of rationale behind design here.</w:t>
-      </w:r>
-      <w:proofErr w:type="gramEnd"/>
-    </w:p>
-    <w:p>
-      <w:pPr>
-        <w:pStyle w:val="Heading1"/>
-      </w:pPr>
-      <w:bookmarkStart w:id="11" w:name="_Toc319500632"/>
-      <w:commentRangeStart w:id="12"/>
-      <w:r>
-        <w:t>Mid-Level Design</w:t>
-      </w:r>
-      <w:bookmarkEnd w:id="11"/>
-      <w:commentRangeEnd w:id="12"/>
+      <w:commentRangeEnd w:id="11"/>
       <w:r>
         <w:rPr>
           <w:rStyle w:val="CommentReference"/>
@@ -2162,7 +2158,7 @@
           <w:b w:val="0"/>
           <w:bCs w:val="0"/>
         </w:rPr>
-        <w:commentReference w:id="12"/>
+        <w:commentReference w:id="11"/>
       </w:r>
     </w:p>
     <w:p>
@@ -2197,14 +2193,14 @@
       <w:pPr>
         <w:pStyle w:val="Heading1"/>
       </w:pPr>
-      <w:bookmarkStart w:id="13" w:name="_Toc319500633"/>
-      <w:commentRangeStart w:id="14"/>
+      <w:bookmarkStart w:id="12" w:name="_Toc319500633"/>
+      <w:commentRangeStart w:id="13"/>
       <w:r>
         <w:lastRenderedPageBreak/>
         <w:t>Component Interaction</w:t>
       </w:r>
-      <w:bookmarkEnd w:id="13"/>
-      <w:commentRangeEnd w:id="14"/>
+      <w:bookmarkEnd w:id="12"/>
+      <w:commentRangeEnd w:id="13"/>
       <w:r>
         <w:rPr>
           <w:rStyle w:val="CommentReference"/>
@@ -2212,7 +2208,7 @@
           <w:b w:val="0"/>
           <w:bCs w:val="0"/>
         </w:rPr>
-        <w:commentReference w:id="14"/>
+        <w:commentReference w:id="13"/>
       </w:r>
     </w:p>
     <w:p/>
@@ -2225,9 +2221,9 @@
           <w:noProof/>
         </w:rPr>
         <w:drawing>
-          <wp:inline distT="0" distB="0" distL="0" distR="0" wp14:anchorId="1C477694" wp14:editId="7C9CCB9A">
-            <wp:extent cx="6597817" cy="5270500"/>
-            <wp:effectExtent l="0" t="0" r="0" b="6350"/>
+          <wp:inline distT="0" distB="0" distL="0" distR="0" wp14:anchorId="5C67EC8D" wp14:editId="181BAE40">
+            <wp:extent cx="5943600" cy="4589145"/>
+            <wp:effectExtent l="0" t="0" r="0" b="1905"/>
             <wp:docPr id="1" name="Picture 1"/>
             <wp:cNvGraphicFramePr>
               <a:graphicFrameLocks xmlns:a="http://schemas.openxmlformats.org/drawingml/2006/main" noChangeAspect="1"/>
@@ -2240,7 +2236,7 @@
                     <pic:cNvPicPr/>
                   </pic:nvPicPr>
                   <pic:blipFill>
-                    <a:blip r:embed="rId18"/>
+                    <a:blip r:embed="rId24"/>
                     <a:stretch>
                       <a:fillRect/>
                     </a:stretch>
@@ -2248,7 +2244,7 @@
                   <pic:spPr>
                     <a:xfrm>
                       <a:off x="0" y="0"/>
-                      <a:ext cx="6604246" cy="5275636"/>
+                      <a:ext cx="5943600" cy="4589145"/>
                     </a:xfrm>
                     <a:prstGeom prst="rect">
                       <a:avLst/>
@@ -2299,10 +2295,78 @@
           <w:rFonts w:eastAsiaTheme="majorEastAsia" w:cstheme="majorBidi"/>
           <w:b/>
           <w:bCs/>
+          <w:sz w:val="28"/>
+          <w:szCs w:val="26"/>
+        </w:rPr>
+      </w:pPr>
+      <w:r>
+        <w:br w:type="page"/>
+      </w:r>
+    </w:p>
+    <w:p>
+      <w:pPr>
+        <w:pStyle w:val="Heading2"/>
+        <w:rPr>
           <w:sz w:val="32"/>
           <w:szCs w:val="28"/>
         </w:rPr>
       </w:pPr>
+      <w:bookmarkStart w:id="14" w:name="_GoBack"/>
+      <w:bookmarkEnd w:id="14"/>
+      <w:r>
+        <w:lastRenderedPageBreak/>
+        <w:t>Discovery Protocol</w:t>
+      </w:r>
+    </w:p>
+    <w:p>
+      <w:r>
+        <w:rPr>
+          <w:noProof/>
+        </w:rPr>
+        <w:drawing>
+          <wp:inline distT="0" distB="0" distL="0" distR="0" wp14:anchorId="4F0AF0F1" wp14:editId="76277889">
+            <wp:extent cx="5934075" cy="2800350"/>
+            <wp:effectExtent l="0" t="0" r="9525" b="0"/>
+            <wp:docPr id="7" name="Picture 7"/>
+            <wp:cNvGraphicFramePr>
+              <a:graphicFrameLocks xmlns:a="http://schemas.openxmlformats.org/drawingml/2006/main" noChangeAspect="1"/>
+            </wp:cNvGraphicFramePr>
+            <a:graphic xmlns:a="http://schemas.openxmlformats.org/drawingml/2006/main">
+              <a:graphicData uri="http://schemas.openxmlformats.org/drawingml/2006/picture">
+                <pic:pic xmlns:pic="http://schemas.openxmlformats.org/drawingml/2006/picture">
+                  <pic:nvPicPr>
+                    <pic:cNvPr id="0" name=""/>
+                    <pic:cNvPicPr/>
+                  </pic:nvPicPr>
+                  <pic:blipFill>
+                    <a:blip r:embed="rId25"/>
+                    <a:stretch>
+                      <a:fillRect/>
+                    </a:stretch>
+                  </pic:blipFill>
+                  <pic:spPr>
+                    <a:xfrm>
+                      <a:off x="0" y="0"/>
+                      <a:ext cx="5934075" cy="2800350"/>
+                    </a:xfrm>
+                    <a:prstGeom prst="rect">
+                      <a:avLst/>
+                    </a:prstGeom>
+                  </pic:spPr>
+                </pic:pic>
+              </a:graphicData>
+            </a:graphic>
+          </wp:inline>
+        </w:drawing>
+      </w:r>
+    </w:p>
+    <w:p>
+      <w:pPr>
+        <w:rPr>
+          <w:sz w:val="32"/>
+          <w:szCs w:val="28"/>
+        </w:rPr>
+      </w:pPr>
       <w:r>
         <w:br w:type="page"/>
       </w:r>
@@ -2554,16 +2618,8 @@
         <w:rPr>
           <w:rFonts w:ascii="Consolas" w:hAnsi="Consolas" w:cs="Consolas"/>
         </w:rPr>
-        <w:t xml:space="preserve"> </w:t>
-      </w:r>
-      <w:proofErr w:type="spellStart"/>
-      <w:r>
-        <w:rPr>
-          <w:rFonts w:ascii="Consolas" w:hAnsi="Consolas" w:cs="Consolas"/>
-        </w:rPr>
-        <w:t>TraCI</w:t>
-      </w:r>
-      <w:proofErr w:type="spellEnd"/>
+        <w:t xml:space="preserve"> TraCI</w:t>
+      </w:r>
     </w:p>
     <w:p>
       <w:pPr>
@@ -3765,20 +3821,12 @@
         </w:rPr>
         <w:t xml:space="preserve">  </w:t>
       </w:r>
-      <w:proofErr w:type="spellStart"/>
       <w:proofErr w:type="gramStart"/>
       <w:r>
         <w:rPr>
           <w:rFonts w:ascii="Consolas" w:hAnsi="Consolas" w:cs="Consolas"/>
         </w:rPr>
-        <w:t>TraCI</w:t>
-      </w:r>
-      <w:proofErr w:type="spellEnd"/>
-      <w:r>
-        <w:rPr>
-          <w:rFonts w:ascii="Consolas" w:hAnsi="Consolas" w:cs="Consolas"/>
-        </w:rPr>
-        <w:t>[</w:t>
+        <w:t>TraCI[</w:t>
       </w:r>
       <w:proofErr w:type="gramEnd"/>
       <w:r>
@@ -4035,12 +4083,7 @@
       </w:pPr>
     </w:p>
     <w:sectPr>
-      <w:headerReference w:type="even" r:id="rId19"/>
-      <w:headerReference w:type="default" r:id="rId20"/>
-      <w:footerReference w:type="even" r:id="rId21"/>
-      <w:footerReference w:type="default" r:id="rId22"/>
-      <w:headerReference w:type="first" r:id="rId23"/>
-      <w:footerReference w:type="first" r:id="rId24"/>
+      <w:type w:val="continuous"/>
       <w:pgSz w:w="12240" w:h="15840"/>
       <w:pgMar w:top="1440" w:right="1440" w:bottom="1440" w:left="1440" w:header="720" w:footer="720" w:gutter="0"/>
       <w:cols w:space="720"/>
@@ -4096,7 +4139,7 @@
             <v:path o:extrusionok="f" gradientshapeok="t" o:connecttype="rect"/>
             <o:lock v:ext="edit" aspectratio="t"/>
           </v:shapetype>
-          <v:shape id="_x0000_i1025" type="#_x0000_t75" style="width:2in;height:30pt" strokeweight="1pt">
+          <v:shape id="_x0000_i1025" type="#_x0000_t75" style="width:2in;height:30.1pt" strokeweight="1pt">
             <v:stroke endcap="round"/>
             <v:imagedata r:id="rId1" o:title="" croptop="7951f" cropbottom="-12921f" cropleft="-1242f" cropright="-2663f"/>
             <v:path shadowok="f" fillok="f" insetpenok="f"/>
@@ -4162,7 +4205,7 @@
       </w:hyperlink>
     </w:p>
   </w:comment>
-  <w:comment w:id="9" w:author="Bryan Nehl" w:date="2012-03-14T22:06:00Z" w:initials="bdn">
+  <w:comment w:id="8" w:author="Bryan Nehl" w:date="2012-03-14T22:06:00Z" w:initials="bdn">
     <w:p>
       <w:pPr>
         <w:pStyle w:val="CommentText"/>
@@ -4187,7 +4230,7 @@
           <w:szCs w:val="26"/>
         </w:rPr>
         <w:pict>
-          <v:shape id="_x0000_i1026" type="#_x0000_t75" style="width:142.5pt;height:99.75pt" strokeweight="1pt">
+          <v:shape id="_x0000_i1026" type="#_x0000_t75" style="width:142.7pt;height:99.5pt" strokeweight="1pt">
             <v:stroke endcap="round"/>
             <v:imagedata r:id="rId4" o:title="" croptop="645f" cropbottom="-3811f" cropleft="-2570f" cropright="-2754f"/>
             <v:path shadowok="f" fillok="f" insetpenok="f"/>
@@ -4198,7 +4241,7 @@
       </w:r>
     </w:p>
   </w:comment>
-  <w:comment w:id="12" w:author="Bryan Nehl" w:date="2012-03-14T22:36:00Z" w:initials="bdn">
+  <w:comment w:id="11" w:author="Bryan Nehl" w:date="2012-03-14T22:36:00Z" w:initials="bdn">
     <w:p>
       <w:pPr>
         <w:pStyle w:val="CommentText"/>
@@ -4222,7 +4265,7 @@
       </w:hyperlink>
     </w:p>
   </w:comment>
-  <w:comment w:id="14" w:author="Bryan Nehl" w:date="2012-03-14T22:44:00Z" w:initials="bdn">
+  <w:comment w:id="13" w:author="Bryan Nehl" w:date="2012-03-14T22:44:00Z" w:initials="bdn">
     <w:p>
       <w:pPr>
         <w:pStyle w:val="CommentText"/>
@@ -4247,7 +4290,7 @@
           <w:szCs w:val="28"/>
         </w:rPr>
         <w:pict>
-          <v:shape id="_x0000_i1027" type="#_x0000_t75" style="width:141pt;height:47.25pt" strokeweight="1pt">
+          <v:shape id="_x0000_i1027" type="#_x0000_t75" style="width:140.75pt;height:47.15pt" strokeweight="1pt">
             <v:stroke endcap="round"/>
             <v:imagedata r:id="rId6" o:title="" croptop="2961f" cropbottom="-8250f" cropleft="314f" cropright="-2669f"/>
             <v:path shadowok="f" fillok="f" insetpenok="f"/>
@@ -4343,7 +4386,7 @@
                 <w:bCs/>
                 <w:noProof/>
               </w:rPr>
-              <w:t>1</w:t>
+              <w:t>9</w:t>
             </w:r>
             <w:r>
               <w:rPr>
@@ -4541,13 +4584,8 @@
     <w:pPr>
       <w:pStyle w:val="Header"/>
     </w:pPr>
-    <w:proofErr w:type="spellStart"/>
     <w:r>
-      <w:t>Multiagent</w:t>
-    </w:r>
-    <w:proofErr w:type="spellEnd"/>
-    <w:r>
-      <w:t xml:space="preserve"> Control of Traffic Signals</w:t>
+      <w:t>Multiagent Control of Traffic Signals</w:t>
     </w:r>
     <w:r>
       <w:tab/>
@@ -4600,7 +4638,7 @@
       <w:rPr>
         <w:noProof/>
       </w:rPr>
-      <w:t>2012-03-22 12:37</w:t>
+      <w:t>2012-03-25 23:48</w:t>
     </w:r>
     <w:r>
       <w:fldChar w:fldCharType="end"/>
@@ -5722,6 +5760,13 @@
       </w:tblCellMar>
     </w:tblPr>
   </w:style>
+  <w:style w:type="paragraph" w:styleId="Revision">
+    <w:name w:val="Revision"/>
+    <w:hidden/>
+    <w:uiPriority w:val="99"/>
+    <w:semiHidden/>
+    <w:rsid w:val="00670926"/>
+  </w:style>
 </w:styles>
 </file>
 
@@ -6642,6 +6687,13 @@
       </w:tblCellMar>
     </w:tblPr>
   </w:style>
+  <w:style w:type="paragraph" w:styleId="Revision">
+    <w:name w:val="Revision"/>
+    <w:hidden/>
+    <w:uiPriority w:val="99"/>
+    <w:semiHidden/>
+    <w:rsid w:val="00670926"/>
+  </w:style>
 </w:styles>
 </file>
 
@@ -6653,7 +6705,7 @@
         <a:sysClr val="windowText" lastClr="000000"/>
       </a:dk1>
       <a:lt1>
-        <a:sysClr val="window" lastClr="E0FEED"/>
+        <a:sysClr val="window" lastClr="FFFFFF"/>
       </a:lt1>
       <a:dk2>
         <a:srgbClr val="1F497D"/>
@@ -7328,7 +7380,7 @@
 </file>
 
 <file path=customXml/itemProps3.xml><?xml version="1.0" encoding="utf-8"?>
-<ds:datastoreItem xmlns:ds="http://schemas.openxmlformats.org/officeDocument/2006/customXml" ds:itemID="{B33894F3-3C76-45B2-95EF-102978E12A03}">
+<ds:datastoreItem xmlns:ds="http://schemas.openxmlformats.org/officeDocument/2006/customXml" ds:itemID="{1AEDE958-81DC-44E8-81DD-267B7A162EE1}">
   <ds:schemaRefs>
     <ds:schemaRef ds:uri="http://schemas.openxmlformats.org/officeDocument/2006/bibliography"/>
   </ds:schemaRefs>

</xml_diff>

<commit_message>
additional work on Sys Arch Design Doc, updated Class Diagram
</commit_message>
<xml_diff>
--- a/portfolio/SystemArchitectureDesign.docx
+++ b/portfolio/SystemArchitectureDesign.docx
@@ -1909,6 +1909,19 @@
     <w:p>
       <w:pPr>
         <w:rPr>
+          <w:i/>
+        </w:rPr>
+      </w:pPr>
+      <w:r>
+        <w:rPr>
+          <w:i/>
+        </w:rPr>
+        <w:t>While there are traditional class interfaces in the project, MACTS interfaces are more service oriented application programming interfaces, SOA APIs.</w:t>
+      </w:r>
+    </w:p>
+    <w:p>
+      <w:pPr>
+        <w:rPr>
           <w:rFonts w:eastAsiaTheme="majorEastAsia" w:cstheme="majorBidi"/>
           <w:b/>
           <w:bCs/>
@@ -2103,6 +2116,8 @@
       <w:r>
         <w:t>High-Level Design</w:t>
       </w:r>
+      <w:bookmarkStart w:id="9" w:name="_GoBack"/>
+      <w:bookmarkEnd w:id="9"/>
       <w:commentRangeEnd w:id="8"/>
       <w:r>
         <w:rPr>
@@ -2119,11 +2134,11 @@
       <w:pPr>
         <w:pStyle w:val="Heading2"/>
       </w:pPr>
-      <w:bookmarkStart w:id="9" w:name="_Toc319500631"/>
+      <w:bookmarkStart w:id="10" w:name="_Toc319500631"/>
       <w:r>
         <w:t>System Design Rationale</w:t>
       </w:r>
-      <w:bookmarkEnd w:id="9"/>
+      <w:bookmarkEnd w:id="10"/>
     </w:p>
     <w:p>
       <w:pPr>
@@ -2142,39 +2157,63 @@
     </w:p>
     <w:p>
       <w:pPr>
-        <w:pStyle w:val="Heading1"/>
-      </w:pPr>
-      <w:bookmarkStart w:id="10" w:name="_Toc319500632"/>
-      <w:commentRangeStart w:id="11"/>
-      <w:r>
-        <w:t>Mid-Level Design</w:t>
-      </w:r>
-      <w:bookmarkEnd w:id="10"/>
-      <w:commentRangeEnd w:id="11"/>
-      <w:r>
-        <w:rPr>
-          <w:rStyle w:val="CommentReference"/>
-          <w:rFonts w:eastAsiaTheme="minorHAnsi" w:cs="Times New Roman"/>
-          <w:b w:val="0"/>
-          <w:bCs w:val="0"/>
-        </w:rPr>
-        <w:commentReference w:id="11"/>
-      </w:r>
-    </w:p>
-    <w:p>
-      <w:pPr>
         <w:rPr>
           <w:i/>
         </w:rPr>
       </w:pPr>
-      <w:r>
+    </w:p>
+    <w:p>
+      <w:pPr>
         <w:rPr>
           <w:i/>
         </w:rPr>
-        <w:t>Class Diagrams here</w:t>
-      </w:r>
-    </w:p>
-    <w:p/>
+      </w:pPr>
+      <w:r>
+        <w:rPr>
+          <w:i/>
+        </w:rPr>
+        <w:t>Decoupled</w:t>
+      </w:r>
+    </w:p>
+    <w:p>
+      <w:pPr>
+        <w:rPr>
+          <w:i/>
+        </w:rPr>
+      </w:pPr>
+      <w:r>
+        <w:rPr>
+          <w:i/>
+        </w:rPr>
+        <w:t>Flexible network and multiagent system configuration</w:t>
+      </w:r>
+    </w:p>
+    <w:p>
+      <w:pPr>
+        <w:rPr>
+          <w:i/>
+        </w:rPr>
+      </w:pPr>
+      <w:r>
+        <w:rPr>
+          <w:i/>
+        </w:rPr>
+        <w:t>Allows for distributed computing as would occur in the physical world – nodes only know about their region</w:t>
+      </w:r>
+      <w:r>
+        <w:rPr>
+          <w:i/>
+        </w:rPr>
+        <w:t>.</w:t>
+      </w:r>
+    </w:p>
+    <w:p>
+      <w:pPr>
+        <w:rPr>
+          <w:i/>
+        </w:rPr>
+      </w:pPr>
+    </w:p>
     <w:p>
       <w:pPr>
         <w:rPr>
@@ -2185,6 +2224,7 @@
           <w:szCs w:val="28"/>
         </w:rPr>
       </w:pPr>
+      <w:bookmarkStart w:id="11" w:name="_Toc319500632"/>
       <w:r>
         <w:br w:type="page"/>
       </w:r>
@@ -2193,14 +2233,13 @@
       <w:pPr>
         <w:pStyle w:val="Heading1"/>
       </w:pPr>
-      <w:bookmarkStart w:id="12" w:name="_Toc319500633"/>
-      <w:commentRangeStart w:id="13"/>
+      <w:commentRangeStart w:id="12"/>
       <w:r>
         <w:lastRenderedPageBreak/>
-        <w:t>Component Interaction</w:t>
-      </w:r>
-      <w:bookmarkEnd w:id="12"/>
-      <w:commentRangeEnd w:id="13"/>
+        <w:t>Mid-Level Design</w:t>
+      </w:r>
+      <w:bookmarkEnd w:id="11"/>
+      <w:commentRangeEnd w:id="12"/>
       <w:r>
         <w:rPr>
           <w:rStyle w:val="CommentReference"/>
@@ -2208,10 +2247,22 @@
           <w:b w:val="0"/>
           <w:bCs w:val="0"/>
         </w:rPr>
-        <w:commentReference w:id="13"/>
-      </w:r>
-    </w:p>
-    <w:p/>
+        <w:commentReference w:id="12"/>
+      </w:r>
+    </w:p>
+    <w:p>
+      <w:pPr>
+        <w:rPr>
+          <w:i/>
+        </w:rPr>
+      </w:pPr>
+      <w:r>
+        <w:rPr>
+          <w:i/>
+        </w:rPr>
+        <w:t>Class Diagrams and discussion here</w:t>
+      </w:r>
+    </w:p>
     <w:p>
       <w:pPr>
         <w:keepNext/>
@@ -2221,10 +2272,10 @@
           <w:noProof/>
         </w:rPr>
         <w:drawing>
-          <wp:inline distT="0" distB="0" distL="0" distR="0" wp14:anchorId="5C67EC8D" wp14:editId="181BAE40">
-            <wp:extent cx="5943600" cy="4589145"/>
-            <wp:effectExtent l="0" t="0" r="0" b="1905"/>
-            <wp:docPr id="1" name="Picture 1"/>
+          <wp:inline distT="0" distB="0" distL="0" distR="0" wp14:anchorId="50795D8D" wp14:editId="5B06C436">
+            <wp:extent cx="5943600" cy="3945890"/>
+            <wp:effectExtent l="0" t="0" r="0" b="0"/>
+            <wp:docPr id="4" name="Picture 4"/>
             <wp:cNvGraphicFramePr>
               <a:graphicFrameLocks xmlns:a="http://schemas.openxmlformats.org/drawingml/2006/main" noChangeAspect="1"/>
             </wp:cNvGraphicFramePr>
@@ -2244,7 +2295,7 @@
                   <pic:spPr>
                     <a:xfrm>
                       <a:off x="0" y="0"/>
-                      <a:ext cx="5943600" cy="4589145"/>
+                      <a:ext cx="5943600" cy="3945890"/>
                     </a:xfrm>
                     <a:prstGeom prst="rect">
                       <a:avLst/>
@@ -2260,6 +2311,9 @@
     <w:p>
       <w:pPr>
         <w:pStyle w:val="Caption"/>
+        <w:rPr>
+          <w:i/>
+        </w:rPr>
       </w:pPr>
       <w:r>
         <w:t xml:space="preserve">Figure </w:t>
@@ -2280,54 +2334,63 @@
         <w:t>6</w:t>
       </w:r>
       <w:r>
-        <w:rPr>
-          <w:noProof/>
-        </w:rPr>
         <w:fldChar w:fldCharType="end"/>
       </w:r>
       <w:r>
-        <w:t>Sequence diagram for process interactions</w:t>
-      </w:r>
-    </w:p>
+        <w:t>Class Diagram</w:t>
+      </w:r>
+    </w:p>
+    <w:p/>
     <w:p>
       <w:pPr>
         <w:rPr>
           <w:rFonts w:eastAsiaTheme="majorEastAsia" w:cstheme="majorBidi"/>
           <w:b/>
           <w:bCs/>
-          <w:sz w:val="28"/>
-          <w:szCs w:val="26"/>
-        </w:rPr>
-      </w:pPr>
-      <w:r>
-        <w:br w:type="page"/>
-      </w:r>
-    </w:p>
-    <w:p>
-      <w:pPr>
-        <w:pStyle w:val="Heading2"/>
-        <w:rPr>
           <w:sz w:val="32"/>
           <w:szCs w:val="28"/>
         </w:rPr>
       </w:pPr>
-      <w:bookmarkStart w:id="14" w:name="_GoBack"/>
-      <w:bookmarkEnd w:id="14"/>
+      <w:r>
+        <w:br w:type="page"/>
+      </w:r>
+    </w:p>
+    <w:p>
+      <w:pPr>
+        <w:pStyle w:val="Heading1"/>
+      </w:pPr>
+      <w:bookmarkStart w:id="13" w:name="_Toc319500633"/>
+      <w:commentRangeStart w:id="14"/>
       <w:r>
         <w:lastRenderedPageBreak/>
-        <w:t>Discovery Protocol</w:t>
-      </w:r>
-    </w:p>
-    <w:p>
+        <w:t>Component Interaction</w:t>
+      </w:r>
+      <w:bookmarkEnd w:id="13"/>
+      <w:commentRangeEnd w:id="14"/>
+      <w:r>
+        <w:rPr>
+          <w:rStyle w:val="CommentReference"/>
+          <w:rFonts w:eastAsiaTheme="minorHAnsi" w:cs="Times New Roman"/>
+          <w:b w:val="0"/>
+          <w:bCs w:val="0"/>
+        </w:rPr>
+        <w:commentReference w:id="14"/>
+      </w:r>
+    </w:p>
+    <w:p/>
+    <w:p>
+      <w:pPr>
+        <w:keepNext/>
+      </w:pPr>
       <w:r>
         <w:rPr>
           <w:noProof/>
         </w:rPr>
         <w:drawing>
-          <wp:inline distT="0" distB="0" distL="0" distR="0" wp14:anchorId="4F0AF0F1" wp14:editId="76277889">
-            <wp:extent cx="5934075" cy="2800350"/>
-            <wp:effectExtent l="0" t="0" r="9525" b="0"/>
-            <wp:docPr id="7" name="Picture 7"/>
+          <wp:inline distT="0" distB="0" distL="0" distR="0" wp14:anchorId="49B7E79D" wp14:editId="2F3D53AB">
+            <wp:extent cx="5943600" cy="4589145"/>
+            <wp:effectExtent l="0" t="0" r="0" b="1905"/>
+            <wp:docPr id="1" name="Picture 1"/>
             <wp:cNvGraphicFramePr>
               <a:graphicFrameLocks xmlns:a="http://schemas.openxmlformats.org/drawingml/2006/main" noChangeAspect="1"/>
             </wp:cNvGraphicFramePr>
@@ -2347,6 +2410,107 @@
                   <pic:spPr>
                     <a:xfrm>
                       <a:off x="0" y="0"/>
+                      <a:ext cx="5943600" cy="4589145"/>
+                    </a:xfrm>
+                    <a:prstGeom prst="rect">
+                      <a:avLst/>
+                    </a:prstGeom>
+                  </pic:spPr>
+                </pic:pic>
+              </a:graphicData>
+            </a:graphic>
+          </wp:inline>
+        </w:drawing>
+      </w:r>
+    </w:p>
+    <w:p>
+      <w:pPr>
+        <w:pStyle w:val="Caption"/>
+      </w:pPr>
+      <w:r>
+        <w:t xml:space="preserve">Figure </w:t>
+      </w:r>
+      <w:r>
+        <w:fldChar w:fldCharType="begin"/>
+      </w:r>
+      <w:r>
+        <w:instrText xml:space="preserve"> SEQ Figure \* ARABIC </w:instrText>
+      </w:r>
+      <w:r>
+        <w:fldChar w:fldCharType="separate"/>
+      </w:r>
+      <w:r>
+        <w:rPr>
+          <w:noProof/>
+        </w:rPr>
+        <w:t>7</w:t>
+      </w:r>
+      <w:r>
+        <w:rPr>
+          <w:noProof/>
+        </w:rPr>
+        <w:fldChar w:fldCharType="end"/>
+      </w:r>
+      <w:r>
+        <w:t>Sequence diagram for process interactions</w:t>
+      </w:r>
+    </w:p>
+    <w:p>
+      <w:pPr>
+        <w:rPr>
+          <w:rFonts w:eastAsiaTheme="majorEastAsia" w:cstheme="majorBidi"/>
+          <w:b/>
+          <w:bCs/>
+          <w:sz w:val="28"/>
+          <w:szCs w:val="26"/>
+        </w:rPr>
+      </w:pPr>
+      <w:r>
+        <w:br w:type="page"/>
+      </w:r>
+    </w:p>
+    <w:p>
+      <w:pPr>
+        <w:pStyle w:val="Heading2"/>
+        <w:rPr>
+          <w:sz w:val="32"/>
+          <w:szCs w:val="28"/>
+        </w:rPr>
+      </w:pPr>
+      <w:r>
+        <w:lastRenderedPageBreak/>
+        <w:t>Discovery Protocol</w:t>
+      </w:r>
+    </w:p>
+    <w:p>
+      <w:r>
+        <w:rPr>
+          <w:noProof/>
+        </w:rPr>
+        <w:drawing>
+          <wp:inline distT="0" distB="0" distL="0" distR="0" wp14:anchorId="4F0AF0F1" wp14:editId="76277889">
+            <wp:extent cx="5934075" cy="2800350"/>
+            <wp:effectExtent l="0" t="0" r="9525" b="0"/>
+            <wp:docPr id="7" name="Picture 7"/>
+            <wp:cNvGraphicFramePr>
+              <a:graphicFrameLocks xmlns:a="http://schemas.openxmlformats.org/drawingml/2006/main" noChangeAspect="1"/>
+            </wp:cNvGraphicFramePr>
+            <a:graphic xmlns:a="http://schemas.openxmlformats.org/drawingml/2006/main">
+              <a:graphicData uri="http://schemas.openxmlformats.org/drawingml/2006/picture">
+                <pic:pic xmlns:pic="http://schemas.openxmlformats.org/drawingml/2006/picture">
+                  <pic:nvPicPr>
+                    <pic:cNvPr id="0" name=""/>
+                    <pic:cNvPicPr/>
+                  </pic:nvPicPr>
+                  <pic:blipFill>
+                    <a:blip r:embed="rId26"/>
+                    <a:stretch>
+                      <a:fillRect/>
+                    </a:stretch>
+                  </pic:blipFill>
+                  <pic:spPr>
+                    <a:xfrm>
+                      <a:off x="0" y="0"/>
                       <a:ext cx="5934075" cy="2800350"/>
                     </a:xfrm>
                     <a:prstGeom prst="rect">
@@ -2384,6 +2548,133 @@
     </w:p>
     <w:p>
       <w:pPr>
+        <w:pStyle w:val="Heading2"/>
+      </w:pPr>
+      <w:r>
+        <w:t>Overview</w:t>
+      </w:r>
+    </w:p>
+    <w:p>
+      <w:r>
+        <w:t>This section will provide a formal specification</w:t>
+      </w:r>
+      <w:r>
+        <w:t xml:space="preserve"> that the safety agent enforces minimum time per light color</w:t>
+      </w:r>
+      <w:r>
+        <w:t xml:space="preserve"> and that the</w:t>
+      </w:r>
+      <w:r>
+        <w:t xml:space="preserve"> </w:t>
+      </w:r>
+      <w:r>
+        <w:t>lights must change in a rotation of green, yellow, red.  The system combines all traffic light signals at an intersection into a</w:t>
+      </w:r>
+      <w:r>
+        <w:t xml:space="preserve"> single command.</w:t>
+      </w:r>
+    </w:p>
+    <w:p/>
+    <w:p>
+      <w:r>
+        <w:t>The interaction</w:t>
+      </w:r>
+      <w:r>
+        <w:t>s involved are</w:t>
+      </w:r>
+      <w:r>
+        <w:t xml:space="preserve"> </w:t>
+      </w:r>
+      <w:r>
+        <w:t>P</w:t>
+      </w:r>
+      <w:r>
+        <w:t xml:space="preserve">lanning </w:t>
+      </w:r>
+      <w:r>
+        <w:t>A</w:t>
+      </w:r>
+      <w:r>
+        <w:t>gent sends plan to</w:t>
+      </w:r>
+      <w:r>
+        <w:t xml:space="preserve"> S</w:t>
+      </w:r>
+      <w:r>
+        <w:t xml:space="preserve">afety </w:t>
+      </w:r>
+      <w:r>
+        <w:t>A</w:t>
+      </w:r>
+      <w:r>
+        <w:t xml:space="preserve">gent. Safety </w:t>
+      </w:r>
+      <w:r>
+        <w:t>A</w:t>
+      </w:r>
+      <w:r>
+        <w:t xml:space="preserve">gent evaluates.  If ok, </w:t>
+      </w:r>
+      <w:r>
+        <w:t>the Safety Agent</w:t>
+      </w:r>
+      <w:r>
+        <w:t xml:space="preserve"> sends </w:t>
+      </w:r>
+      <w:r>
+        <w:t>the plan</w:t>
+      </w:r>
+      <w:r>
+        <w:t xml:space="preserve"> on to the </w:t>
+      </w:r>
+      <w:r>
+        <w:t>C</w:t>
+      </w:r>
+      <w:r>
+        <w:t xml:space="preserve">ommunications </w:t>
+      </w:r>
+      <w:r>
+        <w:t>A</w:t>
+      </w:r>
+      <w:r>
+        <w:t xml:space="preserve">gent.  If not ok, </w:t>
+      </w:r>
+      <w:r>
+        <w:t>the Safety Agent</w:t>
+      </w:r>
+      <w:r>
+        <w:t xml:space="preserve"> notifies the planning agent that </w:t>
+      </w:r>
+      <w:r>
+        <w:t xml:space="preserve">the plan is </w:t>
+      </w:r>
+      <w:r>
+        <w:t>not</w:t>
+      </w:r>
+      <w:r>
+        <w:t xml:space="preserve"> </w:t>
+      </w:r>
+      <w:r>
+        <w:t xml:space="preserve">acceptable and </w:t>
+      </w:r>
+      <w:r>
+        <w:t xml:space="preserve">the </w:t>
+      </w:r>
+      <w:r>
+        <w:t>cause/reason why.</w:t>
+      </w:r>
+    </w:p>
+    <w:p/>
+    <w:p>
+      <w:pPr>
+        <w:pStyle w:val="Heading2"/>
+      </w:pPr>
+      <w:r>
+        <w:t>USE OCL Code</w:t>
+      </w:r>
+    </w:p>
+    <w:p>
+      <w:pPr>
         <w:rPr>
           <w:rFonts w:ascii="Consolas" w:hAnsi="Consolas" w:cs="Consolas"/>
         </w:rPr>
@@ -2943,6 +3234,7 @@
         <w:rPr>
           <w:rFonts w:ascii="Consolas" w:hAnsi="Consolas" w:cs="Consolas"/>
         </w:rPr>
+        <w:lastRenderedPageBreak/>
         <w:t xml:space="preserve">-- MAS Node </w:t>
       </w:r>
     </w:p>
@@ -3227,7 +3519,6 @@
         <w:rPr>
           <w:rFonts w:ascii="Consolas" w:hAnsi="Consolas" w:cs="Consolas"/>
         </w:rPr>
-        <w:lastRenderedPageBreak/>
         <w:t>end</w:t>
       </w:r>
       <w:proofErr w:type="gramEnd"/>
@@ -4139,7 +4430,7 @@
             <v:path o:extrusionok="f" gradientshapeok="t" o:connecttype="rect"/>
             <o:lock v:ext="edit" aspectratio="t"/>
           </v:shapetype>
-          <v:shape id="_x0000_i1025" type="#_x0000_t75" style="width:2in;height:30.1pt" strokeweight="1pt">
+          <v:shape id="_x0000_i1025" type="#_x0000_t75" style="width:2in;height:30.15pt" strokeweight="1pt">
             <v:stroke endcap="round"/>
             <v:imagedata r:id="rId1" o:title="" croptop="7951f" cropbottom="-12921f" cropleft="-1242f" cropright="-2663f"/>
             <v:path shadowok="f" fillok="f" insetpenok="f"/>
@@ -4205,7 +4496,7 @@
       </w:hyperlink>
     </w:p>
   </w:comment>
-  <w:comment w:id="8" w:author="Bryan Nehl" w:date="2012-03-14T22:06:00Z" w:initials="bdn">
+  <w:comment w:id="8" w:author="Bryan Nehl" w:date="2012-03-28T00:07:00Z" w:initials="bdn">
     <w:p>
       <w:pPr>
         <w:pStyle w:val="CommentText"/>
@@ -4216,32 +4507,44 @@
         </w:rPr>
         <w:annotationRef/>
       </w:r>
+      <w:r>
+        <w:t xml:space="preserve">See OneNote: CIS 744, </w:t>
+      </w:r>
+      <w:proofErr w:type="spellStart"/>
+      <w:r>
+        <w:t>Ch</w:t>
+      </w:r>
+      <w:proofErr w:type="spellEnd"/>
+      <w:r>
+        <w:t xml:space="preserve"> 9</w:t>
+      </w:r>
     </w:p>
     <w:p>
       <w:pPr>
         <w:pStyle w:val="CommentText"/>
       </w:pPr>
-      <w:r>
-        <w:rPr>
-          <w:rFonts w:eastAsiaTheme="majorEastAsia" w:cstheme="majorBidi"/>
-          <w:b/>
-          <w:bCs/>
-          <w:sz w:val="28"/>
-          <w:szCs w:val="26"/>
-        </w:rPr>
-        <w:pict>
-          <v:shape id="_x0000_i1026" type="#_x0000_t75" style="width:142.7pt;height:99.5pt" strokeweight="1pt">
-            <v:stroke endcap="round"/>
-            <v:imagedata r:id="rId4" o:title="" croptop="645f" cropbottom="-3811f" cropleft="-2570f" cropright="-2754f"/>
-            <v:path shadowok="f" fillok="f" insetpenok="f"/>
-            <o:lock v:ext="edit" rotation="t" verticies="t" text="t" shapetype="t"/>
-            <o:ink i="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" annotation="t"/>
-          </v:shape>
-        </w:pict>
+      <w:hyperlink r:id="rId4" w:anchor="Ch%209%20Arch%20Design&amp;section-id={37215EFF-B769-4A75-8EF0-7FEEA9F997B1}&amp;page-id={2FB101FC-B32E-4ED8-84A7-A7A33D514CA9}&amp;end" w:history="1">
+        <w:proofErr w:type="spellStart"/>
+        <w:r>
+          <w:rPr>
+            <w:rStyle w:val="Hyperlink"/>
+          </w:rPr>
+          <w:t>Ch</w:t>
+        </w:r>
+        <w:proofErr w:type="spellEnd"/>
+        <w:r>
+          <w:rPr>
+            <w:rStyle w:val="Hyperlink"/>
+          </w:rPr>
+          <w:t xml:space="preserve"> 9 Arch Design</w:t>
+        </w:r>
+      </w:hyperlink>
+      <w:r>
+        <w:t xml:space="preserve"> (Refers to Fox book)</w:t>
       </w:r>
     </w:p>
   </w:comment>
-  <w:comment w:id="11" w:author="Bryan Nehl" w:date="2012-03-14T22:36:00Z" w:initials="bdn">
+  <w:comment w:id="12" w:author="Bryan Nehl" w:date="2012-03-14T22:36:00Z" w:initials="bdn">
     <w:p>
       <w:pPr>
         <w:pStyle w:val="CommentText"/>
@@ -4265,7 +4568,7 @@
       </w:hyperlink>
     </w:p>
   </w:comment>
-  <w:comment w:id="13" w:author="Bryan Nehl" w:date="2012-03-14T22:44:00Z" w:initials="bdn">
+  <w:comment w:id="14" w:author="Bryan Nehl" w:date="2012-03-14T22:44:00Z" w:initials="bdn">
     <w:p>
       <w:pPr>
         <w:pStyle w:val="CommentText"/>
@@ -4290,7 +4593,7 @@
           <w:szCs w:val="28"/>
         </w:rPr>
         <w:pict>
-          <v:shape id="_x0000_i1027" type="#_x0000_t75" style="width:140.75pt;height:47.15pt" strokeweight="1pt">
+          <v:shape id="_x0000_i1026" type="#_x0000_t75" style="width:140.6pt;height:47.2pt" strokeweight="1pt">
             <v:stroke endcap="round"/>
             <v:imagedata r:id="rId6" o:title="" croptop="2961f" cropbottom="-8250f" cropleft="314f" cropright="-2669f"/>
             <v:path shadowok="f" fillok="f" insetpenok="f"/>
@@ -4386,7 +4689,7 @@
                 <w:bCs/>
                 <w:noProof/>
               </w:rPr>
-              <w:t>9</w:t>
+              <w:t>7</w:t>
             </w:r>
             <w:r>
               <w:rPr>
@@ -4420,7 +4723,7 @@
                 <w:bCs/>
                 <w:noProof/>
               </w:rPr>
-              <w:t>12</w:t>
+              <w:t>14</w:t>
             </w:r>
             <w:r>
               <w:rPr>
@@ -4638,7 +4941,7 @@
       <w:rPr>
         <w:noProof/>
       </w:rPr>
-      <w:t>2012-03-25 23:48</w:t>
+      <w:t>2012-03-27 23:06</w:t>
     </w:r>
     <w:r>
       <w:fldChar w:fldCharType="end"/>
@@ -5238,7 +5541,6 @@
   <w:style w:type="character" w:default="1" w:styleId="DefaultParagraphFont">
     <w:name w:val="Default Paragraph Font"/>
     <w:uiPriority w:val="1"/>
-    <w:semiHidden/>
     <w:unhideWhenUsed/>
   </w:style>
   <w:style w:type="table" w:default="1" w:styleId="TableNormal">
@@ -6165,7 +6467,6 @@
   <w:style w:type="character" w:default="1" w:styleId="DefaultParagraphFont">
     <w:name w:val="Default Paragraph Font"/>
     <w:uiPriority w:val="1"/>
-    <w:semiHidden/>
     <w:unhideWhenUsed/>
   </w:style>
   <w:style w:type="table" w:default="1" w:styleId="TableNormal">
@@ -6981,6 +7282,21 @@
 </file>
 
 <file path=customXml/item1.xml><?xml version="1.0" encoding="utf-8"?>
+<p:properties xmlns:p="http://schemas.microsoft.com/office/2006/metadata/properties" xmlns:xsi="http://www.w3.org/2001/XMLSchema-instance">
+  <documentManagement>
+    <ContentTypeId xmlns="http://schemas.microsoft.com/sharepoint/v3">0x0056BD8EAE6FAF36488DB4D7E32B557BC9</ContentTypeId>
+    <_SourceUrl xmlns="http://schemas.microsoft.com/sharepoint/v3" xsi:nil="true"/>
+    <AutoVersionDisabled xmlns="http://schemas.microsoft.com/sharepoint/v3">false</AutoVersionDisabled>
+    <ItemType xmlns="http://schemas.microsoft.com/sharepoint/v3">1</ItemType>
+    <Order xmlns="http://schemas.microsoft.com/sharepoint/v3" xsi:nil="true"/>
+    <_SharedFileIndex xmlns="http://schemas.microsoft.com/sharepoint/v3" xsi:nil="true"/>
+    <MetaInfo xmlns="http://schemas.microsoft.com/sharepoint/v3" xsi:nil="true"/>
+    <Description xmlns="http://schemas.microsoft.com/sharepoint/v3" xsi:nil="true"/>
+  </documentManagement>
+</p:properties>
+</file>
+
+<file path=customXml/item2.xml><?xml version="1.0" encoding="utf-8"?>
 <ct:contentTypeSchema xmlns:ct="http://schemas.microsoft.com/office/2006/metadata/contentType" xmlns:ma="http://schemas.microsoft.com/office/2006/metadata/properties/metaAttributes" ct:_="" ma:_="" ma:contentTypeName="_Docs_" ma:contentTypeID="0x0056BD8EAE6FAF36488DB4D7E32B557BC9" ma:contentTypeVersion="" ma:contentTypeDescription="" ma:contentTypeScope="" ma:versionID="b24a59f726d28f46a69a0a8240ee44ed">
   <xsd:schema xmlns:xsd="http://www.w3.org/2001/XMLSchema" xmlns:p="http://schemas.microsoft.com/office/2006/metadata/properties" xmlns:ns1="http://schemas.microsoft.com/sharepoint/v3" targetNamespace="http://schemas.microsoft.com/office/2006/metadata/properties" ma:root="true" ma:fieldsID="3e5d9eca856144ce6ca1da655f95619c" ns1:_="">
     <xsd:import namespace="http://schemas.microsoft.com/sharepoint/v3"/>
@@ -7334,26 +7650,20 @@
 </ct:contentTypeSchema>
 </file>
 
-<file path=customXml/item2.xml><?xml version="1.0" encoding="utf-8"?>
-<p:properties xmlns:p="http://schemas.microsoft.com/office/2006/metadata/properties" xmlns:xsi="http://www.w3.org/2001/XMLSchema-instance">
-  <documentManagement>
-    <ContentTypeId xmlns="http://schemas.microsoft.com/sharepoint/v3">0x0056BD8EAE6FAF36488DB4D7E32B557BC9</ContentTypeId>
-    <_SourceUrl xmlns="http://schemas.microsoft.com/sharepoint/v3" xsi:nil="true"/>
-    <AutoVersionDisabled xmlns="http://schemas.microsoft.com/sharepoint/v3">false</AutoVersionDisabled>
-    <ItemType xmlns="http://schemas.microsoft.com/sharepoint/v3">1</ItemType>
-    <Order xmlns="http://schemas.microsoft.com/sharepoint/v3" xsi:nil="true"/>
-    <_SharedFileIndex xmlns="http://schemas.microsoft.com/sharepoint/v3" xsi:nil="true"/>
-    <MetaInfo xmlns="http://schemas.microsoft.com/sharepoint/v3" xsi:nil="true"/>
-    <Description xmlns="http://schemas.microsoft.com/sharepoint/v3" xsi:nil="true"/>
-  </documentManagement>
-</p:properties>
-</file>
-
 <file path=customXml/item3.xml><?xml version="1.0" encoding="utf-8"?>
 <b:Sources xmlns:b="http://schemas.openxmlformats.org/officeDocument/2006/bibliography" xmlns="http://schemas.openxmlformats.org/officeDocument/2006/bibliography" SelectedStyle="\APA.XSL" StyleName="APA"/>
 </file>
 
 <file path=customXml/itemProps1.xml><?xml version="1.0" encoding="utf-8"?>
+<ds:datastoreItem xmlns:ds="http://schemas.openxmlformats.org/officeDocument/2006/customXml" ds:itemID="{42C760F5-DE4A-4ED6-8CB0-B54FEE6DCDF2}">
+  <ds:schemaRefs>
+    <ds:schemaRef ds:uri="http://schemas.microsoft.com/office/2006/metadata/properties"/>
+    <ds:schemaRef ds:uri="http://schemas.microsoft.com/sharepoint/v3"/>
+  </ds:schemaRefs>
+</ds:datastoreItem>
+</file>
+
+<file path=customXml/itemProps2.xml><?xml version="1.0" encoding="utf-8"?>
 <ds:datastoreItem xmlns:ds="http://schemas.openxmlformats.org/officeDocument/2006/customXml" ds:itemID="{C12AA6FC-2577-4BCB-865C-6D2F38D89CB3}">
   <ds:schemaRefs>
     <ds:schemaRef ds:uri="http://schemas.microsoft.com/office/2006/metadata/contentType"/>
@@ -7370,17 +7680,8 @@
 </ds:datastoreItem>
 </file>
 
-<file path=customXml/itemProps2.xml><?xml version="1.0" encoding="utf-8"?>
-<ds:datastoreItem xmlns:ds="http://schemas.openxmlformats.org/officeDocument/2006/customXml" ds:itemID="{42C760F5-DE4A-4ED6-8CB0-B54FEE6DCDF2}">
-  <ds:schemaRefs>
-    <ds:schemaRef ds:uri="http://schemas.microsoft.com/office/2006/metadata/properties"/>
-    <ds:schemaRef ds:uri="http://schemas.microsoft.com/sharepoint/v3"/>
-  </ds:schemaRefs>
-</ds:datastoreItem>
-</file>
-
 <file path=customXml/itemProps3.xml><?xml version="1.0" encoding="utf-8"?>
-<ds:datastoreItem xmlns:ds="http://schemas.openxmlformats.org/officeDocument/2006/customXml" ds:itemID="{1AEDE958-81DC-44E8-81DD-267B7A162EE1}">
+<ds:datastoreItem xmlns:ds="http://schemas.openxmlformats.org/officeDocument/2006/customXml" ds:itemID="{2E00022E-DBE2-4AB3-850D-1EB9B3179E55}">
   <ds:schemaRefs>
     <ds:schemaRef ds:uri="http://schemas.openxmlformats.org/officeDocument/2006/bibliography"/>
   </ds:schemaRefs>

</xml_diff>

<commit_message>
arranged/added section, worked on SAD some
</commit_message>
<xml_diff>
--- a/portfolio/SystemArchitectureDesign.docx
+++ b/portfolio/SystemArchitectureDesign.docx
@@ -313,7 +313,7 @@
             </w:rPr>
             <w:fldChar w:fldCharType="separate"/>
           </w:r>
-          <w:hyperlink w:anchor="_Toc319500625" w:history="1">
+          <w:hyperlink w:anchor="_Toc320702949" w:history="1">
             <w:r>
               <w:rPr>
                 <w:rStyle w:val="Hyperlink"/>
@@ -356,7 +356,7 @@
                 <w:noProof/>
                 <w:webHidden/>
               </w:rPr>
-              <w:instrText xml:space="preserve"> PAGEREF _Toc319500625 \h </w:instrText>
+              <w:instrText xml:space="preserve"> PAGEREF _Toc320702949 \h </w:instrText>
             </w:r>
             <w:r>
               <w:rPr>
@@ -401,7 +401,7 @@
               <w:szCs w:val="22"/>
             </w:rPr>
           </w:pPr>
-          <w:hyperlink w:anchor="_Toc319500626" w:history="1">
+          <w:hyperlink w:anchor="_Toc320702950" w:history="1">
             <w:r>
               <w:rPr>
                 <w:rStyle w:val="Hyperlink"/>
@@ -444,7 +444,7 @@
                 <w:noProof/>
                 <w:webHidden/>
               </w:rPr>
-              <w:instrText xml:space="preserve"> PAGEREF _Toc319500626 \h </w:instrText>
+              <w:instrText xml:space="preserve"> PAGEREF _Toc320702950 \h </w:instrText>
             </w:r>
             <w:r>
               <w:rPr>
@@ -489,7 +489,7 @@
               <w:szCs w:val="22"/>
             </w:rPr>
           </w:pPr>
-          <w:hyperlink w:anchor="_Toc319500627" w:history="1">
+          <w:hyperlink w:anchor="_Toc320702951" w:history="1">
             <w:r>
               <w:rPr>
                 <w:rStyle w:val="Hyperlink"/>
@@ -532,7 +532,7 @@
                 <w:noProof/>
                 <w:webHidden/>
               </w:rPr>
-              <w:instrText xml:space="preserve"> PAGEREF _Toc319500627 \h </w:instrText>
+              <w:instrText xml:space="preserve"> PAGEREF _Toc320702951 \h </w:instrText>
             </w:r>
             <w:r>
               <w:rPr>
@@ -577,7 +577,7 @@
               <w:szCs w:val="22"/>
             </w:rPr>
           </w:pPr>
-          <w:hyperlink w:anchor="_Toc319500628" w:history="1">
+          <w:hyperlink w:anchor="_Toc320702952" w:history="1">
             <w:r>
               <w:rPr>
                 <w:rStyle w:val="Hyperlink"/>
@@ -620,7 +620,7 @@
                 <w:noProof/>
                 <w:webHidden/>
               </w:rPr>
-              <w:instrText xml:space="preserve"> PAGEREF _Toc319500628 \h </w:instrText>
+              <w:instrText xml:space="preserve"> PAGEREF _Toc320702952 \h </w:instrText>
             </w:r>
             <w:r>
               <w:rPr>
@@ -665,7 +665,7 @@
               <w:szCs w:val="22"/>
             </w:rPr>
           </w:pPr>
-          <w:hyperlink w:anchor="_Toc319500629" w:history="1">
+          <w:hyperlink w:anchor="_Toc320702953" w:history="1">
             <w:r>
               <w:rPr>
                 <w:rStyle w:val="Hyperlink"/>
@@ -687,7 +687,7 @@
                 <w:rStyle w:val="Hyperlink"/>
                 <w:noProof/>
               </w:rPr>
-              <w:t>Component Design</w:t>
+              <w:t>System Context Diagram</w:t>
             </w:r>
             <w:r>
               <w:rPr>
@@ -708,7 +708,7 @@
                 <w:noProof/>
                 <w:webHidden/>
               </w:rPr>
-              <w:instrText xml:space="preserve"> PAGEREF _Toc319500629 \h </w:instrText>
+              <w:instrText xml:space="preserve"> PAGEREF _Toc320702953 \h </w:instrText>
             </w:r>
             <w:r>
               <w:rPr>
@@ -728,7 +728,7 @@
                 <w:noProof/>
                 <w:webHidden/>
               </w:rPr>
-              <w:t>5</w:t>
+              <w:t>4</w:t>
             </w:r>
             <w:r>
               <w:rPr>
@@ -753,7 +753,7 @@
               <w:szCs w:val="22"/>
             </w:rPr>
           </w:pPr>
-          <w:hyperlink w:anchor="_Toc319500630" w:history="1">
+          <w:hyperlink w:anchor="_Toc320702954" w:history="1">
             <w:r>
               <w:rPr>
                 <w:rStyle w:val="Hyperlink"/>
@@ -775,7 +775,7 @@
                 <w:rStyle w:val="Hyperlink"/>
                 <w:noProof/>
               </w:rPr>
-              <w:t>Component Interface Specification</w:t>
+              <w:t>Component Design</w:t>
             </w:r>
             <w:r>
               <w:rPr>
@@ -796,7 +796,7 @@
                 <w:noProof/>
                 <w:webHidden/>
               </w:rPr>
-              <w:instrText xml:space="preserve"> PAGEREF _Toc319500630 \h </w:instrText>
+              <w:instrText xml:space="preserve"> PAGEREF _Toc320702954 \h </w:instrText>
             </w:r>
             <w:r>
               <w:rPr>
@@ -816,7 +816,7 @@
                 <w:noProof/>
                 <w:webHidden/>
               </w:rPr>
-              <w:t>7</w:t>
+              <w:t>5</w:t>
             </w:r>
             <w:r>
               <w:rPr>
@@ -841,7 +841,7 @@
               <w:szCs w:val="22"/>
             </w:rPr>
           </w:pPr>
-          <w:hyperlink w:anchor="_Toc319500631" w:history="1">
+          <w:hyperlink w:anchor="_Toc320702955" w:history="1">
             <w:r>
               <w:rPr>
                 <w:rStyle w:val="Hyperlink"/>
@@ -863,6 +863,182 @@
                 <w:rStyle w:val="Hyperlink"/>
                 <w:noProof/>
               </w:rPr>
+              <w:t>Component Interface Specification</w:t>
+            </w:r>
+            <w:r>
+              <w:rPr>
+                <w:noProof/>
+                <w:webHidden/>
+              </w:rPr>
+              <w:tab/>
+            </w:r>
+            <w:r>
+              <w:rPr>
+                <w:noProof/>
+                <w:webHidden/>
+              </w:rPr>
+              <w:fldChar w:fldCharType="begin"/>
+            </w:r>
+            <w:r>
+              <w:rPr>
+                <w:noProof/>
+                <w:webHidden/>
+              </w:rPr>
+              <w:instrText xml:space="preserve"> PAGEREF _Toc320702955 \h </w:instrText>
+            </w:r>
+            <w:r>
+              <w:rPr>
+                <w:noProof/>
+                <w:webHidden/>
+              </w:rPr>
+            </w:r>
+            <w:r>
+              <w:rPr>
+                <w:noProof/>
+                <w:webHidden/>
+              </w:rPr>
+              <w:fldChar w:fldCharType="separate"/>
+            </w:r>
+            <w:r>
+              <w:rPr>
+                <w:noProof/>
+                <w:webHidden/>
+              </w:rPr>
+              <w:t>7</w:t>
+            </w:r>
+            <w:r>
+              <w:rPr>
+                <w:noProof/>
+                <w:webHidden/>
+              </w:rPr>
+              <w:fldChar w:fldCharType="end"/>
+            </w:r>
+          </w:hyperlink>
+        </w:p>
+        <w:p>
+          <w:pPr>
+            <w:pStyle w:val="TOC2"/>
+            <w:tabs>
+              <w:tab w:val="left" w:pos="880"/>
+              <w:tab w:val="right" w:leader="dot" w:pos="9350"/>
+            </w:tabs>
+            <w:rPr>
+              <w:rFonts w:asciiTheme="minorHAnsi" w:eastAsiaTheme="minorEastAsia" w:hAnsiTheme="minorHAnsi" w:cstheme="minorBidi"/>
+              <w:noProof/>
+              <w:sz w:val="22"/>
+              <w:szCs w:val="22"/>
+            </w:rPr>
+          </w:pPr>
+          <w:hyperlink w:anchor="_Toc320702956" w:history="1">
+            <w:r>
+              <w:rPr>
+                <w:rStyle w:val="Hyperlink"/>
+                <w:noProof/>
+              </w:rPr>
+              <w:t>3.5</w:t>
+            </w:r>
+            <w:r>
+              <w:rPr>
+                <w:rFonts w:asciiTheme="minorHAnsi" w:eastAsiaTheme="minorEastAsia" w:hAnsiTheme="minorHAnsi" w:cstheme="minorBidi"/>
+                <w:noProof/>
+                <w:sz w:val="22"/>
+                <w:szCs w:val="22"/>
+              </w:rPr>
+              <w:tab/>
+            </w:r>
+            <w:r>
+              <w:rPr>
+                <w:rStyle w:val="Hyperlink"/>
+                <w:noProof/>
+              </w:rPr>
+              <w:t>High-Level Design</w:t>
+            </w:r>
+            <w:r>
+              <w:rPr>
+                <w:noProof/>
+                <w:webHidden/>
+              </w:rPr>
+              <w:tab/>
+            </w:r>
+            <w:r>
+              <w:rPr>
+                <w:noProof/>
+                <w:webHidden/>
+              </w:rPr>
+              <w:fldChar w:fldCharType="begin"/>
+            </w:r>
+            <w:r>
+              <w:rPr>
+                <w:noProof/>
+                <w:webHidden/>
+              </w:rPr>
+              <w:instrText xml:space="preserve"> PAGEREF _Toc320702956 \h </w:instrText>
+            </w:r>
+            <w:r>
+              <w:rPr>
+                <w:noProof/>
+                <w:webHidden/>
+              </w:rPr>
+            </w:r>
+            <w:r>
+              <w:rPr>
+                <w:noProof/>
+                <w:webHidden/>
+              </w:rPr>
+              <w:fldChar w:fldCharType="separate"/>
+            </w:r>
+            <w:r>
+              <w:rPr>
+                <w:noProof/>
+                <w:webHidden/>
+              </w:rPr>
+              <w:t>7</w:t>
+            </w:r>
+            <w:r>
+              <w:rPr>
+                <w:noProof/>
+                <w:webHidden/>
+              </w:rPr>
+              <w:fldChar w:fldCharType="end"/>
+            </w:r>
+          </w:hyperlink>
+        </w:p>
+        <w:p>
+          <w:pPr>
+            <w:pStyle w:val="TOC2"/>
+            <w:tabs>
+              <w:tab w:val="left" w:pos="880"/>
+              <w:tab w:val="right" w:leader="dot" w:pos="9350"/>
+            </w:tabs>
+            <w:rPr>
+              <w:rFonts w:asciiTheme="minorHAnsi" w:eastAsiaTheme="minorEastAsia" w:hAnsiTheme="minorHAnsi" w:cstheme="minorBidi"/>
+              <w:noProof/>
+              <w:sz w:val="22"/>
+              <w:szCs w:val="22"/>
+            </w:rPr>
+          </w:pPr>
+          <w:hyperlink w:anchor="_Toc320702957" w:history="1">
+            <w:r>
+              <w:rPr>
+                <w:rStyle w:val="Hyperlink"/>
+                <w:noProof/>
+              </w:rPr>
+              <w:t>3.6</w:t>
+            </w:r>
+            <w:r>
+              <w:rPr>
+                <w:rFonts w:asciiTheme="minorHAnsi" w:eastAsiaTheme="minorEastAsia" w:hAnsiTheme="minorHAnsi" w:cstheme="minorBidi"/>
+                <w:noProof/>
+                <w:sz w:val="22"/>
+                <w:szCs w:val="22"/>
+              </w:rPr>
+              <w:tab/>
+            </w:r>
+            <w:r>
+              <w:rPr>
+                <w:rStyle w:val="Hyperlink"/>
+                <w:noProof/>
+              </w:rPr>
               <w:t>System Design Rationale</w:t>
             </w:r>
             <w:r>
@@ -884,7 +1060,7 @@
                 <w:noProof/>
                 <w:webHidden/>
               </w:rPr>
-              <w:instrText xml:space="preserve"> PAGEREF _Toc319500631 \h </w:instrText>
+              <w:instrText xml:space="preserve"> PAGEREF _Toc320702957 \h </w:instrText>
             </w:r>
             <w:r>
               <w:rPr>
@@ -904,7 +1080,7 @@
                 <w:noProof/>
                 <w:webHidden/>
               </w:rPr>
-              <w:t>7</w:t>
+              <w:t>8</w:t>
             </w:r>
             <w:r>
               <w:rPr>
@@ -929,7 +1105,7 @@
               <w:szCs w:val="22"/>
             </w:rPr>
           </w:pPr>
-          <w:hyperlink w:anchor="_Toc319500632" w:history="1">
+          <w:hyperlink w:anchor="_Toc320702958" w:history="1">
             <w:r>
               <w:rPr>
                 <w:rStyle w:val="Hyperlink"/>
@@ -972,7 +1148,7 @@
                 <w:noProof/>
                 <w:webHidden/>
               </w:rPr>
-              <w:instrText xml:space="preserve"> PAGEREF _Toc319500632 \h </w:instrText>
+              <w:instrText xml:space="preserve"> PAGEREF _Toc320702958 \h </w:instrText>
             </w:r>
             <w:r>
               <w:rPr>
@@ -992,7 +1168,7 @@
                 <w:noProof/>
                 <w:webHidden/>
               </w:rPr>
-              <w:t>7</w:t>
+              <w:t>9</w:t>
             </w:r>
             <w:r>
               <w:rPr>
@@ -1017,7 +1193,7 @@
               <w:szCs w:val="22"/>
             </w:rPr>
           </w:pPr>
-          <w:hyperlink w:anchor="_Toc319500633" w:history="1">
+          <w:hyperlink w:anchor="_Toc320702959" w:history="1">
             <w:r>
               <w:rPr>
                 <w:rStyle w:val="Hyperlink"/>
@@ -1060,7 +1236,7 @@
                 <w:noProof/>
                 <w:webHidden/>
               </w:rPr>
-              <w:instrText xml:space="preserve"> PAGEREF _Toc319500633 \h </w:instrText>
+              <w:instrText xml:space="preserve"> PAGEREF _Toc320702959 \h </w:instrText>
             </w:r>
             <w:r>
               <w:rPr>
@@ -1080,7 +1256,95 @@
                 <w:noProof/>
                 <w:webHidden/>
               </w:rPr>
-              <w:t>8</w:t>
+              <w:t>10</w:t>
+            </w:r>
+            <w:r>
+              <w:rPr>
+                <w:noProof/>
+                <w:webHidden/>
+              </w:rPr>
+              <w:fldChar w:fldCharType="end"/>
+            </w:r>
+          </w:hyperlink>
+        </w:p>
+        <w:p>
+          <w:pPr>
+            <w:pStyle w:val="TOC2"/>
+            <w:tabs>
+              <w:tab w:val="left" w:pos="880"/>
+              <w:tab w:val="right" w:leader="dot" w:pos="9350"/>
+            </w:tabs>
+            <w:rPr>
+              <w:rFonts w:asciiTheme="minorHAnsi" w:eastAsiaTheme="minorEastAsia" w:hAnsiTheme="minorHAnsi" w:cstheme="minorBidi"/>
+              <w:noProof/>
+              <w:sz w:val="22"/>
+              <w:szCs w:val="22"/>
+            </w:rPr>
+          </w:pPr>
+          <w:hyperlink w:anchor="_Toc320702960" w:history="1">
+            <w:r>
+              <w:rPr>
+                <w:rStyle w:val="Hyperlink"/>
+                <w:noProof/>
+              </w:rPr>
+              <w:t>5.1</w:t>
+            </w:r>
+            <w:r>
+              <w:rPr>
+                <w:rFonts w:asciiTheme="minorHAnsi" w:eastAsiaTheme="minorEastAsia" w:hAnsiTheme="minorHAnsi" w:cstheme="minorBidi"/>
+                <w:noProof/>
+                <w:sz w:val="22"/>
+                <w:szCs w:val="22"/>
+              </w:rPr>
+              <w:tab/>
+            </w:r>
+            <w:r>
+              <w:rPr>
+                <w:rStyle w:val="Hyperlink"/>
+                <w:noProof/>
+              </w:rPr>
+              <w:t>Discovery Protocol</w:t>
+            </w:r>
+            <w:r>
+              <w:rPr>
+                <w:noProof/>
+                <w:webHidden/>
+              </w:rPr>
+              <w:tab/>
+            </w:r>
+            <w:r>
+              <w:rPr>
+                <w:noProof/>
+                <w:webHidden/>
+              </w:rPr>
+              <w:fldChar w:fldCharType="begin"/>
+            </w:r>
+            <w:r>
+              <w:rPr>
+                <w:noProof/>
+                <w:webHidden/>
+              </w:rPr>
+              <w:instrText xml:space="preserve"> PAGEREF _Toc320702960 \h </w:instrText>
+            </w:r>
+            <w:r>
+              <w:rPr>
+                <w:noProof/>
+                <w:webHidden/>
+              </w:rPr>
+            </w:r>
+            <w:r>
+              <w:rPr>
+                <w:noProof/>
+                <w:webHidden/>
+              </w:rPr>
+              <w:fldChar w:fldCharType="separate"/>
+            </w:r>
+            <w:r>
+              <w:rPr>
+                <w:noProof/>
+                <w:webHidden/>
+              </w:rPr>
+              <w:t>11</w:t>
             </w:r>
             <w:r>
               <w:rPr>
@@ -1105,7 +1369,7 @@
               <w:szCs w:val="22"/>
             </w:rPr>
           </w:pPr>
-          <w:hyperlink w:anchor="_Toc319500634" w:history="1">
+          <w:hyperlink w:anchor="_Toc320702961" w:history="1">
             <w:r>
               <w:rPr>
                 <w:rStyle w:val="Hyperlink"/>
@@ -1148,7 +1412,7 @@
                 <w:noProof/>
                 <w:webHidden/>
               </w:rPr>
-              <w:instrText xml:space="preserve"> PAGEREF _Toc319500634 \h </w:instrText>
+              <w:instrText xml:space="preserve"> PAGEREF _Toc320702961 \h </w:instrText>
             </w:r>
             <w:r>
               <w:rPr>
@@ -1168,7 +1432,183 @@
                 <w:noProof/>
                 <w:webHidden/>
               </w:rPr>
-              <w:t>9</w:t>
+              <w:t>12</w:t>
+            </w:r>
+            <w:r>
+              <w:rPr>
+                <w:noProof/>
+                <w:webHidden/>
+              </w:rPr>
+              <w:fldChar w:fldCharType="end"/>
+            </w:r>
+          </w:hyperlink>
+        </w:p>
+        <w:p>
+          <w:pPr>
+            <w:pStyle w:val="TOC2"/>
+            <w:tabs>
+              <w:tab w:val="left" w:pos="880"/>
+              <w:tab w:val="right" w:leader="dot" w:pos="9350"/>
+            </w:tabs>
+            <w:rPr>
+              <w:rFonts w:asciiTheme="minorHAnsi" w:eastAsiaTheme="minorEastAsia" w:hAnsiTheme="minorHAnsi" w:cstheme="minorBidi"/>
+              <w:noProof/>
+              <w:sz w:val="22"/>
+              <w:szCs w:val="22"/>
+            </w:rPr>
+          </w:pPr>
+          <w:hyperlink w:anchor="_Toc320702962" w:history="1">
+            <w:r>
+              <w:rPr>
+                <w:rStyle w:val="Hyperlink"/>
+                <w:noProof/>
+              </w:rPr>
+              <w:t>6.1</w:t>
+            </w:r>
+            <w:r>
+              <w:rPr>
+                <w:rFonts w:asciiTheme="minorHAnsi" w:eastAsiaTheme="minorEastAsia" w:hAnsiTheme="minorHAnsi" w:cstheme="minorBidi"/>
+                <w:noProof/>
+                <w:sz w:val="22"/>
+                <w:szCs w:val="22"/>
+              </w:rPr>
+              <w:tab/>
+            </w:r>
+            <w:r>
+              <w:rPr>
+                <w:rStyle w:val="Hyperlink"/>
+                <w:noProof/>
+              </w:rPr>
+              <w:t>Overview</w:t>
+            </w:r>
+            <w:r>
+              <w:rPr>
+                <w:noProof/>
+                <w:webHidden/>
+              </w:rPr>
+              <w:tab/>
+            </w:r>
+            <w:r>
+              <w:rPr>
+                <w:noProof/>
+                <w:webHidden/>
+              </w:rPr>
+              <w:fldChar w:fldCharType="begin"/>
+            </w:r>
+            <w:r>
+              <w:rPr>
+                <w:noProof/>
+                <w:webHidden/>
+              </w:rPr>
+              <w:instrText xml:space="preserve"> PAGEREF _Toc320702962 \h </w:instrText>
+            </w:r>
+            <w:r>
+              <w:rPr>
+                <w:noProof/>
+                <w:webHidden/>
+              </w:rPr>
+            </w:r>
+            <w:r>
+              <w:rPr>
+                <w:noProof/>
+                <w:webHidden/>
+              </w:rPr>
+              <w:fldChar w:fldCharType="separate"/>
+            </w:r>
+            <w:r>
+              <w:rPr>
+                <w:noProof/>
+                <w:webHidden/>
+              </w:rPr>
+              <w:t>12</w:t>
+            </w:r>
+            <w:r>
+              <w:rPr>
+                <w:noProof/>
+                <w:webHidden/>
+              </w:rPr>
+              <w:fldChar w:fldCharType="end"/>
+            </w:r>
+          </w:hyperlink>
+        </w:p>
+        <w:p>
+          <w:pPr>
+            <w:pStyle w:val="TOC2"/>
+            <w:tabs>
+              <w:tab w:val="left" w:pos="880"/>
+              <w:tab w:val="right" w:leader="dot" w:pos="9350"/>
+            </w:tabs>
+            <w:rPr>
+              <w:rFonts w:asciiTheme="minorHAnsi" w:eastAsiaTheme="minorEastAsia" w:hAnsiTheme="minorHAnsi" w:cstheme="minorBidi"/>
+              <w:noProof/>
+              <w:sz w:val="22"/>
+              <w:szCs w:val="22"/>
+            </w:rPr>
+          </w:pPr>
+          <w:hyperlink w:anchor="_Toc320702963" w:history="1">
+            <w:r>
+              <w:rPr>
+                <w:rStyle w:val="Hyperlink"/>
+                <w:noProof/>
+              </w:rPr>
+              <w:t>6.2</w:t>
+            </w:r>
+            <w:r>
+              <w:rPr>
+                <w:rFonts w:asciiTheme="minorHAnsi" w:eastAsiaTheme="minorEastAsia" w:hAnsiTheme="minorHAnsi" w:cstheme="minorBidi"/>
+                <w:noProof/>
+                <w:sz w:val="22"/>
+                <w:szCs w:val="22"/>
+              </w:rPr>
+              <w:tab/>
+            </w:r>
+            <w:r>
+              <w:rPr>
+                <w:rStyle w:val="Hyperlink"/>
+                <w:noProof/>
+              </w:rPr>
+              <w:t>USE OCL Code</w:t>
+            </w:r>
+            <w:r>
+              <w:rPr>
+                <w:noProof/>
+                <w:webHidden/>
+              </w:rPr>
+              <w:tab/>
+            </w:r>
+            <w:r>
+              <w:rPr>
+                <w:noProof/>
+                <w:webHidden/>
+              </w:rPr>
+              <w:fldChar w:fldCharType="begin"/>
+            </w:r>
+            <w:r>
+              <w:rPr>
+                <w:noProof/>
+                <w:webHidden/>
+              </w:rPr>
+              <w:instrText xml:space="preserve"> PAGEREF _Toc320702963 \h </w:instrText>
+            </w:r>
+            <w:r>
+              <w:rPr>
+                <w:noProof/>
+                <w:webHidden/>
+              </w:rPr>
+            </w:r>
+            <w:r>
+              <w:rPr>
+                <w:noProof/>
+                <w:webHidden/>
+              </w:rPr>
+              <w:fldChar w:fldCharType="separate"/>
+            </w:r>
+            <w:r>
+              <w:rPr>
+                <w:noProof/>
+                <w:webHidden/>
+              </w:rPr>
+              <w:t>12</w:t>
             </w:r>
             <w:r>
               <w:rPr>
@@ -1198,7 +1638,7 @@
       <w:r>
         <w:br w:type="page"/>
       </w:r>
-      <w:bookmarkStart w:id="0" w:name="_Toc319500625"/>
+      <w:bookmarkStart w:id="0" w:name="_Toc320702949"/>
       <w:r>
         <w:lastRenderedPageBreak/>
         <w:t>Introduction</w:t>
@@ -1237,7 +1677,7 @@
       <w:pPr>
         <w:pStyle w:val="Heading1"/>
       </w:pPr>
-      <w:bookmarkStart w:id="1" w:name="_Toc319500626"/>
+      <w:bookmarkStart w:id="1" w:name="_Toc320702950"/>
       <w:r>
         <w:t>References</w:t>
       </w:r>
@@ -1270,13 +1710,12 @@
       <w:pPr>
         <w:pStyle w:val="Heading1"/>
       </w:pPr>
-      <w:bookmarkStart w:id="2" w:name="_Toc319500627"/>
+      <w:bookmarkStart w:id="2" w:name="_Toc320702951"/>
       <w:commentRangeStart w:id="3"/>
       <w:commentRangeStart w:id="4"/>
       <w:r>
         <w:t>Architecture</w:t>
       </w:r>
-      <w:bookmarkEnd w:id="2"/>
       <w:commentRangeEnd w:id="3"/>
       <w:r>
         <w:rPr>
@@ -1297,6 +1736,7 @@
         </w:rPr>
         <w:commentReference w:id="4"/>
       </w:r>
+      <w:bookmarkEnd w:id="2"/>
     </w:p>
     <w:p>
       <w:r>
@@ -1310,7 +1750,7 @@
       <w:pPr>
         <w:pStyle w:val="Heading2"/>
       </w:pPr>
-      <w:bookmarkStart w:id="5" w:name="_Toc319500628"/>
+      <w:bookmarkStart w:id="5" w:name="_Toc320702952"/>
       <w:r>
         <w:t>System Analysis</w:t>
       </w:r>
@@ -1373,26 +1813,19 @@
       <w:r>
         <w:t xml:space="preserve">Figure </w:t>
       </w:r>
-      <w:r>
-        <w:fldChar w:fldCharType="begin"/>
-      </w:r>
-      <w:r>
-        <w:instrText xml:space="preserve"> SEQ Figure \* ARABIC </w:instrText>
-      </w:r>
-      <w:r>
-        <w:fldChar w:fldCharType="separate"/>
-      </w:r>
+      <w:fldSimple w:instr=" SEQ Figure \* ARABIC ">
+        <w:r>
+          <w:rPr>
+            <w:noProof/>
+          </w:rPr>
+          <w:t>1</w:t>
+        </w:r>
+      </w:fldSimple>
       <w:r>
         <w:rPr>
           <w:noProof/>
         </w:rPr>
-        <w:t>1</w:t>
-      </w:r>
-      <w:r>
-        <w:rPr>
-          <w:noProof/>
-        </w:rPr>
-        <w:fldChar w:fldCharType="end"/>
+        <w:t xml:space="preserve"> </w:t>
       </w:r>
       <w:r>
         <w:t>System Analysis Diagram</w:t>
@@ -1414,9 +1847,11 @@
       <w:pPr>
         <w:pStyle w:val="Heading2"/>
       </w:pPr>
+      <w:bookmarkStart w:id="6" w:name="_Toc320702953"/>
       <w:r>
         <w:t>System Context Diagram</w:t>
       </w:r>
+      <w:bookmarkEnd w:id="6"/>
     </w:p>
     <w:p>
       <w:r>
@@ -1476,26 +1911,19 @@
       <w:r>
         <w:t xml:space="preserve">Figure </w:t>
       </w:r>
-      <w:r>
-        <w:fldChar w:fldCharType="begin"/>
-      </w:r>
-      <w:r>
-        <w:instrText xml:space="preserve"> SEQ Figure \* ARABIC </w:instrText>
-      </w:r>
-      <w:r>
-        <w:fldChar w:fldCharType="separate"/>
-      </w:r>
+      <w:fldSimple w:instr=" SEQ Figure \* ARABIC ">
+        <w:r>
+          <w:rPr>
+            <w:noProof/>
+          </w:rPr>
+          <w:t>2</w:t>
+        </w:r>
+      </w:fldSimple>
       <w:r>
         <w:rPr>
           <w:noProof/>
         </w:rPr>
-        <w:t>2</w:t>
-      </w:r>
-      <w:r>
-        <w:rPr>
-          <w:noProof/>
-        </w:rPr>
-        <w:fldChar w:fldCharType="end"/>
+        <w:t xml:space="preserve"> </w:t>
       </w:r>
       <w:r>
         <w:t>System Context Diagram</w:t>
@@ -1589,24 +2017,14 @@
       <w:r>
         <w:t xml:space="preserve">Figure </w:t>
       </w:r>
-      <w:r>
-        <w:fldChar w:fldCharType="begin"/>
-      </w:r>
-      <w:r>
-        <w:instrText xml:space="preserve"> SEQ Figure \* ARABIC </w:instrText>
-      </w:r>
-      <w:r>
-        <w:fldChar w:fldCharType="separate"/>
-      </w:r>
-      <w:r>
-        <w:rPr>
-          <w:noProof/>
-        </w:rPr>
-        <w:t>3</w:t>
-      </w:r>
-      <w:r>
-        <w:fldChar w:fldCharType="end"/>
-      </w:r>
+      <w:fldSimple w:instr=" SEQ Figure \* ARABIC ">
+        <w:r>
+          <w:rPr>
+            <w:noProof/>
+          </w:rPr>
+          <w:t>3</w:t>
+        </w:r>
+      </w:fldSimple>
       <w:r>
         <w:t>Basic Processing for single simulation step</w:t>
       </w:r>
@@ -1633,12 +2051,12 @@
       <w:pPr>
         <w:pStyle w:val="Heading2"/>
       </w:pPr>
-      <w:bookmarkStart w:id="6" w:name="_Toc319500629"/>
+      <w:bookmarkStart w:id="7" w:name="_Toc320702954"/>
       <w:r>
         <w:lastRenderedPageBreak/>
         <w:t>Component Design</w:t>
       </w:r>
-      <w:bookmarkEnd w:id="6"/>
+      <w:bookmarkEnd w:id="7"/>
     </w:p>
     <w:p>
       <w:pPr>
@@ -1692,26 +2110,19 @@
       <w:r>
         <w:t xml:space="preserve">Figure </w:t>
       </w:r>
-      <w:r>
-        <w:fldChar w:fldCharType="begin"/>
-      </w:r>
-      <w:r>
-        <w:instrText xml:space="preserve"> SEQ Figure \* ARABIC </w:instrText>
-      </w:r>
-      <w:r>
-        <w:fldChar w:fldCharType="separate"/>
-      </w:r>
+      <w:fldSimple w:instr=" SEQ Figure \* ARABIC ">
+        <w:r>
+          <w:rPr>
+            <w:noProof/>
+          </w:rPr>
+          <w:t>4</w:t>
+        </w:r>
+      </w:fldSimple>
       <w:r>
         <w:rPr>
           <w:noProof/>
         </w:rPr>
-        <w:t>4</w:t>
-      </w:r>
-      <w:r>
-        <w:rPr>
-          <w:noProof/>
-        </w:rPr>
-        <w:fldChar w:fldCharType="end"/>
+        <w:t xml:space="preserve"> </w:t>
       </w:r>
       <w:r>
         <w:t>MACTS with single MAS Node</w:t>
@@ -1810,26 +2221,19 @@
       <w:r>
         <w:t xml:space="preserve">Figure </w:t>
       </w:r>
-      <w:r>
-        <w:fldChar w:fldCharType="begin"/>
-      </w:r>
-      <w:r>
-        <w:instrText xml:space="preserve"> SEQ Figure \* ARABIC </w:instrText>
-      </w:r>
-      <w:r>
-        <w:fldChar w:fldCharType="separate"/>
-      </w:r>
+      <w:fldSimple w:instr=" SEQ Figure \* ARABIC ">
+        <w:r>
+          <w:rPr>
+            <w:noProof/>
+          </w:rPr>
+          <w:t>5</w:t>
+        </w:r>
+      </w:fldSimple>
       <w:r>
         <w:rPr>
           <w:noProof/>
         </w:rPr>
-        <w:t>5</w:t>
-      </w:r>
-      <w:r>
-        <w:rPr>
-          <w:noProof/>
-        </w:rPr>
-        <w:fldChar w:fldCharType="end"/>
+        <w:t xml:space="preserve"> </w:t>
       </w:r>
       <w:r>
         <w:t xml:space="preserve">MACTS with </w:t>
@@ -1881,12 +2285,12 @@
       <w:pPr>
         <w:pStyle w:val="Heading2"/>
       </w:pPr>
-      <w:bookmarkStart w:id="7" w:name="_Toc319500630"/>
+      <w:bookmarkStart w:id="8" w:name="_Toc320702955"/>
       <w:r>
         <w:lastRenderedPageBreak/>
         <w:t>Component Interface Specification</w:t>
       </w:r>
-      <w:bookmarkEnd w:id="7"/>
+      <w:bookmarkEnd w:id="8"/>
       <w:r>
         <w:t xml:space="preserve"> </w:t>
       </w:r>
@@ -2112,13 +2516,12 @@
       <w:pPr>
         <w:pStyle w:val="Heading2"/>
       </w:pPr>
-      <w:commentRangeStart w:id="8"/>
+      <w:bookmarkStart w:id="9" w:name="_Toc320702956"/>
+      <w:commentRangeStart w:id="10"/>
       <w:r>
         <w:t>High-Level Design</w:t>
       </w:r>
-      <w:bookmarkStart w:id="9" w:name="_GoBack"/>
-      <w:bookmarkEnd w:id="9"/>
-      <w:commentRangeEnd w:id="8"/>
+      <w:commentRangeEnd w:id="10"/>
       <w:r>
         <w:rPr>
           <w:rStyle w:val="CommentReference"/>
@@ -2126,19 +2529,116 @@
           <w:b w:val="0"/>
           <w:bCs w:val="0"/>
         </w:rPr>
-        <w:commentReference w:id="8"/>
-      </w:r>
+        <w:commentReference w:id="10"/>
+      </w:r>
+      <w:bookmarkEnd w:id="9"/>
     </w:p>
     <w:p/>
     <w:p>
       <w:pPr>
+        <w:keepNext/>
+      </w:pPr>
+      <w:r>
+        <w:rPr>
+          <w:noProof/>
+        </w:rPr>
+        <w:drawing>
+          <wp:inline distT="0" distB="0" distL="0" distR="0" wp14:anchorId="3E18AB87" wp14:editId="5379306F">
+            <wp:extent cx="5943600" cy="3945890"/>
+            <wp:effectExtent l="0" t="0" r="0" b="0"/>
+            <wp:docPr id="9" name="Picture 9"/>
+            <wp:cNvGraphicFramePr>
+              <a:graphicFrameLocks xmlns:a="http://schemas.openxmlformats.org/drawingml/2006/main" noChangeAspect="1"/>
+            </wp:cNvGraphicFramePr>
+            <a:graphic xmlns:a="http://schemas.openxmlformats.org/drawingml/2006/main">
+              <a:graphicData uri="http://schemas.openxmlformats.org/drawingml/2006/picture">
+                <pic:pic xmlns:pic="http://schemas.openxmlformats.org/drawingml/2006/picture">
+                  <pic:nvPicPr>
+                    <pic:cNvPr id="0" name=""/>
+                    <pic:cNvPicPr/>
+                  </pic:nvPicPr>
+                  <pic:blipFill>
+                    <a:blip r:embed="rId24"/>
+                    <a:stretch>
+                      <a:fillRect/>
+                    </a:stretch>
+                  </pic:blipFill>
+                  <pic:spPr>
+                    <a:xfrm>
+                      <a:off x="0" y="0"/>
+                      <a:ext cx="5943600" cy="3945890"/>
+                    </a:xfrm>
+                    <a:prstGeom prst="rect">
+                      <a:avLst/>
+                    </a:prstGeom>
+                  </pic:spPr>
+                </pic:pic>
+              </a:graphicData>
+            </a:graphic>
+          </wp:inline>
+        </w:drawing>
+      </w:r>
+    </w:p>
+    <w:p>
+      <w:pPr>
+        <w:pStyle w:val="Caption"/>
+        <w:rPr>
+          <w:i/>
+        </w:rPr>
+      </w:pPr>
+      <w:r>
+        <w:t xml:space="preserve">Figure </w:t>
+      </w:r>
+      <w:r>
+        <w:fldChar w:fldCharType="begin"/>
+      </w:r>
+      <w:r>
+        <w:instrText xml:space="preserve"> SEQ Figure \* ARABIC </w:instrText>
+      </w:r>
+      <w:r>
+        <w:fldChar w:fldCharType="separate"/>
+      </w:r>
+      <w:r>
+        <w:rPr>
+          <w:noProof/>
+        </w:rPr>
+        <w:t>6</w:t>
+      </w:r>
+      <w:r>
+        <w:fldChar w:fldCharType="end"/>
+      </w:r>
+      <w:r>
+        <w:t xml:space="preserve"> High Level </w:t>
+      </w:r>
+      <w:r>
+        <w:t>Class Diagram</w:t>
+      </w:r>
+    </w:p>
+    <w:p/>
+    <w:p>
+      <w:pPr>
+        <w:rPr>
+          <w:rFonts w:eastAsiaTheme="majorEastAsia" w:cstheme="majorBidi"/>
+          <w:b/>
+          <w:bCs/>
+          <w:sz w:val="28"/>
+          <w:szCs w:val="26"/>
+        </w:rPr>
+      </w:pPr>
+      <w:r>
+        <w:br w:type="page"/>
+      </w:r>
+    </w:p>
+    <w:p>
+      <w:pPr>
         <w:pStyle w:val="Heading2"/>
       </w:pPr>
-      <w:bookmarkStart w:id="10" w:name="_Toc319500631"/>
-      <w:r>
+      <w:bookmarkStart w:id="11" w:name="_Toc320702957"/>
+      <w:r>
+        <w:lastRenderedPageBreak/>
         <w:t>System Design Rationale</w:t>
       </w:r>
-      <w:bookmarkEnd w:id="10"/>
+      <w:bookmarkEnd w:id="11"/>
     </w:p>
     <w:p>
       <w:pPr>
@@ -2224,7 +2724,6 @@
           <w:szCs w:val="28"/>
         </w:rPr>
       </w:pPr>
-      <w:bookmarkStart w:id="11" w:name="_Toc319500632"/>
       <w:r>
         <w:br w:type="page"/>
       </w:r>
@@ -2233,13 +2732,13 @@
       <w:pPr>
         <w:pStyle w:val="Heading1"/>
       </w:pPr>
-      <w:commentRangeStart w:id="12"/>
+      <w:bookmarkStart w:id="12" w:name="_Toc320702958"/>
+      <w:commentRangeStart w:id="13"/>
       <w:r>
         <w:lastRenderedPageBreak/>
         <w:t>Mid-Level Design</w:t>
       </w:r>
-      <w:bookmarkEnd w:id="11"/>
-      <w:commentRangeEnd w:id="12"/>
+      <w:commentRangeEnd w:id="13"/>
       <w:r>
         <w:rPr>
           <w:rStyle w:val="CommentReference"/>
@@ -2247,8 +2746,9 @@
           <w:b w:val="0"/>
           <w:bCs w:val="0"/>
         </w:rPr>
-        <w:commentReference w:id="12"/>
-      </w:r>
+        <w:commentReference w:id="13"/>
+      </w:r>
+      <w:bookmarkEnd w:id="12"/>
     </w:p>
     <w:p>
       <w:pPr>
@@ -2261,6 +2761,19 @@
           <w:i/>
         </w:rPr>
         <w:t>Class Diagrams and discussion here</w:t>
+      </w:r>
+    </w:p>
+    <w:p>
+      <w:pPr>
+        <w:rPr>
+          <w:i/>
+        </w:rPr>
+      </w:pPr>
+      <w:r>
+        <w:rPr>
+          <w:i/>
+        </w:rPr>
+        <w:t>Needs to be more detailed—include more operations.</w:t>
       </w:r>
     </w:p>
     <w:p>
@@ -2318,24 +2831,14 @@
       <w:r>
         <w:t xml:space="preserve">Figure </w:t>
       </w:r>
-      <w:r>
-        <w:fldChar w:fldCharType="begin"/>
-      </w:r>
-      <w:r>
-        <w:instrText xml:space="preserve"> SEQ Figure \* ARABIC </w:instrText>
-      </w:r>
-      <w:r>
-        <w:fldChar w:fldCharType="separate"/>
-      </w:r>
-      <w:r>
-        <w:rPr>
-          <w:noProof/>
-        </w:rPr>
-        <w:t>6</w:t>
-      </w:r>
-      <w:r>
-        <w:fldChar w:fldCharType="end"/>
-      </w:r>
+      <w:fldSimple w:instr=" SEQ Figure \* ARABIC ">
+        <w:r>
+          <w:rPr>
+            <w:noProof/>
+          </w:rPr>
+          <w:t>6</w:t>
+        </w:r>
+      </w:fldSimple>
       <w:r>
         <w:t>Class Diagram</w:t>
       </w:r>
@@ -2359,14 +2862,13 @@
       <w:pPr>
         <w:pStyle w:val="Heading1"/>
       </w:pPr>
-      <w:bookmarkStart w:id="13" w:name="_Toc319500633"/>
-      <w:commentRangeStart w:id="14"/>
+      <w:bookmarkStart w:id="14" w:name="_Toc320702959"/>
+      <w:commentRangeStart w:id="15"/>
       <w:r>
         <w:lastRenderedPageBreak/>
         <w:t>Component Interaction</w:t>
       </w:r>
-      <w:bookmarkEnd w:id="13"/>
-      <w:commentRangeEnd w:id="14"/>
+      <w:commentRangeEnd w:id="15"/>
       <w:r>
         <w:rPr>
           <w:rStyle w:val="CommentReference"/>
@@ -2374,10 +2876,39 @@
           <w:b w:val="0"/>
           <w:bCs w:val="0"/>
         </w:rPr>
-        <w:commentReference w:id="14"/>
-      </w:r>
-    </w:p>
-    <w:p/>
+        <w:commentReference w:id="15"/>
+      </w:r>
+      <w:bookmarkEnd w:id="14"/>
+    </w:p>
+    <w:p>
+      <w:pPr>
+        <w:rPr>
+          <w:i/>
+        </w:rPr>
+      </w:pPr>
+      <w:bookmarkStart w:id="16" w:name="_GoBack"/>
+      <w:proofErr w:type="gramStart"/>
+      <w:r>
+        <w:rPr>
+          <w:i/>
+        </w:rPr>
+        <w:t>In</w:t>
+      </w:r>
+      <w:r>
+        <w:rPr>
+          <w:i/>
+        </w:rPr>
+        <w:t xml:space="preserve"> this section….</w:t>
+      </w:r>
+      <w:bookmarkEnd w:id="16"/>
+      <w:proofErr w:type="gramEnd"/>
+      <w:r>
+        <w:rPr>
+          <w:i/>
+        </w:rPr>
+        <w:t xml:space="preserve"> </w:t>
+      </w:r>
+    </w:p>
     <w:p>
       <w:pPr>
         <w:keepNext/>
@@ -2430,29 +2961,121 @@
       <w:r>
         <w:t xml:space="preserve">Figure </w:t>
       </w:r>
-      <w:r>
-        <w:fldChar w:fldCharType="begin"/>
-      </w:r>
-      <w:r>
-        <w:instrText xml:space="preserve"> SEQ Figure \* ARABIC </w:instrText>
-      </w:r>
-      <w:r>
-        <w:fldChar w:fldCharType="separate"/>
-      </w:r>
-      <w:r>
-        <w:rPr>
-          <w:noProof/>
-        </w:rPr>
-        <w:t>7</w:t>
-      </w:r>
-      <w:r>
-        <w:rPr>
-          <w:noProof/>
-        </w:rPr>
-        <w:fldChar w:fldCharType="end"/>
-      </w:r>
+      <w:fldSimple w:instr=" SEQ Figure \* ARABIC ">
+        <w:r>
+          <w:rPr>
+            <w:noProof/>
+          </w:rPr>
+          <w:t>7</w:t>
+        </w:r>
+      </w:fldSimple>
       <w:r>
         <w:t>Sequence diagram for process interactions</w:t>
+      </w:r>
+    </w:p>
+    <w:p>
+      <w:pPr>
+        <w:pStyle w:val="Heading2"/>
+      </w:pPr>
+      <w:proofErr w:type="spellStart"/>
+      <w:r>
+        <w:t>Start up</w:t>
+      </w:r>
+      <w:proofErr w:type="spellEnd"/>
+      <w:r>
+        <w:t xml:space="preserve"> interaction</w:t>
+      </w:r>
+    </w:p>
+    <w:p>
+      <w:pPr>
+        <w:rPr>
+          <w:i/>
+        </w:rPr>
+      </w:pPr>
+      <w:proofErr w:type="spellStart"/>
+      <w:r>
+        <w:rPr>
+          <w:i/>
+        </w:rPr>
+        <w:t>Lorem</w:t>
+      </w:r>
+      <w:proofErr w:type="spellEnd"/>
+      <w:r>
+        <w:rPr>
+          <w:i/>
+        </w:rPr>
+        <w:t xml:space="preserve"> </w:t>
+      </w:r>
+      <w:proofErr w:type="spellStart"/>
+      <w:r>
+        <w:rPr>
+          <w:i/>
+        </w:rPr>
+        <w:t>ipsum</w:t>
+      </w:r>
+      <w:proofErr w:type="spellEnd"/>
+    </w:p>
+    <w:p>
+      <w:pPr>
+        <w:pStyle w:val="Heading2"/>
+      </w:pPr>
+      <w:r>
+        <w:t>Processing interaction</w:t>
+      </w:r>
+    </w:p>
+    <w:p>
+      <w:pPr>
+        <w:rPr>
+          <w:i/>
+        </w:rPr>
+      </w:pPr>
+      <w:proofErr w:type="spellStart"/>
+      <w:r>
+        <w:rPr>
+          <w:i/>
+        </w:rPr>
+        <w:t>Lorem</w:t>
+      </w:r>
+      <w:proofErr w:type="spellEnd"/>
+      <w:r>
+        <w:rPr>
+          <w:i/>
+        </w:rPr>
+        <w:t xml:space="preserve"> </w:t>
+      </w:r>
+      <w:proofErr w:type="spellStart"/>
+      <w:r>
+        <w:rPr>
+          <w:i/>
+        </w:rPr>
+        <w:t>i</w:t>
+      </w:r>
+      <w:r>
+        <w:rPr>
+          <w:i/>
+        </w:rPr>
+        <w:t>p</w:t>
+      </w:r>
+      <w:r>
+        <w:rPr>
+          <w:i/>
+        </w:rPr>
+        <w:t>s</w:t>
+      </w:r>
+      <w:r>
+        <w:rPr>
+          <w:i/>
+        </w:rPr>
+        <w:t>um</w:t>
+      </w:r>
+      <w:proofErr w:type="spellEnd"/>
+    </w:p>
+    <w:p>
+      <w:pPr>
+        <w:pStyle w:val="Heading2"/>
+      </w:pPr>
+      <w:r>
+        <w:t>Simulation end interaction</w:t>
       </w:r>
     </w:p>
     <w:p>
@@ -2461,11 +3084,37 @@
           <w:rFonts w:eastAsiaTheme="majorEastAsia" w:cstheme="majorBidi"/>
           <w:b/>
           <w:bCs/>
+          <w:i/>
           <w:sz w:val="28"/>
           <w:szCs w:val="26"/>
         </w:rPr>
       </w:pPr>
-      <w:r>
+      <w:proofErr w:type="spellStart"/>
+      <w:r>
+        <w:rPr>
+          <w:i/>
+        </w:rPr>
+        <w:t>Lorem</w:t>
+      </w:r>
+      <w:proofErr w:type="spellEnd"/>
+      <w:r>
+        <w:rPr>
+          <w:i/>
+        </w:rPr>
+        <w:t xml:space="preserve"> </w:t>
+      </w:r>
+      <w:proofErr w:type="spellStart"/>
+      <w:r>
+        <w:rPr>
+          <w:i/>
+        </w:rPr>
+        <w:t>ipsum</w:t>
+      </w:r>
+      <w:proofErr w:type="spellEnd"/>
+      <w:r>
+        <w:rPr>
+          <w:i/>
+        </w:rPr>
         <w:br w:type="page"/>
       </w:r>
     </w:p>
@@ -2477,10 +3126,12 @@
           <w:szCs w:val="28"/>
         </w:rPr>
       </w:pPr>
+      <w:bookmarkStart w:id="17" w:name="_Toc320702960"/>
       <w:r>
         <w:lastRenderedPageBreak/>
         <w:t>Discovery Protocol</w:t>
       </w:r>
+      <w:bookmarkEnd w:id="17"/>
     </w:p>
     <w:p>
       <w:r>
@@ -2539,20 +3190,22 @@
       <w:pPr>
         <w:pStyle w:val="Heading1"/>
       </w:pPr>
-      <w:bookmarkStart w:id="15" w:name="_Toc319500634"/>
+      <w:bookmarkStart w:id="18" w:name="_Toc320702961"/>
       <w:r>
         <w:lastRenderedPageBreak/>
         <w:t>USE/OCL Model</w:t>
       </w:r>
-      <w:bookmarkEnd w:id="15"/>
+      <w:bookmarkEnd w:id="18"/>
     </w:p>
     <w:p>
       <w:pPr>
         <w:pStyle w:val="Heading2"/>
       </w:pPr>
+      <w:bookmarkStart w:id="19" w:name="_Toc320702962"/>
       <w:r>
         <w:t>Overview</w:t>
       </w:r>
+      <w:bookmarkEnd w:id="19"/>
     </w:p>
     <w:p>
       <w:r>
@@ -2565,113 +3218,109 @@
         <w:t xml:space="preserve"> and that the</w:t>
       </w:r>
       <w:r>
+        <w:t xml:space="preserve"> lights must change in a rotation of green, yellow, red.  The system combines all traffic light signals at an intersection into a single command.</w:t>
+      </w:r>
+    </w:p>
+    <w:p/>
+    <w:p>
+      <w:r>
+        <w:t>The interaction</w:t>
+      </w:r>
+      <w:r>
+        <w:t>s involved are</w:t>
+      </w:r>
+      <w:r>
         <w:t xml:space="preserve"> </w:t>
       </w:r>
       <w:r>
-        <w:t>lights must change in a rotation of green, yellow, red.  The system combines all traffic light signals at an intersection into a</w:t>
-      </w:r>
-      <w:r>
-        <w:t xml:space="preserve"> single command.</w:t>
+        <w:t>P</w:t>
+      </w:r>
+      <w:r>
+        <w:t xml:space="preserve">lanning </w:t>
+      </w:r>
+      <w:r>
+        <w:t>A</w:t>
+      </w:r>
+      <w:r>
+        <w:t>gent sends plan to</w:t>
+      </w:r>
+      <w:r>
+        <w:t xml:space="preserve"> S</w:t>
+      </w:r>
+      <w:r>
+        <w:t xml:space="preserve">afety </w:t>
+      </w:r>
+      <w:r>
+        <w:t>A</w:t>
+      </w:r>
+      <w:r>
+        <w:t xml:space="preserve">gent. Safety </w:t>
+      </w:r>
+      <w:r>
+        <w:t>A</w:t>
+      </w:r>
+      <w:r>
+        <w:t xml:space="preserve">gent evaluates.  If ok, </w:t>
+      </w:r>
+      <w:r>
+        <w:t>the Safety Agent</w:t>
+      </w:r>
+      <w:r>
+        <w:t xml:space="preserve"> sends </w:t>
+      </w:r>
+      <w:r>
+        <w:t>the plan</w:t>
+      </w:r>
+      <w:r>
+        <w:t xml:space="preserve"> on to the </w:t>
+      </w:r>
+      <w:r>
+        <w:t>C</w:t>
+      </w:r>
+      <w:r>
+        <w:t xml:space="preserve">ommunications </w:t>
+      </w:r>
+      <w:r>
+        <w:t>A</w:t>
+      </w:r>
+      <w:r>
+        <w:t xml:space="preserve">gent.  If not ok, </w:t>
+      </w:r>
+      <w:r>
+        <w:t>the Safety Agent</w:t>
+      </w:r>
+      <w:r>
+        <w:t xml:space="preserve"> notifies the planning agent that </w:t>
+      </w:r>
+      <w:r>
+        <w:t xml:space="preserve">the plan is </w:t>
+      </w:r>
+      <w:r>
+        <w:t>not</w:t>
+      </w:r>
+      <w:r>
+        <w:t xml:space="preserve"> </w:t>
+      </w:r>
+      <w:r>
+        <w:t xml:space="preserve">acceptable and </w:t>
+      </w:r>
+      <w:r>
+        <w:t xml:space="preserve">the </w:t>
+      </w:r>
+      <w:r>
+        <w:t>cause/reason why.</w:t>
       </w:r>
     </w:p>
     <w:p/>
     <w:p>
-      <w:r>
-        <w:t>The interaction</w:t>
-      </w:r>
-      <w:r>
-        <w:t>s involved are</w:t>
-      </w:r>
-      <w:r>
-        <w:t xml:space="preserve"> </w:t>
-      </w:r>
-      <w:r>
-        <w:t>P</w:t>
-      </w:r>
-      <w:r>
-        <w:t xml:space="preserve">lanning </w:t>
-      </w:r>
-      <w:r>
-        <w:t>A</w:t>
-      </w:r>
-      <w:r>
-        <w:t>gent sends plan to</w:t>
-      </w:r>
-      <w:r>
-        <w:t xml:space="preserve"> S</w:t>
-      </w:r>
-      <w:r>
-        <w:t xml:space="preserve">afety </w:t>
-      </w:r>
-      <w:r>
-        <w:t>A</w:t>
-      </w:r>
-      <w:r>
-        <w:t xml:space="preserve">gent. Safety </w:t>
-      </w:r>
-      <w:r>
-        <w:t>A</w:t>
-      </w:r>
-      <w:r>
-        <w:t xml:space="preserve">gent evaluates.  If ok, </w:t>
-      </w:r>
-      <w:r>
-        <w:t>the Safety Agent</w:t>
-      </w:r>
-      <w:r>
-        <w:t xml:space="preserve"> sends </w:t>
-      </w:r>
-      <w:r>
-        <w:t>the plan</w:t>
-      </w:r>
-      <w:r>
-        <w:t xml:space="preserve"> on to the </w:t>
-      </w:r>
-      <w:r>
-        <w:t>C</w:t>
-      </w:r>
-      <w:r>
-        <w:t xml:space="preserve">ommunications </w:t>
-      </w:r>
-      <w:r>
-        <w:t>A</w:t>
-      </w:r>
-      <w:r>
-        <w:t xml:space="preserve">gent.  If not ok, </w:t>
-      </w:r>
-      <w:r>
-        <w:t>the Safety Agent</w:t>
-      </w:r>
-      <w:r>
-        <w:t xml:space="preserve"> notifies the planning agent that </w:t>
-      </w:r>
-      <w:r>
-        <w:t xml:space="preserve">the plan is </w:t>
-      </w:r>
-      <w:r>
-        <w:t>not</w:t>
-      </w:r>
-      <w:r>
-        <w:t xml:space="preserve"> </w:t>
-      </w:r>
-      <w:r>
-        <w:t xml:space="preserve">acceptable and </w:t>
-      </w:r>
-      <w:r>
-        <w:t xml:space="preserve">the </w:t>
-      </w:r>
-      <w:r>
-        <w:t>cause/reason why.</w:t>
-      </w:r>
-    </w:p>
-    <w:p/>
-    <w:p>
       <w:pPr>
         <w:pStyle w:val="Heading2"/>
       </w:pPr>
+      <w:bookmarkStart w:id="20" w:name="_Toc320702963"/>
       <w:r>
         <w:t>USE OCL Code</w:t>
       </w:r>
+      <w:bookmarkEnd w:id="20"/>
     </w:p>
     <w:p>
       <w:pPr>
@@ -4430,7 +5079,7 @@
             <v:path o:extrusionok="f" gradientshapeok="t" o:connecttype="rect"/>
             <o:lock v:ext="edit" aspectratio="t"/>
           </v:shapetype>
-          <v:shape id="_x0000_i1025" type="#_x0000_t75" style="width:2in;height:30.15pt" strokeweight="1pt">
+          <v:shape id="_x0000_i1025" type="#_x0000_t75" style="width:2in;height:30.25pt" strokeweight="1pt">
             <v:stroke endcap="round"/>
             <v:imagedata r:id="rId1" o:title="" croptop="7951f" cropbottom="-12921f" cropleft="-1242f" cropright="-2663f"/>
             <v:path shadowok="f" fillok="f" insetpenok="f"/>
@@ -4496,7 +5145,7 @@
       </w:hyperlink>
     </w:p>
   </w:comment>
-  <w:comment w:id="8" w:author="Bryan Nehl" w:date="2012-03-28T00:07:00Z" w:initials="bdn">
+  <w:comment w:id="10" w:author="Bryan Nehl" w:date="2012-03-28T00:07:00Z" w:initials="bdn">
     <w:p>
       <w:pPr>
         <w:pStyle w:val="CommentText"/>
@@ -4536,7 +5185,19 @@
           <w:rPr>
             <w:rStyle w:val="Hyperlink"/>
           </w:rPr>
-          <w:t xml:space="preserve"> 9 Arch Design</w:t>
+          <w:t xml:space="preserve"> 9</w:t>
+        </w:r>
+        <w:r>
+          <w:rPr>
+            <w:rStyle w:val="Hyperlink"/>
+          </w:rPr>
+          <w:t xml:space="preserve"> </w:t>
+        </w:r>
+        <w:r>
+          <w:rPr>
+            <w:rStyle w:val="Hyperlink"/>
+          </w:rPr>
+          <w:t>Arch Design</w:t>
         </w:r>
       </w:hyperlink>
       <w:r>
@@ -4544,7 +5205,7 @@
       </w:r>
     </w:p>
   </w:comment>
-  <w:comment w:id="12" w:author="Bryan Nehl" w:date="2012-03-14T22:36:00Z" w:initials="bdn">
+  <w:comment w:id="13" w:author="Bryan Nehl" w:date="2012-03-14T22:36:00Z" w:initials="bdn">
     <w:p>
       <w:pPr>
         <w:pStyle w:val="CommentText"/>
@@ -4568,7 +5229,7 @@
       </w:hyperlink>
     </w:p>
   </w:comment>
-  <w:comment w:id="14" w:author="Bryan Nehl" w:date="2012-03-14T22:44:00Z" w:initials="bdn">
+  <w:comment w:id="15" w:author="Bryan Nehl" w:date="2012-03-14T22:44:00Z" w:initials="bdn">
     <w:p>
       <w:pPr>
         <w:pStyle w:val="CommentText"/>
@@ -4593,7 +5254,7 @@
           <w:szCs w:val="28"/>
         </w:rPr>
         <w:pict>
-          <v:shape id="_x0000_i1026" type="#_x0000_t75" style="width:140.6pt;height:47.2pt" strokeweight="1pt">
+          <v:shape id="_x0000_i1026" type="#_x0000_t75" style="width:140.4pt;height:47.5pt" strokeweight="1pt">
             <v:stroke endcap="round"/>
             <v:imagedata r:id="rId6" o:title="" croptop="2961f" cropbottom="-8250f" cropleft="314f" cropright="-2669f"/>
             <v:path shadowok="f" fillok="f" insetpenok="f"/>
@@ -4689,7 +5350,7 @@
                 <w:bCs/>
                 <w:noProof/>
               </w:rPr>
-              <w:t>7</w:t>
+              <w:t>10</w:t>
             </w:r>
             <w:r>
               <w:rPr>
@@ -4723,7 +5384,7 @@
                 <w:bCs/>
                 <w:noProof/>
               </w:rPr>
-              <w:t>14</w:t>
+              <w:t>15</w:t>
             </w:r>
             <w:r>
               <w:rPr>
@@ -4941,7 +5602,7 @@
       <w:rPr>
         <w:noProof/>
       </w:rPr>
-      <w:t>2012-03-27 23:06</w:t>
+      <w:t>2012-03-28 12:45</w:t>
     </w:r>
     <w:r>
       <w:fldChar w:fldCharType="end"/>
@@ -5541,6 +6202,7 @@
   <w:style w:type="character" w:default="1" w:styleId="DefaultParagraphFont">
     <w:name w:val="Default Paragraph Font"/>
     <w:uiPriority w:val="1"/>
+    <w:semiHidden/>
     <w:unhideWhenUsed/>
   </w:style>
   <w:style w:type="table" w:default="1" w:styleId="TableNormal">
@@ -6467,6 +7129,7 @@
   <w:style w:type="character" w:default="1" w:styleId="DefaultParagraphFont">
     <w:name w:val="Default Paragraph Font"/>
     <w:uiPriority w:val="1"/>
+    <w:semiHidden/>
     <w:unhideWhenUsed/>
   </w:style>
   <w:style w:type="table" w:default="1" w:styleId="TableNormal">
@@ -7282,21 +7945,6 @@
 </file>
 
 <file path=customXml/item1.xml><?xml version="1.0" encoding="utf-8"?>
-<p:properties xmlns:p="http://schemas.microsoft.com/office/2006/metadata/properties" xmlns:xsi="http://www.w3.org/2001/XMLSchema-instance">
-  <documentManagement>
-    <ContentTypeId xmlns="http://schemas.microsoft.com/sharepoint/v3">0x0056BD8EAE6FAF36488DB4D7E32B557BC9</ContentTypeId>
-    <_SourceUrl xmlns="http://schemas.microsoft.com/sharepoint/v3" xsi:nil="true"/>
-    <AutoVersionDisabled xmlns="http://schemas.microsoft.com/sharepoint/v3">false</AutoVersionDisabled>
-    <ItemType xmlns="http://schemas.microsoft.com/sharepoint/v3">1</ItemType>
-    <Order xmlns="http://schemas.microsoft.com/sharepoint/v3" xsi:nil="true"/>
-    <_SharedFileIndex xmlns="http://schemas.microsoft.com/sharepoint/v3" xsi:nil="true"/>
-    <MetaInfo xmlns="http://schemas.microsoft.com/sharepoint/v3" xsi:nil="true"/>
-    <Description xmlns="http://schemas.microsoft.com/sharepoint/v3" xsi:nil="true"/>
-  </documentManagement>
-</p:properties>
-</file>
-
-<file path=customXml/item2.xml><?xml version="1.0" encoding="utf-8"?>
 <ct:contentTypeSchema xmlns:ct="http://schemas.microsoft.com/office/2006/metadata/contentType" xmlns:ma="http://schemas.microsoft.com/office/2006/metadata/properties/metaAttributes" ct:_="" ma:_="" ma:contentTypeName="_Docs_" ma:contentTypeID="0x0056BD8EAE6FAF36488DB4D7E32B557BC9" ma:contentTypeVersion="" ma:contentTypeDescription="" ma:contentTypeScope="" ma:versionID="b24a59f726d28f46a69a0a8240ee44ed">
   <xsd:schema xmlns:xsd="http://www.w3.org/2001/XMLSchema" xmlns:p="http://schemas.microsoft.com/office/2006/metadata/properties" xmlns:ns1="http://schemas.microsoft.com/sharepoint/v3" targetNamespace="http://schemas.microsoft.com/office/2006/metadata/properties" ma:root="true" ma:fieldsID="3e5d9eca856144ce6ca1da655f95619c" ns1:_="">
     <xsd:import namespace="http://schemas.microsoft.com/sharepoint/v3"/>
@@ -7650,20 +8298,26 @@
 </ct:contentTypeSchema>
 </file>
 
+<file path=customXml/item2.xml><?xml version="1.0" encoding="utf-8"?>
+<p:properties xmlns:p="http://schemas.microsoft.com/office/2006/metadata/properties" xmlns:xsi="http://www.w3.org/2001/XMLSchema-instance">
+  <documentManagement>
+    <ContentTypeId xmlns="http://schemas.microsoft.com/sharepoint/v3">0x0056BD8EAE6FAF36488DB4D7E32B557BC9</ContentTypeId>
+    <_SourceUrl xmlns="http://schemas.microsoft.com/sharepoint/v3" xsi:nil="true"/>
+    <AutoVersionDisabled xmlns="http://schemas.microsoft.com/sharepoint/v3">false</AutoVersionDisabled>
+    <ItemType xmlns="http://schemas.microsoft.com/sharepoint/v3">1</ItemType>
+    <Order xmlns="http://schemas.microsoft.com/sharepoint/v3" xsi:nil="true"/>
+    <_SharedFileIndex xmlns="http://schemas.microsoft.com/sharepoint/v3" xsi:nil="true"/>
+    <MetaInfo xmlns="http://schemas.microsoft.com/sharepoint/v3" xsi:nil="true"/>
+    <Description xmlns="http://schemas.microsoft.com/sharepoint/v3" xsi:nil="true"/>
+  </documentManagement>
+</p:properties>
+</file>
+
 <file path=customXml/item3.xml><?xml version="1.0" encoding="utf-8"?>
 <b:Sources xmlns:b="http://schemas.openxmlformats.org/officeDocument/2006/bibliography" xmlns="http://schemas.openxmlformats.org/officeDocument/2006/bibliography" SelectedStyle="\APA.XSL" StyleName="APA"/>
 </file>
 
 <file path=customXml/itemProps1.xml><?xml version="1.0" encoding="utf-8"?>
-<ds:datastoreItem xmlns:ds="http://schemas.openxmlformats.org/officeDocument/2006/customXml" ds:itemID="{42C760F5-DE4A-4ED6-8CB0-B54FEE6DCDF2}">
-  <ds:schemaRefs>
-    <ds:schemaRef ds:uri="http://schemas.microsoft.com/office/2006/metadata/properties"/>
-    <ds:schemaRef ds:uri="http://schemas.microsoft.com/sharepoint/v3"/>
-  </ds:schemaRefs>
-</ds:datastoreItem>
-</file>
-
-<file path=customXml/itemProps2.xml><?xml version="1.0" encoding="utf-8"?>
 <ds:datastoreItem xmlns:ds="http://schemas.openxmlformats.org/officeDocument/2006/customXml" ds:itemID="{C12AA6FC-2577-4BCB-865C-6D2F38D89CB3}">
   <ds:schemaRefs>
     <ds:schemaRef ds:uri="http://schemas.microsoft.com/office/2006/metadata/contentType"/>
@@ -7680,8 +8334,17 @@
 </ds:datastoreItem>
 </file>
 
+<file path=customXml/itemProps2.xml><?xml version="1.0" encoding="utf-8"?>
+<ds:datastoreItem xmlns:ds="http://schemas.openxmlformats.org/officeDocument/2006/customXml" ds:itemID="{42C760F5-DE4A-4ED6-8CB0-B54FEE6DCDF2}">
+  <ds:schemaRefs>
+    <ds:schemaRef ds:uri="http://schemas.microsoft.com/office/2006/metadata/properties"/>
+    <ds:schemaRef ds:uri="http://schemas.microsoft.com/sharepoint/v3"/>
+  </ds:schemaRefs>
+</ds:datastoreItem>
+</file>
+
 <file path=customXml/itemProps3.xml><?xml version="1.0" encoding="utf-8"?>
-<ds:datastoreItem xmlns:ds="http://schemas.openxmlformats.org/officeDocument/2006/customXml" ds:itemID="{2E00022E-DBE2-4AB3-850D-1EB9B3179E55}">
+<ds:datastoreItem xmlns:ds="http://schemas.openxmlformats.org/officeDocument/2006/customXml" ds:itemID="{A4B574D5-2391-4D98-9349-9E28D9DE2D1D}">
   <ds:schemaRefs>
     <ds:schemaRef ds:uri="http://schemas.openxmlformats.org/officeDocument/2006/bibliography"/>
   </ds:schemaRefs>

</xml_diff>

<commit_message>
continue to work on SAD
</commit_message>
<xml_diff>
--- a/portfolio/SystemArchitectureDesign.docx
+++ b/portfolio/SystemArchitectureDesign.docx
@@ -313,13 +313,148 @@
             </w:rPr>
             <w:fldChar w:fldCharType="separate"/>
           </w:r>
-          <w:hyperlink w:anchor="_Toc320702949" w:history="1">
+          <w:bookmarkStart w:id="0" w:name="_GoBack"/>
+          <w:bookmarkEnd w:id="0"/>
+          <w:r>
+            <w:rPr>
+              <w:rStyle w:val="Hyperlink"/>
+              <w:noProof/>
+            </w:rPr>
+            <w:fldChar w:fldCharType="begin"/>
+          </w:r>
+          <w:r>
+            <w:rPr>
+              <w:rStyle w:val="Hyperlink"/>
+              <w:noProof/>
+            </w:rPr>
+            <w:instrText xml:space="preserve"> </w:instrText>
+          </w:r>
+          <w:r>
+            <w:rPr>
+              <w:noProof/>
+            </w:rPr>
+            <w:instrText>HYPERLINK \l "_Toc321001173"</w:instrText>
+          </w:r>
+          <w:r>
+            <w:rPr>
+              <w:rStyle w:val="Hyperlink"/>
+              <w:noProof/>
+            </w:rPr>
+            <w:instrText xml:space="preserve"> </w:instrText>
+          </w:r>
+          <w:r>
+            <w:rPr>
+              <w:rStyle w:val="Hyperlink"/>
+              <w:noProof/>
+            </w:rPr>
+          </w:r>
+          <w:r>
+            <w:rPr>
+              <w:rStyle w:val="Hyperlink"/>
+              <w:noProof/>
+            </w:rPr>
+            <w:fldChar w:fldCharType="separate"/>
+          </w:r>
+          <w:r>
+            <w:rPr>
+              <w:rStyle w:val="Hyperlink"/>
+              <w:noProof/>
+            </w:rPr>
+            <w:t>1</w:t>
+          </w:r>
+          <w:r>
+            <w:rPr>
+              <w:rFonts w:asciiTheme="minorHAnsi" w:eastAsiaTheme="minorEastAsia" w:hAnsiTheme="minorHAnsi" w:cstheme="minorBidi"/>
+              <w:noProof/>
+              <w:sz w:val="22"/>
+              <w:szCs w:val="22"/>
+            </w:rPr>
+            <w:tab/>
+          </w:r>
+          <w:r>
+            <w:rPr>
+              <w:rStyle w:val="Hyperlink"/>
+              <w:noProof/>
+            </w:rPr>
+            <w:t>Introduction</w:t>
+          </w:r>
+          <w:r>
+            <w:rPr>
+              <w:noProof/>
+              <w:webHidden/>
+            </w:rPr>
+            <w:tab/>
+          </w:r>
+          <w:r>
+            <w:rPr>
+              <w:noProof/>
+              <w:webHidden/>
+            </w:rPr>
+            <w:fldChar w:fldCharType="begin"/>
+          </w:r>
+          <w:r>
+            <w:rPr>
+              <w:noProof/>
+              <w:webHidden/>
+            </w:rPr>
+            <w:instrText xml:space="preserve"> PAGEREF _Toc321001173 \h </w:instrText>
+          </w:r>
+          <w:r>
+            <w:rPr>
+              <w:noProof/>
+              <w:webHidden/>
+            </w:rPr>
+          </w:r>
+          <w:r>
+            <w:rPr>
+              <w:noProof/>
+              <w:webHidden/>
+            </w:rPr>
+            <w:fldChar w:fldCharType="separate"/>
+          </w:r>
+          <w:r>
+            <w:rPr>
+              <w:noProof/>
+              <w:webHidden/>
+            </w:rPr>
+            <w:t>3</w:t>
+          </w:r>
+          <w:r>
+            <w:rPr>
+              <w:noProof/>
+              <w:webHidden/>
+            </w:rPr>
+            <w:fldChar w:fldCharType="end"/>
+          </w:r>
+          <w:r>
+            <w:rPr>
+              <w:rStyle w:val="Hyperlink"/>
+              <w:noProof/>
+            </w:rPr>
+            <w:fldChar w:fldCharType="end"/>
+          </w:r>
+        </w:p>
+        <w:p>
+          <w:pPr>
+            <w:pStyle w:val="TOC1"/>
+            <w:tabs>
+              <w:tab w:val="left" w:pos="480"/>
+              <w:tab w:val="right" w:leader="dot" w:pos="9350"/>
+            </w:tabs>
+            <w:rPr>
+              <w:rFonts w:asciiTheme="minorHAnsi" w:eastAsiaTheme="minorEastAsia" w:hAnsiTheme="minorHAnsi" w:cstheme="minorBidi"/>
+              <w:noProof/>
+              <w:sz w:val="22"/>
+              <w:szCs w:val="22"/>
+            </w:rPr>
+          </w:pPr>
+          <w:hyperlink w:anchor="_Toc321001174" w:history="1">
             <w:r>
               <w:rPr>
                 <w:rStyle w:val="Hyperlink"/>
                 <w:noProof/>
               </w:rPr>
-              <w:t>1</w:t>
+              <w:t>2</w:t>
             </w:r>
             <w:r>
               <w:rPr>
@@ -335,7 +470,7 @@
                 <w:rStyle w:val="Hyperlink"/>
                 <w:noProof/>
               </w:rPr>
-              <w:t>Introduction</w:t>
+              <w:t>References</w:t>
             </w:r>
             <w:r>
               <w:rPr>
@@ -356,7 +491,7 @@
                 <w:noProof/>
                 <w:webHidden/>
               </w:rPr>
-              <w:instrText xml:space="preserve"> PAGEREF _Toc320702949 \h </w:instrText>
+              <w:instrText xml:space="preserve"> PAGEREF _Toc321001174 \h </w:instrText>
             </w:r>
             <w:r>
               <w:rPr>
@@ -401,13 +536,13 @@
               <w:szCs w:val="22"/>
             </w:rPr>
           </w:pPr>
-          <w:hyperlink w:anchor="_Toc320702950" w:history="1">
+          <w:hyperlink w:anchor="_Toc321001175" w:history="1">
             <w:r>
               <w:rPr>
                 <w:rStyle w:val="Hyperlink"/>
                 <w:noProof/>
               </w:rPr>
-              <w:t>2</w:t>
+              <w:t>3</w:t>
             </w:r>
             <w:r>
               <w:rPr>
@@ -423,7 +558,7 @@
                 <w:rStyle w:val="Hyperlink"/>
                 <w:noProof/>
               </w:rPr>
-              <w:t>References</w:t>
+              <w:t>Architecture</w:t>
             </w:r>
             <w:r>
               <w:rPr>
@@ -444,7 +579,7 @@
                 <w:noProof/>
                 <w:webHidden/>
               </w:rPr>
-              <w:instrText xml:space="preserve"> PAGEREF _Toc320702950 \h </w:instrText>
+              <w:instrText xml:space="preserve"> PAGEREF _Toc321001175 \h </w:instrText>
             </w:r>
             <w:r>
               <w:rPr>
@@ -465,6 +600,534 @@
                 <w:webHidden/>
               </w:rPr>
               <w:t>3</w:t>
+            </w:r>
+            <w:r>
+              <w:rPr>
+                <w:noProof/>
+                <w:webHidden/>
+              </w:rPr>
+              <w:fldChar w:fldCharType="end"/>
+            </w:r>
+          </w:hyperlink>
+        </w:p>
+        <w:p>
+          <w:pPr>
+            <w:pStyle w:val="TOC2"/>
+            <w:tabs>
+              <w:tab w:val="left" w:pos="880"/>
+              <w:tab w:val="right" w:leader="dot" w:pos="9350"/>
+            </w:tabs>
+            <w:rPr>
+              <w:rFonts w:asciiTheme="minorHAnsi" w:eastAsiaTheme="minorEastAsia" w:hAnsiTheme="minorHAnsi" w:cstheme="minorBidi"/>
+              <w:noProof/>
+              <w:sz w:val="22"/>
+              <w:szCs w:val="22"/>
+            </w:rPr>
+          </w:pPr>
+          <w:hyperlink w:anchor="_Toc321001176" w:history="1">
+            <w:r>
+              <w:rPr>
+                <w:rStyle w:val="Hyperlink"/>
+                <w:noProof/>
+              </w:rPr>
+              <w:t>3.1</w:t>
+            </w:r>
+            <w:r>
+              <w:rPr>
+                <w:rFonts w:asciiTheme="minorHAnsi" w:eastAsiaTheme="minorEastAsia" w:hAnsiTheme="minorHAnsi" w:cstheme="minorBidi"/>
+                <w:noProof/>
+                <w:sz w:val="22"/>
+                <w:szCs w:val="22"/>
+              </w:rPr>
+              <w:tab/>
+            </w:r>
+            <w:r>
+              <w:rPr>
+                <w:rStyle w:val="Hyperlink"/>
+                <w:noProof/>
+              </w:rPr>
+              <w:t>System Analysis</w:t>
+            </w:r>
+            <w:r>
+              <w:rPr>
+                <w:noProof/>
+                <w:webHidden/>
+              </w:rPr>
+              <w:tab/>
+            </w:r>
+            <w:r>
+              <w:rPr>
+                <w:noProof/>
+                <w:webHidden/>
+              </w:rPr>
+              <w:fldChar w:fldCharType="begin"/>
+            </w:r>
+            <w:r>
+              <w:rPr>
+                <w:noProof/>
+                <w:webHidden/>
+              </w:rPr>
+              <w:instrText xml:space="preserve"> PAGEREF _Toc321001176 \h </w:instrText>
+            </w:r>
+            <w:r>
+              <w:rPr>
+                <w:noProof/>
+                <w:webHidden/>
+              </w:rPr>
+            </w:r>
+            <w:r>
+              <w:rPr>
+                <w:noProof/>
+                <w:webHidden/>
+              </w:rPr>
+              <w:fldChar w:fldCharType="separate"/>
+            </w:r>
+            <w:r>
+              <w:rPr>
+                <w:noProof/>
+                <w:webHidden/>
+              </w:rPr>
+              <w:t>3</w:t>
+            </w:r>
+            <w:r>
+              <w:rPr>
+                <w:noProof/>
+                <w:webHidden/>
+              </w:rPr>
+              <w:fldChar w:fldCharType="end"/>
+            </w:r>
+          </w:hyperlink>
+        </w:p>
+        <w:p>
+          <w:pPr>
+            <w:pStyle w:val="TOC2"/>
+            <w:tabs>
+              <w:tab w:val="left" w:pos="880"/>
+              <w:tab w:val="right" w:leader="dot" w:pos="9350"/>
+            </w:tabs>
+            <w:rPr>
+              <w:rFonts w:asciiTheme="minorHAnsi" w:eastAsiaTheme="minorEastAsia" w:hAnsiTheme="minorHAnsi" w:cstheme="minorBidi"/>
+              <w:noProof/>
+              <w:sz w:val="22"/>
+              <w:szCs w:val="22"/>
+            </w:rPr>
+          </w:pPr>
+          <w:hyperlink w:anchor="_Toc321001177" w:history="1">
+            <w:r>
+              <w:rPr>
+                <w:rStyle w:val="Hyperlink"/>
+                <w:noProof/>
+              </w:rPr>
+              <w:t>3.2</w:t>
+            </w:r>
+            <w:r>
+              <w:rPr>
+                <w:rFonts w:asciiTheme="minorHAnsi" w:eastAsiaTheme="minorEastAsia" w:hAnsiTheme="minorHAnsi" w:cstheme="minorBidi"/>
+                <w:noProof/>
+                <w:sz w:val="22"/>
+                <w:szCs w:val="22"/>
+              </w:rPr>
+              <w:tab/>
+            </w:r>
+            <w:r>
+              <w:rPr>
+                <w:rStyle w:val="Hyperlink"/>
+                <w:noProof/>
+              </w:rPr>
+              <w:t>System Context Diagram</w:t>
+            </w:r>
+            <w:r>
+              <w:rPr>
+                <w:noProof/>
+                <w:webHidden/>
+              </w:rPr>
+              <w:tab/>
+            </w:r>
+            <w:r>
+              <w:rPr>
+                <w:noProof/>
+                <w:webHidden/>
+              </w:rPr>
+              <w:fldChar w:fldCharType="begin"/>
+            </w:r>
+            <w:r>
+              <w:rPr>
+                <w:noProof/>
+                <w:webHidden/>
+              </w:rPr>
+              <w:instrText xml:space="preserve"> PAGEREF _Toc321001177 \h </w:instrText>
+            </w:r>
+            <w:r>
+              <w:rPr>
+                <w:noProof/>
+                <w:webHidden/>
+              </w:rPr>
+            </w:r>
+            <w:r>
+              <w:rPr>
+                <w:noProof/>
+                <w:webHidden/>
+              </w:rPr>
+              <w:fldChar w:fldCharType="separate"/>
+            </w:r>
+            <w:r>
+              <w:rPr>
+                <w:noProof/>
+                <w:webHidden/>
+              </w:rPr>
+              <w:t>4</w:t>
+            </w:r>
+            <w:r>
+              <w:rPr>
+                <w:noProof/>
+                <w:webHidden/>
+              </w:rPr>
+              <w:fldChar w:fldCharType="end"/>
+            </w:r>
+          </w:hyperlink>
+        </w:p>
+        <w:p>
+          <w:pPr>
+            <w:pStyle w:val="TOC2"/>
+            <w:tabs>
+              <w:tab w:val="left" w:pos="880"/>
+              <w:tab w:val="right" w:leader="dot" w:pos="9350"/>
+            </w:tabs>
+            <w:rPr>
+              <w:rFonts w:asciiTheme="minorHAnsi" w:eastAsiaTheme="minorEastAsia" w:hAnsiTheme="minorHAnsi" w:cstheme="minorBidi"/>
+              <w:noProof/>
+              <w:sz w:val="22"/>
+              <w:szCs w:val="22"/>
+            </w:rPr>
+          </w:pPr>
+          <w:hyperlink w:anchor="_Toc321001178" w:history="1">
+            <w:r>
+              <w:rPr>
+                <w:rStyle w:val="Hyperlink"/>
+                <w:noProof/>
+              </w:rPr>
+              <w:t>3.3</w:t>
+            </w:r>
+            <w:r>
+              <w:rPr>
+                <w:rFonts w:asciiTheme="minorHAnsi" w:eastAsiaTheme="minorEastAsia" w:hAnsiTheme="minorHAnsi" w:cstheme="minorBidi"/>
+                <w:noProof/>
+                <w:sz w:val="22"/>
+                <w:szCs w:val="22"/>
+              </w:rPr>
+              <w:tab/>
+            </w:r>
+            <w:r>
+              <w:rPr>
+                <w:rStyle w:val="Hyperlink"/>
+                <w:noProof/>
+              </w:rPr>
+              <w:t>Component Design</w:t>
+            </w:r>
+            <w:r>
+              <w:rPr>
+                <w:noProof/>
+                <w:webHidden/>
+              </w:rPr>
+              <w:tab/>
+            </w:r>
+            <w:r>
+              <w:rPr>
+                <w:noProof/>
+                <w:webHidden/>
+              </w:rPr>
+              <w:fldChar w:fldCharType="begin"/>
+            </w:r>
+            <w:r>
+              <w:rPr>
+                <w:noProof/>
+                <w:webHidden/>
+              </w:rPr>
+              <w:instrText xml:space="preserve"> PAGEREF _Toc321001178 \h </w:instrText>
+            </w:r>
+            <w:r>
+              <w:rPr>
+                <w:noProof/>
+                <w:webHidden/>
+              </w:rPr>
+            </w:r>
+            <w:r>
+              <w:rPr>
+                <w:noProof/>
+                <w:webHidden/>
+              </w:rPr>
+              <w:fldChar w:fldCharType="separate"/>
+            </w:r>
+            <w:r>
+              <w:rPr>
+                <w:noProof/>
+                <w:webHidden/>
+              </w:rPr>
+              <w:t>5</w:t>
+            </w:r>
+            <w:r>
+              <w:rPr>
+                <w:noProof/>
+                <w:webHidden/>
+              </w:rPr>
+              <w:fldChar w:fldCharType="end"/>
+            </w:r>
+          </w:hyperlink>
+        </w:p>
+        <w:p>
+          <w:pPr>
+            <w:pStyle w:val="TOC2"/>
+            <w:tabs>
+              <w:tab w:val="left" w:pos="880"/>
+              <w:tab w:val="right" w:leader="dot" w:pos="9350"/>
+            </w:tabs>
+            <w:rPr>
+              <w:rFonts w:asciiTheme="minorHAnsi" w:eastAsiaTheme="minorEastAsia" w:hAnsiTheme="minorHAnsi" w:cstheme="minorBidi"/>
+              <w:noProof/>
+              <w:sz w:val="22"/>
+              <w:szCs w:val="22"/>
+            </w:rPr>
+          </w:pPr>
+          <w:hyperlink w:anchor="_Toc321001179" w:history="1">
+            <w:r>
+              <w:rPr>
+                <w:rStyle w:val="Hyperlink"/>
+                <w:noProof/>
+              </w:rPr>
+              <w:t>3.4</w:t>
+            </w:r>
+            <w:r>
+              <w:rPr>
+                <w:rFonts w:asciiTheme="minorHAnsi" w:eastAsiaTheme="minorEastAsia" w:hAnsiTheme="minorHAnsi" w:cstheme="minorBidi"/>
+                <w:noProof/>
+                <w:sz w:val="22"/>
+                <w:szCs w:val="22"/>
+              </w:rPr>
+              <w:tab/>
+            </w:r>
+            <w:r>
+              <w:rPr>
+                <w:rStyle w:val="Hyperlink"/>
+                <w:noProof/>
+              </w:rPr>
+              <w:t>Component Interface Specification</w:t>
+            </w:r>
+            <w:r>
+              <w:rPr>
+                <w:noProof/>
+                <w:webHidden/>
+              </w:rPr>
+              <w:tab/>
+            </w:r>
+            <w:r>
+              <w:rPr>
+                <w:noProof/>
+                <w:webHidden/>
+              </w:rPr>
+              <w:fldChar w:fldCharType="begin"/>
+            </w:r>
+            <w:r>
+              <w:rPr>
+                <w:noProof/>
+                <w:webHidden/>
+              </w:rPr>
+              <w:instrText xml:space="preserve"> PAGEREF _Toc321001179 \h </w:instrText>
+            </w:r>
+            <w:r>
+              <w:rPr>
+                <w:noProof/>
+                <w:webHidden/>
+              </w:rPr>
+            </w:r>
+            <w:r>
+              <w:rPr>
+                <w:noProof/>
+                <w:webHidden/>
+              </w:rPr>
+              <w:fldChar w:fldCharType="separate"/>
+            </w:r>
+            <w:r>
+              <w:rPr>
+                <w:noProof/>
+                <w:webHidden/>
+              </w:rPr>
+              <w:t>7</w:t>
+            </w:r>
+            <w:r>
+              <w:rPr>
+                <w:noProof/>
+                <w:webHidden/>
+              </w:rPr>
+              <w:fldChar w:fldCharType="end"/>
+            </w:r>
+          </w:hyperlink>
+        </w:p>
+        <w:p>
+          <w:pPr>
+            <w:pStyle w:val="TOC2"/>
+            <w:tabs>
+              <w:tab w:val="left" w:pos="880"/>
+              <w:tab w:val="right" w:leader="dot" w:pos="9350"/>
+            </w:tabs>
+            <w:rPr>
+              <w:rFonts w:asciiTheme="minorHAnsi" w:eastAsiaTheme="minorEastAsia" w:hAnsiTheme="minorHAnsi" w:cstheme="minorBidi"/>
+              <w:noProof/>
+              <w:sz w:val="22"/>
+              <w:szCs w:val="22"/>
+            </w:rPr>
+          </w:pPr>
+          <w:hyperlink w:anchor="_Toc321001180" w:history="1">
+            <w:r>
+              <w:rPr>
+                <w:rStyle w:val="Hyperlink"/>
+                <w:noProof/>
+              </w:rPr>
+              <w:t>3.5</w:t>
+            </w:r>
+            <w:r>
+              <w:rPr>
+                <w:rFonts w:asciiTheme="minorHAnsi" w:eastAsiaTheme="minorEastAsia" w:hAnsiTheme="minorHAnsi" w:cstheme="minorBidi"/>
+                <w:noProof/>
+                <w:sz w:val="22"/>
+                <w:szCs w:val="22"/>
+              </w:rPr>
+              <w:tab/>
+            </w:r>
+            <w:r>
+              <w:rPr>
+                <w:rStyle w:val="Hyperlink"/>
+                <w:noProof/>
+              </w:rPr>
+              <w:t>High-Level Design</w:t>
+            </w:r>
+            <w:r>
+              <w:rPr>
+                <w:noProof/>
+                <w:webHidden/>
+              </w:rPr>
+              <w:tab/>
+            </w:r>
+            <w:r>
+              <w:rPr>
+                <w:noProof/>
+                <w:webHidden/>
+              </w:rPr>
+              <w:fldChar w:fldCharType="begin"/>
+            </w:r>
+            <w:r>
+              <w:rPr>
+                <w:noProof/>
+                <w:webHidden/>
+              </w:rPr>
+              <w:instrText xml:space="preserve"> PAGEREF _Toc321001180 \h </w:instrText>
+            </w:r>
+            <w:r>
+              <w:rPr>
+                <w:noProof/>
+                <w:webHidden/>
+              </w:rPr>
+            </w:r>
+            <w:r>
+              <w:rPr>
+                <w:noProof/>
+                <w:webHidden/>
+              </w:rPr>
+              <w:fldChar w:fldCharType="separate"/>
+            </w:r>
+            <w:r>
+              <w:rPr>
+                <w:noProof/>
+                <w:webHidden/>
+              </w:rPr>
+              <w:t>7</w:t>
+            </w:r>
+            <w:r>
+              <w:rPr>
+                <w:noProof/>
+                <w:webHidden/>
+              </w:rPr>
+              <w:fldChar w:fldCharType="end"/>
+            </w:r>
+          </w:hyperlink>
+        </w:p>
+        <w:p>
+          <w:pPr>
+            <w:pStyle w:val="TOC2"/>
+            <w:tabs>
+              <w:tab w:val="left" w:pos="880"/>
+              <w:tab w:val="right" w:leader="dot" w:pos="9350"/>
+            </w:tabs>
+            <w:rPr>
+              <w:rFonts w:asciiTheme="minorHAnsi" w:eastAsiaTheme="minorEastAsia" w:hAnsiTheme="minorHAnsi" w:cstheme="minorBidi"/>
+              <w:noProof/>
+              <w:sz w:val="22"/>
+              <w:szCs w:val="22"/>
+            </w:rPr>
+          </w:pPr>
+          <w:hyperlink w:anchor="_Toc321001181" w:history="1">
+            <w:r>
+              <w:rPr>
+                <w:rStyle w:val="Hyperlink"/>
+                <w:noProof/>
+              </w:rPr>
+              <w:t>3.6</w:t>
+            </w:r>
+            <w:r>
+              <w:rPr>
+                <w:rFonts w:asciiTheme="minorHAnsi" w:eastAsiaTheme="minorEastAsia" w:hAnsiTheme="minorHAnsi" w:cstheme="minorBidi"/>
+                <w:noProof/>
+                <w:sz w:val="22"/>
+                <w:szCs w:val="22"/>
+              </w:rPr>
+              <w:tab/>
+            </w:r>
+            <w:r>
+              <w:rPr>
+                <w:rStyle w:val="Hyperlink"/>
+                <w:noProof/>
+              </w:rPr>
+              <w:t>System Design Rationale</w:t>
+            </w:r>
+            <w:r>
+              <w:rPr>
+                <w:noProof/>
+                <w:webHidden/>
+              </w:rPr>
+              <w:tab/>
+            </w:r>
+            <w:r>
+              <w:rPr>
+                <w:noProof/>
+                <w:webHidden/>
+              </w:rPr>
+              <w:fldChar w:fldCharType="begin"/>
+            </w:r>
+            <w:r>
+              <w:rPr>
+                <w:noProof/>
+                <w:webHidden/>
+              </w:rPr>
+              <w:instrText xml:space="preserve"> PAGEREF _Toc321001181 \h </w:instrText>
+            </w:r>
+            <w:r>
+              <w:rPr>
+                <w:noProof/>
+                <w:webHidden/>
+              </w:rPr>
+            </w:r>
+            <w:r>
+              <w:rPr>
+                <w:noProof/>
+                <w:webHidden/>
+              </w:rPr>
+              <w:fldChar w:fldCharType="separate"/>
+            </w:r>
+            <w:r>
+              <w:rPr>
+                <w:noProof/>
+                <w:webHidden/>
+              </w:rPr>
+              <w:t>8</w:t>
             </w:r>
             <w:r>
               <w:rPr>
@@ -489,13 +1152,13 @@
               <w:szCs w:val="22"/>
             </w:rPr>
           </w:pPr>
-          <w:hyperlink w:anchor="_Toc320702951" w:history="1">
+          <w:hyperlink w:anchor="_Toc321001182" w:history="1">
             <w:r>
               <w:rPr>
                 <w:rStyle w:val="Hyperlink"/>
                 <w:noProof/>
               </w:rPr>
-              <w:t>3</w:t>
+              <w:t>4</w:t>
             </w:r>
             <w:r>
               <w:rPr>
@@ -511,7 +1174,7 @@
                 <w:rStyle w:val="Hyperlink"/>
                 <w:noProof/>
               </w:rPr>
-              <w:t>Architecture</w:t>
+              <w:t>Mid-Level Design</w:t>
             </w:r>
             <w:r>
               <w:rPr>
@@ -532,7 +1195,7 @@
                 <w:noProof/>
                 <w:webHidden/>
               </w:rPr>
-              <w:instrText xml:space="preserve"> PAGEREF _Toc320702951 \h </w:instrText>
+              <w:instrText xml:space="preserve"> PAGEREF _Toc321001182 \h </w:instrText>
             </w:r>
             <w:r>
               <w:rPr>
@@ -552,7 +1215,95 @@
                 <w:noProof/>
                 <w:webHidden/>
               </w:rPr>
-              <w:t>3</w:t>
+              <w:t>9</w:t>
+            </w:r>
+            <w:r>
+              <w:rPr>
+                <w:noProof/>
+                <w:webHidden/>
+              </w:rPr>
+              <w:fldChar w:fldCharType="end"/>
+            </w:r>
+          </w:hyperlink>
+        </w:p>
+        <w:p>
+          <w:pPr>
+            <w:pStyle w:val="TOC1"/>
+            <w:tabs>
+              <w:tab w:val="left" w:pos="480"/>
+              <w:tab w:val="right" w:leader="dot" w:pos="9350"/>
+            </w:tabs>
+            <w:rPr>
+              <w:rFonts w:asciiTheme="minorHAnsi" w:eastAsiaTheme="minorEastAsia" w:hAnsiTheme="minorHAnsi" w:cstheme="minorBidi"/>
+              <w:noProof/>
+              <w:sz w:val="22"/>
+              <w:szCs w:val="22"/>
+            </w:rPr>
+          </w:pPr>
+          <w:hyperlink w:anchor="_Toc321001183" w:history="1">
+            <w:r>
+              <w:rPr>
+                <w:rStyle w:val="Hyperlink"/>
+                <w:noProof/>
+              </w:rPr>
+              <w:t>5</w:t>
+            </w:r>
+            <w:r>
+              <w:rPr>
+                <w:rFonts w:asciiTheme="minorHAnsi" w:eastAsiaTheme="minorEastAsia" w:hAnsiTheme="minorHAnsi" w:cstheme="minorBidi"/>
+                <w:noProof/>
+                <w:sz w:val="22"/>
+                <w:szCs w:val="22"/>
+              </w:rPr>
+              <w:tab/>
+            </w:r>
+            <w:r>
+              <w:rPr>
+                <w:rStyle w:val="Hyperlink"/>
+                <w:noProof/>
+              </w:rPr>
+              <w:t>Component Interaction</w:t>
+            </w:r>
+            <w:r>
+              <w:rPr>
+                <w:noProof/>
+                <w:webHidden/>
+              </w:rPr>
+              <w:tab/>
+            </w:r>
+            <w:r>
+              <w:rPr>
+                <w:noProof/>
+                <w:webHidden/>
+              </w:rPr>
+              <w:fldChar w:fldCharType="begin"/>
+            </w:r>
+            <w:r>
+              <w:rPr>
+                <w:noProof/>
+                <w:webHidden/>
+              </w:rPr>
+              <w:instrText xml:space="preserve"> PAGEREF _Toc321001183 \h </w:instrText>
+            </w:r>
+            <w:r>
+              <w:rPr>
+                <w:noProof/>
+                <w:webHidden/>
+              </w:rPr>
+            </w:r>
+            <w:r>
+              <w:rPr>
+                <w:noProof/>
+                <w:webHidden/>
+              </w:rPr>
+              <w:fldChar w:fldCharType="separate"/>
+            </w:r>
+            <w:r>
+              <w:rPr>
+                <w:noProof/>
+                <w:webHidden/>
+              </w:rPr>
+              <w:t>10</w:t>
             </w:r>
             <w:r>
               <w:rPr>
@@ -577,13 +1328,13 @@
               <w:szCs w:val="22"/>
             </w:rPr>
           </w:pPr>
-          <w:hyperlink w:anchor="_Toc320702952" w:history="1">
+          <w:hyperlink w:anchor="_Toc321001184" w:history="1">
             <w:r>
               <w:rPr>
                 <w:rStyle w:val="Hyperlink"/>
                 <w:noProof/>
               </w:rPr>
-              <w:t>3.1</w:t>
+              <w:t>5.1</w:t>
             </w:r>
             <w:r>
               <w:rPr>
@@ -599,7 +1350,7 @@
                 <w:rStyle w:val="Hyperlink"/>
                 <w:noProof/>
               </w:rPr>
-              <w:t>System Analysis</w:t>
+              <w:t>Start up interaction</w:t>
             </w:r>
             <w:r>
               <w:rPr>
@@ -620,7 +1371,7 @@
                 <w:noProof/>
                 <w:webHidden/>
               </w:rPr>
-              <w:instrText xml:space="preserve"> PAGEREF _Toc320702952 \h </w:instrText>
+              <w:instrText xml:space="preserve"> PAGEREF _Toc321001184 \h </w:instrText>
             </w:r>
             <w:r>
               <w:rPr>
@@ -640,7 +1391,7 @@
                 <w:noProof/>
                 <w:webHidden/>
               </w:rPr>
-              <w:t>3</w:t>
+              <w:t>10</w:t>
             </w:r>
             <w:r>
               <w:rPr>
@@ -665,13 +1416,13 @@
               <w:szCs w:val="22"/>
             </w:rPr>
           </w:pPr>
-          <w:hyperlink w:anchor="_Toc320702953" w:history="1">
+          <w:hyperlink w:anchor="_Toc321001185" w:history="1">
             <w:r>
               <w:rPr>
                 <w:rStyle w:val="Hyperlink"/>
                 <w:noProof/>
               </w:rPr>
-              <w:t>3.2</w:t>
+              <w:t>5.2</w:t>
             </w:r>
             <w:r>
               <w:rPr>
@@ -687,7 +1438,7 @@
                 <w:rStyle w:val="Hyperlink"/>
                 <w:noProof/>
               </w:rPr>
-              <w:t>System Context Diagram</w:t>
+              <w:t>Processing interaction</w:t>
             </w:r>
             <w:r>
               <w:rPr>
@@ -708,7 +1459,7 @@
                 <w:noProof/>
                 <w:webHidden/>
               </w:rPr>
-              <w:instrText xml:space="preserve"> PAGEREF _Toc320702953 \h </w:instrText>
+              <w:instrText xml:space="preserve"> PAGEREF _Toc321001185 \h </w:instrText>
             </w:r>
             <w:r>
               <w:rPr>
@@ -728,7 +1479,7 @@
                 <w:noProof/>
                 <w:webHidden/>
               </w:rPr>
-              <w:t>4</w:t>
+              <w:t>10</w:t>
             </w:r>
             <w:r>
               <w:rPr>
@@ -753,13 +1504,13 @@
               <w:szCs w:val="22"/>
             </w:rPr>
           </w:pPr>
-          <w:hyperlink w:anchor="_Toc320702954" w:history="1">
+          <w:hyperlink w:anchor="_Toc321001186" w:history="1">
             <w:r>
               <w:rPr>
                 <w:rStyle w:val="Hyperlink"/>
                 <w:noProof/>
               </w:rPr>
-              <w:t>3.3</w:t>
+              <w:t>5.3</w:t>
             </w:r>
             <w:r>
               <w:rPr>
@@ -775,7 +1526,7 @@
                 <w:rStyle w:val="Hyperlink"/>
                 <w:noProof/>
               </w:rPr>
-              <w:t>Component Design</w:t>
+              <w:t>Simulation end interaction</w:t>
             </w:r>
             <w:r>
               <w:rPr>
@@ -796,7 +1547,7 @@
                 <w:noProof/>
                 <w:webHidden/>
               </w:rPr>
-              <w:instrText xml:space="preserve"> PAGEREF _Toc320702954 \h </w:instrText>
+              <w:instrText xml:space="preserve"> PAGEREF _Toc321001186 \h </w:instrText>
             </w:r>
             <w:r>
               <w:rPr>
@@ -816,7 +1567,7 @@
                 <w:noProof/>
                 <w:webHidden/>
               </w:rPr>
-              <w:t>5</w:t>
+              <w:t>10</w:t>
             </w:r>
             <w:r>
               <w:rPr>
@@ -841,13 +1592,13 @@
               <w:szCs w:val="22"/>
             </w:rPr>
           </w:pPr>
-          <w:hyperlink w:anchor="_Toc320702955" w:history="1">
+          <w:hyperlink w:anchor="_Toc321001187" w:history="1">
             <w:r>
               <w:rPr>
                 <w:rStyle w:val="Hyperlink"/>
                 <w:noProof/>
               </w:rPr>
-              <w:t>3.4</w:t>
+              <w:t>5.4</w:t>
             </w:r>
             <w:r>
               <w:rPr>
@@ -863,7 +1614,7 @@
                 <w:rStyle w:val="Hyperlink"/>
                 <w:noProof/>
               </w:rPr>
-              <w:t>Component Interface Specification</w:t>
+              <w:t>Discovery Protocol</w:t>
             </w:r>
             <w:r>
               <w:rPr>
@@ -884,7 +1635,7 @@
                 <w:noProof/>
                 <w:webHidden/>
               </w:rPr>
-              <w:instrText xml:space="preserve"> PAGEREF _Toc320702955 \h </w:instrText>
+              <w:instrText xml:space="preserve"> PAGEREF _Toc321001187 \h </w:instrText>
             </w:r>
             <w:r>
               <w:rPr>
@@ -904,7 +1655,95 @@
                 <w:noProof/>
                 <w:webHidden/>
               </w:rPr>
-              <w:t>7</w:t>
+              <w:t>11</w:t>
+            </w:r>
+            <w:r>
+              <w:rPr>
+                <w:noProof/>
+                <w:webHidden/>
+              </w:rPr>
+              <w:fldChar w:fldCharType="end"/>
+            </w:r>
+          </w:hyperlink>
+        </w:p>
+        <w:p>
+          <w:pPr>
+            <w:pStyle w:val="TOC1"/>
+            <w:tabs>
+              <w:tab w:val="left" w:pos="480"/>
+              <w:tab w:val="right" w:leader="dot" w:pos="9350"/>
+            </w:tabs>
+            <w:rPr>
+              <w:rFonts w:asciiTheme="minorHAnsi" w:eastAsiaTheme="minorEastAsia" w:hAnsiTheme="minorHAnsi" w:cstheme="minorBidi"/>
+              <w:noProof/>
+              <w:sz w:val="22"/>
+              <w:szCs w:val="22"/>
+            </w:rPr>
+          </w:pPr>
+          <w:hyperlink w:anchor="_Toc321001188" w:history="1">
+            <w:r>
+              <w:rPr>
+                <w:rStyle w:val="Hyperlink"/>
+                <w:noProof/>
+              </w:rPr>
+              <w:t>6</w:t>
+            </w:r>
+            <w:r>
+              <w:rPr>
+                <w:rFonts w:asciiTheme="minorHAnsi" w:eastAsiaTheme="minorEastAsia" w:hAnsiTheme="minorHAnsi" w:cstheme="minorBidi"/>
+                <w:noProof/>
+                <w:sz w:val="22"/>
+                <w:szCs w:val="22"/>
+              </w:rPr>
+              <w:tab/>
+            </w:r>
+            <w:r>
+              <w:rPr>
+                <w:rStyle w:val="Hyperlink"/>
+                <w:noProof/>
+              </w:rPr>
+              <w:t>USE/OCL Model</w:t>
+            </w:r>
+            <w:r>
+              <w:rPr>
+                <w:noProof/>
+                <w:webHidden/>
+              </w:rPr>
+              <w:tab/>
+            </w:r>
+            <w:r>
+              <w:rPr>
+                <w:noProof/>
+                <w:webHidden/>
+              </w:rPr>
+              <w:fldChar w:fldCharType="begin"/>
+            </w:r>
+            <w:r>
+              <w:rPr>
+                <w:noProof/>
+                <w:webHidden/>
+              </w:rPr>
+              <w:instrText xml:space="preserve"> PAGEREF _Toc321001188 \h </w:instrText>
+            </w:r>
+            <w:r>
+              <w:rPr>
+                <w:noProof/>
+                <w:webHidden/>
+              </w:rPr>
+            </w:r>
+            <w:r>
+              <w:rPr>
+                <w:noProof/>
+                <w:webHidden/>
+              </w:rPr>
+              <w:fldChar w:fldCharType="separate"/>
+            </w:r>
+            <w:r>
+              <w:rPr>
+                <w:noProof/>
+                <w:webHidden/>
+              </w:rPr>
+              <w:t>12</w:t>
             </w:r>
             <w:r>
               <w:rPr>
@@ -929,13 +1768,13 @@
               <w:szCs w:val="22"/>
             </w:rPr>
           </w:pPr>
-          <w:hyperlink w:anchor="_Toc320702956" w:history="1">
+          <w:hyperlink w:anchor="_Toc321001189" w:history="1">
             <w:r>
               <w:rPr>
                 <w:rStyle w:val="Hyperlink"/>
                 <w:noProof/>
               </w:rPr>
-              <w:t>3.5</w:t>
+              <w:t>6.1</w:t>
             </w:r>
             <w:r>
               <w:rPr>
@@ -951,7 +1790,7 @@
                 <w:rStyle w:val="Hyperlink"/>
                 <w:noProof/>
               </w:rPr>
-              <w:t>High-Level Design</w:t>
+              <w:t>Overview</w:t>
             </w:r>
             <w:r>
               <w:rPr>
@@ -972,7 +1811,7 @@
                 <w:noProof/>
                 <w:webHidden/>
               </w:rPr>
-              <w:instrText xml:space="preserve"> PAGEREF _Toc320702956 \h </w:instrText>
+              <w:instrText xml:space="preserve"> PAGEREF _Toc321001189 \h </w:instrText>
             </w:r>
             <w:r>
               <w:rPr>
@@ -992,7 +1831,7 @@
                 <w:noProof/>
                 <w:webHidden/>
               </w:rPr>
-              <w:t>7</w:t>
+              <w:t>12</w:t>
             </w:r>
             <w:r>
               <w:rPr>
@@ -1017,13 +1856,13 @@
               <w:szCs w:val="22"/>
             </w:rPr>
           </w:pPr>
-          <w:hyperlink w:anchor="_Toc320702957" w:history="1">
+          <w:hyperlink w:anchor="_Toc321001190" w:history="1">
             <w:r>
               <w:rPr>
                 <w:rStyle w:val="Hyperlink"/>
                 <w:noProof/>
               </w:rPr>
-              <w:t>3.6</w:t>
+              <w:t>6.2</w:t>
             </w:r>
             <w:r>
               <w:rPr>
@@ -1039,7 +1878,7 @@
                 <w:rStyle w:val="Hyperlink"/>
                 <w:noProof/>
               </w:rPr>
-              <w:t>System Design Rationale</w:t>
+              <w:t>USE OCL Code</w:t>
             </w:r>
             <w:r>
               <w:rPr>
@@ -1060,535 +1899,7 @@
                 <w:noProof/>
                 <w:webHidden/>
               </w:rPr>
-              <w:instrText xml:space="preserve"> PAGEREF _Toc320702957 \h </w:instrText>
-            </w:r>
-            <w:r>
-              <w:rPr>
-                <w:noProof/>
-                <w:webHidden/>
-              </w:rPr>
-            </w:r>
-            <w:r>
-              <w:rPr>
-                <w:noProof/>
-                <w:webHidden/>
-              </w:rPr>
-              <w:fldChar w:fldCharType="separate"/>
-            </w:r>
-            <w:r>
-              <w:rPr>
-                <w:noProof/>
-                <w:webHidden/>
-              </w:rPr>
-              <w:t>8</w:t>
-            </w:r>
-            <w:r>
-              <w:rPr>
-                <w:noProof/>
-                <w:webHidden/>
-              </w:rPr>
-              <w:fldChar w:fldCharType="end"/>
-            </w:r>
-          </w:hyperlink>
-        </w:p>
-        <w:p>
-          <w:pPr>
-            <w:pStyle w:val="TOC1"/>
-            <w:tabs>
-              <w:tab w:val="left" w:pos="480"/>
-              <w:tab w:val="right" w:leader="dot" w:pos="9350"/>
-            </w:tabs>
-            <w:rPr>
-              <w:rFonts w:asciiTheme="minorHAnsi" w:eastAsiaTheme="minorEastAsia" w:hAnsiTheme="minorHAnsi" w:cstheme="minorBidi"/>
-              <w:noProof/>
-              <w:sz w:val="22"/>
-              <w:szCs w:val="22"/>
-            </w:rPr>
-          </w:pPr>
-          <w:hyperlink w:anchor="_Toc320702958" w:history="1">
-            <w:r>
-              <w:rPr>
-                <w:rStyle w:val="Hyperlink"/>
-                <w:noProof/>
-              </w:rPr>
-              <w:t>4</w:t>
-            </w:r>
-            <w:r>
-              <w:rPr>
-                <w:rFonts w:asciiTheme="minorHAnsi" w:eastAsiaTheme="minorEastAsia" w:hAnsiTheme="minorHAnsi" w:cstheme="minorBidi"/>
-                <w:noProof/>
-                <w:sz w:val="22"/>
-                <w:szCs w:val="22"/>
-              </w:rPr>
-              <w:tab/>
-            </w:r>
-            <w:r>
-              <w:rPr>
-                <w:rStyle w:val="Hyperlink"/>
-                <w:noProof/>
-              </w:rPr>
-              <w:t>Mid-Level Design</w:t>
-            </w:r>
-            <w:r>
-              <w:rPr>
-                <w:noProof/>
-                <w:webHidden/>
-              </w:rPr>
-              <w:tab/>
-            </w:r>
-            <w:r>
-              <w:rPr>
-                <w:noProof/>
-                <w:webHidden/>
-              </w:rPr>
-              <w:fldChar w:fldCharType="begin"/>
-            </w:r>
-            <w:r>
-              <w:rPr>
-                <w:noProof/>
-                <w:webHidden/>
-              </w:rPr>
-              <w:instrText xml:space="preserve"> PAGEREF _Toc320702958 \h </w:instrText>
-            </w:r>
-            <w:r>
-              <w:rPr>
-                <w:noProof/>
-                <w:webHidden/>
-              </w:rPr>
-            </w:r>
-            <w:r>
-              <w:rPr>
-                <w:noProof/>
-                <w:webHidden/>
-              </w:rPr>
-              <w:fldChar w:fldCharType="separate"/>
-            </w:r>
-            <w:r>
-              <w:rPr>
-                <w:noProof/>
-                <w:webHidden/>
-              </w:rPr>
-              <w:t>9</w:t>
-            </w:r>
-            <w:r>
-              <w:rPr>
-                <w:noProof/>
-                <w:webHidden/>
-              </w:rPr>
-              <w:fldChar w:fldCharType="end"/>
-            </w:r>
-          </w:hyperlink>
-        </w:p>
-        <w:p>
-          <w:pPr>
-            <w:pStyle w:val="TOC1"/>
-            <w:tabs>
-              <w:tab w:val="left" w:pos="480"/>
-              <w:tab w:val="right" w:leader="dot" w:pos="9350"/>
-            </w:tabs>
-            <w:rPr>
-              <w:rFonts w:asciiTheme="minorHAnsi" w:eastAsiaTheme="minorEastAsia" w:hAnsiTheme="minorHAnsi" w:cstheme="minorBidi"/>
-              <w:noProof/>
-              <w:sz w:val="22"/>
-              <w:szCs w:val="22"/>
-            </w:rPr>
-          </w:pPr>
-          <w:hyperlink w:anchor="_Toc320702959" w:history="1">
-            <w:r>
-              <w:rPr>
-                <w:rStyle w:val="Hyperlink"/>
-                <w:noProof/>
-              </w:rPr>
-              <w:t>5</w:t>
-            </w:r>
-            <w:r>
-              <w:rPr>
-                <w:rFonts w:asciiTheme="minorHAnsi" w:eastAsiaTheme="minorEastAsia" w:hAnsiTheme="minorHAnsi" w:cstheme="minorBidi"/>
-                <w:noProof/>
-                <w:sz w:val="22"/>
-                <w:szCs w:val="22"/>
-              </w:rPr>
-              <w:tab/>
-            </w:r>
-            <w:r>
-              <w:rPr>
-                <w:rStyle w:val="Hyperlink"/>
-                <w:noProof/>
-              </w:rPr>
-              <w:t>Component Interaction</w:t>
-            </w:r>
-            <w:r>
-              <w:rPr>
-                <w:noProof/>
-                <w:webHidden/>
-              </w:rPr>
-              <w:tab/>
-            </w:r>
-            <w:r>
-              <w:rPr>
-                <w:noProof/>
-                <w:webHidden/>
-              </w:rPr>
-              <w:fldChar w:fldCharType="begin"/>
-            </w:r>
-            <w:r>
-              <w:rPr>
-                <w:noProof/>
-                <w:webHidden/>
-              </w:rPr>
-              <w:instrText xml:space="preserve"> PAGEREF _Toc320702959 \h </w:instrText>
-            </w:r>
-            <w:r>
-              <w:rPr>
-                <w:noProof/>
-                <w:webHidden/>
-              </w:rPr>
-            </w:r>
-            <w:r>
-              <w:rPr>
-                <w:noProof/>
-                <w:webHidden/>
-              </w:rPr>
-              <w:fldChar w:fldCharType="separate"/>
-            </w:r>
-            <w:r>
-              <w:rPr>
-                <w:noProof/>
-                <w:webHidden/>
-              </w:rPr>
-              <w:t>10</w:t>
-            </w:r>
-            <w:r>
-              <w:rPr>
-                <w:noProof/>
-                <w:webHidden/>
-              </w:rPr>
-              <w:fldChar w:fldCharType="end"/>
-            </w:r>
-          </w:hyperlink>
-        </w:p>
-        <w:p>
-          <w:pPr>
-            <w:pStyle w:val="TOC2"/>
-            <w:tabs>
-              <w:tab w:val="left" w:pos="880"/>
-              <w:tab w:val="right" w:leader="dot" w:pos="9350"/>
-            </w:tabs>
-            <w:rPr>
-              <w:rFonts w:asciiTheme="minorHAnsi" w:eastAsiaTheme="minorEastAsia" w:hAnsiTheme="minorHAnsi" w:cstheme="minorBidi"/>
-              <w:noProof/>
-              <w:sz w:val="22"/>
-              <w:szCs w:val="22"/>
-            </w:rPr>
-          </w:pPr>
-          <w:hyperlink w:anchor="_Toc320702960" w:history="1">
-            <w:r>
-              <w:rPr>
-                <w:rStyle w:val="Hyperlink"/>
-                <w:noProof/>
-              </w:rPr>
-              <w:t>5.1</w:t>
-            </w:r>
-            <w:r>
-              <w:rPr>
-                <w:rFonts w:asciiTheme="minorHAnsi" w:eastAsiaTheme="minorEastAsia" w:hAnsiTheme="minorHAnsi" w:cstheme="minorBidi"/>
-                <w:noProof/>
-                <w:sz w:val="22"/>
-                <w:szCs w:val="22"/>
-              </w:rPr>
-              <w:tab/>
-            </w:r>
-            <w:r>
-              <w:rPr>
-                <w:rStyle w:val="Hyperlink"/>
-                <w:noProof/>
-              </w:rPr>
-              <w:t>Discovery Protocol</w:t>
-            </w:r>
-            <w:r>
-              <w:rPr>
-                <w:noProof/>
-                <w:webHidden/>
-              </w:rPr>
-              <w:tab/>
-            </w:r>
-            <w:r>
-              <w:rPr>
-                <w:noProof/>
-                <w:webHidden/>
-              </w:rPr>
-              <w:fldChar w:fldCharType="begin"/>
-            </w:r>
-            <w:r>
-              <w:rPr>
-                <w:noProof/>
-                <w:webHidden/>
-              </w:rPr>
-              <w:instrText xml:space="preserve"> PAGEREF _Toc320702960 \h </w:instrText>
-            </w:r>
-            <w:r>
-              <w:rPr>
-                <w:noProof/>
-                <w:webHidden/>
-              </w:rPr>
-            </w:r>
-            <w:r>
-              <w:rPr>
-                <w:noProof/>
-                <w:webHidden/>
-              </w:rPr>
-              <w:fldChar w:fldCharType="separate"/>
-            </w:r>
-            <w:r>
-              <w:rPr>
-                <w:noProof/>
-                <w:webHidden/>
-              </w:rPr>
-              <w:t>11</w:t>
-            </w:r>
-            <w:r>
-              <w:rPr>
-                <w:noProof/>
-                <w:webHidden/>
-              </w:rPr>
-              <w:fldChar w:fldCharType="end"/>
-            </w:r>
-          </w:hyperlink>
-        </w:p>
-        <w:p>
-          <w:pPr>
-            <w:pStyle w:val="TOC1"/>
-            <w:tabs>
-              <w:tab w:val="left" w:pos="480"/>
-              <w:tab w:val="right" w:leader="dot" w:pos="9350"/>
-            </w:tabs>
-            <w:rPr>
-              <w:rFonts w:asciiTheme="minorHAnsi" w:eastAsiaTheme="minorEastAsia" w:hAnsiTheme="minorHAnsi" w:cstheme="minorBidi"/>
-              <w:noProof/>
-              <w:sz w:val="22"/>
-              <w:szCs w:val="22"/>
-            </w:rPr>
-          </w:pPr>
-          <w:hyperlink w:anchor="_Toc320702961" w:history="1">
-            <w:r>
-              <w:rPr>
-                <w:rStyle w:val="Hyperlink"/>
-                <w:noProof/>
-              </w:rPr>
-              <w:t>6</w:t>
-            </w:r>
-            <w:r>
-              <w:rPr>
-                <w:rFonts w:asciiTheme="minorHAnsi" w:eastAsiaTheme="minorEastAsia" w:hAnsiTheme="minorHAnsi" w:cstheme="minorBidi"/>
-                <w:noProof/>
-                <w:sz w:val="22"/>
-                <w:szCs w:val="22"/>
-              </w:rPr>
-              <w:tab/>
-            </w:r>
-            <w:r>
-              <w:rPr>
-                <w:rStyle w:val="Hyperlink"/>
-                <w:noProof/>
-              </w:rPr>
-              <w:t>USE/OCL Model</w:t>
-            </w:r>
-            <w:r>
-              <w:rPr>
-                <w:noProof/>
-                <w:webHidden/>
-              </w:rPr>
-              <w:tab/>
-            </w:r>
-            <w:r>
-              <w:rPr>
-                <w:noProof/>
-                <w:webHidden/>
-              </w:rPr>
-              <w:fldChar w:fldCharType="begin"/>
-            </w:r>
-            <w:r>
-              <w:rPr>
-                <w:noProof/>
-                <w:webHidden/>
-              </w:rPr>
-              <w:instrText xml:space="preserve"> PAGEREF _Toc320702961 \h </w:instrText>
-            </w:r>
-            <w:r>
-              <w:rPr>
-                <w:noProof/>
-                <w:webHidden/>
-              </w:rPr>
-            </w:r>
-            <w:r>
-              <w:rPr>
-                <w:noProof/>
-                <w:webHidden/>
-              </w:rPr>
-              <w:fldChar w:fldCharType="separate"/>
-            </w:r>
-            <w:r>
-              <w:rPr>
-                <w:noProof/>
-                <w:webHidden/>
-              </w:rPr>
-              <w:t>12</w:t>
-            </w:r>
-            <w:r>
-              <w:rPr>
-                <w:noProof/>
-                <w:webHidden/>
-              </w:rPr>
-              <w:fldChar w:fldCharType="end"/>
-            </w:r>
-          </w:hyperlink>
-        </w:p>
-        <w:p>
-          <w:pPr>
-            <w:pStyle w:val="TOC2"/>
-            <w:tabs>
-              <w:tab w:val="left" w:pos="880"/>
-              <w:tab w:val="right" w:leader="dot" w:pos="9350"/>
-            </w:tabs>
-            <w:rPr>
-              <w:rFonts w:asciiTheme="minorHAnsi" w:eastAsiaTheme="minorEastAsia" w:hAnsiTheme="minorHAnsi" w:cstheme="minorBidi"/>
-              <w:noProof/>
-              <w:sz w:val="22"/>
-              <w:szCs w:val="22"/>
-            </w:rPr>
-          </w:pPr>
-          <w:hyperlink w:anchor="_Toc320702962" w:history="1">
-            <w:r>
-              <w:rPr>
-                <w:rStyle w:val="Hyperlink"/>
-                <w:noProof/>
-              </w:rPr>
-              <w:t>6.1</w:t>
-            </w:r>
-            <w:r>
-              <w:rPr>
-                <w:rFonts w:asciiTheme="minorHAnsi" w:eastAsiaTheme="minorEastAsia" w:hAnsiTheme="minorHAnsi" w:cstheme="minorBidi"/>
-                <w:noProof/>
-                <w:sz w:val="22"/>
-                <w:szCs w:val="22"/>
-              </w:rPr>
-              <w:tab/>
-            </w:r>
-            <w:r>
-              <w:rPr>
-                <w:rStyle w:val="Hyperlink"/>
-                <w:noProof/>
-              </w:rPr>
-              <w:t>Overview</w:t>
-            </w:r>
-            <w:r>
-              <w:rPr>
-                <w:noProof/>
-                <w:webHidden/>
-              </w:rPr>
-              <w:tab/>
-            </w:r>
-            <w:r>
-              <w:rPr>
-                <w:noProof/>
-                <w:webHidden/>
-              </w:rPr>
-              <w:fldChar w:fldCharType="begin"/>
-            </w:r>
-            <w:r>
-              <w:rPr>
-                <w:noProof/>
-                <w:webHidden/>
-              </w:rPr>
-              <w:instrText xml:space="preserve"> PAGEREF _Toc320702962 \h </w:instrText>
-            </w:r>
-            <w:r>
-              <w:rPr>
-                <w:noProof/>
-                <w:webHidden/>
-              </w:rPr>
-            </w:r>
-            <w:r>
-              <w:rPr>
-                <w:noProof/>
-                <w:webHidden/>
-              </w:rPr>
-              <w:fldChar w:fldCharType="separate"/>
-            </w:r>
-            <w:r>
-              <w:rPr>
-                <w:noProof/>
-                <w:webHidden/>
-              </w:rPr>
-              <w:t>12</w:t>
-            </w:r>
-            <w:r>
-              <w:rPr>
-                <w:noProof/>
-                <w:webHidden/>
-              </w:rPr>
-              <w:fldChar w:fldCharType="end"/>
-            </w:r>
-          </w:hyperlink>
-        </w:p>
-        <w:p>
-          <w:pPr>
-            <w:pStyle w:val="TOC2"/>
-            <w:tabs>
-              <w:tab w:val="left" w:pos="880"/>
-              <w:tab w:val="right" w:leader="dot" w:pos="9350"/>
-            </w:tabs>
-            <w:rPr>
-              <w:rFonts w:asciiTheme="minorHAnsi" w:eastAsiaTheme="minorEastAsia" w:hAnsiTheme="minorHAnsi" w:cstheme="minorBidi"/>
-              <w:noProof/>
-              <w:sz w:val="22"/>
-              <w:szCs w:val="22"/>
-            </w:rPr>
-          </w:pPr>
-          <w:hyperlink w:anchor="_Toc320702963" w:history="1">
-            <w:r>
-              <w:rPr>
-                <w:rStyle w:val="Hyperlink"/>
-                <w:noProof/>
-              </w:rPr>
-              <w:t>6.2</w:t>
-            </w:r>
-            <w:r>
-              <w:rPr>
-                <w:rFonts w:asciiTheme="minorHAnsi" w:eastAsiaTheme="minorEastAsia" w:hAnsiTheme="minorHAnsi" w:cstheme="minorBidi"/>
-                <w:noProof/>
-                <w:sz w:val="22"/>
-                <w:szCs w:val="22"/>
-              </w:rPr>
-              <w:tab/>
-            </w:r>
-            <w:r>
-              <w:rPr>
-                <w:rStyle w:val="Hyperlink"/>
-                <w:noProof/>
-              </w:rPr>
-              <w:t>USE OCL Code</w:t>
-            </w:r>
-            <w:r>
-              <w:rPr>
-                <w:noProof/>
-                <w:webHidden/>
-              </w:rPr>
-              <w:tab/>
-            </w:r>
-            <w:r>
-              <w:rPr>
-                <w:noProof/>
-                <w:webHidden/>
-              </w:rPr>
-              <w:fldChar w:fldCharType="begin"/>
-            </w:r>
-            <w:r>
-              <w:rPr>
-                <w:noProof/>
-                <w:webHidden/>
-              </w:rPr>
-              <w:instrText xml:space="preserve"> PAGEREF _Toc320702963 \h </w:instrText>
+              <w:instrText xml:space="preserve"> PAGEREF _Toc321001190 \h </w:instrText>
             </w:r>
             <w:r>
               <w:rPr>
@@ -1638,12 +1949,12 @@
       <w:r>
         <w:br w:type="page"/>
       </w:r>
-      <w:bookmarkStart w:id="0" w:name="_Toc320702949"/>
+      <w:bookmarkStart w:id="1" w:name="_Toc321001173"/>
       <w:r>
         <w:lastRenderedPageBreak/>
         <w:t>Introduction</w:t>
       </w:r>
-      <w:bookmarkEnd w:id="0"/>
+      <w:bookmarkEnd w:id="1"/>
     </w:p>
     <w:p>
       <w:r>
@@ -1677,11 +1988,11 @@
       <w:pPr>
         <w:pStyle w:val="Heading1"/>
       </w:pPr>
-      <w:bookmarkStart w:id="1" w:name="_Toc320702950"/>
+      <w:bookmarkStart w:id="2" w:name="_Toc321001174"/>
       <w:r>
         <w:t>References</w:t>
       </w:r>
-      <w:bookmarkEnd w:id="1"/>
+      <w:bookmarkEnd w:id="2"/>
     </w:p>
     <w:p>
       <w:pPr>
@@ -1710,13 +2021,13 @@
       <w:pPr>
         <w:pStyle w:val="Heading1"/>
       </w:pPr>
-      <w:bookmarkStart w:id="2" w:name="_Toc320702951"/>
-      <w:commentRangeStart w:id="3"/>
+      <w:bookmarkStart w:id="3" w:name="_Toc321001175"/>
       <w:commentRangeStart w:id="4"/>
+      <w:commentRangeStart w:id="5"/>
       <w:r>
         <w:t>Architecture</w:t>
       </w:r>
-      <w:commentRangeEnd w:id="3"/>
+      <w:commentRangeEnd w:id="4"/>
       <w:r>
         <w:rPr>
           <w:rStyle w:val="CommentReference"/>
@@ -1724,9 +2035,9 @@
           <w:b w:val="0"/>
           <w:bCs w:val="0"/>
         </w:rPr>
-        <w:commentReference w:id="3"/>
-      </w:r>
-      <w:commentRangeEnd w:id="4"/>
+        <w:commentReference w:id="4"/>
+      </w:r>
+      <w:commentRangeEnd w:id="5"/>
       <w:r>
         <w:rPr>
           <w:rStyle w:val="CommentReference"/>
@@ -1734,9 +2045,9 @@
           <w:b w:val="0"/>
           <w:bCs w:val="0"/>
         </w:rPr>
-        <w:commentReference w:id="4"/>
-      </w:r>
-      <w:bookmarkEnd w:id="2"/>
+        <w:commentReference w:id="5"/>
+      </w:r>
+      <w:bookmarkEnd w:id="3"/>
     </w:p>
     <w:p>
       <w:r>
@@ -1750,11 +2061,11 @@
       <w:pPr>
         <w:pStyle w:val="Heading2"/>
       </w:pPr>
-      <w:bookmarkStart w:id="5" w:name="_Toc320702952"/>
+      <w:bookmarkStart w:id="6" w:name="_Toc321001176"/>
       <w:r>
         <w:t>System Analysis</w:t>
       </w:r>
-      <w:bookmarkEnd w:id="5"/>
+      <w:bookmarkEnd w:id="6"/>
     </w:p>
     <w:p>
       <w:r>
@@ -1813,30 +2124,14 @@
       <w:r>
         <w:t xml:space="preserve">Figure </w:t>
       </w:r>
-      <w:r>
-        <w:fldChar w:fldCharType="begin"/>
-      </w:r>
-      <w:r>
-        <w:instrText xml:space="preserve"> SEQ Figure \*</w:instrText>
-      </w:r>
-      <w:r>
-        <w:instrText xml:space="preserve"> ARABIC </w:instrText>
-      </w:r>
-      <w:r>
-        <w:fldChar w:fldCharType="separate"/>
-      </w:r>
-      <w:r>
-        <w:rPr>
-          <w:noProof/>
-        </w:rPr>
-        <w:t>1</w:t>
-      </w:r>
-      <w:r>
-        <w:rPr>
-          <w:noProof/>
-        </w:rPr>
-        <w:fldChar w:fldCharType="end"/>
-      </w:r>
+      <w:fldSimple w:instr=" SEQ Figure \* ARABIC ">
+        <w:r>
+          <w:rPr>
+            <w:noProof/>
+          </w:rPr>
+          <w:t>1</w:t>
+        </w:r>
+      </w:fldSimple>
       <w:r>
         <w:rPr>
           <w:noProof/>
@@ -1863,11 +2158,11 @@
       <w:pPr>
         <w:pStyle w:val="Heading2"/>
       </w:pPr>
-      <w:bookmarkStart w:id="6" w:name="_Toc320702953"/>
+      <w:bookmarkStart w:id="7" w:name="_Toc321001177"/>
       <w:r>
         <w:t>System Context Diagram</w:t>
       </w:r>
-      <w:bookmarkEnd w:id="6"/>
+      <w:bookmarkEnd w:id="7"/>
     </w:p>
     <w:p>
       <w:r>
@@ -1927,27 +2222,14 @@
       <w:r>
         <w:t xml:space="preserve">Figure </w:t>
       </w:r>
-      <w:r>
-        <w:fldChar w:fldCharType="begin"/>
-      </w:r>
-      <w:r>
-        <w:instrText xml:space="preserve"> SEQ Figure \* ARABIC </w:instrText>
-      </w:r>
-      <w:r>
-        <w:fldChar w:fldCharType="separate"/>
-      </w:r>
-      <w:r>
-        <w:rPr>
-          <w:noProof/>
-        </w:rPr>
-        <w:t>2</w:t>
-      </w:r>
-      <w:r>
-        <w:rPr>
-          <w:noProof/>
-        </w:rPr>
-        <w:fldChar w:fldCharType="end"/>
-      </w:r>
+      <w:fldSimple w:instr=" SEQ Figure \* ARABIC ">
+        <w:r>
+          <w:rPr>
+            <w:noProof/>
+          </w:rPr>
+          <w:t>2</w:t>
+        </w:r>
+      </w:fldSimple>
       <w:r>
         <w:rPr>
           <w:noProof/>
@@ -2046,27 +2328,14 @@
       <w:r>
         <w:t xml:space="preserve">Figure </w:t>
       </w:r>
-      <w:r>
-        <w:fldChar w:fldCharType="begin"/>
-      </w:r>
-      <w:r>
-        <w:instrText xml:space="preserve"> SEQ Figure \* ARABIC </w:instrText>
-      </w:r>
-      <w:r>
-        <w:fldChar w:fldCharType="separate"/>
-      </w:r>
-      <w:r>
-        <w:rPr>
-          <w:noProof/>
-        </w:rPr>
-        <w:t>3</w:t>
-      </w:r>
-      <w:r>
-        <w:rPr>
-          <w:noProof/>
-        </w:rPr>
-        <w:fldChar w:fldCharType="end"/>
-      </w:r>
+      <w:fldSimple w:instr=" SEQ Figure \* ARABIC ">
+        <w:r>
+          <w:rPr>
+            <w:noProof/>
+          </w:rPr>
+          <w:t>3</w:t>
+        </w:r>
+      </w:fldSimple>
       <w:r>
         <w:t>Basic Processing for single simulation step</w:t>
       </w:r>
@@ -2093,12 +2362,12 @@
       <w:pPr>
         <w:pStyle w:val="Heading2"/>
       </w:pPr>
-      <w:bookmarkStart w:id="7" w:name="_Toc320702954"/>
+      <w:bookmarkStart w:id="8" w:name="_Toc321001178"/>
       <w:r>
         <w:lastRenderedPageBreak/>
         <w:t>Component Design</w:t>
       </w:r>
-      <w:bookmarkEnd w:id="7"/>
+      <w:bookmarkEnd w:id="8"/>
     </w:p>
     <w:p>
       <w:pPr>
@@ -2152,27 +2421,14 @@
       <w:r>
         <w:t xml:space="preserve">Figure </w:t>
       </w:r>
-      <w:r>
-        <w:fldChar w:fldCharType="begin"/>
-      </w:r>
-      <w:r>
-        <w:instrText xml:space="preserve"> SEQ Figure \* ARABIC </w:instrText>
-      </w:r>
-      <w:r>
-        <w:fldChar w:fldCharType="separate"/>
-      </w:r>
-      <w:r>
-        <w:rPr>
-          <w:noProof/>
-        </w:rPr>
-        <w:t>4</w:t>
-      </w:r>
-      <w:r>
-        <w:rPr>
-          <w:noProof/>
-        </w:rPr>
-        <w:fldChar w:fldCharType="end"/>
-      </w:r>
+      <w:fldSimple w:instr=" SEQ Figure \* ARABIC ">
+        <w:r>
+          <w:rPr>
+            <w:noProof/>
+          </w:rPr>
+          <w:t>4</w:t>
+        </w:r>
+      </w:fldSimple>
       <w:r>
         <w:rPr>
           <w:noProof/>
@@ -2276,27 +2532,14 @@
       <w:r>
         <w:t xml:space="preserve">Figure </w:t>
       </w:r>
-      <w:r>
-        <w:fldChar w:fldCharType="begin"/>
-      </w:r>
-      <w:r>
-        <w:instrText xml:space="preserve"> SEQ Figure \* ARABIC </w:instrText>
-      </w:r>
-      <w:r>
-        <w:fldChar w:fldCharType="separate"/>
-      </w:r>
-      <w:r>
-        <w:rPr>
-          <w:noProof/>
-        </w:rPr>
-        <w:t>5</w:t>
-      </w:r>
-      <w:r>
-        <w:rPr>
-          <w:noProof/>
-        </w:rPr>
-        <w:fldChar w:fldCharType="end"/>
-      </w:r>
+      <w:fldSimple w:instr=" SEQ Figure \* ARABIC ">
+        <w:r>
+          <w:rPr>
+            <w:noProof/>
+          </w:rPr>
+          <w:t>5</w:t>
+        </w:r>
+      </w:fldSimple>
       <w:r>
         <w:rPr>
           <w:noProof/>
@@ -2353,12 +2596,12 @@
       <w:pPr>
         <w:pStyle w:val="Heading2"/>
       </w:pPr>
-      <w:bookmarkStart w:id="8" w:name="_Toc320702955"/>
+      <w:bookmarkStart w:id="9" w:name="_Toc321001179"/>
       <w:r>
         <w:lastRenderedPageBreak/>
         <w:t>Component Interface Specification</w:t>
       </w:r>
-      <w:bookmarkEnd w:id="8"/>
+      <w:bookmarkEnd w:id="9"/>
       <w:r>
         <w:t xml:space="preserve"> </w:t>
       </w:r>
@@ -2584,12 +2827,12 @@
       <w:pPr>
         <w:pStyle w:val="Heading2"/>
       </w:pPr>
-      <w:bookmarkStart w:id="9" w:name="_Toc320702956"/>
-      <w:commentRangeStart w:id="10"/>
+      <w:bookmarkStart w:id="10" w:name="_Toc321001180"/>
+      <w:commentRangeStart w:id="11"/>
       <w:r>
         <w:t>High-Level Design</w:t>
       </w:r>
-      <w:commentRangeEnd w:id="10"/>
+      <w:commentRangeEnd w:id="11"/>
       <w:r>
         <w:rPr>
           <w:rStyle w:val="CommentReference"/>
@@ -2597,9 +2840,9 @@
           <w:b w:val="0"/>
           <w:bCs w:val="0"/>
         </w:rPr>
-        <w:commentReference w:id="10"/>
-      </w:r>
-      <w:bookmarkEnd w:id="9"/>
+        <w:commentReference w:id="11"/>
+      </w:r>
+      <w:bookmarkEnd w:id="10"/>
     </w:p>
     <w:p/>
     <w:p>
@@ -2657,14 +2900,27 @@
       <w:r>
         <w:t xml:space="preserve">Figure </w:t>
       </w:r>
-      <w:fldSimple w:instr=" SEQ Figure \* ARABIC ">
-        <w:r>
-          <w:rPr>
-            <w:noProof/>
-          </w:rPr>
-          <w:t>6</w:t>
-        </w:r>
-      </w:fldSimple>
+      <w:r>
+        <w:fldChar w:fldCharType="begin"/>
+      </w:r>
+      <w:r>
+        <w:instrText xml:space="preserve"> SEQ Figure \* ARABIC </w:instrText>
+      </w:r>
+      <w:r>
+        <w:fldChar w:fldCharType="separate"/>
+      </w:r>
+      <w:r>
+        <w:rPr>
+          <w:noProof/>
+        </w:rPr>
+        <w:t>6</w:t>
+      </w:r>
+      <w:r>
+        <w:rPr>
+          <w:noProof/>
+        </w:rPr>
+        <w:fldChar w:fldCharType="end"/>
+      </w:r>
       <w:r>
         <w:t xml:space="preserve"> High Level Class Diagram</w:t>
       </w:r>
@@ -2688,12 +2944,12 @@
       <w:pPr>
         <w:pStyle w:val="Heading2"/>
       </w:pPr>
-      <w:bookmarkStart w:id="11" w:name="_Toc320702957"/>
+      <w:bookmarkStart w:id="12" w:name="_Toc321001181"/>
       <w:r>
         <w:lastRenderedPageBreak/>
         <w:t>System Design Rationale</w:t>
       </w:r>
-      <w:bookmarkEnd w:id="11"/>
+      <w:bookmarkEnd w:id="12"/>
     </w:p>
     <w:p>
       <w:pPr>
@@ -2787,13 +3043,13 @@
       <w:pPr>
         <w:pStyle w:val="Heading1"/>
       </w:pPr>
-      <w:bookmarkStart w:id="12" w:name="_Toc320702958"/>
-      <w:commentRangeStart w:id="13"/>
+      <w:bookmarkStart w:id="13" w:name="_Toc321001182"/>
+      <w:commentRangeStart w:id="14"/>
       <w:r>
         <w:lastRenderedPageBreak/>
         <w:t>Mid-Level Design</w:t>
       </w:r>
-      <w:commentRangeEnd w:id="13"/>
+      <w:commentRangeEnd w:id="14"/>
       <w:r>
         <w:rPr>
           <w:rStyle w:val="CommentReference"/>
@@ -2801,9 +3057,9 @@
           <w:b w:val="0"/>
           <w:bCs w:val="0"/>
         </w:rPr>
-        <w:commentReference w:id="13"/>
-      </w:r>
-      <w:bookmarkEnd w:id="12"/>
+        <w:commentReference w:id="14"/>
+      </w:r>
+      <w:bookmarkEnd w:id="13"/>
     </w:p>
     <w:p>
       <w:pPr>
@@ -2827,6 +3083,7 @@
       <w:r>
         <w:rPr>
           <w:i/>
+          <w:highlight w:val="yellow"/>
         </w:rPr>
         <w:t>Needs to be more detailed—include more operations.</w:t>
       </w:r>
@@ -2840,154 +3097,10 @@
           <w:noProof/>
         </w:rPr>
         <w:drawing>
-          <wp:inline distT="0" distB="0" distL="0" distR="0" wp14:anchorId="50795D8D" wp14:editId="5B06C436">
-            <wp:extent cx="5943600" cy="3945890"/>
-            <wp:effectExtent l="0" t="0" r="0" b="0"/>
-            <wp:docPr id="4" name="Picture 4"/>
-            <wp:cNvGraphicFramePr>
-              <a:graphicFrameLocks xmlns:a="http://schemas.openxmlformats.org/drawingml/2006/main" noChangeAspect="1"/>
-            </wp:cNvGraphicFramePr>
-            <a:graphic xmlns:a="http://schemas.openxmlformats.org/drawingml/2006/main">
-              <a:graphicData uri="http://schemas.openxmlformats.org/drawingml/2006/picture">
-                <pic:pic xmlns:pic="http://schemas.openxmlformats.org/drawingml/2006/picture">
-                  <pic:nvPicPr>
-                    <pic:cNvPr id="0" name=""/>
-                    <pic:cNvPicPr/>
-                  </pic:nvPicPr>
-                  <pic:blipFill>
-                    <a:blip r:embed="rId24"/>
-                    <a:stretch>
-                      <a:fillRect/>
-                    </a:stretch>
-                  </pic:blipFill>
-                  <pic:spPr>
-                    <a:xfrm>
-                      <a:off x="0" y="0"/>
-                      <a:ext cx="5943600" cy="3945890"/>
-                    </a:xfrm>
-                    <a:prstGeom prst="rect">
-                      <a:avLst/>
-                    </a:prstGeom>
-                  </pic:spPr>
-                </pic:pic>
-              </a:graphicData>
-            </a:graphic>
-          </wp:inline>
-        </w:drawing>
-      </w:r>
-    </w:p>
-    <w:p>
-      <w:pPr>
-        <w:pStyle w:val="Caption"/>
-        <w:rPr>
-          <w:i/>
-        </w:rPr>
-      </w:pPr>
-      <w:r>
-        <w:t xml:space="preserve">Figure </w:t>
-      </w:r>
-      <w:r>
-        <w:fldChar w:fldCharType="begin"/>
-      </w:r>
-      <w:r>
-        <w:instrText xml:space="preserve"> SEQ Figure \* ARABIC </w:instrText>
-      </w:r>
-      <w:r>
-        <w:fldChar w:fldCharType="separate"/>
-      </w:r>
-      <w:r>
-        <w:rPr>
-          <w:noProof/>
-        </w:rPr>
-        <w:t>6</w:t>
-      </w:r>
-      <w:r>
-        <w:rPr>
-          <w:noProof/>
-        </w:rPr>
-        <w:fldChar w:fldCharType="end"/>
-      </w:r>
-      <w:r>
-        <w:t>Class Diagram</w:t>
-      </w:r>
-    </w:p>
-    <w:p/>
-    <w:p>
-      <w:pPr>
-        <w:rPr>
-          <w:rFonts w:eastAsiaTheme="majorEastAsia" w:cstheme="majorBidi"/>
-          <w:b/>
-          <w:bCs/>
-          <w:sz w:val="32"/>
-          <w:szCs w:val="28"/>
-        </w:rPr>
-      </w:pPr>
-      <w:r>
-        <w:br w:type="page"/>
-      </w:r>
-    </w:p>
-    <w:p>
-      <w:pPr>
-        <w:pStyle w:val="Heading1"/>
-      </w:pPr>
-      <w:bookmarkStart w:id="14" w:name="_Toc320702959"/>
-      <w:commentRangeStart w:id="15"/>
-      <w:r>
-        <w:lastRenderedPageBreak/>
-        <w:t>Component Interaction</w:t>
-      </w:r>
-      <w:commentRangeEnd w:id="15"/>
-      <w:r>
-        <w:rPr>
-          <w:rStyle w:val="CommentReference"/>
-          <w:rFonts w:eastAsiaTheme="minorHAnsi" w:cs="Times New Roman"/>
-          <w:b w:val="0"/>
-          <w:bCs w:val="0"/>
-        </w:rPr>
-        <w:commentReference w:id="15"/>
-      </w:r>
-      <w:bookmarkEnd w:id="14"/>
-    </w:p>
-    <w:p>
-      <w:pPr>
-        <w:rPr>
-          <w:i/>
-        </w:rPr>
-      </w:pPr>
-      <w:proofErr w:type="gramStart"/>
-      <w:r>
-        <w:rPr>
-          <w:i/>
-        </w:rPr>
-        <w:t>In</w:t>
-      </w:r>
-      <w:r>
-        <w:rPr>
-          <w:i/>
-        </w:rPr>
-        <w:t xml:space="preserve"> this section….</w:t>
-      </w:r>
-      <w:proofErr w:type="gramEnd"/>
-      <w:r>
-        <w:rPr>
-          <w:i/>
-        </w:rPr>
-        <w:t xml:space="preserve"> </w:t>
-      </w:r>
-    </w:p>
-    <w:p>
-      <w:pPr>
-        <w:keepNext/>
-      </w:pPr>
-      <w:r>
-        <w:rPr>
-          <w:noProof/>
-        </w:rPr>
-        <w:drawing>
-          <wp:inline distT="0" distB="0" distL="0" distR="0" wp14:anchorId="49B7E79D" wp14:editId="2F3D53AB">
-            <wp:extent cx="5943600" cy="4589145"/>
-            <wp:effectExtent l="0" t="0" r="0" b="1905"/>
-            <wp:docPr id="1" name="Picture 1"/>
+          <wp:inline distT="0" distB="0" distL="0" distR="0" wp14:anchorId="1E3C151D" wp14:editId="5FEAF83E">
+            <wp:extent cx="5943600" cy="2238375"/>
+            <wp:effectExtent l="0" t="0" r="0" b="9525"/>
+            <wp:docPr id="11" name="Picture 11"/>
             <wp:cNvGraphicFramePr>
               <a:graphicFrameLocks xmlns:a="http://schemas.openxmlformats.org/drawingml/2006/main" noChangeAspect="1"/>
             </wp:cNvGraphicFramePr>
@@ -3007,7 +3120,7 @@
                   <pic:spPr>
                     <a:xfrm>
                       <a:off x="0" y="0"/>
-                      <a:ext cx="5943600" cy="4589145"/>
+                      <a:ext cx="5943600" cy="2238375"/>
                     </a:xfrm>
                     <a:prstGeom prst="rect">
                       <a:avLst/>
@@ -3023,205 +3136,102 @@
     <w:p>
       <w:pPr>
         <w:pStyle w:val="Caption"/>
+        <w:rPr>
+          <w:i/>
+        </w:rPr>
       </w:pPr>
       <w:r>
         <w:t xml:space="preserve">Figure </w:t>
       </w:r>
-      <w:r>
-        <w:fldChar w:fldCharType="begin"/>
-      </w:r>
-      <w:r>
-        <w:instrText xml:space="preserve"> SEQ Figure \* ARABIC </w:instrText>
-      </w:r>
-      <w:r>
-        <w:fldChar w:fldCharType="separate"/>
-      </w:r>
-      <w:r>
-        <w:rPr>
-          <w:noProof/>
-        </w:rPr>
-        <w:t>7</w:t>
-      </w:r>
-      <w:r>
-        <w:rPr>
-          <w:noProof/>
-        </w:rPr>
-        <w:fldChar w:fldCharType="end"/>
-      </w:r>
-      <w:r>
-        <w:t>Sequence diagram for process interactions</w:t>
-      </w:r>
-    </w:p>
-    <w:p>
-      <w:pPr>
-        <w:pStyle w:val="Heading2"/>
-      </w:pPr>
-      <w:proofErr w:type="spellStart"/>
-      <w:r>
-        <w:t>Start up</w:t>
-      </w:r>
-      <w:proofErr w:type="spellEnd"/>
-      <w:r>
-        <w:t xml:space="preserve"> interaction</w:t>
-      </w:r>
-    </w:p>
-    <w:p>
-      <w:pPr>
-        <w:rPr>
-          <w:i/>
-        </w:rPr>
-      </w:pPr>
-      <w:proofErr w:type="spellStart"/>
-      <w:r>
-        <w:rPr>
-          <w:i/>
-        </w:rPr>
-        <w:t>Lorem</w:t>
-      </w:r>
-      <w:proofErr w:type="spellEnd"/>
-      <w:r>
-        <w:rPr>
-          <w:i/>
-        </w:rPr>
-        <w:t xml:space="preserve"> </w:t>
-      </w:r>
-      <w:proofErr w:type="spellStart"/>
-      <w:r>
-        <w:rPr>
-          <w:i/>
-        </w:rPr>
-        <w:t>ipsum</w:t>
-      </w:r>
-      <w:proofErr w:type="spellEnd"/>
-    </w:p>
-    <w:p>
-      <w:pPr>
-        <w:pStyle w:val="Heading2"/>
-      </w:pPr>
-      <w:r>
-        <w:t>Processing interaction</w:t>
-      </w:r>
-    </w:p>
-    <w:p>
-      <w:pPr>
-        <w:rPr>
-          <w:i/>
-        </w:rPr>
-      </w:pPr>
-      <w:proofErr w:type="spellStart"/>
-      <w:r>
-        <w:rPr>
-          <w:i/>
-        </w:rPr>
-        <w:t>Lorem</w:t>
-      </w:r>
-      <w:proofErr w:type="spellEnd"/>
-      <w:r>
-        <w:rPr>
-          <w:i/>
-        </w:rPr>
-        <w:t xml:space="preserve"> </w:t>
-      </w:r>
-      <w:proofErr w:type="spellStart"/>
-      <w:r>
-        <w:rPr>
-          <w:i/>
-        </w:rPr>
-        <w:t>i</w:t>
-      </w:r>
-      <w:r>
-        <w:rPr>
-          <w:i/>
-        </w:rPr>
-        <w:t>p</w:t>
-      </w:r>
-      <w:r>
-        <w:rPr>
-          <w:i/>
-        </w:rPr>
-        <w:t>s</w:t>
-      </w:r>
-      <w:r>
-        <w:rPr>
-          <w:i/>
-        </w:rPr>
-        <w:t>um</w:t>
-      </w:r>
-      <w:proofErr w:type="spellEnd"/>
-    </w:p>
-    <w:p>
-      <w:pPr>
-        <w:pStyle w:val="Heading2"/>
-      </w:pPr>
-      <w:r>
-        <w:t>Simulation end interaction</w:t>
-      </w:r>
-    </w:p>
+      <w:fldSimple w:instr=" SEQ Figure \* ARABIC ">
+        <w:r>
+          <w:rPr>
+            <w:noProof/>
+          </w:rPr>
+          <w:t>6</w:t>
+        </w:r>
+      </w:fldSimple>
+      <w:r>
+        <w:t>Class Diagram</w:t>
+      </w:r>
+    </w:p>
+    <w:p/>
     <w:p>
       <w:pPr>
         <w:rPr>
           <w:rFonts w:eastAsiaTheme="majorEastAsia" w:cstheme="majorBidi"/>
           <w:b/>
           <w:bCs/>
-          <w:i/>
-          <w:sz w:val="28"/>
-          <w:szCs w:val="26"/>
-        </w:rPr>
-      </w:pPr>
-      <w:proofErr w:type="spellStart"/>
-      <w:r>
-        <w:rPr>
-          <w:i/>
-        </w:rPr>
-        <w:t>Lorem</w:t>
-      </w:r>
-      <w:proofErr w:type="spellEnd"/>
-      <w:r>
-        <w:rPr>
-          <w:i/>
-        </w:rPr>
-        <w:t xml:space="preserve"> </w:t>
-      </w:r>
-      <w:proofErr w:type="spellStart"/>
-      <w:r>
-        <w:rPr>
-          <w:i/>
-        </w:rPr>
-        <w:t>ipsum</w:t>
-      </w:r>
-      <w:proofErr w:type="spellEnd"/>
-      <w:r>
-        <w:rPr>
-          <w:i/>
-        </w:rPr>
-        <w:br w:type="page"/>
-      </w:r>
-    </w:p>
-    <w:p>
-      <w:pPr>
-        <w:pStyle w:val="Heading2"/>
-        <w:rPr>
           <w:sz w:val="32"/>
           <w:szCs w:val="28"/>
         </w:rPr>
       </w:pPr>
-      <w:bookmarkStart w:id="16" w:name="_Toc320702960"/>
+      <w:r>
+        <w:br w:type="page"/>
+      </w:r>
+    </w:p>
+    <w:p>
+      <w:pPr>
+        <w:pStyle w:val="Heading1"/>
+      </w:pPr>
+      <w:bookmarkStart w:id="15" w:name="_Toc321001183"/>
+      <w:commentRangeStart w:id="16"/>
       <w:r>
         <w:lastRenderedPageBreak/>
-        <w:t>Discovery Protocol</w:t>
-      </w:r>
-      <w:bookmarkEnd w:id="16"/>
-    </w:p>
-    <w:p>
+        <w:t>Component Interaction</w:t>
+      </w:r>
+      <w:commentRangeEnd w:id="16"/>
+      <w:r>
+        <w:rPr>
+          <w:rStyle w:val="CommentReference"/>
+          <w:rFonts w:eastAsiaTheme="minorHAnsi" w:cs="Times New Roman"/>
+          <w:b w:val="0"/>
+          <w:bCs w:val="0"/>
+        </w:rPr>
+        <w:commentReference w:id="16"/>
+      </w:r>
+      <w:bookmarkEnd w:id="15"/>
+    </w:p>
+    <w:p>
+      <w:pPr>
+        <w:rPr>
+          <w:i/>
+        </w:rPr>
+      </w:pPr>
+      <w:proofErr w:type="gramStart"/>
+      <w:r>
+        <w:rPr>
+          <w:i/>
+        </w:rPr>
+        <w:t>In</w:t>
+      </w:r>
+      <w:r>
+        <w:rPr>
+          <w:i/>
+        </w:rPr>
+        <w:t xml:space="preserve"> this section….</w:t>
+      </w:r>
+      <w:proofErr w:type="gramEnd"/>
+      <w:r>
+        <w:rPr>
+          <w:i/>
+        </w:rPr>
+        <w:t xml:space="preserve"> </w:t>
+      </w:r>
+    </w:p>
+    <w:p>
+      <w:pPr>
+        <w:keepNext/>
+      </w:pPr>
       <w:r>
         <w:rPr>
           <w:noProof/>
         </w:rPr>
         <w:drawing>
-          <wp:inline distT="0" distB="0" distL="0" distR="0" wp14:anchorId="4F0AF0F1" wp14:editId="76277889">
-            <wp:extent cx="5934075" cy="2800350"/>
-            <wp:effectExtent l="0" t="0" r="9525" b="0"/>
-            <wp:docPr id="7" name="Picture 7"/>
+          <wp:inline distT="0" distB="0" distL="0" distR="0" wp14:anchorId="49B7E79D" wp14:editId="2F3D53AB">
+            <wp:extent cx="5943600" cy="4589145"/>
+            <wp:effectExtent l="0" t="0" r="0" b="1905"/>
+            <wp:docPr id="1" name="Picture 1"/>
             <wp:cNvGraphicFramePr>
               <a:graphicFrameLocks xmlns:a="http://schemas.openxmlformats.org/drawingml/2006/main" noChangeAspect="1"/>
             </wp:cNvGraphicFramePr>
@@ -3241,6 +3251,233 @@
                   <pic:spPr>
                     <a:xfrm>
                       <a:off x="0" y="0"/>
+                      <a:ext cx="5943600" cy="4589145"/>
+                    </a:xfrm>
+                    <a:prstGeom prst="rect">
+                      <a:avLst/>
+                    </a:prstGeom>
+                  </pic:spPr>
+                </pic:pic>
+              </a:graphicData>
+            </a:graphic>
+          </wp:inline>
+        </w:drawing>
+      </w:r>
+    </w:p>
+    <w:p>
+      <w:pPr>
+        <w:pStyle w:val="Caption"/>
+      </w:pPr>
+      <w:r>
+        <w:t xml:space="preserve">Figure </w:t>
+      </w:r>
+      <w:fldSimple w:instr=" SEQ Figure \* ARABIC ">
+        <w:r>
+          <w:rPr>
+            <w:noProof/>
+          </w:rPr>
+          <w:t>7</w:t>
+        </w:r>
+      </w:fldSimple>
+      <w:r>
+        <w:t>Sequence diagram for process interactions</w:t>
+      </w:r>
+    </w:p>
+    <w:p>
+      <w:pPr>
+        <w:pStyle w:val="Heading2"/>
+      </w:pPr>
+      <w:bookmarkStart w:id="17" w:name="_Toc321001184"/>
+      <w:proofErr w:type="spellStart"/>
+      <w:r>
+        <w:t>Start up</w:t>
+      </w:r>
+      <w:proofErr w:type="spellEnd"/>
+      <w:r>
+        <w:t xml:space="preserve"> interaction</w:t>
+      </w:r>
+      <w:bookmarkEnd w:id="17"/>
+    </w:p>
+    <w:p>
+      <w:pPr>
+        <w:rPr>
+          <w:i/>
+        </w:rPr>
+      </w:pPr>
+      <w:proofErr w:type="spellStart"/>
+      <w:r>
+        <w:rPr>
+          <w:i/>
+        </w:rPr>
+        <w:t>Lorem</w:t>
+      </w:r>
+      <w:proofErr w:type="spellEnd"/>
+      <w:r>
+        <w:rPr>
+          <w:i/>
+        </w:rPr>
+        <w:t xml:space="preserve"> </w:t>
+      </w:r>
+      <w:proofErr w:type="spellStart"/>
+      <w:r>
+        <w:rPr>
+          <w:i/>
+        </w:rPr>
+        <w:t>ipsum</w:t>
+      </w:r>
+      <w:proofErr w:type="spellEnd"/>
+    </w:p>
+    <w:p>
+      <w:pPr>
+        <w:pStyle w:val="Heading2"/>
+      </w:pPr>
+      <w:bookmarkStart w:id="18" w:name="_Toc321001185"/>
+      <w:r>
+        <w:t>Processing interaction</w:t>
+      </w:r>
+      <w:bookmarkEnd w:id="18"/>
+    </w:p>
+    <w:p>
+      <w:pPr>
+        <w:rPr>
+          <w:i/>
+        </w:rPr>
+      </w:pPr>
+      <w:proofErr w:type="spellStart"/>
+      <w:r>
+        <w:rPr>
+          <w:i/>
+        </w:rPr>
+        <w:t>Lorem</w:t>
+      </w:r>
+      <w:proofErr w:type="spellEnd"/>
+      <w:r>
+        <w:rPr>
+          <w:i/>
+        </w:rPr>
+        <w:t xml:space="preserve"> </w:t>
+      </w:r>
+      <w:proofErr w:type="spellStart"/>
+      <w:r>
+        <w:rPr>
+          <w:i/>
+        </w:rPr>
+        <w:t>i</w:t>
+      </w:r>
+      <w:r>
+        <w:rPr>
+          <w:i/>
+        </w:rPr>
+        <w:t>p</w:t>
+      </w:r>
+      <w:r>
+        <w:rPr>
+          <w:i/>
+        </w:rPr>
+        <w:t>s</w:t>
+      </w:r>
+      <w:r>
+        <w:rPr>
+          <w:i/>
+        </w:rPr>
+        <w:t>um</w:t>
+      </w:r>
+      <w:proofErr w:type="spellEnd"/>
+    </w:p>
+    <w:p>
+      <w:pPr>
+        <w:pStyle w:val="Heading2"/>
+      </w:pPr>
+      <w:bookmarkStart w:id="19" w:name="_Toc321001186"/>
+      <w:r>
+        <w:t>Simulation end interaction</w:t>
+      </w:r>
+      <w:bookmarkEnd w:id="19"/>
+    </w:p>
+    <w:p>
+      <w:pPr>
+        <w:rPr>
+          <w:rFonts w:eastAsiaTheme="majorEastAsia" w:cstheme="majorBidi"/>
+          <w:b/>
+          <w:bCs/>
+          <w:i/>
+          <w:sz w:val="28"/>
+          <w:szCs w:val="26"/>
+        </w:rPr>
+      </w:pPr>
+      <w:proofErr w:type="spellStart"/>
+      <w:r>
+        <w:rPr>
+          <w:i/>
+        </w:rPr>
+        <w:t>Lorem</w:t>
+      </w:r>
+      <w:proofErr w:type="spellEnd"/>
+      <w:r>
+        <w:rPr>
+          <w:i/>
+        </w:rPr>
+        <w:t xml:space="preserve"> </w:t>
+      </w:r>
+      <w:proofErr w:type="spellStart"/>
+      <w:r>
+        <w:rPr>
+          <w:i/>
+        </w:rPr>
+        <w:t>ipsum</w:t>
+      </w:r>
+      <w:proofErr w:type="spellEnd"/>
+      <w:r>
+        <w:rPr>
+          <w:i/>
+        </w:rPr>
+        <w:br w:type="page"/>
+      </w:r>
+    </w:p>
+    <w:p>
+      <w:pPr>
+        <w:pStyle w:val="Heading2"/>
+        <w:rPr>
+          <w:sz w:val="32"/>
+          <w:szCs w:val="28"/>
+        </w:rPr>
+      </w:pPr>
+      <w:bookmarkStart w:id="20" w:name="_Toc321001187"/>
+      <w:r>
+        <w:lastRenderedPageBreak/>
+        <w:t>Discovery Protocol</w:t>
+      </w:r>
+      <w:bookmarkEnd w:id="20"/>
+    </w:p>
+    <w:p>
+      <w:r>
+        <w:rPr>
+          <w:noProof/>
+        </w:rPr>
+        <w:drawing>
+          <wp:inline distT="0" distB="0" distL="0" distR="0" wp14:anchorId="4F0AF0F1" wp14:editId="76277889">
+            <wp:extent cx="5934075" cy="2800350"/>
+            <wp:effectExtent l="0" t="0" r="9525" b="0"/>
+            <wp:docPr id="7" name="Picture 7"/>
+            <wp:cNvGraphicFramePr>
+              <a:graphicFrameLocks xmlns:a="http://schemas.openxmlformats.org/drawingml/2006/main" noChangeAspect="1"/>
+            </wp:cNvGraphicFramePr>
+            <a:graphic xmlns:a="http://schemas.openxmlformats.org/drawingml/2006/main">
+              <a:graphicData uri="http://schemas.openxmlformats.org/drawingml/2006/picture">
+                <pic:pic xmlns:pic="http://schemas.openxmlformats.org/drawingml/2006/picture">
+                  <pic:nvPicPr>
+                    <pic:cNvPr id="0" name=""/>
+                    <pic:cNvPicPr/>
+                  </pic:nvPicPr>
+                  <pic:blipFill>
+                    <a:blip r:embed="rId27"/>
+                    <a:stretch>
+                      <a:fillRect/>
+                    </a:stretch>
+                  </pic:blipFill>
+                  <pic:spPr>
+                    <a:xfrm>
+                      <a:off x="0" y="0"/>
                       <a:ext cx="5934075" cy="2800350"/>
                     </a:xfrm>
                     <a:prstGeom prst="rect">
@@ -3269,22 +3506,22 @@
       <w:pPr>
         <w:pStyle w:val="Heading1"/>
       </w:pPr>
-      <w:bookmarkStart w:id="17" w:name="_Toc320702961"/>
+      <w:bookmarkStart w:id="21" w:name="_Toc321001188"/>
       <w:r>
         <w:lastRenderedPageBreak/>
         <w:t>USE/OCL Model</w:t>
       </w:r>
-      <w:bookmarkEnd w:id="17"/>
+      <w:bookmarkEnd w:id="21"/>
     </w:p>
     <w:p>
       <w:pPr>
         <w:pStyle w:val="Heading2"/>
       </w:pPr>
-      <w:bookmarkStart w:id="18" w:name="_Toc320702962"/>
+      <w:bookmarkStart w:id="22" w:name="_Toc321001189"/>
       <w:r>
         <w:t>Overview</w:t>
       </w:r>
-      <w:bookmarkEnd w:id="18"/>
+      <w:bookmarkEnd w:id="22"/>
     </w:p>
     <w:p>
       <w:r>
@@ -3395,11 +3632,11 @@
       <w:pPr>
         <w:pStyle w:val="Heading2"/>
       </w:pPr>
-      <w:bookmarkStart w:id="19" w:name="_Toc320702963"/>
+      <w:bookmarkStart w:id="23" w:name="_Toc321001190"/>
       <w:r>
         <w:t>USE OCL Code</w:t>
       </w:r>
-      <w:bookmarkEnd w:id="19"/>
+      <w:bookmarkEnd w:id="23"/>
     </w:p>
     <w:p>
       <w:pPr>
@@ -3424,8 +3661,6 @@
           <w:szCs w:val="28"/>
         </w:rPr>
       </w:pPr>
-      <w:bookmarkStart w:id="20" w:name="_GoBack"/>
-      <w:bookmarkEnd w:id="20"/>
       <w:r>
         <w:br w:type="page"/>
       </w:r>
@@ -3451,7 +3686,7 @@
 
 <file path=word/comments.xml><?xml version="1.0" encoding="utf-8"?>
 <w:comments xmlns:wpc="http://schemas.microsoft.com/office/word/2010/wordprocessingCanvas" xmlns:mc="http://schemas.openxmlformats.org/markup-compatibility/2006" xmlns:o="urn:schemas-microsoft-com:office:office" xmlns:r="http://schemas.openxmlformats.org/officeDocument/2006/relationships" xmlns:m="http://schemas.openxmlformats.org/officeDocument/2006/math" xmlns:v="urn:schemas-microsoft-com:vml" xmlns:wp14="http://schemas.microsoft.com/office/word/2010/wordprocessingDrawing" xmlns:wp="http://schemas.openxmlformats.org/drawingml/2006/wordprocessingDrawing" xmlns:w10="urn:schemas-microsoft-com:office:word" xmlns:w="http://schemas.openxmlformats.org/wordprocessingml/2006/main" xmlns:w14="http://schemas.microsoft.com/office/word/2010/wordml" xmlns:wpg="http://schemas.microsoft.com/office/word/2010/wordprocessingGroup" xmlns:wpi="http://schemas.microsoft.com/office/word/2010/wordprocessingInk" xmlns:wne="http://schemas.microsoft.com/office/word/2006/wordml" xmlns:wps="http://schemas.microsoft.com/office/word/2010/wordprocessingShape" mc:Ignorable="w14 wp14">
-  <w:comment w:id="3" w:author="Bryan Nehl" w:date="2012-03-14T22:31:00Z" w:initials="bdn">
+  <w:comment w:id="4" w:author="Bryan Nehl" w:date="2012-03-14T22:31:00Z" w:initials="bdn">
     <w:p>
       <w:pPr>
         <w:pStyle w:val="CommentText"/>
@@ -3495,7 +3730,7 @@
             <v:path o:extrusionok="f" gradientshapeok="t" o:connecttype="rect"/>
             <o:lock v:ext="edit" aspectratio="t"/>
           </v:shapetype>
-          <v:shape id="_x0000_i1025" type="#_x0000_t75" style="width:2in;height:30.1pt" strokeweight="1pt">
+          <v:shape id="_x0000_i1025" type="#_x0000_t75" style="width:2in;height:30.15pt" strokeweight="1pt">
             <v:stroke endcap="round"/>
             <v:imagedata r:id="rId1" o:title="" croptop="7951f" cropbottom="-12921f" cropleft="-1242f" cropright="-2663f"/>
             <v:path shadowok="f" fillok="f" insetpenok="f"/>
@@ -3506,7 +3741,7 @@
       </w:r>
     </w:p>
   </w:comment>
-  <w:comment w:id="4" w:author="Bryan Nehl" w:date="2012-03-14T22:35:00Z" w:initials="bdn">
+  <w:comment w:id="5" w:author="Bryan Nehl" w:date="2012-03-14T22:35:00Z" w:initials="bdn">
     <w:p>
       <w:pPr>
         <w:pStyle w:val="CommentText"/>
@@ -3561,7 +3796,7 @@
       </w:hyperlink>
     </w:p>
   </w:comment>
-  <w:comment w:id="10" w:author="Bryan Nehl" w:date="2012-03-28T00:07:00Z" w:initials="bdn">
+  <w:comment w:id="11" w:author="Bryan Nehl" w:date="2012-03-28T00:07:00Z" w:initials="bdn">
     <w:p>
       <w:pPr>
         <w:pStyle w:val="CommentText"/>
@@ -3609,7 +3844,7 @@
       </w:r>
     </w:p>
   </w:comment>
-  <w:comment w:id="13" w:author="Bryan Nehl" w:date="2012-03-14T22:36:00Z" w:initials="bdn">
+  <w:comment w:id="14" w:author="Bryan Nehl" w:date="2012-03-14T22:36:00Z" w:initials="bdn">
     <w:p>
       <w:pPr>
         <w:pStyle w:val="CommentText"/>
@@ -3633,7 +3868,7 @@
       </w:hyperlink>
     </w:p>
   </w:comment>
-  <w:comment w:id="15" w:author="Bryan Nehl" w:date="2012-03-14T22:44:00Z" w:initials="bdn">
+  <w:comment w:id="16" w:author="Bryan Nehl" w:date="2012-03-14T22:44:00Z" w:initials="bdn">
     <w:p>
       <w:pPr>
         <w:pStyle w:val="CommentText"/>
@@ -3658,7 +3893,7 @@
           <w:szCs w:val="28"/>
         </w:rPr>
         <w:pict>
-          <v:shape id="_x0000_i1026" type="#_x0000_t75" style="width:140.75pt;height:47.8pt" strokeweight="1pt">
+          <v:shape id="_x0000_i1026" type="#_x0000_t75" style="width:140.6pt;height:47.7pt" strokeweight="1pt">
             <v:stroke endcap="round"/>
             <v:imagedata r:id="rId6" o:title="" croptop="2961f" cropbottom="-8250f" cropleft="314f" cropright="-2669f"/>
             <v:path shadowok="f" fillok="f" insetpenok="f"/>
@@ -3754,7 +3989,7 @@
                 <w:bCs/>
                 <w:noProof/>
               </w:rPr>
-              <w:t>12</w:t>
+              <w:t>3</w:t>
             </w:r>
             <w:r>
               <w:rPr>
@@ -4006,7 +4241,7 @@
       <w:rPr>
         <w:noProof/>
       </w:rPr>
-      <w:t>2012-03-28 21:50</w:t>
+      <w:t>2012-03-31 16:30</w:t>
     </w:r>
     <w:r>
       <w:fldChar w:fldCharType="end"/>
@@ -6349,21 +6584,6 @@
 </file>
 
 <file path=customXml/item1.xml><?xml version="1.0" encoding="utf-8"?>
-<p:properties xmlns:p="http://schemas.microsoft.com/office/2006/metadata/properties" xmlns:xsi="http://www.w3.org/2001/XMLSchema-instance">
-  <documentManagement>
-    <ContentTypeId xmlns="http://schemas.microsoft.com/sharepoint/v3">0x0056BD8EAE6FAF36488DB4D7E32B557BC9</ContentTypeId>
-    <_SourceUrl xmlns="http://schemas.microsoft.com/sharepoint/v3" xsi:nil="true"/>
-    <AutoVersionDisabled xmlns="http://schemas.microsoft.com/sharepoint/v3">false</AutoVersionDisabled>
-    <ItemType xmlns="http://schemas.microsoft.com/sharepoint/v3">1</ItemType>
-    <Order xmlns="http://schemas.microsoft.com/sharepoint/v3" xsi:nil="true"/>
-    <_SharedFileIndex xmlns="http://schemas.microsoft.com/sharepoint/v3" xsi:nil="true"/>
-    <MetaInfo xmlns="http://schemas.microsoft.com/sharepoint/v3" xsi:nil="true"/>
-    <Description xmlns="http://schemas.microsoft.com/sharepoint/v3" xsi:nil="true"/>
-  </documentManagement>
-</p:properties>
-</file>
-
-<file path=customXml/item2.xml><?xml version="1.0" encoding="utf-8"?>
 <ct:contentTypeSchema xmlns:ct="http://schemas.microsoft.com/office/2006/metadata/contentType" xmlns:ma="http://schemas.microsoft.com/office/2006/metadata/properties/metaAttributes" ct:_="" ma:_="" ma:contentTypeName="_Docs_" ma:contentTypeID="0x0056BD8EAE6FAF36488DB4D7E32B557BC9" ma:contentTypeVersion="" ma:contentTypeDescription="" ma:contentTypeScope="" ma:versionID="b24a59f726d28f46a69a0a8240ee44ed">
   <xsd:schema xmlns:xsd="http://www.w3.org/2001/XMLSchema" xmlns:p="http://schemas.microsoft.com/office/2006/metadata/properties" xmlns:ns1="http://schemas.microsoft.com/sharepoint/v3" targetNamespace="http://schemas.microsoft.com/office/2006/metadata/properties" ma:root="true" ma:fieldsID="3e5d9eca856144ce6ca1da655f95619c" ns1:_="">
     <xsd:import namespace="http://schemas.microsoft.com/sharepoint/v3"/>
@@ -6717,20 +6937,26 @@
 </ct:contentTypeSchema>
 </file>
 
+<file path=customXml/item2.xml><?xml version="1.0" encoding="utf-8"?>
+<p:properties xmlns:p="http://schemas.microsoft.com/office/2006/metadata/properties" xmlns:xsi="http://www.w3.org/2001/XMLSchema-instance">
+  <documentManagement>
+    <ContentTypeId xmlns="http://schemas.microsoft.com/sharepoint/v3">0x0056BD8EAE6FAF36488DB4D7E32B557BC9</ContentTypeId>
+    <_SourceUrl xmlns="http://schemas.microsoft.com/sharepoint/v3" xsi:nil="true"/>
+    <AutoVersionDisabled xmlns="http://schemas.microsoft.com/sharepoint/v3">false</AutoVersionDisabled>
+    <ItemType xmlns="http://schemas.microsoft.com/sharepoint/v3">1</ItemType>
+    <Order xmlns="http://schemas.microsoft.com/sharepoint/v3" xsi:nil="true"/>
+    <_SharedFileIndex xmlns="http://schemas.microsoft.com/sharepoint/v3" xsi:nil="true"/>
+    <MetaInfo xmlns="http://schemas.microsoft.com/sharepoint/v3" xsi:nil="true"/>
+    <Description xmlns="http://schemas.microsoft.com/sharepoint/v3" xsi:nil="true"/>
+  </documentManagement>
+</p:properties>
+</file>
+
 <file path=customXml/item3.xml><?xml version="1.0" encoding="utf-8"?>
 <b:Sources xmlns:b="http://schemas.openxmlformats.org/officeDocument/2006/bibliography" xmlns="http://schemas.openxmlformats.org/officeDocument/2006/bibliography" SelectedStyle="\APA.XSL" StyleName="APA"/>
 </file>
 
 <file path=customXml/itemProps1.xml><?xml version="1.0" encoding="utf-8"?>
-<ds:datastoreItem xmlns:ds="http://schemas.openxmlformats.org/officeDocument/2006/customXml" ds:itemID="{42C760F5-DE4A-4ED6-8CB0-B54FEE6DCDF2}">
-  <ds:schemaRefs>
-    <ds:schemaRef ds:uri="http://schemas.microsoft.com/office/2006/metadata/properties"/>
-    <ds:schemaRef ds:uri="http://schemas.microsoft.com/sharepoint/v3"/>
-  </ds:schemaRefs>
-</ds:datastoreItem>
-</file>
-
-<file path=customXml/itemProps2.xml><?xml version="1.0" encoding="utf-8"?>
 <ds:datastoreItem xmlns:ds="http://schemas.openxmlformats.org/officeDocument/2006/customXml" ds:itemID="{C12AA6FC-2577-4BCB-865C-6D2F38D89CB3}">
   <ds:schemaRefs>
     <ds:schemaRef ds:uri="http://schemas.microsoft.com/office/2006/metadata/contentType"/>
@@ -6747,8 +6973,17 @@
 </ds:datastoreItem>
 </file>
 
+<file path=customXml/itemProps2.xml><?xml version="1.0" encoding="utf-8"?>
+<ds:datastoreItem xmlns:ds="http://schemas.openxmlformats.org/officeDocument/2006/customXml" ds:itemID="{42C760F5-DE4A-4ED6-8CB0-B54FEE6DCDF2}">
+  <ds:schemaRefs>
+    <ds:schemaRef ds:uri="http://schemas.microsoft.com/office/2006/metadata/properties"/>
+    <ds:schemaRef ds:uri="http://schemas.microsoft.com/sharepoint/v3"/>
+  </ds:schemaRefs>
+</ds:datastoreItem>
+</file>
+
 <file path=customXml/itemProps3.xml><?xml version="1.0" encoding="utf-8"?>
-<ds:datastoreItem xmlns:ds="http://schemas.openxmlformats.org/officeDocument/2006/customXml" ds:itemID="{A2EB49D7-17C5-4EFB-B7C1-DB20829933DC}">
+<ds:datastoreItem xmlns:ds="http://schemas.openxmlformats.org/officeDocument/2006/customXml" ds:itemID="{E8A9BDE0-F393-4F2F-B766-841E425B4209}">
   <ds:schemaRefs>
     <ds:schemaRef ds:uri="http://schemas.openxmlformats.org/officeDocument/2006/bibliography"/>
   </ds:schemaRefs>

</xml_diff>

<commit_message>
working on SAD document
</commit_message>
<xml_diff>
--- a/portfolio/SystemArchitectureDesign.docx
+++ b/portfolio/SystemArchitectureDesign.docx
@@ -4,239 +4,238 @@
   <w:body>
     <w:p>
       <w:pPr>
-        <w:pStyle w:val="Heading5"/>
+        <w:pStyle w:val="Title"/>
+      </w:pPr>
+    </w:p>
+    <w:p>
+      <w:pPr>
+        <w:jc w:val="center"/>
+        <w:rPr>
+          <w:b/>
+        </w:rPr>
+      </w:pPr>
+    </w:p>
+    <w:p>
+      <w:pPr>
+        <w:jc w:val="center"/>
+        <w:rPr>
+          <w:b/>
+        </w:rPr>
+      </w:pPr>
+    </w:p>
+    <w:p>
+      <w:pPr>
+        <w:jc w:val="center"/>
+        <w:rPr>
+          <w:b/>
+        </w:rPr>
+      </w:pPr>
+    </w:p>
+    <w:p>
+      <w:pPr>
+        <w:jc w:val="center"/>
+        <w:rPr>
+          <w:b/>
+        </w:rPr>
+      </w:pPr>
+    </w:p>
+    <w:p>
+      <w:pPr>
+        <w:jc w:val="center"/>
+        <w:rPr>
+          <w:b/>
+        </w:rPr>
+      </w:pPr>
+    </w:p>
+    <w:p>
+      <w:pPr>
+        <w:jc w:val="center"/>
+        <w:rPr>
+          <w:b/>
+        </w:rPr>
+      </w:pPr>
+    </w:p>
+    <w:p>
+      <w:pPr>
+        <w:jc w:val="center"/>
+        <w:rPr>
+          <w:b/>
+        </w:rPr>
+      </w:pPr>
+      <w:r>
+        <w:rPr>
+          <w:b/>
+        </w:rPr>
+        <w:t>System Architecture</w:t>
+      </w:r>
+      <w:r>
+        <w:rPr>
+          <w:b/>
+        </w:rPr>
+        <w:t xml:space="preserve"> Design</w:t>
+      </w:r>
+    </w:p>
+    <w:p>
+      <w:pPr>
+        <w:jc w:val="center"/>
+        <w:rPr>
+          <w:b/>
+        </w:rPr>
+      </w:pPr>
+    </w:p>
+    <w:p>
+      <w:pPr>
+        <w:jc w:val="center"/>
+      </w:pPr>
+    </w:p>
+    <w:p>
+      <w:pPr>
+        <w:jc w:val="center"/>
+      </w:pPr>
+      <w:r>
+        <w:t xml:space="preserve">For </w:t>
+      </w:r>
+      <w:r>
+        <w:t>Multia</w:t>
+      </w:r>
+      <w:r>
+        <w:t>gent Control of</w:t>
+      </w:r>
+      <w:r>
+        <w:t xml:space="preserve"> </w:t>
+      </w:r>
+      <w:r>
+        <w:t>Traffic Signals</w:t>
+      </w:r>
+    </w:p>
+    <w:p>
+      <w:pPr>
+        <w:jc w:val="center"/>
+      </w:pPr>
+    </w:p>
+    <w:p>
+      <w:pPr>
+        <w:jc w:val="center"/>
+      </w:pPr>
+    </w:p>
+    <w:p>
+      <w:pPr>
+        <w:jc w:val="center"/>
+      </w:pPr>
+      <w:r>
+        <w:t>Version 1.0</w:t>
+      </w:r>
+    </w:p>
+    <w:p>
+      <w:pPr>
+        <w:pStyle w:val="ChangeHistoryTitle"/>
+      </w:pPr>
+    </w:p>
+    <w:p>
+      <w:pPr>
+        <w:pStyle w:val="ChangeHistoryTitle"/>
+      </w:pPr>
+    </w:p>
+    <w:p>
+      <w:pPr>
+        <w:pStyle w:val="ChangeHistoryTitle"/>
+      </w:pPr>
+    </w:p>
+    <w:p>
+      <w:pPr>
+        <w:pStyle w:val="ChangeHistoryTitle"/>
+      </w:pPr>
+    </w:p>
+    <w:p>
+      <w:pPr>
+        <w:pStyle w:val="ChangeHistoryTitle"/>
+      </w:pPr>
+    </w:p>
+    <w:p>
+      <w:pPr>
+        <w:pStyle w:val="ChangeHistoryTitle"/>
+      </w:pPr>
+    </w:p>
+    <w:p>
+      <w:pPr>
+        <w:pStyle w:val="ChangeHistoryTitle"/>
+      </w:pPr>
+    </w:p>
+    <w:p>
+      <w:pPr>
+        <w:pStyle w:val="ChangeHistoryTitle"/>
+      </w:pPr>
+    </w:p>
+    <w:p>
+      <w:pPr>
+        <w:pStyle w:val="ChangeHistoryTitle"/>
+      </w:pPr>
+    </w:p>
+    <w:p>
+      <w:pPr>
+        <w:pStyle w:val="ChangeHistoryTitle"/>
+      </w:pPr>
+    </w:p>
+    <w:p>
+      <w:pPr>
+        <w:pStyle w:val="ChangeHistoryTitle"/>
+      </w:pPr>
+    </w:p>
+    <w:p>
+      <w:pPr>
+        <w:jc w:val="center"/>
+      </w:pPr>
+      <w:r>
+        <w:t>Submitted in partial fulfillment of the requirements of the degree of MSE</w:t>
+      </w:r>
+    </w:p>
+    <w:p>
+      <w:pPr>
+        <w:pStyle w:val="ChangeHistoryTitle"/>
+      </w:pPr>
+    </w:p>
+    <w:p>
+      <w:pPr>
+        <w:pStyle w:val="ChangeHistoryTitle"/>
+      </w:pPr>
+    </w:p>
+    <w:p>
+      <w:pPr>
+        <w:jc w:val="center"/>
+      </w:pPr>
+    </w:p>
+    <w:p>
+      <w:pPr>
+        <w:jc w:val="center"/>
+      </w:pPr>
+      <w:r>
+        <w:t>Bryan Nehl</w:t>
+      </w:r>
+    </w:p>
+    <w:p>
+      <w:pPr>
+        <w:jc w:val="center"/>
+      </w:pPr>
+      <w:r>
+        <w:t>CIS 895 – MSE Project</w:t>
+      </w:r>
+    </w:p>
+    <w:p>
+      <w:pPr>
+        <w:jc w:val="center"/>
+      </w:pPr>
+      <w:r>
+        <w:t>Kansas State University</w:t>
+      </w:r>
+    </w:p>
+    <w:p>
+      <w:pPr>
+        <w:pStyle w:val="TOCHeading"/>
         <w:numPr>
           <w:ilvl w:val="0"/>
           <w:numId w:val="0"/>
         </w:numPr>
-        <w:ind w:left="1008"/>
-      </w:pPr>
-    </w:p>
-    <w:p>
-      <w:pPr>
-        <w:jc w:val="center"/>
-        <w:rPr>
-          <w:b/>
-        </w:rPr>
-      </w:pPr>
-    </w:p>
-    <w:p>
-      <w:pPr>
-        <w:jc w:val="center"/>
-        <w:rPr>
-          <w:b/>
-        </w:rPr>
-      </w:pPr>
-    </w:p>
-    <w:p>
-      <w:pPr>
-        <w:jc w:val="center"/>
-        <w:rPr>
-          <w:b/>
-        </w:rPr>
-      </w:pPr>
-    </w:p>
-    <w:p>
-      <w:pPr>
-        <w:jc w:val="center"/>
-        <w:rPr>
-          <w:b/>
-        </w:rPr>
-      </w:pPr>
-    </w:p>
-    <w:p>
-      <w:pPr>
-        <w:jc w:val="center"/>
-        <w:rPr>
-          <w:b/>
-        </w:rPr>
-      </w:pPr>
-    </w:p>
-    <w:p>
-      <w:pPr>
-        <w:jc w:val="center"/>
-        <w:rPr>
-          <w:b/>
-        </w:rPr>
-      </w:pPr>
-    </w:p>
-    <w:p>
-      <w:pPr>
-        <w:jc w:val="center"/>
-        <w:rPr>
-          <w:b/>
-        </w:rPr>
-      </w:pPr>
-      <w:r>
-        <w:rPr>
-          <w:b/>
-        </w:rPr>
-        <w:t>System Architecture</w:t>
-      </w:r>
-      <w:r>
-        <w:rPr>
-          <w:b/>
-        </w:rPr>
-        <w:t xml:space="preserve"> Design</w:t>
-      </w:r>
-    </w:p>
-    <w:p>
-      <w:pPr>
-        <w:jc w:val="center"/>
-        <w:rPr>
-          <w:b/>
-        </w:rPr>
-      </w:pPr>
-    </w:p>
-    <w:p>
-      <w:pPr>
-        <w:jc w:val="center"/>
-      </w:pPr>
-    </w:p>
-    <w:p>
-      <w:pPr>
-        <w:jc w:val="center"/>
-      </w:pPr>
-      <w:r>
-        <w:t xml:space="preserve">For </w:t>
-      </w:r>
-      <w:r>
-        <w:t>Multia</w:t>
-      </w:r>
-      <w:r>
-        <w:t>gent Control of</w:t>
-      </w:r>
-      <w:r>
-        <w:t xml:space="preserve"> </w:t>
-      </w:r>
-      <w:r>
-        <w:t>Traffic Signals</w:t>
-      </w:r>
-    </w:p>
-    <w:p>
-      <w:pPr>
-        <w:jc w:val="center"/>
-      </w:pPr>
-    </w:p>
-    <w:p>
-      <w:pPr>
-        <w:jc w:val="center"/>
-      </w:pPr>
-    </w:p>
-    <w:p>
-      <w:pPr>
-        <w:jc w:val="center"/>
-      </w:pPr>
-      <w:r>
-        <w:t>Version 1.0</w:t>
-      </w:r>
-    </w:p>
-    <w:p>
-      <w:pPr>
-        <w:pStyle w:val="ChangeHistoryTitle"/>
-      </w:pPr>
-    </w:p>
-    <w:p>
-      <w:pPr>
-        <w:pStyle w:val="ChangeHistoryTitle"/>
-      </w:pPr>
-    </w:p>
-    <w:p>
-      <w:pPr>
-        <w:pStyle w:val="ChangeHistoryTitle"/>
-      </w:pPr>
-    </w:p>
-    <w:p>
-      <w:pPr>
-        <w:pStyle w:val="ChangeHistoryTitle"/>
-      </w:pPr>
-    </w:p>
-    <w:p>
-      <w:pPr>
-        <w:pStyle w:val="ChangeHistoryTitle"/>
-      </w:pPr>
-    </w:p>
-    <w:p>
-      <w:pPr>
-        <w:pStyle w:val="ChangeHistoryTitle"/>
-      </w:pPr>
-    </w:p>
-    <w:p>
-      <w:pPr>
-        <w:pStyle w:val="ChangeHistoryTitle"/>
-      </w:pPr>
-    </w:p>
-    <w:p>
-      <w:pPr>
-        <w:pStyle w:val="ChangeHistoryTitle"/>
-      </w:pPr>
-    </w:p>
-    <w:p>
-      <w:pPr>
-        <w:pStyle w:val="ChangeHistoryTitle"/>
-      </w:pPr>
-    </w:p>
-    <w:p>
-      <w:pPr>
-        <w:pStyle w:val="ChangeHistoryTitle"/>
-      </w:pPr>
-    </w:p>
-    <w:p>
-      <w:pPr>
-        <w:pStyle w:val="ChangeHistoryTitle"/>
-      </w:pPr>
-    </w:p>
-    <w:p>
-      <w:pPr>
-        <w:jc w:val="center"/>
-      </w:pPr>
-      <w:r>
-        <w:t>Submitted in partial fulfillment of the requirements of the degree of MSE</w:t>
-      </w:r>
-    </w:p>
-    <w:p>
-      <w:pPr>
-        <w:pStyle w:val="ChangeHistoryTitle"/>
-      </w:pPr>
-    </w:p>
-    <w:p>
-      <w:pPr>
-        <w:pStyle w:val="ChangeHistoryTitle"/>
-      </w:pPr>
-    </w:p>
-    <w:p>
-      <w:pPr>
-        <w:jc w:val="center"/>
-      </w:pPr>
-    </w:p>
-    <w:p>
-      <w:pPr>
-        <w:jc w:val="center"/>
-      </w:pPr>
-      <w:r>
-        <w:t>Bryan Nehl</w:t>
-      </w:r>
-    </w:p>
-    <w:p>
-      <w:pPr>
-        <w:jc w:val="center"/>
-      </w:pPr>
-      <w:r>
-        <w:t>CIS 895 – MSE Project</w:t>
-      </w:r>
-    </w:p>
-    <w:p>
-      <w:pPr>
-        <w:jc w:val="center"/>
-      </w:pPr>
-      <w:r>
-        <w:t>Kansas State University</w:t>
-      </w:r>
-    </w:p>
-    <w:p>
-      <w:r>
-        <w:br w:type="page"/>
-      </w:r>
+      </w:pPr>
     </w:p>
     <w:sdt>
       <w:sdtPr>
@@ -268,10 +267,6 @@
               <w:numId w:val="0"/>
             </w:numPr>
             <w:ind w:left="3312" w:firstLine="288"/>
-            <w:rPr>
-              <w:rFonts w:ascii="Times New Roman" w:hAnsi="Times New Roman"/>
-              <w:color w:val="auto"/>
-            </w:rPr>
           </w:pPr>
           <w:r>
             <w:rPr>
@@ -313,148 +308,13 @@
             </w:rPr>
             <w:fldChar w:fldCharType="separate"/>
           </w:r>
-          <w:bookmarkStart w:id="0" w:name="_GoBack"/>
-          <w:bookmarkEnd w:id="0"/>
-          <w:r>
-            <w:rPr>
-              <w:rStyle w:val="Hyperlink"/>
-              <w:noProof/>
-            </w:rPr>
-            <w:fldChar w:fldCharType="begin"/>
-          </w:r>
-          <w:r>
-            <w:rPr>
-              <w:rStyle w:val="Hyperlink"/>
-              <w:noProof/>
-            </w:rPr>
-            <w:instrText xml:space="preserve"> </w:instrText>
-          </w:r>
-          <w:r>
-            <w:rPr>
-              <w:noProof/>
-            </w:rPr>
-            <w:instrText>HYPERLINK \l "_Toc321001173"</w:instrText>
-          </w:r>
-          <w:r>
-            <w:rPr>
-              <w:rStyle w:val="Hyperlink"/>
-              <w:noProof/>
-            </w:rPr>
-            <w:instrText xml:space="preserve"> </w:instrText>
-          </w:r>
-          <w:r>
-            <w:rPr>
-              <w:rStyle w:val="Hyperlink"/>
-              <w:noProof/>
-            </w:rPr>
-          </w:r>
-          <w:r>
-            <w:rPr>
-              <w:rStyle w:val="Hyperlink"/>
-              <w:noProof/>
-            </w:rPr>
-            <w:fldChar w:fldCharType="separate"/>
-          </w:r>
-          <w:r>
-            <w:rPr>
-              <w:rStyle w:val="Hyperlink"/>
-              <w:noProof/>
-            </w:rPr>
-            <w:t>1</w:t>
-          </w:r>
-          <w:r>
-            <w:rPr>
-              <w:rFonts w:asciiTheme="minorHAnsi" w:eastAsiaTheme="minorEastAsia" w:hAnsiTheme="minorHAnsi" w:cstheme="minorBidi"/>
-              <w:noProof/>
-              <w:sz w:val="22"/>
-              <w:szCs w:val="22"/>
-            </w:rPr>
-            <w:tab/>
-          </w:r>
-          <w:r>
-            <w:rPr>
-              <w:rStyle w:val="Hyperlink"/>
-              <w:noProof/>
-            </w:rPr>
-            <w:t>Introduction</w:t>
-          </w:r>
-          <w:r>
-            <w:rPr>
-              <w:noProof/>
-              <w:webHidden/>
-            </w:rPr>
-            <w:tab/>
-          </w:r>
-          <w:r>
-            <w:rPr>
-              <w:noProof/>
-              <w:webHidden/>
-            </w:rPr>
-            <w:fldChar w:fldCharType="begin"/>
-          </w:r>
-          <w:r>
-            <w:rPr>
-              <w:noProof/>
-              <w:webHidden/>
-            </w:rPr>
-            <w:instrText xml:space="preserve"> PAGEREF _Toc321001173 \h </w:instrText>
-          </w:r>
-          <w:r>
-            <w:rPr>
-              <w:noProof/>
-              <w:webHidden/>
-            </w:rPr>
-          </w:r>
-          <w:r>
-            <w:rPr>
-              <w:noProof/>
-              <w:webHidden/>
-            </w:rPr>
-            <w:fldChar w:fldCharType="separate"/>
-          </w:r>
-          <w:r>
-            <w:rPr>
-              <w:noProof/>
-              <w:webHidden/>
-            </w:rPr>
-            <w:t>3</w:t>
-          </w:r>
-          <w:r>
-            <w:rPr>
-              <w:noProof/>
-              <w:webHidden/>
-            </w:rPr>
-            <w:fldChar w:fldCharType="end"/>
-          </w:r>
-          <w:r>
-            <w:rPr>
-              <w:rStyle w:val="Hyperlink"/>
-              <w:noProof/>
-            </w:rPr>
-            <w:fldChar w:fldCharType="end"/>
-          </w:r>
-        </w:p>
-        <w:p>
-          <w:pPr>
-            <w:pStyle w:val="TOC1"/>
-            <w:tabs>
-              <w:tab w:val="left" w:pos="480"/>
-              <w:tab w:val="right" w:leader="dot" w:pos="9350"/>
-            </w:tabs>
-            <w:rPr>
-              <w:rFonts w:asciiTheme="minorHAnsi" w:eastAsiaTheme="minorEastAsia" w:hAnsiTheme="minorHAnsi" w:cstheme="minorBidi"/>
-              <w:noProof/>
-              <w:sz w:val="22"/>
-              <w:szCs w:val="22"/>
-            </w:rPr>
-          </w:pPr>
-          <w:hyperlink w:anchor="_Toc321001174" w:history="1">
+          <w:hyperlink w:anchor="_Toc321054170" w:history="1">
             <w:r>
               <w:rPr>
                 <w:rStyle w:val="Hyperlink"/>
                 <w:noProof/>
               </w:rPr>
-              <w:t>2</w:t>
+              <w:t>1</w:t>
             </w:r>
             <w:r>
               <w:rPr>
@@ -470,7 +330,7 @@
                 <w:rStyle w:val="Hyperlink"/>
                 <w:noProof/>
               </w:rPr>
-              <w:t>References</w:t>
+              <w:t>Introduction</w:t>
             </w:r>
             <w:r>
               <w:rPr>
@@ -491,7 +351,7 @@
                 <w:noProof/>
                 <w:webHidden/>
               </w:rPr>
-              <w:instrText xml:space="preserve"> PAGEREF _Toc321001174 \h </w:instrText>
+              <w:instrText xml:space="preserve"> PAGEREF _Toc321054170 \h </w:instrText>
             </w:r>
             <w:r>
               <w:rPr>
@@ -536,13 +396,13 @@
               <w:szCs w:val="22"/>
             </w:rPr>
           </w:pPr>
-          <w:hyperlink w:anchor="_Toc321001175" w:history="1">
+          <w:hyperlink w:anchor="_Toc321054171" w:history="1">
             <w:r>
               <w:rPr>
                 <w:rStyle w:val="Hyperlink"/>
                 <w:noProof/>
               </w:rPr>
-              <w:t>3</w:t>
+              <w:t>2</w:t>
             </w:r>
             <w:r>
               <w:rPr>
@@ -558,6 +418,94 @@
                 <w:rStyle w:val="Hyperlink"/>
                 <w:noProof/>
               </w:rPr>
+              <w:t>References</w:t>
+            </w:r>
+            <w:r>
+              <w:rPr>
+                <w:noProof/>
+                <w:webHidden/>
+              </w:rPr>
+              <w:tab/>
+            </w:r>
+            <w:r>
+              <w:rPr>
+                <w:noProof/>
+                <w:webHidden/>
+              </w:rPr>
+              <w:fldChar w:fldCharType="begin"/>
+            </w:r>
+            <w:r>
+              <w:rPr>
+                <w:noProof/>
+                <w:webHidden/>
+              </w:rPr>
+              <w:instrText xml:space="preserve"> PAGEREF _Toc321054171 \h </w:instrText>
+            </w:r>
+            <w:r>
+              <w:rPr>
+                <w:noProof/>
+                <w:webHidden/>
+              </w:rPr>
+            </w:r>
+            <w:r>
+              <w:rPr>
+                <w:noProof/>
+                <w:webHidden/>
+              </w:rPr>
+              <w:fldChar w:fldCharType="separate"/>
+            </w:r>
+            <w:r>
+              <w:rPr>
+                <w:noProof/>
+                <w:webHidden/>
+              </w:rPr>
+              <w:t>3</w:t>
+            </w:r>
+            <w:r>
+              <w:rPr>
+                <w:noProof/>
+                <w:webHidden/>
+              </w:rPr>
+              <w:fldChar w:fldCharType="end"/>
+            </w:r>
+          </w:hyperlink>
+        </w:p>
+        <w:p>
+          <w:pPr>
+            <w:pStyle w:val="TOC1"/>
+            <w:tabs>
+              <w:tab w:val="left" w:pos="480"/>
+              <w:tab w:val="right" w:leader="dot" w:pos="9350"/>
+            </w:tabs>
+            <w:rPr>
+              <w:rFonts w:asciiTheme="minorHAnsi" w:eastAsiaTheme="minorEastAsia" w:hAnsiTheme="minorHAnsi" w:cstheme="minorBidi"/>
+              <w:noProof/>
+              <w:sz w:val="22"/>
+              <w:szCs w:val="22"/>
+            </w:rPr>
+          </w:pPr>
+          <w:hyperlink w:anchor="_Toc321054172" w:history="1">
+            <w:r>
+              <w:rPr>
+                <w:rStyle w:val="Hyperlink"/>
+                <w:noProof/>
+              </w:rPr>
+              <w:t>3</w:t>
+            </w:r>
+            <w:r>
+              <w:rPr>
+                <w:rFonts w:asciiTheme="minorHAnsi" w:eastAsiaTheme="minorEastAsia" w:hAnsiTheme="minorHAnsi" w:cstheme="minorBidi"/>
+                <w:noProof/>
+                <w:sz w:val="22"/>
+                <w:szCs w:val="22"/>
+              </w:rPr>
+              <w:tab/>
+            </w:r>
+            <w:r>
+              <w:rPr>
+                <w:rStyle w:val="Hyperlink"/>
+                <w:noProof/>
+              </w:rPr>
               <w:t>Architecture</w:t>
             </w:r>
             <w:r>
@@ -579,7 +527,7 @@
                 <w:noProof/>
                 <w:webHidden/>
               </w:rPr>
-              <w:instrText xml:space="preserve"> PAGEREF _Toc321001175 \h </w:instrText>
+              <w:instrText xml:space="preserve"> PAGEREF _Toc321054172 \h </w:instrText>
             </w:r>
             <w:r>
               <w:rPr>
@@ -624,7 +572,7 @@
               <w:szCs w:val="22"/>
             </w:rPr>
           </w:pPr>
-          <w:hyperlink w:anchor="_Toc321001176" w:history="1">
+          <w:hyperlink w:anchor="_Toc321054173" w:history="1">
             <w:r>
               <w:rPr>
                 <w:rStyle w:val="Hyperlink"/>
@@ -667,7 +615,7 @@
                 <w:noProof/>
                 <w:webHidden/>
               </w:rPr>
-              <w:instrText xml:space="preserve"> PAGEREF _Toc321001176 \h </w:instrText>
+              <w:instrText xml:space="preserve"> PAGEREF _Toc321054173 \h </w:instrText>
             </w:r>
             <w:r>
               <w:rPr>
@@ -712,7 +660,7 @@
               <w:szCs w:val="22"/>
             </w:rPr>
           </w:pPr>
-          <w:hyperlink w:anchor="_Toc321001177" w:history="1">
+          <w:hyperlink w:anchor="_Toc321054174" w:history="1">
             <w:r>
               <w:rPr>
                 <w:rStyle w:val="Hyperlink"/>
@@ -755,7 +703,7 @@
                 <w:noProof/>
                 <w:webHidden/>
               </w:rPr>
-              <w:instrText xml:space="preserve"> PAGEREF _Toc321001177 \h </w:instrText>
+              <w:instrText xml:space="preserve"> PAGEREF _Toc321054174 \h </w:instrText>
             </w:r>
             <w:r>
               <w:rPr>
@@ -800,7 +748,7 @@
               <w:szCs w:val="22"/>
             </w:rPr>
           </w:pPr>
-          <w:hyperlink w:anchor="_Toc321001178" w:history="1">
+          <w:hyperlink w:anchor="_Toc321054175" w:history="1">
             <w:r>
               <w:rPr>
                 <w:rStyle w:val="Hyperlink"/>
@@ -843,7 +791,7 @@
                 <w:noProof/>
                 <w:webHidden/>
               </w:rPr>
-              <w:instrText xml:space="preserve"> PAGEREF _Toc321001178 \h </w:instrText>
+              <w:instrText xml:space="preserve"> PAGEREF _Toc321054175 \h </w:instrText>
             </w:r>
             <w:r>
               <w:rPr>
@@ -888,7 +836,7 @@
               <w:szCs w:val="22"/>
             </w:rPr>
           </w:pPr>
-          <w:hyperlink w:anchor="_Toc321001179" w:history="1">
+          <w:hyperlink w:anchor="_Toc321054176" w:history="1">
             <w:r>
               <w:rPr>
                 <w:rStyle w:val="Hyperlink"/>
@@ -910,7 +858,7 @@
                 <w:rStyle w:val="Hyperlink"/>
                 <w:noProof/>
               </w:rPr>
-              <w:t>Component Interface Specification</w:t>
+              <w:t>System Design Rationale</w:t>
             </w:r>
             <w:r>
               <w:rPr>
@@ -931,7 +879,7 @@
                 <w:noProof/>
                 <w:webHidden/>
               </w:rPr>
-              <w:instrText xml:space="preserve"> PAGEREF _Toc321001179 \h </w:instrText>
+              <w:instrText xml:space="preserve"> PAGEREF _Toc321054176 \h </w:instrText>
             </w:r>
             <w:r>
               <w:rPr>
@@ -951,7 +899,7 @@
                 <w:noProof/>
                 <w:webHidden/>
               </w:rPr>
-              <w:t>7</w:t>
+              <w:t>6</w:t>
             </w:r>
             <w:r>
               <w:rPr>
@@ -976,7 +924,7 @@
               <w:szCs w:val="22"/>
             </w:rPr>
           </w:pPr>
-          <w:hyperlink w:anchor="_Toc321001180" w:history="1">
+          <w:hyperlink w:anchor="_Toc321054177" w:history="1">
             <w:r>
               <w:rPr>
                 <w:rStyle w:val="Hyperlink"/>
@@ -1019,7 +967,7 @@
                 <w:noProof/>
                 <w:webHidden/>
               </w:rPr>
-              <w:instrText xml:space="preserve"> PAGEREF _Toc321001180 \h </w:instrText>
+              <w:instrText xml:space="preserve"> PAGEREF _Toc321054177 \h </w:instrText>
             </w:r>
             <w:r>
               <w:rPr>
@@ -1064,7 +1012,7 @@
               <w:szCs w:val="22"/>
             </w:rPr>
           </w:pPr>
-          <w:hyperlink w:anchor="_Toc321001181" w:history="1">
+          <w:hyperlink w:anchor="_Toc321054178" w:history="1">
             <w:r>
               <w:rPr>
                 <w:rStyle w:val="Hyperlink"/>
@@ -1086,7 +1034,7 @@
                 <w:rStyle w:val="Hyperlink"/>
                 <w:noProof/>
               </w:rPr>
-              <w:t>System Design Rationale</w:t>
+              <w:t>Mid-Level Design</w:t>
             </w:r>
             <w:r>
               <w:rPr>
@@ -1107,7 +1055,7 @@
                 <w:noProof/>
                 <w:webHidden/>
               </w:rPr>
-              <w:instrText xml:space="preserve"> PAGEREF _Toc321001181 \h </w:instrText>
+              <w:instrText xml:space="preserve"> PAGEREF _Toc321054178 \h </w:instrText>
             </w:r>
             <w:r>
               <w:rPr>
@@ -1128,6 +1076,94 @@
                 <w:webHidden/>
               </w:rPr>
               <w:t>8</w:t>
+            </w:r>
+            <w:r>
+              <w:rPr>
+                <w:noProof/>
+                <w:webHidden/>
+              </w:rPr>
+              <w:fldChar w:fldCharType="end"/>
+            </w:r>
+          </w:hyperlink>
+        </w:p>
+        <w:p>
+          <w:pPr>
+            <w:pStyle w:val="TOC2"/>
+            <w:tabs>
+              <w:tab w:val="left" w:pos="880"/>
+              <w:tab w:val="right" w:leader="dot" w:pos="9350"/>
+            </w:tabs>
+            <w:rPr>
+              <w:rFonts w:asciiTheme="minorHAnsi" w:eastAsiaTheme="minorEastAsia" w:hAnsiTheme="minorHAnsi" w:cstheme="minorBidi"/>
+              <w:noProof/>
+              <w:sz w:val="22"/>
+              <w:szCs w:val="22"/>
+            </w:rPr>
+          </w:pPr>
+          <w:hyperlink w:anchor="_Toc321054179" w:history="1">
+            <w:r>
+              <w:rPr>
+                <w:rStyle w:val="Hyperlink"/>
+                <w:noProof/>
+              </w:rPr>
+              <w:t>3.7</w:t>
+            </w:r>
+            <w:r>
+              <w:rPr>
+                <w:rFonts w:asciiTheme="minorHAnsi" w:eastAsiaTheme="minorEastAsia" w:hAnsiTheme="minorHAnsi" w:cstheme="minorBidi"/>
+                <w:noProof/>
+                <w:sz w:val="22"/>
+                <w:szCs w:val="22"/>
+              </w:rPr>
+              <w:tab/>
+            </w:r>
+            <w:r>
+              <w:rPr>
+                <w:rStyle w:val="Hyperlink"/>
+                <w:noProof/>
+              </w:rPr>
+              <w:t>Component Interface Specification</w:t>
+            </w:r>
+            <w:r>
+              <w:rPr>
+                <w:noProof/>
+                <w:webHidden/>
+              </w:rPr>
+              <w:tab/>
+            </w:r>
+            <w:r>
+              <w:rPr>
+                <w:noProof/>
+                <w:webHidden/>
+              </w:rPr>
+              <w:fldChar w:fldCharType="begin"/>
+            </w:r>
+            <w:r>
+              <w:rPr>
+                <w:noProof/>
+                <w:webHidden/>
+              </w:rPr>
+              <w:instrText xml:space="preserve"> PAGEREF _Toc321054179 \h </w:instrText>
+            </w:r>
+            <w:r>
+              <w:rPr>
+                <w:noProof/>
+                <w:webHidden/>
+              </w:rPr>
+            </w:r>
+            <w:r>
+              <w:rPr>
+                <w:noProof/>
+                <w:webHidden/>
+              </w:rPr>
+              <w:fldChar w:fldCharType="separate"/>
+            </w:r>
+            <w:r>
+              <w:rPr>
+                <w:noProof/>
+                <w:webHidden/>
+              </w:rPr>
+              <w:t>9</w:t>
             </w:r>
             <w:r>
               <w:rPr>
@@ -1152,7 +1188,7 @@
               <w:szCs w:val="22"/>
             </w:rPr>
           </w:pPr>
-          <w:hyperlink w:anchor="_Toc321001182" w:history="1">
+          <w:hyperlink w:anchor="_Toc321054180" w:history="1">
             <w:r>
               <w:rPr>
                 <w:rStyle w:val="Hyperlink"/>
@@ -1174,7 +1210,7 @@
                 <w:rStyle w:val="Hyperlink"/>
                 <w:noProof/>
               </w:rPr>
-              <w:t>Mid-Level Design</w:t>
+              <w:t>Component Interaction</w:t>
             </w:r>
             <w:r>
               <w:rPr>
@@ -1195,7 +1231,7 @@
                 <w:noProof/>
                 <w:webHidden/>
               </w:rPr>
-              <w:instrText xml:space="preserve"> PAGEREF _Toc321001182 \h </w:instrText>
+              <w:instrText xml:space="preserve"> PAGEREF _Toc321054180 \h </w:instrText>
             </w:r>
             <w:r>
               <w:rPr>
@@ -1215,7 +1251,359 @@
                 <w:noProof/>
                 <w:webHidden/>
               </w:rPr>
-              <w:t>9</w:t>
+              <w:t>10</w:t>
+            </w:r>
+            <w:r>
+              <w:rPr>
+                <w:noProof/>
+                <w:webHidden/>
+              </w:rPr>
+              <w:fldChar w:fldCharType="end"/>
+            </w:r>
+          </w:hyperlink>
+        </w:p>
+        <w:p>
+          <w:pPr>
+            <w:pStyle w:val="TOC2"/>
+            <w:tabs>
+              <w:tab w:val="left" w:pos="880"/>
+              <w:tab w:val="right" w:leader="dot" w:pos="9350"/>
+            </w:tabs>
+            <w:rPr>
+              <w:rFonts w:asciiTheme="minorHAnsi" w:eastAsiaTheme="minorEastAsia" w:hAnsiTheme="minorHAnsi" w:cstheme="minorBidi"/>
+              <w:noProof/>
+              <w:sz w:val="22"/>
+              <w:szCs w:val="22"/>
+            </w:rPr>
+          </w:pPr>
+          <w:hyperlink w:anchor="_Toc321054181" w:history="1">
+            <w:r>
+              <w:rPr>
+                <w:rStyle w:val="Hyperlink"/>
+                <w:noProof/>
+              </w:rPr>
+              <w:t>4.1</w:t>
+            </w:r>
+            <w:r>
+              <w:rPr>
+                <w:rFonts w:asciiTheme="minorHAnsi" w:eastAsiaTheme="minorEastAsia" w:hAnsiTheme="minorHAnsi" w:cstheme="minorBidi"/>
+                <w:noProof/>
+                <w:sz w:val="22"/>
+                <w:szCs w:val="22"/>
+              </w:rPr>
+              <w:tab/>
+            </w:r>
+            <w:r>
+              <w:rPr>
+                <w:rStyle w:val="Hyperlink"/>
+                <w:noProof/>
+              </w:rPr>
+              <w:t>Start up interaction</w:t>
+            </w:r>
+            <w:r>
+              <w:rPr>
+                <w:noProof/>
+                <w:webHidden/>
+              </w:rPr>
+              <w:tab/>
+            </w:r>
+            <w:r>
+              <w:rPr>
+                <w:noProof/>
+                <w:webHidden/>
+              </w:rPr>
+              <w:fldChar w:fldCharType="begin"/>
+            </w:r>
+            <w:r>
+              <w:rPr>
+                <w:noProof/>
+                <w:webHidden/>
+              </w:rPr>
+              <w:instrText xml:space="preserve"> PAGEREF _Toc321054181 \h </w:instrText>
+            </w:r>
+            <w:r>
+              <w:rPr>
+                <w:noProof/>
+                <w:webHidden/>
+              </w:rPr>
+            </w:r>
+            <w:r>
+              <w:rPr>
+                <w:noProof/>
+                <w:webHidden/>
+              </w:rPr>
+              <w:fldChar w:fldCharType="separate"/>
+            </w:r>
+            <w:r>
+              <w:rPr>
+                <w:noProof/>
+                <w:webHidden/>
+              </w:rPr>
+              <w:t>10</w:t>
+            </w:r>
+            <w:r>
+              <w:rPr>
+                <w:noProof/>
+                <w:webHidden/>
+              </w:rPr>
+              <w:fldChar w:fldCharType="end"/>
+            </w:r>
+          </w:hyperlink>
+        </w:p>
+        <w:p>
+          <w:pPr>
+            <w:pStyle w:val="TOC2"/>
+            <w:tabs>
+              <w:tab w:val="left" w:pos="880"/>
+              <w:tab w:val="right" w:leader="dot" w:pos="9350"/>
+            </w:tabs>
+            <w:rPr>
+              <w:rFonts w:asciiTheme="minorHAnsi" w:eastAsiaTheme="minorEastAsia" w:hAnsiTheme="minorHAnsi" w:cstheme="minorBidi"/>
+              <w:noProof/>
+              <w:sz w:val="22"/>
+              <w:szCs w:val="22"/>
+            </w:rPr>
+          </w:pPr>
+          <w:hyperlink w:anchor="_Toc321054182" w:history="1">
+            <w:r>
+              <w:rPr>
+                <w:rStyle w:val="Hyperlink"/>
+                <w:noProof/>
+              </w:rPr>
+              <w:t>4.2</w:t>
+            </w:r>
+            <w:r>
+              <w:rPr>
+                <w:rFonts w:asciiTheme="minorHAnsi" w:eastAsiaTheme="minorEastAsia" w:hAnsiTheme="minorHAnsi" w:cstheme="minorBidi"/>
+                <w:noProof/>
+                <w:sz w:val="22"/>
+                <w:szCs w:val="22"/>
+              </w:rPr>
+              <w:tab/>
+            </w:r>
+            <w:r>
+              <w:rPr>
+                <w:rStyle w:val="Hyperlink"/>
+                <w:noProof/>
+              </w:rPr>
+              <w:t>Processing interaction</w:t>
+            </w:r>
+            <w:r>
+              <w:rPr>
+                <w:noProof/>
+                <w:webHidden/>
+              </w:rPr>
+              <w:tab/>
+            </w:r>
+            <w:r>
+              <w:rPr>
+                <w:noProof/>
+                <w:webHidden/>
+              </w:rPr>
+              <w:fldChar w:fldCharType="begin"/>
+            </w:r>
+            <w:r>
+              <w:rPr>
+                <w:noProof/>
+                <w:webHidden/>
+              </w:rPr>
+              <w:instrText xml:space="preserve"> PAGEREF _Toc321054182 \h </w:instrText>
+            </w:r>
+            <w:r>
+              <w:rPr>
+                <w:noProof/>
+                <w:webHidden/>
+              </w:rPr>
+            </w:r>
+            <w:r>
+              <w:rPr>
+                <w:noProof/>
+                <w:webHidden/>
+              </w:rPr>
+              <w:fldChar w:fldCharType="separate"/>
+            </w:r>
+            <w:r>
+              <w:rPr>
+                <w:noProof/>
+                <w:webHidden/>
+              </w:rPr>
+              <w:t>10</w:t>
+            </w:r>
+            <w:r>
+              <w:rPr>
+                <w:noProof/>
+                <w:webHidden/>
+              </w:rPr>
+              <w:fldChar w:fldCharType="end"/>
+            </w:r>
+          </w:hyperlink>
+        </w:p>
+        <w:p>
+          <w:pPr>
+            <w:pStyle w:val="TOC2"/>
+            <w:tabs>
+              <w:tab w:val="left" w:pos="880"/>
+              <w:tab w:val="right" w:leader="dot" w:pos="9350"/>
+            </w:tabs>
+            <w:rPr>
+              <w:rFonts w:asciiTheme="minorHAnsi" w:eastAsiaTheme="minorEastAsia" w:hAnsiTheme="minorHAnsi" w:cstheme="minorBidi"/>
+              <w:noProof/>
+              <w:sz w:val="22"/>
+              <w:szCs w:val="22"/>
+            </w:rPr>
+          </w:pPr>
+          <w:hyperlink w:anchor="_Toc321054183" w:history="1">
+            <w:r>
+              <w:rPr>
+                <w:rStyle w:val="Hyperlink"/>
+                <w:noProof/>
+              </w:rPr>
+              <w:t>4.3</w:t>
+            </w:r>
+            <w:r>
+              <w:rPr>
+                <w:rFonts w:asciiTheme="minorHAnsi" w:eastAsiaTheme="minorEastAsia" w:hAnsiTheme="minorHAnsi" w:cstheme="minorBidi"/>
+                <w:noProof/>
+                <w:sz w:val="22"/>
+                <w:szCs w:val="22"/>
+              </w:rPr>
+              <w:tab/>
+            </w:r>
+            <w:r>
+              <w:rPr>
+                <w:rStyle w:val="Hyperlink"/>
+                <w:noProof/>
+              </w:rPr>
+              <w:t>Simulation end interaction</w:t>
+            </w:r>
+            <w:r>
+              <w:rPr>
+                <w:noProof/>
+                <w:webHidden/>
+              </w:rPr>
+              <w:tab/>
+            </w:r>
+            <w:r>
+              <w:rPr>
+                <w:noProof/>
+                <w:webHidden/>
+              </w:rPr>
+              <w:fldChar w:fldCharType="begin"/>
+            </w:r>
+            <w:r>
+              <w:rPr>
+                <w:noProof/>
+                <w:webHidden/>
+              </w:rPr>
+              <w:instrText xml:space="preserve"> PAGEREF _Toc321054183 \h </w:instrText>
+            </w:r>
+            <w:r>
+              <w:rPr>
+                <w:noProof/>
+                <w:webHidden/>
+              </w:rPr>
+            </w:r>
+            <w:r>
+              <w:rPr>
+                <w:noProof/>
+                <w:webHidden/>
+              </w:rPr>
+              <w:fldChar w:fldCharType="separate"/>
+            </w:r>
+            <w:r>
+              <w:rPr>
+                <w:noProof/>
+                <w:webHidden/>
+              </w:rPr>
+              <w:t>10</w:t>
+            </w:r>
+            <w:r>
+              <w:rPr>
+                <w:noProof/>
+                <w:webHidden/>
+              </w:rPr>
+              <w:fldChar w:fldCharType="end"/>
+            </w:r>
+          </w:hyperlink>
+        </w:p>
+        <w:p>
+          <w:pPr>
+            <w:pStyle w:val="TOC2"/>
+            <w:tabs>
+              <w:tab w:val="left" w:pos="880"/>
+              <w:tab w:val="right" w:leader="dot" w:pos="9350"/>
+            </w:tabs>
+            <w:rPr>
+              <w:rFonts w:asciiTheme="minorHAnsi" w:eastAsiaTheme="minorEastAsia" w:hAnsiTheme="minorHAnsi" w:cstheme="minorBidi"/>
+              <w:noProof/>
+              <w:sz w:val="22"/>
+              <w:szCs w:val="22"/>
+            </w:rPr>
+          </w:pPr>
+          <w:hyperlink w:anchor="_Toc321054184" w:history="1">
+            <w:r>
+              <w:rPr>
+                <w:rStyle w:val="Hyperlink"/>
+                <w:noProof/>
+              </w:rPr>
+              <w:t>4.4</w:t>
+            </w:r>
+            <w:r>
+              <w:rPr>
+                <w:rFonts w:asciiTheme="minorHAnsi" w:eastAsiaTheme="minorEastAsia" w:hAnsiTheme="minorHAnsi" w:cstheme="minorBidi"/>
+                <w:noProof/>
+                <w:sz w:val="22"/>
+                <w:szCs w:val="22"/>
+              </w:rPr>
+              <w:tab/>
+            </w:r>
+            <w:r>
+              <w:rPr>
+                <w:rStyle w:val="Hyperlink"/>
+                <w:noProof/>
+              </w:rPr>
+              <w:t>Discovery Protocol</w:t>
+            </w:r>
+            <w:r>
+              <w:rPr>
+                <w:noProof/>
+                <w:webHidden/>
+              </w:rPr>
+              <w:tab/>
+            </w:r>
+            <w:r>
+              <w:rPr>
+                <w:noProof/>
+                <w:webHidden/>
+              </w:rPr>
+              <w:fldChar w:fldCharType="begin"/>
+            </w:r>
+            <w:r>
+              <w:rPr>
+                <w:noProof/>
+                <w:webHidden/>
+              </w:rPr>
+              <w:instrText xml:space="preserve"> PAGEREF _Toc321054184 \h </w:instrText>
+            </w:r>
+            <w:r>
+              <w:rPr>
+                <w:noProof/>
+                <w:webHidden/>
+              </w:rPr>
+            </w:r>
+            <w:r>
+              <w:rPr>
+                <w:noProof/>
+                <w:webHidden/>
+              </w:rPr>
+              <w:fldChar w:fldCharType="separate"/>
+            </w:r>
+            <w:r>
+              <w:rPr>
+                <w:noProof/>
+                <w:webHidden/>
+              </w:rPr>
+              <w:t>11</w:t>
             </w:r>
             <w:r>
               <w:rPr>
@@ -1240,7 +1628,7 @@
               <w:szCs w:val="22"/>
             </w:rPr>
           </w:pPr>
-          <w:hyperlink w:anchor="_Toc321001183" w:history="1">
+          <w:hyperlink w:anchor="_Toc321054185" w:history="1">
             <w:r>
               <w:rPr>
                 <w:rStyle w:val="Hyperlink"/>
@@ -1262,7 +1650,7 @@
                 <w:rStyle w:val="Hyperlink"/>
                 <w:noProof/>
               </w:rPr>
-              <w:t>Component Interaction</w:t>
+              <w:t>USE/OCL Model</w:t>
             </w:r>
             <w:r>
               <w:rPr>
@@ -1283,7 +1671,7 @@
                 <w:noProof/>
                 <w:webHidden/>
               </w:rPr>
-              <w:instrText xml:space="preserve"> PAGEREF _Toc321001183 \h </w:instrText>
+              <w:instrText xml:space="preserve"> PAGEREF _Toc321054185 \h </w:instrText>
             </w:r>
             <w:r>
               <w:rPr>
@@ -1303,7 +1691,7 @@
                 <w:noProof/>
                 <w:webHidden/>
               </w:rPr>
-              <w:t>10</w:t>
+              <w:t>12</w:t>
             </w:r>
             <w:r>
               <w:rPr>
@@ -1328,7 +1716,7 @@
               <w:szCs w:val="22"/>
             </w:rPr>
           </w:pPr>
-          <w:hyperlink w:anchor="_Toc321001184" w:history="1">
+          <w:hyperlink w:anchor="_Toc321054186" w:history="1">
             <w:r>
               <w:rPr>
                 <w:rStyle w:val="Hyperlink"/>
@@ -1350,7 +1738,7 @@
                 <w:rStyle w:val="Hyperlink"/>
                 <w:noProof/>
               </w:rPr>
-              <w:t>Start up interaction</w:t>
+              <w:t>Overview</w:t>
             </w:r>
             <w:r>
               <w:rPr>
@@ -1371,7 +1759,7 @@
                 <w:noProof/>
                 <w:webHidden/>
               </w:rPr>
-              <w:instrText xml:space="preserve"> PAGEREF _Toc321001184 \h </w:instrText>
+              <w:instrText xml:space="preserve"> PAGEREF _Toc321054186 \h </w:instrText>
             </w:r>
             <w:r>
               <w:rPr>
@@ -1391,7 +1779,7 @@
                 <w:noProof/>
                 <w:webHidden/>
               </w:rPr>
-              <w:t>10</w:t>
+              <w:t>12</w:t>
             </w:r>
             <w:r>
               <w:rPr>
@@ -1416,7 +1804,7 @@
               <w:szCs w:val="22"/>
             </w:rPr>
           </w:pPr>
-          <w:hyperlink w:anchor="_Toc321001185" w:history="1">
+          <w:hyperlink w:anchor="_Toc321054187" w:history="1">
             <w:r>
               <w:rPr>
                 <w:rStyle w:val="Hyperlink"/>
@@ -1438,7 +1826,7 @@
                 <w:rStyle w:val="Hyperlink"/>
                 <w:noProof/>
               </w:rPr>
-              <w:t>Processing interaction</w:t>
+              <w:t>USE OCL Code</w:t>
             </w:r>
             <w:r>
               <w:rPr>
@@ -1459,447 +1847,7 @@
                 <w:noProof/>
                 <w:webHidden/>
               </w:rPr>
-              <w:instrText xml:space="preserve"> PAGEREF _Toc321001185 \h </w:instrText>
-            </w:r>
-            <w:r>
-              <w:rPr>
-                <w:noProof/>
-                <w:webHidden/>
-              </w:rPr>
-            </w:r>
-            <w:r>
-              <w:rPr>
-                <w:noProof/>
-                <w:webHidden/>
-              </w:rPr>
-              <w:fldChar w:fldCharType="separate"/>
-            </w:r>
-            <w:r>
-              <w:rPr>
-                <w:noProof/>
-                <w:webHidden/>
-              </w:rPr>
-              <w:t>10</w:t>
-            </w:r>
-            <w:r>
-              <w:rPr>
-                <w:noProof/>
-                <w:webHidden/>
-              </w:rPr>
-              <w:fldChar w:fldCharType="end"/>
-            </w:r>
-          </w:hyperlink>
-        </w:p>
-        <w:p>
-          <w:pPr>
-            <w:pStyle w:val="TOC2"/>
-            <w:tabs>
-              <w:tab w:val="left" w:pos="880"/>
-              <w:tab w:val="right" w:leader="dot" w:pos="9350"/>
-            </w:tabs>
-            <w:rPr>
-              <w:rFonts w:asciiTheme="minorHAnsi" w:eastAsiaTheme="minorEastAsia" w:hAnsiTheme="minorHAnsi" w:cstheme="minorBidi"/>
-              <w:noProof/>
-              <w:sz w:val="22"/>
-              <w:szCs w:val="22"/>
-            </w:rPr>
-          </w:pPr>
-          <w:hyperlink w:anchor="_Toc321001186" w:history="1">
-            <w:r>
-              <w:rPr>
-                <w:rStyle w:val="Hyperlink"/>
-                <w:noProof/>
-              </w:rPr>
-              <w:t>5.3</w:t>
-            </w:r>
-            <w:r>
-              <w:rPr>
-                <w:rFonts w:asciiTheme="minorHAnsi" w:eastAsiaTheme="minorEastAsia" w:hAnsiTheme="minorHAnsi" w:cstheme="minorBidi"/>
-                <w:noProof/>
-                <w:sz w:val="22"/>
-                <w:szCs w:val="22"/>
-              </w:rPr>
-              <w:tab/>
-            </w:r>
-            <w:r>
-              <w:rPr>
-                <w:rStyle w:val="Hyperlink"/>
-                <w:noProof/>
-              </w:rPr>
-              <w:t>Simulation end interaction</w:t>
-            </w:r>
-            <w:r>
-              <w:rPr>
-                <w:noProof/>
-                <w:webHidden/>
-              </w:rPr>
-              <w:tab/>
-            </w:r>
-            <w:r>
-              <w:rPr>
-                <w:noProof/>
-                <w:webHidden/>
-              </w:rPr>
-              <w:fldChar w:fldCharType="begin"/>
-            </w:r>
-            <w:r>
-              <w:rPr>
-                <w:noProof/>
-                <w:webHidden/>
-              </w:rPr>
-              <w:instrText xml:space="preserve"> PAGEREF _Toc321001186 \h </w:instrText>
-            </w:r>
-            <w:r>
-              <w:rPr>
-                <w:noProof/>
-                <w:webHidden/>
-              </w:rPr>
-            </w:r>
-            <w:r>
-              <w:rPr>
-                <w:noProof/>
-                <w:webHidden/>
-              </w:rPr>
-              <w:fldChar w:fldCharType="separate"/>
-            </w:r>
-            <w:r>
-              <w:rPr>
-                <w:noProof/>
-                <w:webHidden/>
-              </w:rPr>
-              <w:t>10</w:t>
-            </w:r>
-            <w:r>
-              <w:rPr>
-                <w:noProof/>
-                <w:webHidden/>
-              </w:rPr>
-              <w:fldChar w:fldCharType="end"/>
-            </w:r>
-          </w:hyperlink>
-        </w:p>
-        <w:p>
-          <w:pPr>
-            <w:pStyle w:val="TOC2"/>
-            <w:tabs>
-              <w:tab w:val="left" w:pos="880"/>
-              <w:tab w:val="right" w:leader="dot" w:pos="9350"/>
-            </w:tabs>
-            <w:rPr>
-              <w:rFonts w:asciiTheme="minorHAnsi" w:eastAsiaTheme="minorEastAsia" w:hAnsiTheme="minorHAnsi" w:cstheme="minorBidi"/>
-              <w:noProof/>
-              <w:sz w:val="22"/>
-              <w:szCs w:val="22"/>
-            </w:rPr>
-          </w:pPr>
-          <w:hyperlink w:anchor="_Toc321001187" w:history="1">
-            <w:r>
-              <w:rPr>
-                <w:rStyle w:val="Hyperlink"/>
-                <w:noProof/>
-              </w:rPr>
-              <w:t>5.4</w:t>
-            </w:r>
-            <w:r>
-              <w:rPr>
-                <w:rFonts w:asciiTheme="minorHAnsi" w:eastAsiaTheme="minorEastAsia" w:hAnsiTheme="minorHAnsi" w:cstheme="minorBidi"/>
-                <w:noProof/>
-                <w:sz w:val="22"/>
-                <w:szCs w:val="22"/>
-              </w:rPr>
-              <w:tab/>
-            </w:r>
-            <w:r>
-              <w:rPr>
-                <w:rStyle w:val="Hyperlink"/>
-                <w:noProof/>
-              </w:rPr>
-              <w:t>Discovery Protocol</w:t>
-            </w:r>
-            <w:r>
-              <w:rPr>
-                <w:noProof/>
-                <w:webHidden/>
-              </w:rPr>
-              <w:tab/>
-            </w:r>
-            <w:r>
-              <w:rPr>
-                <w:noProof/>
-                <w:webHidden/>
-              </w:rPr>
-              <w:fldChar w:fldCharType="begin"/>
-            </w:r>
-            <w:r>
-              <w:rPr>
-                <w:noProof/>
-                <w:webHidden/>
-              </w:rPr>
-              <w:instrText xml:space="preserve"> PAGEREF _Toc321001187 \h </w:instrText>
-            </w:r>
-            <w:r>
-              <w:rPr>
-                <w:noProof/>
-                <w:webHidden/>
-              </w:rPr>
-            </w:r>
-            <w:r>
-              <w:rPr>
-                <w:noProof/>
-                <w:webHidden/>
-              </w:rPr>
-              <w:fldChar w:fldCharType="separate"/>
-            </w:r>
-            <w:r>
-              <w:rPr>
-                <w:noProof/>
-                <w:webHidden/>
-              </w:rPr>
-              <w:t>11</w:t>
-            </w:r>
-            <w:r>
-              <w:rPr>
-                <w:noProof/>
-                <w:webHidden/>
-              </w:rPr>
-              <w:fldChar w:fldCharType="end"/>
-            </w:r>
-          </w:hyperlink>
-        </w:p>
-        <w:p>
-          <w:pPr>
-            <w:pStyle w:val="TOC1"/>
-            <w:tabs>
-              <w:tab w:val="left" w:pos="480"/>
-              <w:tab w:val="right" w:leader="dot" w:pos="9350"/>
-            </w:tabs>
-            <w:rPr>
-              <w:rFonts w:asciiTheme="minorHAnsi" w:eastAsiaTheme="minorEastAsia" w:hAnsiTheme="minorHAnsi" w:cstheme="minorBidi"/>
-              <w:noProof/>
-              <w:sz w:val="22"/>
-              <w:szCs w:val="22"/>
-            </w:rPr>
-          </w:pPr>
-          <w:hyperlink w:anchor="_Toc321001188" w:history="1">
-            <w:r>
-              <w:rPr>
-                <w:rStyle w:val="Hyperlink"/>
-                <w:noProof/>
-              </w:rPr>
-              <w:t>6</w:t>
-            </w:r>
-            <w:r>
-              <w:rPr>
-                <w:rFonts w:asciiTheme="minorHAnsi" w:eastAsiaTheme="minorEastAsia" w:hAnsiTheme="minorHAnsi" w:cstheme="minorBidi"/>
-                <w:noProof/>
-                <w:sz w:val="22"/>
-                <w:szCs w:val="22"/>
-              </w:rPr>
-              <w:tab/>
-            </w:r>
-            <w:r>
-              <w:rPr>
-                <w:rStyle w:val="Hyperlink"/>
-                <w:noProof/>
-              </w:rPr>
-              <w:t>USE/OCL Model</w:t>
-            </w:r>
-            <w:r>
-              <w:rPr>
-                <w:noProof/>
-                <w:webHidden/>
-              </w:rPr>
-              <w:tab/>
-            </w:r>
-            <w:r>
-              <w:rPr>
-                <w:noProof/>
-                <w:webHidden/>
-              </w:rPr>
-              <w:fldChar w:fldCharType="begin"/>
-            </w:r>
-            <w:r>
-              <w:rPr>
-                <w:noProof/>
-                <w:webHidden/>
-              </w:rPr>
-              <w:instrText xml:space="preserve"> PAGEREF _Toc321001188 \h </w:instrText>
-            </w:r>
-            <w:r>
-              <w:rPr>
-                <w:noProof/>
-                <w:webHidden/>
-              </w:rPr>
-            </w:r>
-            <w:r>
-              <w:rPr>
-                <w:noProof/>
-                <w:webHidden/>
-              </w:rPr>
-              <w:fldChar w:fldCharType="separate"/>
-            </w:r>
-            <w:r>
-              <w:rPr>
-                <w:noProof/>
-                <w:webHidden/>
-              </w:rPr>
-              <w:t>12</w:t>
-            </w:r>
-            <w:r>
-              <w:rPr>
-                <w:noProof/>
-                <w:webHidden/>
-              </w:rPr>
-              <w:fldChar w:fldCharType="end"/>
-            </w:r>
-          </w:hyperlink>
-        </w:p>
-        <w:p>
-          <w:pPr>
-            <w:pStyle w:val="TOC2"/>
-            <w:tabs>
-              <w:tab w:val="left" w:pos="880"/>
-              <w:tab w:val="right" w:leader="dot" w:pos="9350"/>
-            </w:tabs>
-            <w:rPr>
-              <w:rFonts w:asciiTheme="minorHAnsi" w:eastAsiaTheme="minorEastAsia" w:hAnsiTheme="minorHAnsi" w:cstheme="minorBidi"/>
-              <w:noProof/>
-              <w:sz w:val="22"/>
-              <w:szCs w:val="22"/>
-            </w:rPr>
-          </w:pPr>
-          <w:hyperlink w:anchor="_Toc321001189" w:history="1">
-            <w:r>
-              <w:rPr>
-                <w:rStyle w:val="Hyperlink"/>
-                <w:noProof/>
-              </w:rPr>
-              <w:t>6.1</w:t>
-            </w:r>
-            <w:r>
-              <w:rPr>
-                <w:rFonts w:asciiTheme="minorHAnsi" w:eastAsiaTheme="minorEastAsia" w:hAnsiTheme="minorHAnsi" w:cstheme="minorBidi"/>
-                <w:noProof/>
-                <w:sz w:val="22"/>
-                <w:szCs w:val="22"/>
-              </w:rPr>
-              <w:tab/>
-            </w:r>
-            <w:r>
-              <w:rPr>
-                <w:rStyle w:val="Hyperlink"/>
-                <w:noProof/>
-              </w:rPr>
-              <w:t>Overview</w:t>
-            </w:r>
-            <w:r>
-              <w:rPr>
-                <w:noProof/>
-                <w:webHidden/>
-              </w:rPr>
-              <w:tab/>
-            </w:r>
-            <w:r>
-              <w:rPr>
-                <w:noProof/>
-                <w:webHidden/>
-              </w:rPr>
-              <w:fldChar w:fldCharType="begin"/>
-            </w:r>
-            <w:r>
-              <w:rPr>
-                <w:noProof/>
-                <w:webHidden/>
-              </w:rPr>
-              <w:instrText xml:space="preserve"> PAGEREF _Toc321001189 \h </w:instrText>
-            </w:r>
-            <w:r>
-              <w:rPr>
-                <w:noProof/>
-                <w:webHidden/>
-              </w:rPr>
-            </w:r>
-            <w:r>
-              <w:rPr>
-                <w:noProof/>
-                <w:webHidden/>
-              </w:rPr>
-              <w:fldChar w:fldCharType="separate"/>
-            </w:r>
-            <w:r>
-              <w:rPr>
-                <w:noProof/>
-                <w:webHidden/>
-              </w:rPr>
-              <w:t>12</w:t>
-            </w:r>
-            <w:r>
-              <w:rPr>
-                <w:noProof/>
-                <w:webHidden/>
-              </w:rPr>
-              <w:fldChar w:fldCharType="end"/>
-            </w:r>
-          </w:hyperlink>
-        </w:p>
-        <w:p>
-          <w:pPr>
-            <w:pStyle w:val="TOC2"/>
-            <w:tabs>
-              <w:tab w:val="left" w:pos="880"/>
-              <w:tab w:val="right" w:leader="dot" w:pos="9350"/>
-            </w:tabs>
-            <w:rPr>
-              <w:rFonts w:asciiTheme="minorHAnsi" w:eastAsiaTheme="minorEastAsia" w:hAnsiTheme="minorHAnsi" w:cstheme="minorBidi"/>
-              <w:noProof/>
-              <w:sz w:val="22"/>
-              <w:szCs w:val="22"/>
-            </w:rPr>
-          </w:pPr>
-          <w:hyperlink w:anchor="_Toc321001190" w:history="1">
-            <w:r>
-              <w:rPr>
-                <w:rStyle w:val="Hyperlink"/>
-                <w:noProof/>
-              </w:rPr>
-              <w:t>6.2</w:t>
-            </w:r>
-            <w:r>
-              <w:rPr>
-                <w:rFonts w:asciiTheme="minorHAnsi" w:eastAsiaTheme="minorEastAsia" w:hAnsiTheme="minorHAnsi" w:cstheme="minorBidi"/>
-                <w:noProof/>
-                <w:sz w:val="22"/>
-                <w:szCs w:val="22"/>
-              </w:rPr>
-              <w:tab/>
-            </w:r>
-            <w:r>
-              <w:rPr>
-                <w:rStyle w:val="Hyperlink"/>
-                <w:noProof/>
-              </w:rPr>
-              <w:t>USE OCL Code</w:t>
-            </w:r>
-            <w:r>
-              <w:rPr>
-                <w:noProof/>
-                <w:webHidden/>
-              </w:rPr>
-              <w:tab/>
-            </w:r>
-            <w:r>
-              <w:rPr>
-                <w:noProof/>
-                <w:webHidden/>
-              </w:rPr>
-              <w:fldChar w:fldCharType="begin"/>
-            </w:r>
-            <w:r>
-              <w:rPr>
-                <w:noProof/>
-                <w:webHidden/>
-              </w:rPr>
-              <w:instrText xml:space="preserve"> PAGEREF _Toc321001190 \h </w:instrText>
+              <w:instrText xml:space="preserve"> PAGEREF _Toc321054187 \h </w:instrText>
             </w:r>
             <w:r>
               <w:rPr>
@@ -1949,50 +1897,42 @@
       <w:r>
         <w:br w:type="page"/>
       </w:r>
-      <w:bookmarkStart w:id="1" w:name="_Toc321001173"/>
+      <w:bookmarkStart w:id="0" w:name="_Toc321054170"/>
       <w:r>
         <w:lastRenderedPageBreak/>
         <w:t>Introduction</w:t>
       </w:r>
+      <w:bookmarkEnd w:id="0"/>
+    </w:p>
+    <w:p>
+      <w:r>
+        <w:t>This document provides system design information for the MultiAgent Control of Traffic Signals (MACTS) system.  This system is used to simulate agent based control of traffic light signals.  This document covers the system components and component interfaces.  However, it does not cover all of the interfaces methods in detail.</w:t>
+      </w:r>
+      <w:r>
+        <w:t xml:space="preserve">  </w:t>
+      </w:r>
+      <w:r>
+        <w:t>A system analysis diagram as well as a high-level overview of the whole system is</w:t>
+      </w:r>
+      <w:r>
+        <w:t xml:space="preserve"> included</w:t>
+      </w:r>
+      <w:r>
+        <w:t xml:space="preserve"> in this document</w:t>
+      </w:r>
+      <w:r>
+        <w:t>.  Mid-Level design is also included for all of the components.  A sequence diagram is included which shows how the system components interact during run time.</w:t>
+      </w:r>
+    </w:p>
+    <w:p>
+      <w:pPr>
+        <w:pStyle w:val="Heading1"/>
+      </w:pPr>
+      <w:bookmarkStart w:id="1" w:name="_Toc321054171"/>
+      <w:r>
+        <w:t>References</w:t>
+      </w:r>
       <w:bookmarkEnd w:id="1"/>
-    </w:p>
-    <w:p>
-      <w:r>
-        <w:t xml:space="preserve">This document provides system design information for the </w:t>
-      </w:r>
-      <w:proofErr w:type="spellStart"/>
-      <w:r>
-        <w:t>MultiAgent</w:t>
-      </w:r>
-      <w:proofErr w:type="spellEnd"/>
-      <w:r>
-        <w:t xml:space="preserve"> Control of Traffic Signals (MACTS) system.  This system is used to simulate agent based control of traffic light signals.  This document covers the system components and component interfaces.  However, it does not cover all of the interfaces methods in detail.</w:t>
-      </w:r>
-      <w:r>
-        <w:t xml:space="preserve">  </w:t>
-      </w:r>
-      <w:r>
-        <w:t>A system analysis diagram as well as a high-level overview of the whole system is</w:t>
-      </w:r>
-      <w:r>
-        <w:t xml:space="preserve"> included</w:t>
-      </w:r>
-      <w:r>
-        <w:t xml:space="preserve"> in this document</w:t>
-      </w:r>
-      <w:r>
-        <w:t>.  Mid-Level design is also included for all of the components.  A sequence diagram is included which shows how the system components interact during run time.</w:t>
-      </w:r>
-    </w:p>
-    <w:p>
-      <w:pPr>
-        <w:pStyle w:val="Heading1"/>
-      </w:pPr>
-      <w:bookmarkStart w:id="2" w:name="_Toc321001174"/>
-      <w:r>
-        <w:t>References</w:t>
-      </w:r>
-      <w:bookmarkEnd w:id="2"/>
     </w:p>
     <w:p>
       <w:pPr>
@@ -2021,13 +1961,13 @@
       <w:pPr>
         <w:pStyle w:val="Heading1"/>
       </w:pPr>
-      <w:bookmarkStart w:id="3" w:name="_Toc321001175"/>
+      <w:bookmarkStart w:id="2" w:name="_Toc321054172"/>
+      <w:commentRangeStart w:id="3"/>
       <w:commentRangeStart w:id="4"/>
-      <w:commentRangeStart w:id="5"/>
       <w:r>
         <w:t>Architecture</w:t>
       </w:r>
-      <w:commentRangeEnd w:id="4"/>
+      <w:commentRangeEnd w:id="3"/>
       <w:r>
         <w:rPr>
           <w:rStyle w:val="CommentReference"/>
@@ -2035,9 +1975,9 @@
           <w:b w:val="0"/>
           <w:bCs w:val="0"/>
         </w:rPr>
-        <w:commentReference w:id="4"/>
-      </w:r>
-      <w:commentRangeEnd w:id="5"/>
+        <w:commentReference w:id="3"/>
+      </w:r>
+      <w:commentRangeEnd w:id="4"/>
       <w:r>
         <w:rPr>
           <w:rStyle w:val="CommentReference"/>
@@ -2045,9 +1985,9 @@
           <w:b w:val="0"/>
           <w:bCs w:val="0"/>
         </w:rPr>
-        <w:commentReference w:id="5"/>
-      </w:r>
-      <w:bookmarkEnd w:id="3"/>
+        <w:commentReference w:id="4"/>
+      </w:r>
+      <w:bookmarkEnd w:id="2"/>
     </w:p>
     <w:p>
       <w:r>
@@ -2061,11 +2001,11 @@
       <w:pPr>
         <w:pStyle w:val="Heading2"/>
       </w:pPr>
-      <w:bookmarkStart w:id="6" w:name="_Toc321001176"/>
+      <w:bookmarkStart w:id="5" w:name="_Toc321054173"/>
       <w:r>
         <w:t>System Analysis</w:t>
       </w:r>
-      <w:bookmarkEnd w:id="6"/>
+      <w:bookmarkEnd w:id="5"/>
     </w:p>
     <w:p>
       <w:r>
@@ -2124,14 +2064,30 @@
       <w:r>
         <w:t xml:space="preserve">Figure </w:t>
       </w:r>
-      <w:fldSimple w:instr=" SEQ Figure \* ARABIC ">
-        <w:r>
-          <w:rPr>
-            <w:noProof/>
-          </w:rPr>
-          <w:t>1</w:t>
-        </w:r>
-      </w:fldSimple>
+      <w:r>
+        <w:fldChar w:fldCharType="begin"/>
+      </w:r>
+      <w:r>
+        <w:instrText xml:space="preserve"> SEQ Figure \*</w:instrText>
+      </w:r>
+      <w:r>
+        <w:instrText xml:space="preserve"> ARABIC </w:instrText>
+      </w:r>
+      <w:r>
+        <w:fldChar w:fldCharType="separate"/>
+      </w:r>
+      <w:r>
+        <w:rPr>
+          <w:noProof/>
+        </w:rPr>
+        <w:t>1</w:t>
+      </w:r>
+      <w:r>
+        <w:rPr>
+          <w:noProof/>
+        </w:rPr>
+        <w:fldChar w:fldCharType="end"/>
+      </w:r>
       <w:r>
         <w:rPr>
           <w:noProof/>
@@ -2158,11 +2114,11 @@
       <w:pPr>
         <w:pStyle w:val="Heading2"/>
       </w:pPr>
-      <w:bookmarkStart w:id="7" w:name="_Toc321001177"/>
+      <w:bookmarkStart w:id="6" w:name="_Toc321054174"/>
       <w:r>
         <w:t>System Context Diagram</w:t>
       </w:r>
-      <w:bookmarkEnd w:id="7"/>
+      <w:bookmarkEnd w:id="6"/>
     </w:p>
     <w:p>
       <w:r>
@@ -2222,14 +2178,27 @@
       <w:r>
         <w:t xml:space="preserve">Figure </w:t>
       </w:r>
-      <w:fldSimple w:instr=" SEQ Figure \* ARABIC ">
-        <w:r>
-          <w:rPr>
-            <w:noProof/>
-          </w:rPr>
-          <w:t>2</w:t>
-        </w:r>
-      </w:fldSimple>
+      <w:r>
+        <w:fldChar w:fldCharType="begin"/>
+      </w:r>
+      <w:r>
+        <w:instrText xml:space="preserve"> SEQ Figure \* ARABIC </w:instrText>
+      </w:r>
+      <w:r>
+        <w:fldChar w:fldCharType="separate"/>
+      </w:r>
+      <w:r>
+        <w:rPr>
+          <w:noProof/>
+        </w:rPr>
+        <w:t>2</w:t>
+      </w:r>
+      <w:r>
+        <w:rPr>
+          <w:noProof/>
+        </w:rPr>
+        <w:fldChar w:fldCharType="end"/>
+      </w:r>
       <w:r>
         <w:rPr>
           <w:noProof/>
@@ -2328,14 +2297,27 @@
       <w:r>
         <w:t xml:space="preserve">Figure </w:t>
       </w:r>
-      <w:fldSimple w:instr=" SEQ Figure \* ARABIC ">
-        <w:r>
-          <w:rPr>
-            <w:noProof/>
-          </w:rPr>
-          <w:t>3</w:t>
-        </w:r>
-      </w:fldSimple>
+      <w:r>
+        <w:fldChar w:fldCharType="begin"/>
+      </w:r>
+      <w:r>
+        <w:instrText xml:space="preserve"> SEQ Figure \* ARABIC </w:instrText>
+      </w:r>
+      <w:r>
+        <w:fldChar w:fldCharType="separate"/>
+      </w:r>
+      <w:r>
+        <w:rPr>
+          <w:noProof/>
+        </w:rPr>
+        <w:t>3</w:t>
+      </w:r>
+      <w:r>
+        <w:rPr>
+          <w:noProof/>
+        </w:rPr>
+        <w:fldChar w:fldCharType="end"/>
+      </w:r>
       <w:r>
         <w:t>Basic Processing for single simulation step</w:t>
       </w:r>
@@ -2362,12 +2344,12 @@
       <w:pPr>
         <w:pStyle w:val="Heading2"/>
       </w:pPr>
-      <w:bookmarkStart w:id="8" w:name="_Toc321001178"/>
+      <w:bookmarkStart w:id="7" w:name="_Toc321054175"/>
       <w:r>
         <w:lastRenderedPageBreak/>
         <w:t>Component Design</w:t>
       </w:r>
-      <w:bookmarkEnd w:id="8"/>
+      <w:bookmarkEnd w:id="7"/>
     </w:p>
     <w:p>
       <w:pPr>
@@ -2421,18 +2403,31 @@
       <w:r>
         <w:t xml:space="preserve">Figure </w:t>
       </w:r>
-      <w:fldSimple w:instr=" SEQ Figure \* ARABIC ">
-        <w:r>
-          <w:rPr>
-            <w:noProof/>
-          </w:rPr>
-          <w:t>4</w:t>
-        </w:r>
-      </w:fldSimple>
+      <w:r>
+        <w:fldChar w:fldCharType="begin"/>
+      </w:r>
+      <w:r>
+        <w:instrText xml:space="preserve"> SEQ Figure \* ARABIC </w:instrText>
+      </w:r>
+      <w:r>
+        <w:fldChar w:fldCharType="separate"/>
+      </w:r>
       <w:r>
         <w:rPr>
           <w:noProof/>
         </w:rPr>
+        <w:t>4</w:t>
+      </w:r>
+      <w:r>
+        <w:rPr>
+          <w:noProof/>
+        </w:rPr>
+        <w:fldChar w:fldCharType="end"/>
+      </w:r>
+      <w:r>
+        <w:rPr>
+          <w:noProof/>
+        </w:rPr>
         <w:t xml:space="preserve"> </w:t>
       </w:r>
       <w:r>
@@ -2440,44 +2435,43 @@
       </w:r>
     </w:p>
     <w:p>
-      <w:pPr>
-        <w:rPr>
-          <w:i/>
-        </w:rPr>
-      </w:pPr>
-      <w:proofErr w:type="gramStart"/>
-      <w:r>
-        <w:rPr>
-          <w:i/>
-        </w:rPr>
-        <w:t xml:space="preserve">Description </w:t>
-      </w:r>
-      <w:r>
-        <w:rPr>
-          <w:i/>
-        </w:rPr>
-        <w:t>of system component responsibilities</w:t>
-      </w:r>
-      <w:r>
-        <w:rPr>
-          <w:i/>
-        </w:rPr>
-        <w:t xml:space="preserve"> </w:t>
-      </w:r>
-      <w:r>
-        <w:rPr>
-          <w:i/>
-        </w:rPr>
-        <w:t>here.</w:t>
-      </w:r>
-      <w:proofErr w:type="gramEnd"/>
-    </w:p>
-    <w:p>
-      <w:pPr>
-        <w:rPr>
-          <w:i/>
-        </w:rPr>
-      </w:pPr>
+      <w:r>
+        <w:t>In the Figure 4 the MACT</w:t>
+      </w:r>
+      <w:r>
+        <w:t>S with a single MAS is portrayed.  The grey components, SUMO Simulation Engine, SUMO GUI and SUMO TraCI are all part of the Simulation for Urban MObility software.  The light green components RabbitMQ and DataStore are third party servers for message queuing and data persistence.   The yellow components Communicator or System Liaison and the Metrics agent are part of the MACTS system.  No matter how many MAS Nodes are in the system, there will only be one of each of these.</w:t>
+      </w:r>
+    </w:p>
+    <w:p/>
+    <w:p>
+      <w:r>
+        <w:t>The communicator component has the responsibilities of: initiating a session, retrieving and publishing sensor data, retrieving and publishing metrics data, retrieving and submitting simulation commands, telling the simulation to proceed with the next step and finally of notifying all participants that the simulation has ended.</w:t>
+      </w:r>
+    </w:p>
+    <w:p/>
+    <w:p>
+      <w:r>
+        <w:t>The components that constitute a MAS Node are enclosed in the light blue container.  They are the yellow Planning Agent and the yellow Safety Agent.  The pink component, Collaboration Agent is an optional part of the MAS Node.  Concrete instances of the planning agent will propose a signal light plan given sensor data.  The concrete safety agent will make the determination if the proposed plan is safe for the intersection.</w:t>
+      </w:r>
+    </w:p>
+    <w:p/>
+    <w:p>
+      <w:r>
+        <w:t xml:space="preserve">In figure five we see a multiple MAS node system.  </w:t>
+      </w:r>
+      <w:r>
+        <w:t>Some lines from the second MAS node to the RabbitMQ and Data Store servers have been eliminated for clarity.  If draw in, they would originate and terminate the same as the connections from the first MAS node.  In a multi-node system with collaboration, the pink collaboration agents share or publish information about what is happening in this intersection with neighboring collaboration agents.</w:t>
+      </w:r>
+    </w:p>
+    <w:p/>
+    <w:p>
+      <w:r>
+        <w:t xml:space="preserve">Because I know the topology of the test network, I know that there will at most be two MAS nodes operating simultaneously.  If a collaboration agent is enabled, it will be configured to </w:t>
+      </w:r>
+      <w:r>
+        <w:lastRenderedPageBreak/>
+        <w:t>share relevant information with its neighbor.  It will also be configured to receive shared information from a predetermined queue.</w:t>
+      </w:r>
     </w:p>
     <w:p>
       <w:pPr>
@@ -2487,7 +2481,6 @@
         <w:rPr>
           <w:noProof/>
         </w:rPr>
-        <w:lastRenderedPageBreak/>
         <w:drawing>
           <wp:inline distT="0" distB="0" distL="0" distR="0" wp14:anchorId="27716DB2" wp14:editId="458A0893">
             <wp:extent cx="5943600" cy="4249420"/>
@@ -2532,18 +2525,31 @@
       <w:r>
         <w:t xml:space="preserve">Figure </w:t>
       </w:r>
-      <w:fldSimple w:instr=" SEQ Figure \* ARABIC ">
-        <w:r>
-          <w:rPr>
-            <w:noProof/>
-          </w:rPr>
-          <w:t>5</w:t>
-        </w:r>
-      </w:fldSimple>
+      <w:r>
+        <w:fldChar w:fldCharType="begin"/>
+      </w:r>
+      <w:r>
+        <w:instrText xml:space="preserve"> SEQ Figure \* ARABIC </w:instrText>
+      </w:r>
+      <w:r>
+        <w:fldChar w:fldCharType="separate"/>
+      </w:r>
       <w:r>
         <w:rPr>
           <w:noProof/>
         </w:rPr>
+        <w:t>5</w:t>
+      </w:r>
+      <w:r>
+        <w:rPr>
+          <w:noProof/>
+        </w:rPr>
+        <w:fldChar w:fldCharType="end"/>
+      </w:r>
+      <w:r>
+        <w:rPr>
+          <w:noProof/>
+        </w:rPr>
         <w:t xml:space="preserve"> </w:t>
       </w:r>
       <w:r>
@@ -2554,6 +2560,46 @@
       </w:r>
       <w:r>
         <w:t xml:space="preserve"> MAS Node</w:t>
+      </w:r>
+    </w:p>
+    <w:p>
+      <w:pPr>
+        <w:pStyle w:val="Heading2"/>
+      </w:pPr>
+      <w:bookmarkStart w:id="8" w:name="_Toc321054176"/>
+      <w:bookmarkStart w:id="9" w:name="_Toc321054179"/>
+      <w:r>
+        <w:t>Component Interface Specification</w:t>
+      </w:r>
+      <w:bookmarkEnd w:id="9"/>
+      <w:r>
+        <w:t xml:space="preserve"> </w:t>
+      </w:r>
+    </w:p>
+    <w:p>
+      <w:pPr>
+        <w:rPr>
+          <w:i/>
+        </w:rPr>
+      </w:pPr>
+      <w:r>
+        <w:rPr>
+          <w:i/>
+        </w:rPr>
+        <w:t>Documentation of key interface members for system components here.</w:t>
+      </w:r>
+    </w:p>
+    <w:p>
+      <w:pPr>
+        <w:rPr>
+          <w:i/>
+        </w:rPr>
+      </w:pPr>
+      <w:r>
+        <w:rPr>
+          <w:i/>
+        </w:rPr>
+        <w:t>While there are traditional class interfaces in the project, MACTS interfaces are more service oriented application programming interfaces, SOA APIs.</w:t>
       </w:r>
     </w:p>
     <w:p>
@@ -2562,77 +2608,145 @@
           <w:rFonts w:eastAsiaTheme="majorEastAsia" w:cstheme="majorBidi"/>
           <w:b/>
           <w:bCs/>
-          <w:i/>
           <w:sz w:val="28"/>
           <w:szCs w:val="26"/>
         </w:rPr>
       </w:pPr>
-      <w:r>
-        <w:rPr>
-          <w:i/>
-        </w:rPr>
-        <w:t>Description of how additional MAS Node interacts</w:t>
-      </w:r>
-      <w:r>
-        <w:rPr>
-          <w:i/>
-        </w:rPr>
-        <w:t xml:space="preserve"> </w:t>
-      </w:r>
-      <w:r>
-        <w:rPr>
-          <w:i/>
-        </w:rPr>
-        <w:t>here.</w:t>
-      </w:r>
-      <w:r>
-        <w:rPr>
-          <w:i/>
-        </w:rPr>
-        <w:br w:type="page"/>
-      </w:r>
-    </w:p>
-    <w:p>
-      <w:pPr>
-        <w:pStyle w:val="Heading2"/>
-      </w:pPr>
-      <w:bookmarkStart w:id="9" w:name="_Toc321001179"/>
-      <w:r>
-        <w:lastRenderedPageBreak/>
-        <w:t>Component Interface Specification</w:t>
-      </w:r>
-      <w:bookmarkEnd w:id="9"/>
-      <w:r>
-        <w:t xml:space="preserve"> </w:t>
-      </w:r>
-    </w:p>
-    <w:p>
-      <w:pPr>
-        <w:rPr>
-          <w:i/>
-        </w:rPr>
-      </w:pPr>
-      <w:proofErr w:type="gramStart"/>
-      <w:r>
-        <w:rPr>
-          <w:i/>
-        </w:rPr>
-        <w:t>Documentation of key interface members for system components here.</w:t>
-      </w:r>
-      <w:proofErr w:type="gramEnd"/>
-    </w:p>
-    <w:p>
-      <w:pPr>
-        <w:rPr>
-          <w:i/>
-        </w:rPr>
-      </w:pPr>
-      <w:r>
-        <w:rPr>
-          <w:i/>
-        </w:rPr>
-        <w:t>While there are traditional class interfaces in the project, MACTS interfaces are more service oriented application programming interfaces, SOA APIs.</w:t>
-      </w:r>
+    </w:p>
+    <w:p>
+      <w:pPr>
+        <w:rPr>
+          <w:rFonts w:eastAsiaTheme="majorEastAsia" w:cstheme="majorBidi"/>
+          <w:bCs/>
+          <w:sz w:val="28"/>
+          <w:szCs w:val="26"/>
+        </w:rPr>
+      </w:pPr>
+      <w:r>
+        <w:rPr>
+          <w:rFonts w:eastAsiaTheme="majorEastAsia" w:cstheme="majorBidi"/>
+          <w:bCs/>
+          <w:sz w:val="28"/>
+          <w:szCs w:val="26"/>
+        </w:rPr>
+        <w:t>Calls between Communications Agent and TraCI</w:t>
+      </w:r>
+    </w:p>
+    <w:p>
+      <w:pPr>
+        <w:rPr>
+          <w:rFonts w:eastAsiaTheme="majorEastAsia" w:cstheme="majorBidi"/>
+          <w:bCs/>
+          <w:sz w:val="28"/>
+          <w:szCs w:val="26"/>
+        </w:rPr>
+      </w:pPr>
+      <w:r>
+        <w:rPr>
+          <w:rFonts w:eastAsiaTheme="majorEastAsia" w:cstheme="majorBidi"/>
+          <w:bCs/>
+          <w:sz w:val="28"/>
+          <w:szCs w:val="26"/>
+        </w:rPr>
+        <w:t>Between Communications Agent and Metrics Agent</w:t>
+      </w:r>
+    </w:p>
+    <w:p>
+      <w:pPr>
+        <w:rPr>
+          <w:rFonts w:eastAsiaTheme="majorEastAsia" w:cstheme="majorBidi"/>
+          <w:bCs/>
+          <w:sz w:val="28"/>
+          <w:szCs w:val="26"/>
+        </w:rPr>
+      </w:pPr>
+      <w:r>
+        <w:rPr>
+          <w:rFonts w:eastAsiaTheme="majorEastAsia" w:cstheme="majorBidi"/>
+          <w:bCs/>
+          <w:sz w:val="28"/>
+          <w:szCs w:val="26"/>
+        </w:rPr>
+        <w:t>Collaboration Agent</w:t>
+      </w:r>
+    </w:p>
+    <w:p>
+      <w:pPr>
+        <w:rPr>
+          <w:rFonts w:eastAsiaTheme="majorEastAsia" w:cstheme="majorBidi"/>
+          <w:bCs/>
+          <w:sz w:val="28"/>
+          <w:szCs w:val="26"/>
+        </w:rPr>
+      </w:pPr>
+      <w:r>
+        <w:rPr>
+          <w:rFonts w:eastAsiaTheme="majorEastAsia" w:cstheme="majorBidi"/>
+          <w:bCs/>
+          <w:sz w:val="28"/>
+          <w:szCs w:val="26"/>
+        </w:rPr>
+        <w:t>Planning Agent</w:t>
+      </w:r>
+    </w:p>
+    <w:p>
+      <w:pPr>
+        <w:rPr>
+          <w:rFonts w:eastAsiaTheme="majorEastAsia" w:cstheme="majorBidi"/>
+          <w:bCs/>
+          <w:sz w:val="28"/>
+          <w:szCs w:val="26"/>
+        </w:rPr>
+      </w:pPr>
+      <w:r>
+        <w:rPr>
+          <w:rFonts w:eastAsiaTheme="majorEastAsia" w:cstheme="majorBidi"/>
+          <w:bCs/>
+          <w:sz w:val="28"/>
+          <w:szCs w:val="26"/>
+        </w:rPr>
+        <w:t>Safety Agent</w:t>
+      </w:r>
+    </w:p>
+    <w:p>
+      <w:pPr>
+        <w:rPr>
+          <w:rFonts w:eastAsiaTheme="majorEastAsia" w:cstheme="majorBidi"/>
+          <w:bCs/>
+          <w:sz w:val="28"/>
+          <w:szCs w:val="26"/>
+        </w:rPr>
+      </w:pPr>
+      <w:r>
+        <w:rPr>
+          <w:rFonts w:eastAsiaTheme="majorEastAsia" w:cstheme="majorBidi"/>
+          <w:bCs/>
+          <w:sz w:val="28"/>
+          <w:szCs w:val="26"/>
+        </w:rPr>
+        <w:t>Really all these interfaces around/on Data Store?</w:t>
+      </w:r>
+    </w:p>
+    <w:p>
+      <w:pPr>
+        <w:rPr>
+          <w:rFonts w:eastAsiaTheme="majorEastAsia" w:cstheme="majorBidi"/>
+          <w:bCs/>
+          <w:sz w:val="28"/>
+          <w:szCs w:val="26"/>
+        </w:rPr>
+      </w:pPr>
+      <w:r>
+        <w:rPr>
+          <w:rFonts w:eastAsiaTheme="majorEastAsia" w:cstheme="majorBidi"/>
+          <w:bCs/>
+          <w:sz w:val="28"/>
+          <w:szCs w:val="26"/>
+        </w:rPr>
+        <w:t>Bring in/show data store components</w:t>
+      </w:r>
+      <w:bookmarkStart w:id="10" w:name="_GoBack"/>
+      <w:bookmarkEnd w:id="10"/>
     </w:p>
     <w:p>
       <w:pPr>
@@ -2791,6 +2905,7 @@
                 <w:b/>
                 <w:bCs/>
               </w:rPr>
+              <w:lastRenderedPageBreak/>
               <w:t>Post-Conditions</w:t>
             </w:r>
           </w:p>
@@ -2825,14 +2940,74 @@
     </w:p>
     <w:p>
       <w:pPr>
+        <w:rPr>
+          <w:rFonts w:eastAsiaTheme="majorEastAsia" w:cstheme="majorBidi"/>
+          <w:b/>
+          <w:bCs/>
+          <w:sz w:val="28"/>
+          <w:szCs w:val="26"/>
+        </w:rPr>
+      </w:pPr>
+      <w:r>
+        <w:rPr>
+          <w:rFonts w:eastAsiaTheme="majorEastAsia" w:cstheme="majorBidi"/>
+          <w:b/>
+          <w:bCs/>
+          <w:sz w:val="28"/>
+          <w:szCs w:val="26"/>
+        </w:rPr>
+        <w:br w:type="page"/>
+      </w:r>
+    </w:p>
+    <w:p>
+      <w:pPr>
         <w:pStyle w:val="Heading2"/>
       </w:pPr>
-      <w:bookmarkStart w:id="10" w:name="_Toc321001180"/>
-      <w:commentRangeStart w:id="11"/>
+      <w:r>
+        <w:lastRenderedPageBreak/>
+        <w:t>System Design Rationale</w:t>
+      </w:r>
+      <w:bookmarkEnd w:id="8"/>
+    </w:p>
+    <w:p>
+      <w:r>
+        <w:t>There were several design criteria which led me to existing architecture.  A key problem that had to be resolved was how to enable a distributed architecture to work with the direct connection, single client interface of TraCI.  This design makes that possible by using a Communications Agent/System Liaison which interacts with the other parts of the system in a decoupled way through RabbitMQ message queues.</w:t>
+      </w:r>
+    </w:p>
+    <w:p/>
+    <w:p>
+      <w:r>
+        <w:t>I chose to work with RabbitMQ and MongoDB because of their easy interfaces and ability to work with JSON documents.  Also, since the core of this project isn’t messaging or data persistence this seemed like a good way to avoid reinventing the wheel.</w:t>
+      </w:r>
+    </w:p>
+    <w:p/>
+    <w:p>
+      <w:r>
+        <w:t>I knew that I wanted to be able to test various types of agents as well.  So, I wanted to be able to easily configure a network.  This led me to a decoupled design where the agents communicate with each other through message queues.  Because there is some shared behavior amongst agents, I thought it would be useful to have an abstract Agent class which could be used by the other types of agents.  Planning Agent, Collaboration Agent and Safety Agent are all more specialized, yet still abstract classes that build upon the Agent class.</w:t>
+      </w:r>
+    </w:p>
+    <w:p/>
+    <w:p>
+      <w:r>
+        <w:t>Why didn’t I have all of the planning agents going directly to the Communication Agent for shared information?  Because I wanted to reflect a bit of reality in that at a given intersection there likely won’t be the connectivity back to a central all-knowing authority.  The agent has to interact with its neighbors.</w:t>
+      </w:r>
+    </w:p>
+    <w:p/>
+    <w:p>
+      <w:r>
+        <w:t>To obtain system metrics, TraCI must be used to query the simulation for a specific metric on every lane in the system.  To me, it made the most sense for the Communications Agent to gather all of this information and publish it to its own queue.  From there, the Metrics Agent gathers it, does any necessary analysis and aggregation and saves the data.  The Metrics Agent stores the network configuration along with all of the aggregated metrics at the end of a simulation run.</w:t>
+      </w:r>
+    </w:p>
+    <w:p>
+      <w:pPr>
+        <w:pStyle w:val="Heading2"/>
+      </w:pPr>
+      <w:bookmarkStart w:id="11" w:name="_Toc321054177"/>
+      <w:commentRangeStart w:id="12"/>
       <w:r>
         <w:t>High-Level Design</w:t>
       </w:r>
-      <w:commentRangeEnd w:id="11"/>
+      <w:commentRangeEnd w:id="12"/>
       <w:r>
         <w:rPr>
           <w:rStyle w:val="CommentReference"/>
@@ -2840,9 +3015,9 @@
           <w:b w:val="0"/>
           <w:bCs w:val="0"/>
         </w:rPr>
-        <w:commentReference w:id="11"/>
-      </w:r>
-      <w:bookmarkEnd w:id="10"/>
+        <w:commentReference w:id="12"/>
+      </w:r>
+      <w:bookmarkEnd w:id="11"/>
     </w:p>
     <w:p/>
     <w:p>
@@ -2853,8 +3028,9 @@
         <w:rPr>
           <w:noProof/>
         </w:rPr>
+        <w:lastRenderedPageBreak/>
         <w:drawing>
-          <wp:inline distT="0" distB="0" distL="0" distR="0" wp14:anchorId="3E18AB87" wp14:editId="5379306F">
+          <wp:inline distT="0" distB="0" distL="0" distR="0" wp14:anchorId="19CD5E54" wp14:editId="76A881F9">
             <wp:extent cx="5943600" cy="3945890"/>
             <wp:effectExtent l="0" t="0" r="0" b="0"/>
             <wp:docPr id="9" name="Picture 9"/>
@@ -2925,7 +3101,11 @@
         <w:t xml:space="preserve"> High Level Class Diagram</w:t>
       </w:r>
     </w:p>
-    <w:p/>
+    <w:p>
+      <w:r>
+        <w:t>In this high level view of the design we can see how it provides for reusability and scalability.</w:t>
+      </w:r>
+    </w:p>
     <w:p>
       <w:pPr>
         <w:rPr>
@@ -2944,106 +3124,7 @@
       <w:pPr>
         <w:pStyle w:val="Heading2"/>
       </w:pPr>
-      <w:bookmarkStart w:id="12" w:name="_Toc321001181"/>
-      <w:r>
-        <w:lastRenderedPageBreak/>
-        <w:t>System Design Rationale</w:t>
-      </w:r>
-      <w:bookmarkEnd w:id="12"/>
-    </w:p>
-    <w:p>
-      <w:pPr>
-        <w:rPr>
-          <w:i/>
-        </w:rPr>
-      </w:pPr>
-      <w:proofErr w:type="gramStart"/>
-      <w:r>
-        <w:rPr>
-          <w:i/>
-        </w:rPr>
-        <w:t>Description of rationale behind design here.</w:t>
-      </w:r>
-      <w:proofErr w:type="gramEnd"/>
-    </w:p>
-    <w:p>
-      <w:pPr>
-        <w:rPr>
-          <w:i/>
-        </w:rPr>
-      </w:pPr>
-    </w:p>
-    <w:p>
-      <w:pPr>
-        <w:rPr>
-          <w:i/>
-        </w:rPr>
-      </w:pPr>
-      <w:r>
-        <w:rPr>
-          <w:i/>
-        </w:rPr>
-        <w:t>Decoupled</w:t>
-      </w:r>
-    </w:p>
-    <w:p>
-      <w:pPr>
-        <w:rPr>
-          <w:i/>
-        </w:rPr>
-      </w:pPr>
-      <w:r>
-        <w:rPr>
-          <w:i/>
-        </w:rPr>
-        <w:t>Flexible network and multiagent system configuration</w:t>
-      </w:r>
-    </w:p>
-    <w:p>
-      <w:pPr>
-        <w:rPr>
-          <w:i/>
-        </w:rPr>
-      </w:pPr>
-      <w:r>
-        <w:rPr>
-          <w:i/>
-        </w:rPr>
-        <w:t>Allows for distributed computing as would occur in the physical world – nodes only know about their region</w:t>
-      </w:r>
-      <w:r>
-        <w:rPr>
-          <w:i/>
-        </w:rPr>
-        <w:t>.</w:t>
-      </w:r>
-    </w:p>
-    <w:p>
-      <w:pPr>
-        <w:rPr>
-          <w:i/>
-        </w:rPr>
-      </w:pPr>
-    </w:p>
-    <w:p>
-      <w:pPr>
-        <w:rPr>
-          <w:rFonts w:eastAsiaTheme="majorEastAsia" w:cstheme="majorBidi"/>
-          <w:b/>
-          <w:bCs/>
-          <w:sz w:val="32"/>
-          <w:szCs w:val="28"/>
-        </w:rPr>
-      </w:pPr>
-      <w:r>
-        <w:br w:type="page"/>
-      </w:r>
-    </w:p>
-    <w:p>
-      <w:pPr>
-        <w:pStyle w:val="Heading1"/>
-      </w:pPr>
-      <w:bookmarkStart w:id="13" w:name="_Toc321001182"/>
+      <w:bookmarkStart w:id="13" w:name="_Toc321054178"/>
       <w:commentRangeStart w:id="14"/>
       <w:r>
         <w:lastRenderedPageBreak/>
@@ -3097,7 +3178,7 @@
           <w:noProof/>
         </w:rPr>
         <w:drawing>
-          <wp:inline distT="0" distB="0" distL="0" distR="0" wp14:anchorId="1E3C151D" wp14:editId="5FEAF83E">
+          <wp:inline distT="0" distB="0" distL="0" distR="0" wp14:anchorId="398F15E8" wp14:editId="41484736">
             <wp:extent cx="5943600" cy="2238375"/>
             <wp:effectExtent l="0" t="0" r="0" b="9525"/>
             <wp:docPr id="11" name="Picture 11"/>
@@ -3143,14 +3224,27 @@
       <w:r>
         <w:t xml:space="preserve">Figure </w:t>
       </w:r>
-      <w:fldSimple w:instr=" SEQ Figure \* ARABIC ">
-        <w:r>
-          <w:rPr>
-            <w:noProof/>
-          </w:rPr>
-          <w:t>6</w:t>
-        </w:r>
-      </w:fldSimple>
+      <w:r>
+        <w:fldChar w:fldCharType="begin"/>
+      </w:r>
+      <w:r>
+        <w:instrText xml:space="preserve"> SEQ Figure \* ARABIC </w:instrText>
+      </w:r>
+      <w:r>
+        <w:fldChar w:fldCharType="separate"/>
+      </w:r>
+      <w:r>
+        <w:rPr>
+          <w:noProof/>
+        </w:rPr>
+        <w:t>7</w:t>
+      </w:r>
+      <w:r>
+        <w:rPr>
+          <w:noProof/>
+        </w:rPr>
+        <w:fldChar w:fldCharType="end"/>
+      </w:r>
       <w:r>
         <w:t>Class Diagram</w:t>
       </w:r>
@@ -3174,7 +3268,7 @@
       <w:pPr>
         <w:pStyle w:val="Heading1"/>
       </w:pPr>
-      <w:bookmarkStart w:id="15" w:name="_Toc321001183"/>
+      <w:bookmarkStart w:id="15" w:name="_Toc321054180"/>
       <w:commentRangeStart w:id="16"/>
       <w:r>
         <w:lastRenderedPageBreak/>
@@ -3198,7 +3292,6 @@
           <w:i/>
         </w:rPr>
       </w:pPr>
-      <w:proofErr w:type="gramStart"/>
       <w:r>
         <w:rPr>
           <w:i/>
@@ -3211,7 +3304,6 @@
         </w:rPr>
         <w:t xml:space="preserve"> this section….</w:t>
       </w:r>
-      <w:proofErr w:type="gramEnd"/>
       <w:r>
         <w:rPr>
           <w:i/>
@@ -3271,14 +3363,27 @@
       <w:r>
         <w:t xml:space="preserve">Figure </w:t>
       </w:r>
-      <w:fldSimple w:instr=" SEQ Figure \* ARABIC ">
-        <w:r>
-          <w:rPr>
-            <w:noProof/>
-          </w:rPr>
-          <w:t>7</w:t>
-        </w:r>
-      </w:fldSimple>
+      <w:r>
+        <w:fldChar w:fldCharType="begin"/>
+      </w:r>
+      <w:r>
+        <w:instrText xml:space="preserve"> SEQ Figure \* ARABIC </w:instrText>
+      </w:r>
+      <w:r>
+        <w:fldChar w:fldCharType="separate"/>
+      </w:r>
+      <w:r>
+        <w:rPr>
+          <w:noProof/>
+        </w:rPr>
+        <w:t>8</w:t>
+      </w:r>
+      <w:r>
+        <w:rPr>
+          <w:noProof/>
+        </w:rPr>
+        <w:fldChar w:fldCharType="end"/>
+      </w:r>
       <w:r>
         <w:t>Sequence diagram for process interactions</w:t>
       </w:r>
@@ -3287,14 +3392,9 @@
       <w:pPr>
         <w:pStyle w:val="Heading2"/>
       </w:pPr>
-      <w:bookmarkStart w:id="17" w:name="_Toc321001184"/>
-      <w:proofErr w:type="spellStart"/>
-      <w:r>
-        <w:t>Start up</w:t>
-      </w:r>
-      <w:proofErr w:type="spellEnd"/>
-      <w:r>
-        <w:t xml:space="preserve"> interaction</w:t>
+      <w:bookmarkStart w:id="17" w:name="_Toc321054181"/>
+      <w:r>
+        <w:t>Start up interaction</w:t>
       </w:r>
       <w:bookmarkEnd w:id="17"/>
     </w:p>
@@ -3304,91 +3404,65 @@
           <w:i/>
         </w:rPr>
       </w:pPr>
-      <w:proofErr w:type="spellStart"/>
       <w:r>
         <w:rPr>
           <w:i/>
         </w:rPr>
-        <w:t>Lorem</w:t>
-      </w:r>
-      <w:proofErr w:type="spellEnd"/>
-      <w:r>
+        <w:t>Lorem ipsum</w:t>
+      </w:r>
+    </w:p>
+    <w:p>
+      <w:pPr>
+        <w:pStyle w:val="Heading2"/>
+      </w:pPr>
+      <w:bookmarkStart w:id="18" w:name="_Toc321054182"/>
+      <w:r>
+        <w:t>Processing interaction</w:t>
+      </w:r>
+      <w:bookmarkEnd w:id="18"/>
+    </w:p>
+    <w:p>
+      <w:pPr>
         <w:rPr>
           <w:i/>
         </w:rPr>
-        <w:t xml:space="preserve"> </w:t>
-      </w:r>
-      <w:proofErr w:type="spellStart"/>
+      </w:pPr>
       <w:r>
         <w:rPr>
           <w:i/>
         </w:rPr>
-        <w:t>ipsum</w:t>
-      </w:r>
-      <w:proofErr w:type="spellEnd"/>
+        <w:t xml:space="preserve">Lorem </w:t>
+      </w:r>
+      <w:r>
+        <w:rPr>
+          <w:i/>
+        </w:rPr>
+        <w:t>i</w:t>
+      </w:r>
+      <w:r>
+        <w:rPr>
+          <w:i/>
+        </w:rPr>
+        <w:t>p</w:t>
+      </w:r>
+      <w:r>
+        <w:rPr>
+          <w:i/>
+        </w:rPr>
+        <w:t>s</w:t>
+      </w:r>
+      <w:r>
+        <w:rPr>
+          <w:i/>
+        </w:rPr>
+        <w:t>um</w:t>
+      </w:r>
     </w:p>
     <w:p>
       <w:pPr>
         <w:pStyle w:val="Heading2"/>
       </w:pPr>
-      <w:bookmarkStart w:id="18" w:name="_Toc321001185"/>
-      <w:r>
-        <w:t>Processing interaction</w:t>
-      </w:r>
-      <w:bookmarkEnd w:id="18"/>
-    </w:p>
-    <w:p>
-      <w:pPr>
-        <w:rPr>
-          <w:i/>
-        </w:rPr>
-      </w:pPr>
-      <w:proofErr w:type="spellStart"/>
-      <w:r>
-        <w:rPr>
-          <w:i/>
-        </w:rPr>
-        <w:t>Lorem</w:t>
-      </w:r>
-      <w:proofErr w:type="spellEnd"/>
-      <w:r>
-        <w:rPr>
-          <w:i/>
-        </w:rPr>
-        <w:t xml:space="preserve"> </w:t>
-      </w:r>
-      <w:proofErr w:type="spellStart"/>
-      <w:r>
-        <w:rPr>
-          <w:i/>
-        </w:rPr>
-        <w:t>i</w:t>
-      </w:r>
-      <w:r>
-        <w:rPr>
-          <w:i/>
-        </w:rPr>
-        <w:t>p</w:t>
-      </w:r>
-      <w:r>
-        <w:rPr>
-          <w:i/>
-        </w:rPr>
-        <w:t>s</w:t>
-      </w:r>
-      <w:r>
-        <w:rPr>
-          <w:i/>
-        </w:rPr>
-        <w:t>um</w:t>
-      </w:r>
-      <w:proofErr w:type="spellEnd"/>
-    </w:p>
-    <w:p>
-      <w:pPr>
-        <w:pStyle w:val="Heading2"/>
-      </w:pPr>
-      <w:bookmarkStart w:id="19" w:name="_Toc321001186"/>
+      <w:bookmarkStart w:id="19" w:name="_Toc321054183"/>
       <w:r>
         <w:t>Simulation end interaction</w:t>
       </w:r>
@@ -3405,28 +3479,12 @@
           <w:szCs w:val="26"/>
         </w:rPr>
       </w:pPr>
-      <w:proofErr w:type="spellStart"/>
       <w:r>
         <w:rPr>
           <w:i/>
         </w:rPr>
-        <w:t>Lorem</w:t>
-      </w:r>
-      <w:proofErr w:type="spellEnd"/>
-      <w:r>
-        <w:rPr>
-          <w:i/>
-        </w:rPr>
-        <w:t xml:space="preserve"> </w:t>
-      </w:r>
-      <w:proofErr w:type="spellStart"/>
-      <w:r>
-        <w:rPr>
-          <w:i/>
-        </w:rPr>
-        <w:t>ipsum</w:t>
-      </w:r>
-      <w:proofErr w:type="spellEnd"/>
+        <w:t>Lorem ipsum</w:t>
+      </w:r>
       <w:r>
         <w:rPr>
           <w:i/>
@@ -3442,7 +3500,7 @@
           <w:szCs w:val="28"/>
         </w:rPr>
       </w:pPr>
-      <w:bookmarkStart w:id="20" w:name="_Toc321001187"/>
+      <w:bookmarkStart w:id="20" w:name="_Toc321054184"/>
       <w:r>
         <w:lastRenderedPageBreak/>
         <w:t>Discovery Protocol</w:t>
@@ -3450,12 +3508,15 @@
       <w:bookmarkEnd w:id="20"/>
     </w:p>
     <w:p>
+      <w:pPr>
+        <w:keepNext/>
+      </w:pPr>
       <w:r>
         <w:rPr>
           <w:noProof/>
         </w:rPr>
         <w:drawing>
-          <wp:inline distT="0" distB="0" distL="0" distR="0" wp14:anchorId="4F0AF0F1" wp14:editId="76277889">
+          <wp:inline distT="0" distB="0" distL="0" distR="0" wp14:anchorId="44824ABF" wp14:editId="557A68B6">
             <wp:extent cx="5934075" cy="2800350"/>
             <wp:effectExtent l="0" t="0" r="9525" b="0"/>
             <wp:docPr id="7" name="Picture 7"/>
@@ -3493,11 +3554,27 @@
     </w:p>
     <w:p>
       <w:pPr>
-        <w:rPr>
-          <w:sz w:val="32"/>
-          <w:szCs w:val="28"/>
-        </w:rPr>
-      </w:pPr>
+        <w:pStyle w:val="Caption"/>
+      </w:pPr>
+      <w:r>
+        <w:t xml:space="preserve">Figure </w:t>
+      </w:r>
+      <w:fldSimple w:instr=" SEQ Figure \* ARABIC ">
+        <w:r>
+          <w:rPr>
+            <w:noProof/>
+          </w:rPr>
+          <w:t>9</w:t>
+        </w:r>
+      </w:fldSimple>
+      <w:r>
+        <w:t xml:space="preserve"> Discovery Protocol</w:t>
+      </w:r>
+    </w:p>
+    <w:p>
+      <w:r>
+        <w:t>In the discovery protocol, an agent sends a broadcast ping along with the current simulation Id to a discovery queue.  All agents are monitoring the discovery queue.  On “hearing” a ping, the listening agent responds with the simulation Id as well as its agentId.  The agentId is made up of the type of Agent and the MAS Node Id.  Any agent that is listening to the pong response queue will “hear” other agents on the network.</w:t>
+      </w:r>
       <w:r>
         <w:br w:type="page"/>
       </w:r>
@@ -3506,7 +3583,7 @@
       <w:pPr>
         <w:pStyle w:val="Heading1"/>
       </w:pPr>
-      <w:bookmarkStart w:id="21" w:name="_Toc321001188"/>
+      <w:bookmarkStart w:id="21" w:name="_Toc321054185"/>
       <w:r>
         <w:lastRenderedPageBreak/>
         <w:t>USE/OCL Model</w:t>
@@ -3517,7 +3594,7 @@
       <w:pPr>
         <w:pStyle w:val="Heading2"/>
       </w:pPr>
-      <w:bookmarkStart w:id="22" w:name="_Toc321001189"/>
+      <w:bookmarkStart w:id="22" w:name="_Toc321054186"/>
       <w:r>
         <w:t>Overview</w:t>
       </w:r>
@@ -3632,7 +3709,7 @@
       <w:pPr>
         <w:pStyle w:val="Heading2"/>
       </w:pPr>
-      <w:bookmarkStart w:id="23" w:name="_Toc321001190"/>
+      <w:bookmarkStart w:id="23" w:name="_Toc321054187"/>
       <w:r>
         <w:t>USE OCL Code</w:t>
       </w:r>
@@ -3686,7 +3763,7 @@
 
 <file path=word/comments.xml><?xml version="1.0" encoding="utf-8"?>
 <w:comments xmlns:wpc="http://schemas.microsoft.com/office/word/2010/wordprocessingCanvas" xmlns:mc="http://schemas.openxmlformats.org/markup-compatibility/2006" xmlns:o="urn:schemas-microsoft-com:office:office" xmlns:r="http://schemas.openxmlformats.org/officeDocument/2006/relationships" xmlns:m="http://schemas.openxmlformats.org/officeDocument/2006/math" xmlns:v="urn:schemas-microsoft-com:vml" xmlns:wp14="http://schemas.microsoft.com/office/word/2010/wordprocessingDrawing" xmlns:wp="http://schemas.openxmlformats.org/drawingml/2006/wordprocessingDrawing" xmlns:w10="urn:schemas-microsoft-com:office:word" xmlns:w="http://schemas.openxmlformats.org/wordprocessingml/2006/main" xmlns:w14="http://schemas.microsoft.com/office/word/2010/wordml" xmlns:wpg="http://schemas.microsoft.com/office/word/2010/wordprocessingGroup" xmlns:wpi="http://schemas.microsoft.com/office/word/2010/wordprocessingInk" xmlns:wne="http://schemas.microsoft.com/office/word/2006/wordml" xmlns:wps="http://schemas.microsoft.com/office/word/2010/wordprocessingShape" mc:Ignorable="w14 wp14">
-  <w:comment w:id="4" w:author="Bryan Nehl" w:date="2012-03-14T22:31:00Z" w:initials="bdn">
+  <w:comment w:id="3" w:author="Bryan Nehl" w:date="2012-03-14T22:31:00Z" w:initials="bdn">
     <w:p>
       <w:pPr>
         <w:pStyle w:val="CommentText"/>
@@ -3730,7 +3807,7 @@
             <v:path o:extrusionok="f" gradientshapeok="t" o:connecttype="rect"/>
             <o:lock v:ext="edit" aspectratio="t"/>
           </v:shapetype>
-          <v:shape id="_x0000_i1025" type="#_x0000_t75" style="width:2in;height:30.15pt" strokeweight="1pt">
+          <v:shape id="_x0000_i1025" type="#_x0000_t75" style="width:2in;height:30pt" strokeweight="1pt">
             <v:stroke endcap="round"/>
             <v:imagedata r:id="rId1" o:title="" croptop="7951f" cropbottom="-12921f" cropleft="-1242f" cropright="-2663f"/>
             <v:path shadowok="f" fillok="f" insetpenok="f"/>
@@ -3741,7 +3818,7 @@
       </w:r>
     </w:p>
   </w:comment>
-  <w:comment w:id="5" w:author="Bryan Nehl" w:date="2012-03-14T22:35:00Z" w:initials="bdn">
+  <w:comment w:id="4" w:author="Bryan Nehl" w:date="2012-03-14T22:35:00Z" w:initials="bdn">
     <w:p>
       <w:pPr>
         <w:pStyle w:val="CommentText"/>
@@ -3773,7 +3850,6 @@
         <w:pStyle w:val="CommentText"/>
       </w:pPr>
       <w:hyperlink r:id="rId3" w:anchor="Ch%209%20Arch%20Design&amp;section-id={37215EFF-B769-4A75-8EF0-7FEEA9F997B1}&amp;page-id={2FB101FC-B32E-4ED8-84A7-A7A33D514CA9}&amp;end" w:history="1">
-        <w:proofErr w:type="spellStart"/>
         <w:r>
           <w:rPr>
             <w:color w:val="0000FF"/>
@@ -3781,22 +3857,12 @@
             <w:szCs w:val="24"/>
             <w:u w:val="single"/>
           </w:rPr>
-          <w:t>Ch</w:t>
-        </w:r>
-        <w:proofErr w:type="spellEnd"/>
-        <w:r>
-          <w:rPr>
-            <w:color w:val="0000FF"/>
-            <w:sz w:val="24"/>
-            <w:szCs w:val="24"/>
-            <w:u w:val="single"/>
-          </w:rPr>
-          <w:t xml:space="preserve"> 9 Arch Design</w:t>
+          <w:t>Ch 9 Arch Design</w:t>
         </w:r>
       </w:hyperlink>
     </w:p>
   </w:comment>
-  <w:comment w:id="11" w:author="Bryan Nehl" w:date="2012-03-28T00:07:00Z" w:initials="bdn">
+  <w:comment w:id="12" w:author="Bryan Nehl" w:date="2012-04-01T14:07:00Z" w:initials="bdn">
     <w:p>
       <w:pPr>
         <w:pStyle w:val="CommentText"/>
@@ -3808,15 +3874,7 @@
         <w:annotationRef/>
       </w:r>
       <w:r>
-        <w:t xml:space="preserve">See OneNote: CIS 744, </w:t>
-      </w:r>
-      <w:proofErr w:type="spellStart"/>
-      <w:r>
-        <w:t>Ch</w:t>
-      </w:r>
-      <w:proofErr w:type="spellEnd"/>
-      <w:r>
-        <w:t xml:space="preserve"> 9</w:t>
+        <w:t>See OneNote: CIS 744, Ch 9</w:t>
       </w:r>
     </w:p>
     <w:p>
@@ -3824,19 +3882,23 @@
         <w:pStyle w:val="CommentText"/>
       </w:pPr>
       <w:hyperlink r:id="rId4" w:anchor="Ch%209%20Arch%20Design&amp;section-id={37215EFF-B769-4A75-8EF0-7FEEA9F997B1}&amp;page-id={2FB101FC-B32E-4ED8-84A7-A7A33D514CA9}&amp;end" w:history="1">
-        <w:proofErr w:type="spellStart"/>
         <w:r>
           <w:rPr>
             <w:rStyle w:val="Hyperlink"/>
           </w:rPr>
-          <w:t>Ch</w:t>
+          <w:t xml:space="preserve">Ch 9 Arch </w:t>
         </w:r>
-        <w:proofErr w:type="spellEnd"/>
         <w:r>
           <w:rPr>
             <w:rStyle w:val="Hyperlink"/>
           </w:rPr>
-          <w:t xml:space="preserve"> 9 Arch Design</w:t>
+          <w:t>D</w:t>
+        </w:r>
+        <w:r>
+          <w:rPr>
+            <w:rStyle w:val="Hyperlink"/>
+          </w:rPr>
+          <w:t>esign</w:t>
         </w:r>
       </w:hyperlink>
       <w:r>
@@ -3844,7 +3906,7 @@
       </w:r>
     </w:p>
   </w:comment>
-  <w:comment w:id="14" w:author="Bryan Nehl" w:date="2012-03-14T22:36:00Z" w:initials="bdn">
+  <w:comment w:id="14" w:author="Bryan Nehl" w:date="2012-04-01T14:09:00Z" w:initials="bdn">
     <w:p>
       <w:pPr>
         <w:pStyle w:val="CommentText"/>
@@ -3863,7 +3925,25 @@
             <w:szCs w:val="24"/>
             <w:u w:val="single"/>
           </w:rPr>
-          <w:t>Week 7</w:t>
+          <w:t>We</w:t>
+        </w:r>
+        <w:r>
+          <w:rPr>
+            <w:color w:val="0000FF"/>
+            <w:sz w:val="24"/>
+            <w:szCs w:val="24"/>
+            <w:u w:val="single"/>
+          </w:rPr>
+          <w:t>e</w:t>
+        </w:r>
+        <w:r>
+          <w:rPr>
+            <w:color w:val="0000FF"/>
+            <w:sz w:val="24"/>
+            <w:szCs w:val="24"/>
+            <w:u w:val="single"/>
+          </w:rPr>
+          <w:t>k 7</w:t>
         </w:r>
       </w:hyperlink>
     </w:p>
@@ -3893,7 +3973,7 @@
           <w:szCs w:val="28"/>
         </w:rPr>
         <w:pict>
-          <v:shape id="_x0000_i1026" type="#_x0000_t75" style="width:140.6pt;height:47.7pt" strokeweight="1pt">
+          <v:shape id="_x0000_i1026" type="#_x0000_t75" style="width:140.25pt;height:48pt" strokeweight="1pt">
             <v:stroke endcap="round"/>
             <v:imagedata r:id="rId6" o:title="" croptop="2961f" cropbottom="-8250f" cropleft="314f" cropright="-2669f"/>
             <v:path shadowok="f" fillok="f" insetpenok="f"/>
@@ -3989,7 +4069,7 @@
                 <w:bCs/>
                 <w:noProof/>
               </w:rPr>
-              <w:t>3</w:t>
+              <w:t>6</w:t>
             </w:r>
             <w:r>
               <w:rPr>
@@ -4023,7 +4103,7 @@
                 <w:bCs/>
                 <w:noProof/>
               </w:rPr>
-              <w:t>13</w:t>
+              <w:t>14</w:t>
             </w:r>
             <w:r>
               <w:rPr>
@@ -4241,7 +4321,7 @@
       <w:rPr>
         <w:noProof/>
       </w:rPr>
-      <w:t>2012-03-31 16:30</w:t>
+      <w:t>2012-04-01 13:38</w:t>
     </w:r>
     <w:r>
       <w:fldChar w:fldCharType="end"/>
@@ -5013,7 +5093,6 @@
     <w:basedOn w:val="Heading1"/>
     <w:next w:val="Normal"/>
     <w:uiPriority w:val="39"/>
-    <w:semiHidden/>
     <w:unhideWhenUsed/>
     <w:qFormat/>
     <w:rsid w:val="008C13DF"/>
@@ -5940,7 +6019,6 @@
     <w:basedOn w:val="Heading1"/>
     <w:next w:val="Normal"/>
     <w:uiPriority w:val="39"/>
-    <w:semiHidden/>
     <w:unhideWhenUsed/>
     <w:qFormat/>
     <w:rsid w:val="008C13DF"/>
@@ -6584,6 +6662,21 @@
 </file>
 
 <file path=customXml/item1.xml><?xml version="1.0" encoding="utf-8"?>
+<p:properties xmlns:p="http://schemas.microsoft.com/office/2006/metadata/properties" xmlns:xsi="http://www.w3.org/2001/XMLSchema-instance">
+  <documentManagement>
+    <ContentTypeId xmlns="http://schemas.microsoft.com/sharepoint/v3">0x0056BD8EAE6FAF36488DB4D7E32B557BC9</ContentTypeId>
+    <_SourceUrl xmlns="http://schemas.microsoft.com/sharepoint/v3" xsi:nil="true"/>
+    <AutoVersionDisabled xmlns="http://schemas.microsoft.com/sharepoint/v3">false</AutoVersionDisabled>
+    <ItemType xmlns="http://schemas.microsoft.com/sharepoint/v3">1</ItemType>
+    <Order xmlns="http://schemas.microsoft.com/sharepoint/v3" xsi:nil="true"/>
+    <_SharedFileIndex xmlns="http://schemas.microsoft.com/sharepoint/v3" xsi:nil="true"/>
+    <MetaInfo xmlns="http://schemas.microsoft.com/sharepoint/v3" xsi:nil="true"/>
+    <Description xmlns="http://schemas.microsoft.com/sharepoint/v3" xsi:nil="true"/>
+  </documentManagement>
+</p:properties>
+</file>
+
+<file path=customXml/item2.xml><?xml version="1.0" encoding="utf-8"?>
 <ct:contentTypeSchema xmlns:ct="http://schemas.microsoft.com/office/2006/metadata/contentType" xmlns:ma="http://schemas.microsoft.com/office/2006/metadata/properties/metaAttributes" ct:_="" ma:_="" ma:contentTypeName="_Docs_" ma:contentTypeID="0x0056BD8EAE6FAF36488DB4D7E32B557BC9" ma:contentTypeVersion="" ma:contentTypeDescription="" ma:contentTypeScope="" ma:versionID="b24a59f726d28f46a69a0a8240ee44ed">
   <xsd:schema xmlns:xsd="http://www.w3.org/2001/XMLSchema" xmlns:p="http://schemas.microsoft.com/office/2006/metadata/properties" xmlns:ns1="http://schemas.microsoft.com/sharepoint/v3" targetNamespace="http://schemas.microsoft.com/office/2006/metadata/properties" ma:root="true" ma:fieldsID="3e5d9eca856144ce6ca1da655f95619c" ns1:_="">
     <xsd:import namespace="http://schemas.microsoft.com/sharepoint/v3"/>
@@ -6937,26 +7030,20 @@
 </ct:contentTypeSchema>
 </file>
 
-<file path=customXml/item2.xml><?xml version="1.0" encoding="utf-8"?>
-<p:properties xmlns:p="http://schemas.microsoft.com/office/2006/metadata/properties" xmlns:xsi="http://www.w3.org/2001/XMLSchema-instance">
-  <documentManagement>
-    <ContentTypeId xmlns="http://schemas.microsoft.com/sharepoint/v3">0x0056BD8EAE6FAF36488DB4D7E32B557BC9</ContentTypeId>
-    <_SourceUrl xmlns="http://schemas.microsoft.com/sharepoint/v3" xsi:nil="true"/>
-    <AutoVersionDisabled xmlns="http://schemas.microsoft.com/sharepoint/v3">false</AutoVersionDisabled>
-    <ItemType xmlns="http://schemas.microsoft.com/sharepoint/v3">1</ItemType>
-    <Order xmlns="http://schemas.microsoft.com/sharepoint/v3" xsi:nil="true"/>
-    <_SharedFileIndex xmlns="http://schemas.microsoft.com/sharepoint/v3" xsi:nil="true"/>
-    <MetaInfo xmlns="http://schemas.microsoft.com/sharepoint/v3" xsi:nil="true"/>
-    <Description xmlns="http://schemas.microsoft.com/sharepoint/v3" xsi:nil="true"/>
-  </documentManagement>
-</p:properties>
-</file>
-
 <file path=customXml/item3.xml><?xml version="1.0" encoding="utf-8"?>
 <b:Sources xmlns:b="http://schemas.openxmlformats.org/officeDocument/2006/bibliography" xmlns="http://schemas.openxmlformats.org/officeDocument/2006/bibliography" SelectedStyle="\APA.XSL" StyleName="APA"/>
 </file>
 
 <file path=customXml/itemProps1.xml><?xml version="1.0" encoding="utf-8"?>
+<ds:datastoreItem xmlns:ds="http://schemas.openxmlformats.org/officeDocument/2006/customXml" ds:itemID="{42C760F5-DE4A-4ED6-8CB0-B54FEE6DCDF2}">
+  <ds:schemaRefs>
+    <ds:schemaRef ds:uri="http://schemas.microsoft.com/office/2006/metadata/properties"/>
+    <ds:schemaRef ds:uri="http://schemas.microsoft.com/sharepoint/v3"/>
+  </ds:schemaRefs>
+</ds:datastoreItem>
+</file>
+
+<file path=customXml/itemProps2.xml><?xml version="1.0" encoding="utf-8"?>
 <ds:datastoreItem xmlns:ds="http://schemas.openxmlformats.org/officeDocument/2006/customXml" ds:itemID="{C12AA6FC-2577-4BCB-865C-6D2F38D89CB3}">
   <ds:schemaRefs>
     <ds:schemaRef ds:uri="http://schemas.microsoft.com/office/2006/metadata/contentType"/>
@@ -6973,17 +7060,8 @@
 </ds:datastoreItem>
 </file>
 
-<file path=customXml/itemProps2.xml><?xml version="1.0" encoding="utf-8"?>
-<ds:datastoreItem xmlns:ds="http://schemas.openxmlformats.org/officeDocument/2006/customXml" ds:itemID="{42C760F5-DE4A-4ED6-8CB0-B54FEE6DCDF2}">
-  <ds:schemaRefs>
-    <ds:schemaRef ds:uri="http://schemas.microsoft.com/office/2006/metadata/properties"/>
-    <ds:schemaRef ds:uri="http://schemas.microsoft.com/sharepoint/v3"/>
-  </ds:schemaRefs>
-</ds:datastoreItem>
-</file>
-
 <file path=customXml/itemProps3.xml><?xml version="1.0" encoding="utf-8"?>
-<ds:datastoreItem xmlns:ds="http://schemas.openxmlformats.org/officeDocument/2006/customXml" ds:itemID="{E8A9BDE0-F393-4F2F-B766-841E425B4209}">
+<ds:datastoreItem xmlns:ds="http://schemas.openxmlformats.org/officeDocument/2006/customXml" ds:itemID="{6C5218FF-8F1E-4CDD-B70F-3A98B85823D0}">
   <ds:schemaRefs>
     <ds:schemaRef ds:uri="http://schemas.openxmlformats.org/officeDocument/2006/bibliography"/>
   </ds:schemaRefs>

</xml_diff>

<commit_message>
enhancements to diagrams and SAD document
</commit_message>
<xml_diff>
--- a/portfolio/SystemArchitectureDesign.docx
+++ b/portfolio/SystemArchitectureDesign.docx
@@ -308,13 +308,148 @@
             </w:rPr>
             <w:fldChar w:fldCharType="separate"/>
           </w:r>
-          <w:hyperlink w:anchor="_Toc321054170" w:history="1">
+          <w:bookmarkStart w:id="0" w:name="_GoBack"/>
+          <w:bookmarkEnd w:id="0"/>
+          <w:r>
+            <w:rPr>
+              <w:rStyle w:val="Hyperlink"/>
+              <w:noProof/>
+            </w:rPr>
+            <w:fldChar w:fldCharType="begin"/>
+          </w:r>
+          <w:r>
+            <w:rPr>
+              <w:rStyle w:val="Hyperlink"/>
+              <w:noProof/>
+            </w:rPr>
+            <w:instrText xml:space="preserve"> </w:instrText>
+          </w:r>
+          <w:r>
+            <w:rPr>
+              <w:noProof/>
+            </w:rPr>
+            <w:instrText>HYPERLINK \l "_Toc321173998"</w:instrText>
+          </w:r>
+          <w:r>
+            <w:rPr>
+              <w:rStyle w:val="Hyperlink"/>
+              <w:noProof/>
+            </w:rPr>
+            <w:instrText xml:space="preserve"> </w:instrText>
+          </w:r>
+          <w:r>
+            <w:rPr>
+              <w:rStyle w:val="Hyperlink"/>
+              <w:noProof/>
+            </w:rPr>
+          </w:r>
+          <w:r>
+            <w:rPr>
+              <w:rStyle w:val="Hyperlink"/>
+              <w:noProof/>
+            </w:rPr>
+            <w:fldChar w:fldCharType="separate"/>
+          </w:r>
+          <w:r>
+            <w:rPr>
+              <w:rStyle w:val="Hyperlink"/>
+              <w:noProof/>
+            </w:rPr>
+            <w:t>1</w:t>
+          </w:r>
+          <w:r>
+            <w:rPr>
+              <w:rFonts w:asciiTheme="minorHAnsi" w:eastAsiaTheme="minorEastAsia" w:hAnsiTheme="minorHAnsi" w:cstheme="minorBidi"/>
+              <w:noProof/>
+              <w:sz w:val="22"/>
+              <w:szCs w:val="22"/>
+            </w:rPr>
+            <w:tab/>
+          </w:r>
+          <w:r>
+            <w:rPr>
+              <w:rStyle w:val="Hyperlink"/>
+              <w:noProof/>
+            </w:rPr>
+            <w:t>Introduction</w:t>
+          </w:r>
+          <w:r>
+            <w:rPr>
+              <w:noProof/>
+              <w:webHidden/>
+            </w:rPr>
+            <w:tab/>
+          </w:r>
+          <w:r>
+            <w:rPr>
+              <w:noProof/>
+              <w:webHidden/>
+            </w:rPr>
+            <w:fldChar w:fldCharType="begin"/>
+          </w:r>
+          <w:r>
+            <w:rPr>
+              <w:noProof/>
+              <w:webHidden/>
+            </w:rPr>
+            <w:instrText xml:space="preserve"> PAGEREF _Toc321173998 \h </w:instrText>
+          </w:r>
+          <w:r>
+            <w:rPr>
+              <w:noProof/>
+              <w:webHidden/>
+            </w:rPr>
+          </w:r>
+          <w:r>
+            <w:rPr>
+              <w:noProof/>
+              <w:webHidden/>
+            </w:rPr>
+            <w:fldChar w:fldCharType="separate"/>
+          </w:r>
+          <w:r>
+            <w:rPr>
+              <w:noProof/>
+              <w:webHidden/>
+            </w:rPr>
+            <w:t>3</w:t>
+          </w:r>
+          <w:r>
+            <w:rPr>
+              <w:noProof/>
+              <w:webHidden/>
+            </w:rPr>
+            <w:fldChar w:fldCharType="end"/>
+          </w:r>
+          <w:r>
+            <w:rPr>
+              <w:rStyle w:val="Hyperlink"/>
+              <w:noProof/>
+            </w:rPr>
+            <w:fldChar w:fldCharType="end"/>
+          </w:r>
+        </w:p>
+        <w:p>
+          <w:pPr>
+            <w:pStyle w:val="TOC1"/>
+            <w:tabs>
+              <w:tab w:val="left" w:pos="480"/>
+              <w:tab w:val="right" w:leader="dot" w:pos="9350"/>
+            </w:tabs>
+            <w:rPr>
+              <w:rFonts w:asciiTheme="minorHAnsi" w:eastAsiaTheme="minorEastAsia" w:hAnsiTheme="minorHAnsi" w:cstheme="minorBidi"/>
+              <w:noProof/>
+              <w:sz w:val="22"/>
+              <w:szCs w:val="22"/>
+            </w:rPr>
+          </w:pPr>
+          <w:hyperlink w:anchor="_Toc321173999" w:history="1">
             <w:r>
               <w:rPr>
                 <w:rStyle w:val="Hyperlink"/>
                 <w:noProof/>
               </w:rPr>
-              <w:t>1</w:t>
+              <w:t>2</w:t>
             </w:r>
             <w:r>
               <w:rPr>
@@ -330,7 +465,7 @@
                 <w:rStyle w:val="Hyperlink"/>
                 <w:noProof/>
               </w:rPr>
-              <w:t>Introduction</w:t>
+              <w:t>References</w:t>
             </w:r>
             <w:r>
               <w:rPr>
@@ -351,7 +486,7 @@
                 <w:noProof/>
                 <w:webHidden/>
               </w:rPr>
-              <w:instrText xml:space="preserve"> PAGEREF _Toc321054170 \h </w:instrText>
+              <w:instrText xml:space="preserve"> PAGEREF _Toc321173999 \h </w:instrText>
             </w:r>
             <w:r>
               <w:rPr>
@@ -396,13 +531,13 @@
               <w:szCs w:val="22"/>
             </w:rPr>
           </w:pPr>
-          <w:hyperlink w:anchor="_Toc321054171" w:history="1">
+          <w:hyperlink w:anchor="_Toc321174000" w:history="1">
             <w:r>
               <w:rPr>
                 <w:rStyle w:val="Hyperlink"/>
                 <w:noProof/>
               </w:rPr>
-              <w:t>2</w:t>
+              <w:t>3</w:t>
             </w:r>
             <w:r>
               <w:rPr>
@@ -418,7 +553,7 @@
                 <w:rStyle w:val="Hyperlink"/>
                 <w:noProof/>
               </w:rPr>
-              <w:t>References</w:t>
+              <w:t>Architecture</w:t>
             </w:r>
             <w:r>
               <w:rPr>
@@ -439,7 +574,7 @@
                 <w:noProof/>
                 <w:webHidden/>
               </w:rPr>
-              <w:instrText xml:space="preserve"> PAGEREF _Toc321054171 \h </w:instrText>
+              <w:instrText xml:space="preserve"> PAGEREF _Toc321174000 \h </w:instrText>
             </w:r>
             <w:r>
               <w:rPr>
@@ -460,6 +595,624 @@
                 <w:webHidden/>
               </w:rPr>
               <w:t>3</w:t>
+            </w:r>
+            <w:r>
+              <w:rPr>
+                <w:noProof/>
+                <w:webHidden/>
+              </w:rPr>
+              <w:fldChar w:fldCharType="end"/>
+            </w:r>
+          </w:hyperlink>
+        </w:p>
+        <w:p>
+          <w:pPr>
+            <w:pStyle w:val="TOC2"/>
+            <w:tabs>
+              <w:tab w:val="left" w:pos="880"/>
+              <w:tab w:val="right" w:leader="dot" w:pos="9350"/>
+            </w:tabs>
+            <w:rPr>
+              <w:rFonts w:asciiTheme="minorHAnsi" w:eastAsiaTheme="minorEastAsia" w:hAnsiTheme="minorHAnsi" w:cstheme="minorBidi"/>
+              <w:noProof/>
+              <w:sz w:val="22"/>
+              <w:szCs w:val="22"/>
+            </w:rPr>
+          </w:pPr>
+          <w:hyperlink w:anchor="_Toc321174001" w:history="1">
+            <w:r>
+              <w:rPr>
+                <w:rStyle w:val="Hyperlink"/>
+                <w:noProof/>
+              </w:rPr>
+              <w:t>3.1</w:t>
+            </w:r>
+            <w:r>
+              <w:rPr>
+                <w:rFonts w:asciiTheme="minorHAnsi" w:eastAsiaTheme="minorEastAsia" w:hAnsiTheme="minorHAnsi" w:cstheme="minorBidi"/>
+                <w:noProof/>
+                <w:sz w:val="22"/>
+                <w:szCs w:val="22"/>
+              </w:rPr>
+              <w:tab/>
+            </w:r>
+            <w:r>
+              <w:rPr>
+                <w:rStyle w:val="Hyperlink"/>
+                <w:noProof/>
+              </w:rPr>
+              <w:t>System Analysis</w:t>
+            </w:r>
+            <w:r>
+              <w:rPr>
+                <w:noProof/>
+                <w:webHidden/>
+              </w:rPr>
+              <w:tab/>
+            </w:r>
+            <w:r>
+              <w:rPr>
+                <w:noProof/>
+                <w:webHidden/>
+              </w:rPr>
+              <w:fldChar w:fldCharType="begin"/>
+            </w:r>
+            <w:r>
+              <w:rPr>
+                <w:noProof/>
+                <w:webHidden/>
+              </w:rPr>
+              <w:instrText xml:space="preserve"> PAGEREF _Toc321174001 \h </w:instrText>
+            </w:r>
+            <w:r>
+              <w:rPr>
+                <w:noProof/>
+                <w:webHidden/>
+              </w:rPr>
+            </w:r>
+            <w:r>
+              <w:rPr>
+                <w:noProof/>
+                <w:webHidden/>
+              </w:rPr>
+              <w:fldChar w:fldCharType="separate"/>
+            </w:r>
+            <w:r>
+              <w:rPr>
+                <w:noProof/>
+                <w:webHidden/>
+              </w:rPr>
+              <w:t>3</w:t>
+            </w:r>
+            <w:r>
+              <w:rPr>
+                <w:noProof/>
+                <w:webHidden/>
+              </w:rPr>
+              <w:fldChar w:fldCharType="end"/>
+            </w:r>
+          </w:hyperlink>
+        </w:p>
+        <w:p>
+          <w:pPr>
+            <w:pStyle w:val="TOC2"/>
+            <w:tabs>
+              <w:tab w:val="left" w:pos="880"/>
+              <w:tab w:val="right" w:leader="dot" w:pos="9350"/>
+            </w:tabs>
+            <w:rPr>
+              <w:rFonts w:asciiTheme="minorHAnsi" w:eastAsiaTheme="minorEastAsia" w:hAnsiTheme="minorHAnsi" w:cstheme="minorBidi"/>
+              <w:noProof/>
+              <w:sz w:val="22"/>
+              <w:szCs w:val="22"/>
+            </w:rPr>
+          </w:pPr>
+          <w:hyperlink w:anchor="_Toc321174002" w:history="1">
+            <w:r>
+              <w:rPr>
+                <w:rStyle w:val="Hyperlink"/>
+                <w:noProof/>
+              </w:rPr>
+              <w:t>3.2</w:t>
+            </w:r>
+            <w:r>
+              <w:rPr>
+                <w:rFonts w:asciiTheme="minorHAnsi" w:eastAsiaTheme="minorEastAsia" w:hAnsiTheme="minorHAnsi" w:cstheme="minorBidi"/>
+                <w:noProof/>
+                <w:sz w:val="22"/>
+                <w:szCs w:val="22"/>
+              </w:rPr>
+              <w:tab/>
+            </w:r>
+            <w:r>
+              <w:rPr>
+                <w:rStyle w:val="Hyperlink"/>
+                <w:noProof/>
+              </w:rPr>
+              <w:t>System Context Diagram</w:t>
+            </w:r>
+            <w:r>
+              <w:rPr>
+                <w:noProof/>
+                <w:webHidden/>
+              </w:rPr>
+              <w:tab/>
+            </w:r>
+            <w:r>
+              <w:rPr>
+                <w:noProof/>
+                <w:webHidden/>
+              </w:rPr>
+              <w:fldChar w:fldCharType="begin"/>
+            </w:r>
+            <w:r>
+              <w:rPr>
+                <w:noProof/>
+                <w:webHidden/>
+              </w:rPr>
+              <w:instrText xml:space="preserve"> PAGEREF _Toc321174002 \h </w:instrText>
+            </w:r>
+            <w:r>
+              <w:rPr>
+                <w:noProof/>
+                <w:webHidden/>
+              </w:rPr>
+            </w:r>
+            <w:r>
+              <w:rPr>
+                <w:noProof/>
+                <w:webHidden/>
+              </w:rPr>
+              <w:fldChar w:fldCharType="separate"/>
+            </w:r>
+            <w:r>
+              <w:rPr>
+                <w:noProof/>
+                <w:webHidden/>
+              </w:rPr>
+              <w:t>4</w:t>
+            </w:r>
+            <w:r>
+              <w:rPr>
+                <w:noProof/>
+                <w:webHidden/>
+              </w:rPr>
+              <w:fldChar w:fldCharType="end"/>
+            </w:r>
+          </w:hyperlink>
+        </w:p>
+        <w:p>
+          <w:pPr>
+            <w:pStyle w:val="TOC2"/>
+            <w:tabs>
+              <w:tab w:val="left" w:pos="880"/>
+              <w:tab w:val="right" w:leader="dot" w:pos="9350"/>
+            </w:tabs>
+            <w:rPr>
+              <w:rFonts w:asciiTheme="minorHAnsi" w:eastAsiaTheme="minorEastAsia" w:hAnsiTheme="minorHAnsi" w:cstheme="minorBidi"/>
+              <w:noProof/>
+              <w:sz w:val="22"/>
+              <w:szCs w:val="22"/>
+            </w:rPr>
+          </w:pPr>
+          <w:hyperlink w:anchor="_Toc321174003" w:history="1">
+            <w:r>
+              <w:rPr>
+                <w:rStyle w:val="Hyperlink"/>
+                <w:noProof/>
+              </w:rPr>
+              <w:t>3.3</w:t>
+            </w:r>
+            <w:r>
+              <w:rPr>
+                <w:rFonts w:asciiTheme="minorHAnsi" w:eastAsiaTheme="minorEastAsia" w:hAnsiTheme="minorHAnsi" w:cstheme="minorBidi"/>
+                <w:noProof/>
+                <w:sz w:val="22"/>
+                <w:szCs w:val="22"/>
+              </w:rPr>
+              <w:tab/>
+            </w:r>
+            <w:r>
+              <w:rPr>
+                <w:rStyle w:val="Hyperlink"/>
+                <w:noProof/>
+              </w:rPr>
+              <w:t>Component Design</w:t>
+            </w:r>
+            <w:r>
+              <w:rPr>
+                <w:noProof/>
+                <w:webHidden/>
+              </w:rPr>
+              <w:tab/>
+            </w:r>
+            <w:r>
+              <w:rPr>
+                <w:noProof/>
+                <w:webHidden/>
+              </w:rPr>
+              <w:fldChar w:fldCharType="begin"/>
+            </w:r>
+            <w:r>
+              <w:rPr>
+                <w:noProof/>
+                <w:webHidden/>
+              </w:rPr>
+              <w:instrText xml:space="preserve"> PAGEREF _Toc321174003 \h </w:instrText>
+            </w:r>
+            <w:r>
+              <w:rPr>
+                <w:noProof/>
+                <w:webHidden/>
+              </w:rPr>
+            </w:r>
+            <w:r>
+              <w:rPr>
+                <w:noProof/>
+                <w:webHidden/>
+              </w:rPr>
+              <w:fldChar w:fldCharType="separate"/>
+            </w:r>
+            <w:r>
+              <w:rPr>
+                <w:noProof/>
+                <w:webHidden/>
+              </w:rPr>
+              <w:t>5</w:t>
+            </w:r>
+            <w:r>
+              <w:rPr>
+                <w:noProof/>
+                <w:webHidden/>
+              </w:rPr>
+              <w:fldChar w:fldCharType="end"/>
+            </w:r>
+          </w:hyperlink>
+        </w:p>
+        <w:p>
+          <w:pPr>
+            <w:pStyle w:val="TOC2"/>
+            <w:tabs>
+              <w:tab w:val="left" w:pos="880"/>
+              <w:tab w:val="right" w:leader="dot" w:pos="9350"/>
+            </w:tabs>
+            <w:rPr>
+              <w:rFonts w:asciiTheme="minorHAnsi" w:eastAsiaTheme="minorEastAsia" w:hAnsiTheme="minorHAnsi" w:cstheme="minorBidi"/>
+              <w:noProof/>
+              <w:sz w:val="22"/>
+              <w:szCs w:val="22"/>
+            </w:rPr>
+          </w:pPr>
+          <w:hyperlink w:anchor="_Toc321174004" w:history="1">
+            <w:r>
+              <w:rPr>
+                <w:rStyle w:val="Hyperlink"/>
+                <w:noProof/>
+                <w:highlight w:val="yellow"/>
+              </w:rPr>
+              <w:t>3.4</w:t>
+            </w:r>
+            <w:r>
+              <w:rPr>
+                <w:rFonts w:asciiTheme="minorHAnsi" w:eastAsiaTheme="minorEastAsia" w:hAnsiTheme="minorHAnsi" w:cstheme="minorBidi"/>
+                <w:noProof/>
+                <w:sz w:val="22"/>
+                <w:szCs w:val="22"/>
+              </w:rPr>
+              <w:tab/>
+            </w:r>
+            <w:r>
+              <w:rPr>
+                <w:rStyle w:val="Hyperlink"/>
+                <w:noProof/>
+                <w:highlight w:val="yellow"/>
+              </w:rPr>
+              <w:t>Component Interface Specification</w:t>
+            </w:r>
+            <w:r>
+              <w:rPr>
+                <w:noProof/>
+                <w:webHidden/>
+              </w:rPr>
+              <w:tab/>
+            </w:r>
+            <w:r>
+              <w:rPr>
+                <w:noProof/>
+                <w:webHidden/>
+              </w:rPr>
+              <w:fldChar w:fldCharType="begin"/>
+            </w:r>
+            <w:r>
+              <w:rPr>
+                <w:noProof/>
+                <w:webHidden/>
+              </w:rPr>
+              <w:instrText xml:space="preserve"> PAGEREF _Toc321174004 \h </w:instrText>
+            </w:r>
+            <w:r>
+              <w:rPr>
+                <w:noProof/>
+                <w:webHidden/>
+              </w:rPr>
+            </w:r>
+            <w:r>
+              <w:rPr>
+                <w:noProof/>
+                <w:webHidden/>
+              </w:rPr>
+              <w:fldChar w:fldCharType="separate"/>
+            </w:r>
+            <w:r>
+              <w:rPr>
+                <w:noProof/>
+                <w:webHidden/>
+              </w:rPr>
+              <w:t>6</w:t>
+            </w:r>
+            <w:r>
+              <w:rPr>
+                <w:noProof/>
+                <w:webHidden/>
+              </w:rPr>
+              <w:fldChar w:fldCharType="end"/>
+            </w:r>
+          </w:hyperlink>
+        </w:p>
+        <w:p>
+          <w:pPr>
+            <w:pStyle w:val="TOC2"/>
+            <w:tabs>
+              <w:tab w:val="left" w:pos="880"/>
+              <w:tab w:val="right" w:leader="dot" w:pos="9350"/>
+            </w:tabs>
+            <w:rPr>
+              <w:rFonts w:asciiTheme="minorHAnsi" w:eastAsiaTheme="minorEastAsia" w:hAnsiTheme="minorHAnsi" w:cstheme="minorBidi"/>
+              <w:noProof/>
+              <w:sz w:val="22"/>
+              <w:szCs w:val="22"/>
+            </w:rPr>
+          </w:pPr>
+          <w:hyperlink w:anchor="_Toc321174005" w:history="1">
+            <w:r>
+              <w:rPr>
+                <w:rStyle w:val="Hyperlink"/>
+                <w:noProof/>
+              </w:rPr>
+              <w:t>3.5</w:t>
+            </w:r>
+            <w:r>
+              <w:rPr>
+                <w:rFonts w:asciiTheme="minorHAnsi" w:eastAsiaTheme="minorEastAsia" w:hAnsiTheme="minorHAnsi" w:cstheme="minorBidi"/>
+                <w:noProof/>
+                <w:sz w:val="22"/>
+                <w:szCs w:val="22"/>
+              </w:rPr>
+              <w:tab/>
+            </w:r>
+            <w:r>
+              <w:rPr>
+                <w:rStyle w:val="Hyperlink"/>
+                <w:noProof/>
+              </w:rPr>
+              <w:t>System Design Rationale</w:t>
+            </w:r>
+            <w:r>
+              <w:rPr>
+                <w:noProof/>
+                <w:webHidden/>
+              </w:rPr>
+              <w:tab/>
+            </w:r>
+            <w:r>
+              <w:rPr>
+                <w:noProof/>
+                <w:webHidden/>
+              </w:rPr>
+              <w:fldChar w:fldCharType="begin"/>
+            </w:r>
+            <w:r>
+              <w:rPr>
+                <w:noProof/>
+                <w:webHidden/>
+              </w:rPr>
+              <w:instrText xml:space="preserve"> PAGEREF _Toc321174005 \h </w:instrText>
+            </w:r>
+            <w:r>
+              <w:rPr>
+                <w:noProof/>
+                <w:webHidden/>
+              </w:rPr>
+            </w:r>
+            <w:r>
+              <w:rPr>
+                <w:noProof/>
+                <w:webHidden/>
+              </w:rPr>
+              <w:fldChar w:fldCharType="separate"/>
+            </w:r>
+            <w:r>
+              <w:rPr>
+                <w:noProof/>
+                <w:webHidden/>
+              </w:rPr>
+              <w:t>8</w:t>
+            </w:r>
+            <w:r>
+              <w:rPr>
+                <w:noProof/>
+                <w:webHidden/>
+              </w:rPr>
+              <w:fldChar w:fldCharType="end"/>
+            </w:r>
+          </w:hyperlink>
+        </w:p>
+        <w:p>
+          <w:pPr>
+            <w:pStyle w:val="TOC2"/>
+            <w:tabs>
+              <w:tab w:val="left" w:pos="880"/>
+              <w:tab w:val="right" w:leader="dot" w:pos="9350"/>
+            </w:tabs>
+            <w:rPr>
+              <w:rFonts w:asciiTheme="minorHAnsi" w:eastAsiaTheme="minorEastAsia" w:hAnsiTheme="minorHAnsi" w:cstheme="minorBidi"/>
+              <w:noProof/>
+              <w:sz w:val="22"/>
+              <w:szCs w:val="22"/>
+            </w:rPr>
+          </w:pPr>
+          <w:hyperlink w:anchor="_Toc321174006" w:history="1">
+            <w:r>
+              <w:rPr>
+                <w:rStyle w:val="Hyperlink"/>
+                <w:noProof/>
+              </w:rPr>
+              <w:t>3.6</w:t>
+            </w:r>
+            <w:r>
+              <w:rPr>
+                <w:rFonts w:asciiTheme="minorHAnsi" w:eastAsiaTheme="minorEastAsia" w:hAnsiTheme="minorHAnsi" w:cstheme="minorBidi"/>
+                <w:noProof/>
+                <w:sz w:val="22"/>
+                <w:szCs w:val="22"/>
+              </w:rPr>
+              <w:tab/>
+            </w:r>
+            <w:r>
+              <w:rPr>
+                <w:rStyle w:val="Hyperlink"/>
+                <w:noProof/>
+              </w:rPr>
+              <w:t>High-Level Design</w:t>
+            </w:r>
+            <w:r>
+              <w:rPr>
+                <w:noProof/>
+                <w:webHidden/>
+              </w:rPr>
+              <w:tab/>
+            </w:r>
+            <w:r>
+              <w:rPr>
+                <w:noProof/>
+                <w:webHidden/>
+              </w:rPr>
+              <w:fldChar w:fldCharType="begin"/>
+            </w:r>
+            <w:r>
+              <w:rPr>
+                <w:noProof/>
+                <w:webHidden/>
+              </w:rPr>
+              <w:instrText xml:space="preserve"> PAGEREF _Toc321174006 \h </w:instrText>
+            </w:r>
+            <w:r>
+              <w:rPr>
+                <w:noProof/>
+                <w:webHidden/>
+              </w:rPr>
+            </w:r>
+            <w:r>
+              <w:rPr>
+                <w:noProof/>
+                <w:webHidden/>
+              </w:rPr>
+              <w:fldChar w:fldCharType="separate"/>
+            </w:r>
+            <w:r>
+              <w:rPr>
+                <w:noProof/>
+                <w:webHidden/>
+              </w:rPr>
+              <w:t>8</w:t>
+            </w:r>
+            <w:r>
+              <w:rPr>
+                <w:noProof/>
+                <w:webHidden/>
+              </w:rPr>
+              <w:fldChar w:fldCharType="end"/>
+            </w:r>
+          </w:hyperlink>
+        </w:p>
+        <w:p>
+          <w:pPr>
+            <w:pStyle w:val="TOC2"/>
+            <w:tabs>
+              <w:tab w:val="left" w:pos="880"/>
+              <w:tab w:val="right" w:leader="dot" w:pos="9350"/>
+            </w:tabs>
+            <w:rPr>
+              <w:rFonts w:asciiTheme="minorHAnsi" w:eastAsiaTheme="minorEastAsia" w:hAnsiTheme="minorHAnsi" w:cstheme="minorBidi"/>
+              <w:noProof/>
+              <w:sz w:val="22"/>
+              <w:szCs w:val="22"/>
+            </w:rPr>
+          </w:pPr>
+          <w:hyperlink w:anchor="_Toc321174007" w:history="1">
+            <w:r>
+              <w:rPr>
+                <w:rStyle w:val="Hyperlink"/>
+                <w:noProof/>
+              </w:rPr>
+              <w:t>3.7</w:t>
+            </w:r>
+            <w:r>
+              <w:rPr>
+                <w:rFonts w:asciiTheme="minorHAnsi" w:eastAsiaTheme="minorEastAsia" w:hAnsiTheme="minorHAnsi" w:cstheme="minorBidi"/>
+                <w:noProof/>
+                <w:sz w:val="22"/>
+                <w:szCs w:val="22"/>
+              </w:rPr>
+              <w:tab/>
+            </w:r>
+            <w:r>
+              <w:rPr>
+                <w:rStyle w:val="Hyperlink"/>
+                <w:noProof/>
+              </w:rPr>
+              <w:t>Mid-Level Design</w:t>
+            </w:r>
+            <w:r>
+              <w:rPr>
+                <w:noProof/>
+                <w:webHidden/>
+              </w:rPr>
+              <w:tab/>
+            </w:r>
+            <w:r>
+              <w:rPr>
+                <w:noProof/>
+                <w:webHidden/>
+              </w:rPr>
+              <w:fldChar w:fldCharType="begin"/>
+            </w:r>
+            <w:r>
+              <w:rPr>
+                <w:noProof/>
+                <w:webHidden/>
+              </w:rPr>
+              <w:instrText xml:space="preserve"> PAGEREF _Toc321174007 \h </w:instrText>
+            </w:r>
+            <w:r>
+              <w:rPr>
+                <w:noProof/>
+                <w:webHidden/>
+              </w:rPr>
+            </w:r>
+            <w:r>
+              <w:rPr>
+                <w:noProof/>
+                <w:webHidden/>
+              </w:rPr>
+              <w:fldChar w:fldCharType="separate"/>
+            </w:r>
+            <w:r>
+              <w:rPr>
+                <w:noProof/>
+                <w:webHidden/>
+              </w:rPr>
+              <w:t>10</w:t>
             </w:r>
             <w:r>
               <w:rPr>
@@ -484,13 +1237,13 @@
               <w:szCs w:val="22"/>
             </w:rPr>
           </w:pPr>
-          <w:hyperlink w:anchor="_Toc321054172" w:history="1">
+          <w:hyperlink w:anchor="_Toc321174008" w:history="1">
             <w:r>
               <w:rPr>
                 <w:rStyle w:val="Hyperlink"/>
                 <w:noProof/>
               </w:rPr>
-              <w:t>3</w:t>
+              <w:t>4</w:t>
             </w:r>
             <w:r>
               <w:rPr>
@@ -506,7 +1259,7 @@
                 <w:rStyle w:val="Hyperlink"/>
                 <w:noProof/>
               </w:rPr>
-              <w:t>Architecture</w:t>
+              <w:t>Component Interaction</w:t>
             </w:r>
             <w:r>
               <w:rPr>
@@ -527,7 +1280,7 @@
                 <w:noProof/>
                 <w:webHidden/>
               </w:rPr>
-              <w:instrText xml:space="preserve"> PAGEREF _Toc321054172 \h </w:instrText>
+              <w:instrText xml:space="preserve"> PAGEREF _Toc321174008 \h </w:instrText>
             </w:r>
             <w:r>
               <w:rPr>
@@ -547,7 +1300,7 @@
                 <w:noProof/>
                 <w:webHidden/>
               </w:rPr>
-              <w:t>3</w:t>
+              <w:t>11</w:t>
             </w:r>
             <w:r>
               <w:rPr>
@@ -572,13 +1325,13 @@
               <w:szCs w:val="22"/>
             </w:rPr>
           </w:pPr>
-          <w:hyperlink w:anchor="_Toc321054173" w:history="1">
+          <w:hyperlink w:anchor="_Toc321174009" w:history="1">
             <w:r>
               <w:rPr>
                 <w:rStyle w:val="Hyperlink"/>
                 <w:noProof/>
               </w:rPr>
-              <w:t>3.1</w:t>
+              <w:t>4.1</w:t>
             </w:r>
             <w:r>
               <w:rPr>
@@ -594,7 +1347,7 @@
                 <w:rStyle w:val="Hyperlink"/>
                 <w:noProof/>
               </w:rPr>
-              <w:t>System Analysis</w:t>
+              <w:t>Start up interaction</w:t>
             </w:r>
             <w:r>
               <w:rPr>
@@ -615,7 +1368,7 @@
                 <w:noProof/>
                 <w:webHidden/>
               </w:rPr>
-              <w:instrText xml:space="preserve"> PAGEREF _Toc321054173 \h </w:instrText>
+              <w:instrText xml:space="preserve"> PAGEREF _Toc321174009 \h </w:instrText>
             </w:r>
             <w:r>
               <w:rPr>
@@ -635,7 +1388,7 @@
                 <w:noProof/>
                 <w:webHidden/>
               </w:rPr>
-              <w:t>3</w:t>
+              <w:t>12</w:t>
             </w:r>
             <w:r>
               <w:rPr>
@@ -660,13 +1413,13 @@
               <w:szCs w:val="22"/>
             </w:rPr>
           </w:pPr>
-          <w:hyperlink w:anchor="_Toc321054174" w:history="1">
+          <w:hyperlink w:anchor="_Toc321174010" w:history="1">
             <w:r>
               <w:rPr>
                 <w:rStyle w:val="Hyperlink"/>
                 <w:noProof/>
               </w:rPr>
-              <w:t>3.2</w:t>
+              <w:t>4.2</w:t>
             </w:r>
             <w:r>
               <w:rPr>
@@ -682,7 +1435,7 @@
                 <w:rStyle w:val="Hyperlink"/>
                 <w:noProof/>
               </w:rPr>
-              <w:t>System Context Diagram</w:t>
+              <w:t>Processing interaction</w:t>
             </w:r>
             <w:r>
               <w:rPr>
@@ -703,7 +1456,7 @@
                 <w:noProof/>
                 <w:webHidden/>
               </w:rPr>
-              <w:instrText xml:space="preserve"> PAGEREF _Toc321054174 \h </w:instrText>
+              <w:instrText xml:space="preserve"> PAGEREF _Toc321174010 \h </w:instrText>
             </w:r>
             <w:r>
               <w:rPr>
@@ -723,7 +1476,7 @@
                 <w:noProof/>
                 <w:webHidden/>
               </w:rPr>
-              <w:t>4</w:t>
+              <w:t>13</w:t>
             </w:r>
             <w:r>
               <w:rPr>
@@ -748,13 +1501,13 @@
               <w:szCs w:val="22"/>
             </w:rPr>
           </w:pPr>
-          <w:hyperlink w:anchor="_Toc321054175" w:history="1">
+          <w:hyperlink w:anchor="_Toc321174011" w:history="1">
             <w:r>
               <w:rPr>
                 <w:rStyle w:val="Hyperlink"/>
                 <w:noProof/>
               </w:rPr>
-              <w:t>3.3</w:t>
+              <w:t>4.3</w:t>
             </w:r>
             <w:r>
               <w:rPr>
@@ -770,7 +1523,7 @@
                 <w:rStyle w:val="Hyperlink"/>
                 <w:noProof/>
               </w:rPr>
-              <w:t>Component Design</w:t>
+              <w:t>Simulation end interaction</w:t>
             </w:r>
             <w:r>
               <w:rPr>
@@ -791,7 +1544,7 @@
                 <w:noProof/>
                 <w:webHidden/>
               </w:rPr>
-              <w:instrText xml:space="preserve"> PAGEREF _Toc321054175 \h </w:instrText>
+              <w:instrText xml:space="preserve"> PAGEREF _Toc321174011 \h </w:instrText>
             </w:r>
             <w:r>
               <w:rPr>
@@ -811,7 +1564,7 @@
                 <w:noProof/>
                 <w:webHidden/>
               </w:rPr>
-              <w:t>5</w:t>
+              <w:t>14</w:t>
             </w:r>
             <w:r>
               <w:rPr>
@@ -836,13 +1589,13 @@
               <w:szCs w:val="22"/>
             </w:rPr>
           </w:pPr>
-          <w:hyperlink w:anchor="_Toc321054176" w:history="1">
+          <w:hyperlink w:anchor="_Toc321174012" w:history="1">
             <w:r>
               <w:rPr>
                 <w:rStyle w:val="Hyperlink"/>
                 <w:noProof/>
               </w:rPr>
-              <w:t>3.4</w:t>
+              <w:t>4.4</w:t>
             </w:r>
             <w:r>
               <w:rPr>
@@ -858,7 +1611,7 @@
                 <w:rStyle w:val="Hyperlink"/>
                 <w:noProof/>
               </w:rPr>
-              <w:t>System Design Rationale</w:t>
+              <w:t>Discovery Protocol</w:t>
             </w:r>
             <w:r>
               <w:rPr>
@@ -879,7 +1632,7 @@
                 <w:noProof/>
                 <w:webHidden/>
               </w:rPr>
-              <w:instrText xml:space="preserve"> PAGEREF _Toc321054176 \h </w:instrText>
+              <w:instrText xml:space="preserve"> PAGEREF _Toc321174012 \h </w:instrText>
             </w:r>
             <w:r>
               <w:rPr>
@@ -899,7 +1652,95 @@
                 <w:noProof/>
                 <w:webHidden/>
               </w:rPr>
-              <w:t>6</w:t>
+              <w:t>15</w:t>
+            </w:r>
+            <w:r>
+              <w:rPr>
+                <w:noProof/>
+                <w:webHidden/>
+              </w:rPr>
+              <w:fldChar w:fldCharType="end"/>
+            </w:r>
+          </w:hyperlink>
+        </w:p>
+        <w:p>
+          <w:pPr>
+            <w:pStyle w:val="TOC1"/>
+            <w:tabs>
+              <w:tab w:val="left" w:pos="480"/>
+              <w:tab w:val="right" w:leader="dot" w:pos="9350"/>
+            </w:tabs>
+            <w:rPr>
+              <w:rFonts w:asciiTheme="minorHAnsi" w:eastAsiaTheme="minorEastAsia" w:hAnsiTheme="minorHAnsi" w:cstheme="minorBidi"/>
+              <w:noProof/>
+              <w:sz w:val="22"/>
+              <w:szCs w:val="22"/>
+            </w:rPr>
+          </w:pPr>
+          <w:hyperlink w:anchor="_Toc321174013" w:history="1">
+            <w:r>
+              <w:rPr>
+                <w:rStyle w:val="Hyperlink"/>
+                <w:noProof/>
+              </w:rPr>
+              <w:t>5</w:t>
+            </w:r>
+            <w:r>
+              <w:rPr>
+                <w:rFonts w:asciiTheme="minorHAnsi" w:eastAsiaTheme="minorEastAsia" w:hAnsiTheme="minorHAnsi" w:cstheme="minorBidi"/>
+                <w:noProof/>
+                <w:sz w:val="22"/>
+                <w:szCs w:val="22"/>
+              </w:rPr>
+              <w:tab/>
+            </w:r>
+            <w:r>
+              <w:rPr>
+                <w:rStyle w:val="Hyperlink"/>
+                <w:noProof/>
+              </w:rPr>
+              <w:t>USE/OCL Model</w:t>
+            </w:r>
+            <w:r>
+              <w:rPr>
+                <w:noProof/>
+                <w:webHidden/>
+              </w:rPr>
+              <w:tab/>
+            </w:r>
+            <w:r>
+              <w:rPr>
+                <w:noProof/>
+                <w:webHidden/>
+              </w:rPr>
+              <w:fldChar w:fldCharType="begin"/>
+            </w:r>
+            <w:r>
+              <w:rPr>
+                <w:noProof/>
+                <w:webHidden/>
+              </w:rPr>
+              <w:instrText xml:space="preserve"> PAGEREF _Toc321174013 \h </w:instrText>
+            </w:r>
+            <w:r>
+              <w:rPr>
+                <w:noProof/>
+                <w:webHidden/>
+              </w:rPr>
+            </w:r>
+            <w:r>
+              <w:rPr>
+                <w:noProof/>
+                <w:webHidden/>
+              </w:rPr>
+              <w:fldChar w:fldCharType="separate"/>
+            </w:r>
+            <w:r>
+              <w:rPr>
+                <w:noProof/>
+                <w:webHidden/>
+              </w:rPr>
+              <w:t>16</w:t>
             </w:r>
             <w:r>
               <w:rPr>
@@ -924,13 +1765,13 @@
               <w:szCs w:val="22"/>
             </w:rPr>
           </w:pPr>
-          <w:hyperlink w:anchor="_Toc321054177" w:history="1">
+          <w:hyperlink w:anchor="_Toc321174014" w:history="1">
             <w:r>
               <w:rPr>
                 <w:rStyle w:val="Hyperlink"/>
                 <w:noProof/>
               </w:rPr>
-              <w:t>3.5</w:t>
+              <w:t>5.1</w:t>
             </w:r>
             <w:r>
               <w:rPr>
@@ -946,7 +1787,7 @@
                 <w:rStyle w:val="Hyperlink"/>
                 <w:noProof/>
               </w:rPr>
-              <w:t>High-Level Design</w:t>
+              <w:t>Overview</w:t>
             </w:r>
             <w:r>
               <w:rPr>
@@ -967,7 +1808,7 @@
                 <w:noProof/>
                 <w:webHidden/>
               </w:rPr>
-              <w:instrText xml:space="preserve"> PAGEREF _Toc321054177 \h </w:instrText>
+              <w:instrText xml:space="preserve"> PAGEREF _Toc321174014 \h </w:instrText>
             </w:r>
             <w:r>
               <w:rPr>
@@ -987,7 +1828,7 @@
                 <w:noProof/>
                 <w:webHidden/>
               </w:rPr>
-              <w:t>7</w:t>
+              <w:t>16</w:t>
             </w:r>
             <w:r>
               <w:rPr>
@@ -1012,13 +1853,13 @@
               <w:szCs w:val="22"/>
             </w:rPr>
           </w:pPr>
-          <w:hyperlink w:anchor="_Toc321054178" w:history="1">
+          <w:hyperlink w:anchor="_Toc321174015" w:history="1">
             <w:r>
               <w:rPr>
                 <w:rStyle w:val="Hyperlink"/>
                 <w:noProof/>
               </w:rPr>
-              <w:t>3.6</w:t>
+              <w:t>5.2</w:t>
             </w:r>
             <w:r>
               <w:rPr>
@@ -1034,7 +1875,7 @@
                 <w:rStyle w:val="Hyperlink"/>
                 <w:noProof/>
               </w:rPr>
-              <w:t>Mid-Level Design</w:t>
+              <w:t>USE OCL Code</w:t>
             </w:r>
             <w:r>
               <w:rPr>
@@ -1055,7 +1896,7 @@
                 <w:noProof/>
                 <w:webHidden/>
               </w:rPr>
-              <w:instrText xml:space="preserve"> PAGEREF _Toc321054178 \h </w:instrText>
+              <w:instrText xml:space="preserve"> PAGEREF _Toc321174015 \h </w:instrText>
             </w:r>
             <w:r>
               <w:rPr>
@@ -1075,799 +1916,7 @@
                 <w:noProof/>
                 <w:webHidden/>
               </w:rPr>
-              <w:t>8</w:t>
-            </w:r>
-            <w:r>
-              <w:rPr>
-                <w:noProof/>
-                <w:webHidden/>
-              </w:rPr>
-              <w:fldChar w:fldCharType="end"/>
-            </w:r>
-          </w:hyperlink>
-        </w:p>
-        <w:p>
-          <w:pPr>
-            <w:pStyle w:val="TOC2"/>
-            <w:tabs>
-              <w:tab w:val="left" w:pos="880"/>
-              <w:tab w:val="right" w:leader="dot" w:pos="9350"/>
-            </w:tabs>
-            <w:rPr>
-              <w:rFonts w:asciiTheme="minorHAnsi" w:eastAsiaTheme="minorEastAsia" w:hAnsiTheme="minorHAnsi" w:cstheme="minorBidi"/>
-              <w:noProof/>
-              <w:sz w:val="22"/>
-              <w:szCs w:val="22"/>
-            </w:rPr>
-          </w:pPr>
-          <w:hyperlink w:anchor="_Toc321054179" w:history="1">
-            <w:r>
-              <w:rPr>
-                <w:rStyle w:val="Hyperlink"/>
-                <w:noProof/>
-              </w:rPr>
-              <w:t>3.7</w:t>
-            </w:r>
-            <w:r>
-              <w:rPr>
-                <w:rFonts w:asciiTheme="minorHAnsi" w:eastAsiaTheme="minorEastAsia" w:hAnsiTheme="minorHAnsi" w:cstheme="minorBidi"/>
-                <w:noProof/>
-                <w:sz w:val="22"/>
-                <w:szCs w:val="22"/>
-              </w:rPr>
-              <w:tab/>
-            </w:r>
-            <w:r>
-              <w:rPr>
-                <w:rStyle w:val="Hyperlink"/>
-                <w:noProof/>
-              </w:rPr>
-              <w:t>Component Interface Specification</w:t>
-            </w:r>
-            <w:r>
-              <w:rPr>
-                <w:noProof/>
-                <w:webHidden/>
-              </w:rPr>
-              <w:tab/>
-            </w:r>
-            <w:r>
-              <w:rPr>
-                <w:noProof/>
-                <w:webHidden/>
-              </w:rPr>
-              <w:fldChar w:fldCharType="begin"/>
-            </w:r>
-            <w:r>
-              <w:rPr>
-                <w:noProof/>
-                <w:webHidden/>
-              </w:rPr>
-              <w:instrText xml:space="preserve"> PAGEREF _Toc321054179 \h </w:instrText>
-            </w:r>
-            <w:r>
-              <w:rPr>
-                <w:noProof/>
-                <w:webHidden/>
-              </w:rPr>
-            </w:r>
-            <w:r>
-              <w:rPr>
-                <w:noProof/>
-                <w:webHidden/>
-              </w:rPr>
-              <w:fldChar w:fldCharType="separate"/>
-            </w:r>
-            <w:r>
-              <w:rPr>
-                <w:noProof/>
-                <w:webHidden/>
-              </w:rPr>
-              <w:t>9</w:t>
-            </w:r>
-            <w:r>
-              <w:rPr>
-                <w:noProof/>
-                <w:webHidden/>
-              </w:rPr>
-              <w:fldChar w:fldCharType="end"/>
-            </w:r>
-          </w:hyperlink>
-        </w:p>
-        <w:p>
-          <w:pPr>
-            <w:pStyle w:val="TOC1"/>
-            <w:tabs>
-              <w:tab w:val="left" w:pos="480"/>
-              <w:tab w:val="right" w:leader="dot" w:pos="9350"/>
-            </w:tabs>
-            <w:rPr>
-              <w:rFonts w:asciiTheme="minorHAnsi" w:eastAsiaTheme="minorEastAsia" w:hAnsiTheme="minorHAnsi" w:cstheme="minorBidi"/>
-              <w:noProof/>
-              <w:sz w:val="22"/>
-              <w:szCs w:val="22"/>
-            </w:rPr>
-          </w:pPr>
-          <w:hyperlink w:anchor="_Toc321054180" w:history="1">
-            <w:r>
-              <w:rPr>
-                <w:rStyle w:val="Hyperlink"/>
-                <w:noProof/>
-              </w:rPr>
-              <w:t>4</w:t>
-            </w:r>
-            <w:r>
-              <w:rPr>
-                <w:rFonts w:asciiTheme="minorHAnsi" w:eastAsiaTheme="minorEastAsia" w:hAnsiTheme="minorHAnsi" w:cstheme="minorBidi"/>
-                <w:noProof/>
-                <w:sz w:val="22"/>
-                <w:szCs w:val="22"/>
-              </w:rPr>
-              <w:tab/>
-            </w:r>
-            <w:r>
-              <w:rPr>
-                <w:rStyle w:val="Hyperlink"/>
-                <w:noProof/>
-              </w:rPr>
-              <w:t>Component Interaction</w:t>
-            </w:r>
-            <w:r>
-              <w:rPr>
-                <w:noProof/>
-                <w:webHidden/>
-              </w:rPr>
-              <w:tab/>
-            </w:r>
-            <w:r>
-              <w:rPr>
-                <w:noProof/>
-                <w:webHidden/>
-              </w:rPr>
-              <w:fldChar w:fldCharType="begin"/>
-            </w:r>
-            <w:r>
-              <w:rPr>
-                <w:noProof/>
-                <w:webHidden/>
-              </w:rPr>
-              <w:instrText xml:space="preserve"> PAGEREF _Toc321054180 \h </w:instrText>
-            </w:r>
-            <w:r>
-              <w:rPr>
-                <w:noProof/>
-                <w:webHidden/>
-              </w:rPr>
-            </w:r>
-            <w:r>
-              <w:rPr>
-                <w:noProof/>
-                <w:webHidden/>
-              </w:rPr>
-              <w:fldChar w:fldCharType="separate"/>
-            </w:r>
-            <w:r>
-              <w:rPr>
-                <w:noProof/>
-                <w:webHidden/>
-              </w:rPr>
-              <w:t>10</w:t>
-            </w:r>
-            <w:r>
-              <w:rPr>
-                <w:noProof/>
-                <w:webHidden/>
-              </w:rPr>
-              <w:fldChar w:fldCharType="end"/>
-            </w:r>
-          </w:hyperlink>
-        </w:p>
-        <w:p>
-          <w:pPr>
-            <w:pStyle w:val="TOC2"/>
-            <w:tabs>
-              <w:tab w:val="left" w:pos="880"/>
-              <w:tab w:val="right" w:leader="dot" w:pos="9350"/>
-            </w:tabs>
-            <w:rPr>
-              <w:rFonts w:asciiTheme="minorHAnsi" w:eastAsiaTheme="minorEastAsia" w:hAnsiTheme="minorHAnsi" w:cstheme="minorBidi"/>
-              <w:noProof/>
-              <w:sz w:val="22"/>
-              <w:szCs w:val="22"/>
-            </w:rPr>
-          </w:pPr>
-          <w:hyperlink w:anchor="_Toc321054181" w:history="1">
-            <w:r>
-              <w:rPr>
-                <w:rStyle w:val="Hyperlink"/>
-                <w:noProof/>
-              </w:rPr>
-              <w:t>4.1</w:t>
-            </w:r>
-            <w:r>
-              <w:rPr>
-                <w:rFonts w:asciiTheme="minorHAnsi" w:eastAsiaTheme="minorEastAsia" w:hAnsiTheme="minorHAnsi" w:cstheme="minorBidi"/>
-                <w:noProof/>
-                <w:sz w:val="22"/>
-                <w:szCs w:val="22"/>
-              </w:rPr>
-              <w:tab/>
-            </w:r>
-            <w:r>
-              <w:rPr>
-                <w:rStyle w:val="Hyperlink"/>
-                <w:noProof/>
-              </w:rPr>
-              <w:t>Start up interaction</w:t>
-            </w:r>
-            <w:r>
-              <w:rPr>
-                <w:noProof/>
-                <w:webHidden/>
-              </w:rPr>
-              <w:tab/>
-            </w:r>
-            <w:r>
-              <w:rPr>
-                <w:noProof/>
-                <w:webHidden/>
-              </w:rPr>
-              <w:fldChar w:fldCharType="begin"/>
-            </w:r>
-            <w:r>
-              <w:rPr>
-                <w:noProof/>
-                <w:webHidden/>
-              </w:rPr>
-              <w:instrText xml:space="preserve"> PAGEREF _Toc321054181 \h </w:instrText>
-            </w:r>
-            <w:r>
-              <w:rPr>
-                <w:noProof/>
-                <w:webHidden/>
-              </w:rPr>
-            </w:r>
-            <w:r>
-              <w:rPr>
-                <w:noProof/>
-                <w:webHidden/>
-              </w:rPr>
-              <w:fldChar w:fldCharType="separate"/>
-            </w:r>
-            <w:r>
-              <w:rPr>
-                <w:noProof/>
-                <w:webHidden/>
-              </w:rPr>
-              <w:t>10</w:t>
-            </w:r>
-            <w:r>
-              <w:rPr>
-                <w:noProof/>
-                <w:webHidden/>
-              </w:rPr>
-              <w:fldChar w:fldCharType="end"/>
-            </w:r>
-          </w:hyperlink>
-        </w:p>
-        <w:p>
-          <w:pPr>
-            <w:pStyle w:val="TOC2"/>
-            <w:tabs>
-              <w:tab w:val="left" w:pos="880"/>
-              <w:tab w:val="right" w:leader="dot" w:pos="9350"/>
-            </w:tabs>
-            <w:rPr>
-              <w:rFonts w:asciiTheme="minorHAnsi" w:eastAsiaTheme="minorEastAsia" w:hAnsiTheme="minorHAnsi" w:cstheme="minorBidi"/>
-              <w:noProof/>
-              <w:sz w:val="22"/>
-              <w:szCs w:val="22"/>
-            </w:rPr>
-          </w:pPr>
-          <w:hyperlink w:anchor="_Toc321054182" w:history="1">
-            <w:r>
-              <w:rPr>
-                <w:rStyle w:val="Hyperlink"/>
-                <w:noProof/>
-              </w:rPr>
-              <w:t>4.2</w:t>
-            </w:r>
-            <w:r>
-              <w:rPr>
-                <w:rFonts w:asciiTheme="minorHAnsi" w:eastAsiaTheme="minorEastAsia" w:hAnsiTheme="minorHAnsi" w:cstheme="minorBidi"/>
-                <w:noProof/>
-                <w:sz w:val="22"/>
-                <w:szCs w:val="22"/>
-              </w:rPr>
-              <w:tab/>
-            </w:r>
-            <w:r>
-              <w:rPr>
-                <w:rStyle w:val="Hyperlink"/>
-                <w:noProof/>
-              </w:rPr>
-              <w:t>Processing interaction</w:t>
-            </w:r>
-            <w:r>
-              <w:rPr>
-                <w:noProof/>
-                <w:webHidden/>
-              </w:rPr>
-              <w:tab/>
-            </w:r>
-            <w:r>
-              <w:rPr>
-                <w:noProof/>
-                <w:webHidden/>
-              </w:rPr>
-              <w:fldChar w:fldCharType="begin"/>
-            </w:r>
-            <w:r>
-              <w:rPr>
-                <w:noProof/>
-                <w:webHidden/>
-              </w:rPr>
-              <w:instrText xml:space="preserve"> PAGEREF _Toc321054182 \h </w:instrText>
-            </w:r>
-            <w:r>
-              <w:rPr>
-                <w:noProof/>
-                <w:webHidden/>
-              </w:rPr>
-            </w:r>
-            <w:r>
-              <w:rPr>
-                <w:noProof/>
-                <w:webHidden/>
-              </w:rPr>
-              <w:fldChar w:fldCharType="separate"/>
-            </w:r>
-            <w:r>
-              <w:rPr>
-                <w:noProof/>
-                <w:webHidden/>
-              </w:rPr>
-              <w:t>10</w:t>
-            </w:r>
-            <w:r>
-              <w:rPr>
-                <w:noProof/>
-                <w:webHidden/>
-              </w:rPr>
-              <w:fldChar w:fldCharType="end"/>
-            </w:r>
-          </w:hyperlink>
-        </w:p>
-        <w:p>
-          <w:pPr>
-            <w:pStyle w:val="TOC2"/>
-            <w:tabs>
-              <w:tab w:val="left" w:pos="880"/>
-              <w:tab w:val="right" w:leader="dot" w:pos="9350"/>
-            </w:tabs>
-            <w:rPr>
-              <w:rFonts w:asciiTheme="minorHAnsi" w:eastAsiaTheme="minorEastAsia" w:hAnsiTheme="minorHAnsi" w:cstheme="minorBidi"/>
-              <w:noProof/>
-              <w:sz w:val="22"/>
-              <w:szCs w:val="22"/>
-            </w:rPr>
-          </w:pPr>
-          <w:hyperlink w:anchor="_Toc321054183" w:history="1">
-            <w:r>
-              <w:rPr>
-                <w:rStyle w:val="Hyperlink"/>
-                <w:noProof/>
-              </w:rPr>
-              <w:t>4.3</w:t>
-            </w:r>
-            <w:r>
-              <w:rPr>
-                <w:rFonts w:asciiTheme="minorHAnsi" w:eastAsiaTheme="minorEastAsia" w:hAnsiTheme="minorHAnsi" w:cstheme="minorBidi"/>
-                <w:noProof/>
-                <w:sz w:val="22"/>
-                <w:szCs w:val="22"/>
-              </w:rPr>
-              <w:tab/>
-            </w:r>
-            <w:r>
-              <w:rPr>
-                <w:rStyle w:val="Hyperlink"/>
-                <w:noProof/>
-              </w:rPr>
-              <w:t>Simulation end interaction</w:t>
-            </w:r>
-            <w:r>
-              <w:rPr>
-                <w:noProof/>
-                <w:webHidden/>
-              </w:rPr>
-              <w:tab/>
-            </w:r>
-            <w:r>
-              <w:rPr>
-                <w:noProof/>
-                <w:webHidden/>
-              </w:rPr>
-              <w:fldChar w:fldCharType="begin"/>
-            </w:r>
-            <w:r>
-              <w:rPr>
-                <w:noProof/>
-                <w:webHidden/>
-              </w:rPr>
-              <w:instrText xml:space="preserve"> PAGEREF _Toc321054183 \h </w:instrText>
-            </w:r>
-            <w:r>
-              <w:rPr>
-                <w:noProof/>
-                <w:webHidden/>
-              </w:rPr>
-            </w:r>
-            <w:r>
-              <w:rPr>
-                <w:noProof/>
-                <w:webHidden/>
-              </w:rPr>
-              <w:fldChar w:fldCharType="separate"/>
-            </w:r>
-            <w:r>
-              <w:rPr>
-                <w:noProof/>
-                <w:webHidden/>
-              </w:rPr>
-              <w:t>10</w:t>
-            </w:r>
-            <w:r>
-              <w:rPr>
-                <w:noProof/>
-                <w:webHidden/>
-              </w:rPr>
-              <w:fldChar w:fldCharType="end"/>
-            </w:r>
-          </w:hyperlink>
-        </w:p>
-        <w:p>
-          <w:pPr>
-            <w:pStyle w:val="TOC2"/>
-            <w:tabs>
-              <w:tab w:val="left" w:pos="880"/>
-              <w:tab w:val="right" w:leader="dot" w:pos="9350"/>
-            </w:tabs>
-            <w:rPr>
-              <w:rFonts w:asciiTheme="minorHAnsi" w:eastAsiaTheme="minorEastAsia" w:hAnsiTheme="minorHAnsi" w:cstheme="minorBidi"/>
-              <w:noProof/>
-              <w:sz w:val="22"/>
-              <w:szCs w:val="22"/>
-            </w:rPr>
-          </w:pPr>
-          <w:hyperlink w:anchor="_Toc321054184" w:history="1">
-            <w:r>
-              <w:rPr>
-                <w:rStyle w:val="Hyperlink"/>
-                <w:noProof/>
-              </w:rPr>
-              <w:t>4.4</w:t>
-            </w:r>
-            <w:r>
-              <w:rPr>
-                <w:rFonts w:asciiTheme="minorHAnsi" w:eastAsiaTheme="minorEastAsia" w:hAnsiTheme="minorHAnsi" w:cstheme="minorBidi"/>
-                <w:noProof/>
-                <w:sz w:val="22"/>
-                <w:szCs w:val="22"/>
-              </w:rPr>
-              <w:tab/>
-            </w:r>
-            <w:r>
-              <w:rPr>
-                <w:rStyle w:val="Hyperlink"/>
-                <w:noProof/>
-              </w:rPr>
-              <w:t>Discovery Protocol</w:t>
-            </w:r>
-            <w:r>
-              <w:rPr>
-                <w:noProof/>
-                <w:webHidden/>
-              </w:rPr>
-              <w:tab/>
-            </w:r>
-            <w:r>
-              <w:rPr>
-                <w:noProof/>
-                <w:webHidden/>
-              </w:rPr>
-              <w:fldChar w:fldCharType="begin"/>
-            </w:r>
-            <w:r>
-              <w:rPr>
-                <w:noProof/>
-                <w:webHidden/>
-              </w:rPr>
-              <w:instrText xml:space="preserve"> PAGEREF _Toc321054184 \h </w:instrText>
-            </w:r>
-            <w:r>
-              <w:rPr>
-                <w:noProof/>
-                <w:webHidden/>
-              </w:rPr>
-            </w:r>
-            <w:r>
-              <w:rPr>
-                <w:noProof/>
-                <w:webHidden/>
-              </w:rPr>
-              <w:fldChar w:fldCharType="separate"/>
-            </w:r>
-            <w:r>
-              <w:rPr>
-                <w:noProof/>
-                <w:webHidden/>
-              </w:rPr>
-              <w:t>11</w:t>
-            </w:r>
-            <w:r>
-              <w:rPr>
-                <w:noProof/>
-                <w:webHidden/>
-              </w:rPr>
-              <w:fldChar w:fldCharType="end"/>
-            </w:r>
-          </w:hyperlink>
-        </w:p>
-        <w:p>
-          <w:pPr>
-            <w:pStyle w:val="TOC1"/>
-            <w:tabs>
-              <w:tab w:val="left" w:pos="480"/>
-              <w:tab w:val="right" w:leader="dot" w:pos="9350"/>
-            </w:tabs>
-            <w:rPr>
-              <w:rFonts w:asciiTheme="minorHAnsi" w:eastAsiaTheme="minorEastAsia" w:hAnsiTheme="minorHAnsi" w:cstheme="minorBidi"/>
-              <w:noProof/>
-              <w:sz w:val="22"/>
-              <w:szCs w:val="22"/>
-            </w:rPr>
-          </w:pPr>
-          <w:hyperlink w:anchor="_Toc321054185" w:history="1">
-            <w:r>
-              <w:rPr>
-                <w:rStyle w:val="Hyperlink"/>
-                <w:noProof/>
-              </w:rPr>
-              <w:t>5</w:t>
-            </w:r>
-            <w:r>
-              <w:rPr>
-                <w:rFonts w:asciiTheme="minorHAnsi" w:eastAsiaTheme="minorEastAsia" w:hAnsiTheme="minorHAnsi" w:cstheme="minorBidi"/>
-                <w:noProof/>
-                <w:sz w:val="22"/>
-                <w:szCs w:val="22"/>
-              </w:rPr>
-              <w:tab/>
-            </w:r>
-            <w:r>
-              <w:rPr>
-                <w:rStyle w:val="Hyperlink"/>
-                <w:noProof/>
-              </w:rPr>
-              <w:t>USE/OCL Model</w:t>
-            </w:r>
-            <w:r>
-              <w:rPr>
-                <w:noProof/>
-                <w:webHidden/>
-              </w:rPr>
-              <w:tab/>
-            </w:r>
-            <w:r>
-              <w:rPr>
-                <w:noProof/>
-                <w:webHidden/>
-              </w:rPr>
-              <w:fldChar w:fldCharType="begin"/>
-            </w:r>
-            <w:r>
-              <w:rPr>
-                <w:noProof/>
-                <w:webHidden/>
-              </w:rPr>
-              <w:instrText xml:space="preserve"> PAGEREF _Toc321054185 \h </w:instrText>
-            </w:r>
-            <w:r>
-              <w:rPr>
-                <w:noProof/>
-                <w:webHidden/>
-              </w:rPr>
-            </w:r>
-            <w:r>
-              <w:rPr>
-                <w:noProof/>
-                <w:webHidden/>
-              </w:rPr>
-              <w:fldChar w:fldCharType="separate"/>
-            </w:r>
-            <w:r>
-              <w:rPr>
-                <w:noProof/>
-                <w:webHidden/>
-              </w:rPr>
-              <w:t>12</w:t>
-            </w:r>
-            <w:r>
-              <w:rPr>
-                <w:noProof/>
-                <w:webHidden/>
-              </w:rPr>
-              <w:fldChar w:fldCharType="end"/>
-            </w:r>
-          </w:hyperlink>
-        </w:p>
-        <w:p>
-          <w:pPr>
-            <w:pStyle w:val="TOC2"/>
-            <w:tabs>
-              <w:tab w:val="left" w:pos="880"/>
-              <w:tab w:val="right" w:leader="dot" w:pos="9350"/>
-            </w:tabs>
-            <w:rPr>
-              <w:rFonts w:asciiTheme="minorHAnsi" w:eastAsiaTheme="minorEastAsia" w:hAnsiTheme="minorHAnsi" w:cstheme="minorBidi"/>
-              <w:noProof/>
-              <w:sz w:val="22"/>
-              <w:szCs w:val="22"/>
-            </w:rPr>
-          </w:pPr>
-          <w:hyperlink w:anchor="_Toc321054186" w:history="1">
-            <w:r>
-              <w:rPr>
-                <w:rStyle w:val="Hyperlink"/>
-                <w:noProof/>
-              </w:rPr>
-              <w:t>5.1</w:t>
-            </w:r>
-            <w:r>
-              <w:rPr>
-                <w:rFonts w:asciiTheme="minorHAnsi" w:eastAsiaTheme="minorEastAsia" w:hAnsiTheme="minorHAnsi" w:cstheme="minorBidi"/>
-                <w:noProof/>
-                <w:sz w:val="22"/>
-                <w:szCs w:val="22"/>
-              </w:rPr>
-              <w:tab/>
-            </w:r>
-            <w:r>
-              <w:rPr>
-                <w:rStyle w:val="Hyperlink"/>
-                <w:noProof/>
-              </w:rPr>
-              <w:t>Overview</w:t>
-            </w:r>
-            <w:r>
-              <w:rPr>
-                <w:noProof/>
-                <w:webHidden/>
-              </w:rPr>
-              <w:tab/>
-            </w:r>
-            <w:r>
-              <w:rPr>
-                <w:noProof/>
-                <w:webHidden/>
-              </w:rPr>
-              <w:fldChar w:fldCharType="begin"/>
-            </w:r>
-            <w:r>
-              <w:rPr>
-                <w:noProof/>
-                <w:webHidden/>
-              </w:rPr>
-              <w:instrText xml:space="preserve"> PAGEREF _Toc321054186 \h </w:instrText>
-            </w:r>
-            <w:r>
-              <w:rPr>
-                <w:noProof/>
-                <w:webHidden/>
-              </w:rPr>
-            </w:r>
-            <w:r>
-              <w:rPr>
-                <w:noProof/>
-                <w:webHidden/>
-              </w:rPr>
-              <w:fldChar w:fldCharType="separate"/>
-            </w:r>
-            <w:r>
-              <w:rPr>
-                <w:noProof/>
-                <w:webHidden/>
-              </w:rPr>
-              <w:t>12</w:t>
-            </w:r>
-            <w:r>
-              <w:rPr>
-                <w:noProof/>
-                <w:webHidden/>
-              </w:rPr>
-              <w:fldChar w:fldCharType="end"/>
-            </w:r>
-          </w:hyperlink>
-        </w:p>
-        <w:p>
-          <w:pPr>
-            <w:pStyle w:val="TOC2"/>
-            <w:tabs>
-              <w:tab w:val="left" w:pos="880"/>
-              <w:tab w:val="right" w:leader="dot" w:pos="9350"/>
-            </w:tabs>
-            <w:rPr>
-              <w:rFonts w:asciiTheme="minorHAnsi" w:eastAsiaTheme="minorEastAsia" w:hAnsiTheme="minorHAnsi" w:cstheme="minorBidi"/>
-              <w:noProof/>
-              <w:sz w:val="22"/>
-              <w:szCs w:val="22"/>
-            </w:rPr>
-          </w:pPr>
-          <w:hyperlink w:anchor="_Toc321054187" w:history="1">
-            <w:r>
-              <w:rPr>
-                <w:rStyle w:val="Hyperlink"/>
-                <w:noProof/>
-              </w:rPr>
-              <w:t>5.2</w:t>
-            </w:r>
-            <w:r>
-              <w:rPr>
-                <w:rFonts w:asciiTheme="minorHAnsi" w:eastAsiaTheme="minorEastAsia" w:hAnsiTheme="minorHAnsi" w:cstheme="minorBidi"/>
-                <w:noProof/>
-                <w:sz w:val="22"/>
-                <w:szCs w:val="22"/>
-              </w:rPr>
-              <w:tab/>
-            </w:r>
-            <w:r>
-              <w:rPr>
-                <w:rStyle w:val="Hyperlink"/>
-                <w:noProof/>
-              </w:rPr>
-              <w:t>USE OCL Code</w:t>
-            </w:r>
-            <w:r>
-              <w:rPr>
-                <w:noProof/>
-                <w:webHidden/>
-              </w:rPr>
-              <w:tab/>
-            </w:r>
-            <w:r>
-              <w:rPr>
-                <w:noProof/>
-                <w:webHidden/>
-              </w:rPr>
-              <w:fldChar w:fldCharType="begin"/>
-            </w:r>
-            <w:r>
-              <w:rPr>
-                <w:noProof/>
-                <w:webHidden/>
-              </w:rPr>
-              <w:instrText xml:space="preserve"> PAGEREF _Toc321054187 \h </w:instrText>
-            </w:r>
-            <w:r>
-              <w:rPr>
-                <w:noProof/>
-                <w:webHidden/>
-              </w:rPr>
-            </w:r>
-            <w:r>
-              <w:rPr>
-                <w:noProof/>
-                <w:webHidden/>
-              </w:rPr>
-              <w:fldChar w:fldCharType="separate"/>
-            </w:r>
-            <w:r>
-              <w:rPr>
-                <w:noProof/>
-                <w:webHidden/>
-              </w:rPr>
-              <w:t>12</w:t>
+              <w:t>16</w:t>
             </w:r>
             <w:r>
               <w:rPr>
@@ -1897,16 +1946,24 @@
       <w:r>
         <w:br w:type="page"/>
       </w:r>
-      <w:bookmarkStart w:id="0" w:name="_Toc321054170"/>
+      <w:bookmarkStart w:id="1" w:name="_Toc321173998"/>
       <w:r>
         <w:lastRenderedPageBreak/>
         <w:t>Introduction</w:t>
       </w:r>
-      <w:bookmarkEnd w:id="0"/>
-    </w:p>
-    <w:p>
-      <w:r>
-        <w:t>This document provides system design information for the MultiAgent Control of Traffic Signals (MACTS) system.  This system is used to simulate agent based control of traffic light signals.  This document covers the system components and component interfaces.  However, it does not cover all of the interfaces methods in detail.</w:t>
+      <w:bookmarkEnd w:id="1"/>
+    </w:p>
+    <w:p>
+      <w:r>
+        <w:t xml:space="preserve">This document provides system design information for the </w:t>
+      </w:r>
+      <w:proofErr w:type="spellStart"/>
+      <w:r>
+        <w:t>MultiAgent</w:t>
+      </w:r>
+      <w:proofErr w:type="spellEnd"/>
+      <w:r>
+        <w:t xml:space="preserve"> Control of Traffic Signals (MACTS) system.  This system is used to simulate agent based control of traffic light signals.  This document covers the system components and component interfaces.  However, it does not cover all of the interfaces methods in detail.</w:t>
       </w:r>
       <w:r>
         <w:t xml:space="preserve">  </w:t>
@@ -1928,11 +1985,11 @@
       <w:pPr>
         <w:pStyle w:val="Heading1"/>
       </w:pPr>
-      <w:bookmarkStart w:id="1" w:name="_Toc321054171"/>
+      <w:bookmarkStart w:id="2" w:name="_Toc321173999"/>
       <w:r>
         <w:t>References</w:t>
       </w:r>
-      <w:bookmarkEnd w:id="1"/>
+      <w:bookmarkEnd w:id="2"/>
     </w:p>
     <w:p>
       <w:pPr>
@@ -1961,13 +2018,13 @@
       <w:pPr>
         <w:pStyle w:val="Heading1"/>
       </w:pPr>
-      <w:bookmarkStart w:id="2" w:name="_Toc321054172"/>
-      <w:commentRangeStart w:id="3"/>
+      <w:bookmarkStart w:id="3" w:name="_Toc321174000"/>
       <w:commentRangeStart w:id="4"/>
+      <w:commentRangeStart w:id="5"/>
       <w:r>
         <w:t>Architecture</w:t>
       </w:r>
-      <w:commentRangeEnd w:id="3"/>
+      <w:commentRangeEnd w:id="4"/>
       <w:r>
         <w:rPr>
           <w:rStyle w:val="CommentReference"/>
@@ -1975,9 +2032,9 @@
           <w:b w:val="0"/>
           <w:bCs w:val="0"/>
         </w:rPr>
-        <w:commentReference w:id="3"/>
-      </w:r>
-      <w:commentRangeEnd w:id="4"/>
+        <w:commentReference w:id="4"/>
+      </w:r>
+      <w:commentRangeEnd w:id="5"/>
       <w:r>
         <w:rPr>
           <w:rStyle w:val="CommentReference"/>
@@ -1985,9 +2042,9 @@
           <w:b w:val="0"/>
           <w:bCs w:val="0"/>
         </w:rPr>
-        <w:commentReference w:id="4"/>
-      </w:r>
-      <w:bookmarkEnd w:id="2"/>
+        <w:commentReference w:id="5"/>
+      </w:r>
+      <w:bookmarkEnd w:id="3"/>
     </w:p>
     <w:p>
       <w:r>
@@ -2001,11 +2058,11 @@
       <w:pPr>
         <w:pStyle w:val="Heading2"/>
       </w:pPr>
-      <w:bookmarkStart w:id="5" w:name="_Toc321054173"/>
+      <w:bookmarkStart w:id="6" w:name="_Toc321174001"/>
       <w:r>
         <w:t>System Analysis</w:t>
       </w:r>
-      <w:bookmarkEnd w:id="5"/>
+      <w:bookmarkEnd w:id="6"/>
     </w:p>
     <w:p>
       <w:r>
@@ -2064,30 +2121,14 @@
       <w:r>
         <w:t xml:space="preserve">Figure </w:t>
       </w:r>
-      <w:r>
-        <w:fldChar w:fldCharType="begin"/>
-      </w:r>
-      <w:r>
-        <w:instrText xml:space="preserve"> SEQ Figure \*</w:instrText>
-      </w:r>
-      <w:r>
-        <w:instrText xml:space="preserve"> ARABIC </w:instrText>
-      </w:r>
-      <w:r>
-        <w:fldChar w:fldCharType="separate"/>
-      </w:r>
-      <w:r>
-        <w:rPr>
-          <w:noProof/>
-        </w:rPr>
-        <w:t>1</w:t>
-      </w:r>
-      <w:r>
-        <w:rPr>
-          <w:noProof/>
-        </w:rPr>
-        <w:fldChar w:fldCharType="end"/>
-      </w:r>
+      <w:fldSimple w:instr=" SEQ Figure \* ARABIC ">
+        <w:r>
+          <w:rPr>
+            <w:noProof/>
+          </w:rPr>
+          <w:t>1</w:t>
+        </w:r>
+      </w:fldSimple>
       <w:r>
         <w:rPr>
           <w:noProof/>
@@ -2114,11 +2155,11 @@
       <w:pPr>
         <w:pStyle w:val="Heading2"/>
       </w:pPr>
-      <w:bookmarkStart w:id="6" w:name="_Toc321054174"/>
+      <w:bookmarkStart w:id="7" w:name="_Toc321174002"/>
       <w:r>
         <w:t>System Context Diagram</w:t>
       </w:r>
-      <w:bookmarkEnd w:id="6"/>
+      <w:bookmarkEnd w:id="7"/>
     </w:p>
     <w:p>
       <w:r>
@@ -2178,27 +2219,14 @@
       <w:r>
         <w:t xml:space="preserve">Figure </w:t>
       </w:r>
-      <w:r>
-        <w:fldChar w:fldCharType="begin"/>
-      </w:r>
-      <w:r>
-        <w:instrText xml:space="preserve"> SEQ Figure \* ARABIC </w:instrText>
-      </w:r>
-      <w:r>
-        <w:fldChar w:fldCharType="separate"/>
-      </w:r>
-      <w:r>
-        <w:rPr>
-          <w:noProof/>
-        </w:rPr>
-        <w:t>2</w:t>
-      </w:r>
-      <w:r>
-        <w:rPr>
-          <w:noProof/>
-        </w:rPr>
-        <w:fldChar w:fldCharType="end"/>
-      </w:r>
+      <w:fldSimple w:instr=" SEQ Figure \* ARABIC ">
+        <w:r>
+          <w:rPr>
+            <w:noProof/>
+          </w:rPr>
+          <w:t>2</w:t>
+        </w:r>
+      </w:fldSimple>
       <w:r>
         <w:rPr>
           <w:noProof/>
@@ -2297,27 +2325,14 @@
       <w:r>
         <w:t xml:space="preserve">Figure </w:t>
       </w:r>
-      <w:r>
-        <w:fldChar w:fldCharType="begin"/>
-      </w:r>
-      <w:r>
-        <w:instrText xml:space="preserve"> SEQ Figure \* ARABIC </w:instrText>
-      </w:r>
-      <w:r>
-        <w:fldChar w:fldCharType="separate"/>
-      </w:r>
-      <w:r>
-        <w:rPr>
-          <w:noProof/>
-        </w:rPr>
-        <w:t>3</w:t>
-      </w:r>
-      <w:r>
-        <w:rPr>
-          <w:noProof/>
-        </w:rPr>
-        <w:fldChar w:fldCharType="end"/>
-      </w:r>
+      <w:fldSimple w:instr=" SEQ Figure \* ARABIC ">
+        <w:r>
+          <w:rPr>
+            <w:noProof/>
+          </w:rPr>
+          <w:t>3</w:t>
+        </w:r>
+      </w:fldSimple>
       <w:r>
         <w:t>Basic Processing for single simulation step</w:t>
       </w:r>
@@ -2344,12 +2359,12 @@
       <w:pPr>
         <w:pStyle w:val="Heading2"/>
       </w:pPr>
-      <w:bookmarkStart w:id="7" w:name="_Toc321054175"/>
+      <w:bookmarkStart w:id="8" w:name="_Toc321174003"/>
       <w:r>
         <w:lastRenderedPageBreak/>
         <w:t>Component Design</w:t>
       </w:r>
-      <w:bookmarkEnd w:id="7"/>
+      <w:bookmarkEnd w:id="8"/>
     </w:p>
     <w:p>
       <w:pPr>
@@ -2360,10 +2375,10 @@
           <w:noProof/>
         </w:rPr>
         <w:drawing>
-          <wp:inline distT="0" distB="0" distL="0" distR="0" wp14:anchorId="63036A84" wp14:editId="151A27B1">
-            <wp:extent cx="5943600" cy="3122930"/>
-            <wp:effectExtent l="0" t="0" r="0" b="1270"/>
-            <wp:docPr id="5" name="Picture 5"/>
+          <wp:inline distT="0" distB="0" distL="0" distR="0" wp14:anchorId="74229920" wp14:editId="75DEB705">
+            <wp:extent cx="5943600" cy="3225800"/>
+            <wp:effectExtent l="0" t="0" r="0" b="0"/>
+            <wp:docPr id="13" name="Picture 13"/>
             <wp:cNvGraphicFramePr>
               <a:graphicFrameLocks xmlns:a="http://schemas.openxmlformats.org/drawingml/2006/main" noChangeAspect="1"/>
             </wp:cNvGraphicFramePr>
@@ -2383,7 +2398,7 @@
                   <pic:spPr>
                     <a:xfrm>
                       <a:off x="0" y="0"/>
-                      <a:ext cx="5943600" cy="3122930"/>
+                      <a:ext cx="5943600" cy="3225800"/>
                     </a:xfrm>
                     <a:prstGeom prst="rect">
                       <a:avLst/>
@@ -2403,89 +2418,97 @@
       <w:r>
         <w:t xml:space="preserve">Figure </w:t>
       </w:r>
-      <w:r>
-        <w:fldChar w:fldCharType="begin"/>
-      </w:r>
-      <w:r>
-        <w:instrText xml:space="preserve"> SEQ Figure \* ARABIC </w:instrText>
-      </w:r>
-      <w:r>
-        <w:fldChar w:fldCharType="separate"/>
-      </w:r>
+      <w:fldSimple w:instr=" SEQ Figure \* ARABIC ">
+        <w:r>
+          <w:rPr>
+            <w:noProof/>
+          </w:rPr>
+          <w:t>4</w:t>
+        </w:r>
+      </w:fldSimple>
       <w:r>
         <w:rPr>
           <w:noProof/>
         </w:rPr>
-        <w:t>4</w:t>
-      </w:r>
+        <w:t xml:space="preserve"> </w:t>
+      </w:r>
+      <w:r>
+        <w:t>MACTS with single MAS Node</w:t>
+      </w:r>
+    </w:p>
+    <w:p>
+      <w:r>
+        <w:t>In the Figure 4 the MACT</w:t>
+      </w:r>
+      <w:r>
+        <w:t xml:space="preserve">S </w:t>
+      </w:r>
+      <w:proofErr w:type="gramStart"/>
+      <w:r>
+        <w:t>with a single MAS</w:t>
+      </w:r>
+      <w:proofErr w:type="gramEnd"/>
+      <w:r>
+        <w:t xml:space="preserve"> is portrayed.  The grey components, SUMO Simulation Engine, SUMO GUI and SUMO TraCI are all part of the Simulation for Urban </w:t>
+      </w:r>
+      <w:proofErr w:type="spellStart"/>
+      <w:r>
+        <w:t>MObility</w:t>
+      </w:r>
+      <w:proofErr w:type="spellEnd"/>
+      <w:r>
+        <w:t xml:space="preserve"> software.  The light green components RabbitMQ and </w:t>
+      </w:r>
+      <w:proofErr w:type="spellStart"/>
+      <w:r>
+        <w:t>DataStore</w:t>
+      </w:r>
+      <w:proofErr w:type="spellEnd"/>
+      <w:r>
+        <w:t xml:space="preserve"> are third party servers for message queuing and data persistence.   The yellow components Communicator or System Liaison and the Metrics agent are part of the MACTS system.  No matter how many MAS Nodes are in the system, there will only be one of each of these.</w:t>
+      </w:r>
+    </w:p>
+    <w:p/>
+    <w:p>
+      <w:r>
+        <w:t>The communicator component has the responsibilities of: initiating a session, retrieving and publishing sensor data, retrieving and publishing metrics data, retrieving and submitting simulation commands, telling the simulation to proceed with the next step and finally of notifying all participants that the simulation has ended.</w:t>
+      </w:r>
+    </w:p>
+    <w:p/>
+    <w:p>
+      <w:r>
+        <w:t>The components that constitute a MAS Node are enclosed in the light blue container.  They are the yellow Planning Agent and the yellow Safety Agent.  The pink component, Collaboration Agent is an optional part of the MAS Node.  Concrete instances of the planning agent will propose a signal light plan given sensor data.  The concrete safety agent will make the determination if the proposed plan is safe for the intersection.</w:t>
+      </w:r>
+    </w:p>
+    <w:p/>
+    <w:p>
+      <w:r>
+        <w:t xml:space="preserve">In figure five we see a multiple MAS node system.  </w:t>
+      </w:r>
+      <w:r>
+        <w:t>Some lines from the second MAS node to the RabbitMQ and Data Store servers have been eliminated for clarity.  If draw in, they would originate and terminate the same as the connections from the first MAS node.  In a multi-node system with collaboration, the pink collaboration agents share or publish information about what is happening in this intersection with neighboring collaboration agents.</w:t>
+      </w:r>
+    </w:p>
+    <w:p/>
+    <w:p>
+      <w:r>
+        <w:lastRenderedPageBreak/>
+        <w:t>Because I know the topology of the test network, I know that there will at most be two MAS nodes operating simultaneously.  If a collaboration agent is enabled, it will be configured to share relevant information with its neighbor.  It will also be configured to receive shared information from a predetermined queue.</w:t>
+      </w:r>
+    </w:p>
+    <w:p>
+      <w:pPr>
+        <w:keepNext/>
+      </w:pPr>
       <w:r>
         <w:rPr>
           <w:noProof/>
         </w:rPr>
-        <w:fldChar w:fldCharType="end"/>
-      </w:r>
-      <w:r>
-        <w:rPr>
-          <w:noProof/>
-        </w:rPr>
-        <w:t xml:space="preserve"> </w:t>
-      </w:r>
-      <w:r>
-        <w:t>MACTS with single MAS Node</w:t>
-      </w:r>
-    </w:p>
-    <w:p>
-      <w:r>
-        <w:t>In the Figure 4 the MACT</w:t>
-      </w:r>
-      <w:r>
-        <w:t>S with a single MAS is portrayed.  The grey components, SUMO Simulation Engine, SUMO GUI and SUMO TraCI are all part of the Simulation for Urban MObility software.  The light green components RabbitMQ and DataStore are third party servers for message queuing and data persistence.   The yellow components Communicator or System Liaison and the Metrics agent are part of the MACTS system.  No matter how many MAS Nodes are in the system, there will only be one of each of these.</w:t>
-      </w:r>
-    </w:p>
-    <w:p/>
-    <w:p>
-      <w:r>
-        <w:t>The communicator component has the responsibilities of: initiating a session, retrieving and publishing sensor data, retrieving and publishing metrics data, retrieving and submitting simulation commands, telling the simulation to proceed with the next step and finally of notifying all participants that the simulation has ended.</w:t>
-      </w:r>
-    </w:p>
-    <w:p/>
-    <w:p>
-      <w:r>
-        <w:t>The components that constitute a MAS Node are enclosed in the light blue container.  They are the yellow Planning Agent and the yellow Safety Agent.  The pink component, Collaboration Agent is an optional part of the MAS Node.  Concrete instances of the planning agent will propose a signal light plan given sensor data.  The concrete safety agent will make the determination if the proposed plan is safe for the intersection.</w:t>
-      </w:r>
-    </w:p>
-    <w:p/>
-    <w:p>
-      <w:r>
-        <w:t xml:space="preserve">In figure five we see a multiple MAS node system.  </w:t>
-      </w:r>
-      <w:r>
-        <w:t>Some lines from the second MAS node to the RabbitMQ and Data Store servers have been eliminated for clarity.  If draw in, they would originate and terminate the same as the connections from the first MAS node.  In a multi-node system with collaboration, the pink collaboration agents share or publish information about what is happening in this intersection with neighboring collaboration agents.</w:t>
-      </w:r>
-    </w:p>
-    <w:p/>
-    <w:p>
-      <w:r>
-        <w:t xml:space="preserve">Because I know the topology of the test network, I know that there will at most be two MAS nodes operating simultaneously.  If a collaboration agent is enabled, it will be configured to </w:t>
-      </w:r>
-      <w:r>
-        <w:lastRenderedPageBreak/>
-        <w:t>share relevant information with its neighbor.  It will also be configured to receive shared information from a predetermined queue.</w:t>
-      </w:r>
-    </w:p>
-    <w:p>
-      <w:pPr>
-        <w:keepNext/>
-      </w:pPr>
-      <w:r>
-        <w:rPr>
-          <w:noProof/>
-        </w:rPr>
         <w:drawing>
-          <wp:inline distT="0" distB="0" distL="0" distR="0" wp14:anchorId="27716DB2" wp14:editId="458A0893">
-            <wp:extent cx="5943600" cy="4249420"/>
-            <wp:effectExtent l="0" t="0" r="0" b="0"/>
-            <wp:docPr id="6" name="Picture 6"/>
+          <wp:inline distT="0" distB="0" distL="0" distR="0" wp14:anchorId="2F126CFC" wp14:editId="2340656F">
+            <wp:extent cx="5943600" cy="4187190"/>
+            <wp:effectExtent l="0" t="0" r="0" b="3810"/>
+            <wp:docPr id="12" name="Picture 12"/>
             <wp:cNvGraphicFramePr>
               <a:graphicFrameLocks xmlns:a="http://schemas.openxmlformats.org/drawingml/2006/main" noChangeAspect="1"/>
             </wp:cNvGraphicFramePr>
@@ -2505,7 +2528,7 @@
                   <pic:spPr>
                     <a:xfrm>
                       <a:off x="0" y="0"/>
-                      <a:ext cx="5943600" cy="4249420"/>
+                      <a:ext cx="5943600" cy="4187190"/>
                     </a:xfrm>
                     <a:prstGeom prst="rect">
                       <a:avLst/>
@@ -2525,31 +2548,18 @@
       <w:r>
         <w:t xml:space="preserve">Figure </w:t>
       </w:r>
-      <w:r>
-        <w:fldChar w:fldCharType="begin"/>
-      </w:r>
-      <w:r>
-        <w:instrText xml:space="preserve"> SEQ Figure \* ARABIC </w:instrText>
-      </w:r>
-      <w:r>
-        <w:fldChar w:fldCharType="separate"/>
-      </w:r>
+      <w:fldSimple w:instr=" SEQ Figure \* ARABIC ">
+        <w:r>
+          <w:rPr>
+            <w:noProof/>
+          </w:rPr>
+          <w:t>5</w:t>
+        </w:r>
+      </w:fldSimple>
       <w:r>
         <w:rPr>
           <w:noProof/>
         </w:rPr>
-        <w:t>5</w:t>
-      </w:r>
-      <w:r>
-        <w:rPr>
-          <w:noProof/>
-        </w:rPr>
-        <w:fldChar w:fldCharType="end"/>
-      </w:r>
-      <w:r>
-        <w:rPr>
-          <w:noProof/>
-        </w:rPr>
         <w:t xml:space="preserve"> </w:t>
       </w:r>
       <w:r>
@@ -2565,14 +2575,22 @@
     <w:p>
       <w:pPr>
         <w:pStyle w:val="Heading2"/>
-      </w:pPr>
-      <w:bookmarkStart w:id="8" w:name="_Toc321054176"/>
-      <w:bookmarkStart w:id="9" w:name="_Toc321054179"/>
-      <w:r>
+        <w:rPr>
+          <w:highlight w:val="yellow"/>
+        </w:rPr>
+      </w:pPr>
+      <w:bookmarkStart w:id="9" w:name="_Toc321174004"/>
+      <w:r>
+        <w:rPr>
+          <w:highlight w:val="yellow"/>
+        </w:rPr>
         <w:t>Component Interface Specification</w:t>
       </w:r>
       <w:bookmarkEnd w:id="9"/>
       <w:r>
+        <w:rPr>
+          <w:highlight w:val="yellow"/>
+        </w:rPr>
         <w:t xml:space="preserve"> </w:t>
       </w:r>
     </w:p>
@@ -2582,12 +2600,14 @@
           <w:i/>
         </w:rPr>
       </w:pPr>
+      <w:proofErr w:type="gramStart"/>
       <w:r>
         <w:rPr>
           <w:i/>
         </w:rPr>
         <w:t>Documentation of key interface members for system components here.</w:t>
       </w:r>
+      <w:proofErr w:type="gramEnd"/>
     </w:p>
     <w:p>
       <w:pPr>
@@ -2600,6 +2620,12 @@
           <w:i/>
         </w:rPr>
         <w:t>While there are traditional class interfaces in the project, MACTS interfaces are more service oriented application programming interfaces, SOA APIs.</w:t>
+      </w:r>
+      <w:r>
+        <w:rPr>
+          <w:i/>
+        </w:rPr>
+        <w:t xml:space="preserve"> In the forthcoming Component Design Document I will expand on the message exchanges used, their purpose and the type of messages being passed.</w:t>
       </w:r>
     </w:p>
     <w:p>
@@ -2617,30 +2643,45 @@
       <w:pPr>
         <w:rPr>
           <w:rFonts w:eastAsiaTheme="majorEastAsia" w:cstheme="majorBidi"/>
+          <w:b/>
           <w:bCs/>
           <w:sz w:val="28"/>
           <w:szCs w:val="26"/>
         </w:rPr>
       </w:pPr>
-      <w:r>
+      <w:proofErr w:type="spellStart"/>
+      <w:r>
+        <w:rPr>
+          <w:rFonts w:eastAsiaTheme="majorEastAsia" w:cstheme="majorBidi"/>
+          <w:b/>
+          <w:bCs/>
+          <w:sz w:val="28"/>
+          <w:szCs w:val="26"/>
+        </w:rPr>
+        <w:t>IPersistPlan</w:t>
+      </w:r>
+      <w:proofErr w:type="spellEnd"/>
+    </w:p>
+    <w:p>
+      <w:pPr>
         <w:rPr>
           <w:rFonts w:eastAsiaTheme="majorEastAsia" w:cstheme="majorBidi"/>
           <w:bCs/>
           <w:sz w:val="28"/>
           <w:szCs w:val="26"/>
         </w:rPr>
-        <w:t>Calls between Communications Agent and TraCI</w:t>
-      </w:r>
-    </w:p>
-    <w:p>
-      <w:pPr>
+      </w:pPr>
+      <w:r>
         <w:rPr>
           <w:rFonts w:eastAsiaTheme="majorEastAsia" w:cstheme="majorBidi"/>
           <w:bCs/>
           <w:sz w:val="28"/>
           <w:szCs w:val="26"/>
         </w:rPr>
-      </w:pPr>
+        <w:t>+</w:t>
+      </w:r>
+      <w:proofErr w:type="spellStart"/>
+      <w:proofErr w:type="gramStart"/>
       <w:r>
         <w:rPr>
           <w:rFonts w:eastAsiaTheme="majorEastAsia" w:cstheme="majorBidi"/>
@@ -2648,18 +2689,20 @@
           <w:sz w:val="28"/>
           <w:szCs w:val="26"/>
         </w:rPr>
-        <w:t>Between Communications Agent and Metrics Agent</w:t>
-      </w:r>
-    </w:p>
-    <w:p>
-      <w:pPr>
+        <w:t>persistPlan</w:t>
+      </w:r>
+      <w:proofErr w:type="spellEnd"/>
+      <w:r>
         <w:rPr>
           <w:rFonts w:eastAsiaTheme="majorEastAsia" w:cstheme="majorBidi"/>
           <w:bCs/>
           <w:sz w:val="28"/>
           <w:szCs w:val="26"/>
         </w:rPr>
-      </w:pPr>
+        <w:t>(</w:t>
+      </w:r>
+      <w:proofErr w:type="spellStart"/>
+      <w:proofErr w:type="gramEnd"/>
       <w:r>
         <w:rPr>
           <w:rFonts w:eastAsiaTheme="majorEastAsia" w:cstheme="majorBidi"/>
@@ -2667,18 +2710,19 @@
           <w:sz w:val="28"/>
           <w:szCs w:val="26"/>
         </w:rPr>
-        <w:t>Collaboration Agent</w:t>
-      </w:r>
-    </w:p>
-    <w:p>
-      <w:pPr>
+        <w:t>simulationId</w:t>
+      </w:r>
+      <w:proofErr w:type="spellEnd"/>
+      <w:r>
         <w:rPr>
           <w:rFonts w:eastAsiaTheme="majorEastAsia" w:cstheme="majorBidi"/>
           <w:bCs/>
           <w:sz w:val="28"/>
           <w:szCs w:val="26"/>
         </w:rPr>
-      </w:pPr>
+        <w:t xml:space="preserve"> : string, step : integer, </w:t>
+      </w:r>
+      <w:proofErr w:type="spellStart"/>
       <w:r>
         <w:rPr>
           <w:rFonts w:eastAsiaTheme="majorEastAsia" w:cstheme="majorBidi"/>
@@ -2686,37 +2730,73 @@
           <w:sz w:val="28"/>
           <w:szCs w:val="26"/>
         </w:rPr>
-        <w:t>Planning Agent</w:t>
-      </w:r>
-    </w:p>
-    <w:p>
-      <w:pPr>
+        <w:t>agentId</w:t>
+      </w:r>
+      <w:proofErr w:type="spellEnd"/>
+      <w:r>
         <w:rPr>
           <w:rFonts w:eastAsiaTheme="majorEastAsia" w:cstheme="majorBidi"/>
           <w:bCs/>
           <w:sz w:val="28"/>
           <w:szCs w:val="26"/>
         </w:rPr>
-      </w:pPr>
-      <w:r>
+        <w:t xml:space="preserve"> : string, plan : string)</w:t>
+      </w:r>
+    </w:p>
+    <w:p>
+      <w:pPr>
+        <w:rPr>
+          <w:rFonts w:eastAsiaTheme="majorEastAsia" w:cstheme="majorBidi"/>
+          <w:b/>
+          <w:bCs/>
+          <w:sz w:val="28"/>
+          <w:szCs w:val="26"/>
+        </w:rPr>
+      </w:pPr>
+    </w:p>
+    <w:p>
+      <w:pPr>
+        <w:rPr>
+          <w:rFonts w:eastAsiaTheme="majorEastAsia" w:cstheme="majorBidi"/>
+          <w:b/>
+          <w:bCs/>
+          <w:sz w:val="28"/>
+          <w:szCs w:val="26"/>
+        </w:rPr>
+      </w:pPr>
+      <w:proofErr w:type="spellStart"/>
+      <w:r>
+        <w:rPr>
+          <w:rFonts w:eastAsiaTheme="majorEastAsia" w:cstheme="majorBidi"/>
+          <w:b/>
+          <w:bCs/>
+          <w:sz w:val="28"/>
+          <w:szCs w:val="26"/>
+        </w:rPr>
+        <w:t>IPersistSafetyRequest</w:t>
+      </w:r>
+      <w:proofErr w:type="spellEnd"/>
+    </w:p>
+    <w:p>
+      <w:pPr>
         <w:rPr>
           <w:rFonts w:eastAsiaTheme="majorEastAsia" w:cstheme="majorBidi"/>
           <w:bCs/>
           <w:sz w:val="28"/>
           <w:szCs w:val="26"/>
         </w:rPr>
-        <w:t>Safety Agent</w:t>
-      </w:r>
-    </w:p>
-    <w:p>
-      <w:pPr>
+      </w:pPr>
+      <w:r>
         <w:rPr>
           <w:rFonts w:eastAsiaTheme="majorEastAsia" w:cstheme="majorBidi"/>
           <w:bCs/>
           <w:sz w:val="28"/>
           <w:szCs w:val="26"/>
         </w:rPr>
-      </w:pPr>
+        <w:t>+</w:t>
+      </w:r>
+      <w:proofErr w:type="spellStart"/>
+      <w:proofErr w:type="gramStart"/>
       <w:r>
         <w:rPr>
           <w:rFonts w:eastAsiaTheme="majorEastAsia" w:cstheme="majorBidi"/>
@@ -2724,18 +2804,20 @@
           <w:sz w:val="28"/>
           <w:szCs w:val="26"/>
         </w:rPr>
-        <w:t>Really all these interfaces around/on Data Store?</w:t>
-      </w:r>
-    </w:p>
-    <w:p>
-      <w:pPr>
+        <w:t>persistSafety</w:t>
+      </w:r>
+      <w:proofErr w:type="spellEnd"/>
+      <w:r>
         <w:rPr>
           <w:rFonts w:eastAsiaTheme="majorEastAsia" w:cstheme="majorBidi"/>
           <w:bCs/>
           <w:sz w:val="28"/>
           <w:szCs w:val="26"/>
         </w:rPr>
-      </w:pPr>
+        <w:t>(</w:t>
+      </w:r>
+      <w:proofErr w:type="spellStart"/>
+      <w:proofErr w:type="gramEnd"/>
       <w:r>
         <w:rPr>
           <w:rFonts w:eastAsiaTheme="majorEastAsia" w:cstheme="majorBidi"/>
@@ -2743,10 +2825,311 @@
           <w:sz w:val="28"/>
           <w:szCs w:val="26"/>
         </w:rPr>
-        <w:t>Bring in/show data store components</w:t>
-      </w:r>
-      <w:bookmarkStart w:id="10" w:name="_GoBack"/>
-      <w:bookmarkEnd w:id="10"/>
+        <w:t>simulationId</w:t>
+      </w:r>
+      <w:proofErr w:type="spellEnd"/>
+      <w:r>
+        <w:rPr>
+          <w:rFonts w:eastAsiaTheme="majorEastAsia" w:cstheme="majorBidi"/>
+          <w:bCs/>
+          <w:sz w:val="28"/>
+          <w:szCs w:val="26"/>
+        </w:rPr>
+        <w:t xml:space="preserve">: string, step: integer, </w:t>
+      </w:r>
+      <w:proofErr w:type="spellStart"/>
+      <w:r>
+        <w:rPr>
+          <w:rFonts w:eastAsiaTheme="majorEastAsia" w:cstheme="majorBidi"/>
+          <w:bCs/>
+          <w:sz w:val="28"/>
+          <w:szCs w:val="26"/>
+        </w:rPr>
+        <w:t>agentId</w:t>
+      </w:r>
+      <w:proofErr w:type="spellEnd"/>
+      <w:r>
+        <w:rPr>
+          <w:rFonts w:eastAsiaTheme="majorEastAsia" w:cstheme="majorBidi"/>
+          <w:bCs/>
+          <w:sz w:val="28"/>
+          <w:szCs w:val="26"/>
+        </w:rPr>
+        <w:t xml:space="preserve">: string, </w:t>
+      </w:r>
+      <w:proofErr w:type="spellStart"/>
+      <w:r>
+        <w:rPr>
+          <w:rFonts w:eastAsiaTheme="majorEastAsia" w:cstheme="majorBidi"/>
+          <w:bCs/>
+          <w:sz w:val="28"/>
+          <w:szCs w:val="26"/>
+        </w:rPr>
+        <w:t>r</w:t>
+      </w:r>
+      <w:r>
+        <w:rPr>
+          <w:rFonts w:eastAsiaTheme="majorEastAsia" w:cstheme="majorBidi"/>
+          <w:bCs/>
+          <w:sz w:val="28"/>
+          <w:szCs w:val="26"/>
+        </w:rPr>
+        <w:t>equest:string,response:string</w:t>
+      </w:r>
+      <w:proofErr w:type="spellEnd"/>
+      <w:r>
+        <w:rPr>
+          <w:rFonts w:eastAsiaTheme="majorEastAsia" w:cstheme="majorBidi"/>
+          <w:bCs/>
+          <w:sz w:val="28"/>
+          <w:szCs w:val="26"/>
+        </w:rPr>
+        <w:t>)</w:t>
+      </w:r>
+    </w:p>
+    <w:p>
+      <w:pPr>
+        <w:rPr>
+          <w:rFonts w:eastAsiaTheme="majorEastAsia" w:cstheme="majorBidi"/>
+          <w:b/>
+          <w:bCs/>
+          <w:sz w:val="28"/>
+          <w:szCs w:val="26"/>
+        </w:rPr>
+      </w:pPr>
+    </w:p>
+    <w:p>
+      <w:pPr>
+        <w:rPr>
+          <w:rFonts w:eastAsiaTheme="majorEastAsia" w:cstheme="majorBidi"/>
+          <w:b/>
+          <w:bCs/>
+          <w:sz w:val="28"/>
+          <w:szCs w:val="26"/>
+        </w:rPr>
+      </w:pPr>
+      <w:proofErr w:type="spellStart"/>
+      <w:r>
+        <w:rPr>
+          <w:rFonts w:eastAsiaTheme="majorEastAsia" w:cstheme="majorBidi"/>
+          <w:b/>
+          <w:bCs/>
+          <w:sz w:val="28"/>
+          <w:szCs w:val="26"/>
+        </w:rPr>
+        <w:t>IPersistMetrics</w:t>
+      </w:r>
+      <w:proofErr w:type="spellEnd"/>
+    </w:p>
+    <w:p>
+      <w:pPr>
+        <w:rPr>
+          <w:rFonts w:eastAsiaTheme="majorEastAsia" w:cstheme="majorBidi"/>
+          <w:bCs/>
+          <w:sz w:val="28"/>
+          <w:szCs w:val="26"/>
+        </w:rPr>
+      </w:pPr>
+      <w:r>
+        <w:rPr>
+          <w:rFonts w:eastAsiaTheme="majorEastAsia" w:cstheme="majorBidi"/>
+          <w:bCs/>
+          <w:sz w:val="28"/>
+          <w:szCs w:val="26"/>
+        </w:rPr>
+        <w:lastRenderedPageBreak/>
+        <w:t>+</w:t>
+      </w:r>
+      <w:proofErr w:type="spellStart"/>
+      <w:proofErr w:type="gramStart"/>
+      <w:r>
+        <w:rPr>
+          <w:rFonts w:eastAsiaTheme="majorEastAsia" w:cstheme="majorBidi"/>
+          <w:bCs/>
+          <w:sz w:val="28"/>
+          <w:szCs w:val="26"/>
+        </w:rPr>
+        <w:t>persistStep</w:t>
+      </w:r>
+      <w:proofErr w:type="spellEnd"/>
+      <w:r>
+        <w:rPr>
+          <w:rFonts w:eastAsiaTheme="majorEastAsia" w:cstheme="majorBidi"/>
+          <w:bCs/>
+          <w:sz w:val="28"/>
+          <w:szCs w:val="26"/>
+        </w:rPr>
+        <w:t>(</w:t>
+      </w:r>
+      <w:proofErr w:type="spellStart"/>
+      <w:proofErr w:type="gramEnd"/>
+      <w:r>
+        <w:rPr>
+          <w:rFonts w:eastAsiaTheme="majorEastAsia" w:cstheme="majorBidi"/>
+          <w:bCs/>
+          <w:sz w:val="28"/>
+          <w:szCs w:val="26"/>
+        </w:rPr>
+        <w:t>simulationId</w:t>
+      </w:r>
+      <w:proofErr w:type="spellEnd"/>
+      <w:r>
+        <w:rPr>
+          <w:rFonts w:eastAsiaTheme="majorEastAsia" w:cstheme="majorBidi"/>
+          <w:bCs/>
+          <w:sz w:val="28"/>
+          <w:szCs w:val="26"/>
+        </w:rPr>
+        <w:t xml:space="preserve"> : string, step : integer, </w:t>
+      </w:r>
+      <w:proofErr w:type="spellStart"/>
+      <w:r>
+        <w:rPr>
+          <w:rFonts w:eastAsiaTheme="majorEastAsia" w:cstheme="majorBidi"/>
+          <w:bCs/>
+          <w:sz w:val="28"/>
+          <w:szCs w:val="26"/>
+        </w:rPr>
+        <w:t>simulationStepMetrics</w:t>
+      </w:r>
+      <w:proofErr w:type="spellEnd"/>
+      <w:r>
+        <w:rPr>
+          <w:rFonts w:eastAsiaTheme="majorEastAsia" w:cstheme="majorBidi"/>
+          <w:bCs/>
+          <w:sz w:val="28"/>
+          <w:szCs w:val="26"/>
+        </w:rPr>
+        <w:t xml:space="preserve"> : Metrics)</w:t>
+      </w:r>
+    </w:p>
+    <w:p>
+      <w:pPr>
+        <w:rPr>
+          <w:rFonts w:eastAsiaTheme="majorEastAsia" w:cstheme="majorBidi"/>
+          <w:bCs/>
+          <w:sz w:val="28"/>
+          <w:szCs w:val="26"/>
+        </w:rPr>
+      </w:pPr>
+      <w:r>
+        <w:rPr>
+          <w:rFonts w:eastAsiaTheme="majorEastAsia" w:cstheme="majorBidi"/>
+          <w:bCs/>
+          <w:sz w:val="28"/>
+          <w:szCs w:val="26"/>
+        </w:rPr>
+        <w:t>+</w:t>
+      </w:r>
+      <w:proofErr w:type="spellStart"/>
+      <w:proofErr w:type="gramStart"/>
+      <w:r>
+        <w:rPr>
+          <w:rFonts w:eastAsiaTheme="majorEastAsia" w:cstheme="majorBidi"/>
+          <w:bCs/>
+          <w:sz w:val="28"/>
+          <w:szCs w:val="26"/>
+        </w:rPr>
+        <w:t>persistSimulation</w:t>
+      </w:r>
+      <w:proofErr w:type="spellEnd"/>
+      <w:r>
+        <w:rPr>
+          <w:rFonts w:eastAsiaTheme="majorEastAsia" w:cstheme="majorBidi"/>
+          <w:bCs/>
+          <w:sz w:val="28"/>
+          <w:szCs w:val="26"/>
+        </w:rPr>
+        <w:t>(</w:t>
+      </w:r>
+      <w:proofErr w:type="spellStart"/>
+      <w:proofErr w:type="gramEnd"/>
+      <w:r>
+        <w:rPr>
+          <w:rFonts w:eastAsiaTheme="majorEastAsia" w:cstheme="majorBidi"/>
+          <w:bCs/>
+          <w:sz w:val="28"/>
+          <w:szCs w:val="26"/>
+        </w:rPr>
+        <w:t>simulationId</w:t>
+      </w:r>
+      <w:proofErr w:type="spellEnd"/>
+      <w:r>
+        <w:rPr>
+          <w:rFonts w:eastAsiaTheme="majorEastAsia" w:cstheme="majorBidi"/>
+          <w:bCs/>
+          <w:sz w:val="28"/>
+          <w:szCs w:val="26"/>
+        </w:rPr>
+        <w:t xml:space="preserve"> : string, </w:t>
+      </w:r>
+      <w:proofErr w:type="spellStart"/>
+      <w:r>
+        <w:rPr>
+          <w:rFonts w:eastAsiaTheme="majorEastAsia" w:cstheme="majorBidi"/>
+          <w:bCs/>
+          <w:sz w:val="28"/>
+          <w:szCs w:val="26"/>
+        </w:rPr>
+        <w:t>aggregatedMetrics</w:t>
+      </w:r>
+      <w:proofErr w:type="spellEnd"/>
+      <w:r>
+        <w:rPr>
+          <w:rFonts w:eastAsiaTheme="majorEastAsia" w:cstheme="majorBidi"/>
+          <w:bCs/>
+          <w:sz w:val="28"/>
+          <w:szCs w:val="26"/>
+        </w:rPr>
+        <w:t xml:space="preserve"> : Metrics, </w:t>
+      </w:r>
+      <w:proofErr w:type="spellStart"/>
+      <w:r>
+        <w:rPr>
+          <w:rFonts w:eastAsiaTheme="majorEastAsia" w:cstheme="majorBidi"/>
+          <w:bCs/>
+          <w:sz w:val="28"/>
+          <w:szCs w:val="26"/>
+        </w:rPr>
+        <w:t>systemConfiguration</w:t>
+      </w:r>
+      <w:proofErr w:type="spellEnd"/>
+      <w:r>
+        <w:rPr>
+          <w:rFonts w:eastAsiaTheme="majorEastAsia" w:cstheme="majorBidi"/>
+          <w:bCs/>
+          <w:sz w:val="28"/>
+          <w:szCs w:val="26"/>
+        </w:rPr>
+        <w:t xml:space="preserve"> : List&lt;string&gt;)   </w:t>
+      </w:r>
+      <w:r>
+        <w:rPr>
+          <w:rFonts w:eastAsiaTheme="majorEastAsia" w:cstheme="majorBidi"/>
+          <w:bCs/>
+          <w:sz w:val="28"/>
+          <w:szCs w:val="26"/>
+        </w:rPr>
+        <w:tab/>
+      </w:r>
+      <w:r>
+        <w:rPr>
+          <w:rFonts w:eastAsiaTheme="majorEastAsia" w:cstheme="majorBidi"/>
+          <w:bCs/>
+          <w:sz w:val="28"/>
+          <w:szCs w:val="26"/>
+        </w:rPr>
+        <w:tab/>
+      </w:r>
+      <w:r>
+        <w:rPr>
+          <w:rFonts w:eastAsiaTheme="majorEastAsia" w:cstheme="majorBidi"/>
+          <w:bCs/>
+          <w:sz w:val="28"/>
+          <w:szCs w:val="26"/>
+        </w:rPr>
+        <w:tab/>
+      </w:r>
     </w:p>
     <w:p>
       <w:pPr>
@@ -2905,7 +3288,6 @@
                 <w:b/>
                 <w:bCs/>
               </w:rPr>
-              <w:lastRenderedPageBreak/>
               <w:t>Post-Conditions</w:t>
             </w:r>
           </w:p>
@@ -2963,11 +3345,12 @@
       <w:pPr>
         <w:pStyle w:val="Heading2"/>
       </w:pPr>
+      <w:bookmarkStart w:id="10" w:name="_Toc321174005"/>
       <w:r>
         <w:lastRenderedPageBreak/>
         <w:t>System Design Rationale</w:t>
       </w:r>
-      <w:bookmarkEnd w:id="8"/>
+      <w:bookmarkEnd w:id="10"/>
     </w:p>
     <w:p>
       <w:r>
@@ -2977,7 +3360,23 @@
     <w:p/>
     <w:p>
       <w:r>
-        <w:t>I chose to work with RabbitMQ and MongoDB because of their easy interfaces and ability to work with JSON documents.  Also, since the core of this project isn’t messaging or data persistence this seemed like a good way to avoid reinventing the wheel.</w:t>
+        <w:t xml:space="preserve">I chose to work with RabbitMQ and </w:t>
+      </w:r>
+      <w:proofErr w:type="spellStart"/>
+      <w:r>
+        <w:t>MongoDB</w:t>
+      </w:r>
+      <w:proofErr w:type="spellEnd"/>
+      <w:r>
+        <w:t xml:space="preserve"> because of their easy interfaces and ability to work with JSON documents.  Also, since the core of this project isn’t messaging or data persistence this seemed </w:t>
+      </w:r>
+      <w:proofErr w:type="gramStart"/>
+      <w:r>
+        <w:t>like</w:t>
+      </w:r>
+      <w:proofErr w:type="gramEnd"/>
+      <w:r>
+        <w:t xml:space="preserve"> a good way to avoid reinventing the wheel.</w:t>
       </w:r>
     </w:p>
     <w:p/>
@@ -3002,7 +3401,7 @@
       <w:pPr>
         <w:pStyle w:val="Heading2"/>
       </w:pPr>
-      <w:bookmarkStart w:id="11" w:name="_Toc321054177"/>
+      <w:bookmarkStart w:id="11" w:name="_Toc321174006"/>
       <w:commentRangeStart w:id="12"/>
       <w:r>
         <w:t>High-Level Design</w:t>
@@ -3076,27 +3475,14 @@
       <w:r>
         <w:t xml:space="preserve">Figure </w:t>
       </w:r>
-      <w:r>
-        <w:fldChar w:fldCharType="begin"/>
-      </w:r>
-      <w:r>
-        <w:instrText xml:space="preserve"> SEQ Figure \* ARABIC </w:instrText>
-      </w:r>
-      <w:r>
-        <w:fldChar w:fldCharType="separate"/>
-      </w:r>
-      <w:r>
-        <w:rPr>
-          <w:noProof/>
-        </w:rPr>
-        <w:t>6</w:t>
-      </w:r>
-      <w:r>
-        <w:rPr>
-          <w:noProof/>
-        </w:rPr>
-        <w:fldChar w:fldCharType="end"/>
-      </w:r>
+      <w:fldSimple w:instr=" SEQ Figure \* ARABIC ">
+        <w:r>
+          <w:rPr>
+            <w:noProof/>
+          </w:rPr>
+          <w:t>6</w:t>
+        </w:r>
+      </w:fldSimple>
       <w:r>
         <w:t xml:space="preserve"> High Level Class Diagram</w:t>
       </w:r>
@@ -3124,7 +3510,7 @@
       <w:pPr>
         <w:pStyle w:val="Heading2"/>
       </w:pPr>
-      <w:bookmarkStart w:id="13" w:name="_Toc321054178"/>
+      <w:bookmarkStart w:id="13" w:name="_Toc321174007"/>
       <w:commentRangeStart w:id="14"/>
       <w:r>
         <w:lastRenderedPageBreak/>
@@ -3151,22 +3537,9 @@
       <w:r>
         <w:rPr>
           <w:i/>
+          <w:highlight w:val="yellow"/>
         </w:rPr>
         <w:t>Class Diagrams and discussion here</w:t>
-      </w:r>
-    </w:p>
-    <w:p>
-      <w:pPr>
-        <w:rPr>
-          <w:i/>
-        </w:rPr>
-      </w:pPr>
-      <w:r>
-        <w:rPr>
-          <w:i/>
-          <w:highlight w:val="yellow"/>
-        </w:rPr>
-        <w:t>Needs to be more detailed—include more operations.</w:t>
       </w:r>
     </w:p>
     <w:p>
@@ -3224,27 +3597,14 @@
       <w:r>
         <w:t xml:space="preserve">Figure </w:t>
       </w:r>
-      <w:r>
-        <w:fldChar w:fldCharType="begin"/>
-      </w:r>
-      <w:r>
-        <w:instrText xml:space="preserve"> SEQ Figure \* ARABIC </w:instrText>
-      </w:r>
-      <w:r>
-        <w:fldChar w:fldCharType="separate"/>
-      </w:r>
-      <w:r>
-        <w:rPr>
-          <w:noProof/>
-        </w:rPr>
-        <w:t>7</w:t>
-      </w:r>
-      <w:r>
-        <w:rPr>
-          <w:noProof/>
-        </w:rPr>
-        <w:fldChar w:fldCharType="end"/>
-      </w:r>
+      <w:fldSimple w:instr=" SEQ Figure \* ARABIC ">
+        <w:r>
+          <w:rPr>
+            <w:noProof/>
+          </w:rPr>
+          <w:t>7</w:t>
+        </w:r>
+      </w:fldSimple>
       <w:r>
         <w:t>Class Diagram</w:t>
       </w:r>
@@ -3268,7 +3628,7 @@
       <w:pPr>
         <w:pStyle w:val="Heading1"/>
       </w:pPr>
-      <w:bookmarkStart w:id="15" w:name="_Toc321054180"/>
+      <w:bookmarkStart w:id="15" w:name="_Toc321174008"/>
       <w:commentRangeStart w:id="16"/>
       <w:r>
         <w:lastRenderedPageBreak/>
@@ -3292,18 +3652,22 @@
           <w:i/>
         </w:rPr>
       </w:pPr>
+      <w:proofErr w:type="gramStart"/>
       <w:r>
         <w:rPr>
           <w:i/>
+          <w:highlight w:val="yellow"/>
         </w:rPr>
         <w:t>In</w:t>
       </w:r>
       <w:r>
         <w:rPr>
           <w:i/>
+          <w:highlight w:val="yellow"/>
         </w:rPr>
         <w:t xml:space="preserve"> this section….</w:t>
       </w:r>
+      <w:proofErr w:type="gramEnd"/>
       <w:r>
         <w:rPr>
           <w:i/>
@@ -3363,110 +3727,17 @@
       <w:r>
         <w:t xml:space="preserve">Figure </w:t>
       </w:r>
-      <w:r>
-        <w:fldChar w:fldCharType="begin"/>
-      </w:r>
-      <w:r>
-        <w:instrText xml:space="preserve"> SEQ Figure \* ARABIC </w:instrText>
-      </w:r>
-      <w:r>
-        <w:fldChar w:fldCharType="separate"/>
-      </w:r>
-      <w:r>
-        <w:rPr>
-          <w:noProof/>
-        </w:rPr>
-        <w:t>8</w:t>
-      </w:r>
-      <w:r>
-        <w:rPr>
-          <w:noProof/>
-        </w:rPr>
-        <w:fldChar w:fldCharType="end"/>
-      </w:r>
+      <w:fldSimple w:instr=" SEQ Figure \* ARABIC ">
+        <w:r>
+          <w:rPr>
+            <w:noProof/>
+          </w:rPr>
+          <w:t>8</w:t>
+        </w:r>
+      </w:fldSimple>
       <w:r>
         <w:t>Sequence diagram for process interactions</w:t>
       </w:r>
-    </w:p>
-    <w:p>
-      <w:pPr>
-        <w:pStyle w:val="Heading2"/>
-      </w:pPr>
-      <w:bookmarkStart w:id="17" w:name="_Toc321054181"/>
-      <w:r>
-        <w:t>Start up interaction</w:t>
-      </w:r>
-      <w:bookmarkEnd w:id="17"/>
-    </w:p>
-    <w:p>
-      <w:pPr>
-        <w:rPr>
-          <w:i/>
-        </w:rPr>
-      </w:pPr>
-      <w:r>
-        <w:rPr>
-          <w:i/>
-        </w:rPr>
-        <w:t>Lorem ipsum</w:t>
-      </w:r>
-    </w:p>
-    <w:p>
-      <w:pPr>
-        <w:pStyle w:val="Heading2"/>
-      </w:pPr>
-      <w:bookmarkStart w:id="18" w:name="_Toc321054182"/>
-      <w:r>
-        <w:t>Processing interaction</w:t>
-      </w:r>
-      <w:bookmarkEnd w:id="18"/>
-    </w:p>
-    <w:p>
-      <w:pPr>
-        <w:rPr>
-          <w:i/>
-        </w:rPr>
-      </w:pPr>
-      <w:r>
-        <w:rPr>
-          <w:i/>
-        </w:rPr>
-        <w:t xml:space="preserve">Lorem </w:t>
-      </w:r>
-      <w:r>
-        <w:rPr>
-          <w:i/>
-        </w:rPr>
-        <w:t>i</w:t>
-      </w:r>
-      <w:r>
-        <w:rPr>
-          <w:i/>
-        </w:rPr>
-        <w:t>p</w:t>
-      </w:r>
-      <w:r>
-        <w:rPr>
-          <w:i/>
-        </w:rPr>
-        <w:t>s</w:t>
-      </w:r>
-      <w:r>
-        <w:rPr>
-          <w:i/>
-        </w:rPr>
-        <w:t>um</w:t>
-      </w:r>
-    </w:p>
-    <w:p>
-      <w:pPr>
-        <w:pStyle w:val="Heading2"/>
-      </w:pPr>
-      <w:bookmarkStart w:id="19" w:name="_Toc321054183"/>
-      <w:r>
-        <w:t>Simulation end interaction</w:t>
-      </w:r>
-      <w:bookmarkEnd w:id="19"/>
     </w:p>
     <w:p>
       <w:pPr>
@@ -3474,52 +3745,45 @@
           <w:rFonts w:eastAsiaTheme="majorEastAsia" w:cstheme="majorBidi"/>
           <w:b/>
           <w:bCs/>
-          <w:i/>
           <w:sz w:val="28"/>
           <w:szCs w:val="26"/>
         </w:rPr>
       </w:pPr>
       <w:r>
+        <w:br w:type="page"/>
+      </w:r>
+    </w:p>
+    <w:p>
+      <w:pPr>
+        <w:pStyle w:val="Heading2"/>
+      </w:pPr>
+      <w:bookmarkStart w:id="17" w:name="_Toc321174009"/>
+      <w:proofErr w:type="spellStart"/>
+      <w:r>
+        <w:lastRenderedPageBreak/>
+        <w:t>Start up</w:t>
+      </w:r>
+      <w:proofErr w:type="spellEnd"/>
+      <w:r>
+        <w:t xml:space="preserve"> interaction</w:t>
+      </w:r>
+      <w:bookmarkEnd w:id="17"/>
+    </w:p>
+    <w:p>
+      <w:pPr>
         <w:rPr>
           <w:i/>
         </w:rPr>
-        <w:t>Lorem ipsum</w:t>
-      </w:r>
-      <w:r>
-        <w:rPr>
-          <w:i/>
-        </w:rPr>
-        <w:br w:type="page"/>
-      </w:r>
-    </w:p>
-    <w:p>
-      <w:pPr>
-        <w:pStyle w:val="Heading2"/>
-        <w:rPr>
-          <w:sz w:val="32"/>
-          <w:szCs w:val="28"/>
-        </w:rPr>
-      </w:pPr>
-      <w:bookmarkStart w:id="20" w:name="_Toc321054184"/>
-      <w:r>
-        <w:lastRenderedPageBreak/>
-        <w:t>Discovery Protocol</w:t>
-      </w:r>
-      <w:bookmarkEnd w:id="20"/>
-    </w:p>
-    <w:p>
-      <w:pPr>
-        <w:keepNext/>
       </w:pPr>
       <w:r>
         <w:rPr>
           <w:noProof/>
         </w:rPr>
         <w:drawing>
-          <wp:inline distT="0" distB="0" distL="0" distR="0" wp14:anchorId="44824ABF" wp14:editId="557A68B6">
-            <wp:extent cx="5934075" cy="2800350"/>
-            <wp:effectExtent l="0" t="0" r="9525" b="0"/>
-            <wp:docPr id="7" name="Picture 7"/>
+          <wp:inline distT="0" distB="0" distL="0" distR="0" wp14:anchorId="30497DB0" wp14:editId="2D13220B">
+            <wp:extent cx="5943600" cy="1441450"/>
+            <wp:effectExtent l="0" t="0" r="0" b="6350"/>
+            <wp:docPr id="14" name="Picture 14"/>
             <wp:cNvGraphicFramePr>
               <a:graphicFrameLocks xmlns:a="http://schemas.openxmlformats.org/drawingml/2006/main" noChangeAspect="1"/>
             </wp:cNvGraphicFramePr>
@@ -3539,6 +3803,326 @@
                   <pic:spPr>
                     <a:xfrm>
                       <a:off x="0" y="0"/>
+                      <a:ext cx="5943600" cy="1441450"/>
+                    </a:xfrm>
+                    <a:prstGeom prst="rect">
+                      <a:avLst/>
+                    </a:prstGeom>
+                  </pic:spPr>
+                </pic:pic>
+              </a:graphicData>
+            </a:graphic>
+          </wp:inline>
+        </w:drawing>
+      </w:r>
+    </w:p>
+    <w:p>
+      <w:pPr>
+        <w:rPr>
+          <w:i/>
+        </w:rPr>
+      </w:pPr>
+      <w:proofErr w:type="spellStart"/>
+      <w:r>
+        <w:rPr>
+          <w:i/>
+        </w:rPr>
+        <w:t>Lorem</w:t>
+      </w:r>
+      <w:proofErr w:type="spellEnd"/>
+      <w:r>
+        <w:rPr>
+          <w:i/>
+        </w:rPr>
+        <w:t xml:space="preserve"> </w:t>
+      </w:r>
+      <w:proofErr w:type="spellStart"/>
+      <w:r>
+        <w:rPr>
+          <w:i/>
+        </w:rPr>
+        <w:t>ipsum</w:t>
+      </w:r>
+      <w:proofErr w:type="spellEnd"/>
+    </w:p>
+    <w:p>
+      <w:pPr>
+        <w:rPr>
+          <w:rFonts w:eastAsiaTheme="majorEastAsia" w:cstheme="majorBidi"/>
+          <w:b/>
+          <w:bCs/>
+          <w:sz w:val="28"/>
+          <w:szCs w:val="26"/>
+        </w:rPr>
+      </w:pPr>
+      <w:r>
+        <w:br w:type="page"/>
+      </w:r>
+    </w:p>
+    <w:p>
+      <w:pPr>
+        <w:pStyle w:val="Heading2"/>
+      </w:pPr>
+      <w:bookmarkStart w:id="18" w:name="_Toc321174010"/>
+      <w:r>
+        <w:lastRenderedPageBreak/>
+        <w:t>Processing interaction</w:t>
+      </w:r>
+      <w:bookmarkEnd w:id="18"/>
+    </w:p>
+    <w:p>
+      <w:pPr>
+        <w:rPr>
+          <w:i/>
+        </w:rPr>
+      </w:pPr>
+      <w:r>
+        <w:rPr>
+          <w:noProof/>
+        </w:rPr>
+        <w:drawing>
+          <wp:inline distT="0" distB="0" distL="0" distR="0" wp14:anchorId="1020E0B1" wp14:editId="4EC87514">
+            <wp:extent cx="5943600" cy="2947035"/>
+            <wp:effectExtent l="0" t="0" r="0" b="5715"/>
+            <wp:docPr id="15" name="Picture 15"/>
+            <wp:cNvGraphicFramePr>
+              <a:graphicFrameLocks xmlns:a="http://schemas.openxmlformats.org/drawingml/2006/main" noChangeAspect="1"/>
+            </wp:cNvGraphicFramePr>
+            <a:graphic xmlns:a="http://schemas.openxmlformats.org/drawingml/2006/main">
+              <a:graphicData uri="http://schemas.openxmlformats.org/drawingml/2006/picture">
+                <pic:pic xmlns:pic="http://schemas.openxmlformats.org/drawingml/2006/picture">
+                  <pic:nvPicPr>
+                    <pic:cNvPr id="0" name=""/>
+                    <pic:cNvPicPr/>
+                  </pic:nvPicPr>
+                  <pic:blipFill>
+                    <a:blip r:embed="rId28"/>
+                    <a:stretch>
+                      <a:fillRect/>
+                    </a:stretch>
+                  </pic:blipFill>
+                  <pic:spPr>
+                    <a:xfrm>
+                      <a:off x="0" y="0"/>
+                      <a:ext cx="5943600" cy="2947035"/>
+                    </a:xfrm>
+                    <a:prstGeom prst="rect">
+                      <a:avLst/>
+                    </a:prstGeom>
+                  </pic:spPr>
+                </pic:pic>
+              </a:graphicData>
+            </a:graphic>
+          </wp:inline>
+        </w:drawing>
+      </w:r>
+    </w:p>
+    <w:p>
+      <w:pPr>
+        <w:rPr>
+          <w:i/>
+        </w:rPr>
+      </w:pPr>
+      <w:proofErr w:type="spellStart"/>
+      <w:r>
+        <w:rPr>
+          <w:i/>
+        </w:rPr>
+        <w:t>Lorem</w:t>
+      </w:r>
+      <w:proofErr w:type="spellEnd"/>
+      <w:r>
+        <w:rPr>
+          <w:i/>
+        </w:rPr>
+        <w:t xml:space="preserve"> </w:t>
+      </w:r>
+      <w:proofErr w:type="spellStart"/>
+      <w:r>
+        <w:rPr>
+          <w:i/>
+        </w:rPr>
+        <w:t>i</w:t>
+      </w:r>
+      <w:r>
+        <w:rPr>
+          <w:i/>
+        </w:rPr>
+        <w:t>p</w:t>
+      </w:r>
+      <w:r>
+        <w:rPr>
+          <w:i/>
+        </w:rPr>
+        <w:t>s</w:t>
+      </w:r>
+      <w:r>
+        <w:rPr>
+          <w:i/>
+        </w:rPr>
+        <w:t>um</w:t>
+      </w:r>
+      <w:proofErr w:type="spellEnd"/>
+    </w:p>
+    <w:p>
+      <w:pPr>
+        <w:rPr>
+          <w:rFonts w:eastAsiaTheme="majorEastAsia" w:cstheme="majorBidi"/>
+          <w:b/>
+          <w:bCs/>
+          <w:sz w:val="28"/>
+          <w:szCs w:val="26"/>
+        </w:rPr>
+      </w:pPr>
+      <w:r>
+        <w:br w:type="page"/>
+      </w:r>
+    </w:p>
+    <w:p>
+      <w:pPr>
+        <w:pStyle w:val="Heading2"/>
+      </w:pPr>
+      <w:bookmarkStart w:id="19" w:name="_Toc321174011"/>
+      <w:r>
+        <w:lastRenderedPageBreak/>
+        <w:t>Simulation end interaction</w:t>
+      </w:r>
+      <w:bookmarkEnd w:id="19"/>
+    </w:p>
+    <w:p>
+      <w:pPr>
+        <w:rPr>
+          <w:i/>
+        </w:rPr>
+      </w:pPr>
+      <w:r>
+        <w:rPr>
+          <w:noProof/>
+        </w:rPr>
+        <w:drawing>
+          <wp:inline distT="0" distB="0" distL="0" distR="0" wp14:anchorId="162E963E" wp14:editId="3ABA1761">
+            <wp:extent cx="5943600" cy="1191260"/>
+            <wp:effectExtent l="0" t="0" r="0" b="8890"/>
+            <wp:docPr id="16" name="Picture 16"/>
+            <wp:cNvGraphicFramePr>
+              <a:graphicFrameLocks xmlns:a="http://schemas.openxmlformats.org/drawingml/2006/main" noChangeAspect="1"/>
+            </wp:cNvGraphicFramePr>
+            <a:graphic xmlns:a="http://schemas.openxmlformats.org/drawingml/2006/main">
+              <a:graphicData uri="http://schemas.openxmlformats.org/drawingml/2006/picture">
+                <pic:pic xmlns:pic="http://schemas.openxmlformats.org/drawingml/2006/picture">
+                  <pic:nvPicPr>
+                    <pic:cNvPr id="0" name=""/>
+                    <pic:cNvPicPr/>
+                  </pic:nvPicPr>
+                  <pic:blipFill>
+                    <a:blip r:embed="rId29"/>
+                    <a:stretch>
+                      <a:fillRect/>
+                    </a:stretch>
+                  </pic:blipFill>
+                  <pic:spPr>
+                    <a:xfrm>
+                      <a:off x="0" y="0"/>
+                      <a:ext cx="5943600" cy="1191260"/>
+                    </a:xfrm>
+                    <a:prstGeom prst="rect">
+                      <a:avLst/>
+                    </a:prstGeom>
+                  </pic:spPr>
+                </pic:pic>
+              </a:graphicData>
+            </a:graphic>
+          </wp:inline>
+        </w:drawing>
+      </w:r>
+    </w:p>
+    <w:p>
+      <w:pPr>
+        <w:rPr>
+          <w:rFonts w:eastAsiaTheme="majorEastAsia" w:cstheme="majorBidi"/>
+          <w:b/>
+          <w:bCs/>
+          <w:i/>
+          <w:sz w:val="28"/>
+          <w:szCs w:val="26"/>
+        </w:rPr>
+      </w:pPr>
+      <w:proofErr w:type="spellStart"/>
+      <w:r>
+        <w:rPr>
+          <w:i/>
+        </w:rPr>
+        <w:t>Lorem</w:t>
+      </w:r>
+      <w:proofErr w:type="spellEnd"/>
+      <w:r>
+        <w:rPr>
+          <w:i/>
+        </w:rPr>
+        <w:t xml:space="preserve"> </w:t>
+      </w:r>
+      <w:proofErr w:type="spellStart"/>
+      <w:r>
+        <w:rPr>
+          <w:i/>
+        </w:rPr>
+        <w:t>ipsum</w:t>
+      </w:r>
+      <w:proofErr w:type="spellEnd"/>
+      <w:r>
+        <w:rPr>
+          <w:i/>
+        </w:rPr>
+        <w:br w:type="page"/>
+      </w:r>
+    </w:p>
+    <w:p>
+      <w:pPr>
+        <w:pStyle w:val="Heading2"/>
+        <w:rPr>
+          <w:sz w:val="32"/>
+          <w:szCs w:val="28"/>
+        </w:rPr>
+      </w:pPr>
+      <w:bookmarkStart w:id="20" w:name="_Toc321174012"/>
+      <w:r>
+        <w:lastRenderedPageBreak/>
+        <w:t>Discovery Protocol</w:t>
+      </w:r>
+      <w:bookmarkEnd w:id="20"/>
+    </w:p>
+    <w:p>
+      <w:pPr>
+        <w:keepNext/>
+      </w:pPr>
+      <w:r>
+        <w:rPr>
+          <w:noProof/>
+        </w:rPr>
+        <w:drawing>
+          <wp:inline distT="0" distB="0" distL="0" distR="0" wp14:anchorId="44824ABF" wp14:editId="557A68B6">
+            <wp:extent cx="5934075" cy="2800350"/>
+            <wp:effectExtent l="0" t="0" r="9525" b="0"/>
+            <wp:docPr id="7" name="Picture 7"/>
+            <wp:cNvGraphicFramePr>
+              <a:graphicFrameLocks xmlns:a="http://schemas.openxmlformats.org/drawingml/2006/main" noChangeAspect="1"/>
+            </wp:cNvGraphicFramePr>
+            <a:graphic xmlns:a="http://schemas.openxmlformats.org/drawingml/2006/main">
+              <a:graphicData uri="http://schemas.openxmlformats.org/drawingml/2006/picture">
+                <pic:pic xmlns:pic="http://schemas.openxmlformats.org/drawingml/2006/picture">
+                  <pic:nvPicPr>
+                    <pic:cNvPr id="0" name=""/>
+                    <pic:cNvPicPr/>
+                  </pic:nvPicPr>
+                  <pic:blipFill>
+                    <a:blip r:embed="rId30"/>
+                    <a:stretch>
+                      <a:fillRect/>
+                    </a:stretch>
+                  </pic:blipFill>
+                  <pic:spPr>
+                    <a:xfrm>
+                      <a:off x="0" y="0"/>
                       <a:ext cx="5934075" cy="2800350"/>
                     </a:xfrm>
                     <a:prstGeom prst="rect">
@@ -3559,21 +4143,50 @@
       <w:r>
         <w:t xml:space="preserve">Figure </w:t>
       </w:r>
-      <w:fldSimple w:instr=" SEQ Figure \* ARABIC ">
-        <w:r>
-          <w:rPr>
-            <w:noProof/>
-          </w:rPr>
-          <w:t>9</w:t>
-        </w:r>
-      </w:fldSimple>
+      <w:r>
+        <w:fldChar w:fldCharType="begin"/>
+      </w:r>
+      <w:r>
+        <w:instrText xml:space="preserve"> SEQ Figure \* ARABIC </w:instrText>
+      </w:r>
+      <w:r>
+        <w:fldChar w:fldCharType="separate"/>
+      </w:r>
+      <w:r>
+        <w:rPr>
+          <w:noProof/>
+        </w:rPr>
+        <w:t>9</w:t>
+      </w:r>
+      <w:r>
+        <w:rPr>
+          <w:noProof/>
+        </w:rPr>
+        <w:fldChar w:fldCharType="end"/>
+      </w:r>
       <w:r>
         <w:t xml:space="preserve"> Discovery Protocol</w:t>
       </w:r>
     </w:p>
     <w:p>
       <w:r>
-        <w:t>In the discovery protocol, an agent sends a broadcast ping along with the current simulation Id to a discovery queue.  All agents are monitoring the discovery queue.  On “hearing” a ping, the listening agent responds with the simulation Id as well as its agentId.  The agentId is made up of the type of Agent and the MAS Node Id.  Any agent that is listening to the pong response queue will “hear” other agents on the network.</w:t>
+        <w:t xml:space="preserve">In the discovery protocol, an agent sends a broadcast ping along with the current simulation Id to a discovery queue.  All agents are monitoring the discovery queue.  On “hearing” a ping, the listening agent responds with the simulation Id as well as its </w:t>
+      </w:r>
+      <w:proofErr w:type="spellStart"/>
+      <w:r>
+        <w:t>agentId</w:t>
+      </w:r>
+      <w:proofErr w:type="spellEnd"/>
+      <w:r>
+        <w:t xml:space="preserve">.  The </w:t>
+      </w:r>
+      <w:proofErr w:type="spellStart"/>
+      <w:r>
+        <w:t>agentId</w:t>
+      </w:r>
+      <w:proofErr w:type="spellEnd"/>
+      <w:r>
+        <w:t xml:space="preserve"> is made up of the type of Agent and the MAS Node Id.  Any agent that is listening to the pong response queue will “hear” other agents on the network.</w:t>
       </w:r>
       <w:r>
         <w:br w:type="page"/>
@@ -3583,7 +4196,7 @@
       <w:pPr>
         <w:pStyle w:val="Heading1"/>
       </w:pPr>
-      <w:bookmarkStart w:id="21" w:name="_Toc321054185"/>
+      <w:bookmarkStart w:id="21" w:name="_Toc321174013"/>
       <w:r>
         <w:lastRenderedPageBreak/>
         <w:t>USE/OCL Model</w:t>
@@ -3594,7 +4207,7 @@
       <w:pPr>
         <w:pStyle w:val="Heading2"/>
       </w:pPr>
-      <w:bookmarkStart w:id="22" w:name="_Toc321054186"/>
+      <w:bookmarkStart w:id="22" w:name="_Toc321174014"/>
       <w:r>
         <w:t>Overview</w:t>
       </w:r>
@@ -3709,7 +4322,7 @@
       <w:pPr>
         <w:pStyle w:val="Heading2"/>
       </w:pPr>
-      <w:bookmarkStart w:id="23" w:name="_Toc321054187"/>
+      <w:bookmarkStart w:id="23" w:name="_Toc321174015"/>
       <w:r>
         <w:t>USE OCL Code</w:t>
       </w:r>
@@ -3763,7 +4376,7 @@
 
 <file path=word/comments.xml><?xml version="1.0" encoding="utf-8"?>
 <w:comments xmlns:wpc="http://schemas.microsoft.com/office/word/2010/wordprocessingCanvas" xmlns:mc="http://schemas.openxmlformats.org/markup-compatibility/2006" xmlns:o="urn:schemas-microsoft-com:office:office" xmlns:r="http://schemas.openxmlformats.org/officeDocument/2006/relationships" xmlns:m="http://schemas.openxmlformats.org/officeDocument/2006/math" xmlns:v="urn:schemas-microsoft-com:vml" xmlns:wp14="http://schemas.microsoft.com/office/word/2010/wordprocessingDrawing" xmlns:wp="http://schemas.openxmlformats.org/drawingml/2006/wordprocessingDrawing" xmlns:w10="urn:schemas-microsoft-com:office:word" xmlns:w="http://schemas.openxmlformats.org/wordprocessingml/2006/main" xmlns:w14="http://schemas.microsoft.com/office/word/2010/wordml" xmlns:wpg="http://schemas.microsoft.com/office/word/2010/wordprocessingGroup" xmlns:wpi="http://schemas.microsoft.com/office/word/2010/wordprocessingInk" xmlns:wne="http://schemas.microsoft.com/office/word/2006/wordml" xmlns:wps="http://schemas.microsoft.com/office/word/2010/wordprocessingShape" mc:Ignorable="w14 wp14">
-  <w:comment w:id="3" w:author="Bryan Nehl" w:date="2012-03-14T22:31:00Z" w:initials="bdn">
+  <w:comment w:id="4" w:author="Bryan Nehl" w:date="2012-03-14T22:31:00Z" w:initials="bdn">
     <w:p>
       <w:pPr>
         <w:pStyle w:val="CommentText"/>
@@ -3807,7 +4420,7 @@
             <v:path o:extrusionok="f" gradientshapeok="t" o:connecttype="rect"/>
             <o:lock v:ext="edit" aspectratio="t"/>
           </v:shapetype>
-          <v:shape id="_x0000_i1025" type="#_x0000_t75" style="width:2in;height:30pt" strokeweight="1pt">
+          <v:shape id="_x0000_i1025" type="#_x0000_t75" style="width:2in;height:30.15pt" strokeweight="1pt">
             <v:stroke endcap="round"/>
             <v:imagedata r:id="rId1" o:title="" croptop="7951f" cropbottom="-12921f" cropleft="-1242f" cropright="-2663f"/>
             <v:path shadowok="f" fillok="f" insetpenok="f"/>
@@ -3818,7 +4431,7 @@
       </w:r>
     </w:p>
   </w:comment>
-  <w:comment w:id="4" w:author="Bryan Nehl" w:date="2012-03-14T22:35:00Z" w:initials="bdn">
+  <w:comment w:id="5" w:author="Bryan Nehl" w:date="2012-03-14T22:35:00Z" w:initials="bdn">
     <w:p>
       <w:pPr>
         <w:pStyle w:val="CommentText"/>
@@ -3850,6 +4463,7 @@
         <w:pStyle w:val="CommentText"/>
       </w:pPr>
       <w:hyperlink r:id="rId3" w:anchor="Ch%209%20Arch%20Design&amp;section-id={37215EFF-B769-4A75-8EF0-7FEEA9F997B1}&amp;page-id={2FB101FC-B32E-4ED8-84A7-A7A33D514CA9}&amp;end" w:history="1">
+        <w:proofErr w:type="spellStart"/>
         <w:r>
           <w:rPr>
             <w:color w:val="0000FF"/>
@@ -3857,7 +4471,17 @@
             <w:szCs w:val="24"/>
             <w:u w:val="single"/>
           </w:rPr>
-          <w:t>Ch 9 Arch Design</w:t>
+          <w:t>Ch</w:t>
+        </w:r>
+        <w:proofErr w:type="spellEnd"/>
+        <w:r>
+          <w:rPr>
+            <w:color w:val="0000FF"/>
+            <w:sz w:val="24"/>
+            <w:szCs w:val="24"/>
+            <w:u w:val="single"/>
+          </w:rPr>
+          <w:t xml:space="preserve"> 9 Arch Design</w:t>
         </w:r>
       </w:hyperlink>
     </w:p>
@@ -3874,7 +4498,15 @@
         <w:annotationRef/>
       </w:r>
       <w:r>
-        <w:t>See OneNote: CIS 744, Ch 9</w:t>
+        <w:t xml:space="preserve">See OneNote: CIS 744, </w:t>
+      </w:r>
+      <w:proofErr w:type="spellStart"/>
+      <w:r>
+        <w:t>Ch</w:t>
+      </w:r>
+      <w:proofErr w:type="spellEnd"/>
+      <w:r>
+        <w:t xml:space="preserve"> 9</w:t>
       </w:r>
     </w:p>
     <w:p>
@@ -3882,23 +4514,19 @@
         <w:pStyle w:val="CommentText"/>
       </w:pPr>
       <w:hyperlink r:id="rId4" w:anchor="Ch%209%20Arch%20Design&amp;section-id={37215EFF-B769-4A75-8EF0-7FEEA9F997B1}&amp;page-id={2FB101FC-B32E-4ED8-84A7-A7A33D514CA9}&amp;end" w:history="1">
+        <w:proofErr w:type="spellStart"/>
         <w:r>
           <w:rPr>
             <w:rStyle w:val="Hyperlink"/>
           </w:rPr>
-          <w:t xml:space="preserve">Ch 9 Arch </w:t>
+          <w:t>Ch</w:t>
         </w:r>
+        <w:proofErr w:type="spellEnd"/>
         <w:r>
           <w:rPr>
             <w:rStyle w:val="Hyperlink"/>
           </w:rPr>
-          <w:t>D</w:t>
-        </w:r>
-        <w:r>
-          <w:rPr>
-            <w:rStyle w:val="Hyperlink"/>
-          </w:rPr>
-          <w:t>esign</w:t>
+          <w:t xml:space="preserve"> 9 Arch Design</w:t>
         </w:r>
       </w:hyperlink>
       <w:r>
@@ -3925,25 +4553,7 @@
             <w:szCs w:val="24"/>
             <w:u w:val="single"/>
           </w:rPr>
-          <w:t>We</w:t>
-        </w:r>
-        <w:r>
-          <w:rPr>
-            <w:color w:val="0000FF"/>
-            <w:sz w:val="24"/>
-            <w:szCs w:val="24"/>
-            <w:u w:val="single"/>
-          </w:rPr>
-          <w:t>e</w:t>
-        </w:r>
-        <w:r>
-          <w:rPr>
-            <w:color w:val="0000FF"/>
-            <w:sz w:val="24"/>
-            <w:szCs w:val="24"/>
-            <w:u w:val="single"/>
-          </w:rPr>
-          <w:t>k 7</w:t>
+          <w:t>Week 7</w:t>
         </w:r>
       </w:hyperlink>
     </w:p>
@@ -3973,7 +4583,7 @@
           <w:szCs w:val="28"/>
         </w:rPr>
         <w:pict>
-          <v:shape id="_x0000_i1026" type="#_x0000_t75" style="width:140.25pt;height:48pt" strokeweight="1pt">
+          <v:shape id="_x0000_i1026" type="#_x0000_t75" style="width:139.8pt;height:47.7pt" strokeweight="1pt">
             <v:stroke endcap="round"/>
             <v:imagedata r:id="rId6" o:title="" croptop="2961f" cropbottom="-8250f" cropleft="314f" cropright="-2669f"/>
             <v:path shadowok="f" fillok="f" insetpenok="f"/>
@@ -4069,7 +4679,7 @@
                 <w:bCs/>
                 <w:noProof/>
               </w:rPr>
-              <w:t>6</w:t>
+              <w:t>2</w:t>
             </w:r>
             <w:r>
               <w:rPr>
@@ -4103,7 +4713,7 @@
                 <w:bCs/>
                 <w:noProof/>
               </w:rPr>
-              <w:t>14</w:t>
+              <w:t>17</w:t>
             </w:r>
             <w:r>
               <w:rPr>
@@ -4321,7 +4931,7 @@
       <w:rPr>
         <w:noProof/>
       </w:rPr>
-      <w:t>2012-04-01 13:38</w:t>
+      <w:t>2012-04-02 12:48</w:t>
     </w:r>
     <w:r>
       <w:fldChar w:fldCharType="end"/>
@@ -6662,21 +7272,6 @@
 </file>
 
 <file path=customXml/item1.xml><?xml version="1.0" encoding="utf-8"?>
-<p:properties xmlns:p="http://schemas.microsoft.com/office/2006/metadata/properties" xmlns:xsi="http://www.w3.org/2001/XMLSchema-instance">
-  <documentManagement>
-    <ContentTypeId xmlns="http://schemas.microsoft.com/sharepoint/v3">0x0056BD8EAE6FAF36488DB4D7E32B557BC9</ContentTypeId>
-    <_SourceUrl xmlns="http://schemas.microsoft.com/sharepoint/v3" xsi:nil="true"/>
-    <AutoVersionDisabled xmlns="http://schemas.microsoft.com/sharepoint/v3">false</AutoVersionDisabled>
-    <ItemType xmlns="http://schemas.microsoft.com/sharepoint/v3">1</ItemType>
-    <Order xmlns="http://schemas.microsoft.com/sharepoint/v3" xsi:nil="true"/>
-    <_SharedFileIndex xmlns="http://schemas.microsoft.com/sharepoint/v3" xsi:nil="true"/>
-    <MetaInfo xmlns="http://schemas.microsoft.com/sharepoint/v3" xsi:nil="true"/>
-    <Description xmlns="http://schemas.microsoft.com/sharepoint/v3" xsi:nil="true"/>
-  </documentManagement>
-</p:properties>
-</file>
-
-<file path=customXml/item2.xml><?xml version="1.0" encoding="utf-8"?>
 <ct:contentTypeSchema xmlns:ct="http://schemas.microsoft.com/office/2006/metadata/contentType" xmlns:ma="http://schemas.microsoft.com/office/2006/metadata/properties/metaAttributes" ct:_="" ma:_="" ma:contentTypeName="_Docs_" ma:contentTypeID="0x0056BD8EAE6FAF36488DB4D7E32B557BC9" ma:contentTypeVersion="" ma:contentTypeDescription="" ma:contentTypeScope="" ma:versionID="b24a59f726d28f46a69a0a8240ee44ed">
   <xsd:schema xmlns:xsd="http://www.w3.org/2001/XMLSchema" xmlns:p="http://schemas.microsoft.com/office/2006/metadata/properties" xmlns:ns1="http://schemas.microsoft.com/sharepoint/v3" targetNamespace="http://schemas.microsoft.com/office/2006/metadata/properties" ma:root="true" ma:fieldsID="3e5d9eca856144ce6ca1da655f95619c" ns1:_="">
     <xsd:import namespace="http://schemas.microsoft.com/sharepoint/v3"/>
@@ -7030,20 +7625,26 @@
 </ct:contentTypeSchema>
 </file>
 
+<file path=customXml/item2.xml><?xml version="1.0" encoding="utf-8"?>
+<p:properties xmlns:p="http://schemas.microsoft.com/office/2006/metadata/properties" xmlns:xsi="http://www.w3.org/2001/XMLSchema-instance">
+  <documentManagement>
+    <ContentTypeId xmlns="http://schemas.microsoft.com/sharepoint/v3">0x0056BD8EAE6FAF36488DB4D7E32B557BC9</ContentTypeId>
+    <_SourceUrl xmlns="http://schemas.microsoft.com/sharepoint/v3" xsi:nil="true"/>
+    <AutoVersionDisabled xmlns="http://schemas.microsoft.com/sharepoint/v3">false</AutoVersionDisabled>
+    <ItemType xmlns="http://schemas.microsoft.com/sharepoint/v3">1</ItemType>
+    <Order xmlns="http://schemas.microsoft.com/sharepoint/v3" xsi:nil="true"/>
+    <_SharedFileIndex xmlns="http://schemas.microsoft.com/sharepoint/v3" xsi:nil="true"/>
+    <MetaInfo xmlns="http://schemas.microsoft.com/sharepoint/v3" xsi:nil="true"/>
+    <Description xmlns="http://schemas.microsoft.com/sharepoint/v3" xsi:nil="true"/>
+  </documentManagement>
+</p:properties>
+</file>
+
 <file path=customXml/item3.xml><?xml version="1.0" encoding="utf-8"?>
 <b:Sources xmlns:b="http://schemas.openxmlformats.org/officeDocument/2006/bibliography" xmlns="http://schemas.openxmlformats.org/officeDocument/2006/bibliography" SelectedStyle="\APA.XSL" StyleName="APA"/>
 </file>
 
 <file path=customXml/itemProps1.xml><?xml version="1.0" encoding="utf-8"?>
-<ds:datastoreItem xmlns:ds="http://schemas.openxmlformats.org/officeDocument/2006/customXml" ds:itemID="{42C760F5-DE4A-4ED6-8CB0-B54FEE6DCDF2}">
-  <ds:schemaRefs>
-    <ds:schemaRef ds:uri="http://schemas.microsoft.com/office/2006/metadata/properties"/>
-    <ds:schemaRef ds:uri="http://schemas.microsoft.com/sharepoint/v3"/>
-  </ds:schemaRefs>
-</ds:datastoreItem>
-</file>
-
-<file path=customXml/itemProps2.xml><?xml version="1.0" encoding="utf-8"?>
 <ds:datastoreItem xmlns:ds="http://schemas.openxmlformats.org/officeDocument/2006/customXml" ds:itemID="{C12AA6FC-2577-4BCB-865C-6D2F38D89CB3}">
   <ds:schemaRefs>
     <ds:schemaRef ds:uri="http://schemas.microsoft.com/office/2006/metadata/contentType"/>
@@ -7060,8 +7661,17 @@
 </ds:datastoreItem>
 </file>
 
+<file path=customXml/itemProps2.xml><?xml version="1.0" encoding="utf-8"?>
+<ds:datastoreItem xmlns:ds="http://schemas.openxmlformats.org/officeDocument/2006/customXml" ds:itemID="{42C760F5-DE4A-4ED6-8CB0-B54FEE6DCDF2}">
+  <ds:schemaRefs>
+    <ds:schemaRef ds:uri="http://schemas.microsoft.com/office/2006/metadata/properties"/>
+    <ds:schemaRef ds:uri="http://schemas.microsoft.com/sharepoint/v3"/>
+  </ds:schemaRefs>
+</ds:datastoreItem>
+</file>
+
 <file path=customXml/itemProps3.xml><?xml version="1.0" encoding="utf-8"?>
-<ds:datastoreItem xmlns:ds="http://schemas.openxmlformats.org/officeDocument/2006/customXml" ds:itemID="{6C5218FF-8F1E-4CDD-B70F-3A98B85823D0}">
+<ds:datastoreItem xmlns:ds="http://schemas.openxmlformats.org/officeDocument/2006/customXml" ds:itemID="{5FD66C1C-91F2-4CB0-8255-611456358F87}">
   <ds:schemaRefs>
     <ds:schemaRef ds:uri="http://schemas.openxmlformats.org/officeDocument/2006/bibliography"/>
   </ds:schemaRefs>

</xml_diff>

<commit_message>
interfaces update, some other work too
</commit_message>
<xml_diff>
--- a/portfolio/SystemArchitectureDesign.docx
+++ b/portfolio/SystemArchitectureDesign.docx
@@ -308,148 +308,13 @@
             </w:rPr>
             <w:fldChar w:fldCharType="separate"/>
           </w:r>
-          <w:bookmarkStart w:id="0" w:name="_GoBack"/>
-          <w:bookmarkEnd w:id="0"/>
-          <w:r>
-            <w:rPr>
-              <w:rStyle w:val="Hyperlink"/>
-              <w:noProof/>
-            </w:rPr>
-            <w:fldChar w:fldCharType="begin"/>
-          </w:r>
-          <w:r>
-            <w:rPr>
-              <w:rStyle w:val="Hyperlink"/>
-              <w:noProof/>
-            </w:rPr>
-            <w:instrText xml:space="preserve"> </w:instrText>
-          </w:r>
-          <w:r>
-            <w:rPr>
-              <w:noProof/>
-            </w:rPr>
-            <w:instrText>HYPERLINK \l "_Toc321173998"</w:instrText>
-          </w:r>
-          <w:r>
-            <w:rPr>
-              <w:rStyle w:val="Hyperlink"/>
-              <w:noProof/>
-            </w:rPr>
-            <w:instrText xml:space="preserve"> </w:instrText>
-          </w:r>
-          <w:r>
-            <w:rPr>
-              <w:rStyle w:val="Hyperlink"/>
-              <w:noProof/>
-            </w:rPr>
-          </w:r>
-          <w:r>
-            <w:rPr>
-              <w:rStyle w:val="Hyperlink"/>
-              <w:noProof/>
-            </w:rPr>
-            <w:fldChar w:fldCharType="separate"/>
-          </w:r>
-          <w:r>
-            <w:rPr>
-              <w:rStyle w:val="Hyperlink"/>
-              <w:noProof/>
-            </w:rPr>
-            <w:t>1</w:t>
-          </w:r>
-          <w:r>
-            <w:rPr>
-              <w:rFonts w:asciiTheme="minorHAnsi" w:eastAsiaTheme="minorEastAsia" w:hAnsiTheme="minorHAnsi" w:cstheme="minorBidi"/>
-              <w:noProof/>
-              <w:sz w:val="22"/>
-              <w:szCs w:val="22"/>
-            </w:rPr>
-            <w:tab/>
-          </w:r>
-          <w:r>
-            <w:rPr>
-              <w:rStyle w:val="Hyperlink"/>
-              <w:noProof/>
-            </w:rPr>
-            <w:t>Introduction</w:t>
-          </w:r>
-          <w:r>
-            <w:rPr>
-              <w:noProof/>
-              <w:webHidden/>
-            </w:rPr>
-            <w:tab/>
-          </w:r>
-          <w:r>
-            <w:rPr>
-              <w:noProof/>
-              <w:webHidden/>
-            </w:rPr>
-            <w:fldChar w:fldCharType="begin"/>
-          </w:r>
-          <w:r>
-            <w:rPr>
-              <w:noProof/>
-              <w:webHidden/>
-            </w:rPr>
-            <w:instrText xml:space="preserve"> PAGEREF _Toc321173998 \h </w:instrText>
-          </w:r>
-          <w:r>
-            <w:rPr>
-              <w:noProof/>
-              <w:webHidden/>
-            </w:rPr>
-          </w:r>
-          <w:r>
-            <w:rPr>
-              <w:noProof/>
-              <w:webHidden/>
-            </w:rPr>
-            <w:fldChar w:fldCharType="separate"/>
-          </w:r>
-          <w:r>
-            <w:rPr>
-              <w:noProof/>
-              <w:webHidden/>
-            </w:rPr>
-            <w:t>3</w:t>
-          </w:r>
-          <w:r>
-            <w:rPr>
-              <w:noProof/>
-              <w:webHidden/>
-            </w:rPr>
-            <w:fldChar w:fldCharType="end"/>
-          </w:r>
-          <w:r>
-            <w:rPr>
-              <w:rStyle w:val="Hyperlink"/>
-              <w:noProof/>
-            </w:rPr>
-            <w:fldChar w:fldCharType="end"/>
-          </w:r>
-        </w:p>
-        <w:p>
-          <w:pPr>
-            <w:pStyle w:val="TOC1"/>
-            <w:tabs>
-              <w:tab w:val="left" w:pos="480"/>
-              <w:tab w:val="right" w:leader="dot" w:pos="9350"/>
-            </w:tabs>
-            <w:rPr>
-              <w:rFonts w:asciiTheme="minorHAnsi" w:eastAsiaTheme="minorEastAsia" w:hAnsiTheme="minorHAnsi" w:cstheme="minorBidi"/>
-              <w:noProof/>
-              <w:sz w:val="22"/>
-              <w:szCs w:val="22"/>
-            </w:rPr>
-          </w:pPr>
-          <w:hyperlink w:anchor="_Toc321173999" w:history="1">
+          <w:hyperlink w:anchor="_Toc321221252" w:history="1">
             <w:r>
               <w:rPr>
                 <w:rStyle w:val="Hyperlink"/>
                 <w:noProof/>
               </w:rPr>
-              <w:t>2</w:t>
+              <w:t>1</w:t>
             </w:r>
             <w:r>
               <w:rPr>
@@ -465,7 +330,7 @@
                 <w:rStyle w:val="Hyperlink"/>
                 <w:noProof/>
               </w:rPr>
-              <w:t>References</w:t>
+              <w:t>Introduction</w:t>
             </w:r>
             <w:r>
               <w:rPr>
@@ -486,7 +351,7 @@
                 <w:noProof/>
                 <w:webHidden/>
               </w:rPr>
-              <w:instrText xml:space="preserve"> PAGEREF _Toc321173999 \h </w:instrText>
+              <w:instrText xml:space="preserve"> PAGEREF _Toc321221252 \h </w:instrText>
             </w:r>
             <w:r>
               <w:rPr>
@@ -531,13 +396,13 @@
               <w:szCs w:val="22"/>
             </w:rPr>
           </w:pPr>
-          <w:hyperlink w:anchor="_Toc321174000" w:history="1">
+          <w:hyperlink w:anchor="_Toc321221253" w:history="1">
             <w:r>
               <w:rPr>
                 <w:rStyle w:val="Hyperlink"/>
                 <w:noProof/>
               </w:rPr>
-              <w:t>3</w:t>
+              <w:t>2</w:t>
             </w:r>
             <w:r>
               <w:rPr>
@@ -553,6 +418,94 @@
                 <w:rStyle w:val="Hyperlink"/>
                 <w:noProof/>
               </w:rPr>
+              <w:t>References</w:t>
+            </w:r>
+            <w:r>
+              <w:rPr>
+                <w:noProof/>
+                <w:webHidden/>
+              </w:rPr>
+              <w:tab/>
+            </w:r>
+            <w:r>
+              <w:rPr>
+                <w:noProof/>
+                <w:webHidden/>
+              </w:rPr>
+              <w:fldChar w:fldCharType="begin"/>
+            </w:r>
+            <w:r>
+              <w:rPr>
+                <w:noProof/>
+                <w:webHidden/>
+              </w:rPr>
+              <w:instrText xml:space="preserve"> PAGEREF _Toc321221253 \h </w:instrText>
+            </w:r>
+            <w:r>
+              <w:rPr>
+                <w:noProof/>
+                <w:webHidden/>
+              </w:rPr>
+            </w:r>
+            <w:r>
+              <w:rPr>
+                <w:noProof/>
+                <w:webHidden/>
+              </w:rPr>
+              <w:fldChar w:fldCharType="separate"/>
+            </w:r>
+            <w:r>
+              <w:rPr>
+                <w:noProof/>
+                <w:webHidden/>
+              </w:rPr>
+              <w:t>3</w:t>
+            </w:r>
+            <w:r>
+              <w:rPr>
+                <w:noProof/>
+                <w:webHidden/>
+              </w:rPr>
+              <w:fldChar w:fldCharType="end"/>
+            </w:r>
+          </w:hyperlink>
+        </w:p>
+        <w:p>
+          <w:pPr>
+            <w:pStyle w:val="TOC1"/>
+            <w:tabs>
+              <w:tab w:val="left" w:pos="480"/>
+              <w:tab w:val="right" w:leader="dot" w:pos="9350"/>
+            </w:tabs>
+            <w:rPr>
+              <w:rFonts w:asciiTheme="minorHAnsi" w:eastAsiaTheme="minorEastAsia" w:hAnsiTheme="minorHAnsi" w:cstheme="minorBidi"/>
+              <w:noProof/>
+              <w:sz w:val="22"/>
+              <w:szCs w:val="22"/>
+            </w:rPr>
+          </w:pPr>
+          <w:hyperlink w:anchor="_Toc321221254" w:history="1">
+            <w:r>
+              <w:rPr>
+                <w:rStyle w:val="Hyperlink"/>
+                <w:noProof/>
+              </w:rPr>
+              <w:t>3</w:t>
+            </w:r>
+            <w:r>
+              <w:rPr>
+                <w:rFonts w:asciiTheme="minorHAnsi" w:eastAsiaTheme="minorEastAsia" w:hAnsiTheme="minorHAnsi" w:cstheme="minorBidi"/>
+                <w:noProof/>
+                <w:sz w:val="22"/>
+                <w:szCs w:val="22"/>
+              </w:rPr>
+              <w:tab/>
+            </w:r>
+            <w:r>
+              <w:rPr>
+                <w:rStyle w:val="Hyperlink"/>
+                <w:noProof/>
+              </w:rPr>
               <w:t>Architecture</w:t>
             </w:r>
             <w:r>
@@ -574,7 +527,7 @@
                 <w:noProof/>
                 <w:webHidden/>
               </w:rPr>
-              <w:instrText xml:space="preserve"> PAGEREF _Toc321174000 \h </w:instrText>
+              <w:instrText xml:space="preserve"> PAGEREF _Toc321221254 \h </w:instrText>
             </w:r>
             <w:r>
               <w:rPr>
@@ -619,7 +572,7 @@
               <w:szCs w:val="22"/>
             </w:rPr>
           </w:pPr>
-          <w:hyperlink w:anchor="_Toc321174001" w:history="1">
+          <w:hyperlink w:anchor="_Toc321221255" w:history="1">
             <w:r>
               <w:rPr>
                 <w:rStyle w:val="Hyperlink"/>
@@ -662,7 +615,7 @@
                 <w:noProof/>
                 <w:webHidden/>
               </w:rPr>
-              <w:instrText xml:space="preserve"> PAGEREF _Toc321174001 \h </w:instrText>
+              <w:instrText xml:space="preserve"> PAGEREF _Toc321221255 \h </w:instrText>
             </w:r>
             <w:r>
               <w:rPr>
@@ -707,7 +660,7 @@
               <w:szCs w:val="22"/>
             </w:rPr>
           </w:pPr>
-          <w:hyperlink w:anchor="_Toc321174002" w:history="1">
+          <w:hyperlink w:anchor="_Toc321221256" w:history="1">
             <w:r>
               <w:rPr>
                 <w:rStyle w:val="Hyperlink"/>
@@ -750,7 +703,7 @@
                 <w:noProof/>
                 <w:webHidden/>
               </w:rPr>
-              <w:instrText xml:space="preserve"> PAGEREF _Toc321174002 \h </w:instrText>
+              <w:instrText xml:space="preserve"> PAGEREF _Toc321221256 \h </w:instrText>
             </w:r>
             <w:r>
               <w:rPr>
@@ -795,7 +748,7 @@
               <w:szCs w:val="22"/>
             </w:rPr>
           </w:pPr>
-          <w:hyperlink w:anchor="_Toc321174003" w:history="1">
+          <w:hyperlink w:anchor="_Toc321221257" w:history="1">
             <w:r>
               <w:rPr>
                 <w:rStyle w:val="Hyperlink"/>
@@ -838,7 +791,7 @@
                 <w:noProof/>
                 <w:webHidden/>
               </w:rPr>
-              <w:instrText xml:space="preserve"> PAGEREF _Toc321174003 \h </w:instrText>
+              <w:instrText xml:space="preserve"> PAGEREF _Toc321221257 \h </w:instrText>
             </w:r>
             <w:r>
               <w:rPr>
@@ -883,12 +836,11 @@
               <w:szCs w:val="22"/>
             </w:rPr>
           </w:pPr>
-          <w:hyperlink w:anchor="_Toc321174004" w:history="1">
+          <w:hyperlink w:anchor="_Toc321221258" w:history="1">
             <w:r>
               <w:rPr>
                 <w:rStyle w:val="Hyperlink"/>
                 <w:noProof/>
-                <w:highlight w:val="yellow"/>
               </w:rPr>
               <w:t>3.4</w:t>
             </w:r>
@@ -905,7 +857,6 @@
               <w:rPr>
                 <w:rStyle w:val="Hyperlink"/>
                 <w:noProof/>
-                <w:highlight w:val="yellow"/>
               </w:rPr>
               <w:t>Component Interface Specification</w:t>
             </w:r>
@@ -928,7 +879,7 @@
                 <w:noProof/>
                 <w:webHidden/>
               </w:rPr>
-              <w:instrText xml:space="preserve"> PAGEREF _Toc321174004 \h </w:instrText>
+              <w:instrText xml:space="preserve"> PAGEREF _Toc321221258 \h </w:instrText>
             </w:r>
             <w:r>
               <w:rPr>
@@ -949,6 +900,270 @@
                 <w:webHidden/>
               </w:rPr>
               <w:t>6</w:t>
+            </w:r>
+            <w:r>
+              <w:rPr>
+                <w:noProof/>
+                <w:webHidden/>
+              </w:rPr>
+              <w:fldChar w:fldCharType="end"/>
+            </w:r>
+          </w:hyperlink>
+        </w:p>
+        <w:p>
+          <w:pPr>
+            <w:pStyle w:val="TOC3"/>
+            <w:tabs>
+              <w:tab w:val="left" w:pos="1320"/>
+              <w:tab w:val="right" w:leader="dot" w:pos="9350"/>
+            </w:tabs>
+            <w:rPr>
+              <w:rFonts w:asciiTheme="minorHAnsi" w:eastAsiaTheme="minorEastAsia" w:hAnsiTheme="minorHAnsi" w:cstheme="minorBidi"/>
+              <w:noProof/>
+              <w:sz w:val="22"/>
+              <w:szCs w:val="22"/>
+            </w:rPr>
+          </w:pPr>
+          <w:hyperlink w:anchor="_Toc321221259" w:history="1">
+            <w:r>
+              <w:rPr>
+                <w:rStyle w:val="Hyperlink"/>
+                <w:noProof/>
+              </w:rPr>
+              <w:t>3.4.1</w:t>
+            </w:r>
+            <w:r>
+              <w:rPr>
+                <w:rFonts w:asciiTheme="minorHAnsi" w:eastAsiaTheme="minorEastAsia" w:hAnsiTheme="minorHAnsi" w:cstheme="minorBidi"/>
+                <w:noProof/>
+                <w:sz w:val="22"/>
+                <w:szCs w:val="22"/>
+              </w:rPr>
+              <w:tab/>
+            </w:r>
+            <w:r>
+              <w:rPr>
+                <w:rStyle w:val="Hyperlink"/>
+                <w:noProof/>
+              </w:rPr>
+              <w:t>IPersistPlan</w:t>
+            </w:r>
+            <w:r>
+              <w:rPr>
+                <w:noProof/>
+                <w:webHidden/>
+              </w:rPr>
+              <w:tab/>
+            </w:r>
+            <w:r>
+              <w:rPr>
+                <w:noProof/>
+                <w:webHidden/>
+              </w:rPr>
+              <w:fldChar w:fldCharType="begin"/>
+            </w:r>
+            <w:r>
+              <w:rPr>
+                <w:noProof/>
+                <w:webHidden/>
+              </w:rPr>
+              <w:instrText xml:space="preserve"> PAGEREF _Toc321221259 \h </w:instrText>
+            </w:r>
+            <w:r>
+              <w:rPr>
+                <w:noProof/>
+                <w:webHidden/>
+              </w:rPr>
+            </w:r>
+            <w:r>
+              <w:rPr>
+                <w:noProof/>
+                <w:webHidden/>
+              </w:rPr>
+              <w:fldChar w:fldCharType="separate"/>
+            </w:r>
+            <w:r>
+              <w:rPr>
+                <w:noProof/>
+                <w:webHidden/>
+              </w:rPr>
+              <w:t>6</w:t>
+            </w:r>
+            <w:r>
+              <w:rPr>
+                <w:noProof/>
+                <w:webHidden/>
+              </w:rPr>
+              <w:fldChar w:fldCharType="end"/>
+            </w:r>
+          </w:hyperlink>
+        </w:p>
+        <w:p>
+          <w:pPr>
+            <w:pStyle w:val="TOC3"/>
+            <w:tabs>
+              <w:tab w:val="left" w:pos="1320"/>
+              <w:tab w:val="right" w:leader="dot" w:pos="9350"/>
+            </w:tabs>
+            <w:rPr>
+              <w:rFonts w:asciiTheme="minorHAnsi" w:eastAsiaTheme="minorEastAsia" w:hAnsiTheme="minorHAnsi" w:cstheme="minorBidi"/>
+              <w:noProof/>
+              <w:sz w:val="22"/>
+              <w:szCs w:val="22"/>
+            </w:rPr>
+          </w:pPr>
+          <w:hyperlink w:anchor="_Toc321221260" w:history="1">
+            <w:r>
+              <w:rPr>
+                <w:rStyle w:val="Hyperlink"/>
+                <w:noProof/>
+              </w:rPr>
+              <w:t>3.4.2</w:t>
+            </w:r>
+            <w:r>
+              <w:rPr>
+                <w:rFonts w:asciiTheme="minorHAnsi" w:eastAsiaTheme="minorEastAsia" w:hAnsiTheme="minorHAnsi" w:cstheme="minorBidi"/>
+                <w:noProof/>
+                <w:sz w:val="22"/>
+                <w:szCs w:val="22"/>
+              </w:rPr>
+              <w:tab/>
+            </w:r>
+            <w:r>
+              <w:rPr>
+                <w:rStyle w:val="Hyperlink"/>
+                <w:noProof/>
+              </w:rPr>
+              <w:t>IPersistSafetyRequest</w:t>
+            </w:r>
+            <w:r>
+              <w:rPr>
+                <w:noProof/>
+                <w:webHidden/>
+              </w:rPr>
+              <w:tab/>
+            </w:r>
+            <w:r>
+              <w:rPr>
+                <w:noProof/>
+                <w:webHidden/>
+              </w:rPr>
+              <w:fldChar w:fldCharType="begin"/>
+            </w:r>
+            <w:r>
+              <w:rPr>
+                <w:noProof/>
+                <w:webHidden/>
+              </w:rPr>
+              <w:instrText xml:space="preserve"> PAGEREF _Toc321221260 \h </w:instrText>
+            </w:r>
+            <w:r>
+              <w:rPr>
+                <w:noProof/>
+                <w:webHidden/>
+              </w:rPr>
+            </w:r>
+            <w:r>
+              <w:rPr>
+                <w:noProof/>
+                <w:webHidden/>
+              </w:rPr>
+              <w:fldChar w:fldCharType="separate"/>
+            </w:r>
+            <w:r>
+              <w:rPr>
+                <w:noProof/>
+                <w:webHidden/>
+              </w:rPr>
+              <w:t>7</w:t>
+            </w:r>
+            <w:r>
+              <w:rPr>
+                <w:noProof/>
+                <w:webHidden/>
+              </w:rPr>
+              <w:fldChar w:fldCharType="end"/>
+            </w:r>
+          </w:hyperlink>
+        </w:p>
+        <w:p>
+          <w:pPr>
+            <w:pStyle w:val="TOC3"/>
+            <w:tabs>
+              <w:tab w:val="left" w:pos="1320"/>
+              <w:tab w:val="right" w:leader="dot" w:pos="9350"/>
+            </w:tabs>
+            <w:rPr>
+              <w:rFonts w:asciiTheme="minorHAnsi" w:eastAsiaTheme="minorEastAsia" w:hAnsiTheme="minorHAnsi" w:cstheme="minorBidi"/>
+              <w:noProof/>
+              <w:sz w:val="22"/>
+              <w:szCs w:val="22"/>
+            </w:rPr>
+          </w:pPr>
+          <w:hyperlink w:anchor="_Toc321221261" w:history="1">
+            <w:r>
+              <w:rPr>
+                <w:rStyle w:val="Hyperlink"/>
+                <w:noProof/>
+              </w:rPr>
+              <w:t>3.4.3</w:t>
+            </w:r>
+            <w:r>
+              <w:rPr>
+                <w:rFonts w:asciiTheme="minorHAnsi" w:eastAsiaTheme="minorEastAsia" w:hAnsiTheme="minorHAnsi" w:cstheme="minorBidi"/>
+                <w:noProof/>
+                <w:sz w:val="22"/>
+                <w:szCs w:val="22"/>
+              </w:rPr>
+              <w:tab/>
+            </w:r>
+            <w:r>
+              <w:rPr>
+                <w:rStyle w:val="Hyperlink"/>
+                <w:noProof/>
+              </w:rPr>
+              <w:t>IPersistMetrics</w:t>
+            </w:r>
+            <w:r>
+              <w:rPr>
+                <w:noProof/>
+                <w:webHidden/>
+              </w:rPr>
+              <w:tab/>
+            </w:r>
+            <w:r>
+              <w:rPr>
+                <w:noProof/>
+                <w:webHidden/>
+              </w:rPr>
+              <w:fldChar w:fldCharType="begin"/>
+            </w:r>
+            <w:r>
+              <w:rPr>
+                <w:noProof/>
+                <w:webHidden/>
+              </w:rPr>
+              <w:instrText xml:space="preserve"> PAGEREF _Toc321221261 \h </w:instrText>
+            </w:r>
+            <w:r>
+              <w:rPr>
+                <w:noProof/>
+                <w:webHidden/>
+              </w:rPr>
+            </w:r>
+            <w:r>
+              <w:rPr>
+                <w:noProof/>
+                <w:webHidden/>
+              </w:rPr>
+              <w:fldChar w:fldCharType="separate"/>
+            </w:r>
+            <w:r>
+              <w:rPr>
+                <w:noProof/>
+                <w:webHidden/>
+              </w:rPr>
+              <w:t>7</w:t>
             </w:r>
             <w:r>
               <w:rPr>
@@ -973,7 +1188,7 @@
               <w:szCs w:val="22"/>
             </w:rPr>
           </w:pPr>
-          <w:hyperlink w:anchor="_Toc321174005" w:history="1">
+          <w:hyperlink w:anchor="_Toc321221262" w:history="1">
             <w:r>
               <w:rPr>
                 <w:rStyle w:val="Hyperlink"/>
@@ -1016,7 +1231,7 @@
                 <w:noProof/>
                 <w:webHidden/>
               </w:rPr>
-              <w:instrText xml:space="preserve"> PAGEREF _Toc321174005 \h </w:instrText>
+              <w:instrText xml:space="preserve"> PAGEREF _Toc321221262 \h </w:instrText>
             </w:r>
             <w:r>
               <w:rPr>
@@ -1061,7 +1276,7 @@
               <w:szCs w:val="22"/>
             </w:rPr>
           </w:pPr>
-          <w:hyperlink w:anchor="_Toc321174006" w:history="1">
+          <w:hyperlink w:anchor="_Toc321221263" w:history="1">
             <w:r>
               <w:rPr>
                 <w:rStyle w:val="Hyperlink"/>
@@ -1104,7 +1319,7 @@
                 <w:noProof/>
                 <w:webHidden/>
               </w:rPr>
-              <w:instrText xml:space="preserve"> PAGEREF _Toc321174006 \h </w:instrText>
+              <w:instrText xml:space="preserve"> PAGEREF _Toc321221263 \h </w:instrText>
             </w:r>
             <w:r>
               <w:rPr>
@@ -1149,7 +1364,7 @@
               <w:szCs w:val="22"/>
             </w:rPr>
           </w:pPr>
-          <w:hyperlink w:anchor="_Toc321174007" w:history="1">
+          <w:hyperlink w:anchor="_Toc321221264" w:history="1">
             <w:r>
               <w:rPr>
                 <w:rStyle w:val="Hyperlink"/>
@@ -1192,7 +1407,7 @@
                 <w:noProof/>
                 <w:webHidden/>
               </w:rPr>
-              <w:instrText xml:space="preserve"> PAGEREF _Toc321174007 \h </w:instrText>
+              <w:instrText xml:space="preserve"> PAGEREF _Toc321221264 \h </w:instrText>
             </w:r>
             <w:r>
               <w:rPr>
@@ -1237,7 +1452,7 @@
               <w:szCs w:val="22"/>
             </w:rPr>
           </w:pPr>
-          <w:hyperlink w:anchor="_Toc321174008" w:history="1">
+          <w:hyperlink w:anchor="_Toc321221265" w:history="1">
             <w:r>
               <w:rPr>
                 <w:rStyle w:val="Hyperlink"/>
@@ -1280,7 +1495,7 @@
                 <w:noProof/>
                 <w:webHidden/>
               </w:rPr>
-              <w:instrText xml:space="preserve"> PAGEREF _Toc321174008 \h </w:instrText>
+              <w:instrText xml:space="preserve"> PAGEREF _Toc321221265 \h </w:instrText>
             </w:r>
             <w:r>
               <w:rPr>
@@ -1325,7 +1540,7 @@
               <w:szCs w:val="22"/>
             </w:rPr>
           </w:pPr>
-          <w:hyperlink w:anchor="_Toc321174009" w:history="1">
+          <w:hyperlink w:anchor="_Toc321221266" w:history="1">
             <w:r>
               <w:rPr>
                 <w:rStyle w:val="Hyperlink"/>
@@ -1368,7 +1583,7 @@
                 <w:noProof/>
                 <w:webHidden/>
               </w:rPr>
-              <w:instrText xml:space="preserve"> PAGEREF _Toc321174009 \h </w:instrText>
+              <w:instrText xml:space="preserve"> PAGEREF _Toc321221266 \h </w:instrText>
             </w:r>
             <w:r>
               <w:rPr>
@@ -1413,7 +1628,7 @@
               <w:szCs w:val="22"/>
             </w:rPr>
           </w:pPr>
-          <w:hyperlink w:anchor="_Toc321174010" w:history="1">
+          <w:hyperlink w:anchor="_Toc321221267" w:history="1">
             <w:r>
               <w:rPr>
                 <w:rStyle w:val="Hyperlink"/>
@@ -1456,7 +1671,7 @@
                 <w:noProof/>
                 <w:webHidden/>
               </w:rPr>
-              <w:instrText xml:space="preserve"> PAGEREF _Toc321174010 \h </w:instrText>
+              <w:instrText xml:space="preserve"> PAGEREF _Toc321221267 \h </w:instrText>
             </w:r>
             <w:r>
               <w:rPr>
@@ -1501,7 +1716,7 @@
               <w:szCs w:val="22"/>
             </w:rPr>
           </w:pPr>
-          <w:hyperlink w:anchor="_Toc321174011" w:history="1">
+          <w:hyperlink w:anchor="_Toc321221268" w:history="1">
             <w:r>
               <w:rPr>
                 <w:rStyle w:val="Hyperlink"/>
@@ -1544,7 +1759,7 @@
                 <w:noProof/>
                 <w:webHidden/>
               </w:rPr>
-              <w:instrText xml:space="preserve"> PAGEREF _Toc321174011 \h </w:instrText>
+              <w:instrText xml:space="preserve"> PAGEREF _Toc321221268 \h </w:instrText>
             </w:r>
             <w:r>
               <w:rPr>
@@ -1589,7 +1804,7 @@
               <w:szCs w:val="22"/>
             </w:rPr>
           </w:pPr>
-          <w:hyperlink w:anchor="_Toc321174012" w:history="1">
+          <w:hyperlink w:anchor="_Toc321221269" w:history="1">
             <w:r>
               <w:rPr>
                 <w:rStyle w:val="Hyperlink"/>
@@ -1632,7 +1847,7 @@
                 <w:noProof/>
                 <w:webHidden/>
               </w:rPr>
-              <w:instrText xml:space="preserve"> PAGEREF _Toc321174012 \h </w:instrText>
+              <w:instrText xml:space="preserve"> PAGEREF _Toc321221269 \h </w:instrText>
             </w:r>
             <w:r>
               <w:rPr>
@@ -1677,7 +1892,7 @@
               <w:szCs w:val="22"/>
             </w:rPr>
           </w:pPr>
-          <w:hyperlink w:anchor="_Toc321174013" w:history="1">
+          <w:hyperlink w:anchor="_Toc321221270" w:history="1">
             <w:r>
               <w:rPr>
                 <w:rStyle w:val="Hyperlink"/>
@@ -1720,7 +1935,7 @@
                 <w:noProof/>
                 <w:webHidden/>
               </w:rPr>
-              <w:instrText xml:space="preserve"> PAGEREF _Toc321174013 \h </w:instrText>
+              <w:instrText xml:space="preserve"> PAGEREF _Toc321221270 \h </w:instrText>
             </w:r>
             <w:r>
               <w:rPr>
@@ -1765,7 +1980,7 @@
               <w:szCs w:val="22"/>
             </w:rPr>
           </w:pPr>
-          <w:hyperlink w:anchor="_Toc321174014" w:history="1">
+          <w:hyperlink w:anchor="_Toc321221271" w:history="1">
             <w:r>
               <w:rPr>
                 <w:rStyle w:val="Hyperlink"/>
@@ -1808,7 +2023,7 @@
                 <w:noProof/>
                 <w:webHidden/>
               </w:rPr>
-              <w:instrText xml:space="preserve"> PAGEREF _Toc321174014 \h </w:instrText>
+              <w:instrText xml:space="preserve"> PAGEREF _Toc321221271 \h </w:instrText>
             </w:r>
             <w:r>
               <w:rPr>
@@ -1853,7 +2068,7 @@
               <w:szCs w:val="22"/>
             </w:rPr>
           </w:pPr>
-          <w:hyperlink w:anchor="_Toc321174015" w:history="1">
+          <w:hyperlink w:anchor="_Toc321221272" w:history="1">
             <w:r>
               <w:rPr>
                 <w:rStyle w:val="Hyperlink"/>
@@ -1896,7 +2111,7 @@
                 <w:noProof/>
                 <w:webHidden/>
               </w:rPr>
-              <w:instrText xml:space="preserve"> PAGEREF _Toc321174015 \h </w:instrText>
+              <w:instrText xml:space="preserve"> PAGEREF _Toc321221272 \h </w:instrText>
             </w:r>
             <w:r>
               <w:rPr>
@@ -1946,50 +2161,50 @@
       <w:r>
         <w:br w:type="page"/>
       </w:r>
-      <w:bookmarkStart w:id="1" w:name="_Toc321173998"/>
+      <w:bookmarkStart w:id="0" w:name="_Toc321221252"/>
       <w:r>
         <w:lastRenderedPageBreak/>
         <w:t>Introduction</w:t>
       </w:r>
+      <w:bookmarkEnd w:id="0"/>
+    </w:p>
+    <w:p>
+      <w:r>
+        <w:t xml:space="preserve">This document provides system design information for the </w:t>
+      </w:r>
+      <w:proofErr w:type="spellStart"/>
+      <w:r>
+        <w:t>MultiAgent</w:t>
+      </w:r>
+      <w:proofErr w:type="spellEnd"/>
+      <w:r>
+        <w:t xml:space="preserve"> Control of Traffic Signals (MACTS) system.  This system is used to simulate agent based control of traffic light signals.  This document covers the system components and component interfaces.  However, it does not cover all of the interfaces methods in detail.</w:t>
+      </w:r>
+      <w:r>
+        <w:t xml:space="preserve">  </w:t>
+      </w:r>
+      <w:r>
+        <w:t>A system analysis diagram as well as a high-level overview of the whole system is</w:t>
+      </w:r>
+      <w:r>
+        <w:t xml:space="preserve"> included</w:t>
+      </w:r>
+      <w:r>
+        <w:t xml:space="preserve"> in this document</w:t>
+      </w:r>
+      <w:r>
+        <w:t>.  Mid-Level design is also included for all of the components.  A sequence diagram is included which shows how the system components interact during run time.</w:t>
+      </w:r>
+    </w:p>
+    <w:p>
+      <w:pPr>
+        <w:pStyle w:val="Heading1"/>
+      </w:pPr>
+      <w:bookmarkStart w:id="1" w:name="_Toc321221253"/>
+      <w:r>
+        <w:t>References</w:t>
+      </w:r>
       <w:bookmarkEnd w:id="1"/>
-    </w:p>
-    <w:p>
-      <w:r>
-        <w:t xml:space="preserve">This document provides system design information for the </w:t>
-      </w:r>
-      <w:proofErr w:type="spellStart"/>
-      <w:r>
-        <w:t>MultiAgent</w:t>
-      </w:r>
-      <w:proofErr w:type="spellEnd"/>
-      <w:r>
-        <w:t xml:space="preserve"> Control of Traffic Signals (MACTS) system.  This system is used to simulate agent based control of traffic light signals.  This document covers the system components and component interfaces.  However, it does not cover all of the interfaces methods in detail.</w:t>
-      </w:r>
-      <w:r>
-        <w:t xml:space="preserve">  </w:t>
-      </w:r>
-      <w:r>
-        <w:t>A system analysis diagram as well as a high-level overview of the whole system is</w:t>
-      </w:r>
-      <w:r>
-        <w:t xml:space="preserve"> included</w:t>
-      </w:r>
-      <w:r>
-        <w:t xml:space="preserve"> in this document</w:t>
-      </w:r>
-      <w:r>
-        <w:t>.  Mid-Level design is also included for all of the components.  A sequence diagram is included which shows how the system components interact during run time.</w:t>
-      </w:r>
-    </w:p>
-    <w:p>
-      <w:pPr>
-        <w:pStyle w:val="Heading1"/>
-      </w:pPr>
-      <w:bookmarkStart w:id="2" w:name="_Toc321173999"/>
-      <w:r>
-        <w:t>References</w:t>
-      </w:r>
-      <w:bookmarkEnd w:id="2"/>
     </w:p>
     <w:p>
       <w:pPr>
@@ -2018,13 +2233,13 @@
       <w:pPr>
         <w:pStyle w:val="Heading1"/>
       </w:pPr>
-      <w:bookmarkStart w:id="3" w:name="_Toc321174000"/>
+      <w:bookmarkStart w:id="2" w:name="_Toc321221254"/>
+      <w:commentRangeStart w:id="3"/>
       <w:commentRangeStart w:id="4"/>
-      <w:commentRangeStart w:id="5"/>
       <w:r>
         <w:t>Architecture</w:t>
       </w:r>
-      <w:commentRangeEnd w:id="4"/>
+      <w:commentRangeEnd w:id="3"/>
       <w:r>
         <w:rPr>
           <w:rStyle w:val="CommentReference"/>
@@ -2032,9 +2247,9 @@
           <w:b w:val="0"/>
           <w:bCs w:val="0"/>
         </w:rPr>
-        <w:commentReference w:id="4"/>
-      </w:r>
-      <w:commentRangeEnd w:id="5"/>
+        <w:commentReference w:id="3"/>
+      </w:r>
+      <w:commentRangeEnd w:id="4"/>
       <w:r>
         <w:rPr>
           <w:rStyle w:val="CommentReference"/>
@@ -2042,9 +2257,9 @@
           <w:b w:val="0"/>
           <w:bCs w:val="0"/>
         </w:rPr>
-        <w:commentReference w:id="5"/>
-      </w:r>
-      <w:bookmarkEnd w:id="3"/>
+        <w:commentReference w:id="4"/>
+      </w:r>
+      <w:bookmarkEnd w:id="2"/>
     </w:p>
     <w:p>
       <w:r>
@@ -2058,11 +2273,11 @@
       <w:pPr>
         <w:pStyle w:val="Heading2"/>
       </w:pPr>
-      <w:bookmarkStart w:id="6" w:name="_Toc321174001"/>
+      <w:bookmarkStart w:id="5" w:name="_Toc321221255"/>
       <w:r>
         <w:t>System Analysis</w:t>
       </w:r>
-      <w:bookmarkEnd w:id="6"/>
+      <w:bookmarkEnd w:id="5"/>
     </w:p>
     <w:p>
       <w:r>
@@ -2121,14 +2336,30 @@
       <w:r>
         <w:t xml:space="preserve">Figure </w:t>
       </w:r>
-      <w:fldSimple w:instr=" SEQ Figure \* ARABIC ">
-        <w:r>
-          <w:rPr>
-            <w:noProof/>
-          </w:rPr>
-          <w:t>1</w:t>
-        </w:r>
-      </w:fldSimple>
+      <w:r>
+        <w:fldChar w:fldCharType="begin"/>
+      </w:r>
+      <w:r>
+        <w:instrText xml:space="preserve"> SEQ Figure \*</w:instrText>
+      </w:r>
+      <w:r>
+        <w:instrText xml:space="preserve"> ARABIC </w:instrText>
+      </w:r>
+      <w:r>
+        <w:fldChar w:fldCharType="separate"/>
+      </w:r>
+      <w:r>
+        <w:rPr>
+          <w:noProof/>
+        </w:rPr>
+        <w:t>1</w:t>
+      </w:r>
+      <w:r>
+        <w:rPr>
+          <w:noProof/>
+        </w:rPr>
+        <w:fldChar w:fldCharType="end"/>
+      </w:r>
       <w:r>
         <w:rPr>
           <w:noProof/>
@@ -2155,11 +2386,11 @@
       <w:pPr>
         <w:pStyle w:val="Heading2"/>
       </w:pPr>
-      <w:bookmarkStart w:id="7" w:name="_Toc321174002"/>
+      <w:bookmarkStart w:id="6" w:name="_Toc321221256"/>
       <w:r>
         <w:t>System Context Diagram</w:t>
       </w:r>
-      <w:bookmarkEnd w:id="7"/>
+      <w:bookmarkEnd w:id="6"/>
     </w:p>
     <w:p>
       <w:r>
@@ -2219,14 +2450,27 @@
       <w:r>
         <w:t xml:space="preserve">Figure </w:t>
       </w:r>
-      <w:fldSimple w:instr=" SEQ Figure \* ARABIC ">
-        <w:r>
-          <w:rPr>
-            <w:noProof/>
-          </w:rPr>
-          <w:t>2</w:t>
-        </w:r>
-      </w:fldSimple>
+      <w:r>
+        <w:fldChar w:fldCharType="begin"/>
+      </w:r>
+      <w:r>
+        <w:instrText xml:space="preserve"> SEQ Figure \* ARABIC </w:instrText>
+      </w:r>
+      <w:r>
+        <w:fldChar w:fldCharType="separate"/>
+      </w:r>
+      <w:r>
+        <w:rPr>
+          <w:noProof/>
+        </w:rPr>
+        <w:t>2</w:t>
+      </w:r>
+      <w:r>
+        <w:rPr>
+          <w:noProof/>
+        </w:rPr>
+        <w:fldChar w:fldCharType="end"/>
+      </w:r>
       <w:r>
         <w:rPr>
           <w:noProof/>
@@ -2325,14 +2569,30 @@
       <w:r>
         <w:t xml:space="preserve">Figure </w:t>
       </w:r>
-      <w:fldSimple w:instr=" SEQ Figure \* ARABIC ">
-        <w:r>
-          <w:rPr>
-            <w:noProof/>
-          </w:rPr>
-          <w:t>3</w:t>
-        </w:r>
-      </w:fldSimple>
+      <w:r>
+        <w:fldChar w:fldCharType="begin"/>
+      </w:r>
+      <w:r>
+        <w:instrText xml:space="preserve"> SEQ Figure \* AR</w:instrText>
+      </w:r>
+      <w:r>
+        <w:instrText xml:space="preserve">ABIC </w:instrText>
+      </w:r>
+      <w:r>
+        <w:fldChar w:fldCharType="separate"/>
+      </w:r>
+      <w:r>
+        <w:rPr>
+          <w:noProof/>
+        </w:rPr>
+        <w:t>3</w:t>
+      </w:r>
+      <w:r>
+        <w:rPr>
+          <w:noProof/>
+        </w:rPr>
+        <w:fldChar w:fldCharType="end"/>
+      </w:r>
       <w:r>
         <w:t>Basic Processing for single simulation step</w:t>
       </w:r>
@@ -2359,12 +2619,12 @@
       <w:pPr>
         <w:pStyle w:val="Heading2"/>
       </w:pPr>
-      <w:bookmarkStart w:id="8" w:name="_Toc321174003"/>
+      <w:bookmarkStart w:id="7" w:name="_Toc321221257"/>
       <w:r>
         <w:lastRenderedPageBreak/>
         <w:t>Component Design</w:t>
       </w:r>
-      <w:bookmarkEnd w:id="8"/>
+      <w:bookmarkEnd w:id="7"/>
     </w:p>
     <w:p>
       <w:pPr>
@@ -2418,18 +2678,31 @@
       <w:r>
         <w:t xml:space="preserve">Figure </w:t>
       </w:r>
-      <w:fldSimple w:instr=" SEQ Figure \* ARABIC ">
-        <w:r>
-          <w:rPr>
-            <w:noProof/>
-          </w:rPr>
-          <w:t>4</w:t>
-        </w:r>
-      </w:fldSimple>
+      <w:r>
+        <w:fldChar w:fldCharType="begin"/>
+      </w:r>
+      <w:r>
+        <w:instrText xml:space="preserve"> SEQ Figure \* ARABIC </w:instrText>
+      </w:r>
+      <w:r>
+        <w:fldChar w:fldCharType="separate"/>
+      </w:r>
       <w:r>
         <w:rPr>
           <w:noProof/>
         </w:rPr>
+        <w:t>4</w:t>
+      </w:r>
+      <w:r>
+        <w:rPr>
+          <w:noProof/>
+        </w:rPr>
+        <w:fldChar w:fldCharType="end"/>
+      </w:r>
+      <w:r>
+        <w:rPr>
+          <w:noProof/>
+        </w:rPr>
         <w:t xml:space="preserve"> </w:t>
       </w:r>
       <w:r>
@@ -2457,7 +2730,15 @@
       </w:r>
       <w:proofErr w:type="spellEnd"/>
       <w:r>
-        <w:t xml:space="preserve"> software.  The light green components RabbitMQ and </w:t>
+        <w:t xml:space="preserve"> software.  The light green components </w:t>
+      </w:r>
+      <w:proofErr w:type="spellStart"/>
+      <w:r>
+        <w:t>RabbitMQ</w:t>
+      </w:r>
+      <w:proofErr w:type="spellEnd"/>
+      <w:r>
+        <w:t xml:space="preserve"> and </w:t>
       </w:r>
       <w:proofErr w:type="spellStart"/>
       <w:r>
@@ -2548,18 +2829,31 @@
       <w:r>
         <w:t xml:space="preserve">Figure </w:t>
       </w:r>
-      <w:fldSimple w:instr=" SEQ Figure \* ARABIC ">
-        <w:r>
-          <w:rPr>
-            <w:noProof/>
-          </w:rPr>
-          <w:t>5</w:t>
-        </w:r>
-      </w:fldSimple>
+      <w:r>
+        <w:fldChar w:fldCharType="begin"/>
+      </w:r>
+      <w:r>
+        <w:instrText xml:space="preserve"> SEQ Figure \* ARABIC </w:instrText>
+      </w:r>
+      <w:r>
+        <w:fldChar w:fldCharType="separate"/>
+      </w:r>
       <w:r>
         <w:rPr>
           <w:noProof/>
         </w:rPr>
+        <w:t>5</w:t>
+      </w:r>
+      <w:r>
+        <w:rPr>
+          <w:noProof/>
+        </w:rPr>
+        <w:fldChar w:fldCharType="end"/>
+      </w:r>
+      <w:r>
+        <w:rPr>
+          <w:noProof/>
+        </w:rPr>
         <w:t xml:space="preserve"> </w:t>
       </w:r>
       <w:r>
@@ -2575,573 +2869,48 @@
     <w:p>
       <w:pPr>
         <w:pStyle w:val="Heading2"/>
-        <w:rPr>
-          <w:highlight w:val="yellow"/>
-        </w:rPr>
-      </w:pPr>
-      <w:bookmarkStart w:id="9" w:name="_Toc321174004"/>
-      <w:r>
-        <w:rPr>
-          <w:highlight w:val="yellow"/>
-        </w:rPr>
+      </w:pPr>
+      <w:bookmarkStart w:id="8" w:name="_Toc321221258"/>
+      <w:r>
         <w:t>Component Interface Specification</w:t>
       </w:r>
+      <w:bookmarkEnd w:id="8"/>
+      <w:r>
+        <w:t xml:space="preserve"> </w:t>
+      </w:r>
+    </w:p>
+    <w:p>
+      <w:r>
+        <w:t>While there are traditional class interfaces in the project, MACTS interfaces are more service oriented application programming interfaces, SOA APIs.</w:t>
+      </w:r>
+      <w:r>
+        <w:t xml:space="preserve"> </w:t>
+      </w:r>
+      <w:proofErr w:type="spellStart"/>
+      <w:r>
+        <w:t>RabbitMQ</w:t>
+      </w:r>
+      <w:proofErr w:type="spellEnd"/>
+      <w:r>
+        <w:t xml:space="preserve"> is the communications server used with JSON messages.  </w:t>
+      </w:r>
+      <w:r>
+        <w:t>In the forthcoming Component Design Document I will expand on the message exchanges used, their purpose and the type of messages being passed.</w:t>
+      </w:r>
+    </w:p>
+    <w:p>
+      <w:pPr>
+        <w:pStyle w:val="Heading3"/>
+      </w:pPr>
+      <w:bookmarkStart w:id="9" w:name="_Toc321221259"/>
+      <w:proofErr w:type="spellStart"/>
+      <w:r>
+        <w:t>IPersistPlan</w:t>
+      </w:r>
       <w:bookmarkEnd w:id="9"/>
-      <w:r>
-        <w:rPr>
-          <w:highlight w:val="yellow"/>
-        </w:rPr>
-        <w:t xml:space="preserve"> </w:t>
-      </w:r>
-    </w:p>
-    <w:p>
-      <w:pPr>
-        <w:rPr>
-          <w:i/>
-        </w:rPr>
-      </w:pPr>
-      <w:proofErr w:type="gramStart"/>
-      <w:r>
-        <w:rPr>
-          <w:i/>
-        </w:rPr>
-        <w:t>Documentation of key interface members for system components here.</w:t>
-      </w:r>
-      <w:proofErr w:type="gramEnd"/>
-    </w:p>
-    <w:p>
-      <w:pPr>
-        <w:rPr>
-          <w:i/>
-        </w:rPr>
-      </w:pPr>
-      <w:r>
-        <w:rPr>
-          <w:i/>
-        </w:rPr>
-        <w:t>While there are traditional class interfaces in the project, MACTS interfaces are more service oriented application programming interfaces, SOA APIs.</w:t>
-      </w:r>
-      <w:r>
-        <w:rPr>
-          <w:i/>
-        </w:rPr>
-        <w:t xml:space="preserve"> In the forthcoming Component Design Document I will expand on the message exchanges used, their purpose and the type of messages being passed.</w:t>
-      </w:r>
-    </w:p>
-    <w:p>
-      <w:pPr>
-        <w:rPr>
-          <w:rFonts w:eastAsiaTheme="majorEastAsia" w:cstheme="majorBidi"/>
-          <w:b/>
-          <w:bCs/>
-          <w:sz w:val="28"/>
-          <w:szCs w:val="26"/>
-        </w:rPr>
-      </w:pPr>
-    </w:p>
-    <w:p>
-      <w:pPr>
-        <w:rPr>
-          <w:rFonts w:eastAsiaTheme="majorEastAsia" w:cstheme="majorBidi"/>
-          <w:b/>
-          <w:bCs/>
-          <w:sz w:val="28"/>
-          <w:szCs w:val="26"/>
-        </w:rPr>
-      </w:pPr>
-      <w:proofErr w:type="spellStart"/>
-      <w:r>
-        <w:rPr>
-          <w:rFonts w:eastAsiaTheme="majorEastAsia" w:cstheme="majorBidi"/>
-          <w:b/>
-          <w:bCs/>
-          <w:sz w:val="28"/>
-          <w:szCs w:val="26"/>
-        </w:rPr>
-        <w:t>IPersistPlan</w:t>
-      </w:r>
       <w:proofErr w:type="spellEnd"/>
     </w:p>
-    <w:p>
-      <w:pPr>
-        <w:rPr>
-          <w:rFonts w:eastAsiaTheme="majorEastAsia" w:cstheme="majorBidi"/>
-          <w:bCs/>
-          <w:sz w:val="28"/>
-          <w:szCs w:val="26"/>
-        </w:rPr>
-      </w:pPr>
-      <w:r>
-        <w:rPr>
-          <w:rFonts w:eastAsiaTheme="majorEastAsia" w:cstheme="majorBidi"/>
-          <w:bCs/>
-          <w:sz w:val="28"/>
-          <w:szCs w:val="26"/>
-        </w:rPr>
-        <w:t>+</w:t>
-      </w:r>
-      <w:proofErr w:type="spellStart"/>
-      <w:proofErr w:type="gramStart"/>
-      <w:r>
-        <w:rPr>
-          <w:rFonts w:eastAsiaTheme="majorEastAsia" w:cstheme="majorBidi"/>
-          <w:bCs/>
-          <w:sz w:val="28"/>
-          <w:szCs w:val="26"/>
-        </w:rPr>
-        <w:t>persistPlan</w:t>
-      </w:r>
-      <w:proofErr w:type="spellEnd"/>
-      <w:r>
-        <w:rPr>
-          <w:rFonts w:eastAsiaTheme="majorEastAsia" w:cstheme="majorBidi"/>
-          <w:bCs/>
-          <w:sz w:val="28"/>
-          <w:szCs w:val="26"/>
-        </w:rPr>
-        <w:t>(</w:t>
-      </w:r>
-      <w:proofErr w:type="spellStart"/>
-      <w:proofErr w:type="gramEnd"/>
-      <w:r>
-        <w:rPr>
-          <w:rFonts w:eastAsiaTheme="majorEastAsia" w:cstheme="majorBidi"/>
-          <w:bCs/>
-          <w:sz w:val="28"/>
-          <w:szCs w:val="26"/>
-        </w:rPr>
-        <w:t>simulationId</w:t>
-      </w:r>
-      <w:proofErr w:type="spellEnd"/>
-      <w:r>
-        <w:rPr>
-          <w:rFonts w:eastAsiaTheme="majorEastAsia" w:cstheme="majorBidi"/>
-          <w:bCs/>
-          <w:sz w:val="28"/>
-          <w:szCs w:val="26"/>
-        </w:rPr>
-        <w:t xml:space="preserve"> : string, step : integer, </w:t>
-      </w:r>
-      <w:proofErr w:type="spellStart"/>
-      <w:r>
-        <w:rPr>
-          <w:rFonts w:eastAsiaTheme="majorEastAsia" w:cstheme="majorBidi"/>
-          <w:bCs/>
-          <w:sz w:val="28"/>
-          <w:szCs w:val="26"/>
-        </w:rPr>
-        <w:t>agentId</w:t>
-      </w:r>
-      <w:proofErr w:type="spellEnd"/>
-      <w:r>
-        <w:rPr>
-          <w:rFonts w:eastAsiaTheme="majorEastAsia" w:cstheme="majorBidi"/>
-          <w:bCs/>
-          <w:sz w:val="28"/>
-          <w:szCs w:val="26"/>
-        </w:rPr>
-        <w:t xml:space="preserve"> : string, plan : string)</w:t>
-      </w:r>
-    </w:p>
-    <w:p>
-      <w:pPr>
-        <w:rPr>
-          <w:rFonts w:eastAsiaTheme="majorEastAsia" w:cstheme="majorBidi"/>
-          <w:b/>
-          <w:bCs/>
-          <w:sz w:val="28"/>
-          <w:szCs w:val="26"/>
-        </w:rPr>
-      </w:pPr>
-    </w:p>
-    <w:p>
-      <w:pPr>
-        <w:rPr>
-          <w:rFonts w:eastAsiaTheme="majorEastAsia" w:cstheme="majorBidi"/>
-          <w:b/>
-          <w:bCs/>
-          <w:sz w:val="28"/>
-          <w:szCs w:val="26"/>
-        </w:rPr>
-      </w:pPr>
-      <w:proofErr w:type="spellStart"/>
-      <w:r>
-        <w:rPr>
-          <w:rFonts w:eastAsiaTheme="majorEastAsia" w:cstheme="majorBidi"/>
-          <w:b/>
-          <w:bCs/>
-          <w:sz w:val="28"/>
-          <w:szCs w:val="26"/>
-        </w:rPr>
-        <w:t>IPersistSafetyRequest</w:t>
-      </w:r>
-      <w:proofErr w:type="spellEnd"/>
-    </w:p>
-    <w:p>
-      <w:pPr>
-        <w:rPr>
-          <w:rFonts w:eastAsiaTheme="majorEastAsia" w:cstheme="majorBidi"/>
-          <w:bCs/>
-          <w:sz w:val="28"/>
-          <w:szCs w:val="26"/>
-        </w:rPr>
-      </w:pPr>
-      <w:r>
-        <w:rPr>
-          <w:rFonts w:eastAsiaTheme="majorEastAsia" w:cstheme="majorBidi"/>
-          <w:bCs/>
-          <w:sz w:val="28"/>
-          <w:szCs w:val="26"/>
-        </w:rPr>
-        <w:t>+</w:t>
-      </w:r>
-      <w:proofErr w:type="spellStart"/>
-      <w:proofErr w:type="gramStart"/>
-      <w:r>
-        <w:rPr>
-          <w:rFonts w:eastAsiaTheme="majorEastAsia" w:cstheme="majorBidi"/>
-          <w:bCs/>
-          <w:sz w:val="28"/>
-          <w:szCs w:val="26"/>
-        </w:rPr>
-        <w:t>persistSafety</w:t>
-      </w:r>
-      <w:proofErr w:type="spellEnd"/>
-      <w:r>
-        <w:rPr>
-          <w:rFonts w:eastAsiaTheme="majorEastAsia" w:cstheme="majorBidi"/>
-          <w:bCs/>
-          <w:sz w:val="28"/>
-          <w:szCs w:val="26"/>
-        </w:rPr>
-        <w:t>(</w:t>
-      </w:r>
-      <w:proofErr w:type="spellStart"/>
-      <w:proofErr w:type="gramEnd"/>
-      <w:r>
-        <w:rPr>
-          <w:rFonts w:eastAsiaTheme="majorEastAsia" w:cstheme="majorBidi"/>
-          <w:bCs/>
-          <w:sz w:val="28"/>
-          <w:szCs w:val="26"/>
-        </w:rPr>
-        <w:t>simulationId</w:t>
-      </w:r>
-      <w:proofErr w:type="spellEnd"/>
-      <w:r>
-        <w:rPr>
-          <w:rFonts w:eastAsiaTheme="majorEastAsia" w:cstheme="majorBidi"/>
-          <w:bCs/>
-          <w:sz w:val="28"/>
-          <w:szCs w:val="26"/>
-        </w:rPr>
-        <w:t xml:space="preserve">: string, step: integer, </w:t>
-      </w:r>
-      <w:proofErr w:type="spellStart"/>
-      <w:r>
-        <w:rPr>
-          <w:rFonts w:eastAsiaTheme="majorEastAsia" w:cstheme="majorBidi"/>
-          <w:bCs/>
-          <w:sz w:val="28"/>
-          <w:szCs w:val="26"/>
-        </w:rPr>
-        <w:t>agentId</w:t>
-      </w:r>
-      <w:proofErr w:type="spellEnd"/>
-      <w:r>
-        <w:rPr>
-          <w:rFonts w:eastAsiaTheme="majorEastAsia" w:cstheme="majorBidi"/>
-          <w:bCs/>
-          <w:sz w:val="28"/>
-          <w:szCs w:val="26"/>
-        </w:rPr>
-        <w:t xml:space="preserve">: string, </w:t>
-      </w:r>
-      <w:proofErr w:type="spellStart"/>
-      <w:r>
-        <w:rPr>
-          <w:rFonts w:eastAsiaTheme="majorEastAsia" w:cstheme="majorBidi"/>
-          <w:bCs/>
-          <w:sz w:val="28"/>
-          <w:szCs w:val="26"/>
-        </w:rPr>
-        <w:t>r</w:t>
-      </w:r>
-      <w:r>
-        <w:rPr>
-          <w:rFonts w:eastAsiaTheme="majorEastAsia" w:cstheme="majorBidi"/>
-          <w:bCs/>
-          <w:sz w:val="28"/>
-          <w:szCs w:val="26"/>
-        </w:rPr>
-        <w:t>equest:string,response:string</w:t>
-      </w:r>
-      <w:proofErr w:type="spellEnd"/>
-      <w:r>
-        <w:rPr>
-          <w:rFonts w:eastAsiaTheme="majorEastAsia" w:cstheme="majorBidi"/>
-          <w:bCs/>
-          <w:sz w:val="28"/>
-          <w:szCs w:val="26"/>
-        </w:rPr>
-        <w:t>)</w:t>
-      </w:r>
-    </w:p>
-    <w:p>
-      <w:pPr>
-        <w:rPr>
-          <w:rFonts w:eastAsiaTheme="majorEastAsia" w:cstheme="majorBidi"/>
-          <w:b/>
-          <w:bCs/>
-          <w:sz w:val="28"/>
-          <w:szCs w:val="26"/>
-        </w:rPr>
-      </w:pPr>
-    </w:p>
-    <w:p>
-      <w:pPr>
-        <w:rPr>
-          <w:rFonts w:eastAsiaTheme="majorEastAsia" w:cstheme="majorBidi"/>
-          <w:b/>
-          <w:bCs/>
-          <w:sz w:val="28"/>
-          <w:szCs w:val="26"/>
-        </w:rPr>
-      </w:pPr>
-      <w:proofErr w:type="spellStart"/>
-      <w:r>
-        <w:rPr>
-          <w:rFonts w:eastAsiaTheme="majorEastAsia" w:cstheme="majorBidi"/>
-          <w:b/>
-          <w:bCs/>
-          <w:sz w:val="28"/>
-          <w:szCs w:val="26"/>
-        </w:rPr>
-        <w:t>IPersistMetrics</w:t>
-      </w:r>
-      <w:proofErr w:type="spellEnd"/>
-    </w:p>
-    <w:p>
-      <w:pPr>
-        <w:rPr>
-          <w:rFonts w:eastAsiaTheme="majorEastAsia" w:cstheme="majorBidi"/>
-          <w:bCs/>
-          <w:sz w:val="28"/>
-          <w:szCs w:val="26"/>
-        </w:rPr>
-      </w:pPr>
-      <w:r>
-        <w:rPr>
-          <w:rFonts w:eastAsiaTheme="majorEastAsia" w:cstheme="majorBidi"/>
-          <w:bCs/>
-          <w:sz w:val="28"/>
-          <w:szCs w:val="26"/>
-        </w:rPr>
-        <w:lastRenderedPageBreak/>
-        <w:t>+</w:t>
-      </w:r>
-      <w:proofErr w:type="spellStart"/>
-      <w:proofErr w:type="gramStart"/>
-      <w:r>
-        <w:rPr>
-          <w:rFonts w:eastAsiaTheme="majorEastAsia" w:cstheme="majorBidi"/>
-          <w:bCs/>
-          <w:sz w:val="28"/>
-          <w:szCs w:val="26"/>
-        </w:rPr>
-        <w:t>persistStep</w:t>
-      </w:r>
-      <w:proofErr w:type="spellEnd"/>
-      <w:r>
-        <w:rPr>
-          <w:rFonts w:eastAsiaTheme="majorEastAsia" w:cstheme="majorBidi"/>
-          <w:bCs/>
-          <w:sz w:val="28"/>
-          <w:szCs w:val="26"/>
-        </w:rPr>
-        <w:t>(</w:t>
-      </w:r>
-      <w:proofErr w:type="spellStart"/>
-      <w:proofErr w:type="gramEnd"/>
-      <w:r>
-        <w:rPr>
-          <w:rFonts w:eastAsiaTheme="majorEastAsia" w:cstheme="majorBidi"/>
-          <w:bCs/>
-          <w:sz w:val="28"/>
-          <w:szCs w:val="26"/>
-        </w:rPr>
-        <w:t>simulationId</w:t>
-      </w:r>
-      <w:proofErr w:type="spellEnd"/>
-      <w:r>
-        <w:rPr>
-          <w:rFonts w:eastAsiaTheme="majorEastAsia" w:cstheme="majorBidi"/>
-          <w:bCs/>
-          <w:sz w:val="28"/>
-          <w:szCs w:val="26"/>
-        </w:rPr>
-        <w:t xml:space="preserve"> : string, step : integer, </w:t>
-      </w:r>
-      <w:proofErr w:type="spellStart"/>
-      <w:r>
-        <w:rPr>
-          <w:rFonts w:eastAsiaTheme="majorEastAsia" w:cstheme="majorBidi"/>
-          <w:bCs/>
-          <w:sz w:val="28"/>
-          <w:szCs w:val="26"/>
-        </w:rPr>
-        <w:t>simulationStepMetrics</w:t>
-      </w:r>
-      <w:proofErr w:type="spellEnd"/>
-      <w:r>
-        <w:rPr>
-          <w:rFonts w:eastAsiaTheme="majorEastAsia" w:cstheme="majorBidi"/>
-          <w:bCs/>
-          <w:sz w:val="28"/>
-          <w:szCs w:val="26"/>
-        </w:rPr>
-        <w:t xml:space="preserve"> : Metrics)</w:t>
-      </w:r>
-    </w:p>
-    <w:p>
-      <w:pPr>
-        <w:rPr>
-          <w:rFonts w:eastAsiaTheme="majorEastAsia" w:cstheme="majorBidi"/>
-          <w:bCs/>
-          <w:sz w:val="28"/>
-          <w:szCs w:val="26"/>
-        </w:rPr>
-      </w:pPr>
-      <w:r>
-        <w:rPr>
-          <w:rFonts w:eastAsiaTheme="majorEastAsia" w:cstheme="majorBidi"/>
-          <w:bCs/>
-          <w:sz w:val="28"/>
-          <w:szCs w:val="26"/>
-        </w:rPr>
-        <w:t>+</w:t>
-      </w:r>
-      <w:proofErr w:type="spellStart"/>
-      <w:proofErr w:type="gramStart"/>
-      <w:r>
-        <w:rPr>
-          <w:rFonts w:eastAsiaTheme="majorEastAsia" w:cstheme="majorBidi"/>
-          <w:bCs/>
-          <w:sz w:val="28"/>
-          <w:szCs w:val="26"/>
-        </w:rPr>
-        <w:t>persistSimulation</w:t>
-      </w:r>
-      <w:proofErr w:type="spellEnd"/>
-      <w:r>
-        <w:rPr>
-          <w:rFonts w:eastAsiaTheme="majorEastAsia" w:cstheme="majorBidi"/>
-          <w:bCs/>
-          <w:sz w:val="28"/>
-          <w:szCs w:val="26"/>
-        </w:rPr>
-        <w:t>(</w:t>
-      </w:r>
-      <w:proofErr w:type="spellStart"/>
-      <w:proofErr w:type="gramEnd"/>
-      <w:r>
-        <w:rPr>
-          <w:rFonts w:eastAsiaTheme="majorEastAsia" w:cstheme="majorBidi"/>
-          <w:bCs/>
-          <w:sz w:val="28"/>
-          <w:szCs w:val="26"/>
-        </w:rPr>
-        <w:t>simulationId</w:t>
-      </w:r>
-      <w:proofErr w:type="spellEnd"/>
-      <w:r>
-        <w:rPr>
-          <w:rFonts w:eastAsiaTheme="majorEastAsia" w:cstheme="majorBidi"/>
-          <w:bCs/>
-          <w:sz w:val="28"/>
-          <w:szCs w:val="26"/>
-        </w:rPr>
-        <w:t xml:space="preserve"> : string, </w:t>
-      </w:r>
-      <w:proofErr w:type="spellStart"/>
-      <w:r>
-        <w:rPr>
-          <w:rFonts w:eastAsiaTheme="majorEastAsia" w:cstheme="majorBidi"/>
-          <w:bCs/>
-          <w:sz w:val="28"/>
-          <w:szCs w:val="26"/>
-        </w:rPr>
-        <w:t>aggregatedMetrics</w:t>
-      </w:r>
-      <w:proofErr w:type="spellEnd"/>
-      <w:r>
-        <w:rPr>
-          <w:rFonts w:eastAsiaTheme="majorEastAsia" w:cstheme="majorBidi"/>
-          <w:bCs/>
-          <w:sz w:val="28"/>
-          <w:szCs w:val="26"/>
-        </w:rPr>
-        <w:t xml:space="preserve"> : Metrics, </w:t>
-      </w:r>
-      <w:proofErr w:type="spellStart"/>
-      <w:r>
-        <w:rPr>
-          <w:rFonts w:eastAsiaTheme="majorEastAsia" w:cstheme="majorBidi"/>
-          <w:bCs/>
-          <w:sz w:val="28"/>
-          <w:szCs w:val="26"/>
-        </w:rPr>
-        <w:t>systemConfiguration</w:t>
-      </w:r>
-      <w:proofErr w:type="spellEnd"/>
-      <w:r>
-        <w:rPr>
-          <w:rFonts w:eastAsiaTheme="majorEastAsia" w:cstheme="majorBidi"/>
-          <w:bCs/>
-          <w:sz w:val="28"/>
-          <w:szCs w:val="26"/>
-        </w:rPr>
-        <w:t xml:space="preserve"> : List&lt;string&gt;)   </w:t>
-      </w:r>
-      <w:r>
-        <w:rPr>
-          <w:rFonts w:eastAsiaTheme="majorEastAsia" w:cstheme="majorBidi"/>
-          <w:bCs/>
-          <w:sz w:val="28"/>
-          <w:szCs w:val="26"/>
-        </w:rPr>
-        <w:tab/>
-      </w:r>
-      <w:r>
-        <w:rPr>
-          <w:rFonts w:eastAsiaTheme="majorEastAsia" w:cstheme="majorBidi"/>
-          <w:bCs/>
-          <w:sz w:val="28"/>
-          <w:szCs w:val="26"/>
-        </w:rPr>
-        <w:tab/>
-      </w:r>
-      <w:r>
-        <w:rPr>
-          <w:rFonts w:eastAsiaTheme="majorEastAsia" w:cstheme="majorBidi"/>
-          <w:bCs/>
-          <w:sz w:val="28"/>
-          <w:szCs w:val="26"/>
-        </w:rPr>
-        <w:tab/>
-      </w:r>
-    </w:p>
-    <w:p>
-      <w:pPr>
-        <w:rPr>
-          <w:rFonts w:eastAsiaTheme="majorEastAsia" w:cstheme="majorBidi"/>
-          <w:b/>
-          <w:bCs/>
-          <w:sz w:val="28"/>
-          <w:szCs w:val="26"/>
-        </w:rPr>
-      </w:pPr>
-    </w:p>
+    <w:p/>
     <w:tbl>
       <w:tblPr>
         <w:tblStyle w:val="TableGrid"/>
@@ -3188,6 +2957,75 @@
                 <w:szCs w:val="26"/>
               </w:rPr>
             </w:pPr>
+            <w:r>
+              <w:rPr>
+                <w:rFonts w:eastAsiaTheme="majorEastAsia" w:cstheme="majorBidi"/>
+                <w:bCs/>
+                <w:sz w:val="28"/>
+                <w:szCs w:val="26"/>
+              </w:rPr>
+              <w:t>+</w:t>
+            </w:r>
+            <w:proofErr w:type="spellStart"/>
+            <w:r>
+              <w:rPr>
+                <w:rFonts w:eastAsiaTheme="majorEastAsia" w:cstheme="majorBidi"/>
+                <w:bCs/>
+                <w:sz w:val="28"/>
+                <w:szCs w:val="26"/>
+              </w:rPr>
+              <w:t>persistPlan</w:t>
+            </w:r>
+            <w:proofErr w:type="spellEnd"/>
+            <w:r>
+              <w:rPr>
+                <w:rFonts w:eastAsiaTheme="majorEastAsia" w:cstheme="majorBidi"/>
+                <w:bCs/>
+                <w:sz w:val="28"/>
+                <w:szCs w:val="26"/>
+              </w:rPr>
+              <w:t>(</w:t>
+            </w:r>
+            <w:proofErr w:type="spellStart"/>
+            <w:r>
+              <w:rPr>
+                <w:rFonts w:eastAsiaTheme="majorEastAsia" w:cstheme="majorBidi"/>
+                <w:bCs/>
+                <w:sz w:val="28"/>
+                <w:szCs w:val="26"/>
+              </w:rPr>
+              <w:t>simulationId</w:t>
+            </w:r>
+            <w:proofErr w:type="spellEnd"/>
+            <w:r>
+              <w:rPr>
+                <w:rFonts w:eastAsiaTheme="majorEastAsia" w:cstheme="majorBidi"/>
+                <w:bCs/>
+                <w:sz w:val="28"/>
+                <w:szCs w:val="26"/>
+              </w:rPr>
+              <w:t xml:space="preserve"> : string, step : integer, </w:t>
+            </w:r>
+            <w:proofErr w:type="spellStart"/>
+            <w:r>
+              <w:rPr>
+                <w:rFonts w:eastAsiaTheme="majorEastAsia" w:cstheme="majorBidi"/>
+                <w:bCs/>
+                <w:sz w:val="28"/>
+                <w:szCs w:val="26"/>
+              </w:rPr>
+              <w:t>agentId</w:t>
+            </w:r>
+            <w:proofErr w:type="spellEnd"/>
+            <w:r>
+              <w:rPr>
+                <w:rFonts w:eastAsiaTheme="majorEastAsia" w:cstheme="majorBidi"/>
+                <w:bCs/>
+                <w:sz w:val="28"/>
+                <w:szCs w:val="26"/>
+              </w:rPr>
+              <w:t xml:space="preserve"> : string, plan : string)</w:t>
+            </w:r>
           </w:p>
         </w:tc>
       </w:tr>
@@ -3227,6 +3065,15 @@
                 <w:szCs w:val="26"/>
               </w:rPr>
             </w:pPr>
+            <w:r>
+              <w:rPr>
+                <w:rFonts w:eastAsiaTheme="majorEastAsia" w:cstheme="majorBidi"/>
+                <w:bCs/>
+                <w:sz w:val="28"/>
+                <w:szCs w:val="26"/>
+              </w:rPr>
+              <w:t>To store the plans that the agent creates during the simulation for future review or analysis.</w:t>
+            </w:r>
           </w:p>
         </w:tc>
       </w:tr>
@@ -3266,6 +3113,34 @@
                 <w:szCs w:val="26"/>
               </w:rPr>
             </w:pPr>
+            <w:r>
+              <w:rPr>
+                <w:rFonts w:eastAsiaTheme="majorEastAsia" w:cstheme="majorBidi"/>
+                <w:bCs/>
+                <w:sz w:val="28"/>
+                <w:szCs w:val="26"/>
+              </w:rPr>
+              <w:t>Established simulation and planning agent.</w:t>
+            </w:r>
+          </w:p>
+          <w:p>
+            <w:pPr>
+              <w:rPr>
+                <w:rFonts w:eastAsiaTheme="majorEastAsia" w:cstheme="majorBidi"/>
+                <w:bCs/>
+                <w:sz w:val="28"/>
+                <w:szCs w:val="26"/>
+              </w:rPr>
+            </w:pPr>
+            <w:r>
+              <w:rPr>
+                <w:rFonts w:eastAsiaTheme="majorEastAsia" w:cstheme="majorBidi"/>
+                <w:bCs/>
+                <w:sz w:val="28"/>
+                <w:szCs w:val="26"/>
+              </w:rPr>
+              <w:t>Initialized data store.</w:t>
+            </w:r>
           </w:p>
         </w:tc>
       </w:tr>
@@ -3305,6 +3180,15 @@
                 <w:szCs w:val="26"/>
               </w:rPr>
             </w:pPr>
+            <w:r>
+              <w:rPr>
+                <w:rFonts w:eastAsiaTheme="majorEastAsia" w:cstheme="majorBidi"/>
+                <w:bCs/>
+                <w:sz w:val="28"/>
+                <w:szCs w:val="26"/>
+              </w:rPr>
+              <w:t>The plan information is persisted in the data store.</w:t>
+            </w:r>
           </w:p>
         </w:tc>
       </w:tr>
@@ -3322,6 +3206,19 @@
     </w:p>
     <w:p>
       <w:pPr>
+        <w:pStyle w:val="Heading3"/>
+      </w:pPr>
+      <w:bookmarkStart w:id="10" w:name="_Toc321221260"/>
+      <w:proofErr w:type="spellStart"/>
+      <w:r>
+        <w:lastRenderedPageBreak/>
+        <w:t>IPersistSafetyRequest</w:t>
+      </w:r>
+      <w:bookmarkEnd w:id="10"/>
+      <w:proofErr w:type="spellEnd"/>
+    </w:p>
+    <w:p>
+      <w:pPr>
         <w:rPr>
           <w:rFonts w:eastAsiaTheme="majorEastAsia" w:cstheme="majorBidi"/>
           <w:b/>
@@ -3330,7 +3227,378 @@
           <w:szCs w:val="26"/>
         </w:rPr>
       </w:pPr>
-      <w:r>
+    </w:p>
+    <w:tbl>
+      <w:tblPr>
+        <w:tblStyle w:val="TableGrid"/>
+        <w:tblW w:w="0" w:type="auto"/>
+        <w:tblLook w:val="04A0" w:firstRow="1" w:lastRow="0" w:firstColumn="1" w:lastColumn="0" w:noHBand="0" w:noVBand="1"/>
+      </w:tblPr>
+      <w:tblGrid>
+        <w:gridCol w:w="2518"/>
+        <w:gridCol w:w="7058"/>
+      </w:tblGrid>
+      <w:tr>
+        <w:tc>
+          <w:tcPr>
+            <w:tcW w:w="2518" w:type="dxa"/>
+          </w:tcPr>
+          <w:p>
+            <w:pPr>
+              <w:rPr>
+                <w:rFonts w:eastAsiaTheme="majorEastAsia" w:cstheme="majorBidi"/>
+                <w:b/>
+                <w:bCs/>
+              </w:rPr>
+            </w:pPr>
+            <w:r>
+              <w:rPr>
+                <w:rFonts w:eastAsiaTheme="majorEastAsia" w:cstheme="majorBidi"/>
+                <w:b/>
+                <w:bCs/>
+              </w:rPr>
+              <w:t>Signature</w:t>
+            </w:r>
+          </w:p>
+        </w:tc>
+        <w:tc>
+          <w:tcPr>
+            <w:tcW w:w="7058" w:type="dxa"/>
+          </w:tcPr>
+          <w:p>
+            <w:pPr>
+              <w:rPr>
+                <w:rFonts w:eastAsiaTheme="majorEastAsia" w:cstheme="majorBidi"/>
+                <w:bCs/>
+                <w:sz w:val="28"/>
+                <w:szCs w:val="26"/>
+              </w:rPr>
+            </w:pPr>
+            <w:r>
+              <w:rPr>
+                <w:rFonts w:eastAsiaTheme="majorEastAsia" w:cstheme="majorBidi"/>
+                <w:bCs/>
+                <w:sz w:val="28"/>
+                <w:szCs w:val="26"/>
+              </w:rPr>
+              <w:t>+</w:t>
+            </w:r>
+            <w:proofErr w:type="spellStart"/>
+            <w:r>
+              <w:rPr>
+                <w:rFonts w:eastAsiaTheme="majorEastAsia" w:cstheme="majorBidi"/>
+                <w:bCs/>
+                <w:sz w:val="28"/>
+                <w:szCs w:val="26"/>
+              </w:rPr>
+              <w:t>persistSafety</w:t>
+            </w:r>
+            <w:proofErr w:type="spellEnd"/>
+            <w:r>
+              <w:rPr>
+                <w:rFonts w:eastAsiaTheme="majorEastAsia" w:cstheme="majorBidi"/>
+                <w:bCs/>
+                <w:sz w:val="28"/>
+                <w:szCs w:val="26"/>
+              </w:rPr>
+              <w:t>(</w:t>
+            </w:r>
+            <w:proofErr w:type="spellStart"/>
+            <w:r>
+              <w:rPr>
+                <w:rFonts w:eastAsiaTheme="majorEastAsia" w:cstheme="majorBidi"/>
+                <w:bCs/>
+                <w:sz w:val="28"/>
+                <w:szCs w:val="26"/>
+              </w:rPr>
+              <w:t>simulationId</w:t>
+            </w:r>
+            <w:proofErr w:type="spellEnd"/>
+            <w:r>
+              <w:rPr>
+                <w:rFonts w:eastAsiaTheme="majorEastAsia" w:cstheme="majorBidi"/>
+                <w:bCs/>
+                <w:sz w:val="28"/>
+                <w:szCs w:val="26"/>
+              </w:rPr>
+              <w:t xml:space="preserve">: string, step: integer, </w:t>
+            </w:r>
+            <w:proofErr w:type="spellStart"/>
+            <w:r>
+              <w:rPr>
+                <w:rFonts w:eastAsiaTheme="majorEastAsia" w:cstheme="majorBidi"/>
+                <w:bCs/>
+                <w:sz w:val="28"/>
+                <w:szCs w:val="26"/>
+              </w:rPr>
+              <w:t>safetyA</w:t>
+            </w:r>
+            <w:r>
+              <w:rPr>
+                <w:rFonts w:eastAsiaTheme="majorEastAsia" w:cstheme="majorBidi"/>
+                <w:bCs/>
+                <w:sz w:val="28"/>
+                <w:szCs w:val="26"/>
+              </w:rPr>
+              <w:t>gentId</w:t>
+            </w:r>
+            <w:proofErr w:type="spellEnd"/>
+            <w:r>
+              <w:rPr>
+                <w:rFonts w:eastAsiaTheme="majorEastAsia" w:cstheme="majorBidi"/>
+                <w:bCs/>
+                <w:sz w:val="28"/>
+                <w:szCs w:val="26"/>
+              </w:rPr>
+              <w:t xml:space="preserve">: string, </w:t>
+            </w:r>
+            <w:proofErr w:type="spellStart"/>
+            <w:r>
+              <w:rPr>
+                <w:rFonts w:eastAsiaTheme="majorEastAsia" w:cstheme="majorBidi"/>
+                <w:bCs/>
+                <w:sz w:val="28"/>
+                <w:szCs w:val="26"/>
+              </w:rPr>
+              <w:t>planAgentId</w:t>
+            </w:r>
+            <w:proofErr w:type="spellEnd"/>
+            <w:r>
+              <w:rPr>
+                <w:rFonts w:eastAsiaTheme="majorEastAsia" w:cstheme="majorBidi"/>
+                <w:bCs/>
+                <w:sz w:val="28"/>
+                <w:szCs w:val="26"/>
+              </w:rPr>
+              <w:t xml:space="preserve">: string, </w:t>
+            </w:r>
+            <w:proofErr w:type="spellStart"/>
+            <w:r>
+              <w:rPr>
+                <w:rFonts w:eastAsiaTheme="majorEastAsia" w:cstheme="majorBidi"/>
+                <w:bCs/>
+                <w:sz w:val="28"/>
+                <w:szCs w:val="26"/>
+              </w:rPr>
+              <w:t>r</w:t>
+            </w:r>
+            <w:r>
+              <w:rPr>
+                <w:rFonts w:eastAsiaTheme="majorEastAsia" w:cstheme="majorBidi"/>
+                <w:bCs/>
+                <w:sz w:val="28"/>
+                <w:szCs w:val="26"/>
+              </w:rPr>
+              <w:t>equest:string</w:t>
+            </w:r>
+            <w:proofErr w:type="spellEnd"/>
+            <w:r>
+              <w:rPr>
+                <w:rFonts w:eastAsiaTheme="majorEastAsia" w:cstheme="majorBidi"/>
+                <w:bCs/>
+                <w:sz w:val="28"/>
+                <w:szCs w:val="26"/>
+              </w:rPr>
+              <w:t>,</w:t>
+            </w:r>
+            <w:r>
+              <w:rPr>
+                <w:rFonts w:eastAsiaTheme="majorEastAsia" w:cstheme="majorBidi"/>
+                <w:bCs/>
+                <w:sz w:val="28"/>
+                <w:szCs w:val="26"/>
+              </w:rPr>
+              <w:t xml:space="preserve"> </w:t>
+            </w:r>
+            <w:proofErr w:type="spellStart"/>
+            <w:r>
+              <w:rPr>
+                <w:rFonts w:eastAsiaTheme="majorEastAsia" w:cstheme="majorBidi"/>
+                <w:bCs/>
+                <w:sz w:val="28"/>
+                <w:szCs w:val="26"/>
+              </w:rPr>
+              <w:t>response:string</w:t>
+            </w:r>
+            <w:proofErr w:type="spellEnd"/>
+            <w:r>
+              <w:rPr>
+                <w:rFonts w:eastAsiaTheme="majorEastAsia" w:cstheme="majorBidi"/>
+                <w:bCs/>
+                <w:sz w:val="28"/>
+                <w:szCs w:val="26"/>
+              </w:rPr>
+              <w:t>)</w:t>
+            </w:r>
+          </w:p>
+        </w:tc>
+      </w:tr>
+      <w:tr>
+        <w:tc>
+          <w:tcPr>
+            <w:tcW w:w="2518" w:type="dxa"/>
+          </w:tcPr>
+          <w:p>
+            <w:pPr>
+              <w:rPr>
+                <w:rFonts w:eastAsiaTheme="majorEastAsia" w:cstheme="majorBidi"/>
+                <w:b/>
+                <w:bCs/>
+              </w:rPr>
+            </w:pPr>
+            <w:r>
+              <w:rPr>
+                <w:rFonts w:eastAsiaTheme="majorEastAsia" w:cstheme="majorBidi"/>
+                <w:b/>
+                <w:bCs/>
+              </w:rPr>
+              <w:t>Purpose</w:t>
+            </w:r>
+          </w:p>
+        </w:tc>
+        <w:tc>
+          <w:tcPr>
+            <w:tcW w:w="7058" w:type="dxa"/>
+          </w:tcPr>
+          <w:p>
+            <w:pPr>
+              <w:rPr>
+                <w:rFonts w:eastAsiaTheme="majorEastAsia" w:cstheme="majorBidi"/>
+                <w:bCs/>
+                <w:sz w:val="28"/>
+                <w:szCs w:val="26"/>
+              </w:rPr>
+            </w:pPr>
+            <w:r>
+              <w:rPr>
+                <w:rFonts w:eastAsiaTheme="majorEastAsia" w:cstheme="majorBidi"/>
+                <w:bCs/>
+                <w:sz w:val="28"/>
+                <w:szCs w:val="26"/>
+              </w:rPr>
+              <w:t>To store the requests that was made of the safety agent, by whom and the response given.</w:t>
+            </w:r>
+          </w:p>
+        </w:tc>
+      </w:tr>
+      <w:tr>
+        <w:tc>
+          <w:tcPr>
+            <w:tcW w:w="2518" w:type="dxa"/>
+          </w:tcPr>
+          <w:p>
+            <w:pPr>
+              <w:rPr>
+                <w:rFonts w:eastAsiaTheme="majorEastAsia" w:cstheme="majorBidi"/>
+                <w:b/>
+                <w:bCs/>
+              </w:rPr>
+            </w:pPr>
+            <w:r>
+              <w:rPr>
+                <w:rFonts w:eastAsiaTheme="majorEastAsia" w:cstheme="majorBidi"/>
+                <w:b/>
+                <w:bCs/>
+              </w:rPr>
+              <w:t>Pre-Conditions</w:t>
+            </w:r>
+          </w:p>
+        </w:tc>
+        <w:tc>
+          <w:tcPr>
+            <w:tcW w:w="7058" w:type="dxa"/>
+          </w:tcPr>
+          <w:p>
+            <w:pPr>
+              <w:rPr>
+                <w:rFonts w:eastAsiaTheme="majorEastAsia" w:cstheme="majorBidi"/>
+                <w:bCs/>
+                <w:sz w:val="28"/>
+                <w:szCs w:val="26"/>
+              </w:rPr>
+            </w:pPr>
+            <w:r>
+              <w:rPr>
+                <w:rFonts w:eastAsiaTheme="majorEastAsia" w:cstheme="majorBidi"/>
+                <w:bCs/>
+                <w:sz w:val="28"/>
+                <w:szCs w:val="26"/>
+              </w:rPr>
+              <w:t>Established simulation, planning and safety agents running.</w:t>
+            </w:r>
+          </w:p>
+          <w:p>
+            <w:pPr>
+              <w:rPr>
+                <w:rFonts w:eastAsiaTheme="majorEastAsia" w:cstheme="majorBidi"/>
+                <w:bCs/>
+                <w:sz w:val="28"/>
+                <w:szCs w:val="26"/>
+              </w:rPr>
+            </w:pPr>
+            <w:r>
+              <w:rPr>
+                <w:rFonts w:eastAsiaTheme="majorEastAsia" w:cstheme="majorBidi"/>
+                <w:bCs/>
+                <w:sz w:val="28"/>
+                <w:szCs w:val="26"/>
+              </w:rPr>
+              <w:t>Initialized data store.</w:t>
+            </w:r>
+          </w:p>
+        </w:tc>
+      </w:tr>
+      <w:tr>
+        <w:tc>
+          <w:tcPr>
+            <w:tcW w:w="2518" w:type="dxa"/>
+          </w:tcPr>
+          <w:p>
+            <w:pPr>
+              <w:rPr>
+                <w:rFonts w:eastAsiaTheme="majorEastAsia" w:cstheme="majorBidi"/>
+                <w:b/>
+                <w:bCs/>
+              </w:rPr>
+            </w:pPr>
+            <w:r>
+              <w:rPr>
+                <w:rFonts w:eastAsiaTheme="majorEastAsia" w:cstheme="majorBidi"/>
+                <w:b/>
+                <w:bCs/>
+              </w:rPr>
+              <w:t>Post-Conditions</w:t>
+            </w:r>
+          </w:p>
+        </w:tc>
+        <w:tc>
+          <w:tcPr>
+            <w:tcW w:w="7058" w:type="dxa"/>
+          </w:tcPr>
+          <w:p>
+            <w:pPr>
+              <w:rPr>
+                <w:rFonts w:eastAsiaTheme="majorEastAsia" w:cstheme="majorBidi"/>
+                <w:bCs/>
+                <w:sz w:val="28"/>
+                <w:szCs w:val="26"/>
+              </w:rPr>
+            </w:pPr>
+            <w:r>
+              <w:rPr>
+                <w:rFonts w:eastAsiaTheme="majorEastAsia" w:cstheme="majorBidi"/>
+                <w:bCs/>
+                <w:sz w:val="28"/>
+                <w:szCs w:val="26"/>
+              </w:rPr>
+              <w:t>The safety information is persisted in the data store.</w:t>
+            </w:r>
+          </w:p>
+        </w:tc>
+      </w:tr>
+    </w:tbl>
+    <w:p>
+      <w:pPr>
         <w:rPr>
           <w:rFonts w:eastAsiaTheme="majorEastAsia" w:cstheme="majorBidi"/>
           <w:b/>
@@ -3338,6 +3606,675 @@
           <w:sz w:val="28"/>
           <w:szCs w:val="26"/>
         </w:rPr>
+      </w:pPr>
+    </w:p>
+    <w:p>
+      <w:pPr>
+        <w:pStyle w:val="Heading3"/>
+      </w:pPr>
+      <w:bookmarkStart w:id="11" w:name="_Toc321221261"/>
+      <w:proofErr w:type="spellStart"/>
+      <w:r>
+        <w:t>IPersistMetrics</w:t>
+      </w:r>
+      <w:bookmarkEnd w:id="11"/>
+      <w:proofErr w:type="spellEnd"/>
+    </w:p>
+    <w:p>
+      <w:pPr>
+        <w:rPr>
+          <w:rFonts w:eastAsiaTheme="majorEastAsia" w:cstheme="majorBidi"/>
+          <w:b/>
+          <w:bCs/>
+          <w:sz w:val="28"/>
+          <w:szCs w:val="26"/>
+        </w:rPr>
+      </w:pPr>
+    </w:p>
+    <w:tbl>
+      <w:tblPr>
+        <w:tblStyle w:val="TableGrid"/>
+        <w:tblW w:w="0" w:type="auto"/>
+        <w:tblLook w:val="04A0" w:firstRow="1" w:lastRow="0" w:firstColumn="1" w:lastColumn="0" w:noHBand="0" w:noVBand="1"/>
+      </w:tblPr>
+      <w:tblGrid>
+        <w:gridCol w:w="2518"/>
+        <w:gridCol w:w="7058"/>
+      </w:tblGrid>
+      <w:tr>
+        <w:tc>
+          <w:tcPr>
+            <w:tcW w:w="2518" w:type="dxa"/>
+          </w:tcPr>
+          <w:p>
+            <w:pPr>
+              <w:rPr>
+                <w:rFonts w:eastAsiaTheme="majorEastAsia" w:cstheme="majorBidi"/>
+                <w:b/>
+                <w:bCs/>
+              </w:rPr>
+            </w:pPr>
+            <w:r>
+              <w:rPr>
+                <w:rFonts w:eastAsiaTheme="majorEastAsia" w:cstheme="majorBidi"/>
+                <w:b/>
+                <w:bCs/>
+              </w:rPr>
+              <w:t>Signature</w:t>
+            </w:r>
+          </w:p>
+        </w:tc>
+        <w:tc>
+          <w:tcPr>
+            <w:tcW w:w="7058" w:type="dxa"/>
+          </w:tcPr>
+          <w:p>
+            <w:pPr>
+              <w:rPr>
+                <w:rFonts w:eastAsiaTheme="majorEastAsia" w:cstheme="majorBidi"/>
+                <w:bCs/>
+                <w:sz w:val="28"/>
+                <w:szCs w:val="26"/>
+              </w:rPr>
+            </w:pPr>
+            <w:r>
+              <w:rPr>
+                <w:rFonts w:eastAsiaTheme="majorEastAsia" w:cstheme="majorBidi"/>
+                <w:bCs/>
+                <w:sz w:val="28"/>
+                <w:szCs w:val="26"/>
+              </w:rPr>
+              <w:t>+</w:t>
+            </w:r>
+            <w:proofErr w:type="spellStart"/>
+            <w:r>
+              <w:rPr>
+                <w:rFonts w:eastAsiaTheme="majorEastAsia" w:cstheme="majorBidi"/>
+                <w:bCs/>
+                <w:sz w:val="28"/>
+                <w:szCs w:val="26"/>
+              </w:rPr>
+              <w:t>persistStep</w:t>
+            </w:r>
+            <w:proofErr w:type="spellEnd"/>
+            <w:r>
+              <w:rPr>
+                <w:rFonts w:eastAsiaTheme="majorEastAsia" w:cstheme="majorBidi"/>
+                <w:bCs/>
+                <w:sz w:val="28"/>
+                <w:szCs w:val="26"/>
+              </w:rPr>
+              <w:t>(</w:t>
+            </w:r>
+            <w:proofErr w:type="spellStart"/>
+            <w:r>
+              <w:rPr>
+                <w:rFonts w:eastAsiaTheme="majorEastAsia" w:cstheme="majorBidi"/>
+                <w:bCs/>
+                <w:sz w:val="28"/>
+                <w:szCs w:val="26"/>
+              </w:rPr>
+              <w:t>simulationId</w:t>
+            </w:r>
+            <w:proofErr w:type="spellEnd"/>
+            <w:r>
+              <w:rPr>
+                <w:rFonts w:eastAsiaTheme="majorEastAsia" w:cstheme="majorBidi"/>
+                <w:bCs/>
+                <w:sz w:val="28"/>
+                <w:szCs w:val="26"/>
+              </w:rPr>
+              <w:t xml:space="preserve"> : string, step : integer, </w:t>
+            </w:r>
+            <w:proofErr w:type="spellStart"/>
+            <w:r>
+              <w:rPr>
+                <w:rFonts w:eastAsiaTheme="majorEastAsia" w:cstheme="majorBidi"/>
+                <w:bCs/>
+                <w:sz w:val="28"/>
+                <w:szCs w:val="26"/>
+              </w:rPr>
+              <w:t>simulationStepMetrics</w:t>
+            </w:r>
+            <w:proofErr w:type="spellEnd"/>
+            <w:r>
+              <w:rPr>
+                <w:rFonts w:eastAsiaTheme="majorEastAsia" w:cstheme="majorBidi"/>
+                <w:bCs/>
+                <w:sz w:val="28"/>
+                <w:szCs w:val="26"/>
+              </w:rPr>
+              <w:t xml:space="preserve"> : Metrics)</w:t>
+            </w:r>
+          </w:p>
+        </w:tc>
+      </w:tr>
+      <w:tr>
+        <w:tc>
+          <w:tcPr>
+            <w:tcW w:w="2518" w:type="dxa"/>
+          </w:tcPr>
+          <w:p>
+            <w:pPr>
+              <w:rPr>
+                <w:rFonts w:eastAsiaTheme="majorEastAsia" w:cstheme="majorBidi"/>
+                <w:b/>
+                <w:bCs/>
+              </w:rPr>
+            </w:pPr>
+            <w:r>
+              <w:rPr>
+                <w:rFonts w:eastAsiaTheme="majorEastAsia" w:cstheme="majorBidi"/>
+                <w:b/>
+                <w:bCs/>
+              </w:rPr>
+              <w:t>Purpose</w:t>
+            </w:r>
+          </w:p>
+        </w:tc>
+        <w:tc>
+          <w:tcPr>
+            <w:tcW w:w="7058" w:type="dxa"/>
+          </w:tcPr>
+          <w:p>
+            <w:pPr>
+              <w:rPr>
+                <w:rFonts w:eastAsiaTheme="majorEastAsia" w:cstheme="majorBidi"/>
+                <w:bCs/>
+                <w:sz w:val="28"/>
+                <w:szCs w:val="26"/>
+              </w:rPr>
+            </w:pPr>
+            <w:r>
+              <w:rPr>
+                <w:rFonts w:eastAsiaTheme="majorEastAsia" w:cstheme="majorBidi"/>
+                <w:bCs/>
+                <w:sz w:val="28"/>
+                <w:szCs w:val="26"/>
+              </w:rPr>
+              <w:t>To store metric information for every simulation step.  This will enable further review, analysis and potential reprocessing of the metrics.</w:t>
+            </w:r>
+          </w:p>
+        </w:tc>
+      </w:tr>
+      <w:tr>
+        <w:tc>
+          <w:tcPr>
+            <w:tcW w:w="2518" w:type="dxa"/>
+          </w:tcPr>
+          <w:p>
+            <w:pPr>
+              <w:rPr>
+                <w:rFonts w:eastAsiaTheme="majorEastAsia" w:cstheme="majorBidi"/>
+                <w:b/>
+                <w:bCs/>
+              </w:rPr>
+            </w:pPr>
+            <w:r>
+              <w:rPr>
+                <w:rFonts w:eastAsiaTheme="majorEastAsia" w:cstheme="majorBidi"/>
+                <w:b/>
+                <w:bCs/>
+              </w:rPr>
+              <w:t>Pre-Conditions</w:t>
+            </w:r>
+          </w:p>
+        </w:tc>
+        <w:tc>
+          <w:tcPr>
+            <w:tcW w:w="7058" w:type="dxa"/>
+          </w:tcPr>
+          <w:p>
+            <w:pPr>
+              <w:rPr>
+                <w:rFonts w:eastAsiaTheme="majorEastAsia" w:cstheme="majorBidi"/>
+                <w:bCs/>
+                <w:sz w:val="28"/>
+                <w:szCs w:val="26"/>
+              </w:rPr>
+            </w:pPr>
+            <w:r>
+              <w:rPr>
+                <w:rFonts w:eastAsiaTheme="majorEastAsia" w:cstheme="majorBidi"/>
+                <w:bCs/>
+                <w:sz w:val="28"/>
+                <w:szCs w:val="26"/>
+              </w:rPr>
+              <w:t>Established simulation and communications agent running.</w:t>
+            </w:r>
+          </w:p>
+          <w:p>
+            <w:pPr>
+              <w:rPr>
+                <w:rFonts w:eastAsiaTheme="majorEastAsia" w:cstheme="majorBidi"/>
+                <w:bCs/>
+                <w:sz w:val="28"/>
+                <w:szCs w:val="26"/>
+              </w:rPr>
+            </w:pPr>
+            <w:r>
+              <w:rPr>
+                <w:rFonts w:eastAsiaTheme="majorEastAsia" w:cstheme="majorBidi"/>
+                <w:bCs/>
+                <w:sz w:val="28"/>
+                <w:szCs w:val="26"/>
+              </w:rPr>
+              <w:t>Initialized data store.</w:t>
+            </w:r>
+          </w:p>
+        </w:tc>
+      </w:tr>
+      <w:tr>
+        <w:tc>
+          <w:tcPr>
+            <w:tcW w:w="2518" w:type="dxa"/>
+          </w:tcPr>
+          <w:p>
+            <w:pPr>
+              <w:rPr>
+                <w:rFonts w:eastAsiaTheme="majorEastAsia" w:cstheme="majorBidi"/>
+                <w:b/>
+                <w:bCs/>
+              </w:rPr>
+            </w:pPr>
+            <w:r>
+              <w:rPr>
+                <w:rFonts w:eastAsiaTheme="majorEastAsia" w:cstheme="majorBidi"/>
+                <w:b/>
+                <w:bCs/>
+              </w:rPr>
+              <w:t>Post-Conditions</w:t>
+            </w:r>
+          </w:p>
+        </w:tc>
+        <w:tc>
+          <w:tcPr>
+            <w:tcW w:w="7058" w:type="dxa"/>
+          </w:tcPr>
+          <w:p>
+            <w:pPr>
+              <w:rPr>
+                <w:rFonts w:eastAsiaTheme="majorEastAsia" w:cstheme="majorBidi"/>
+                <w:bCs/>
+                <w:sz w:val="28"/>
+                <w:szCs w:val="26"/>
+              </w:rPr>
+            </w:pPr>
+            <w:r>
+              <w:rPr>
+                <w:rFonts w:eastAsiaTheme="majorEastAsia" w:cstheme="majorBidi"/>
+                <w:bCs/>
+                <w:sz w:val="28"/>
+                <w:szCs w:val="26"/>
+              </w:rPr>
+              <w:t>The metric data for every simulation step is persisted along with a simulation identifier and step identifier.</w:t>
+            </w:r>
+          </w:p>
+        </w:tc>
+      </w:tr>
+    </w:tbl>
+    <w:p>
+      <w:pPr>
+        <w:rPr>
+          <w:rFonts w:eastAsiaTheme="majorEastAsia" w:cstheme="majorBidi"/>
+          <w:b/>
+          <w:bCs/>
+          <w:sz w:val="28"/>
+          <w:szCs w:val="26"/>
+        </w:rPr>
+      </w:pPr>
+    </w:p>
+    <w:tbl>
+      <w:tblPr>
+        <w:tblStyle w:val="TableGrid"/>
+        <w:tblW w:w="0" w:type="auto"/>
+        <w:tblLook w:val="04A0" w:firstRow="1" w:lastRow="0" w:firstColumn="1" w:lastColumn="0" w:noHBand="0" w:noVBand="1"/>
+      </w:tblPr>
+      <w:tblGrid>
+        <w:gridCol w:w="2518"/>
+        <w:gridCol w:w="7058"/>
+      </w:tblGrid>
+      <w:tr>
+        <w:tc>
+          <w:tcPr>
+            <w:tcW w:w="2518" w:type="dxa"/>
+          </w:tcPr>
+          <w:p>
+            <w:pPr>
+              <w:rPr>
+                <w:rFonts w:eastAsiaTheme="majorEastAsia" w:cstheme="majorBidi"/>
+                <w:b/>
+                <w:bCs/>
+              </w:rPr>
+            </w:pPr>
+            <w:r>
+              <w:rPr>
+                <w:rFonts w:eastAsiaTheme="majorEastAsia" w:cstheme="majorBidi"/>
+                <w:b/>
+                <w:bCs/>
+              </w:rPr>
+              <w:t>Signature</w:t>
+            </w:r>
+          </w:p>
+        </w:tc>
+        <w:tc>
+          <w:tcPr>
+            <w:tcW w:w="7058" w:type="dxa"/>
+          </w:tcPr>
+          <w:p>
+            <w:pPr>
+              <w:rPr>
+                <w:rFonts w:eastAsiaTheme="majorEastAsia" w:cstheme="majorBidi"/>
+                <w:bCs/>
+                <w:sz w:val="28"/>
+                <w:szCs w:val="26"/>
+              </w:rPr>
+            </w:pPr>
+            <w:r>
+              <w:rPr>
+                <w:rFonts w:eastAsiaTheme="majorEastAsia" w:cstheme="majorBidi"/>
+                <w:bCs/>
+                <w:sz w:val="28"/>
+                <w:szCs w:val="26"/>
+              </w:rPr>
+              <w:t>+</w:t>
+            </w:r>
+            <w:proofErr w:type="spellStart"/>
+            <w:r>
+              <w:rPr>
+                <w:rFonts w:eastAsiaTheme="majorEastAsia" w:cstheme="majorBidi"/>
+                <w:bCs/>
+                <w:sz w:val="28"/>
+                <w:szCs w:val="26"/>
+              </w:rPr>
+              <w:t>persistSimulation</w:t>
+            </w:r>
+            <w:proofErr w:type="spellEnd"/>
+            <w:r>
+              <w:rPr>
+                <w:rFonts w:eastAsiaTheme="majorEastAsia" w:cstheme="majorBidi"/>
+                <w:bCs/>
+                <w:sz w:val="28"/>
+                <w:szCs w:val="26"/>
+              </w:rPr>
+              <w:t>(</w:t>
+            </w:r>
+            <w:proofErr w:type="spellStart"/>
+            <w:r>
+              <w:rPr>
+                <w:rFonts w:eastAsiaTheme="majorEastAsia" w:cstheme="majorBidi"/>
+                <w:bCs/>
+                <w:sz w:val="28"/>
+                <w:szCs w:val="26"/>
+              </w:rPr>
+              <w:t>simulationId</w:t>
+            </w:r>
+            <w:proofErr w:type="spellEnd"/>
+            <w:r>
+              <w:rPr>
+                <w:rFonts w:eastAsiaTheme="majorEastAsia" w:cstheme="majorBidi"/>
+                <w:bCs/>
+                <w:sz w:val="28"/>
+                <w:szCs w:val="26"/>
+              </w:rPr>
+              <w:t xml:space="preserve"> : string, </w:t>
+            </w:r>
+            <w:proofErr w:type="spellStart"/>
+            <w:r>
+              <w:rPr>
+                <w:rFonts w:eastAsiaTheme="majorEastAsia" w:cstheme="majorBidi"/>
+                <w:bCs/>
+                <w:sz w:val="28"/>
+                <w:szCs w:val="26"/>
+              </w:rPr>
+              <w:t>aggregatedMetrics</w:t>
+            </w:r>
+            <w:proofErr w:type="spellEnd"/>
+            <w:r>
+              <w:rPr>
+                <w:rFonts w:eastAsiaTheme="majorEastAsia" w:cstheme="majorBidi"/>
+                <w:bCs/>
+                <w:sz w:val="28"/>
+                <w:szCs w:val="26"/>
+              </w:rPr>
+              <w:t xml:space="preserve"> : Metrics, </w:t>
+            </w:r>
+            <w:proofErr w:type="spellStart"/>
+            <w:r>
+              <w:rPr>
+                <w:rFonts w:eastAsiaTheme="majorEastAsia" w:cstheme="majorBidi"/>
+                <w:bCs/>
+                <w:sz w:val="28"/>
+                <w:szCs w:val="26"/>
+              </w:rPr>
+              <w:t>systemConfiguration</w:t>
+            </w:r>
+            <w:proofErr w:type="spellEnd"/>
+            <w:r>
+              <w:rPr>
+                <w:rFonts w:eastAsiaTheme="majorEastAsia" w:cstheme="majorBidi"/>
+                <w:bCs/>
+                <w:sz w:val="28"/>
+                <w:szCs w:val="26"/>
+              </w:rPr>
+              <w:t xml:space="preserve"> : List&lt;string&gt;)   </w:t>
+            </w:r>
+            <w:r>
+              <w:rPr>
+                <w:rFonts w:eastAsiaTheme="majorEastAsia" w:cstheme="majorBidi"/>
+                <w:bCs/>
+                <w:sz w:val="28"/>
+                <w:szCs w:val="26"/>
+              </w:rPr>
+              <w:tab/>
+            </w:r>
+          </w:p>
+        </w:tc>
+      </w:tr>
+      <w:tr>
+        <w:tc>
+          <w:tcPr>
+            <w:tcW w:w="2518" w:type="dxa"/>
+          </w:tcPr>
+          <w:p>
+            <w:pPr>
+              <w:rPr>
+                <w:rFonts w:eastAsiaTheme="majorEastAsia" w:cstheme="majorBidi"/>
+                <w:b/>
+                <w:bCs/>
+              </w:rPr>
+            </w:pPr>
+            <w:r>
+              <w:rPr>
+                <w:rFonts w:eastAsiaTheme="majorEastAsia" w:cstheme="majorBidi"/>
+                <w:b/>
+                <w:bCs/>
+              </w:rPr>
+              <w:t>Purpose</w:t>
+            </w:r>
+          </w:p>
+        </w:tc>
+        <w:tc>
+          <w:tcPr>
+            <w:tcW w:w="7058" w:type="dxa"/>
+          </w:tcPr>
+          <w:p>
+            <w:pPr>
+              <w:rPr>
+                <w:rFonts w:eastAsiaTheme="majorEastAsia" w:cstheme="majorBidi"/>
+                <w:bCs/>
+                <w:sz w:val="28"/>
+                <w:szCs w:val="26"/>
+              </w:rPr>
+            </w:pPr>
+            <w:r>
+              <w:rPr>
+                <w:rFonts w:eastAsiaTheme="majorEastAsia" w:cstheme="majorBidi"/>
+                <w:bCs/>
+                <w:sz w:val="28"/>
+                <w:szCs w:val="26"/>
+              </w:rPr>
+              <w:t>The purpose of this method is to store aggregated simulation metrics along with the system configuration.  The system configuration is the list of agents that constituted the realized system.  Having the simulation identifier allows for associating the individual step metrics with the overall aggregated metrics.</w:t>
+            </w:r>
+          </w:p>
+        </w:tc>
+      </w:tr>
+      <w:tr>
+        <w:tc>
+          <w:tcPr>
+            <w:tcW w:w="2518" w:type="dxa"/>
+          </w:tcPr>
+          <w:p>
+            <w:pPr>
+              <w:rPr>
+                <w:rFonts w:eastAsiaTheme="majorEastAsia" w:cstheme="majorBidi"/>
+                <w:b/>
+                <w:bCs/>
+              </w:rPr>
+            </w:pPr>
+            <w:r>
+              <w:rPr>
+                <w:rFonts w:eastAsiaTheme="majorEastAsia" w:cstheme="majorBidi"/>
+                <w:b/>
+                <w:bCs/>
+              </w:rPr>
+              <w:t>Pre-Conditions</w:t>
+            </w:r>
+          </w:p>
+        </w:tc>
+        <w:tc>
+          <w:tcPr>
+            <w:tcW w:w="7058" w:type="dxa"/>
+          </w:tcPr>
+          <w:p>
+            <w:pPr>
+              <w:rPr>
+                <w:rFonts w:eastAsiaTheme="majorEastAsia" w:cstheme="majorBidi"/>
+                <w:bCs/>
+                <w:sz w:val="28"/>
+                <w:szCs w:val="26"/>
+              </w:rPr>
+            </w:pPr>
+            <w:r>
+              <w:rPr>
+                <w:rFonts w:eastAsiaTheme="majorEastAsia" w:cstheme="majorBidi"/>
+                <w:bCs/>
+                <w:sz w:val="28"/>
+                <w:szCs w:val="26"/>
+              </w:rPr>
+              <w:t>Established simulation and communications agent running.</w:t>
+            </w:r>
+          </w:p>
+          <w:p>
+            <w:pPr>
+              <w:rPr>
+                <w:rFonts w:eastAsiaTheme="majorEastAsia" w:cstheme="majorBidi"/>
+                <w:bCs/>
+                <w:sz w:val="28"/>
+                <w:szCs w:val="26"/>
+              </w:rPr>
+            </w:pPr>
+            <w:r>
+              <w:rPr>
+                <w:rFonts w:eastAsiaTheme="majorEastAsia" w:cstheme="majorBidi"/>
+                <w:bCs/>
+                <w:sz w:val="28"/>
+                <w:szCs w:val="26"/>
+              </w:rPr>
+              <w:t>Initialized data store.</w:t>
+            </w:r>
+          </w:p>
+        </w:tc>
+      </w:tr>
+      <w:tr>
+        <w:tc>
+          <w:tcPr>
+            <w:tcW w:w="2518" w:type="dxa"/>
+          </w:tcPr>
+          <w:p>
+            <w:pPr>
+              <w:rPr>
+                <w:rFonts w:eastAsiaTheme="majorEastAsia" w:cstheme="majorBidi"/>
+                <w:b/>
+                <w:bCs/>
+              </w:rPr>
+            </w:pPr>
+            <w:r>
+              <w:rPr>
+                <w:rFonts w:eastAsiaTheme="majorEastAsia" w:cstheme="majorBidi"/>
+                <w:b/>
+                <w:bCs/>
+              </w:rPr>
+              <w:t>Post-Conditions</w:t>
+            </w:r>
+          </w:p>
+        </w:tc>
+        <w:tc>
+          <w:tcPr>
+            <w:tcW w:w="7058" w:type="dxa"/>
+          </w:tcPr>
+          <w:p>
+            <w:pPr>
+              <w:rPr>
+                <w:rFonts w:eastAsiaTheme="majorEastAsia" w:cstheme="majorBidi"/>
+                <w:bCs/>
+                <w:sz w:val="28"/>
+                <w:szCs w:val="26"/>
+              </w:rPr>
+            </w:pPr>
+            <w:r>
+              <w:rPr>
+                <w:rFonts w:eastAsiaTheme="majorEastAsia" w:cstheme="majorBidi"/>
+                <w:bCs/>
+                <w:sz w:val="28"/>
+                <w:szCs w:val="26"/>
+              </w:rPr>
+              <w:t>The aggregated metric data and system configuration are stored along with the simulation identifier.</w:t>
+            </w:r>
+          </w:p>
+        </w:tc>
+      </w:tr>
+    </w:tbl>
+    <w:p>
+      <w:pPr>
+        <w:rPr>
+          <w:rFonts w:eastAsiaTheme="majorEastAsia" w:cstheme="majorBidi"/>
+          <w:b/>
+          <w:bCs/>
+          <w:sz w:val="28"/>
+          <w:szCs w:val="26"/>
+        </w:rPr>
+      </w:pPr>
+    </w:p>
+    <w:p>
+      <w:pPr>
+        <w:rPr>
+          <w:rFonts w:eastAsiaTheme="majorEastAsia" w:cstheme="majorBidi"/>
+          <w:b/>
+          <w:bCs/>
+          <w:sz w:val="28"/>
+          <w:szCs w:val="26"/>
+        </w:rPr>
+      </w:pPr>
+    </w:p>
+    <w:p>
+      <w:pPr>
+        <w:rPr>
+          <w:rFonts w:eastAsiaTheme="majorEastAsia" w:cstheme="majorBidi"/>
+          <w:b/>
+          <w:bCs/>
+          <w:sz w:val="28"/>
+          <w:szCs w:val="26"/>
+        </w:rPr>
+      </w:pPr>
+      <w:r>
+        <w:rPr>
+          <w:rFonts w:eastAsiaTheme="majorEastAsia" w:cstheme="majorBidi"/>
+          <w:b/>
+          <w:bCs/>
+          <w:sz w:val="28"/>
+          <w:szCs w:val="26"/>
+        </w:rPr>
         <w:br w:type="page"/>
       </w:r>
     </w:p>
@@ -3345,12 +4282,12 @@
       <w:pPr>
         <w:pStyle w:val="Heading2"/>
       </w:pPr>
-      <w:bookmarkStart w:id="10" w:name="_Toc321174005"/>
+      <w:bookmarkStart w:id="12" w:name="_Toc321221262"/>
       <w:r>
         <w:lastRenderedPageBreak/>
         <w:t>System Design Rationale</w:t>
       </w:r>
-      <w:bookmarkEnd w:id="10"/>
+      <w:bookmarkEnd w:id="12"/>
     </w:p>
     <w:p>
       <w:r>
@@ -3360,10 +4297,18 @@
     <w:p/>
     <w:p>
       <w:r>
-        <w:t xml:space="preserve">I chose to work with RabbitMQ and </w:t>
+        <w:t xml:space="preserve">I chose to work with </w:t>
       </w:r>
       <w:proofErr w:type="spellStart"/>
       <w:r>
+        <w:t>RabbitMQ</w:t>
+      </w:r>
+      <w:proofErr w:type="spellEnd"/>
+      <w:r>
+        <w:t xml:space="preserve"> and </w:t>
+      </w:r>
+      <w:proofErr w:type="spellStart"/>
+      <w:r>
         <w:t>MongoDB</w:t>
       </w:r>
       <w:proofErr w:type="spellEnd"/>
@@ -3399,14 +4344,29 @@
     </w:p>
     <w:p>
       <w:pPr>
+        <w:rPr>
+          <w:rFonts w:eastAsiaTheme="majorEastAsia" w:cstheme="majorBidi"/>
+          <w:b/>
+          <w:bCs/>
+          <w:sz w:val="28"/>
+          <w:szCs w:val="26"/>
+        </w:rPr>
+      </w:pPr>
+      <w:bookmarkStart w:id="13" w:name="_Toc321221263"/>
+      <w:r>
+        <w:br w:type="page"/>
+      </w:r>
+    </w:p>
+    <w:p>
+      <w:pPr>
         <w:pStyle w:val="Heading2"/>
       </w:pPr>
-      <w:bookmarkStart w:id="11" w:name="_Toc321174006"/>
-      <w:commentRangeStart w:id="12"/>
-      <w:r>
+      <w:commentRangeStart w:id="14"/>
+      <w:r>
+        <w:lastRenderedPageBreak/>
         <w:t>High-Level Design</w:t>
       </w:r>
-      <w:commentRangeEnd w:id="12"/>
+      <w:commentRangeEnd w:id="14"/>
       <w:r>
         <w:rPr>
           <w:rStyle w:val="CommentReference"/>
@@ -3414,9 +4374,9 @@
           <w:b w:val="0"/>
           <w:bCs w:val="0"/>
         </w:rPr>
-        <w:commentReference w:id="12"/>
-      </w:r>
-      <w:bookmarkEnd w:id="11"/>
+        <w:commentReference w:id="14"/>
+      </w:r>
+      <w:bookmarkEnd w:id="13"/>
     </w:p>
     <w:p/>
     <w:p>
@@ -3427,7 +4387,6 @@
         <w:rPr>
           <w:noProof/>
         </w:rPr>
-        <w:lastRenderedPageBreak/>
         <w:drawing>
           <wp:inline distT="0" distB="0" distL="0" distR="0" wp14:anchorId="19CD5E54" wp14:editId="76A881F9">
             <wp:extent cx="5943600" cy="3945890"/>
@@ -3475,33 +4434,75 @@
       <w:r>
         <w:t xml:space="preserve">Figure </w:t>
       </w:r>
-      <w:fldSimple w:instr=" SEQ Figure \* ARABIC ">
-        <w:r>
-          <w:rPr>
-            <w:noProof/>
-          </w:rPr>
-          <w:t>6</w:t>
-        </w:r>
-      </w:fldSimple>
+      <w:r>
+        <w:fldChar w:fldCharType="begin"/>
+      </w:r>
+      <w:r>
+        <w:instrText xml:space="preserve"> SEQ Figure \* ARABIC </w:instrText>
+      </w:r>
+      <w:r>
+        <w:fldChar w:fldCharType="separate"/>
+      </w:r>
+      <w:r>
+        <w:rPr>
+          <w:noProof/>
+        </w:rPr>
+        <w:t>6</w:t>
+      </w:r>
+      <w:r>
+        <w:rPr>
+          <w:noProof/>
+        </w:rPr>
+        <w:fldChar w:fldCharType="end"/>
+      </w:r>
       <w:r>
         <w:t xml:space="preserve"> High Level Class Diagram</w:t>
       </w:r>
     </w:p>
     <w:p>
       <w:r>
-        <w:t>In this high level view of the design we can see how it provides for reusability and scalability.</w:t>
-      </w:r>
-    </w:p>
-    <w:p>
-      <w:pPr>
-        <w:rPr>
-          <w:rFonts w:eastAsiaTheme="majorEastAsia" w:cstheme="majorBidi"/>
-          <w:b/>
-          <w:bCs/>
-          <w:sz w:val="28"/>
-          <w:szCs w:val="26"/>
-        </w:rPr>
-      </w:pPr>
+        <w:t xml:space="preserve">In this high level view of the design we can see how </w:t>
+      </w:r>
+      <w:r>
+        <w:t>the design</w:t>
+      </w:r>
+      <w:r>
+        <w:t xml:space="preserve"> provides </w:t>
+      </w:r>
+      <w:r>
+        <w:t>for reusability and scalability of common components.</w:t>
+      </w:r>
+    </w:p>
+    <w:p/>
+    <w:p>
+      <w:pPr>
+        <w:rPr>
+          <w:i/>
+        </w:rPr>
+      </w:pPr>
+      <w:r>
+        <w:rPr>
+          <w:i/>
+          <w:highlight w:val="yellow"/>
+        </w:rPr>
+        <w:t>Fu</w:t>
+      </w:r>
+      <w:r>
+        <w:rPr>
+          <w:i/>
+          <w:highlight w:val="yellow"/>
+        </w:rPr>
+        <w:t>r</w:t>
+      </w:r>
+      <w:r>
+        <w:rPr>
+          <w:i/>
+          <w:highlight w:val="yellow"/>
+        </w:rPr>
+        <w:t>ther discussion</w:t>
+      </w:r>
+    </w:p>
+    <w:p>
       <w:r>
         <w:br w:type="page"/>
       </w:r>
@@ -3510,13 +4511,13 @@
       <w:pPr>
         <w:pStyle w:val="Heading2"/>
       </w:pPr>
-      <w:bookmarkStart w:id="13" w:name="_Toc321174007"/>
-      <w:commentRangeStart w:id="14"/>
+      <w:bookmarkStart w:id="15" w:name="_Toc321221264"/>
+      <w:commentRangeStart w:id="16"/>
       <w:r>
         <w:lastRenderedPageBreak/>
         <w:t>Mid-Level Design</w:t>
       </w:r>
-      <w:commentRangeEnd w:id="14"/>
+      <w:commentRangeEnd w:id="16"/>
       <w:r>
         <w:rPr>
           <w:rStyle w:val="CommentReference"/>
@@ -3524,23 +4525,9 @@
           <w:b w:val="0"/>
           <w:bCs w:val="0"/>
         </w:rPr>
-        <w:commentReference w:id="14"/>
-      </w:r>
-      <w:bookmarkEnd w:id="13"/>
-    </w:p>
-    <w:p>
-      <w:pPr>
-        <w:rPr>
-          <w:i/>
-        </w:rPr>
-      </w:pPr>
-      <w:r>
-        <w:rPr>
-          <w:i/>
-          <w:highlight w:val="yellow"/>
-        </w:rPr>
-        <w:t>Class Diagrams and discussion here</w:t>
-      </w:r>
+        <w:commentReference w:id="16"/>
+      </w:r>
+      <w:bookmarkEnd w:id="15"/>
     </w:p>
     <w:p>
       <w:pPr>
@@ -3597,19 +4584,53 @@
       <w:r>
         <w:t xml:space="preserve">Figure </w:t>
       </w:r>
-      <w:fldSimple w:instr=" SEQ Figure \* ARABIC ">
-        <w:r>
-          <w:rPr>
-            <w:noProof/>
-          </w:rPr>
-          <w:t>7</w:t>
-        </w:r>
-      </w:fldSimple>
+      <w:r>
+        <w:fldChar w:fldCharType="begin"/>
+      </w:r>
+      <w:r>
+        <w:instrText xml:space="preserve"> SEQ Figure \* ARABIC </w:instrText>
+      </w:r>
+      <w:r>
+        <w:fldChar w:fldCharType="separate"/>
+      </w:r>
+      <w:r>
+        <w:rPr>
+          <w:noProof/>
+        </w:rPr>
+        <w:t>7</w:t>
+      </w:r>
+      <w:r>
+        <w:rPr>
+          <w:noProof/>
+        </w:rPr>
+        <w:fldChar w:fldCharType="end"/>
+      </w:r>
       <w:r>
         <w:t>Class Diagram</w:t>
       </w:r>
     </w:p>
     <w:p/>
+    <w:p>
+      <w:pPr>
+        <w:rPr>
+          <w:i/>
+        </w:rPr>
+      </w:pPr>
+      <w:r>
+        <w:rPr>
+          <w:i/>
+          <w:highlight w:val="yellow"/>
+        </w:rPr>
+        <w:t>Minimal</w:t>
+      </w:r>
+      <w:r>
+        <w:rPr>
+          <w:i/>
+          <w:highlight w:val="yellow"/>
+        </w:rPr>
+        <w:t xml:space="preserve"> discussion here</w:t>
+      </w:r>
+    </w:p>
     <w:p>
       <w:pPr>
         <w:rPr>
@@ -3628,13 +4649,13 @@
       <w:pPr>
         <w:pStyle w:val="Heading1"/>
       </w:pPr>
-      <w:bookmarkStart w:id="15" w:name="_Toc321174008"/>
-      <w:commentRangeStart w:id="16"/>
+      <w:bookmarkStart w:id="17" w:name="_Toc321221265"/>
+      <w:commentRangeStart w:id="18"/>
       <w:r>
         <w:lastRenderedPageBreak/>
         <w:t>Component Interaction</w:t>
       </w:r>
-      <w:commentRangeEnd w:id="16"/>
+      <w:commentRangeEnd w:id="18"/>
       <w:r>
         <w:rPr>
           <w:rStyle w:val="CommentReference"/>
@@ -3642,37 +4663,13 @@
           <w:b w:val="0"/>
           <w:bCs w:val="0"/>
         </w:rPr>
-        <w:commentReference w:id="16"/>
-      </w:r>
-      <w:bookmarkEnd w:id="15"/>
-    </w:p>
-    <w:p>
-      <w:pPr>
-        <w:rPr>
-          <w:i/>
-        </w:rPr>
-      </w:pPr>
-      <w:proofErr w:type="gramStart"/>
-      <w:r>
-        <w:rPr>
-          <w:i/>
-          <w:highlight w:val="yellow"/>
-        </w:rPr>
-        <w:t>In</w:t>
-      </w:r>
-      <w:r>
-        <w:rPr>
-          <w:i/>
-          <w:highlight w:val="yellow"/>
-        </w:rPr>
-        <w:t xml:space="preserve"> this section….</w:t>
-      </w:r>
-      <w:proofErr w:type="gramEnd"/>
-      <w:r>
-        <w:rPr>
-          <w:i/>
-        </w:rPr>
-        <w:t xml:space="preserve"> </w:t>
+        <w:commentReference w:id="18"/>
+      </w:r>
+      <w:bookmarkEnd w:id="17"/>
+    </w:p>
+    <w:p>
+      <w:r>
+        <w:t>In this section I’ll review the typical system initialization sequence, the looping of the doing simulation sequence of events and finally the teardown or finish sequence.</w:t>
       </w:r>
     </w:p>
     <w:p>
@@ -3727,14 +4724,27 @@
       <w:r>
         <w:t xml:space="preserve">Figure </w:t>
       </w:r>
-      <w:fldSimple w:instr=" SEQ Figure \* ARABIC ">
-        <w:r>
-          <w:rPr>
-            <w:noProof/>
-          </w:rPr>
-          <w:t>8</w:t>
-        </w:r>
-      </w:fldSimple>
+      <w:r>
+        <w:fldChar w:fldCharType="begin"/>
+      </w:r>
+      <w:r>
+        <w:instrText xml:space="preserve"> SEQ Figure \* ARABIC </w:instrText>
+      </w:r>
+      <w:r>
+        <w:fldChar w:fldCharType="separate"/>
+      </w:r>
+      <w:r>
+        <w:rPr>
+          <w:noProof/>
+        </w:rPr>
+        <w:t>8</w:t>
+      </w:r>
+      <w:r>
+        <w:rPr>
+          <w:noProof/>
+        </w:rPr>
+        <w:fldChar w:fldCharType="end"/>
+      </w:r>
       <w:r>
         <w:t>Sequence diagram for process interactions</w:t>
       </w:r>
@@ -3757,17 +4767,15 @@
       <w:pPr>
         <w:pStyle w:val="Heading2"/>
       </w:pPr>
-      <w:bookmarkStart w:id="17" w:name="_Toc321174009"/>
-      <w:proofErr w:type="spellStart"/>
+      <w:bookmarkStart w:id="19" w:name="_Toc321221266"/>
       <w:r>
         <w:lastRenderedPageBreak/>
-        <w:t>Start up</w:t>
-      </w:r>
-      <w:proofErr w:type="spellEnd"/>
+        <w:t>Initialization</w:t>
+      </w:r>
       <w:r>
         <w:t xml:space="preserve"> interaction</w:t>
       </w:r>
-      <w:bookmarkEnd w:id="17"/>
+      <w:bookmarkEnd w:id="19"/>
     </w:p>
     <w:p>
       <w:pPr>
@@ -3863,12 +4871,15 @@
       <w:pPr>
         <w:pStyle w:val="Heading2"/>
       </w:pPr>
-      <w:bookmarkStart w:id="18" w:name="_Toc321174010"/>
+      <w:bookmarkStart w:id="20" w:name="_Toc321221267"/>
       <w:r>
         <w:lastRenderedPageBreak/>
-        <w:t>Processing interaction</w:t>
-      </w:r>
-      <w:bookmarkEnd w:id="18"/>
+        <w:t>In simulation p</w:t>
+      </w:r>
+      <w:r>
+        <w:t>rocessing interaction</w:t>
+      </w:r>
+      <w:bookmarkEnd w:id="20"/>
     </w:p>
     <w:p>
       <w:pPr>
@@ -3982,12 +4993,12 @@
       <w:pPr>
         <w:pStyle w:val="Heading2"/>
       </w:pPr>
-      <w:bookmarkStart w:id="19" w:name="_Toc321174011"/>
+      <w:bookmarkStart w:id="21" w:name="_Toc321221268"/>
       <w:r>
         <w:lastRenderedPageBreak/>
         <w:t>Simulation end interaction</w:t>
       </w:r>
-      <w:bookmarkEnd w:id="19"/>
+      <w:bookmarkEnd w:id="21"/>
     </w:p>
     <w:p>
       <w:pPr>
@@ -4084,12 +5095,12 @@
           <w:szCs w:val="28"/>
         </w:rPr>
       </w:pPr>
-      <w:bookmarkStart w:id="20" w:name="_Toc321174012"/>
+      <w:bookmarkStart w:id="22" w:name="_Toc321221269"/>
       <w:r>
         <w:lastRenderedPageBreak/>
         <w:t>Discovery Protocol</w:t>
       </w:r>
-      <w:bookmarkEnd w:id="20"/>
+      <w:bookmarkEnd w:id="22"/>
     </w:p>
     <w:p>
       <w:pPr>
@@ -4143,27 +5154,14 @@
       <w:r>
         <w:t xml:space="preserve">Figure </w:t>
       </w:r>
-      <w:r>
-        <w:fldChar w:fldCharType="begin"/>
-      </w:r>
-      <w:r>
-        <w:instrText xml:space="preserve"> SEQ Figure \* ARABIC </w:instrText>
-      </w:r>
-      <w:r>
-        <w:fldChar w:fldCharType="separate"/>
-      </w:r>
-      <w:r>
-        <w:rPr>
-          <w:noProof/>
-        </w:rPr>
-        <w:t>9</w:t>
-      </w:r>
-      <w:r>
-        <w:rPr>
-          <w:noProof/>
-        </w:rPr>
-        <w:fldChar w:fldCharType="end"/>
-      </w:r>
+      <w:fldSimple w:instr=" SEQ Figure \* ARABIC ">
+        <w:r>
+          <w:rPr>
+            <w:noProof/>
+          </w:rPr>
+          <w:t>9</w:t>
+        </w:r>
+      </w:fldSimple>
       <w:r>
         <w:t xml:space="preserve"> Discovery Protocol</w:t>
       </w:r>
@@ -4196,22 +5194,24 @@
       <w:pPr>
         <w:pStyle w:val="Heading1"/>
       </w:pPr>
-      <w:bookmarkStart w:id="21" w:name="_Toc321174013"/>
+      <w:bookmarkStart w:id="23" w:name="_Toc321221270"/>
+      <w:bookmarkStart w:id="24" w:name="_GoBack"/>
+      <w:bookmarkEnd w:id="24"/>
       <w:r>
         <w:lastRenderedPageBreak/>
         <w:t>USE/OCL Model</w:t>
       </w:r>
-      <w:bookmarkEnd w:id="21"/>
+      <w:bookmarkEnd w:id="23"/>
     </w:p>
     <w:p>
       <w:pPr>
         <w:pStyle w:val="Heading2"/>
       </w:pPr>
-      <w:bookmarkStart w:id="22" w:name="_Toc321174014"/>
+      <w:bookmarkStart w:id="25" w:name="_Toc321221271"/>
       <w:r>
         <w:t>Overview</w:t>
       </w:r>
-      <w:bookmarkEnd w:id="22"/>
+      <w:bookmarkEnd w:id="25"/>
     </w:p>
     <w:p>
       <w:r>
@@ -4322,11 +5322,11 @@
       <w:pPr>
         <w:pStyle w:val="Heading2"/>
       </w:pPr>
-      <w:bookmarkStart w:id="23" w:name="_Toc321174015"/>
+      <w:bookmarkStart w:id="26" w:name="_Toc321221272"/>
       <w:r>
         <w:t>USE OCL Code</w:t>
       </w:r>
-      <w:bookmarkEnd w:id="23"/>
+      <w:bookmarkEnd w:id="26"/>
     </w:p>
     <w:p>
       <w:pPr>
@@ -4376,7 +5376,7 @@
 
 <file path=word/comments.xml><?xml version="1.0" encoding="utf-8"?>
 <w:comments xmlns:wpc="http://schemas.microsoft.com/office/word/2010/wordprocessingCanvas" xmlns:mc="http://schemas.openxmlformats.org/markup-compatibility/2006" xmlns:o="urn:schemas-microsoft-com:office:office" xmlns:r="http://schemas.openxmlformats.org/officeDocument/2006/relationships" xmlns:m="http://schemas.openxmlformats.org/officeDocument/2006/math" xmlns:v="urn:schemas-microsoft-com:vml" xmlns:wp14="http://schemas.microsoft.com/office/word/2010/wordprocessingDrawing" xmlns:wp="http://schemas.openxmlformats.org/drawingml/2006/wordprocessingDrawing" xmlns:w10="urn:schemas-microsoft-com:office:word" xmlns:w="http://schemas.openxmlformats.org/wordprocessingml/2006/main" xmlns:w14="http://schemas.microsoft.com/office/word/2010/wordml" xmlns:wpg="http://schemas.microsoft.com/office/word/2010/wordprocessingGroup" xmlns:wpi="http://schemas.microsoft.com/office/word/2010/wordprocessingInk" xmlns:wne="http://schemas.microsoft.com/office/word/2006/wordml" xmlns:wps="http://schemas.microsoft.com/office/word/2010/wordprocessingShape" mc:Ignorable="w14 wp14">
-  <w:comment w:id="4" w:author="Bryan Nehl" w:date="2012-03-14T22:31:00Z" w:initials="bdn">
+  <w:comment w:id="3" w:author="Bryan Nehl" w:date="2012-03-14T22:31:00Z" w:initials="bdn">
     <w:p>
       <w:pPr>
         <w:pStyle w:val="CommentText"/>
@@ -4420,7 +5420,7 @@
             <v:path o:extrusionok="f" gradientshapeok="t" o:connecttype="rect"/>
             <o:lock v:ext="edit" aspectratio="t"/>
           </v:shapetype>
-          <v:shape id="_x0000_i1025" type="#_x0000_t75" style="width:2in;height:30.15pt" strokeweight="1pt">
+          <v:shape id="_x0000_i1025" type="#_x0000_t75" style="width:2in;height:30.05pt" strokeweight="1pt">
             <v:stroke endcap="round"/>
             <v:imagedata r:id="rId1" o:title="" croptop="7951f" cropbottom="-12921f" cropleft="-1242f" cropright="-2663f"/>
             <v:path shadowok="f" fillok="f" insetpenok="f"/>
@@ -4431,7 +5431,7 @@
       </w:r>
     </w:p>
   </w:comment>
-  <w:comment w:id="5" w:author="Bryan Nehl" w:date="2012-03-14T22:35:00Z" w:initials="bdn">
+  <w:comment w:id="4" w:author="Bryan Nehl" w:date="2012-03-14T22:35:00Z" w:initials="bdn">
     <w:p>
       <w:pPr>
         <w:pStyle w:val="CommentText"/>
@@ -4486,7 +5486,7 @@
       </w:hyperlink>
     </w:p>
   </w:comment>
-  <w:comment w:id="12" w:author="Bryan Nehl" w:date="2012-04-01T14:07:00Z" w:initials="bdn">
+  <w:comment w:id="14" w:author="Bryan Nehl" w:date="2012-04-01T14:07:00Z" w:initials="bdn">
     <w:p>
       <w:pPr>
         <w:pStyle w:val="CommentText"/>
@@ -4534,7 +5534,7 @@
       </w:r>
     </w:p>
   </w:comment>
-  <w:comment w:id="14" w:author="Bryan Nehl" w:date="2012-04-01T14:09:00Z" w:initials="bdn">
+  <w:comment w:id="16" w:author="Bryan Nehl" w:date="2012-04-01T14:09:00Z" w:initials="bdn">
     <w:p>
       <w:pPr>
         <w:pStyle w:val="CommentText"/>
@@ -4558,7 +5558,7 @@
       </w:hyperlink>
     </w:p>
   </w:comment>
-  <w:comment w:id="16" w:author="Bryan Nehl" w:date="2012-03-14T22:44:00Z" w:initials="bdn">
+  <w:comment w:id="18" w:author="Bryan Nehl" w:date="2012-03-14T22:44:00Z" w:initials="bdn">
     <w:p>
       <w:pPr>
         <w:pStyle w:val="CommentText"/>
@@ -4583,7 +5583,7 @@
           <w:szCs w:val="28"/>
         </w:rPr>
         <w:pict>
-          <v:shape id="_x0000_i1026" type="#_x0000_t75" style="width:139.8pt;height:47.7pt" strokeweight="1pt">
+          <v:shape id="_x0000_i1026" type="#_x0000_t75" style="width:139.8pt;height:47.55pt" strokeweight="1pt">
             <v:stroke endcap="round"/>
             <v:imagedata r:id="rId6" o:title="" croptop="2961f" cropbottom="-8250f" cropleft="314f" cropright="-2669f"/>
             <v:path shadowok="f" fillok="f" insetpenok="f"/>
@@ -4679,7 +5679,7 @@
                 <w:bCs/>
                 <w:noProof/>
               </w:rPr>
-              <w:t>2</w:t>
+              <w:t>16</w:t>
             </w:r>
             <w:r>
               <w:rPr>
@@ -4931,7 +5931,7 @@
       <w:rPr>
         <w:noProof/>
       </w:rPr>
-      <w:t>2012-04-02 12:48</w:t>
+      <w:t>2012-04-03 12:27</w:t>
     </w:r>
     <w:r>
       <w:fldChar w:fldCharType="end"/>
@@ -6996,7 +7996,7 @@
         <a:sysClr val="windowText" lastClr="000000"/>
       </a:dk1>
       <a:lt1>
-        <a:sysClr val="window" lastClr="FFFFFF"/>
+        <a:sysClr val="window" lastClr="E0FEED"/>
       </a:lt1>
       <a:dk2>
         <a:srgbClr val="1F497D"/>
@@ -7272,6 +8272,21 @@
 </file>
 
 <file path=customXml/item1.xml><?xml version="1.0" encoding="utf-8"?>
+<p:properties xmlns:p="http://schemas.microsoft.com/office/2006/metadata/properties" xmlns:xsi="http://www.w3.org/2001/XMLSchema-instance">
+  <documentManagement>
+    <ContentTypeId xmlns="http://schemas.microsoft.com/sharepoint/v3">0x0056BD8EAE6FAF36488DB4D7E32B557BC9</ContentTypeId>
+    <_SourceUrl xmlns="http://schemas.microsoft.com/sharepoint/v3" xsi:nil="true"/>
+    <AutoVersionDisabled xmlns="http://schemas.microsoft.com/sharepoint/v3">false</AutoVersionDisabled>
+    <ItemType xmlns="http://schemas.microsoft.com/sharepoint/v3">1</ItemType>
+    <Order xmlns="http://schemas.microsoft.com/sharepoint/v3" xsi:nil="true"/>
+    <_SharedFileIndex xmlns="http://schemas.microsoft.com/sharepoint/v3" xsi:nil="true"/>
+    <MetaInfo xmlns="http://schemas.microsoft.com/sharepoint/v3" xsi:nil="true"/>
+    <Description xmlns="http://schemas.microsoft.com/sharepoint/v3" xsi:nil="true"/>
+  </documentManagement>
+</p:properties>
+</file>
+
+<file path=customXml/item2.xml><?xml version="1.0" encoding="utf-8"?>
 <ct:contentTypeSchema xmlns:ct="http://schemas.microsoft.com/office/2006/metadata/contentType" xmlns:ma="http://schemas.microsoft.com/office/2006/metadata/properties/metaAttributes" ct:_="" ma:_="" ma:contentTypeName="_Docs_" ma:contentTypeID="0x0056BD8EAE6FAF36488DB4D7E32B557BC9" ma:contentTypeVersion="" ma:contentTypeDescription="" ma:contentTypeScope="" ma:versionID="b24a59f726d28f46a69a0a8240ee44ed">
   <xsd:schema xmlns:xsd="http://www.w3.org/2001/XMLSchema" xmlns:p="http://schemas.microsoft.com/office/2006/metadata/properties" xmlns:ns1="http://schemas.microsoft.com/sharepoint/v3" targetNamespace="http://schemas.microsoft.com/office/2006/metadata/properties" ma:root="true" ma:fieldsID="3e5d9eca856144ce6ca1da655f95619c" ns1:_="">
     <xsd:import namespace="http://schemas.microsoft.com/sharepoint/v3"/>
@@ -7625,26 +8640,20 @@
 </ct:contentTypeSchema>
 </file>
 
-<file path=customXml/item2.xml><?xml version="1.0" encoding="utf-8"?>
-<p:properties xmlns:p="http://schemas.microsoft.com/office/2006/metadata/properties" xmlns:xsi="http://www.w3.org/2001/XMLSchema-instance">
-  <documentManagement>
-    <ContentTypeId xmlns="http://schemas.microsoft.com/sharepoint/v3">0x0056BD8EAE6FAF36488DB4D7E32B557BC9</ContentTypeId>
-    <_SourceUrl xmlns="http://schemas.microsoft.com/sharepoint/v3" xsi:nil="true"/>
-    <AutoVersionDisabled xmlns="http://schemas.microsoft.com/sharepoint/v3">false</AutoVersionDisabled>
-    <ItemType xmlns="http://schemas.microsoft.com/sharepoint/v3">1</ItemType>
-    <Order xmlns="http://schemas.microsoft.com/sharepoint/v3" xsi:nil="true"/>
-    <_SharedFileIndex xmlns="http://schemas.microsoft.com/sharepoint/v3" xsi:nil="true"/>
-    <MetaInfo xmlns="http://schemas.microsoft.com/sharepoint/v3" xsi:nil="true"/>
-    <Description xmlns="http://schemas.microsoft.com/sharepoint/v3" xsi:nil="true"/>
-  </documentManagement>
-</p:properties>
-</file>
-
 <file path=customXml/item3.xml><?xml version="1.0" encoding="utf-8"?>
 <b:Sources xmlns:b="http://schemas.openxmlformats.org/officeDocument/2006/bibliography" xmlns="http://schemas.openxmlformats.org/officeDocument/2006/bibliography" SelectedStyle="\APA.XSL" StyleName="APA"/>
 </file>
 
 <file path=customXml/itemProps1.xml><?xml version="1.0" encoding="utf-8"?>
+<ds:datastoreItem xmlns:ds="http://schemas.openxmlformats.org/officeDocument/2006/customXml" ds:itemID="{42C760F5-DE4A-4ED6-8CB0-B54FEE6DCDF2}">
+  <ds:schemaRefs>
+    <ds:schemaRef ds:uri="http://schemas.microsoft.com/office/2006/metadata/properties"/>
+    <ds:schemaRef ds:uri="http://schemas.microsoft.com/sharepoint/v3"/>
+  </ds:schemaRefs>
+</ds:datastoreItem>
+</file>
+
+<file path=customXml/itemProps2.xml><?xml version="1.0" encoding="utf-8"?>
 <ds:datastoreItem xmlns:ds="http://schemas.openxmlformats.org/officeDocument/2006/customXml" ds:itemID="{C12AA6FC-2577-4BCB-865C-6D2F38D89CB3}">
   <ds:schemaRefs>
     <ds:schemaRef ds:uri="http://schemas.microsoft.com/office/2006/metadata/contentType"/>
@@ -7661,17 +8670,8 @@
 </ds:datastoreItem>
 </file>
 
-<file path=customXml/itemProps2.xml><?xml version="1.0" encoding="utf-8"?>
-<ds:datastoreItem xmlns:ds="http://schemas.openxmlformats.org/officeDocument/2006/customXml" ds:itemID="{42C760F5-DE4A-4ED6-8CB0-B54FEE6DCDF2}">
-  <ds:schemaRefs>
-    <ds:schemaRef ds:uri="http://schemas.microsoft.com/office/2006/metadata/properties"/>
-    <ds:schemaRef ds:uri="http://schemas.microsoft.com/sharepoint/v3"/>
-  </ds:schemaRefs>
-</ds:datastoreItem>
-</file>
-
 <file path=customXml/itemProps3.xml><?xml version="1.0" encoding="utf-8"?>
-<ds:datastoreItem xmlns:ds="http://schemas.openxmlformats.org/officeDocument/2006/customXml" ds:itemID="{5FD66C1C-91F2-4CB0-8255-611456358F87}">
+<ds:datastoreItem xmlns:ds="http://schemas.openxmlformats.org/officeDocument/2006/customXml" ds:itemID="{BA5FB39B-9E03-4D68-B6E0-F940C7F0A1D0}">
   <ds:schemaRefs>
     <ds:schemaRef ds:uri="http://schemas.openxmlformats.org/officeDocument/2006/bibliography"/>
   </ds:schemaRefs>

</xml_diff>

<commit_message>
additional expansion of SAD
</commit_message>
<xml_diff>
--- a/portfolio/SystemArchitectureDesign.docx
+++ b/portfolio/SystemArchitectureDesign.docx
@@ -308,7 +308,7 @@
             </w:rPr>
             <w:fldChar w:fldCharType="separate"/>
           </w:r>
-          <w:hyperlink w:anchor="_Toc321221252" w:history="1">
+          <w:hyperlink w:anchor="_Toc321346503" w:history="1">
             <w:r>
               <w:rPr>
                 <w:rStyle w:val="Hyperlink"/>
@@ -351,7 +351,7 @@
                 <w:noProof/>
                 <w:webHidden/>
               </w:rPr>
-              <w:instrText xml:space="preserve"> PAGEREF _Toc321221252 \h </w:instrText>
+              <w:instrText xml:space="preserve"> PAGEREF _Toc321346503 \h </w:instrText>
             </w:r>
             <w:r>
               <w:rPr>
@@ -396,7 +396,7 @@
               <w:szCs w:val="22"/>
             </w:rPr>
           </w:pPr>
-          <w:hyperlink w:anchor="_Toc321221253" w:history="1">
+          <w:hyperlink w:anchor="_Toc321346504" w:history="1">
             <w:r>
               <w:rPr>
                 <w:rStyle w:val="Hyperlink"/>
@@ -439,7 +439,7 @@
                 <w:noProof/>
                 <w:webHidden/>
               </w:rPr>
-              <w:instrText xml:space="preserve"> PAGEREF _Toc321221253 \h </w:instrText>
+              <w:instrText xml:space="preserve"> PAGEREF _Toc321346504 \h </w:instrText>
             </w:r>
             <w:r>
               <w:rPr>
@@ -484,7 +484,7 @@
               <w:szCs w:val="22"/>
             </w:rPr>
           </w:pPr>
-          <w:hyperlink w:anchor="_Toc321221254" w:history="1">
+          <w:hyperlink w:anchor="_Toc321346505" w:history="1">
             <w:r>
               <w:rPr>
                 <w:rStyle w:val="Hyperlink"/>
@@ -527,7 +527,7 @@
                 <w:noProof/>
                 <w:webHidden/>
               </w:rPr>
-              <w:instrText xml:space="preserve"> PAGEREF _Toc321221254 \h </w:instrText>
+              <w:instrText xml:space="preserve"> PAGEREF _Toc321346505 \h </w:instrText>
             </w:r>
             <w:r>
               <w:rPr>
@@ -572,7 +572,7 @@
               <w:szCs w:val="22"/>
             </w:rPr>
           </w:pPr>
-          <w:hyperlink w:anchor="_Toc321221255" w:history="1">
+          <w:hyperlink w:anchor="_Toc321346506" w:history="1">
             <w:r>
               <w:rPr>
                 <w:rStyle w:val="Hyperlink"/>
@@ -615,7 +615,7 @@
                 <w:noProof/>
                 <w:webHidden/>
               </w:rPr>
-              <w:instrText xml:space="preserve"> PAGEREF _Toc321221255 \h </w:instrText>
+              <w:instrText xml:space="preserve"> PAGEREF _Toc321346506 \h </w:instrText>
             </w:r>
             <w:r>
               <w:rPr>
@@ -660,7 +660,7 @@
               <w:szCs w:val="22"/>
             </w:rPr>
           </w:pPr>
-          <w:hyperlink w:anchor="_Toc321221256" w:history="1">
+          <w:hyperlink w:anchor="_Toc321346507" w:history="1">
             <w:r>
               <w:rPr>
                 <w:rStyle w:val="Hyperlink"/>
@@ -703,7 +703,7 @@
                 <w:noProof/>
                 <w:webHidden/>
               </w:rPr>
-              <w:instrText xml:space="preserve"> PAGEREF _Toc321221256 \h </w:instrText>
+              <w:instrText xml:space="preserve"> PAGEREF _Toc321346507 \h </w:instrText>
             </w:r>
             <w:r>
               <w:rPr>
@@ -748,7 +748,7 @@
               <w:szCs w:val="22"/>
             </w:rPr>
           </w:pPr>
-          <w:hyperlink w:anchor="_Toc321221257" w:history="1">
+          <w:hyperlink w:anchor="_Toc321346508" w:history="1">
             <w:r>
               <w:rPr>
                 <w:rStyle w:val="Hyperlink"/>
@@ -791,7 +791,7 @@
                 <w:noProof/>
                 <w:webHidden/>
               </w:rPr>
-              <w:instrText xml:space="preserve"> PAGEREF _Toc321221257 \h </w:instrText>
+              <w:instrText xml:space="preserve"> PAGEREF _Toc321346508 \h </w:instrText>
             </w:r>
             <w:r>
               <w:rPr>
@@ -836,7 +836,7 @@
               <w:szCs w:val="22"/>
             </w:rPr>
           </w:pPr>
-          <w:hyperlink w:anchor="_Toc321221258" w:history="1">
+          <w:hyperlink w:anchor="_Toc321346509" w:history="1">
             <w:r>
               <w:rPr>
                 <w:rStyle w:val="Hyperlink"/>
@@ -879,7 +879,7 @@
                 <w:noProof/>
                 <w:webHidden/>
               </w:rPr>
-              <w:instrText xml:space="preserve"> PAGEREF _Toc321221258 \h </w:instrText>
+              <w:instrText xml:space="preserve"> PAGEREF _Toc321346509 \h </w:instrText>
             </w:r>
             <w:r>
               <w:rPr>
@@ -924,7 +924,7 @@
               <w:szCs w:val="22"/>
             </w:rPr>
           </w:pPr>
-          <w:hyperlink w:anchor="_Toc321221259" w:history="1">
+          <w:hyperlink w:anchor="_Toc321346510" w:history="1">
             <w:r>
               <w:rPr>
                 <w:rStyle w:val="Hyperlink"/>
@@ -967,7 +967,7 @@
                 <w:noProof/>
                 <w:webHidden/>
               </w:rPr>
-              <w:instrText xml:space="preserve"> PAGEREF _Toc321221259 \h </w:instrText>
+              <w:instrText xml:space="preserve"> PAGEREF _Toc321346510 \h </w:instrText>
             </w:r>
             <w:r>
               <w:rPr>
@@ -1012,7 +1012,7 @@
               <w:szCs w:val="22"/>
             </w:rPr>
           </w:pPr>
-          <w:hyperlink w:anchor="_Toc321221260" w:history="1">
+          <w:hyperlink w:anchor="_Toc321346511" w:history="1">
             <w:r>
               <w:rPr>
                 <w:rStyle w:val="Hyperlink"/>
@@ -1055,7 +1055,7 @@
                 <w:noProof/>
                 <w:webHidden/>
               </w:rPr>
-              <w:instrText xml:space="preserve"> PAGEREF _Toc321221260 \h </w:instrText>
+              <w:instrText xml:space="preserve"> PAGEREF _Toc321346511 \h </w:instrText>
             </w:r>
             <w:r>
               <w:rPr>
@@ -1100,7 +1100,7 @@
               <w:szCs w:val="22"/>
             </w:rPr>
           </w:pPr>
-          <w:hyperlink w:anchor="_Toc321221261" w:history="1">
+          <w:hyperlink w:anchor="_Toc321346512" w:history="1">
             <w:r>
               <w:rPr>
                 <w:rStyle w:val="Hyperlink"/>
@@ -1143,7 +1143,7 @@
                 <w:noProof/>
                 <w:webHidden/>
               </w:rPr>
-              <w:instrText xml:space="preserve"> PAGEREF _Toc321221261 \h </w:instrText>
+              <w:instrText xml:space="preserve"> PAGEREF _Toc321346512 \h </w:instrText>
             </w:r>
             <w:r>
               <w:rPr>
@@ -1188,7 +1188,7 @@
               <w:szCs w:val="22"/>
             </w:rPr>
           </w:pPr>
-          <w:hyperlink w:anchor="_Toc321221262" w:history="1">
+          <w:hyperlink w:anchor="_Toc321346513" w:history="1">
             <w:r>
               <w:rPr>
                 <w:rStyle w:val="Hyperlink"/>
@@ -1231,7 +1231,7 @@
                 <w:noProof/>
                 <w:webHidden/>
               </w:rPr>
-              <w:instrText xml:space="preserve"> PAGEREF _Toc321221262 \h </w:instrText>
+              <w:instrText xml:space="preserve"> PAGEREF _Toc321346513 \h </w:instrText>
             </w:r>
             <w:r>
               <w:rPr>
@@ -1276,7 +1276,7 @@
               <w:szCs w:val="22"/>
             </w:rPr>
           </w:pPr>
-          <w:hyperlink w:anchor="_Toc321221263" w:history="1">
+          <w:hyperlink w:anchor="_Toc321346514" w:history="1">
             <w:r>
               <w:rPr>
                 <w:rStyle w:val="Hyperlink"/>
@@ -1319,7 +1319,7 @@
                 <w:noProof/>
                 <w:webHidden/>
               </w:rPr>
-              <w:instrText xml:space="preserve"> PAGEREF _Toc321221263 \h </w:instrText>
+              <w:instrText xml:space="preserve"> PAGEREF _Toc321346514 \h </w:instrText>
             </w:r>
             <w:r>
               <w:rPr>
@@ -1339,7 +1339,7 @@
                 <w:noProof/>
                 <w:webHidden/>
               </w:rPr>
-              <w:t>8</w:t>
+              <w:t>9</w:t>
             </w:r>
             <w:r>
               <w:rPr>
@@ -1364,7 +1364,7 @@
               <w:szCs w:val="22"/>
             </w:rPr>
           </w:pPr>
-          <w:hyperlink w:anchor="_Toc321221264" w:history="1">
+          <w:hyperlink w:anchor="_Toc321346515" w:history="1">
             <w:r>
               <w:rPr>
                 <w:rStyle w:val="Hyperlink"/>
@@ -1407,7 +1407,7 @@
                 <w:noProof/>
                 <w:webHidden/>
               </w:rPr>
-              <w:instrText xml:space="preserve"> PAGEREF _Toc321221264 \h </w:instrText>
+              <w:instrText xml:space="preserve"> PAGEREF _Toc321346515 \h </w:instrText>
             </w:r>
             <w:r>
               <w:rPr>
@@ -1452,7 +1452,7 @@
               <w:szCs w:val="22"/>
             </w:rPr>
           </w:pPr>
-          <w:hyperlink w:anchor="_Toc321221265" w:history="1">
+          <w:hyperlink w:anchor="_Toc321346516" w:history="1">
             <w:r>
               <w:rPr>
                 <w:rStyle w:val="Hyperlink"/>
@@ -1495,7 +1495,7 @@
                 <w:noProof/>
                 <w:webHidden/>
               </w:rPr>
-              <w:instrText xml:space="preserve"> PAGEREF _Toc321221265 \h </w:instrText>
+              <w:instrText xml:space="preserve"> PAGEREF _Toc321346516 \h </w:instrText>
             </w:r>
             <w:r>
               <w:rPr>
@@ -1540,7 +1540,7 @@
               <w:szCs w:val="22"/>
             </w:rPr>
           </w:pPr>
-          <w:hyperlink w:anchor="_Toc321221266" w:history="1">
+          <w:hyperlink w:anchor="_Toc321346517" w:history="1">
             <w:r>
               <w:rPr>
                 <w:rStyle w:val="Hyperlink"/>
@@ -1562,7 +1562,7 @@
                 <w:rStyle w:val="Hyperlink"/>
                 <w:noProof/>
               </w:rPr>
-              <w:t>Start up interaction</w:t>
+              <w:t>Initialization interaction</w:t>
             </w:r>
             <w:r>
               <w:rPr>
@@ -1583,7 +1583,7 @@
                 <w:noProof/>
                 <w:webHidden/>
               </w:rPr>
-              <w:instrText xml:space="preserve"> PAGEREF _Toc321221266 \h </w:instrText>
+              <w:instrText xml:space="preserve"> PAGEREF _Toc321346517 \h </w:instrText>
             </w:r>
             <w:r>
               <w:rPr>
@@ -1628,7 +1628,7 @@
               <w:szCs w:val="22"/>
             </w:rPr>
           </w:pPr>
-          <w:hyperlink w:anchor="_Toc321221267" w:history="1">
+          <w:hyperlink w:anchor="_Toc321346518" w:history="1">
             <w:r>
               <w:rPr>
                 <w:rStyle w:val="Hyperlink"/>
@@ -1650,7 +1650,7 @@
                 <w:rStyle w:val="Hyperlink"/>
                 <w:noProof/>
               </w:rPr>
-              <w:t>Processing interaction</w:t>
+              <w:t>In simulation processing interaction</w:t>
             </w:r>
             <w:r>
               <w:rPr>
@@ -1671,7 +1671,7 @@
                 <w:noProof/>
                 <w:webHidden/>
               </w:rPr>
-              <w:instrText xml:space="preserve"> PAGEREF _Toc321221267 \h </w:instrText>
+              <w:instrText xml:space="preserve"> PAGEREF _Toc321346518 \h </w:instrText>
             </w:r>
             <w:r>
               <w:rPr>
@@ -1691,7 +1691,7 @@
                 <w:noProof/>
                 <w:webHidden/>
               </w:rPr>
-              <w:t>13</w:t>
+              <w:t>12</w:t>
             </w:r>
             <w:r>
               <w:rPr>
@@ -1716,7 +1716,7 @@
               <w:szCs w:val="22"/>
             </w:rPr>
           </w:pPr>
-          <w:hyperlink w:anchor="_Toc321221268" w:history="1">
+          <w:hyperlink w:anchor="_Toc321346519" w:history="1">
             <w:r>
               <w:rPr>
                 <w:rStyle w:val="Hyperlink"/>
@@ -1759,7 +1759,7 @@
                 <w:noProof/>
                 <w:webHidden/>
               </w:rPr>
-              <w:instrText xml:space="preserve"> PAGEREF _Toc321221268 \h </w:instrText>
+              <w:instrText xml:space="preserve"> PAGEREF _Toc321346519 \h </w:instrText>
             </w:r>
             <w:r>
               <w:rPr>
@@ -1779,7 +1779,7 @@
                 <w:noProof/>
                 <w:webHidden/>
               </w:rPr>
-              <w:t>14</w:t>
+              <w:t>13</w:t>
             </w:r>
             <w:r>
               <w:rPr>
@@ -1804,7 +1804,7 @@
               <w:szCs w:val="22"/>
             </w:rPr>
           </w:pPr>
-          <w:hyperlink w:anchor="_Toc321221269" w:history="1">
+          <w:hyperlink w:anchor="_Toc321346520" w:history="1">
             <w:r>
               <w:rPr>
                 <w:rStyle w:val="Hyperlink"/>
@@ -1847,7 +1847,7 @@
                 <w:noProof/>
                 <w:webHidden/>
               </w:rPr>
-              <w:instrText xml:space="preserve"> PAGEREF _Toc321221269 \h </w:instrText>
+              <w:instrText xml:space="preserve"> PAGEREF _Toc321346520 \h </w:instrText>
             </w:r>
             <w:r>
               <w:rPr>
@@ -1867,7 +1867,7 @@
                 <w:noProof/>
                 <w:webHidden/>
               </w:rPr>
-              <w:t>15</w:t>
+              <w:t>13</w:t>
             </w:r>
             <w:r>
               <w:rPr>
@@ -1892,7 +1892,7 @@
               <w:szCs w:val="22"/>
             </w:rPr>
           </w:pPr>
-          <w:hyperlink w:anchor="_Toc321221270" w:history="1">
+          <w:hyperlink w:anchor="_Toc321346521" w:history="1">
             <w:r>
               <w:rPr>
                 <w:rStyle w:val="Hyperlink"/>
@@ -1935,7 +1935,7 @@
                 <w:noProof/>
                 <w:webHidden/>
               </w:rPr>
-              <w:instrText xml:space="preserve"> PAGEREF _Toc321221270 \h </w:instrText>
+              <w:instrText xml:space="preserve"> PAGEREF _Toc321346521 \h </w:instrText>
             </w:r>
             <w:r>
               <w:rPr>
@@ -1955,7 +1955,7 @@
                 <w:noProof/>
                 <w:webHidden/>
               </w:rPr>
-              <w:t>16</w:t>
+              <w:t>14</w:t>
             </w:r>
             <w:r>
               <w:rPr>
@@ -1980,7 +1980,7 @@
               <w:szCs w:val="22"/>
             </w:rPr>
           </w:pPr>
-          <w:hyperlink w:anchor="_Toc321221271" w:history="1">
+          <w:hyperlink w:anchor="_Toc321346522" w:history="1">
             <w:r>
               <w:rPr>
                 <w:rStyle w:val="Hyperlink"/>
@@ -2023,7 +2023,7 @@
                 <w:noProof/>
                 <w:webHidden/>
               </w:rPr>
-              <w:instrText xml:space="preserve"> PAGEREF _Toc321221271 \h </w:instrText>
+              <w:instrText xml:space="preserve"> PAGEREF _Toc321346522 \h </w:instrText>
             </w:r>
             <w:r>
               <w:rPr>
@@ -2043,7 +2043,7 @@
                 <w:noProof/>
                 <w:webHidden/>
               </w:rPr>
-              <w:t>16</w:t>
+              <w:t>14</w:t>
             </w:r>
             <w:r>
               <w:rPr>
@@ -2068,11 +2068,12 @@
               <w:szCs w:val="22"/>
             </w:rPr>
           </w:pPr>
-          <w:hyperlink w:anchor="_Toc321221272" w:history="1">
+          <w:hyperlink w:anchor="_Toc321346523" w:history="1">
             <w:r>
               <w:rPr>
                 <w:rStyle w:val="Hyperlink"/>
                 <w:noProof/>
+                <w:highlight w:val="yellow"/>
               </w:rPr>
               <w:t>5.2</w:t>
             </w:r>
@@ -2089,6 +2090,7 @@
               <w:rPr>
                 <w:rStyle w:val="Hyperlink"/>
                 <w:noProof/>
+                <w:highlight w:val="yellow"/>
               </w:rPr>
               <w:t>USE OCL Code</w:t>
             </w:r>
@@ -2111,7 +2113,7 @@
                 <w:noProof/>
                 <w:webHidden/>
               </w:rPr>
-              <w:instrText xml:space="preserve"> PAGEREF _Toc321221272 \h </w:instrText>
+              <w:instrText xml:space="preserve"> PAGEREF _Toc321346523 \h </w:instrText>
             </w:r>
             <w:r>
               <w:rPr>
@@ -2131,7 +2133,7 @@
                 <w:noProof/>
                 <w:webHidden/>
               </w:rPr>
-              <w:t>16</w:t>
+              <w:t>14</w:t>
             </w:r>
             <w:r>
               <w:rPr>
@@ -2161,7 +2163,7 @@
       <w:r>
         <w:br w:type="page"/>
       </w:r>
-      <w:bookmarkStart w:id="0" w:name="_Toc321221252"/>
+      <w:bookmarkStart w:id="0" w:name="_Toc321346503"/>
       <w:r>
         <w:lastRenderedPageBreak/>
         <w:t>Introduction</w:t>
@@ -2200,7 +2202,7 @@
       <w:pPr>
         <w:pStyle w:val="Heading1"/>
       </w:pPr>
-      <w:bookmarkStart w:id="1" w:name="_Toc321221253"/>
+      <w:bookmarkStart w:id="1" w:name="_Toc321346504"/>
       <w:r>
         <w:t>References</w:t>
       </w:r>
@@ -2233,7 +2235,7 @@
       <w:pPr>
         <w:pStyle w:val="Heading1"/>
       </w:pPr>
-      <w:bookmarkStart w:id="2" w:name="_Toc321221254"/>
+      <w:bookmarkStart w:id="2" w:name="_Toc321346505"/>
       <w:commentRangeStart w:id="3"/>
       <w:commentRangeStart w:id="4"/>
       <w:r>
@@ -2273,7 +2275,7 @@
       <w:pPr>
         <w:pStyle w:val="Heading2"/>
       </w:pPr>
-      <w:bookmarkStart w:id="5" w:name="_Toc321221255"/>
+      <w:bookmarkStart w:id="5" w:name="_Toc321346506"/>
       <w:r>
         <w:t>System Analysis</w:t>
       </w:r>
@@ -2336,30 +2338,14 @@
       <w:r>
         <w:t xml:space="preserve">Figure </w:t>
       </w:r>
-      <w:r>
-        <w:fldChar w:fldCharType="begin"/>
-      </w:r>
-      <w:r>
-        <w:instrText xml:space="preserve"> SEQ Figure \*</w:instrText>
-      </w:r>
-      <w:r>
-        <w:instrText xml:space="preserve"> ARABIC </w:instrText>
-      </w:r>
-      <w:r>
-        <w:fldChar w:fldCharType="separate"/>
-      </w:r>
-      <w:r>
-        <w:rPr>
-          <w:noProof/>
-        </w:rPr>
-        <w:t>1</w:t>
-      </w:r>
-      <w:r>
-        <w:rPr>
-          <w:noProof/>
-        </w:rPr>
-        <w:fldChar w:fldCharType="end"/>
-      </w:r>
+      <w:fldSimple w:instr=" SEQ Figure \* ARABIC ">
+        <w:r>
+          <w:rPr>
+            <w:noProof/>
+          </w:rPr>
+          <w:t>1</w:t>
+        </w:r>
+      </w:fldSimple>
       <w:r>
         <w:rPr>
           <w:noProof/>
@@ -2386,7 +2372,7 @@
       <w:pPr>
         <w:pStyle w:val="Heading2"/>
       </w:pPr>
-      <w:bookmarkStart w:id="6" w:name="_Toc321221256"/>
+      <w:bookmarkStart w:id="6" w:name="_Toc321346507"/>
       <w:r>
         <w:t>System Context Diagram</w:t>
       </w:r>
@@ -2450,27 +2436,14 @@
       <w:r>
         <w:t xml:space="preserve">Figure </w:t>
       </w:r>
-      <w:r>
-        <w:fldChar w:fldCharType="begin"/>
-      </w:r>
-      <w:r>
-        <w:instrText xml:space="preserve"> SEQ Figure \* ARABIC </w:instrText>
-      </w:r>
-      <w:r>
-        <w:fldChar w:fldCharType="separate"/>
-      </w:r>
-      <w:r>
-        <w:rPr>
-          <w:noProof/>
-        </w:rPr>
-        <w:t>2</w:t>
-      </w:r>
-      <w:r>
-        <w:rPr>
-          <w:noProof/>
-        </w:rPr>
-        <w:fldChar w:fldCharType="end"/>
-      </w:r>
+      <w:fldSimple w:instr=" SEQ Figure \* ARABIC ">
+        <w:r>
+          <w:rPr>
+            <w:noProof/>
+          </w:rPr>
+          <w:t>2</w:t>
+        </w:r>
+      </w:fldSimple>
       <w:r>
         <w:rPr>
           <w:noProof/>
@@ -2569,30 +2542,14 @@
       <w:r>
         <w:t xml:space="preserve">Figure </w:t>
       </w:r>
-      <w:r>
-        <w:fldChar w:fldCharType="begin"/>
-      </w:r>
-      <w:r>
-        <w:instrText xml:space="preserve"> SEQ Figure \* AR</w:instrText>
-      </w:r>
-      <w:r>
-        <w:instrText xml:space="preserve">ABIC </w:instrText>
-      </w:r>
-      <w:r>
-        <w:fldChar w:fldCharType="separate"/>
-      </w:r>
-      <w:r>
-        <w:rPr>
-          <w:noProof/>
-        </w:rPr>
-        <w:t>3</w:t>
-      </w:r>
-      <w:r>
-        <w:rPr>
-          <w:noProof/>
-        </w:rPr>
-        <w:fldChar w:fldCharType="end"/>
-      </w:r>
+      <w:fldSimple w:instr=" SEQ Figure \* ARABIC ">
+        <w:r>
+          <w:rPr>
+            <w:noProof/>
+          </w:rPr>
+          <w:t>3</w:t>
+        </w:r>
+      </w:fldSimple>
       <w:r>
         <w:t>Basic Processing for single simulation step</w:t>
       </w:r>
@@ -2619,7 +2576,7 @@
       <w:pPr>
         <w:pStyle w:val="Heading2"/>
       </w:pPr>
-      <w:bookmarkStart w:id="7" w:name="_Toc321221257"/>
+      <w:bookmarkStart w:id="7" w:name="_Toc321346508"/>
       <w:r>
         <w:lastRenderedPageBreak/>
         <w:t>Component Design</w:t>
@@ -2678,27 +2635,14 @@
       <w:r>
         <w:t xml:space="preserve">Figure </w:t>
       </w:r>
-      <w:r>
-        <w:fldChar w:fldCharType="begin"/>
-      </w:r>
-      <w:r>
-        <w:instrText xml:space="preserve"> SEQ Figure \* ARABIC </w:instrText>
-      </w:r>
-      <w:r>
-        <w:fldChar w:fldCharType="separate"/>
-      </w:r>
-      <w:r>
-        <w:rPr>
-          <w:noProof/>
-        </w:rPr>
-        <w:t>4</w:t>
-      </w:r>
-      <w:r>
-        <w:rPr>
-          <w:noProof/>
-        </w:rPr>
-        <w:fldChar w:fldCharType="end"/>
-      </w:r>
+      <w:fldSimple w:instr=" SEQ Figure \* ARABIC ">
+        <w:r>
+          <w:rPr>
+            <w:noProof/>
+          </w:rPr>
+          <w:t>4</w:t>
+        </w:r>
+      </w:fldSimple>
       <w:r>
         <w:rPr>
           <w:noProof/>
@@ -2730,15 +2674,7 @@
       </w:r>
       <w:proofErr w:type="spellEnd"/>
       <w:r>
-        <w:t xml:space="preserve"> software.  The light green components </w:t>
-      </w:r>
-      <w:proofErr w:type="spellStart"/>
-      <w:r>
-        <w:t>RabbitMQ</w:t>
-      </w:r>
-      <w:proofErr w:type="spellEnd"/>
-      <w:r>
-        <w:t xml:space="preserve"> and </w:t>
+        <w:t xml:space="preserve"> software.  The light green components RabbitMQ and </w:t>
       </w:r>
       <w:proofErr w:type="spellStart"/>
       <w:r>
@@ -2829,27 +2765,14 @@
       <w:r>
         <w:t xml:space="preserve">Figure </w:t>
       </w:r>
-      <w:r>
-        <w:fldChar w:fldCharType="begin"/>
-      </w:r>
-      <w:r>
-        <w:instrText xml:space="preserve"> SEQ Figure \* ARABIC </w:instrText>
-      </w:r>
-      <w:r>
-        <w:fldChar w:fldCharType="separate"/>
-      </w:r>
-      <w:r>
-        <w:rPr>
-          <w:noProof/>
-        </w:rPr>
-        <w:t>5</w:t>
-      </w:r>
-      <w:r>
-        <w:rPr>
-          <w:noProof/>
-        </w:rPr>
-        <w:fldChar w:fldCharType="end"/>
-      </w:r>
+      <w:fldSimple w:instr=" SEQ Figure \* ARABIC ">
+        <w:r>
+          <w:rPr>
+            <w:noProof/>
+          </w:rPr>
+          <w:t>5</w:t>
+        </w:r>
+      </w:fldSimple>
       <w:r>
         <w:rPr>
           <w:noProof/>
@@ -2870,7 +2793,7 @@
       <w:pPr>
         <w:pStyle w:val="Heading2"/>
       </w:pPr>
-      <w:bookmarkStart w:id="8" w:name="_Toc321221258"/>
+      <w:bookmarkStart w:id="8" w:name="_Toc321346509"/>
       <w:r>
         <w:t>Component Interface Specification</w:t>
       </w:r>
@@ -2886,13 +2809,8 @@
       <w:r>
         <w:t xml:space="preserve"> </w:t>
       </w:r>
-      <w:proofErr w:type="spellStart"/>
-      <w:r>
-        <w:t>RabbitMQ</w:t>
-      </w:r>
-      <w:proofErr w:type="spellEnd"/>
-      <w:r>
-        <w:t xml:space="preserve"> is the communications server used with JSON messages.  </w:t>
+      <w:r>
+        <w:t xml:space="preserve">RabbitMQ is the communications server used with JSON messages.  </w:t>
       </w:r>
       <w:r>
         <w:t>In the forthcoming Component Design Document I will expand on the message exchanges used, their purpose and the type of messages being passed.</w:t>
@@ -2902,7 +2820,7 @@
       <w:pPr>
         <w:pStyle w:val="Heading3"/>
       </w:pPr>
-      <w:bookmarkStart w:id="9" w:name="_Toc321221259"/>
+      <w:bookmarkStart w:id="9" w:name="_Toc321346510"/>
       <w:proofErr w:type="spellStart"/>
       <w:r>
         <w:t>IPersistPlan</w:t>
@@ -2953,16 +2871,12 @@
               <w:rPr>
                 <w:rFonts w:eastAsiaTheme="majorEastAsia" w:cstheme="majorBidi"/>
                 <w:bCs/>
-                <w:sz w:val="28"/>
-                <w:szCs w:val="26"/>
               </w:rPr>
             </w:pPr>
             <w:r>
               <w:rPr>
                 <w:rFonts w:eastAsiaTheme="majorEastAsia" w:cstheme="majorBidi"/>
                 <w:bCs/>
-                <w:sz w:val="28"/>
-                <w:szCs w:val="26"/>
               </w:rPr>
               <w:t>+</w:t>
             </w:r>
@@ -2971,8 +2885,6 @@
               <w:rPr>
                 <w:rFonts w:eastAsiaTheme="majorEastAsia" w:cstheme="majorBidi"/>
                 <w:bCs/>
-                <w:sz w:val="28"/>
-                <w:szCs w:val="26"/>
               </w:rPr>
               <w:t>persistPlan</w:t>
             </w:r>
@@ -2981,8 +2893,6 @@
               <w:rPr>
                 <w:rFonts w:eastAsiaTheme="majorEastAsia" w:cstheme="majorBidi"/>
                 <w:bCs/>
-                <w:sz w:val="28"/>
-                <w:szCs w:val="26"/>
               </w:rPr>
               <w:t>(</w:t>
             </w:r>
@@ -2991,8 +2901,6 @@
               <w:rPr>
                 <w:rFonts w:eastAsiaTheme="majorEastAsia" w:cstheme="majorBidi"/>
                 <w:bCs/>
-                <w:sz w:val="28"/>
-                <w:szCs w:val="26"/>
               </w:rPr>
               <w:t>simulationId</w:t>
             </w:r>
@@ -3001,8 +2909,6 @@
               <w:rPr>
                 <w:rFonts w:eastAsiaTheme="majorEastAsia" w:cstheme="majorBidi"/>
                 <w:bCs/>
-                <w:sz w:val="28"/>
-                <w:szCs w:val="26"/>
               </w:rPr>
               <w:t xml:space="preserve"> : string, step : integer, </w:t>
             </w:r>
@@ -3011,8 +2917,6 @@
               <w:rPr>
                 <w:rFonts w:eastAsiaTheme="majorEastAsia" w:cstheme="majorBidi"/>
                 <w:bCs/>
-                <w:sz w:val="28"/>
-                <w:szCs w:val="26"/>
               </w:rPr>
               <w:t>agentId</w:t>
             </w:r>
@@ -3021,8 +2925,6 @@
               <w:rPr>
                 <w:rFonts w:eastAsiaTheme="majorEastAsia" w:cstheme="majorBidi"/>
                 <w:bCs/>
-                <w:sz w:val="28"/>
-                <w:szCs w:val="26"/>
               </w:rPr>
               <w:t xml:space="preserve"> : string, plan : string)</w:t>
             </w:r>
@@ -3061,16 +2963,12 @@
               <w:rPr>
                 <w:rFonts w:eastAsiaTheme="majorEastAsia" w:cstheme="majorBidi"/>
                 <w:bCs/>
-                <w:sz w:val="28"/>
-                <w:szCs w:val="26"/>
               </w:rPr>
             </w:pPr>
             <w:r>
               <w:rPr>
                 <w:rFonts w:eastAsiaTheme="majorEastAsia" w:cstheme="majorBidi"/>
                 <w:bCs/>
-                <w:sz w:val="28"/>
-                <w:szCs w:val="26"/>
               </w:rPr>
               <w:t>To store the plans that the agent creates during the simulation for future review or analysis.</w:t>
             </w:r>
@@ -3109,16 +3007,12 @@
               <w:rPr>
                 <w:rFonts w:eastAsiaTheme="majorEastAsia" w:cstheme="majorBidi"/>
                 <w:bCs/>
-                <w:sz w:val="28"/>
-                <w:szCs w:val="26"/>
               </w:rPr>
             </w:pPr>
             <w:r>
               <w:rPr>
                 <w:rFonts w:eastAsiaTheme="majorEastAsia" w:cstheme="majorBidi"/>
                 <w:bCs/>
-                <w:sz w:val="28"/>
-                <w:szCs w:val="26"/>
               </w:rPr>
               <w:t>Established simulation and planning agent.</w:t>
             </w:r>
@@ -3128,16 +3022,12 @@
               <w:rPr>
                 <w:rFonts w:eastAsiaTheme="majorEastAsia" w:cstheme="majorBidi"/>
                 <w:bCs/>
-                <w:sz w:val="28"/>
-                <w:szCs w:val="26"/>
               </w:rPr>
             </w:pPr>
             <w:r>
               <w:rPr>
                 <w:rFonts w:eastAsiaTheme="majorEastAsia" w:cstheme="majorBidi"/>
                 <w:bCs/>
-                <w:sz w:val="28"/>
-                <w:szCs w:val="26"/>
               </w:rPr>
               <w:t>Initialized data store.</w:t>
             </w:r>
@@ -3176,16 +3066,12 @@
               <w:rPr>
                 <w:rFonts w:eastAsiaTheme="majorEastAsia" w:cstheme="majorBidi"/>
                 <w:bCs/>
-                <w:sz w:val="28"/>
-                <w:szCs w:val="26"/>
               </w:rPr>
             </w:pPr>
             <w:r>
               <w:rPr>
                 <w:rFonts w:eastAsiaTheme="majorEastAsia" w:cstheme="majorBidi"/>
                 <w:bCs/>
-                <w:sz w:val="28"/>
-                <w:szCs w:val="26"/>
               </w:rPr>
               <w:t>The plan information is persisted in the data store.</w:t>
             </w:r>
@@ -3208,7 +3094,7 @@
       <w:pPr>
         <w:pStyle w:val="Heading3"/>
       </w:pPr>
-      <w:bookmarkStart w:id="10" w:name="_Toc321221260"/>
+      <w:bookmarkStart w:id="10" w:name="_Toc321346511"/>
       <w:proofErr w:type="spellStart"/>
       <w:r>
         <w:lastRenderedPageBreak/>
@@ -3270,16 +3156,12 @@
               <w:rPr>
                 <w:rFonts w:eastAsiaTheme="majorEastAsia" w:cstheme="majorBidi"/>
                 <w:bCs/>
-                <w:sz w:val="28"/>
-                <w:szCs w:val="26"/>
               </w:rPr>
             </w:pPr>
             <w:r>
               <w:rPr>
                 <w:rFonts w:eastAsiaTheme="majorEastAsia" w:cstheme="majorBidi"/>
                 <w:bCs/>
-                <w:sz w:val="28"/>
-                <w:szCs w:val="26"/>
               </w:rPr>
               <w:t>+</w:t>
             </w:r>
@@ -3288,8 +3170,6 @@
               <w:rPr>
                 <w:rFonts w:eastAsiaTheme="majorEastAsia" w:cstheme="majorBidi"/>
                 <w:bCs/>
-                <w:sz w:val="28"/>
-                <w:szCs w:val="26"/>
               </w:rPr>
               <w:t>persistSafety</w:t>
             </w:r>
@@ -3298,8 +3178,6 @@
               <w:rPr>
                 <w:rFonts w:eastAsiaTheme="majorEastAsia" w:cstheme="majorBidi"/>
                 <w:bCs/>
-                <w:sz w:val="28"/>
-                <w:szCs w:val="26"/>
               </w:rPr>
               <w:t>(</w:t>
             </w:r>
@@ -3308,8 +3186,6 @@
               <w:rPr>
                 <w:rFonts w:eastAsiaTheme="majorEastAsia" w:cstheme="majorBidi"/>
                 <w:bCs/>
-                <w:sz w:val="28"/>
-                <w:szCs w:val="26"/>
               </w:rPr>
               <w:t>simulationId</w:t>
             </w:r>
@@ -3318,8 +3194,6 @@
               <w:rPr>
                 <w:rFonts w:eastAsiaTheme="majorEastAsia" w:cstheme="majorBidi"/>
                 <w:bCs/>
-                <w:sz w:val="28"/>
-                <w:szCs w:val="26"/>
               </w:rPr>
               <w:t xml:space="preserve">: string, step: integer, </w:t>
             </w:r>
@@ -3328,27 +3202,14 @@
               <w:rPr>
                 <w:rFonts w:eastAsiaTheme="majorEastAsia" w:cstheme="majorBidi"/>
                 <w:bCs/>
-                <w:sz w:val="28"/>
-                <w:szCs w:val="26"/>
-              </w:rPr>
-              <w:t>safetyA</w:t>
-            </w:r>
-            <w:r>
-              <w:rPr>
-                <w:rFonts w:eastAsiaTheme="majorEastAsia" w:cstheme="majorBidi"/>
-                <w:bCs/>
-                <w:sz w:val="28"/>
-                <w:szCs w:val="26"/>
-              </w:rPr>
-              <w:t>gentId</w:t>
+              </w:rPr>
+              <w:t>safetyAgentId</w:t>
             </w:r>
             <w:proofErr w:type="spellEnd"/>
             <w:r>
               <w:rPr>
                 <w:rFonts w:eastAsiaTheme="majorEastAsia" w:cstheme="majorBidi"/>
                 <w:bCs/>
-                <w:sz w:val="28"/>
-                <w:szCs w:val="26"/>
               </w:rPr>
               <w:t xml:space="preserve">: string, </w:t>
             </w:r>
@@ -3357,8 +3218,6 @@
               <w:rPr>
                 <w:rFonts w:eastAsiaTheme="majorEastAsia" w:cstheme="majorBidi"/>
                 <w:bCs/>
-                <w:sz w:val="28"/>
-                <w:szCs w:val="26"/>
               </w:rPr>
               <w:t>planAgentId</w:t>
             </w:r>
@@ -3367,8 +3226,6 @@
               <w:rPr>
                 <w:rFonts w:eastAsiaTheme="majorEastAsia" w:cstheme="majorBidi"/>
                 <w:bCs/>
-                <w:sz w:val="28"/>
-                <w:szCs w:val="26"/>
               </w:rPr>
               <w:t xml:space="preserve">: string, </w:t>
             </w:r>
@@ -3377,46 +3234,22 @@
               <w:rPr>
                 <w:rFonts w:eastAsiaTheme="majorEastAsia" w:cstheme="majorBidi"/>
                 <w:bCs/>
-                <w:sz w:val="28"/>
-                <w:szCs w:val="26"/>
-              </w:rPr>
-              <w:t>r</w:t>
-            </w:r>
-            <w:r>
-              <w:rPr>
-                <w:rFonts w:eastAsiaTheme="majorEastAsia" w:cstheme="majorBidi"/>
-                <w:bCs/>
-                <w:sz w:val="28"/>
-                <w:szCs w:val="26"/>
-              </w:rPr>
-              <w:t>equest:string</w:t>
+              </w:rPr>
+              <w:t>request:string</w:t>
             </w:r>
             <w:proofErr w:type="spellEnd"/>
             <w:r>
               <w:rPr>
                 <w:rFonts w:eastAsiaTheme="majorEastAsia" w:cstheme="majorBidi"/>
                 <w:bCs/>
-                <w:sz w:val="28"/>
-                <w:szCs w:val="26"/>
-              </w:rPr>
-              <w:t>,</w:t>
-            </w:r>
-            <w:r>
-              <w:rPr>
-                <w:rFonts w:eastAsiaTheme="majorEastAsia" w:cstheme="majorBidi"/>
-                <w:bCs/>
-                <w:sz w:val="28"/>
-                <w:szCs w:val="26"/>
-              </w:rPr>
-              <w:t xml:space="preserve"> </w:t>
+              </w:rPr>
+              <w:t xml:space="preserve">, </w:t>
             </w:r>
             <w:proofErr w:type="spellStart"/>
             <w:r>
               <w:rPr>
                 <w:rFonts w:eastAsiaTheme="majorEastAsia" w:cstheme="majorBidi"/>
                 <w:bCs/>
-                <w:sz w:val="28"/>
-                <w:szCs w:val="26"/>
               </w:rPr>
               <w:t>response:string</w:t>
             </w:r>
@@ -3425,8 +3258,6 @@
               <w:rPr>
                 <w:rFonts w:eastAsiaTheme="majorEastAsia" w:cstheme="majorBidi"/>
                 <w:bCs/>
-                <w:sz w:val="28"/>
-                <w:szCs w:val="26"/>
               </w:rPr>
               <w:t>)</w:t>
             </w:r>
@@ -3465,16 +3296,12 @@
               <w:rPr>
                 <w:rFonts w:eastAsiaTheme="majorEastAsia" w:cstheme="majorBidi"/>
                 <w:bCs/>
-                <w:sz w:val="28"/>
-                <w:szCs w:val="26"/>
               </w:rPr>
             </w:pPr>
             <w:r>
               <w:rPr>
                 <w:rFonts w:eastAsiaTheme="majorEastAsia" w:cstheme="majorBidi"/>
                 <w:bCs/>
-                <w:sz w:val="28"/>
-                <w:szCs w:val="26"/>
               </w:rPr>
               <w:t>To store the requests that was made of the safety agent, by whom and the response given.</w:t>
             </w:r>
@@ -3513,16 +3340,12 @@
               <w:rPr>
                 <w:rFonts w:eastAsiaTheme="majorEastAsia" w:cstheme="majorBidi"/>
                 <w:bCs/>
-                <w:sz w:val="28"/>
-                <w:szCs w:val="26"/>
               </w:rPr>
             </w:pPr>
             <w:r>
               <w:rPr>
                 <w:rFonts w:eastAsiaTheme="majorEastAsia" w:cstheme="majorBidi"/>
                 <w:bCs/>
-                <w:sz w:val="28"/>
-                <w:szCs w:val="26"/>
               </w:rPr>
               <w:t>Established simulation, planning and safety agents running.</w:t>
             </w:r>
@@ -3532,16 +3355,12 @@
               <w:rPr>
                 <w:rFonts w:eastAsiaTheme="majorEastAsia" w:cstheme="majorBidi"/>
                 <w:bCs/>
-                <w:sz w:val="28"/>
-                <w:szCs w:val="26"/>
               </w:rPr>
             </w:pPr>
             <w:r>
               <w:rPr>
                 <w:rFonts w:eastAsiaTheme="majorEastAsia" w:cstheme="majorBidi"/>
                 <w:bCs/>
-                <w:sz w:val="28"/>
-                <w:szCs w:val="26"/>
               </w:rPr>
               <w:t>Initialized data store.</w:t>
             </w:r>
@@ -3580,16 +3399,12 @@
               <w:rPr>
                 <w:rFonts w:eastAsiaTheme="majorEastAsia" w:cstheme="majorBidi"/>
                 <w:bCs/>
-                <w:sz w:val="28"/>
-                <w:szCs w:val="26"/>
               </w:rPr>
             </w:pPr>
             <w:r>
               <w:rPr>
                 <w:rFonts w:eastAsiaTheme="majorEastAsia" w:cstheme="majorBidi"/>
                 <w:bCs/>
-                <w:sz w:val="28"/>
-                <w:szCs w:val="26"/>
               </w:rPr>
               <w:t>The safety information is persisted in the data store.</w:t>
             </w:r>
@@ -3612,7 +3427,7 @@
       <w:pPr>
         <w:pStyle w:val="Heading3"/>
       </w:pPr>
-      <w:bookmarkStart w:id="11" w:name="_Toc321221261"/>
+      <w:bookmarkStart w:id="11" w:name="_Toc321346512"/>
       <w:proofErr w:type="spellStart"/>
       <w:r>
         <w:t>IPersistMetrics</w:t>
@@ -3673,16 +3488,12 @@
               <w:rPr>
                 <w:rFonts w:eastAsiaTheme="majorEastAsia" w:cstheme="majorBidi"/>
                 <w:bCs/>
-                <w:sz w:val="28"/>
-                <w:szCs w:val="26"/>
               </w:rPr>
             </w:pPr>
             <w:r>
               <w:rPr>
                 <w:rFonts w:eastAsiaTheme="majorEastAsia" w:cstheme="majorBidi"/>
                 <w:bCs/>
-                <w:sz w:val="28"/>
-                <w:szCs w:val="26"/>
               </w:rPr>
               <w:t>+</w:t>
             </w:r>
@@ -3691,8 +3502,6 @@
               <w:rPr>
                 <w:rFonts w:eastAsiaTheme="majorEastAsia" w:cstheme="majorBidi"/>
                 <w:bCs/>
-                <w:sz w:val="28"/>
-                <w:szCs w:val="26"/>
               </w:rPr>
               <w:t>persistStep</w:t>
             </w:r>
@@ -3701,8 +3510,6 @@
               <w:rPr>
                 <w:rFonts w:eastAsiaTheme="majorEastAsia" w:cstheme="majorBidi"/>
                 <w:bCs/>
-                <w:sz w:val="28"/>
-                <w:szCs w:val="26"/>
               </w:rPr>
               <w:t>(</w:t>
             </w:r>
@@ -3711,8 +3518,6 @@
               <w:rPr>
                 <w:rFonts w:eastAsiaTheme="majorEastAsia" w:cstheme="majorBidi"/>
                 <w:bCs/>
-                <w:sz w:val="28"/>
-                <w:szCs w:val="26"/>
               </w:rPr>
               <w:t>simulationId</w:t>
             </w:r>
@@ -3721,8 +3526,6 @@
               <w:rPr>
                 <w:rFonts w:eastAsiaTheme="majorEastAsia" w:cstheme="majorBidi"/>
                 <w:bCs/>
-                <w:sz w:val="28"/>
-                <w:szCs w:val="26"/>
               </w:rPr>
               <w:t xml:space="preserve"> : string, step : integer, </w:t>
             </w:r>
@@ -3731,8 +3534,6 @@
               <w:rPr>
                 <w:rFonts w:eastAsiaTheme="majorEastAsia" w:cstheme="majorBidi"/>
                 <w:bCs/>
-                <w:sz w:val="28"/>
-                <w:szCs w:val="26"/>
               </w:rPr>
               <w:t>simulationStepMetrics</w:t>
             </w:r>
@@ -3741,8 +3542,6 @@
               <w:rPr>
                 <w:rFonts w:eastAsiaTheme="majorEastAsia" w:cstheme="majorBidi"/>
                 <w:bCs/>
-                <w:sz w:val="28"/>
-                <w:szCs w:val="26"/>
               </w:rPr>
               <w:t xml:space="preserve"> : Metrics)</w:t>
             </w:r>
@@ -3781,16 +3580,12 @@
               <w:rPr>
                 <w:rFonts w:eastAsiaTheme="majorEastAsia" w:cstheme="majorBidi"/>
                 <w:bCs/>
-                <w:sz w:val="28"/>
-                <w:szCs w:val="26"/>
               </w:rPr>
             </w:pPr>
             <w:r>
               <w:rPr>
                 <w:rFonts w:eastAsiaTheme="majorEastAsia" w:cstheme="majorBidi"/>
                 <w:bCs/>
-                <w:sz w:val="28"/>
-                <w:szCs w:val="26"/>
               </w:rPr>
               <w:t>To store metric information for every simulation step.  This will enable further review, analysis and potential reprocessing of the metrics.</w:t>
             </w:r>
@@ -3829,16 +3624,12 @@
               <w:rPr>
                 <w:rFonts w:eastAsiaTheme="majorEastAsia" w:cstheme="majorBidi"/>
                 <w:bCs/>
-                <w:sz w:val="28"/>
-                <w:szCs w:val="26"/>
               </w:rPr>
             </w:pPr>
             <w:r>
               <w:rPr>
                 <w:rFonts w:eastAsiaTheme="majorEastAsia" w:cstheme="majorBidi"/>
                 <w:bCs/>
-                <w:sz w:val="28"/>
-                <w:szCs w:val="26"/>
               </w:rPr>
               <w:t>Established simulation and communications agent running.</w:t>
             </w:r>
@@ -3848,16 +3639,12 @@
               <w:rPr>
                 <w:rFonts w:eastAsiaTheme="majorEastAsia" w:cstheme="majorBidi"/>
                 <w:bCs/>
-                <w:sz w:val="28"/>
-                <w:szCs w:val="26"/>
               </w:rPr>
             </w:pPr>
             <w:r>
               <w:rPr>
                 <w:rFonts w:eastAsiaTheme="majorEastAsia" w:cstheme="majorBidi"/>
                 <w:bCs/>
-                <w:sz w:val="28"/>
-                <w:szCs w:val="26"/>
               </w:rPr>
               <w:t>Initialized data store.</w:t>
             </w:r>
@@ -3896,16 +3683,12 @@
               <w:rPr>
                 <w:rFonts w:eastAsiaTheme="majorEastAsia" w:cstheme="majorBidi"/>
                 <w:bCs/>
-                <w:sz w:val="28"/>
-                <w:szCs w:val="26"/>
               </w:rPr>
             </w:pPr>
             <w:r>
               <w:rPr>
                 <w:rFonts w:eastAsiaTheme="majorEastAsia" w:cstheme="majorBidi"/>
                 <w:bCs/>
-                <w:sz w:val="28"/>
-                <w:szCs w:val="26"/>
               </w:rPr>
               <w:t>The metric data for every simulation step is persisted along with a simulation identifier and step identifier.</w:t>
             </w:r>
@@ -3966,16 +3749,12 @@
               <w:rPr>
                 <w:rFonts w:eastAsiaTheme="majorEastAsia" w:cstheme="majorBidi"/>
                 <w:bCs/>
-                <w:sz w:val="28"/>
-                <w:szCs w:val="26"/>
               </w:rPr>
             </w:pPr>
             <w:r>
               <w:rPr>
                 <w:rFonts w:eastAsiaTheme="majorEastAsia" w:cstheme="majorBidi"/>
                 <w:bCs/>
-                <w:sz w:val="28"/>
-                <w:szCs w:val="26"/>
               </w:rPr>
               <w:t>+</w:t>
             </w:r>
@@ -3984,8 +3763,6 @@
               <w:rPr>
                 <w:rFonts w:eastAsiaTheme="majorEastAsia" w:cstheme="majorBidi"/>
                 <w:bCs/>
-                <w:sz w:val="28"/>
-                <w:szCs w:val="26"/>
               </w:rPr>
               <w:t>persistSimulation</w:t>
             </w:r>
@@ -3994,8 +3771,6 @@
               <w:rPr>
                 <w:rFonts w:eastAsiaTheme="majorEastAsia" w:cstheme="majorBidi"/>
                 <w:bCs/>
-                <w:sz w:val="28"/>
-                <w:szCs w:val="26"/>
               </w:rPr>
               <w:t>(</w:t>
             </w:r>
@@ -4004,8 +3779,6 @@
               <w:rPr>
                 <w:rFonts w:eastAsiaTheme="majorEastAsia" w:cstheme="majorBidi"/>
                 <w:bCs/>
-                <w:sz w:val="28"/>
-                <w:szCs w:val="26"/>
               </w:rPr>
               <w:t>simulationId</w:t>
             </w:r>
@@ -4014,8 +3787,6 @@
               <w:rPr>
                 <w:rFonts w:eastAsiaTheme="majorEastAsia" w:cstheme="majorBidi"/>
                 <w:bCs/>
-                <w:sz w:val="28"/>
-                <w:szCs w:val="26"/>
               </w:rPr>
               <w:t xml:space="preserve"> : string, </w:t>
             </w:r>
@@ -4024,8 +3795,6 @@
               <w:rPr>
                 <w:rFonts w:eastAsiaTheme="majorEastAsia" w:cstheme="majorBidi"/>
                 <w:bCs/>
-                <w:sz w:val="28"/>
-                <w:szCs w:val="26"/>
               </w:rPr>
               <w:t>aggregatedMetrics</w:t>
             </w:r>
@@ -4034,8 +3803,6 @@
               <w:rPr>
                 <w:rFonts w:eastAsiaTheme="majorEastAsia" w:cstheme="majorBidi"/>
                 <w:bCs/>
-                <w:sz w:val="28"/>
-                <w:szCs w:val="26"/>
               </w:rPr>
               <w:t xml:space="preserve"> : Metrics, </w:t>
             </w:r>
@@ -4044,8 +3811,6 @@
               <w:rPr>
                 <w:rFonts w:eastAsiaTheme="majorEastAsia" w:cstheme="majorBidi"/>
                 <w:bCs/>
-                <w:sz w:val="28"/>
-                <w:szCs w:val="26"/>
               </w:rPr>
               <w:t>systemConfiguration</w:t>
             </w:r>
@@ -4054,8 +3819,6 @@
               <w:rPr>
                 <w:rFonts w:eastAsiaTheme="majorEastAsia" w:cstheme="majorBidi"/>
                 <w:bCs/>
-                <w:sz w:val="28"/>
-                <w:szCs w:val="26"/>
               </w:rPr>
               <w:t xml:space="preserve"> : List&lt;string&gt;)   </w:t>
             </w:r>
@@ -4063,8 +3826,6 @@
               <w:rPr>
                 <w:rFonts w:eastAsiaTheme="majorEastAsia" w:cstheme="majorBidi"/>
                 <w:bCs/>
-                <w:sz w:val="28"/>
-                <w:szCs w:val="26"/>
               </w:rPr>
               <w:tab/>
             </w:r>
@@ -4103,16 +3864,12 @@
               <w:rPr>
                 <w:rFonts w:eastAsiaTheme="majorEastAsia" w:cstheme="majorBidi"/>
                 <w:bCs/>
-                <w:sz w:val="28"/>
-                <w:szCs w:val="26"/>
               </w:rPr>
             </w:pPr>
             <w:r>
               <w:rPr>
                 <w:rFonts w:eastAsiaTheme="majorEastAsia" w:cstheme="majorBidi"/>
                 <w:bCs/>
-                <w:sz w:val="28"/>
-                <w:szCs w:val="26"/>
               </w:rPr>
               <w:t>The purpose of this method is to store aggregated simulation metrics along with the system configuration.  The system configuration is the list of agents that constituted the realized system.  Having the simulation identifier allows for associating the individual step metrics with the overall aggregated metrics.</w:t>
             </w:r>
@@ -4151,16 +3908,12 @@
               <w:rPr>
                 <w:rFonts w:eastAsiaTheme="majorEastAsia" w:cstheme="majorBidi"/>
                 <w:bCs/>
-                <w:sz w:val="28"/>
-                <w:szCs w:val="26"/>
               </w:rPr>
             </w:pPr>
             <w:r>
               <w:rPr>
                 <w:rFonts w:eastAsiaTheme="majorEastAsia" w:cstheme="majorBidi"/>
                 <w:bCs/>
-                <w:sz w:val="28"/>
-                <w:szCs w:val="26"/>
               </w:rPr>
               <w:t>Established simulation and communications agent running.</w:t>
             </w:r>
@@ -4170,16 +3923,12 @@
               <w:rPr>
                 <w:rFonts w:eastAsiaTheme="majorEastAsia" w:cstheme="majorBidi"/>
                 <w:bCs/>
-                <w:sz w:val="28"/>
-                <w:szCs w:val="26"/>
               </w:rPr>
             </w:pPr>
             <w:r>
               <w:rPr>
                 <w:rFonts w:eastAsiaTheme="majorEastAsia" w:cstheme="majorBidi"/>
                 <w:bCs/>
-                <w:sz w:val="28"/>
-                <w:szCs w:val="26"/>
               </w:rPr>
               <w:t>Initialized data store.</w:t>
             </w:r>
@@ -4218,16 +3967,12 @@
               <w:rPr>
                 <w:rFonts w:eastAsiaTheme="majorEastAsia" w:cstheme="majorBidi"/>
                 <w:bCs/>
-                <w:sz w:val="28"/>
-                <w:szCs w:val="26"/>
               </w:rPr>
             </w:pPr>
             <w:r>
               <w:rPr>
                 <w:rFonts w:eastAsiaTheme="majorEastAsia" w:cstheme="majorBidi"/>
                 <w:bCs/>
-                <w:sz w:val="28"/>
-                <w:szCs w:val="26"/>
               </w:rPr>
               <w:t>The aggregated metric data and system configuration are stored along with the simulation identifier.</w:t>
             </w:r>
@@ -4282,7 +4027,7 @@
       <w:pPr>
         <w:pStyle w:val="Heading2"/>
       </w:pPr>
-      <w:bookmarkStart w:id="12" w:name="_Toc321221262"/>
+      <w:bookmarkStart w:id="12" w:name="_Toc321346513"/>
       <w:r>
         <w:lastRenderedPageBreak/>
         <w:t>System Design Rationale</w:t>
@@ -4297,29 +4042,19 @@
     <w:p/>
     <w:p>
       <w:r>
-        <w:t xml:space="preserve">I chose to work with </w:t>
+        <w:t xml:space="preserve">I chose to work with RabbitMQ and </w:t>
       </w:r>
       <w:proofErr w:type="spellStart"/>
       <w:r>
-        <w:t>RabbitMQ</w:t>
+        <w:t>MongoDB</w:t>
       </w:r>
       <w:proofErr w:type="spellEnd"/>
       <w:r>
-        <w:t xml:space="preserve"> and </w:t>
-      </w:r>
-      <w:proofErr w:type="spellStart"/>
-      <w:r>
-        <w:t>MongoDB</w:t>
-      </w:r>
-      <w:proofErr w:type="spellEnd"/>
-      <w:r>
         <w:t xml:space="preserve"> because of their easy interfaces and ability to work with JSON documents.  Also, since the core of this project isn’t messaging or data persistence this seemed </w:t>
       </w:r>
-      <w:proofErr w:type="gramStart"/>
-      <w:r>
-        <w:t>like</w:t>
-      </w:r>
-      <w:proofErr w:type="gramEnd"/>
+      <w:r>
+        <w:t>to be</w:t>
+      </w:r>
       <w:r>
         <w:t xml:space="preserve"> a good way to avoid reinventing the wheel.</w:t>
       </w:r>
@@ -4352,7 +4087,6 @@
           <w:szCs w:val="26"/>
         </w:rPr>
       </w:pPr>
-      <w:bookmarkStart w:id="13" w:name="_Toc321221263"/>
       <w:r>
         <w:br w:type="page"/>
       </w:r>
@@ -4361,6 +4095,7 @@
       <w:pPr>
         <w:pStyle w:val="Heading2"/>
       </w:pPr>
+      <w:bookmarkStart w:id="13" w:name="_Toc321346514"/>
       <w:commentRangeStart w:id="14"/>
       <w:r>
         <w:lastRenderedPageBreak/>
@@ -4434,27 +4169,14 @@
       <w:r>
         <w:t xml:space="preserve">Figure </w:t>
       </w:r>
-      <w:r>
-        <w:fldChar w:fldCharType="begin"/>
-      </w:r>
-      <w:r>
-        <w:instrText xml:space="preserve"> SEQ Figure \* ARABIC </w:instrText>
-      </w:r>
-      <w:r>
-        <w:fldChar w:fldCharType="separate"/>
-      </w:r>
-      <w:r>
-        <w:rPr>
-          <w:noProof/>
-        </w:rPr>
-        <w:t>6</w:t>
-      </w:r>
-      <w:r>
-        <w:rPr>
-          <w:noProof/>
-        </w:rPr>
-        <w:fldChar w:fldCharType="end"/>
-      </w:r>
+      <w:fldSimple w:instr=" SEQ Figure \* ARABIC ">
+        <w:r>
+          <w:rPr>
+            <w:noProof/>
+          </w:rPr>
+          <w:t>6</w:t>
+        </w:r>
+      </w:fldSimple>
       <w:r>
         <w:t xml:space="preserve"> High Level Class Diagram</w:t>
       </w:r>
@@ -4472,34 +4194,20 @@
       <w:r>
         <w:t>for reusability and scalability of common components.</w:t>
       </w:r>
-    </w:p>
-    <w:p/>
-    <w:p>
-      <w:pPr>
-        <w:rPr>
-          <w:i/>
-        </w:rPr>
-      </w:pPr>
-      <w:r>
-        <w:rPr>
-          <w:i/>
-          <w:highlight w:val="yellow"/>
-        </w:rPr>
-        <w:t>Fu</w:t>
-      </w:r>
-      <w:r>
-        <w:rPr>
-          <w:i/>
-          <w:highlight w:val="yellow"/>
-        </w:rPr>
-        <w:t>r</w:t>
-      </w:r>
-      <w:r>
-        <w:rPr>
-          <w:i/>
-          <w:highlight w:val="yellow"/>
-        </w:rPr>
-        <w:t>ther discussion</w:t>
+      <w:r>
+        <w:t xml:space="preserve">  For instance, a base abstract class of Agent is inherited by the Safety Agent, the Collaboration Agent and the Planning Agent classes which are also abstract.  Further concrete classes are created off of these specialized classes.  The Metrics Agent and Communications Agent also take advantage of base behavior implemented in the Agent class.  We also see that all Agents will implement the discoverable interface</w:t>
+      </w:r>
+      <w:r>
+        <w:t xml:space="preserve"> which is used to find other agents participating in the simulation</w:t>
+      </w:r>
+      <w:r>
+        <w:t>.</w:t>
+      </w:r>
+      <w:r>
+        <w:t xml:space="preserve">  The discoverable interface is closely related to the discover protocol outlined in section 4.4.</w:t>
+      </w:r>
+      <w:r>
+        <w:t xml:space="preserve">  The diagram also shows us the relationship between the agent classes and the data access classes used for persisting simulation information.</w:t>
       </w:r>
     </w:p>
     <w:p>
@@ -4511,7 +4219,7 @@
       <w:pPr>
         <w:pStyle w:val="Heading2"/>
       </w:pPr>
-      <w:bookmarkStart w:id="15" w:name="_Toc321221264"/>
+      <w:bookmarkStart w:id="15" w:name="_Toc321346515"/>
       <w:commentRangeStart w:id="16"/>
       <w:r>
         <w:lastRenderedPageBreak/>
@@ -4538,10 +4246,10 @@
           <w:noProof/>
         </w:rPr>
         <w:drawing>
-          <wp:inline distT="0" distB="0" distL="0" distR="0" wp14:anchorId="398F15E8" wp14:editId="41484736">
-            <wp:extent cx="5943600" cy="2238375"/>
-            <wp:effectExtent l="0" t="0" r="0" b="9525"/>
-            <wp:docPr id="11" name="Picture 11"/>
+          <wp:inline distT="0" distB="0" distL="0" distR="0" wp14:anchorId="514414C8" wp14:editId="557310E1">
+            <wp:extent cx="5943600" cy="2310765"/>
+            <wp:effectExtent l="0" t="0" r="0" b="0"/>
+            <wp:docPr id="4" name="Picture 4"/>
             <wp:cNvGraphicFramePr>
               <a:graphicFrameLocks xmlns:a="http://schemas.openxmlformats.org/drawingml/2006/main" noChangeAspect="1"/>
             </wp:cNvGraphicFramePr>
@@ -4561,7 +4269,7 @@
                   <pic:spPr>
                     <a:xfrm>
                       <a:off x="0" y="0"/>
-                      <a:ext cx="5943600" cy="2238375"/>
+                      <a:ext cx="5943600" cy="2310765"/>
                     </a:xfrm>
                     <a:prstGeom prst="rect">
                       <a:avLst/>
@@ -4584,51 +4292,21 @@
       <w:r>
         <w:t xml:space="preserve">Figure </w:t>
       </w:r>
-      <w:r>
-        <w:fldChar w:fldCharType="begin"/>
-      </w:r>
-      <w:r>
-        <w:instrText xml:space="preserve"> SEQ Figure \* ARABIC </w:instrText>
-      </w:r>
-      <w:r>
-        <w:fldChar w:fldCharType="separate"/>
-      </w:r>
-      <w:r>
-        <w:rPr>
-          <w:noProof/>
-        </w:rPr>
-        <w:t>7</w:t>
-      </w:r>
-      <w:r>
-        <w:rPr>
-          <w:noProof/>
-        </w:rPr>
-        <w:fldChar w:fldCharType="end"/>
-      </w:r>
+      <w:fldSimple w:instr=" SEQ Figure \* ARABIC ">
+        <w:r>
+          <w:rPr>
+            <w:noProof/>
+          </w:rPr>
+          <w:t>7</w:t>
+        </w:r>
+      </w:fldSimple>
       <w:r>
         <w:t>Class Diagram</w:t>
       </w:r>
     </w:p>
-    <w:p/>
-    <w:p>
-      <w:pPr>
-        <w:rPr>
-          <w:i/>
-        </w:rPr>
-      </w:pPr>
-      <w:r>
-        <w:rPr>
-          <w:i/>
-          <w:highlight w:val="yellow"/>
-        </w:rPr>
-        <w:t>Minimal</w:t>
-      </w:r>
-      <w:r>
-        <w:rPr>
-          <w:i/>
-          <w:highlight w:val="yellow"/>
-        </w:rPr>
-        <w:t xml:space="preserve"> discussion here</w:t>
+    <w:p>
+      <w:r>
+        <w:t>I the mid-level design we start to see some of the methods that I anticipate will be necessary for the project.  For instance, with the communications agent the proposed methods relate back to the System Requirements in the project Vision document.  In this diagram we also see the emergence of a Signal State container which will be used by the Safety Agent for managing the current state of the signal, properties of the signal and requested changes in state.</w:t>
       </w:r>
     </w:p>
     <w:p>
@@ -4649,7 +4327,7 @@
       <w:pPr>
         <w:pStyle w:val="Heading1"/>
       </w:pPr>
-      <w:bookmarkStart w:id="17" w:name="_Toc321221265"/>
+      <w:bookmarkStart w:id="17" w:name="_Toc321346516"/>
       <w:commentRangeStart w:id="18"/>
       <w:r>
         <w:lastRenderedPageBreak/>
@@ -4724,27 +4402,14 @@
       <w:r>
         <w:t xml:space="preserve">Figure </w:t>
       </w:r>
-      <w:r>
-        <w:fldChar w:fldCharType="begin"/>
-      </w:r>
-      <w:r>
-        <w:instrText xml:space="preserve"> SEQ Figure \* ARABIC </w:instrText>
-      </w:r>
-      <w:r>
-        <w:fldChar w:fldCharType="separate"/>
-      </w:r>
-      <w:r>
-        <w:rPr>
-          <w:noProof/>
-        </w:rPr>
-        <w:t>8</w:t>
-      </w:r>
-      <w:r>
-        <w:rPr>
-          <w:noProof/>
-        </w:rPr>
-        <w:fldChar w:fldCharType="end"/>
-      </w:r>
+      <w:fldSimple w:instr=" SEQ Figure \* ARABIC ">
+        <w:r>
+          <w:rPr>
+            <w:noProof/>
+          </w:rPr>
+          <w:t>8</w:t>
+        </w:r>
+      </w:fldSimple>
       <w:r>
         <w:t>Sequence diagram for process interactions</w:t>
       </w:r>
@@ -4767,7 +4432,7 @@
       <w:pPr>
         <w:pStyle w:val="Heading2"/>
       </w:pPr>
-      <w:bookmarkStart w:id="19" w:name="_Toc321221266"/>
+      <w:bookmarkStart w:id="19" w:name="_Toc321346517"/>
       <w:r>
         <w:lastRenderedPageBreak/>
         <w:t>Initialization</w:t>
@@ -4825,55 +4490,19 @@
       </w:r>
     </w:p>
     <w:p>
-      <w:pPr>
-        <w:rPr>
-          <w:i/>
-        </w:rPr>
-      </w:pPr>
-      <w:proofErr w:type="spellStart"/>
-      <w:r>
-        <w:rPr>
-          <w:i/>
-        </w:rPr>
-        <w:t>Lorem</w:t>
-      </w:r>
-      <w:proofErr w:type="spellEnd"/>
-      <w:r>
-        <w:rPr>
-          <w:i/>
-        </w:rPr>
-        <w:t xml:space="preserve"> </w:t>
-      </w:r>
-      <w:proofErr w:type="spellStart"/>
-      <w:r>
-        <w:rPr>
-          <w:i/>
-        </w:rPr>
-        <w:t>ipsum</w:t>
-      </w:r>
-      <w:proofErr w:type="spellEnd"/>
-    </w:p>
-    <w:p>
-      <w:pPr>
-        <w:rPr>
-          <w:rFonts w:eastAsiaTheme="majorEastAsia" w:cstheme="majorBidi"/>
-          <w:b/>
-          <w:bCs/>
-          <w:sz w:val="28"/>
-          <w:szCs w:val="26"/>
-        </w:rPr>
-      </w:pPr>
-      <w:r>
-        <w:br w:type="page"/>
+      <w:r>
+        <w:t>In the system startup process, the Communications Agent creates a new simulation run identifier.  It then shares that on a broadcast exchange on RabbitMQ.  The subscribed (already started) metrics agent, planning agent, safety agent and potentially collaboration agent all receive the new session identifier and perform any required local initialization.  The safety agent also responds back to the communications agent via RabbitMQ that it is “joining” the simulation.</w:t>
+      </w:r>
+      <w:r>
+        <w:t xml:space="preserve">  The communication agent picks up this message/command and incorporates that knowledge.  Now, the communications agent will know when all agents have reported in for each system simulation step.</w:t>
       </w:r>
     </w:p>
     <w:p>
       <w:pPr>
         <w:pStyle w:val="Heading2"/>
       </w:pPr>
-      <w:bookmarkStart w:id="20" w:name="_Toc321221267"/>
-      <w:r>
-        <w:lastRenderedPageBreak/>
+      <w:bookmarkStart w:id="20" w:name="_Toc321346518"/>
+      <w:r>
         <w:t>In simulation p</w:t>
       </w:r>
       <w:r>
@@ -4929,51 +4558,9 @@
       </w:r>
     </w:p>
     <w:p>
-      <w:pPr>
-        <w:rPr>
-          <w:i/>
-        </w:rPr>
-      </w:pPr>
-      <w:proofErr w:type="spellStart"/>
-      <w:r>
-        <w:rPr>
-          <w:i/>
-        </w:rPr>
-        <w:t>Lorem</w:t>
-      </w:r>
-      <w:proofErr w:type="spellEnd"/>
-      <w:r>
-        <w:rPr>
-          <w:i/>
-        </w:rPr>
-        <w:t xml:space="preserve"> </w:t>
-      </w:r>
-      <w:proofErr w:type="spellStart"/>
-      <w:r>
-        <w:rPr>
-          <w:i/>
-        </w:rPr>
-        <w:t>i</w:t>
-      </w:r>
-      <w:r>
-        <w:rPr>
-          <w:i/>
-        </w:rPr>
-        <w:t>p</w:t>
-      </w:r>
-      <w:r>
-        <w:rPr>
-          <w:i/>
-        </w:rPr>
-        <w:t>s</w:t>
-      </w:r>
-      <w:r>
-        <w:rPr>
-          <w:i/>
-        </w:rPr>
-        <w:t>um</w:t>
-      </w:r>
-      <w:proofErr w:type="spellEnd"/>
+      <w:r>
+        <w:t>While the maximum number of simulation steps has not been reached, the communications agent (CA) queries TraCI for simulation metrics.  The metrics are packaged and shared via RabbitMQ with the metrics agent.  The metrics agent does any necessary processing/aggregation and saves the metrics.  Next the CA queries TraCI for the current sensor simulation information.  That information is shared with subscribing planning agents via RabbitMQ.  Based on the received information, the planning agents create a plan and submit it to the Safety Agent for review.  If the plan is safe, the plan is sent by the Safety Agent to the CA via RabbitMQ.  The CA then executes the command.  The CA waits for all joined agents to report in before kicking off the next simulation step.</w:t>
+      </w:r>
     </w:p>
     <w:p>
       <w:pPr>
@@ -4993,7 +4580,7 @@
       <w:pPr>
         <w:pStyle w:val="Heading2"/>
       </w:pPr>
-      <w:bookmarkStart w:id="21" w:name="_Toc321221268"/>
+      <w:bookmarkStart w:id="21" w:name="_Toc321346519"/>
       <w:r>
         <w:lastRenderedPageBreak/>
         <w:t>Simulation end interaction</w:t>
@@ -5053,38 +4640,16 @@
           <w:rFonts w:eastAsiaTheme="majorEastAsia" w:cstheme="majorBidi"/>
           <w:b/>
           <w:bCs/>
-          <w:i/>
           <w:sz w:val="28"/>
           <w:szCs w:val="26"/>
         </w:rPr>
       </w:pPr>
-      <w:proofErr w:type="spellStart"/>
-      <w:r>
-        <w:rPr>
-          <w:i/>
-        </w:rPr>
-        <w:t>Lorem</w:t>
-      </w:r>
-      <w:proofErr w:type="spellEnd"/>
-      <w:r>
-        <w:rPr>
-          <w:i/>
-        </w:rPr>
-        <w:t xml:space="preserve"> </w:t>
-      </w:r>
-      <w:proofErr w:type="spellStart"/>
-      <w:r>
-        <w:rPr>
-          <w:i/>
-        </w:rPr>
-        <w:t>ipsum</w:t>
-      </w:r>
-      <w:proofErr w:type="spellEnd"/>
-      <w:r>
-        <w:rPr>
-          <w:i/>
-        </w:rPr>
-        <w:br w:type="page"/>
+      <w:bookmarkStart w:id="22" w:name="_GoBack"/>
+      <w:r>
+        <w:t>In the simulation end the communications agent has reached the max number of simulation steps.  Therefore, it broadcasts a simulation end to all participating parties.  The Metrics Agent performs final aggregation of metrics and stores them.</w:t>
+      </w:r>
+      <w:r>
+        <w:t xml:space="preserve">  The planning agent and safety agent perform any finishing tasks.</w:t>
       </w:r>
     </w:p>
     <w:p>
@@ -5095,12 +4660,12 @@
           <w:szCs w:val="28"/>
         </w:rPr>
       </w:pPr>
-      <w:bookmarkStart w:id="22" w:name="_Toc321221269"/>
-      <w:r>
-        <w:lastRenderedPageBreak/>
+      <w:bookmarkStart w:id="23" w:name="_Toc321346520"/>
+      <w:bookmarkEnd w:id="22"/>
+      <w:r>
         <w:t>Discovery Protocol</w:t>
       </w:r>
-      <w:bookmarkEnd w:id="22"/>
+      <w:bookmarkEnd w:id="23"/>
     </w:p>
     <w:p>
       <w:pPr>
@@ -5154,14 +4719,27 @@
       <w:r>
         <w:t xml:space="preserve">Figure </w:t>
       </w:r>
-      <w:fldSimple w:instr=" SEQ Figure \* ARABIC ">
-        <w:r>
-          <w:rPr>
-            <w:noProof/>
-          </w:rPr>
-          <w:t>9</w:t>
-        </w:r>
-      </w:fldSimple>
+      <w:r>
+        <w:fldChar w:fldCharType="begin"/>
+      </w:r>
+      <w:r>
+        <w:instrText xml:space="preserve"> SEQ Figure \* ARABIC </w:instrText>
+      </w:r>
+      <w:r>
+        <w:fldChar w:fldCharType="separate"/>
+      </w:r>
+      <w:r>
+        <w:rPr>
+          <w:noProof/>
+        </w:rPr>
+        <w:t>9</w:t>
+      </w:r>
+      <w:r>
+        <w:rPr>
+          <w:noProof/>
+        </w:rPr>
+        <w:fldChar w:fldCharType="end"/>
+      </w:r>
       <w:r>
         <w:t xml:space="preserve"> Discovery Protocol</w:t>
       </w:r>
@@ -5194,20 +4772,18 @@
       <w:pPr>
         <w:pStyle w:val="Heading1"/>
       </w:pPr>
-      <w:bookmarkStart w:id="23" w:name="_Toc321221270"/>
-      <w:bookmarkStart w:id="24" w:name="_GoBack"/>
-      <w:bookmarkEnd w:id="24"/>
+      <w:bookmarkStart w:id="24" w:name="_Toc321346521"/>
       <w:r>
         <w:lastRenderedPageBreak/>
         <w:t>USE/OCL Model</w:t>
       </w:r>
-      <w:bookmarkEnd w:id="23"/>
+      <w:bookmarkEnd w:id="24"/>
     </w:p>
     <w:p>
       <w:pPr>
         <w:pStyle w:val="Heading2"/>
       </w:pPr>
-      <w:bookmarkStart w:id="25" w:name="_Toc321221271"/>
+      <w:bookmarkStart w:id="25" w:name="_Toc321346522"/>
       <w:r>
         <w:t>Overview</w:t>
       </w:r>
@@ -5321,9 +4897,15 @@
     <w:p>
       <w:pPr>
         <w:pStyle w:val="Heading2"/>
-      </w:pPr>
-      <w:bookmarkStart w:id="26" w:name="_Toc321221272"/>
-      <w:r>
+        <w:rPr>
+          <w:highlight w:val="yellow"/>
+        </w:rPr>
+      </w:pPr>
+      <w:bookmarkStart w:id="26" w:name="_Toc321346523"/>
+      <w:r>
+        <w:rPr>
+          <w:highlight w:val="yellow"/>
+        </w:rPr>
         <w:t>USE OCL Code</w:t>
       </w:r>
       <w:bookmarkEnd w:id="26"/>
@@ -5350,17 +4932,6 @@
           <w:sz w:val="32"/>
           <w:szCs w:val="28"/>
         </w:rPr>
-      </w:pPr>
-      <w:r>
-        <w:br w:type="page"/>
-      </w:r>
-    </w:p>
-    <w:p/>
-    <w:p/>
-    <w:p/>
-    <w:p>
-      <w:pPr>
-        <w:spacing w:after="200"/>
       </w:pPr>
     </w:p>
     <w:sectPr>
@@ -5420,7 +4991,7 @@
             <v:path o:extrusionok="f" gradientshapeok="t" o:connecttype="rect"/>
             <o:lock v:ext="edit" aspectratio="t"/>
           </v:shapetype>
-          <v:shape id="_x0000_i1025" type="#_x0000_t75" style="width:2in;height:30.05pt" strokeweight="1pt">
+          <v:shape id="_x0000_i1025" type="#_x0000_t75" style="width:2in;height:30pt" strokeweight="1pt">
             <v:stroke endcap="round"/>
             <v:imagedata r:id="rId1" o:title="" croptop="7951f" cropbottom="-12921f" cropleft="-1242f" cropright="-2663f"/>
             <v:path shadowok="f" fillok="f" insetpenok="f"/>
@@ -5583,7 +5154,7 @@
           <w:szCs w:val="28"/>
         </w:rPr>
         <w:pict>
-          <v:shape id="_x0000_i1026" type="#_x0000_t75" style="width:139.8pt;height:47.55pt" strokeweight="1pt">
+          <v:shape id="_x0000_i1026" type="#_x0000_t75" style="width:139.7pt;height:47.15pt" strokeweight="1pt">
             <v:stroke endcap="round"/>
             <v:imagedata r:id="rId6" o:title="" croptop="2961f" cropbottom="-8250f" cropleft="314f" cropright="-2669f"/>
             <v:path shadowok="f" fillok="f" insetpenok="f"/>
@@ -5679,7 +5250,7 @@
                 <w:bCs/>
                 <w:noProof/>
               </w:rPr>
-              <w:t>16</w:t>
+              <w:t>13</w:t>
             </w:r>
             <w:r>
               <w:rPr>
@@ -5713,7 +5284,7 @@
                 <w:bCs/>
                 <w:noProof/>
               </w:rPr>
-              <w:t>17</w:t>
+              <w:t>14</w:t>
             </w:r>
             <w:r>
               <w:rPr>
@@ -5931,7 +5502,7 @@
       <w:rPr>
         <w:noProof/>
       </w:rPr>
-      <w:t>2012-04-03 12:27</w:t>
+      <w:t>2012-04-03 22:32</w:t>
     </w:r>
     <w:r>
       <w:fldChar w:fldCharType="end"/>
@@ -7996,7 +7567,7 @@
         <a:sysClr val="windowText" lastClr="000000"/>
       </a:dk1>
       <a:lt1>
-        <a:sysClr val="window" lastClr="E0FEED"/>
+        <a:sysClr val="window" lastClr="FFFFFF"/>
       </a:lt1>
       <a:dk2>
         <a:srgbClr val="1F497D"/>
@@ -8272,21 +7843,6 @@
 </file>
 
 <file path=customXml/item1.xml><?xml version="1.0" encoding="utf-8"?>
-<p:properties xmlns:p="http://schemas.microsoft.com/office/2006/metadata/properties" xmlns:xsi="http://www.w3.org/2001/XMLSchema-instance">
-  <documentManagement>
-    <ContentTypeId xmlns="http://schemas.microsoft.com/sharepoint/v3">0x0056BD8EAE6FAF36488DB4D7E32B557BC9</ContentTypeId>
-    <_SourceUrl xmlns="http://schemas.microsoft.com/sharepoint/v3" xsi:nil="true"/>
-    <AutoVersionDisabled xmlns="http://schemas.microsoft.com/sharepoint/v3">false</AutoVersionDisabled>
-    <ItemType xmlns="http://schemas.microsoft.com/sharepoint/v3">1</ItemType>
-    <Order xmlns="http://schemas.microsoft.com/sharepoint/v3" xsi:nil="true"/>
-    <_SharedFileIndex xmlns="http://schemas.microsoft.com/sharepoint/v3" xsi:nil="true"/>
-    <MetaInfo xmlns="http://schemas.microsoft.com/sharepoint/v3" xsi:nil="true"/>
-    <Description xmlns="http://schemas.microsoft.com/sharepoint/v3" xsi:nil="true"/>
-  </documentManagement>
-</p:properties>
-</file>
-
-<file path=customXml/item2.xml><?xml version="1.0" encoding="utf-8"?>
 <ct:contentTypeSchema xmlns:ct="http://schemas.microsoft.com/office/2006/metadata/contentType" xmlns:ma="http://schemas.microsoft.com/office/2006/metadata/properties/metaAttributes" ct:_="" ma:_="" ma:contentTypeName="_Docs_" ma:contentTypeID="0x0056BD8EAE6FAF36488DB4D7E32B557BC9" ma:contentTypeVersion="" ma:contentTypeDescription="" ma:contentTypeScope="" ma:versionID="b24a59f726d28f46a69a0a8240ee44ed">
   <xsd:schema xmlns:xsd="http://www.w3.org/2001/XMLSchema" xmlns:p="http://schemas.microsoft.com/office/2006/metadata/properties" xmlns:ns1="http://schemas.microsoft.com/sharepoint/v3" targetNamespace="http://schemas.microsoft.com/office/2006/metadata/properties" ma:root="true" ma:fieldsID="3e5d9eca856144ce6ca1da655f95619c" ns1:_="">
     <xsd:import namespace="http://schemas.microsoft.com/sharepoint/v3"/>
@@ -8640,20 +8196,26 @@
 </ct:contentTypeSchema>
 </file>
 
+<file path=customXml/item2.xml><?xml version="1.0" encoding="utf-8"?>
+<p:properties xmlns:p="http://schemas.microsoft.com/office/2006/metadata/properties" xmlns:xsi="http://www.w3.org/2001/XMLSchema-instance">
+  <documentManagement>
+    <ContentTypeId xmlns="http://schemas.microsoft.com/sharepoint/v3">0x0056BD8EAE6FAF36488DB4D7E32B557BC9</ContentTypeId>
+    <_SourceUrl xmlns="http://schemas.microsoft.com/sharepoint/v3" xsi:nil="true"/>
+    <AutoVersionDisabled xmlns="http://schemas.microsoft.com/sharepoint/v3">false</AutoVersionDisabled>
+    <ItemType xmlns="http://schemas.microsoft.com/sharepoint/v3">1</ItemType>
+    <Order xmlns="http://schemas.microsoft.com/sharepoint/v3" xsi:nil="true"/>
+    <_SharedFileIndex xmlns="http://schemas.microsoft.com/sharepoint/v3" xsi:nil="true"/>
+    <MetaInfo xmlns="http://schemas.microsoft.com/sharepoint/v3" xsi:nil="true"/>
+    <Description xmlns="http://schemas.microsoft.com/sharepoint/v3" xsi:nil="true"/>
+  </documentManagement>
+</p:properties>
+</file>
+
 <file path=customXml/item3.xml><?xml version="1.0" encoding="utf-8"?>
 <b:Sources xmlns:b="http://schemas.openxmlformats.org/officeDocument/2006/bibliography" xmlns="http://schemas.openxmlformats.org/officeDocument/2006/bibliography" SelectedStyle="\APA.XSL" StyleName="APA"/>
 </file>
 
 <file path=customXml/itemProps1.xml><?xml version="1.0" encoding="utf-8"?>
-<ds:datastoreItem xmlns:ds="http://schemas.openxmlformats.org/officeDocument/2006/customXml" ds:itemID="{42C760F5-DE4A-4ED6-8CB0-B54FEE6DCDF2}">
-  <ds:schemaRefs>
-    <ds:schemaRef ds:uri="http://schemas.microsoft.com/office/2006/metadata/properties"/>
-    <ds:schemaRef ds:uri="http://schemas.microsoft.com/sharepoint/v3"/>
-  </ds:schemaRefs>
-</ds:datastoreItem>
-</file>
-
-<file path=customXml/itemProps2.xml><?xml version="1.0" encoding="utf-8"?>
 <ds:datastoreItem xmlns:ds="http://schemas.openxmlformats.org/officeDocument/2006/customXml" ds:itemID="{C12AA6FC-2577-4BCB-865C-6D2F38D89CB3}">
   <ds:schemaRefs>
     <ds:schemaRef ds:uri="http://schemas.microsoft.com/office/2006/metadata/contentType"/>
@@ -8670,8 +8232,17 @@
 </ds:datastoreItem>
 </file>
 
+<file path=customXml/itemProps2.xml><?xml version="1.0" encoding="utf-8"?>
+<ds:datastoreItem xmlns:ds="http://schemas.openxmlformats.org/officeDocument/2006/customXml" ds:itemID="{42C760F5-DE4A-4ED6-8CB0-B54FEE6DCDF2}">
+  <ds:schemaRefs>
+    <ds:schemaRef ds:uri="http://schemas.microsoft.com/office/2006/metadata/properties"/>
+    <ds:schemaRef ds:uri="http://schemas.microsoft.com/sharepoint/v3"/>
+  </ds:schemaRefs>
+</ds:datastoreItem>
+</file>
+
 <file path=customXml/itemProps3.xml><?xml version="1.0" encoding="utf-8"?>
-<ds:datastoreItem xmlns:ds="http://schemas.openxmlformats.org/officeDocument/2006/customXml" ds:itemID="{BA5FB39B-9E03-4D68-B6E0-F940C7F0A1D0}">
+<ds:datastoreItem xmlns:ds="http://schemas.openxmlformats.org/officeDocument/2006/customXml" ds:itemID="{53460417-881B-4A77-90A9-571ADDA76095}">
   <ds:schemaRefs>
     <ds:schemaRef ds:uri="http://schemas.openxmlformats.org/officeDocument/2006/bibliography"/>
   </ds:schemaRefs>

</xml_diff>